<commit_message>
12/09/2025 - 21:16 h
</commit_message>
<xml_diff>
--- a/Estudo de O Livro dos Espíritos - 29-09-2025.docx
+++ b/Estudo de O Livro dos Espíritos - 29-09-2025.docx
@@ -19,47 +19,7 @@
           <w:sz w:val="36"/>
           <w:szCs w:val="36"/>
         </w:rPr>
-        <w:t>471</w:t>
-      </w:r>
-      <w:r>
-        <w:rPr>
-          <w:rFonts w:ascii="Garamond" w:hAnsi="Garamond"/>
-          <w:sz w:val="36"/>
-          <w:szCs w:val="36"/>
-        </w:rPr>
-        <w:t>. Quando experimentamos uma sensação de angústia, de ansiedade</w:t>
-      </w:r>
-      <w:r>
-        <w:rPr>
-          <w:rFonts w:ascii="Garamond" w:hAnsi="Garamond"/>
-          <w:sz w:val="36"/>
-          <w:szCs w:val="36"/>
-        </w:rPr>
-        <w:t xml:space="preserve"> </w:t>
-      </w:r>
-      <w:r>
-        <w:rPr>
-          <w:rFonts w:ascii="Garamond" w:hAnsi="Garamond"/>
-          <w:sz w:val="36"/>
-          <w:szCs w:val="36"/>
-        </w:rPr>
-        <w:t>indefinível, ou de íntima satisfação, sem que lhe conheçamos a causa,</w:t>
-      </w:r>
-      <w:r>
-        <w:rPr>
-          <w:rFonts w:ascii="Garamond" w:hAnsi="Garamond"/>
-          <w:sz w:val="36"/>
-          <w:szCs w:val="36"/>
-        </w:rPr>
-        <w:t xml:space="preserve"> </w:t>
-      </w:r>
-      <w:r>
-        <w:rPr>
-          <w:rFonts w:ascii="Garamond" w:hAnsi="Garamond"/>
-          <w:sz w:val="36"/>
-          <w:szCs w:val="36"/>
-        </w:rPr>
-        <w:t>devemos atribuí-la unicamente a uma disposição física?</w:t>
+        <w:t>471. Quando experimentamos uma sensação de angústia, de ansiedade indefinível, ou de íntima satisfação, sem que lhe conheçamos a causa, devemos atribuí-la unicamente a uma disposição física?</w:t>
       </w:r>
     </w:p>
     <w:p>
@@ -110,8 +70,614 @@
           <w:sz w:val="36"/>
           <w:szCs w:val="36"/>
         </w:rPr>
-        <w:t>É quase sempre efeito das comunicações em que inconscientemente entrais com os Espíritos, ou da que com eles tivestes</w:t>
-      </w:r>
+        <w:t>É quase sempre efeito das comunicações em que inconscientemente entrais com os Espíritos, ou da que com eles tivestes durante o sono.”</w:t>
+      </w:r>
+      <w:r>
+        <w:rPr>
+          <w:rFonts w:ascii="Garamond" w:hAnsi="Garamond"/>
+          <w:sz w:val="36"/>
+          <w:szCs w:val="36"/>
+        </w:rPr>
+        <w:t xml:space="preserve"> </w:t>
+      </w:r>
+    </w:p>
+    <w:p>
+      <w:pPr>
+        <w:pStyle w:val="Normal"/>
+        <w:bidi w:val="0"/>
+        <w:jc w:val="both"/>
+        <w:rPr>
+          <w:rFonts w:ascii="Garamond" w:hAnsi="Garamond"/>
+          <w:sz w:val="36"/>
+          <w:szCs w:val="36"/>
+        </w:rPr>
+      </w:pPr>
+      <w:r>
+        <w:rPr>
+          <w:rFonts w:ascii="Garamond" w:hAnsi="Garamond"/>
+          <w:sz w:val="36"/>
+          <w:szCs w:val="36"/>
+        </w:rPr>
+      </w:r>
+    </w:p>
+    <w:p>
+      <w:pPr>
+        <w:pStyle w:val="Normal"/>
+        <w:bidi w:val="0"/>
+        <w:ind w:left="709" w:hanging="0"/>
+        <w:jc w:val="both"/>
+        <w:rPr>
+          <w:rFonts w:ascii="Garamond" w:hAnsi="Garamond"/>
+          <w:color w:val="00A0FC"/>
+          <w:sz w:val="36"/>
+          <w:szCs w:val="36"/>
+        </w:rPr>
+      </w:pPr>
+      <w:r>
+        <w:rPr>
+          <w:rFonts w:eastAsia="Noto Serif CJK SC" w:cs="Noto Sans Devanagari" w:ascii="Garamond" w:hAnsi="Garamond"/>
+          <w:color w:val="00A0FC"/>
+          <w:kern w:val="2"/>
+          <w:sz w:val="36"/>
+          <w:szCs w:val="36"/>
+          <w:lang w:val="pt-BR" w:eastAsia="zh-CN" w:bidi="hi-IN"/>
+        </w:rPr>
+        <w:t>Nessa pergunta Kardec questiona a Espiritualidade sobre sensações que todos nós já experimentamos em algum momento de nossas vidas. Trata-se daqueles momentos em que somos tomados ou por sentimentos mais tristes - tais como aflição, angústia ou inquietude - ou por um sentimento de satisfação, mas não conseguimos identificar com precisão a origem de tais sentimentos.</w:t>
+      </w:r>
+    </w:p>
+    <w:p>
+      <w:pPr>
+        <w:pStyle w:val="Normal"/>
+        <w:bidi w:val="0"/>
+        <w:ind w:left="709" w:hanging="0"/>
+        <w:jc w:val="both"/>
+        <w:rPr>
+          <w:rFonts w:ascii="Garamond" w:hAnsi="Garamond"/>
+          <w:color w:val="00A0FC"/>
+          <w:sz w:val="36"/>
+          <w:szCs w:val="36"/>
+        </w:rPr>
+      </w:pPr>
+      <w:r>
+        <w:rPr>
+          <w:rFonts w:ascii="Garamond" w:hAnsi="Garamond"/>
+          <w:color w:val="00A0FC"/>
+          <w:sz w:val="36"/>
+          <w:szCs w:val="36"/>
+        </w:rPr>
+      </w:r>
+    </w:p>
+    <w:p>
+      <w:pPr>
+        <w:pStyle w:val="Normal"/>
+        <w:bidi w:val="0"/>
+        <w:ind w:left="709" w:hanging="0"/>
+        <w:jc w:val="both"/>
+        <w:rPr>
+          <w:rFonts w:ascii="Garamond" w:hAnsi="Garamond"/>
+          <w:color w:val="00A0FC"/>
+          <w:sz w:val="36"/>
+          <w:szCs w:val="36"/>
+        </w:rPr>
+      </w:pPr>
+      <w:r>
+        <w:rPr>
+          <w:rFonts w:eastAsia="Noto Serif CJK SC" w:cs="Noto Sans Devanagari" w:ascii="Garamond" w:hAnsi="Garamond"/>
+          <w:color w:val="00A0FC"/>
+          <w:kern w:val="2"/>
+          <w:sz w:val="36"/>
+          <w:szCs w:val="36"/>
+          <w:lang w:val="pt-BR" w:eastAsia="zh-CN" w:bidi="hi-IN"/>
+        </w:rPr>
+        <w:t>Kardec pergunta se esses sentimentos têm origem exclusivamente no corpo físico.</w:t>
+      </w:r>
+    </w:p>
+    <w:p>
+      <w:pPr>
+        <w:pStyle w:val="Normal"/>
+        <w:bidi w:val="0"/>
+        <w:ind w:left="709" w:hanging="0"/>
+        <w:jc w:val="both"/>
+        <w:rPr>
+          <w:rFonts w:ascii="Garamond" w:hAnsi="Garamond"/>
+          <w:color w:val="00A0FC"/>
+          <w:sz w:val="36"/>
+          <w:szCs w:val="36"/>
+        </w:rPr>
+      </w:pPr>
+      <w:r>
+        <w:rPr>
+          <w:rFonts w:ascii="Garamond" w:hAnsi="Garamond"/>
+          <w:color w:val="00A0FC"/>
+          <w:sz w:val="36"/>
+          <w:szCs w:val="36"/>
+        </w:rPr>
+      </w:r>
+    </w:p>
+    <w:p>
+      <w:pPr>
+        <w:pStyle w:val="Normal"/>
+        <w:bidi w:val="0"/>
+        <w:ind w:left="709" w:hanging="0"/>
+        <w:jc w:val="both"/>
+        <w:rPr>
+          <w:rFonts w:ascii="Garamond" w:hAnsi="Garamond"/>
+          <w:color w:val="00A0FC"/>
+          <w:sz w:val="36"/>
+          <w:szCs w:val="36"/>
+        </w:rPr>
+      </w:pPr>
+      <w:r>
+        <w:rPr>
+          <w:rFonts w:eastAsia="Noto Serif CJK SC" w:cs="Noto Sans Devanagari" w:ascii="Garamond" w:hAnsi="Garamond"/>
+          <w:color w:val="00A0FC"/>
+          <w:kern w:val="2"/>
+          <w:sz w:val="36"/>
+          <w:szCs w:val="36"/>
+          <w:lang w:val="pt-BR" w:eastAsia="zh-CN" w:bidi="hi-IN"/>
+        </w:rPr>
+        <w:t>E a Espiritualidade responde que, na grande maioria das vezes, essas sensações são resultado das comunicações que estabelecemos de maneira inconsciente com os Espíritos, incluindo aquelas que ocorrem durante o sono físico.</w:t>
+      </w:r>
+    </w:p>
+    <w:p>
+      <w:pPr>
+        <w:pStyle w:val="Normal"/>
+        <w:bidi w:val="0"/>
+        <w:ind w:left="709" w:hanging="0"/>
+        <w:jc w:val="both"/>
+        <w:rPr>
+          <w:rFonts w:ascii="Garamond" w:hAnsi="Garamond"/>
+          <w:color w:val="00A0FC"/>
+          <w:sz w:val="36"/>
+          <w:szCs w:val="36"/>
+        </w:rPr>
+      </w:pPr>
+      <w:r>
+        <w:rPr>
+          <w:rFonts w:ascii="Garamond" w:hAnsi="Garamond"/>
+          <w:color w:val="00A0FC"/>
+          <w:sz w:val="36"/>
+          <w:szCs w:val="36"/>
+        </w:rPr>
+      </w:r>
+    </w:p>
+    <w:p>
+      <w:pPr>
+        <w:pStyle w:val="Normal"/>
+        <w:bidi w:val="0"/>
+        <w:ind w:left="709" w:hanging="0"/>
+        <w:jc w:val="both"/>
+        <w:rPr>
+          <w:rFonts w:ascii="Garamond" w:hAnsi="Garamond"/>
+          <w:color w:val="00A0FC"/>
+          <w:sz w:val="36"/>
+          <w:szCs w:val="36"/>
+        </w:rPr>
+      </w:pPr>
+      <w:r>
+        <w:rPr>
+          <w:rFonts w:eastAsia="Noto Serif CJK SC" w:cs="Noto Sans Devanagari" w:ascii="Garamond" w:hAnsi="Garamond"/>
+          <w:color w:val="00A0FC"/>
+          <w:kern w:val="2"/>
+          <w:sz w:val="36"/>
+          <w:szCs w:val="36"/>
+          <w:lang w:val="pt-BR" w:eastAsia="zh-CN" w:bidi="hi-IN"/>
+        </w:rPr>
+        <w:t>Vale lembrar que nós não estamos impedidos de nos comunicarmos com os Espíritos quando estamos no estado de vigília, ou seja, quando estamos acordados. No entanto, essa comunicação é bem mais difícil porque as preocupações e cuidados que precisamos ter estando acordados tornam muito mais difícil a sintonia com os Espíritos. Portanto, é natural que a grande maioria das comunicações que estabelecemos com os Espíritos aconteça durante o sono do corpo físico.</w:t>
+      </w:r>
+    </w:p>
+    <w:p>
+      <w:pPr>
+        <w:pStyle w:val="Normal"/>
+        <w:bidi w:val="0"/>
+        <w:ind w:left="709" w:hanging="0"/>
+        <w:jc w:val="both"/>
+        <w:rPr>
+          <w:rFonts w:ascii="Garamond" w:hAnsi="Garamond"/>
+          <w:color w:val="00A0FC"/>
+          <w:sz w:val="36"/>
+          <w:szCs w:val="36"/>
+        </w:rPr>
+      </w:pPr>
+      <w:r>
+        <w:rPr>
+          <w:rFonts w:ascii="Garamond" w:hAnsi="Garamond"/>
+          <w:color w:val="00A0FC"/>
+          <w:sz w:val="36"/>
+          <w:szCs w:val="36"/>
+        </w:rPr>
+      </w:r>
+    </w:p>
+    <w:p>
+      <w:pPr>
+        <w:pStyle w:val="Normal"/>
+        <w:bidi w:val="0"/>
+        <w:ind w:left="709" w:hanging="0"/>
+        <w:jc w:val="both"/>
+        <w:rPr>
+          <w:rFonts w:ascii="Garamond" w:hAnsi="Garamond"/>
+          <w:color w:val="00A0FC"/>
+          <w:sz w:val="36"/>
+          <w:szCs w:val="36"/>
+        </w:rPr>
+      </w:pPr>
+      <w:r>
+        <w:rPr>
+          <w:rFonts w:eastAsia="Noto Serif CJK SC" w:cs="Noto Sans Devanagari" w:ascii="Garamond" w:hAnsi="Garamond"/>
+          <w:color w:val="00A0FC"/>
+          <w:kern w:val="2"/>
+          <w:sz w:val="36"/>
+          <w:szCs w:val="36"/>
+          <w:lang w:val="pt-BR" w:eastAsia="zh-CN" w:bidi="hi-IN"/>
+        </w:rPr>
+        <w:t>Na questão 402 Kardec pergunta à Espiritualidade por qual razão nós não guardamos impressões exatas das experiências que tivemos durante o repouso do corpo físico. A Espiritualidade responde que é porque as sensações que experimentamos durante o sonho não chegaram até nós por intermédio dos órgãos físicos e por esse motivo, nossa aparelhagem não consegue registrar com precisão as experiências que vivemos como Espírito.</w:t>
+      </w:r>
+    </w:p>
+    <w:p>
+      <w:pPr>
+        <w:pStyle w:val="Normal"/>
+        <w:bidi w:val="0"/>
+        <w:ind w:left="709" w:hanging="0"/>
+        <w:jc w:val="both"/>
+        <w:rPr>
+          <w:rFonts w:ascii="Garamond" w:hAnsi="Garamond"/>
+          <w:color w:val="00A0FC"/>
+          <w:sz w:val="36"/>
+          <w:szCs w:val="36"/>
+        </w:rPr>
+      </w:pPr>
+      <w:r>
+        <w:rPr>
+          <w:rFonts w:ascii="Garamond" w:hAnsi="Garamond"/>
+          <w:color w:val="00A0FC"/>
+          <w:sz w:val="36"/>
+          <w:szCs w:val="36"/>
+        </w:rPr>
+      </w:r>
+    </w:p>
+    <w:p>
+      <w:pPr>
+        <w:pStyle w:val="Normal"/>
+        <w:bidi w:val="0"/>
+        <w:ind w:left="709" w:hanging="0"/>
+        <w:jc w:val="both"/>
+        <w:rPr>
+          <w:rFonts w:ascii="Garamond" w:hAnsi="Garamond"/>
+          <w:color w:val="00A0FC"/>
+          <w:sz w:val="36"/>
+          <w:szCs w:val="36"/>
+        </w:rPr>
+      </w:pPr>
+      <w:r>
+        <w:rPr>
+          <w:rFonts w:eastAsia="Noto Serif CJK SC" w:cs="Noto Sans Devanagari" w:ascii="Garamond" w:hAnsi="Garamond"/>
+          <w:color w:val="00A0FC"/>
+          <w:kern w:val="2"/>
+          <w:sz w:val="36"/>
+          <w:szCs w:val="36"/>
+          <w:lang w:val="pt-BR" w:eastAsia="zh-CN" w:bidi="hi-IN"/>
+        </w:rPr>
+        <w:t>Da mesma forma como muitas vezes os sonhos nos parecem absurdos, ilógicos e sem nenhum fundamento, as sensações de angústia, aflição ou mesmo de satisfação são o resultado da incapacidade da nossa aparelhagem física de registrar as experiências que tivemos durante o sono físico.</w:t>
+      </w:r>
+    </w:p>
+    <w:p>
+      <w:pPr>
+        <w:pStyle w:val="Normal"/>
+        <w:bidi w:val="0"/>
+        <w:ind w:left="709" w:hanging="0"/>
+        <w:jc w:val="both"/>
+        <w:rPr>
+          <w:rFonts w:ascii="Garamond" w:hAnsi="Garamond"/>
+          <w:color w:val="00A0FC"/>
+          <w:sz w:val="36"/>
+          <w:szCs w:val="36"/>
+        </w:rPr>
+      </w:pPr>
+      <w:r>
+        <w:rPr>
+          <w:rFonts w:ascii="Garamond" w:hAnsi="Garamond"/>
+          <w:color w:val="00A0FC"/>
+          <w:sz w:val="36"/>
+          <w:szCs w:val="36"/>
+        </w:rPr>
+      </w:r>
+    </w:p>
+    <w:p>
+      <w:pPr>
+        <w:pStyle w:val="Normal"/>
+        <w:bidi w:val="0"/>
+        <w:ind w:left="709" w:hanging="0"/>
+        <w:jc w:val="both"/>
+        <w:rPr>
+          <w:rFonts w:ascii="Garamond" w:hAnsi="Garamond"/>
+          <w:color w:val="00A0FC"/>
+          <w:sz w:val="36"/>
+          <w:szCs w:val="36"/>
+        </w:rPr>
+      </w:pPr>
+      <w:r>
+        <w:rPr>
+          <w:rFonts w:eastAsia="Noto Serif CJK SC" w:cs="Noto Sans Devanagari" w:ascii="Garamond" w:hAnsi="Garamond"/>
+          <w:color w:val="00A0FC"/>
+          <w:kern w:val="2"/>
+          <w:sz w:val="36"/>
+          <w:szCs w:val="36"/>
+          <w:lang w:val="pt-BR" w:eastAsia="zh-CN" w:bidi="hi-IN"/>
+        </w:rPr>
+        <w:t>É interessante essa explicação da Espiritualidade porque, de fato, muitas vezes nós já acordamos  angustiados, aflitos ou tomados por uma alegria que não sabemos de onde veio. Aquele sentimento nos acompanha durante todo o dia e nós não encontramos explicação para ele.</w:t>
+      </w:r>
+    </w:p>
+    <w:p>
+      <w:pPr>
+        <w:pStyle w:val="Normal"/>
+        <w:bidi w:val="0"/>
+        <w:ind w:left="709" w:hanging="0"/>
+        <w:jc w:val="both"/>
+        <w:rPr>
+          <w:rFonts w:ascii="Garamond" w:hAnsi="Garamond"/>
+          <w:color w:val="00A0FC"/>
+          <w:sz w:val="36"/>
+          <w:szCs w:val="36"/>
+        </w:rPr>
+      </w:pPr>
+      <w:r>
+        <w:rPr>
+          <w:rFonts w:ascii="Garamond" w:hAnsi="Garamond"/>
+          <w:color w:val="00A0FC"/>
+          <w:sz w:val="36"/>
+          <w:szCs w:val="36"/>
+        </w:rPr>
+      </w:r>
+    </w:p>
+    <w:p>
+      <w:pPr>
+        <w:pStyle w:val="Normal"/>
+        <w:bidi w:val="0"/>
+        <w:ind w:left="709" w:hanging="0"/>
+        <w:jc w:val="both"/>
+        <w:rPr>
+          <w:rFonts w:ascii="Garamond" w:hAnsi="Garamond"/>
+          <w:color w:val="00A0FC"/>
+          <w:sz w:val="36"/>
+          <w:szCs w:val="36"/>
+        </w:rPr>
+      </w:pPr>
+      <w:r>
+        <w:rPr>
+          <w:rFonts w:eastAsia="Noto Serif CJK SC" w:cs="Noto Sans Devanagari" w:ascii="Garamond" w:hAnsi="Garamond"/>
+          <w:color w:val="00A0FC"/>
+          <w:kern w:val="2"/>
+          <w:sz w:val="36"/>
+          <w:szCs w:val="36"/>
+          <w:lang w:val="pt-BR" w:eastAsia="zh-CN" w:bidi="hi-IN"/>
+        </w:rPr>
+        <w:t>Na resposta dada a Kardec, a Espiritualidade diz ainda que, nos encontros que temos com os Espíritos e que deixam em nós essas sensações de aflição, angústia e alegria, essas comunicações se dão de maneira inconsciente.</w:t>
+      </w:r>
+    </w:p>
+    <w:p>
+      <w:pPr>
+        <w:pStyle w:val="Normal"/>
+        <w:bidi w:val="0"/>
+        <w:ind w:left="709" w:hanging="0"/>
+        <w:jc w:val="both"/>
+        <w:rPr>
+          <w:rFonts w:ascii="Garamond" w:hAnsi="Garamond"/>
+          <w:color w:val="00A0FC"/>
+          <w:sz w:val="36"/>
+          <w:szCs w:val="36"/>
+        </w:rPr>
+      </w:pPr>
+      <w:r>
+        <w:rPr>
+          <w:rFonts w:ascii="Garamond" w:hAnsi="Garamond"/>
+          <w:color w:val="00A0FC"/>
+          <w:sz w:val="36"/>
+          <w:szCs w:val="36"/>
+        </w:rPr>
+      </w:r>
+    </w:p>
+    <w:p>
+      <w:pPr>
+        <w:pStyle w:val="Normal"/>
+        <w:bidi w:val="0"/>
+        <w:ind w:left="709" w:hanging="0"/>
+        <w:jc w:val="both"/>
+        <w:rPr>
+          <w:rFonts w:ascii="Garamond" w:hAnsi="Garamond"/>
+          <w:color w:val="00A0FC"/>
+          <w:sz w:val="36"/>
+          <w:szCs w:val="36"/>
+        </w:rPr>
+      </w:pPr>
+      <w:r>
+        <w:rPr>
+          <w:rFonts w:eastAsia="Noto Serif CJK SC" w:cs="Noto Sans Devanagari" w:ascii="Garamond" w:hAnsi="Garamond"/>
+          <w:color w:val="00A0FC"/>
+          <w:kern w:val="2"/>
+          <w:sz w:val="36"/>
+          <w:szCs w:val="36"/>
+          <w:lang w:val="pt-BR" w:eastAsia="zh-CN" w:bidi="hi-IN"/>
+        </w:rPr>
+        <w:t>Quantas vezes um amigo, um familiar entra em contato conosco pouco tempo depois de termos pensado naquela pessoa? Ou alguém entra em contato conosco para nos dar notícias, boas ou más, a respeito daquela pessoa em quem estávamos pensando.</w:t>
+      </w:r>
+    </w:p>
+    <w:p>
+      <w:pPr>
+        <w:pStyle w:val="Normal"/>
+        <w:bidi w:val="0"/>
+        <w:ind w:left="709" w:hanging="0"/>
+        <w:jc w:val="both"/>
+        <w:rPr>
+          <w:rFonts w:ascii="Garamond" w:hAnsi="Garamond"/>
+          <w:color w:val="00A0FC"/>
+          <w:sz w:val="36"/>
+          <w:szCs w:val="36"/>
+        </w:rPr>
+      </w:pPr>
+      <w:r>
+        <w:rPr>
+          <w:rFonts w:ascii="Garamond" w:hAnsi="Garamond"/>
+          <w:color w:val="00A0FC"/>
+          <w:sz w:val="36"/>
+          <w:szCs w:val="36"/>
+        </w:rPr>
+      </w:r>
+    </w:p>
+    <w:p>
+      <w:pPr>
+        <w:pStyle w:val="Normal"/>
+        <w:bidi w:val="0"/>
+        <w:ind w:left="709" w:hanging="0"/>
+        <w:jc w:val="both"/>
+        <w:rPr>
+          <w:rFonts w:ascii="Garamond" w:hAnsi="Garamond"/>
+          <w:color w:val="00A0FC"/>
+          <w:sz w:val="36"/>
+          <w:szCs w:val="36"/>
+        </w:rPr>
+      </w:pPr>
+      <w:r>
+        <w:rPr>
+          <w:rFonts w:eastAsia="Noto Serif CJK SC" w:cs="Noto Sans Devanagari" w:ascii="Garamond" w:hAnsi="Garamond"/>
+          <w:color w:val="00A0FC"/>
+          <w:kern w:val="2"/>
+          <w:sz w:val="36"/>
+          <w:szCs w:val="36"/>
+          <w:lang w:val="pt-BR" w:eastAsia="zh-CN" w:bidi="hi-IN"/>
+        </w:rPr>
+        <w:t>Aquele sentimento de tristeza ou aflição é uma espécie de premonição de algo ruim ou triste que acontecerá com alguém querido por mim. De maneira semelhante, posso experimentar antecipadamente a alegria por algo de bom que vai acontecer a outra pessoa ou a mim mesmo.</w:t>
+      </w:r>
+    </w:p>
+    <w:p>
+      <w:pPr>
+        <w:pStyle w:val="Normal"/>
+        <w:bidi w:val="0"/>
+        <w:ind w:left="709" w:hanging="0"/>
+        <w:jc w:val="both"/>
+        <w:rPr>
+          <w:rFonts w:ascii="Garamond" w:hAnsi="Garamond"/>
+          <w:color w:val="00A0FC"/>
+          <w:sz w:val="36"/>
+          <w:szCs w:val="36"/>
+        </w:rPr>
+      </w:pPr>
+      <w:r>
+        <w:rPr>
+          <w:rFonts w:ascii="Garamond" w:hAnsi="Garamond"/>
+          <w:color w:val="00A0FC"/>
+          <w:sz w:val="36"/>
+          <w:szCs w:val="36"/>
+        </w:rPr>
+      </w:r>
+    </w:p>
+    <w:p>
+      <w:pPr>
+        <w:pStyle w:val="Normal"/>
+        <w:bidi w:val="0"/>
+        <w:ind w:left="709" w:hanging="0"/>
+        <w:jc w:val="both"/>
+        <w:rPr>
+          <w:rFonts w:ascii="Garamond" w:hAnsi="Garamond"/>
+          <w:color w:val="00A0FC"/>
+          <w:sz w:val="36"/>
+          <w:szCs w:val="36"/>
+        </w:rPr>
+      </w:pPr>
+      <w:r>
+        <w:rPr>
+          <w:rFonts w:eastAsia="Noto Serif CJK SC" w:cs="Noto Sans Devanagari" w:ascii="Garamond" w:hAnsi="Garamond"/>
+          <w:color w:val="00A0FC"/>
+          <w:kern w:val="2"/>
+          <w:sz w:val="36"/>
+          <w:szCs w:val="36"/>
+          <w:lang w:val="pt-BR" w:eastAsia="zh-CN" w:bidi="hi-IN"/>
+        </w:rPr>
+        <w:t>Resumindo: não são as disposições físicas que causam esses sentimentos. Eles são o resultado das experiências que vivemos como Espírito, seja durante o repouso físico, seja no estado de vigília.</w:t>
+      </w:r>
+    </w:p>
+    <w:p>
+      <w:pPr>
+        <w:pStyle w:val="Normal"/>
+        <w:bidi w:val="0"/>
+        <w:ind w:left="709" w:hanging="0"/>
+        <w:jc w:val="both"/>
+        <w:rPr>
+          <w:rFonts w:ascii="Garamond" w:hAnsi="Garamond"/>
+          <w:color w:val="00A0FC"/>
+          <w:sz w:val="36"/>
+          <w:szCs w:val="36"/>
+        </w:rPr>
+      </w:pPr>
+      <w:r>
+        <w:rPr>
+          <w:rFonts w:ascii="Garamond" w:hAnsi="Garamond"/>
+          <w:color w:val="00A0FC"/>
+          <w:sz w:val="36"/>
+          <w:szCs w:val="36"/>
+        </w:rPr>
+      </w:r>
+    </w:p>
+    <w:p>
+      <w:pPr>
+        <w:pStyle w:val="Normal"/>
+        <w:bidi w:val="0"/>
+        <w:jc w:val="both"/>
+        <w:rPr>
+          <w:rFonts w:ascii="Garamond" w:hAnsi="Garamond"/>
+          <w:sz w:val="36"/>
+          <w:szCs w:val="36"/>
+        </w:rPr>
+      </w:pPr>
+      <w:r>
+        <w:rPr>
+          <w:rFonts w:eastAsia="Noto Serif CJK SC" w:cs="Noto Sans Devanagari" w:ascii="Garamond" w:hAnsi="Garamond"/>
+          <w:color w:val="auto"/>
+          <w:kern w:val="2"/>
+          <w:sz w:val="36"/>
+          <w:szCs w:val="36"/>
+          <w:lang w:val="pt-BR" w:eastAsia="zh-CN" w:bidi="hi-IN"/>
+        </w:rPr>
+        <w:t>472</w:t>
+      </w:r>
+      <w:r>
+        <w:rPr>
+          <w:rFonts w:ascii="Garamond" w:hAnsi="Garamond"/>
+          <w:sz w:val="36"/>
+          <w:szCs w:val="36"/>
+        </w:rPr>
+        <w:t>. Os Espíritos que procuram atrair-nos para o mal se limitam a aproveitar as circunstâncias em que nos achamos, ou podem também criá-las?</w:t>
+      </w:r>
+    </w:p>
+    <w:p>
+      <w:pPr>
+        <w:pStyle w:val="Normal"/>
+        <w:bidi w:val="0"/>
+        <w:jc w:val="both"/>
+        <w:rPr>
+          <w:rFonts w:ascii="Garamond" w:hAnsi="Garamond"/>
+          <w:sz w:val="36"/>
+          <w:szCs w:val="36"/>
+        </w:rPr>
+      </w:pPr>
+      <w:r>
+        <w:rPr>
+          <w:rFonts w:ascii="Garamond" w:hAnsi="Garamond"/>
+          <w:sz w:val="36"/>
+          <w:szCs w:val="36"/>
+        </w:rPr>
+      </w:r>
+    </w:p>
+    <w:p>
+      <w:pPr>
+        <w:pStyle w:val="Normal"/>
+        <w:bidi w:val="0"/>
+        <w:jc w:val="both"/>
+        <w:rPr>
+          <w:rFonts w:ascii="Garamond" w:hAnsi="Garamond"/>
+          <w:sz w:val="36"/>
+          <w:szCs w:val="36"/>
+        </w:rPr>
+      </w:pPr>
       <w:r>
         <w:rPr>
           <w:rFonts w:ascii="Garamond" w:hAnsi="Garamond"/>
@@ -120,7 +686,7 @@
           <w:sz w:val="36"/>
           <w:szCs w:val="36"/>
         </w:rPr>
-        <w:t xml:space="preserve"> d</w:t>
+        <w:t>“</w:t>
       </w:r>
       <w:r>
         <w:rPr>
@@ -130,7 +696,627 @@
           <w:sz w:val="36"/>
           <w:szCs w:val="36"/>
         </w:rPr>
-        <w:t>urante o sono.”</w:t>
+        <w:t xml:space="preserve">Aproveitam as circunstâncias ocorrentes, mas também costumam criá-las, impelindo-vos, mau grado vosso, para aquilo que cobiçais. Assim, por exemplo, encontra um homem, no seu caminho, certa quantia. Não penseis tenham sido os Espíritos que a trouxeram para ali, mas eles podem inspirar ao homem a ideia de tomar aquela direção e sugerir-lhe depois a de se apoderar da importância achada, enquanto outros lhe sugerem a de restituir o dinheiro ao seu legítimo dono. O mesmo se dá com relação a todas as demais tentações.” </w:t>
+      </w:r>
+    </w:p>
+    <w:p>
+      <w:pPr>
+        <w:pStyle w:val="Normal"/>
+        <w:bidi w:val="0"/>
+        <w:jc w:val="both"/>
+        <w:rPr>
+          <w:rFonts w:ascii="Garamond" w:hAnsi="Garamond"/>
+          <w:sz w:val="36"/>
+          <w:szCs w:val="36"/>
+        </w:rPr>
+      </w:pPr>
+      <w:r>
+        <w:rPr>
+          <w:rFonts w:ascii="Garamond" w:hAnsi="Garamond"/>
+          <w:sz w:val="36"/>
+          <w:szCs w:val="36"/>
+        </w:rPr>
+      </w:r>
+    </w:p>
+    <w:p>
+      <w:pPr>
+        <w:pStyle w:val="Normal"/>
+        <w:bidi w:val="0"/>
+        <w:ind w:left="709" w:hanging="0"/>
+        <w:jc w:val="both"/>
+        <w:rPr>
+          <w:i w:val="false"/>
+          <w:i w:val="false"/>
+          <w:iCs w:val="false"/>
+        </w:rPr>
+      </w:pPr>
+      <w:r>
+        <w:rPr>
+          <w:rFonts w:eastAsia="Noto Serif CJK SC" w:cs="Noto Sans Devanagari" w:ascii="Garamond" w:hAnsi="Garamond"/>
+          <w:i w:val="false"/>
+          <w:iCs w:val="false"/>
+          <w:color w:val="00A0FC"/>
+          <w:kern w:val="2"/>
+          <w:sz w:val="36"/>
+          <w:szCs w:val="36"/>
+          <w:lang w:val="pt-BR" w:eastAsia="zh-CN" w:bidi="hi-IN"/>
+        </w:rPr>
+        <w:t>Kardec pergunta à Espiritualidade se os Espíritos que tentam nos induzir ao mal somente utilizam as circunstâncias à nossa volta para essa indução ou eles podem também criar situações para isso.</w:t>
+      </w:r>
+    </w:p>
+    <w:p>
+      <w:pPr>
+        <w:pStyle w:val="Normal"/>
+        <w:bidi w:val="0"/>
+        <w:ind w:left="709" w:hanging="0"/>
+        <w:jc w:val="both"/>
+        <w:rPr>
+          <w:i w:val="false"/>
+          <w:i w:val="false"/>
+          <w:iCs w:val="false"/>
+        </w:rPr>
+      </w:pPr>
+      <w:r>
+        <w:rPr>
+          <w:i w:val="false"/>
+          <w:iCs w:val="false"/>
+        </w:rPr>
+      </w:r>
+    </w:p>
+    <w:p>
+      <w:pPr>
+        <w:pStyle w:val="Normal"/>
+        <w:bidi w:val="0"/>
+        <w:ind w:left="709" w:hanging="0"/>
+        <w:jc w:val="both"/>
+        <w:rPr>
+          <w:i w:val="false"/>
+          <w:i w:val="false"/>
+          <w:iCs w:val="false"/>
+        </w:rPr>
+      </w:pPr>
+      <w:r>
+        <w:rPr>
+          <w:rFonts w:eastAsia="Noto Serif CJK SC" w:cs="Noto Sans Devanagari" w:ascii="Garamond" w:hAnsi="Garamond"/>
+          <w:i w:val="false"/>
+          <w:iCs w:val="false"/>
+          <w:color w:val="00A0FC"/>
+          <w:kern w:val="2"/>
+          <w:sz w:val="36"/>
+          <w:szCs w:val="36"/>
+          <w:lang w:val="pt-BR" w:eastAsia="zh-CN" w:bidi="hi-IN"/>
+        </w:rPr>
+        <w:t xml:space="preserve">A Espiritualidade responde que eles fazem as duas coisas. Em geral eles se utilizam das situações à nossa volta. Porém, podem também criá-las de maneira que nos encontremos diante daquilo que despertam a cobiça em nós. </w:t>
+      </w:r>
+    </w:p>
+    <w:p>
+      <w:pPr>
+        <w:pStyle w:val="Normal"/>
+        <w:bidi w:val="0"/>
+        <w:ind w:left="709" w:hanging="0"/>
+        <w:jc w:val="both"/>
+        <w:rPr>
+          <w:i w:val="false"/>
+          <w:i w:val="false"/>
+          <w:iCs w:val="false"/>
+        </w:rPr>
+      </w:pPr>
+      <w:r>
+        <w:rPr>
+          <w:i w:val="false"/>
+          <w:iCs w:val="false"/>
+        </w:rPr>
+      </w:r>
+    </w:p>
+    <w:p>
+      <w:pPr>
+        <w:pStyle w:val="Normal"/>
+        <w:bidi w:val="0"/>
+        <w:ind w:left="709" w:hanging="0"/>
+        <w:jc w:val="both"/>
+        <w:rPr>
+          <w:i w:val="false"/>
+          <w:i w:val="false"/>
+          <w:iCs w:val="false"/>
+        </w:rPr>
+      </w:pPr>
+      <w:r>
+        <w:rPr>
+          <w:rFonts w:eastAsia="Noto Serif CJK SC" w:cs="Noto Sans Devanagari" w:ascii="Garamond" w:hAnsi="Garamond"/>
+          <w:i w:val="false"/>
+          <w:iCs w:val="false"/>
+          <w:color w:val="00A0FC"/>
+          <w:kern w:val="2"/>
+          <w:sz w:val="36"/>
+          <w:szCs w:val="36"/>
+          <w:lang w:val="pt-BR" w:eastAsia="zh-CN" w:bidi="hi-IN"/>
+        </w:rPr>
+        <w:t>Em outras palavras: esses Espíritos podem, mesmo contra a nossa vontade, nos levar a situações onde estaremos diante de algo que desperte nossos vícios, nossas más inclinações.</w:t>
+      </w:r>
+    </w:p>
+    <w:p>
+      <w:pPr>
+        <w:pStyle w:val="Normal"/>
+        <w:bidi w:val="0"/>
+        <w:ind w:left="709" w:hanging="0"/>
+        <w:jc w:val="both"/>
+        <w:rPr>
+          <w:i w:val="false"/>
+          <w:i w:val="false"/>
+          <w:iCs w:val="false"/>
+        </w:rPr>
+      </w:pPr>
+      <w:r>
+        <w:rPr>
+          <w:i w:val="false"/>
+          <w:iCs w:val="false"/>
+        </w:rPr>
+      </w:r>
+    </w:p>
+    <w:p>
+      <w:pPr>
+        <w:pStyle w:val="Normal"/>
+        <w:bidi w:val="0"/>
+        <w:ind w:left="709" w:hanging="0"/>
+        <w:jc w:val="both"/>
+        <w:rPr>
+          <w:i w:val="false"/>
+          <w:i w:val="false"/>
+          <w:iCs w:val="false"/>
+        </w:rPr>
+      </w:pPr>
+      <w:r>
+        <w:rPr>
+          <w:rFonts w:eastAsia="Noto Serif CJK SC" w:cs="Noto Sans Devanagari" w:ascii="Garamond" w:hAnsi="Garamond"/>
+          <w:i w:val="false"/>
+          <w:iCs w:val="false"/>
+          <w:color w:val="00A0FC"/>
+          <w:kern w:val="2"/>
+          <w:sz w:val="36"/>
+          <w:szCs w:val="36"/>
+          <w:lang w:val="pt-BR" w:eastAsia="zh-CN" w:bidi="hi-IN"/>
+        </w:rPr>
+        <w:t>A Espiritualidade dá um exemplo a Kardec: um homem que seja ganancioso pode ser induzidos pelos Espíritos que desejam sua queda a tomar um caminho no qual ele encontrará uma quantia em dinheiro. Sendo uma pessoa gananciosa, aquele homem ficará tentado a levar consigo o dinheiro em vez de  tentar localizar a pessoa que o perdeu e devolver o dinheiro a ela.</w:t>
+      </w:r>
+    </w:p>
+    <w:p>
+      <w:pPr>
+        <w:pStyle w:val="Normal"/>
+        <w:bidi w:val="0"/>
+        <w:ind w:left="709" w:hanging="0"/>
+        <w:jc w:val="both"/>
+        <w:rPr>
+          <w:i w:val="false"/>
+          <w:i w:val="false"/>
+          <w:iCs w:val="false"/>
+        </w:rPr>
+      </w:pPr>
+      <w:r>
+        <w:rPr>
+          <w:i w:val="false"/>
+          <w:iCs w:val="false"/>
+        </w:rPr>
+      </w:r>
+    </w:p>
+    <w:p>
+      <w:pPr>
+        <w:pStyle w:val="Normal"/>
+        <w:bidi w:val="0"/>
+        <w:ind w:left="709" w:hanging="0"/>
+        <w:jc w:val="both"/>
+        <w:rPr>
+          <w:i w:val="false"/>
+          <w:i w:val="false"/>
+          <w:iCs w:val="false"/>
+        </w:rPr>
+      </w:pPr>
+      <w:r>
+        <w:rPr>
+          <w:rFonts w:eastAsia="Noto Serif CJK SC" w:cs="Noto Sans Devanagari" w:ascii="Garamond" w:hAnsi="Garamond"/>
+          <w:i w:val="false"/>
+          <w:iCs w:val="false"/>
+          <w:color w:val="00A0FC"/>
+          <w:kern w:val="2"/>
+          <w:sz w:val="36"/>
+          <w:szCs w:val="36"/>
+          <w:lang w:val="pt-BR" w:eastAsia="zh-CN" w:bidi="hi-IN"/>
+        </w:rPr>
+        <w:t>Não foram os Espíritos que transportaram o dinheiro até o lugar onde aquele homem ganancioso estava. Eles sabiam da localização do dinheiro e induziram o homem a ir em direção àquela localização para que ele se visse tentando a recolher para si a quantia.</w:t>
+      </w:r>
+    </w:p>
+    <w:p>
+      <w:pPr>
+        <w:pStyle w:val="Normal"/>
+        <w:bidi w:val="0"/>
+        <w:ind w:left="709" w:hanging="0"/>
+        <w:jc w:val="both"/>
+        <w:rPr>
+          <w:i w:val="false"/>
+          <w:i w:val="false"/>
+          <w:iCs w:val="false"/>
+        </w:rPr>
+      </w:pPr>
+      <w:r>
+        <w:rPr>
+          <w:i w:val="false"/>
+          <w:iCs w:val="false"/>
+        </w:rPr>
+      </w:r>
+    </w:p>
+    <w:p>
+      <w:pPr>
+        <w:pStyle w:val="Normal"/>
+        <w:bidi w:val="0"/>
+        <w:ind w:left="709" w:hanging="0"/>
+        <w:jc w:val="both"/>
+        <w:rPr>
+          <w:i w:val="false"/>
+          <w:i w:val="false"/>
+          <w:iCs w:val="false"/>
+        </w:rPr>
+      </w:pPr>
+      <w:r>
+        <w:rPr>
+          <w:rFonts w:eastAsia="Noto Serif CJK SC" w:cs="Noto Sans Devanagari" w:ascii="Garamond" w:hAnsi="Garamond"/>
+          <w:i w:val="false"/>
+          <w:iCs w:val="false"/>
+          <w:color w:val="00A0FC"/>
+          <w:kern w:val="2"/>
+          <w:sz w:val="36"/>
+          <w:szCs w:val="36"/>
+          <w:lang w:val="pt-BR" w:eastAsia="zh-CN" w:bidi="hi-IN"/>
+        </w:rPr>
+        <w:t>Esse exemplo dado pela Espiritualidade deixa bem claro o quanto somos vulneráveis às más influências, dado que carregamos inúmeras imperfeições. Existe uma infinidade de situações do nosso dia a dia nas quais podemos ser colocados diante de nossas tentações.</w:t>
+      </w:r>
+    </w:p>
+    <w:p>
+      <w:pPr>
+        <w:pStyle w:val="Normal"/>
+        <w:bidi w:val="0"/>
+        <w:ind w:left="709" w:hanging="0"/>
+        <w:jc w:val="both"/>
+        <w:rPr>
+          <w:i w:val="false"/>
+          <w:i w:val="false"/>
+          <w:iCs w:val="false"/>
+        </w:rPr>
+      </w:pPr>
+      <w:r>
+        <w:rPr>
+          <w:i w:val="false"/>
+          <w:iCs w:val="false"/>
+        </w:rPr>
+      </w:r>
+    </w:p>
+    <w:p>
+      <w:pPr>
+        <w:pStyle w:val="Normal"/>
+        <w:bidi w:val="0"/>
+        <w:ind w:left="709" w:hanging="0"/>
+        <w:jc w:val="both"/>
+        <w:rPr>
+          <w:i w:val="false"/>
+          <w:i w:val="false"/>
+          <w:iCs w:val="false"/>
+        </w:rPr>
+      </w:pPr>
+      <w:r>
+        <w:rPr>
+          <w:rFonts w:eastAsia="Noto Serif CJK SC" w:cs="Noto Sans Devanagari" w:ascii="Garamond" w:hAnsi="Garamond"/>
+          <w:i w:val="false"/>
+          <w:iCs w:val="false"/>
+          <w:color w:val="00A0FC"/>
+          <w:kern w:val="2"/>
+          <w:sz w:val="36"/>
+          <w:szCs w:val="36"/>
+          <w:lang w:val="pt-BR" w:eastAsia="zh-CN" w:bidi="hi-IN"/>
+        </w:rPr>
+        <w:t>Não podemos nos esquecer de que somos tentados apenas em nossos vícios e más inclinações.</w:t>
+      </w:r>
+    </w:p>
+    <w:p>
+      <w:pPr>
+        <w:pStyle w:val="Normal"/>
+        <w:bidi w:val="0"/>
+        <w:ind w:left="709" w:hanging="0"/>
+        <w:jc w:val="both"/>
+        <w:rPr>
+          <w:i w:val="false"/>
+          <w:i w:val="false"/>
+          <w:iCs w:val="false"/>
+        </w:rPr>
+      </w:pPr>
+      <w:r>
+        <w:rPr>
+          <w:i w:val="false"/>
+          <w:iCs w:val="false"/>
+        </w:rPr>
+      </w:r>
+    </w:p>
+    <w:p>
+      <w:pPr>
+        <w:pStyle w:val="Normal"/>
+        <w:bidi w:val="0"/>
+        <w:ind w:left="709" w:hanging="0"/>
+        <w:jc w:val="both"/>
+        <w:rPr>
+          <w:i w:val="false"/>
+          <w:i w:val="false"/>
+          <w:iCs w:val="false"/>
+        </w:rPr>
+      </w:pPr>
+      <w:r>
+        <w:rPr>
+          <w:rFonts w:eastAsia="Noto Serif CJK SC" w:cs="Noto Sans Devanagari" w:ascii="Garamond" w:hAnsi="Garamond"/>
+          <w:i w:val="false"/>
+          <w:iCs w:val="false"/>
+          <w:color w:val="00A0FC"/>
+          <w:kern w:val="2"/>
+          <w:sz w:val="36"/>
+          <w:szCs w:val="36"/>
+          <w:lang w:val="pt-BR" w:eastAsia="zh-CN" w:bidi="hi-IN"/>
+        </w:rPr>
+        <w:t>Lá em Mateus 4:1-11 está escrito que logo após ser batizado por João Batista no rio Jordão, Jesus é conduzido pelo Espírito Santo ao deserto, onde passa 40 dias e 40 noites em jejum. Nesse tempo de preparação, o diabo vem tentar Jesus em três ocasiões: primeiro, a transformar pedras em pão para saciar a fome; depois, a lançar-se do ponto mais alto do templo para provar a proteção de Deus; e, por fim, a receber todos os reinos do mundo em troca de adoração a Satanás — mas em todas respondeu com a Palavra de Deus, reafirmando sua fidelidade somente ao Pai.</w:t>
+      </w:r>
+    </w:p>
+    <w:p>
+      <w:pPr>
+        <w:pStyle w:val="Normal"/>
+        <w:bidi w:val="0"/>
+        <w:ind w:left="709" w:hanging="0"/>
+        <w:jc w:val="both"/>
+        <w:rPr>
+          <w:i w:val="false"/>
+          <w:i w:val="false"/>
+          <w:iCs w:val="false"/>
+        </w:rPr>
+      </w:pPr>
+      <w:r>
+        <w:rPr>
+          <w:i w:val="false"/>
+          <w:iCs w:val="false"/>
+        </w:rPr>
+      </w:r>
+    </w:p>
+    <w:p>
+      <w:pPr>
+        <w:pStyle w:val="Normal"/>
+        <w:bidi w:val="0"/>
+        <w:ind w:left="709" w:hanging="0"/>
+        <w:jc w:val="both"/>
+        <w:rPr>
+          <w:i w:val="false"/>
+          <w:i w:val="false"/>
+          <w:iCs w:val="false"/>
+        </w:rPr>
+      </w:pPr>
+      <w:r>
+        <w:rPr>
+          <w:rFonts w:eastAsia="Noto Serif CJK SC" w:cs="Noto Sans Devanagari" w:ascii="Garamond" w:hAnsi="Garamond"/>
+          <w:i w:val="false"/>
+          <w:iCs w:val="false"/>
+          <w:color w:val="00A0FC"/>
+          <w:kern w:val="2"/>
+          <w:sz w:val="36"/>
+          <w:szCs w:val="36"/>
+          <w:lang w:val="pt-BR" w:eastAsia="zh-CN" w:bidi="hi-IN"/>
+        </w:rPr>
+        <w:t>Claro que isso é uma simbologia, mas ainda que fosse verdade, o diabo ou quem quer que represente o diabo, passaria toda a eternidade ali oferecendo a Jesus coisas que não despertariam no Mestre o menor interesse. Jesus venceu o mundo; não há absolutamente nada aqui que represente um desejo de conquista do Mestre.</w:t>
+      </w:r>
+    </w:p>
+    <w:p>
+      <w:pPr>
+        <w:pStyle w:val="Normal"/>
+        <w:bidi w:val="0"/>
+        <w:ind w:left="709" w:hanging="0"/>
+        <w:jc w:val="both"/>
+        <w:rPr>
+          <w:i w:val="false"/>
+          <w:i w:val="false"/>
+          <w:iCs w:val="false"/>
+        </w:rPr>
+      </w:pPr>
+      <w:r>
+        <w:rPr>
+          <w:i w:val="false"/>
+          <w:iCs w:val="false"/>
+        </w:rPr>
+      </w:r>
+    </w:p>
+    <w:p>
+      <w:pPr>
+        <w:pStyle w:val="Normal"/>
+        <w:bidi w:val="0"/>
+        <w:ind w:left="709" w:hanging="0"/>
+        <w:jc w:val="both"/>
+        <w:rPr>
+          <w:i w:val="false"/>
+          <w:i w:val="false"/>
+          <w:iCs w:val="false"/>
+        </w:rPr>
+      </w:pPr>
+      <w:r>
+        <w:rPr>
+          <w:rFonts w:eastAsia="Noto Serif CJK SC" w:cs="Noto Sans Devanagari" w:ascii="Garamond" w:hAnsi="Garamond"/>
+          <w:i w:val="false"/>
+          <w:iCs w:val="false"/>
+          <w:color w:val="00A0FC"/>
+          <w:kern w:val="2"/>
+          <w:sz w:val="36"/>
+          <w:szCs w:val="36"/>
+          <w:lang w:val="pt-BR" w:eastAsia="zh-CN" w:bidi="hi-IN"/>
+        </w:rPr>
+        <w:t>Não é esse o nosso caso. Portanto, o que a Espiritualidade disse na resposta a Kardec é de grande importância para nós. Sabemos de nossas fraquezas, sabemos daquilo que desperta em nós desejos e sensações das quais queremos nos livrar.</w:t>
+      </w:r>
+    </w:p>
+    <w:p>
+      <w:pPr>
+        <w:pStyle w:val="Normal"/>
+        <w:bidi w:val="0"/>
+        <w:ind w:left="709" w:hanging="0"/>
+        <w:jc w:val="both"/>
+        <w:rPr>
+          <w:i w:val="false"/>
+          <w:i w:val="false"/>
+          <w:iCs w:val="false"/>
+        </w:rPr>
+      </w:pPr>
+      <w:r>
+        <w:rPr>
+          <w:i w:val="false"/>
+          <w:iCs w:val="false"/>
+        </w:rPr>
+      </w:r>
+    </w:p>
+    <w:p>
+      <w:pPr>
+        <w:pStyle w:val="Normal"/>
+        <w:bidi w:val="0"/>
+        <w:ind w:left="709" w:hanging="0"/>
+        <w:jc w:val="both"/>
+        <w:rPr>
+          <w:i w:val="false"/>
+          <w:i w:val="false"/>
+          <w:iCs w:val="false"/>
+        </w:rPr>
+      </w:pPr>
+      <w:r>
+        <w:rPr>
+          <w:rFonts w:eastAsia="Noto Serif CJK SC" w:cs="Noto Sans Devanagari" w:ascii="Garamond" w:hAnsi="Garamond"/>
+          <w:i w:val="false"/>
+          <w:iCs w:val="false"/>
+          <w:color w:val="00A0FC"/>
+          <w:kern w:val="2"/>
+          <w:sz w:val="36"/>
+          <w:szCs w:val="36"/>
+          <w:lang w:val="pt-BR" w:eastAsia="zh-CN" w:bidi="hi-IN"/>
+        </w:rPr>
+        <w:t>Portanto, o esforço que empreendemos para vencer nossas más inclinações é fundamental para nos livrar do mal e promover nossa evolução espiritual.</w:t>
+      </w:r>
+    </w:p>
+    <w:p>
+      <w:pPr>
+        <w:pStyle w:val="Normal"/>
+        <w:bidi w:val="0"/>
+        <w:ind w:left="709" w:hanging="0"/>
+        <w:jc w:val="both"/>
+        <w:rPr>
+          <w:i w:val="false"/>
+          <w:i w:val="false"/>
+          <w:iCs w:val="false"/>
+        </w:rPr>
+      </w:pPr>
+      <w:r>
+        <w:rPr>
+          <w:i w:val="false"/>
+          <w:iCs w:val="false"/>
+        </w:rPr>
+      </w:r>
+    </w:p>
+    <w:p>
+      <w:pPr>
+        <w:pStyle w:val="Normal"/>
+        <w:bidi w:val="0"/>
+        <w:ind w:left="709" w:hanging="0"/>
+        <w:jc w:val="center"/>
+        <w:rPr>
+          <w:rFonts w:ascii="Garamond" w:hAnsi="Garamond" w:eastAsia="Noto Serif CJK SC" w:cs="Noto Sans Devanagari"/>
+          <w:b/>
+          <w:b/>
+          <w:bCs/>
+          <w:i w:val="false"/>
+          <w:i w:val="false"/>
+          <w:iCs w:val="false"/>
+          <w:color w:val="auto"/>
+          <w:kern w:val="2"/>
+          <w:sz w:val="48"/>
+          <w:szCs w:val="48"/>
+          <w:lang w:val="pt-BR" w:eastAsia="zh-CN" w:bidi="hi-IN"/>
+        </w:rPr>
+      </w:pPr>
+      <w:r>
+        <w:rPr>
+          <w:rFonts w:eastAsia="Noto Serif CJK SC" w:cs="Noto Sans Devanagari" w:ascii="Garamond" w:hAnsi="Garamond"/>
+          <w:b/>
+          <w:bCs/>
+          <w:i w:val="false"/>
+          <w:iCs w:val="false"/>
+          <w:color w:val="auto"/>
+          <w:kern w:val="2"/>
+          <w:sz w:val="48"/>
+          <w:szCs w:val="48"/>
+          <w:lang w:val="pt-BR" w:eastAsia="zh-CN" w:bidi="hi-IN"/>
+        </w:rPr>
+        <w:t>Possessos</w:t>
+      </w:r>
+    </w:p>
+    <w:p>
+      <w:pPr>
+        <w:pStyle w:val="Normal"/>
+        <w:bidi w:val="0"/>
+        <w:ind w:left="709" w:hanging="0"/>
+        <w:jc w:val="both"/>
+        <w:rPr>
+          <w:i w:val="false"/>
+          <w:i w:val="false"/>
+          <w:iCs w:val="false"/>
+        </w:rPr>
+      </w:pPr>
+      <w:r>
+        <w:rPr>
+          <w:i w:val="false"/>
+          <w:iCs w:val="false"/>
+        </w:rPr>
+      </w:r>
+    </w:p>
+    <w:p>
+      <w:pPr>
+        <w:pStyle w:val="Normal"/>
+        <w:bidi w:val="0"/>
+        <w:ind w:left="709" w:hanging="0"/>
+        <w:jc w:val="both"/>
+        <w:rPr>
+          <w:i w:val="false"/>
+          <w:i w:val="false"/>
+          <w:iCs w:val="false"/>
+        </w:rPr>
+      </w:pPr>
+      <w:r>
+        <w:rPr>
+          <w:i w:val="false"/>
+          <w:iCs w:val="false"/>
+        </w:rPr>
+      </w:r>
+    </w:p>
+    <w:p>
+      <w:pPr>
+        <w:pStyle w:val="Normal"/>
+        <w:bidi w:val="0"/>
+        <w:jc w:val="both"/>
+        <w:rPr>
+          <w:rFonts w:ascii="Garamond" w:hAnsi="Garamond"/>
+          <w:sz w:val="36"/>
+          <w:szCs w:val="36"/>
+        </w:rPr>
+      </w:pPr>
+      <w:r>
+        <w:rPr>
+          <w:rFonts w:eastAsia="Noto Serif CJK SC" w:cs="Noto Sans Devanagari" w:ascii="Garamond" w:hAnsi="Garamond"/>
+          <w:color w:val="auto"/>
+          <w:kern w:val="2"/>
+          <w:sz w:val="36"/>
+          <w:szCs w:val="36"/>
+          <w:lang w:val="pt-BR" w:eastAsia="zh-CN" w:bidi="hi-IN"/>
+        </w:rPr>
+        <w:t>473</w:t>
+      </w:r>
+      <w:r>
+        <w:rPr>
+          <w:rFonts w:ascii="Garamond" w:hAnsi="Garamond"/>
+          <w:sz w:val="36"/>
+          <w:szCs w:val="36"/>
+        </w:rPr>
+        <w:t>. Pode um Espírito tomar temporariamente o invólucro corporal de</w:t>
       </w:r>
       <w:r>
         <w:rPr>
@@ -140,594 +1326,55 @@
         </w:rPr>
         <w:t xml:space="preserve"> </w:t>
       </w:r>
-    </w:p>
-    <w:p>
-      <w:pPr>
-        <w:pStyle w:val="Normal"/>
-        <w:bidi w:val="0"/>
-        <w:jc w:val="both"/>
-        <w:rPr>
-          <w:rFonts w:ascii="Garamond" w:hAnsi="Garamond"/>
-          <w:sz w:val="36"/>
-          <w:szCs w:val="36"/>
-        </w:rPr>
-      </w:pPr>
-      <w:r>
-        <w:rPr>
-          <w:rFonts w:ascii="Garamond" w:hAnsi="Garamond"/>
-          <w:sz w:val="36"/>
-          <w:szCs w:val="36"/>
-        </w:rPr>
-      </w:r>
-    </w:p>
-    <w:p>
-      <w:pPr>
-        <w:pStyle w:val="Normal"/>
-        <w:bidi w:val="0"/>
-        <w:ind w:left="709" w:hanging="0"/>
-        <w:jc w:val="both"/>
-        <w:rPr>
-          <w:rFonts w:ascii="Garamond" w:hAnsi="Garamond"/>
-          <w:color w:val="00A0FC"/>
-          <w:sz w:val="36"/>
-          <w:szCs w:val="36"/>
-        </w:rPr>
-      </w:pPr>
-      <w:r>
-        <w:rPr>
-          <w:rFonts w:eastAsia="Noto Serif CJK SC" w:cs="Noto Sans Devanagari" w:ascii="Garamond" w:hAnsi="Garamond"/>
-          <w:color w:val="00A0FC"/>
-          <w:kern w:val="2"/>
-          <w:sz w:val="36"/>
-          <w:szCs w:val="36"/>
-          <w:lang w:val="pt-BR" w:eastAsia="zh-CN" w:bidi="hi-IN"/>
-        </w:rPr>
-        <w:t>Nessa pergunta Kardec questiona a Espiritualidade sobre sensações que todos nós já experimentamos em algum momento de nossas vidas. Trata-se daqueles momentos em que somos tomados ou por sentimentos mais tristes - tais como aflição, angústia ou inquietude - ou por um sentimento de satisfação, mas não conseguimos identificar com precisão a origem de tais sentimentos.</w:t>
-      </w:r>
-    </w:p>
-    <w:p>
-      <w:pPr>
-        <w:pStyle w:val="Normal"/>
-        <w:bidi w:val="0"/>
-        <w:ind w:left="709" w:hanging="0"/>
-        <w:jc w:val="both"/>
-        <w:rPr>
-          <w:rFonts w:ascii="Garamond" w:hAnsi="Garamond"/>
-          <w:color w:val="00A0FC"/>
-          <w:sz w:val="36"/>
-          <w:szCs w:val="36"/>
-        </w:rPr>
-      </w:pPr>
-      <w:r>
-        <w:rPr/>
-      </w:r>
-    </w:p>
-    <w:p>
-      <w:pPr>
-        <w:pStyle w:val="Normal"/>
-        <w:bidi w:val="0"/>
-        <w:ind w:left="709" w:hanging="0"/>
-        <w:jc w:val="both"/>
-        <w:rPr>
-          <w:rFonts w:ascii="Garamond" w:hAnsi="Garamond"/>
-          <w:color w:val="00A0FC"/>
-          <w:sz w:val="36"/>
-          <w:szCs w:val="36"/>
-        </w:rPr>
-      </w:pPr>
-      <w:r>
-        <w:rPr>
-          <w:rFonts w:eastAsia="Noto Serif CJK SC" w:cs="Noto Sans Devanagari" w:ascii="Garamond" w:hAnsi="Garamond"/>
-          <w:color w:val="00A0FC"/>
-          <w:kern w:val="2"/>
-          <w:sz w:val="36"/>
-          <w:szCs w:val="36"/>
-          <w:lang w:val="pt-BR" w:eastAsia="zh-CN" w:bidi="hi-IN"/>
-        </w:rPr>
-        <w:t>Kardec pergunta se esses sentimentos têm origem exclusivamente no corpo físico.</w:t>
-      </w:r>
-    </w:p>
-    <w:p>
-      <w:pPr>
-        <w:pStyle w:val="Normal"/>
-        <w:bidi w:val="0"/>
-        <w:ind w:left="709" w:hanging="0"/>
-        <w:jc w:val="both"/>
-        <w:rPr>
-          <w:rFonts w:ascii="Garamond" w:hAnsi="Garamond"/>
-          <w:color w:val="00A0FC"/>
-          <w:sz w:val="36"/>
-          <w:szCs w:val="36"/>
-        </w:rPr>
-      </w:pPr>
-      <w:r>
-        <w:rPr/>
-      </w:r>
-    </w:p>
-    <w:p>
-      <w:pPr>
-        <w:pStyle w:val="Normal"/>
-        <w:bidi w:val="0"/>
-        <w:ind w:left="709" w:hanging="0"/>
-        <w:jc w:val="both"/>
-        <w:rPr>
-          <w:rFonts w:ascii="Garamond" w:hAnsi="Garamond"/>
-          <w:color w:val="00A0FC"/>
-          <w:sz w:val="36"/>
-          <w:szCs w:val="36"/>
-        </w:rPr>
-      </w:pPr>
-      <w:r>
-        <w:rPr>
-          <w:rFonts w:eastAsia="Noto Serif CJK SC" w:cs="Noto Sans Devanagari" w:ascii="Garamond" w:hAnsi="Garamond"/>
-          <w:color w:val="00A0FC"/>
-          <w:kern w:val="2"/>
-          <w:sz w:val="36"/>
-          <w:szCs w:val="36"/>
-          <w:lang w:val="pt-BR" w:eastAsia="zh-CN" w:bidi="hi-IN"/>
-        </w:rPr>
-        <w:t>E a Espiritualidade responde que, na grande maioria das vezes, essas sensações são resultado das comunicações que estabelecemos de maneira inconsciente com os Espíritos, incluindo aquelas que ocorrem durante o sono físico.</w:t>
-      </w:r>
-    </w:p>
-    <w:p>
-      <w:pPr>
-        <w:pStyle w:val="Normal"/>
-        <w:bidi w:val="0"/>
-        <w:ind w:left="709" w:hanging="0"/>
-        <w:jc w:val="both"/>
-        <w:rPr>
-          <w:rFonts w:ascii="Garamond" w:hAnsi="Garamond"/>
-          <w:color w:val="00A0FC"/>
-          <w:sz w:val="36"/>
-          <w:szCs w:val="36"/>
-        </w:rPr>
-      </w:pPr>
-      <w:r>
-        <w:rPr/>
-      </w:r>
-    </w:p>
-    <w:p>
-      <w:pPr>
-        <w:pStyle w:val="Normal"/>
-        <w:bidi w:val="0"/>
-        <w:ind w:left="709" w:hanging="0"/>
-        <w:jc w:val="both"/>
-        <w:rPr>
-          <w:rFonts w:ascii="Garamond" w:hAnsi="Garamond"/>
-          <w:color w:val="00A0FC"/>
-          <w:sz w:val="36"/>
-          <w:szCs w:val="36"/>
-        </w:rPr>
-      </w:pPr>
-      <w:r>
-        <w:rPr>
-          <w:rFonts w:eastAsia="Noto Serif CJK SC" w:cs="Noto Sans Devanagari" w:ascii="Garamond" w:hAnsi="Garamond"/>
-          <w:color w:val="00A0FC"/>
-          <w:kern w:val="2"/>
-          <w:sz w:val="36"/>
-          <w:szCs w:val="36"/>
-          <w:lang w:val="pt-BR" w:eastAsia="zh-CN" w:bidi="hi-IN"/>
-        </w:rPr>
-        <w:t>Vale lembrar que nós não estamos impedidos de nos comunicarmos com os Espíritos quando estamos no estado de vigília, ou seja, quando estamos acordados. No entanto, essa comunicação é bem mais difícil porque as preocupações e cuidados que precisamos ter estando acordados tornam muito mais difícil a sintonia com os Espíritos. Portanto, é natural que a grande maioria das comunicações que estabelecemos com os Espíritos aconteça durante o sono do corpo físico.</w:t>
-      </w:r>
-    </w:p>
-    <w:p>
-      <w:pPr>
-        <w:pStyle w:val="Normal"/>
-        <w:bidi w:val="0"/>
-        <w:ind w:left="709" w:hanging="0"/>
-        <w:jc w:val="both"/>
-        <w:rPr>
-          <w:rFonts w:ascii="Garamond" w:hAnsi="Garamond"/>
-          <w:color w:val="00A0FC"/>
-          <w:sz w:val="36"/>
-          <w:szCs w:val="36"/>
-        </w:rPr>
-      </w:pPr>
-      <w:r>
-        <w:rPr/>
-      </w:r>
-    </w:p>
-    <w:p>
-      <w:pPr>
-        <w:pStyle w:val="Normal"/>
-        <w:bidi w:val="0"/>
-        <w:ind w:left="709" w:hanging="0"/>
-        <w:jc w:val="both"/>
-        <w:rPr>
-          <w:rFonts w:ascii="Garamond" w:hAnsi="Garamond"/>
-          <w:color w:val="00A0FC"/>
-          <w:sz w:val="36"/>
-          <w:szCs w:val="36"/>
-        </w:rPr>
-      </w:pPr>
-      <w:r>
-        <w:rPr>
-          <w:rFonts w:eastAsia="Noto Serif CJK SC" w:cs="Noto Sans Devanagari" w:ascii="Garamond" w:hAnsi="Garamond"/>
-          <w:color w:val="00A0FC"/>
-          <w:kern w:val="2"/>
-          <w:sz w:val="36"/>
-          <w:szCs w:val="36"/>
-          <w:lang w:val="pt-BR" w:eastAsia="zh-CN" w:bidi="hi-IN"/>
-        </w:rPr>
-        <w:t xml:space="preserve">Na questão 402 Kardec pergunta à Espiritualidade por qual razão nós não guardamos impressões exatas das experiências que tivemos durante o repouso do corpo físico. A Espiritualidade responde que é </w:t>
-      </w:r>
-      <w:r>
-        <w:rPr>
-          <w:rFonts w:eastAsia="Noto Serif CJK SC" w:cs="Noto Sans Devanagari" w:ascii="Garamond" w:hAnsi="Garamond"/>
-          <w:color w:val="00A0FC"/>
-          <w:kern w:val="2"/>
-          <w:sz w:val="36"/>
-          <w:szCs w:val="36"/>
-          <w:lang w:val="pt-BR" w:eastAsia="zh-CN" w:bidi="hi-IN"/>
-        </w:rPr>
-        <w:t>porque as sensações que experimentamos durante o sonho não chegaram até nós por intermédio dos órgãos físicos e por esse motivo, nossa aparelhagem não consegue registrar com precisão as experiências que vivemos como Espírito.</w:t>
-      </w:r>
-    </w:p>
-    <w:p>
-      <w:pPr>
-        <w:pStyle w:val="Normal"/>
-        <w:bidi w:val="0"/>
-        <w:ind w:left="709" w:hanging="0"/>
-        <w:jc w:val="both"/>
-        <w:rPr>
-          <w:rFonts w:ascii="Garamond" w:hAnsi="Garamond"/>
-          <w:color w:val="00A0FC"/>
-          <w:sz w:val="36"/>
-          <w:szCs w:val="36"/>
-        </w:rPr>
-      </w:pPr>
-      <w:r>
-        <w:rPr/>
-      </w:r>
-    </w:p>
-    <w:p>
-      <w:pPr>
-        <w:pStyle w:val="Normal"/>
-        <w:bidi w:val="0"/>
-        <w:ind w:left="709" w:hanging="0"/>
-        <w:jc w:val="both"/>
-        <w:rPr>
-          <w:rFonts w:ascii="Garamond" w:hAnsi="Garamond"/>
-          <w:color w:val="00A0FC"/>
-          <w:sz w:val="36"/>
-          <w:szCs w:val="36"/>
-        </w:rPr>
-      </w:pPr>
-      <w:r>
-        <w:rPr>
-          <w:rFonts w:eastAsia="Noto Serif CJK SC" w:cs="Noto Sans Devanagari" w:ascii="Garamond" w:hAnsi="Garamond"/>
-          <w:color w:val="00A0FC"/>
-          <w:kern w:val="2"/>
-          <w:sz w:val="36"/>
-          <w:szCs w:val="36"/>
-          <w:lang w:val="pt-BR" w:eastAsia="zh-CN" w:bidi="hi-IN"/>
-        </w:rPr>
-        <w:t>Da mesma forma como muitas vezes os sonhos nos parecem absurdos, ilógicos e sem nenhum fundamento, as sensações de angústia, aflição ou mesmo de satisfação são o resultado da incapacidade da nossa aparelhagem física de registrar as experiências que tivemos durante o sono físico.</w:t>
-      </w:r>
-    </w:p>
-    <w:p>
-      <w:pPr>
-        <w:pStyle w:val="Normal"/>
-        <w:bidi w:val="0"/>
-        <w:ind w:left="709" w:hanging="0"/>
-        <w:jc w:val="both"/>
-        <w:rPr>
-          <w:rFonts w:ascii="Garamond" w:hAnsi="Garamond"/>
-          <w:color w:val="00A0FC"/>
-          <w:sz w:val="36"/>
-          <w:szCs w:val="36"/>
-        </w:rPr>
-      </w:pPr>
-      <w:r>
-        <w:rPr/>
-      </w:r>
-    </w:p>
-    <w:p>
-      <w:pPr>
-        <w:pStyle w:val="Normal"/>
-        <w:bidi w:val="0"/>
-        <w:ind w:left="709" w:hanging="0"/>
-        <w:jc w:val="both"/>
-        <w:rPr>
-          <w:rFonts w:ascii="Garamond" w:hAnsi="Garamond"/>
-          <w:color w:val="00A0FC"/>
-          <w:sz w:val="36"/>
-          <w:szCs w:val="36"/>
-        </w:rPr>
-      </w:pPr>
-      <w:r>
-        <w:rPr>
-          <w:rFonts w:eastAsia="Noto Serif CJK SC" w:cs="Noto Sans Devanagari" w:ascii="Garamond" w:hAnsi="Garamond"/>
-          <w:color w:val="00A0FC"/>
-          <w:kern w:val="2"/>
-          <w:sz w:val="36"/>
-          <w:szCs w:val="36"/>
-          <w:lang w:val="pt-BR" w:eastAsia="zh-CN" w:bidi="hi-IN"/>
-        </w:rPr>
-        <w:t>É interessante essa explicação da Espiritualidade porque, de fato, muitas vezes nós já acordamos  angustiados, aflitos ou tomados por uma alegria que não sabemos de onde veio. Aquele sentimento nos acompanha durante todo o dia e nós não encontramos explicação para ele.</w:t>
-      </w:r>
-    </w:p>
-    <w:p>
-      <w:pPr>
-        <w:pStyle w:val="Normal"/>
-        <w:bidi w:val="0"/>
-        <w:ind w:left="709" w:hanging="0"/>
-        <w:jc w:val="both"/>
-        <w:rPr>
-          <w:rFonts w:ascii="Garamond" w:hAnsi="Garamond"/>
-          <w:color w:val="00A0FC"/>
-          <w:sz w:val="36"/>
-          <w:szCs w:val="36"/>
-        </w:rPr>
-      </w:pPr>
-      <w:r>
-        <w:rPr/>
-      </w:r>
-    </w:p>
-    <w:p>
-      <w:pPr>
-        <w:pStyle w:val="Normal"/>
-        <w:bidi w:val="0"/>
-        <w:ind w:left="709" w:hanging="0"/>
-        <w:jc w:val="both"/>
-        <w:rPr>
-          <w:rFonts w:ascii="Garamond" w:hAnsi="Garamond"/>
-          <w:color w:val="00A0FC"/>
-          <w:sz w:val="36"/>
-          <w:szCs w:val="36"/>
-        </w:rPr>
-      </w:pPr>
-      <w:r>
-        <w:rPr>
-          <w:rFonts w:eastAsia="Noto Serif CJK SC" w:cs="Noto Sans Devanagari" w:ascii="Garamond" w:hAnsi="Garamond"/>
-          <w:color w:val="00A0FC"/>
-          <w:kern w:val="2"/>
-          <w:sz w:val="36"/>
-          <w:szCs w:val="36"/>
-          <w:lang w:val="pt-BR" w:eastAsia="zh-CN" w:bidi="hi-IN"/>
-        </w:rPr>
-        <w:t>Na resposta dada a Kardec, a Espiritualidade diz ainda que, quando estabelecemos comunicações com os Espíritos de que deixam em nós essas sensações de aflição, angústia e alegria, tais comunicações se dão de maneira inconsciente.</w:t>
-      </w:r>
-    </w:p>
-    <w:p>
-      <w:pPr>
-        <w:pStyle w:val="Normal"/>
-        <w:bidi w:val="0"/>
-        <w:ind w:left="709" w:hanging="0"/>
-        <w:jc w:val="both"/>
-        <w:rPr>
-          <w:rFonts w:ascii="Garamond" w:hAnsi="Garamond"/>
-          <w:color w:val="00A0FC"/>
-          <w:sz w:val="36"/>
-          <w:szCs w:val="36"/>
-        </w:rPr>
-      </w:pPr>
-      <w:r>
-        <w:rPr/>
-      </w:r>
-    </w:p>
-    <w:p>
-      <w:pPr>
-        <w:pStyle w:val="Normal"/>
-        <w:bidi w:val="0"/>
-        <w:ind w:left="709" w:hanging="0"/>
-        <w:jc w:val="both"/>
-        <w:rPr>
-          <w:rFonts w:ascii="Garamond" w:hAnsi="Garamond"/>
-          <w:color w:val="00A0FC"/>
-          <w:sz w:val="36"/>
-          <w:szCs w:val="36"/>
-        </w:rPr>
-      </w:pPr>
-      <w:r>
-        <w:rPr>
-          <w:rFonts w:eastAsia="Noto Serif CJK SC" w:cs="Noto Sans Devanagari" w:ascii="Garamond" w:hAnsi="Garamond"/>
-          <w:color w:val="00A0FC"/>
-          <w:kern w:val="2"/>
-          <w:sz w:val="36"/>
-          <w:szCs w:val="36"/>
-          <w:lang w:val="pt-BR" w:eastAsia="zh-CN" w:bidi="hi-IN"/>
-        </w:rPr>
-        <w:t>Quantas vezes um amigo, um familiar entra em contato conosco pouco tempo depois de termos pensado naquela pessoa? Ou alguém entra em contato conosco para nos dar notícias, boas ou más, a respeito daquela pessoa em quem estávamos pensando.</w:t>
-      </w:r>
-    </w:p>
-    <w:p>
-      <w:pPr>
-        <w:pStyle w:val="Normal"/>
-        <w:bidi w:val="0"/>
-        <w:ind w:left="709" w:hanging="0"/>
-        <w:jc w:val="both"/>
-        <w:rPr>
-          <w:rFonts w:ascii="Garamond" w:hAnsi="Garamond"/>
-          <w:color w:val="00A0FC"/>
-          <w:sz w:val="36"/>
-          <w:szCs w:val="36"/>
-        </w:rPr>
-      </w:pPr>
-      <w:r>
-        <w:rPr/>
-      </w:r>
-    </w:p>
-    <w:p>
-      <w:pPr>
-        <w:pStyle w:val="Normal"/>
-        <w:bidi w:val="0"/>
-        <w:ind w:left="709" w:hanging="0"/>
-        <w:jc w:val="both"/>
-        <w:rPr>
-          <w:rFonts w:ascii="Garamond" w:hAnsi="Garamond"/>
-          <w:color w:val="00A0FC"/>
-          <w:sz w:val="36"/>
-          <w:szCs w:val="36"/>
-        </w:rPr>
-      </w:pPr>
-      <w:r>
-        <w:rPr>
-          <w:rFonts w:eastAsia="Noto Serif CJK SC" w:cs="Noto Sans Devanagari" w:ascii="Garamond" w:hAnsi="Garamond"/>
-          <w:color w:val="00A0FC"/>
-          <w:kern w:val="2"/>
-          <w:sz w:val="36"/>
-          <w:szCs w:val="36"/>
-          <w:lang w:val="pt-BR" w:eastAsia="zh-CN" w:bidi="hi-IN"/>
-        </w:rPr>
-        <w:t>Aquele sentimento de tristeza ou aflição é uma espécie de premonição de algo ruim ou triste que acontecerá com alguém querido por mim. De maneira semelhante, posso experimentar antecipadamente a alegria por algo de bom que vai acontecer a outra pessoa ou a mim mesmo.</w:t>
-      </w:r>
-    </w:p>
-    <w:p>
-      <w:pPr>
-        <w:pStyle w:val="Normal"/>
-        <w:bidi w:val="0"/>
-        <w:ind w:left="709" w:hanging="0"/>
-        <w:jc w:val="both"/>
-        <w:rPr>
-          <w:rFonts w:ascii="Garamond" w:hAnsi="Garamond"/>
-          <w:color w:val="00A0FC"/>
-          <w:sz w:val="36"/>
-          <w:szCs w:val="36"/>
-        </w:rPr>
-      </w:pPr>
-      <w:r>
-        <w:rPr/>
-      </w:r>
-    </w:p>
-    <w:p>
-      <w:pPr>
-        <w:pStyle w:val="Normal"/>
-        <w:bidi w:val="0"/>
-        <w:ind w:left="709" w:hanging="0"/>
-        <w:jc w:val="both"/>
-        <w:rPr>
-          <w:rFonts w:ascii="Garamond" w:hAnsi="Garamond"/>
-          <w:color w:val="00A0FC"/>
-          <w:sz w:val="36"/>
-          <w:szCs w:val="36"/>
-        </w:rPr>
-      </w:pPr>
-      <w:r>
-        <w:rPr>
-          <w:rFonts w:eastAsia="Noto Serif CJK SC" w:cs="Noto Sans Devanagari" w:ascii="Garamond" w:hAnsi="Garamond"/>
-          <w:color w:val="00A0FC"/>
-          <w:kern w:val="2"/>
-          <w:sz w:val="36"/>
-          <w:szCs w:val="36"/>
-          <w:lang w:val="pt-BR" w:eastAsia="zh-CN" w:bidi="hi-IN"/>
-        </w:rPr>
-        <w:t>Resumindo: não são as disposições físicas que causam esses sentimentos. Eles são o resultado das experiências que vivemos como Espírito, seja durante o repouso físico, seja no estado de vigília.</w:t>
-      </w:r>
-    </w:p>
-    <w:p>
-      <w:pPr>
-        <w:pStyle w:val="Normal"/>
-        <w:bidi w:val="0"/>
-        <w:ind w:left="709" w:hanging="0"/>
-        <w:jc w:val="both"/>
-        <w:rPr>
-          <w:rFonts w:ascii="Garamond" w:hAnsi="Garamond"/>
-          <w:color w:val="00A0FC"/>
-          <w:sz w:val="36"/>
-          <w:szCs w:val="36"/>
-        </w:rPr>
-      </w:pPr>
-      <w:r>
-        <w:rPr/>
-      </w:r>
-    </w:p>
-    <w:p>
-      <w:pPr>
-        <w:pStyle w:val="Normal"/>
-        <w:bidi w:val="0"/>
-        <w:ind w:left="709" w:hanging="0"/>
-        <w:jc w:val="both"/>
-        <w:rPr>
-          <w:rFonts w:ascii="Garamond" w:hAnsi="Garamond"/>
-          <w:color w:val="00A0FC"/>
-          <w:sz w:val="36"/>
-          <w:szCs w:val="36"/>
-        </w:rPr>
-      </w:pPr>
-      <w:r>
-        <w:rPr>
-          <w:rFonts w:ascii="Garamond" w:hAnsi="Garamond"/>
-          <w:color w:val="00A0FC"/>
-          <w:sz w:val="36"/>
-          <w:szCs w:val="36"/>
-        </w:rPr>
-      </w:r>
-    </w:p>
-    <w:p>
-      <w:pPr>
-        <w:pStyle w:val="Normal"/>
-        <w:bidi w:val="0"/>
-        <w:jc w:val="both"/>
-        <w:rPr>
-          <w:rFonts w:ascii="Garamond" w:hAnsi="Garamond"/>
-          <w:sz w:val="36"/>
-          <w:szCs w:val="36"/>
-        </w:rPr>
-      </w:pPr>
-      <w:r>
-        <w:rPr>
-          <w:rFonts w:ascii="Garamond" w:hAnsi="Garamond"/>
-          <w:sz w:val="36"/>
-          <w:szCs w:val="36"/>
-        </w:rPr>
-      </w:r>
-    </w:p>
-    <w:p>
-      <w:pPr>
-        <w:pStyle w:val="Normal"/>
-        <w:bidi w:val="0"/>
-        <w:jc w:val="both"/>
-        <w:rPr>
-          <w:rFonts w:ascii="Garamond" w:hAnsi="Garamond"/>
-          <w:sz w:val="36"/>
-          <w:szCs w:val="36"/>
-        </w:rPr>
-      </w:pPr>
-      <w:r>
-        <w:rPr>
-          <w:rFonts w:eastAsia="Noto Serif CJK SC" w:cs="Noto Sans Devanagari" w:ascii="Garamond" w:hAnsi="Garamond"/>
-          <w:color w:val="auto"/>
-          <w:kern w:val="2"/>
-          <w:sz w:val="36"/>
-          <w:szCs w:val="36"/>
-          <w:lang w:val="pt-BR" w:eastAsia="zh-CN" w:bidi="hi-IN"/>
-        </w:rPr>
-        <w:t>433</w:t>
-      </w:r>
-      <w:r>
-        <w:rPr>
-          <w:rFonts w:ascii="Garamond" w:hAnsi="Garamond"/>
-          <w:sz w:val="36"/>
-          <w:szCs w:val="36"/>
-        </w:rPr>
-        <w:t>. O desenvolvimento maior ou menor da clarividência sonambúlica depende da organização física ou só da natureza do Espírito encarnado?</w:t>
-      </w:r>
-    </w:p>
-    <w:p>
-      <w:pPr>
-        <w:pStyle w:val="Normal"/>
-        <w:bidi w:val="0"/>
-        <w:jc w:val="both"/>
-        <w:rPr>
-          <w:rFonts w:ascii="Garamond" w:hAnsi="Garamond"/>
-          <w:sz w:val="36"/>
-          <w:szCs w:val="36"/>
-        </w:rPr>
-      </w:pPr>
-      <w:r>
-        <w:rPr>
-          <w:rFonts w:ascii="Garamond" w:hAnsi="Garamond"/>
-          <w:sz w:val="36"/>
-          <w:szCs w:val="36"/>
-        </w:rPr>
-      </w:r>
-    </w:p>
-    <w:p>
-      <w:pPr>
-        <w:pStyle w:val="Normal"/>
-        <w:bidi w:val="0"/>
+      <w:r>
+        <w:rPr>
+          <w:rFonts w:ascii="Garamond" w:hAnsi="Garamond"/>
+          <w:sz w:val="36"/>
+          <w:szCs w:val="36"/>
+        </w:rPr>
+        <w:t>uma pessoa viva, isto é, introduzir-se num corpo animado e obrar em</w:t>
+      </w:r>
+      <w:r>
+        <w:rPr>
+          <w:rFonts w:ascii="Garamond" w:hAnsi="Garamond"/>
+          <w:sz w:val="36"/>
+          <w:szCs w:val="36"/>
+        </w:rPr>
+        <w:t xml:space="preserve"> </w:t>
+      </w:r>
+      <w:r>
+        <w:rPr>
+          <w:rFonts w:ascii="Garamond" w:hAnsi="Garamond"/>
+          <w:sz w:val="36"/>
+          <w:szCs w:val="36"/>
+        </w:rPr>
+        <w:t>lugar do outro que se acha encarnado neste corpo?</w:t>
+      </w:r>
+    </w:p>
+    <w:p>
+      <w:pPr>
+        <w:pStyle w:val="Normal"/>
+        <w:bidi w:val="0"/>
+        <w:jc w:val="both"/>
+        <w:rPr>
+          <w:rFonts w:ascii="Garamond" w:hAnsi="Garamond"/>
+          <w:sz w:val="36"/>
+          <w:szCs w:val="36"/>
+        </w:rPr>
+      </w:pPr>
+      <w:r>
+        <w:rPr>
+          <w:rFonts w:ascii="Garamond" w:hAnsi="Garamond"/>
+          <w:sz w:val="36"/>
+          <w:szCs w:val="36"/>
+        </w:rPr>
+      </w:r>
+    </w:p>
+    <w:p>
+      <w:pPr>
+        <w:pStyle w:val="Normal"/>
+        <w:bidi w:val="0"/>
+        <w:ind w:hanging="0"/>
         <w:jc w:val="both"/>
         <w:rPr>
           <w:rFonts w:ascii="Garamond" w:hAnsi="Garamond"/>
@@ -753,623 +1400,8 @@
           <w:sz w:val="36"/>
           <w:szCs w:val="36"/>
         </w:rPr>
-        <w:t xml:space="preserve">De uma e outra. Há disposições físicas que permitem ao Espírito desprender-se mais ou menos facilmente da matéria.” </w:t>
-      </w:r>
-    </w:p>
-    <w:p>
-      <w:pPr>
-        <w:pStyle w:val="Normal"/>
-        <w:bidi w:val="0"/>
-        <w:jc w:val="both"/>
-        <w:rPr>
-          <w:rFonts w:ascii="Garamond" w:hAnsi="Garamond"/>
-          <w:sz w:val="36"/>
-          <w:szCs w:val="36"/>
-        </w:rPr>
-      </w:pPr>
-      <w:r>
-        <w:rPr>
-          <w:rFonts w:ascii="Garamond" w:hAnsi="Garamond"/>
-          <w:sz w:val="36"/>
-          <w:szCs w:val="36"/>
-        </w:rPr>
-      </w:r>
-    </w:p>
-    <w:p>
-      <w:pPr>
-        <w:pStyle w:val="Normal"/>
-        <w:bidi w:val="0"/>
-        <w:ind w:left="709" w:hanging="0"/>
-        <w:jc w:val="both"/>
-        <w:rPr>
-          <w:i w:val="false"/>
-          <w:i w:val="false"/>
-          <w:iCs w:val="false"/>
-        </w:rPr>
-      </w:pPr>
-      <w:r>
-        <w:rPr>
-          <w:rFonts w:eastAsia="Noto Serif CJK SC" w:cs="Noto Sans Devanagari" w:ascii="Garamond" w:hAnsi="Garamond"/>
-          <w:i w:val="false"/>
-          <w:iCs w:val="false"/>
-          <w:color w:val="00A0FC"/>
-          <w:kern w:val="2"/>
-          <w:sz w:val="36"/>
-          <w:szCs w:val="36"/>
-          <w:lang w:val="pt-BR" w:eastAsia="zh-CN" w:bidi="hi-IN"/>
-        </w:rPr>
-        <w:t>Kardec quer saber se o grau de clarividência do sonâmbulo depende da aparelhagem física ou somente do grau de elevação moral do Espírito.</w:t>
-      </w:r>
-    </w:p>
-    <w:p>
-      <w:pPr>
-        <w:pStyle w:val="Normal"/>
-        <w:bidi w:val="0"/>
-        <w:ind w:left="709" w:hanging="0"/>
-        <w:jc w:val="both"/>
-        <w:rPr>
-          <w:i w:val="false"/>
-          <w:i w:val="false"/>
-          <w:iCs w:val="false"/>
-        </w:rPr>
-      </w:pPr>
-      <w:r>
-        <w:rPr>
-          <w:i w:val="false"/>
-          <w:iCs w:val="false"/>
-        </w:rPr>
-      </w:r>
-    </w:p>
-    <w:p>
-      <w:pPr>
-        <w:pStyle w:val="Normal"/>
-        <w:bidi w:val="0"/>
-        <w:ind w:left="709" w:hanging="0"/>
-        <w:jc w:val="both"/>
-        <w:rPr>
-          <w:i w:val="false"/>
-          <w:i w:val="false"/>
-          <w:iCs w:val="false"/>
-        </w:rPr>
-      </w:pPr>
-      <w:r>
-        <w:rPr>
-          <w:rFonts w:eastAsia="Noto Serif CJK SC" w:cs="Noto Sans Devanagari" w:ascii="Garamond" w:hAnsi="Garamond"/>
-          <w:i w:val="false"/>
-          <w:iCs w:val="false"/>
-          <w:color w:val="00A0FC"/>
-          <w:kern w:val="2"/>
-          <w:sz w:val="36"/>
-          <w:szCs w:val="36"/>
-          <w:lang w:val="pt-BR" w:eastAsia="zh-CN" w:bidi="hi-IN"/>
-        </w:rPr>
-        <w:t>A Espiritualidade responde que depende das duas coisas e que determinadas condições físicas podem facilitar que a alma se desprenda da matéria.</w:t>
-      </w:r>
-    </w:p>
-    <w:p>
-      <w:pPr>
-        <w:pStyle w:val="Normal"/>
-        <w:bidi w:val="0"/>
-        <w:ind w:left="709" w:hanging="0"/>
-        <w:jc w:val="both"/>
-        <w:rPr>
-          <w:i w:val="false"/>
-          <w:i w:val="false"/>
-          <w:iCs w:val="false"/>
-        </w:rPr>
-      </w:pPr>
-      <w:r>
-        <w:rPr>
-          <w:i w:val="false"/>
-          <w:iCs w:val="false"/>
-        </w:rPr>
-      </w:r>
-    </w:p>
-    <w:p>
-      <w:pPr>
-        <w:pStyle w:val="Normal"/>
-        <w:bidi w:val="0"/>
-        <w:ind w:left="709" w:hanging="0"/>
-        <w:jc w:val="both"/>
-        <w:rPr>
-          <w:i w:val="false"/>
-          <w:i w:val="false"/>
-          <w:iCs w:val="false"/>
-        </w:rPr>
-      </w:pPr>
-      <w:r>
-        <w:rPr>
-          <w:rFonts w:eastAsia="Noto Serif CJK SC" w:cs="Noto Sans Devanagari" w:ascii="Garamond" w:hAnsi="Garamond"/>
-          <w:i w:val="false"/>
-          <w:iCs w:val="false"/>
-          <w:color w:val="00A0FC"/>
-          <w:kern w:val="2"/>
-          <w:sz w:val="36"/>
-          <w:szCs w:val="36"/>
-          <w:lang w:val="pt-BR" w:eastAsia="zh-CN" w:bidi="hi-IN"/>
-        </w:rPr>
-        <w:t>A clarividência é um tipo de mediunidade. Portanto, a clarividência sonambúlica também o é.</w:t>
-      </w:r>
-    </w:p>
-    <w:p>
-      <w:pPr>
-        <w:pStyle w:val="Normal"/>
-        <w:bidi w:val="0"/>
-        <w:ind w:left="709" w:hanging="0"/>
-        <w:jc w:val="both"/>
-        <w:rPr>
-          <w:i w:val="false"/>
-          <w:i w:val="false"/>
-          <w:iCs w:val="false"/>
-        </w:rPr>
-      </w:pPr>
-      <w:r>
-        <w:rPr>
-          <w:i w:val="false"/>
-          <w:iCs w:val="false"/>
-        </w:rPr>
-      </w:r>
-    </w:p>
-    <w:p>
-      <w:pPr>
-        <w:pStyle w:val="Normal"/>
-        <w:bidi w:val="0"/>
-        <w:ind w:left="709" w:hanging="0"/>
-        <w:jc w:val="both"/>
-        <w:rPr>
-          <w:i w:val="false"/>
-          <w:i w:val="false"/>
-          <w:iCs w:val="false"/>
-        </w:rPr>
-      </w:pPr>
-      <w:r>
-        <w:rPr>
-          <w:rFonts w:eastAsia="Noto Serif CJK SC" w:cs="Noto Sans Devanagari" w:ascii="Garamond" w:hAnsi="Garamond"/>
-          <w:i w:val="false"/>
-          <w:iCs w:val="false"/>
-          <w:color w:val="00A0FC"/>
-          <w:kern w:val="2"/>
-          <w:sz w:val="36"/>
-          <w:szCs w:val="36"/>
-          <w:lang w:val="pt-BR" w:eastAsia="zh-CN" w:bidi="hi-IN"/>
-        </w:rPr>
-        <w:t>Todo tipo de mediunidade exige uma condição física específica que a pessoa traz consigo desde o nascimento. Isso quer dizer que, se eu não tenho a aparelhagem física própria para algum tipo de mediunidade, não há como eu exercê-la.</w:t>
-      </w:r>
-    </w:p>
-    <w:p>
-      <w:pPr>
-        <w:pStyle w:val="Normal"/>
-        <w:bidi w:val="0"/>
-        <w:ind w:left="709" w:hanging="0"/>
-        <w:jc w:val="both"/>
-        <w:rPr>
-          <w:i w:val="false"/>
-          <w:i w:val="false"/>
-          <w:iCs w:val="false"/>
-        </w:rPr>
-      </w:pPr>
-      <w:r>
-        <w:rPr>
-          <w:i w:val="false"/>
-          <w:iCs w:val="false"/>
-        </w:rPr>
-      </w:r>
-    </w:p>
-    <w:p>
-      <w:pPr>
-        <w:pStyle w:val="Normal"/>
-        <w:bidi w:val="0"/>
-        <w:ind w:left="709" w:hanging="0"/>
-        <w:jc w:val="both"/>
-        <w:rPr>
-          <w:i w:val="false"/>
-          <w:i w:val="false"/>
-          <w:iCs w:val="false"/>
-        </w:rPr>
-      </w:pPr>
-      <w:r>
-        <w:rPr>
-          <w:rFonts w:eastAsia="Noto Serif CJK SC" w:cs="Noto Sans Devanagari" w:ascii="Garamond" w:hAnsi="Garamond"/>
-          <w:i w:val="false"/>
-          <w:iCs w:val="false"/>
-          <w:color w:val="00A0FC"/>
-          <w:kern w:val="2"/>
-          <w:sz w:val="36"/>
-          <w:szCs w:val="36"/>
-          <w:lang w:val="pt-BR" w:eastAsia="zh-CN" w:bidi="hi-IN"/>
-        </w:rPr>
-        <w:t>Por exemplo: se eu não nasci com o corpo físico apropriado para a psicofonia, não há nada que eu possa fazer para me tornar um médium psicofônico. Eu posso estudar, ler, participar de reuniões onde a psicofonia é realizada, mas eu mesmo não vou conseguir transmitir mensagens faladas. Meu corpo físico não é apropriado para esse tipo de mediunidade.</w:t>
-      </w:r>
-    </w:p>
-    <w:p>
-      <w:pPr>
-        <w:pStyle w:val="Normal"/>
-        <w:bidi w:val="0"/>
-        <w:ind w:left="709" w:hanging="0"/>
-        <w:jc w:val="both"/>
-        <w:rPr>
-          <w:i w:val="false"/>
-          <w:i w:val="false"/>
-          <w:iCs w:val="false"/>
-        </w:rPr>
-      </w:pPr>
-      <w:r>
-        <w:rPr>
-          <w:i w:val="false"/>
-          <w:iCs w:val="false"/>
-        </w:rPr>
-      </w:r>
-    </w:p>
-    <w:p>
-      <w:pPr>
-        <w:pStyle w:val="Normal"/>
-        <w:bidi w:val="0"/>
-        <w:ind w:left="709" w:hanging="0"/>
-        <w:jc w:val="both"/>
-        <w:rPr>
-          <w:i w:val="false"/>
-          <w:i w:val="false"/>
-          <w:iCs w:val="false"/>
-        </w:rPr>
-      </w:pPr>
-      <w:r>
-        <w:rPr>
-          <w:rFonts w:eastAsia="Noto Serif CJK SC" w:cs="Noto Sans Devanagari" w:ascii="Garamond" w:hAnsi="Garamond"/>
-          <w:i w:val="false"/>
-          <w:iCs w:val="false"/>
-          <w:color w:val="00A0FC"/>
-          <w:kern w:val="2"/>
-          <w:sz w:val="36"/>
-          <w:szCs w:val="36"/>
-          <w:lang w:val="pt-BR" w:eastAsia="zh-CN" w:bidi="hi-IN"/>
-        </w:rPr>
-        <w:t>Então, para que a clarividência sonambúlica ocorra, o corpo físico do sonâmbulo deve ser adequado para a clarividência.</w:t>
-      </w:r>
-    </w:p>
-    <w:p>
-      <w:pPr>
-        <w:pStyle w:val="Normal"/>
-        <w:bidi w:val="0"/>
-        <w:ind w:left="709" w:hanging="0"/>
-        <w:jc w:val="both"/>
-        <w:rPr>
-          <w:i w:val="false"/>
-          <w:i w:val="false"/>
-          <w:iCs w:val="false"/>
-        </w:rPr>
-      </w:pPr>
-      <w:r>
-        <w:rPr>
-          <w:i w:val="false"/>
-          <w:iCs w:val="false"/>
-        </w:rPr>
-      </w:r>
-    </w:p>
-    <w:p>
-      <w:pPr>
-        <w:pStyle w:val="Normal"/>
-        <w:bidi w:val="0"/>
-        <w:ind w:left="709" w:hanging="0"/>
-        <w:jc w:val="both"/>
-        <w:rPr>
-          <w:i w:val="false"/>
-          <w:i w:val="false"/>
-          <w:iCs w:val="false"/>
-        </w:rPr>
-      </w:pPr>
-      <w:r>
-        <w:rPr>
-          <w:rFonts w:eastAsia="Noto Serif CJK SC" w:cs="Noto Sans Devanagari" w:ascii="Garamond" w:hAnsi="Garamond"/>
-          <w:i w:val="false"/>
-          <w:iCs w:val="false"/>
-          <w:color w:val="00A0FC"/>
-          <w:kern w:val="2"/>
-          <w:sz w:val="36"/>
-          <w:szCs w:val="36"/>
-          <w:lang w:val="pt-BR" w:eastAsia="zh-CN" w:bidi="hi-IN"/>
-        </w:rPr>
-        <w:t>Só que na resposta a Espiritualidade diz que a clarividência sonambúlica também depende da natureza do Espírito, confirmando mais uma vez o que nos é ensinado a respeito da mediunidade.</w:t>
-      </w:r>
-    </w:p>
-    <w:p>
-      <w:pPr>
-        <w:pStyle w:val="Normal"/>
-        <w:bidi w:val="0"/>
-        <w:ind w:left="709" w:hanging="0"/>
-        <w:jc w:val="both"/>
-        <w:rPr>
-          <w:i w:val="false"/>
-          <w:i w:val="false"/>
-          <w:iCs w:val="false"/>
-        </w:rPr>
-      </w:pPr>
-      <w:r>
-        <w:rPr>
-          <w:i w:val="false"/>
-          <w:iCs w:val="false"/>
-        </w:rPr>
-      </w:r>
-    </w:p>
-    <w:p>
-      <w:pPr>
-        <w:pStyle w:val="Normal"/>
-        <w:bidi w:val="0"/>
-        <w:ind w:left="709" w:hanging="0"/>
-        <w:jc w:val="both"/>
-        <w:rPr>
-          <w:i w:val="false"/>
-          <w:i w:val="false"/>
-          <w:iCs w:val="false"/>
-        </w:rPr>
-      </w:pPr>
-      <w:r>
-        <w:rPr>
-          <w:rFonts w:eastAsia="Noto Serif CJK SC" w:cs="Noto Sans Devanagari" w:ascii="Garamond" w:hAnsi="Garamond"/>
-          <w:i w:val="false"/>
-          <w:iCs w:val="false"/>
-          <w:color w:val="00A0FC"/>
-          <w:kern w:val="2"/>
-          <w:sz w:val="36"/>
-          <w:szCs w:val="36"/>
-          <w:lang w:val="pt-BR" w:eastAsia="zh-CN" w:bidi="hi-IN"/>
-        </w:rPr>
-        <w:t>A mediunidade útil e edificante pressupõe duas condições: a primeira é a que acabamos de falar, o organismo físico adequado. A segunda é a condição moral do médium. Para exercer a mediunidade edificante é fundamental que o médium procure manter-se moralmente elevado.</w:t>
-      </w:r>
-    </w:p>
-    <w:p>
-      <w:pPr>
-        <w:pStyle w:val="Normal"/>
-        <w:bidi w:val="0"/>
-        <w:ind w:left="709" w:hanging="0"/>
-        <w:jc w:val="both"/>
-        <w:rPr>
-          <w:i w:val="false"/>
-          <w:i w:val="false"/>
-          <w:iCs w:val="false"/>
-        </w:rPr>
-      </w:pPr>
-      <w:r>
-        <w:rPr>
-          <w:i w:val="false"/>
-          <w:iCs w:val="false"/>
-        </w:rPr>
-      </w:r>
-    </w:p>
-    <w:p>
-      <w:pPr>
-        <w:pStyle w:val="Normal"/>
-        <w:bidi w:val="0"/>
-        <w:ind w:left="709" w:hanging="0"/>
-        <w:jc w:val="both"/>
-        <w:rPr>
-          <w:i w:val="false"/>
-          <w:i w:val="false"/>
-          <w:iCs w:val="false"/>
-        </w:rPr>
-      </w:pPr>
-      <w:r>
-        <w:rPr>
-          <w:rFonts w:eastAsia="Noto Serif CJK SC" w:cs="Noto Sans Devanagari" w:ascii="Garamond" w:hAnsi="Garamond"/>
-          <w:i w:val="false"/>
-          <w:iCs w:val="false"/>
-          <w:color w:val="00A0FC"/>
-          <w:kern w:val="2"/>
-          <w:sz w:val="36"/>
-          <w:szCs w:val="36"/>
-          <w:lang w:val="pt-BR" w:eastAsia="zh-CN" w:bidi="hi-IN"/>
-        </w:rPr>
-        <w:t>Se o médium não cuidar do seu lado moral, sua mediunidade pode ser suspensa. Embora o corpo físico continue apto a exercer a mediunidade, devido ao baixo padrão moral e vibracional, os Espíritos superiores podem interromper o intercâmbio com aquele médium.</w:t>
-      </w:r>
-    </w:p>
-    <w:p>
-      <w:pPr>
-        <w:pStyle w:val="Normal"/>
-        <w:bidi w:val="0"/>
-        <w:ind w:left="709" w:hanging="0"/>
-        <w:jc w:val="both"/>
-        <w:rPr>
-          <w:i w:val="false"/>
-          <w:i w:val="false"/>
-          <w:iCs w:val="false"/>
-        </w:rPr>
-      </w:pPr>
-      <w:r>
-        <w:rPr>
-          <w:i w:val="false"/>
-          <w:iCs w:val="false"/>
-        </w:rPr>
-      </w:r>
-    </w:p>
-    <w:p>
-      <w:pPr>
-        <w:pStyle w:val="Normal"/>
-        <w:bidi w:val="0"/>
-        <w:ind w:left="709" w:hanging="0"/>
-        <w:jc w:val="both"/>
-        <w:rPr>
-          <w:i w:val="false"/>
-          <w:i w:val="false"/>
-          <w:iCs w:val="false"/>
-        </w:rPr>
-      </w:pPr>
-      <w:r>
-        <w:rPr>
-          <w:rFonts w:eastAsia="Noto Serif CJK SC" w:cs="Noto Sans Devanagari" w:ascii="Garamond" w:hAnsi="Garamond"/>
-          <w:i w:val="false"/>
-          <w:iCs w:val="false"/>
-          <w:color w:val="00A0FC"/>
-          <w:kern w:val="2"/>
-          <w:sz w:val="36"/>
-          <w:szCs w:val="36"/>
-          <w:lang w:val="pt-BR" w:eastAsia="zh-CN" w:bidi="hi-IN"/>
-        </w:rPr>
-        <w:t>O médium precisa ser consciente dessa condição. Se ele não cuidar do seu lado moral, espíritos inferiores, levianos, zombeteiros podem se utilizar da mediunidade dele para atividades, digamos, menos felizes.</w:t>
-      </w:r>
-    </w:p>
-    <w:p>
-      <w:pPr>
-        <w:pStyle w:val="Normal"/>
-        <w:bidi w:val="0"/>
-        <w:ind w:left="709" w:hanging="0"/>
-        <w:jc w:val="both"/>
-        <w:rPr>
-          <w:i w:val="false"/>
-          <w:i w:val="false"/>
-          <w:iCs w:val="false"/>
-        </w:rPr>
-      </w:pPr>
-      <w:r>
-        <w:rPr>
-          <w:i w:val="false"/>
-          <w:iCs w:val="false"/>
-        </w:rPr>
-      </w:r>
-    </w:p>
-    <w:p>
-      <w:pPr>
-        <w:pStyle w:val="Normal"/>
-        <w:bidi w:val="0"/>
-        <w:ind w:left="709" w:hanging="0"/>
-        <w:jc w:val="both"/>
-        <w:rPr>
-          <w:i w:val="false"/>
-          <w:i w:val="false"/>
-          <w:iCs w:val="false"/>
-        </w:rPr>
-      </w:pPr>
-      <w:r>
-        <w:rPr>
-          <w:rFonts w:eastAsia="Noto Serif CJK SC" w:cs="Noto Sans Devanagari" w:ascii="Garamond" w:hAnsi="Garamond"/>
-          <w:i w:val="false"/>
-          <w:iCs w:val="false"/>
-          <w:color w:val="00A0FC"/>
-          <w:kern w:val="2"/>
-          <w:sz w:val="36"/>
-          <w:szCs w:val="36"/>
-          <w:lang w:val="pt-BR" w:eastAsia="zh-CN" w:bidi="hi-IN"/>
-        </w:rPr>
-        <w:t xml:space="preserve">Dessa maneira, se o sonâmbulo clarividente não cuidar do seu lado moral, ele pode ter sua capacidade mediúnica suspensa. Ainda que isso não aconteça, muito provavelmente ele só visitará lugares menos felizes e terá contato com espíritos menos elevados. Considerando que ele pode se lembrar desses encontros, as recordações de suas experiências durante o estado sonambúlico não serão as mais agradáveis. </w:t>
-      </w:r>
-    </w:p>
-    <w:p>
-      <w:pPr>
-        <w:pStyle w:val="Normal"/>
-        <w:bidi w:val="0"/>
-        <w:ind w:left="709" w:hanging="0"/>
-        <w:jc w:val="both"/>
-        <w:rPr>
-          <w:i w:val="false"/>
-          <w:i w:val="false"/>
-          <w:iCs w:val="false"/>
-        </w:rPr>
-      </w:pPr>
-      <w:r>
-        <w:rPr>
-          <w:i w:val="false"/>
-          <w:iCs w:val="false"/>
-        </w:rPr>
-      </w:r>
-    </w:p>
-    <w:p>
-      <w:pPr>
-        <w:pStyle w:val="Normal"/>
-        <w:bidi w:val="0"/>
-        <w:ind w:left="709" w:hanging="0"/>
-        <w:jc w:val="both"/>
-        <w:rPr>
-          <w:i w:val="false"/>
-          <w:i w:val="false"/>
-          <w:iCs w:val="false"/>
-        </w:rPr>
-      </w:pPr>
-      <w:r>
-        <w:rPr>
-          <w:i w:val="false"/>
-          <w:iCs w:val="false"/>
-        </w:rPr>
-      </w:r>
-    </w:p>
-    <w:p>
-      <w:pPr>
-        <w:pStyle w:val="Normal"/>
-        <w:bidi w:val="0"/>
-        <w:ind w:left="709" w:hanging="0"/>
-        <w:jc w:val="both"/>
-        <w:rPr>
-          <w:i w:val="false"/>
-          <w:i w:val="false"/>
-          <w:iCs w:val="false"/>
-        </w:rPr>
-      </w:pPr>
-      <w:r>
-        <w:rPr>
-          <w:i w:val="false"/>
-          <w:iCs w:val="false"/>
-        </w:rPr>
-      </w:r>
-    </w:p>
-    <w:p>
-      <w:pPr>
-        <w:pStyle w:val="Normal"/>
-        <w:bidi w:val="0"/>
-        <w:jc w:val="both"/>
-        <w:rPr>
-          <w:rFonts w:ascii="Garamond" w:hAnsi="Garamond"/>
-          <w:sz w:val="36"/>
-          <w:szCs w:val="36"/>
-        </w:rPr>
-      </w:pPr>
-      <w:r>
-        <w:rPr>
-          <w:rFonts w:eastAsia="Noto Serif CJK SC" w:cs="Noto Sans Devanagari" w:ascii="Garamond" w:hAnsi="Garamond"/>
-          <w:color w:val="auto"/>
-          <w:kern w:val="2"/>
-          <w:sz w:val="36"/>
-          <w:szCs w:val="36"/>
-          <w:lang w:val="pt-BR" w:eastAsia="zh-CN" w:bidi="hi-IN"/>
-        </w:rPr>
-        <w:t>434</w:t>
-      </w:r>
-      <w:r>
-        <w:rPr>
-          <w:rFonts w:ascii="Garamond" w:hAnsi="Garamond"/>
-          <w:sz w:val="36"/>
-          <w:szCs w:val="36"/>
-        </w:rPr>
-        <w:t>. As faculdades de que goza o sonâmbulo são as que tem o Espírito depois da morte?</w:t>
-      </w:r>
-    </w:p>
-    <w:p>
-      <w:pPr>
-        <w:pStyle w:val="Normal"/>
-        <w:bidi w:val="0"/>
-        <w:jc w:val="both"/>
-        <w:rPr>
-          <w:rFonts w:ascii="Garamond" w:hAnsi="Garamond"/>
-          <w:sz w:val="36"/>
-          <w:szCs w:val="36"/>
-        </w:rPr>
-      </w:pPr>
-      <w:r>
-        <w:rPr>
-          <w:rFonts w:ascii="Garamond" w:hAnsi="Garamond"/>
-          <w:sz w:val="36"/>
-          <w:szCs w:val="36"/>
-        </w:rPr>
-      </w:r>
-    </w:p>
-    <w:p>
-      <w:pPr>
-        <w:pStyle w:val="Normal"/>
-        <w:bidi w:val="0"/>
-        <w:ind w:hanging="0"/>
-        <w:jc w:val="both"/>
-        <w:rPr>
-          <w:rFonts w:ascii="Garamond" w:hAnsi="Garamond"/>
-          <w:sz w:val="36"/>
-          <w:szCs w:val="36"/>
-        </w:rPr>
-      </w:pPr>
+        <w:t>O Espírito não entra em um corpo como entras numa casa.</w:t>
+      </w:r>
       <w:r>
         <w:rPr>
           <w:rFonts w:ascii="Garamond" w:hAnsi="Garamond"/>
@@ -1378,7 +1410,7 @@
           <w:sz w:val="36"/>
           <w:szCs w:val="36"/>
         </w:rPr>
-        <w:t>“</w:t>
+        <w:t xml:space="preserve"> </w:t>
       </w:r>
       <w:r>
         <w:rPr>
@@ -1388,282 +1420,8 @@
           <w:sz w:val="36"/>
           <w:szCs w:val="36"/>
         </w:rPr>
-        <w:t>Somente até certo ponto, pois cumpre se atenda à influência da matéria a que ainda se acha ligado.”</w:t>
-      </w:r>
-    </w:p>
-    <w:p>
-      <w:pPr>
-        <w:pStyle w:val="Normal"/>
-        <w:bidi w:val="0"/>
-        <w:ind w:left="709" w:hanging="0"/>
-        <w:jc w:val="both"/>
-        <w:rPr>
-          <w:rFonts w:ascii="Garamond" w:hAnsi="Garamond" w:eastAsia="Noto Serif CJK SC" w:cs="Noto Sans Devanagari"/>
-          <w:i w:val="false"/>
-          <w:i w:val="false"/>
-          <w:iCs w:val="false"/>
-          <w:color w:val="00A0FC"/>
-          <w:kern w:val="2"/>
-          <w:sz w:val="36"/>
-          <w:szCs w:val="36"/>
-          <w:lang w:val="pt-BR" w:eastAsia="zh-CN" w:bidi="hi-IN"/>
-        </w:rPr>
-      </w:pPr>
-      <w:r>
-        <w:rPr>
-          <w:rFonts w:eastAsia="Noto Serif CJK SC" w:cs="Noto Sans Devanagari" w:ascii="Garamond" w:hAnsi="Garamond"/>
-          <w:i w:val="false"/>
-          <w:iCs w:val="false"/>
-          <w:color w:val="00A0FC"/>
-          <w:kern w:val="2"/>
-          <w:sz w:val="36"/>
-          <w:szCs w:val="36"/>
-          <w:lang w:val="pt-BR" w:eastAsia="zh-CN" w:bidi="hi-IN"/>
-        </w:rPr>
-      </w:r>
-    </w:p>
-    <w:p>
-      <w:pPr>
-        <w:pStyle w:val="Normal"/>
-        <w:bidi w:val="0"/>
-        <w:ind w:left="709" w:hanging="0"/>
-        <w:jc w:val="both"/>
-        <w:rPr>
-          <w:i w:val="false"/>
-          <w:i w:val="false"/>
-          <w:iCs w:val="false"/>
-        </w:rPr>
-      </w:pPr>
-      <w:r>
-        <w:rPr>
-          <w:rFonts w:eastAsia="Noto Serif CJK SC" w:cs="Noto Sans Devanagari" w:ascii="Garamond" w:hAnsi="Garamond"/>
-          <w:i w:val="false"/>
-          <w:iCs w:val="false"/>
-          <w:color w:val="00A0FC"/>
-          <w:kern w:val="2"/>
-          <w:sz w:val="36"/>
-          <w:szCs w:val="36"/>
-          <w:lang w:val="pt-BR" w:eastAsia="zh-CN" w:bidi="hi-IN"/>
-        </w:rPr>
-        <w:t xml:space="preserve">Kardec quer saber se as faculdades de que dispõe o sonâmbulo são as mesmas que ele tem quando desencarnado. E aqui  Kardec está falando do mesmo Espírito. Ou seja: alguém que seja sonâmbulo e que dispõe de certas faculdades, quando desencarnar, as faculdades de que esse Espírito poderá fazer uso serão as mesmas de quando ele estava encarnado? </w:t>
-      </w:r>
-    </w:p>
-    <w:p>
-      <w:pPr>
-        <w:pStyle w:val="Normal"/>
-        <w:bidi w:val="0"/>
-        <w:ind w:left="709" w:hanging="0"/>
-        <w:jc w:val="both"/>
-        <w:rPr>
-          <w:i w:val="false"/>
-          <w:i w:val="false"/>
-          <w:iCs w:val="false"/>
-        </w:rPr>
-      </w:pPr>
-      <w:r>
-        <w:rPr>
-          <w:i w:val="false"/>
-          <w:iCs w:val="false"/>
-        </w:rPr>
-      </w:r>
-    </w:p>
-    <w:p>
-      <w:pPr>
-        <w:pStyle w:val="Normal"/>
-        <w:bidi w:val="0"/>
-        <w:ind w:left="709" w:hanging="0"/>
-        <w:jc w:val="both"/>
-        <w:rPr>
-          <w:i w:val="false"/>
-          <w:i w:val="false"/>
-          <w:iCs w:val="false"/>
-        </w:rPr>
-      </w:pPr>
-      <w:r>
-        <w:rPr>
-          <w:rFonts w:eastAsia="Noto Serif CJK SC" w:cs="Noto Sans Devanagari" w:ascii="Garamond" w:hAnsi="Garamond"/>
-          <w:i w:val="false"/>
-          <w:iCs w:val="false"/>
-          <w:color w:val="00A0FC"/>
-          <w:kern w:val="2"/>
-          <w:sz w:val="36"/>
-          <w:szCs w:val="36"/>
-          <w:lang w:val="pt-BR" w:eastAsia="zh-CN" w:bidi="hi-IN"/>
-        </w:rPr>
-        <w:t xml:space="preserve">A Espiritualidade responde que não, há um limite nessas faculdades, e esse limite é imposto pelo corpo físico. </w:t>
-      </w:r>
-    </w:p>
-    <w:p>
-      <w:pPr>
-        <w:pStyle w:val="Normal"/>
-        <w:bidi w:val="0"/>
-        <w:ind w:left="709" w:hanging="0"/>
-        <w:jc w:val="both"/>
-        <w:rPr>
-          <w:i w:val="false"/>
-          <w:i w:val="false"/>
-          <w:iCs w:val="false"/>
-        </w:rPr>
-      </w:pPr>
-      <w:r>
-        <w:rPr>
-          <w:i w:val="false"/>
-          <w:iCs w:val="false"/>
-        </w:rPr>
-      </w:r>
-    </w:p>
-    <w:p>
-      <w:pPr>
-        <w:pStyle w:val="Normal"/>
-        <w:bidi w:val="0"/>
-        <w:ind w:left="709" w:hanging="0"/>
-        <w:jc w:val="both"/>
-        <w:rPr>
-          <w:i w:val="false"/>
-          <w:i w:val="false"/>
-          <w:iCs w:val="false"/>
-        </w:rPr>
-      </w:pPr>
-      <w:r>
-        <w:rPr>
-          <w:rFonts w:eastAsia="Noto Serif CJK SC" w:cs="Noto Sans Devanagari" w:ascii="Garamond" w:hAnsi="Garamond"/>
-          <w:i w:val="false"/>
-          <w:iCs w:val="false"/>
-          <w:color w:val="00A0FC"/>
-          <w:kern w:val="2"/>
-          <w:sz w:val="36"/>
-          <w:szCs w:val="36"/>
-          <w:lang w:val="pt-BR" w:eastAsia="zh-CN" w:bidi="hi-IN"/>
-        </w:rPr>
-        <w:t xml:space="preserve">Em geral, o Espírito encarnado não usufrui da mesma liberdade que ele tem quando desencarnado. O vínculo com o corpo físico sempre limita a ação do Espírito. </w:t>
-      </w:r>
-    </w:p>
-    <w:p>
-      <w:pPr>
-        <w:pStyle w:val="Normal"/>
-        <w:bidi w:val="0"/>
-        <w:ind w:left="709" w:hanging="0"/>
-        <w:jc w:val="both"/>
-        <w:rPr>
-          <w:i w:val="false"/>
-          <w:i w:val="false"/>
-          <w:iCs w:val="false"/>
-        </w:rPr>
-      </w:pPr>
-      <w:r>
-        <w:rPr>
-          <w:i w:val="false"/>
-          <w:iCs w:val="false"/>
-        </w:rPr>
-      </w:r>
-    </w:p>
-    <w:p>
-      <w:pPr>
-        <w:pStyle w:val="Normal"/>
-        <w:bidi w:val="0"/>
-        <w:ind w:left="709" w:hanging="0"/>
-        <w:jc w:val="both"/>
-        <w:rPr>
-          <w:i w:val="false"/>
-          <w:i w:val="false"/>
-          <w:iCs w:val="false"/>
-        </w:rPr>
-      </w:pPr>
-      <w:r>
-        <w:rPr>
-          <w:rFonts w:eastAsia="Noto Serif CJK SC" w:cs="Noto Sans Devanagari" w:ascii="Garamond" w:hAnsi="Garamond"/>
-          <w:i w:val="false"/>
-          <w:iCs w:val="false"/>
-          <w:color w:val="00A0FC"/>
-          <w:kern w:val="2"/>
-          <w:sz w:val="36"/>
-          <w:szCs w:val="36"/>
-          <w:lang w:val="pt-BR" w:eastAsia="zh-CN" w:bidi="hi-IN"/>
-        </w:rPr>
-        <w:t>Então, o que a Espiritualidade respondeu a Kardec é que, por maiores sejam as faculdades que um sonâmbulo demonstre, quando aquela pessoa desencarnar, essas faculdades serão ainda maiores.</w:t>
-      </w:r>
-    </w:p>
-    <w:p>
-      <w:pPr>
-        <w:pStyle w:val="Normal"/>
-        <w:bidi w:val="0"/>
-        <w:ind w:left="709" w:hanging="0"/>
-        <w:jc w:val="both"/>
-        <w:rPr>
-          <w:i w:val="false"/>
-          <w:i w:val="false"/>
-          <w:iCs w:val="false"/>
-        </w:rPr>
-      </w:pPr>
-      <w:r>
-        <w:rPr>
-          <w:i w:val="false"/>
-          <w:iCs w:val="false"/>
-        </w:rPr>
-      </w:r>
-    </w:p>
-    <w:p>
-      <w:pPr>
-        <w:pStyle w:val="Normal"/>
-        <w:bidi w:val="0"/>
-        <w:jc w:val="both"/>
-        <w:rPr>
-          <w:rFonts w:ascii="Garamond" w:hAnsi="Garamond"/>
-          <w:sz w:val="36"/>
-          <w:szCs w:val="36"/>
-        </w:rPr>
-      </w:pPr>
-      <w:r>
-        <w:rPr>
-          <w:rFonts w:eastAsia="Noto Serif CJK SC" w:cs="Noto Sans Devanagari" w:ascii="Garamond" w:hAnsi="Garamond"/>
-          <w:color w:val="auto"/>
-          <w:kern w:val="2"/>
-          <w:sz w:val="36"/>
-          <w:szCs w:val="36"/>
-          <w:lang w:val="pt-BR" w:eastAsia="zh-CN" w:bidi="hi-IN"/>
-        </w:rPr>
-        <w:t>435</w:t>
-      </w:r>
-      <w:r>
-        <w:rPr>
-          <w:rFonts w:ascii="Garamond" w:hAnsi="Garamond"/>
-          <w:sz w:val="36"/>
-          <w:szCs w:val="36"/>
-        </w:rPr>
-        <w:t>. Pode o sonâmbulo ver os outros Espíritos?</w:t>
-      </w:r>
-    </w:p>
-    <w:p>
-      <w:pPr>
-        <w:pStyle w:val="Normal"/>
-        <w:bidi w:val="0"/>
-        <w:jc w:val="both"/>
-        <w:rPr>
-          <w:rFonts w:ascii="Garamond" w:hAnsi="Garamond"/>
-          <w:sz w:val="36"/>
-          <w:szCs w:val="36"/>
-        </w:rPr>
-      </w:pPr>
-      <w:r>
-        <w:rPr>
-          <w:rFonts w:ascii="Garamond" w:hAnsi="Garamond"/>
-          <w:sz w:val="36"/>
-          <w:szCs w:val="36"/>
-        </w:rPr>
-      </w:r>
-    </w:p>
-    <w:p>
-      <w:pPr>
-        <w:pStyle w:val="Normal"/>
-        <w:bidi w:val="0"/>
-        <w:ind w:hanging="0"/>
-        <w:jc w:val="both"/>
-        <w:rPr>
-          <w:rFonts w:ascii="Garamond" w:hAnsi="Garamond"/>
-          <w:sz w:val="36"/>
-          <w:szCs w:val="36"/>
-        </w:rPr>
-      </w:pPr>
+        <w:t>Identifica-se com um Espírito encarnado, cujos defeitos e qualidades sejam os mesmos que os seus, a fim de obrar com ele. O</w:t>
+      </w:r>
       <w:r>
         <w:rPr>
           <w:rFonts w:ascii="Garamond" w:hAnsi="Garamond"/>
@@ -1672,7 +1430,7 @@
           <w:sz w:val="36"/>
           <w:szCs w:val="36"/>
         </w:rPr>
-        <w:t>“</w:t>
+        <w:t xml:space="preserve"> </w:t>
       </w:r>
       <w:r>
         <w:rPr>
@@ -1682,7 +1440,714 @@
           <w:sz w:val="36"/>
           <w:szCs w:val="36"/>
         </w:rPr>
-        <w:t>A maioria deles os vê muito bem, dependendo do grau e da natureza da lucidez de cada um. É muito comum, porém, não perceberem, no primeiro momento, que estão vendo Espíritos e os tomarem por seres corpóreos. Isso acontece principalmente aos que, nada conhecendo do Espiritismo, ainda não compreendem a essência dos Espíritos. O fato os espanta e fá-los supor que têm diante da vista seres terrenos.”</w:t>
+        <w:t>encarnado é sempre quem atua, conforme quer, sobre a matéria</w:t>
+      </w:r>
+      <w:r>
+        <w:rPr>
+          <w:rFonts w:ascii="Garamond" w:hAnsi="Garamond"/>
+          <w:i/>
+          <w:iCs/>
+          <w:sz w:val="36"/>
+          <w:szCs w:val="36"/>
+        </w:rPr>
+        <w:t xml:space="preserve"> </w:t>
+      </w:r>
+      <w:r>
+        <w:rPr>
+          <w:rFonts w:ascii="Garamond" w:hAnsi="Garamond"/>
+          <w:i/>
+          <w:iCs/>
+          <w:sz w:val="36"/>
+          <w:szCs w:val="36"/>
+        </w:rPr>
+        <w:t>de que se acha revestido. Um Espírito não pode substituir-se ao</w:t>
+      </w:r>
+      <w:r>
+        <w:rPr>
+          <w:rFonts w:ascii="Garamond" w:hAnsi="Garamond"/>
+          <w:i/>
+          <w:iCs/>
+          <w:sz w:val="36"/>
+          <w:szCs w:val="36"/>
+        </w:rPr>
+        <w:t xml:space="preserve"> </w:t>
+      </w:r>
+      <w:r>
+        <w:rPr>
+          <w:rFonts w:ascii="Garamond" w:hAnsi="Garamond"/>
+          <w:i/>
+          <w:iCs/>
+          <w:sz w:val="36"/>
+          <w:szCs w:val="36"/>
+        </w:rPr>
+        <w:t>que está encarnado, por isso que este terá que permanecer ligado</w:t>
+      </w:r>
+      <w:r>
+        <w:rPr>
+          <w:rFonts w:ascii="Garamond" w:hAnsi="Garamond"/>
+          <w:i/>
+          <w:iCs/>
+          <w:sz w:val="36"/>
+          <w:szCs w:val="36"/>
+        </w:rPr>
+        <w:t xml:space="preserve"> </w:t>
+      </w:r>
+      <w:r>
+        <w:rPr>
+          <w:rFonts w:ascii="Garamond" w:hAnsi="Garamond"/>
+          <w:i/>
+          <w:iCs/>
+          <w:sz w:val="36"/>
+          <w:szCs w:val="36"/>
+        </w:rPr>
+        <w:t>ao seu corpo até ao termo fixado para sua existência material.”</w:t>
+      </w:r>
+    </w:p>
+    <w:p>
+      <w:pPr>
+        <w:pStyle w:val="Normal"/>
+        <w:bidi w:val="0"/>
+        <w:ind w:left="709" w:hanging="0"/>
+        <w:jc w:val="both"/>
+        <w:rPr>
+          <w:rFonts w:ascii="Garamond" w:hAnsi="Garamond" w:eastAsia="Noto Serif CJK SC" w:cs="Noto Sans Devanagari"/>
+          <w:i w:val="false"/>
+          <w:i w:val="false"/>
+          <w:iCs w:val="false"/>
+          <w:color w:val="00A0FC"/>
+          <w:kern w:val="2"/>
+          <w:sz w:val="36"/>
+          <w:szCs w:val="36"/>
+          <w:lang w:val="pt-BR" w:eastAsia="zh-CN" w:bidi="hi-IN"/>
+        </w:rPr>
+      </w:pPr>
+      <w:r>
+        <w:rPr>
+          <w:rFonts w:eastAsia="Noto Serif CJK SC" w:cs="Noto Sans Devanagari" w:ascii="Garamond" w:hAnsi="Garamond"/>
+          <w:i w:val="false"/>
+          <w:iCs w:val="false"/>
+          <w:color w:val="00A0FC"/>
+          <w:kern w:val="2"/>
+          <w:sz w:val="36"/>
+          <w:szCs w:val="36"/>
+          <w:lang w:val="pt-BR" w:eastAsia="zh-CN" w:bidi="hi-IN"/>
+        </w:rPr>
+      </w:r>
+    </w:p>
+    <w:p>
+      <w:pPr>
+        <w:pStyle w:val="Normal"/>
+        <w:bidi w:val="0"/>
+        <w:ind w:left="709" w:hanging="0"/>
+        <w:jc w:val="both"/>
+        <w:rPr>
+          <w:i w:val="false"/>
+          <w:i w:val="false"/>
+          <w:iCs w:val="false"/>
+        </w:rPr>
+      </w:pPr>
+      <w:r>
+        <w:rPr>
+          <w:rFonts w:eastAsia="Noto Serif CJK SC" w:cs="Noto Sans Devanagari" w:ascii="Garamond" w:hAnsi="Garamond"/>
+          <w:i w:val="false"/>
+          <w:iCs w:val="false"/>
+          <w:color w:val="00A0FC"/>
+          <w:kern w:val="2"/>
+          <w:sz w:val="36"/>
+          <w:szCs w:val="36"/>
+          <w:lang w:val="pt-BR" w:eastAsia="zh-CN" w:bidi="hi-IN"/>
+        </w:rPr>
+        <w:t xml:space="preserve">Kardec </w:t>
+      </w:r>
+      <w:r>
+        <w:rPr>
+          <w:rFonts w:eastAsia="Noto Serif CJK SC" w:cs="Noto Sans Devanagari" w:ascii="Garamond" w:hAnsi="Garamond"/>
+          <w:i w:val="false"/>
+          <w:iCs w:val="false"/>
+          <w:color w:val="00A0FC"/>
+          <w:kern w:val="2"/>
+          <w:sz w:val="36"/>
+          <w:szCs w:val="36"/>
+          <w:lang w:val="pt-BR" w:eastAsia="zh-CN" w:bidi="hi-IN"/>
+        </w:rPr>
+        <w:t>pergunta o seguinte: é possível a um Espírito desencarnado apropriar-se temporariamente do corpo de um Espírito encarnado e utilizar aquele corpo como se fosse seu? Em outras palavras: pode um Espírito desencarnado entrar no corpo de uma pessoa e usar aquele corpo conforme deseja, anulando totalmente as ações do Espírito encarnado?</w:t>
+      </w:r>
+    </w:p>
+    <w:p>
+      <w:pPr>
+        <w:pStyle w:val="Normal"/>
+        <w:bidi w:val="0"/>
+        <w:ind w:left="709" w:hanging="0"/>
+        <w:jc w:val="both"/>
+        <w:rPr>
+          <w:i w:val="false"/>
+          <w:i w:val="false"/>
+          <w:iCs w:val="false"/>
+        </w:rPr>
+      </w:pPr>
+      <w:r>
+        <w:rPr/>
+      </w:r>
+    </w:p>
+    <w:p>
+      <w:pPr>
+        <w:pStyle w:val="Normal"/>
+        <w:bidi w:val="0"/>
+        <w:ind w:left="709" w:hanging="0"/>
+        <w:jc w:val="both"/>
+        <w:rPr>
+          <w:i w:val="false"/>
+          <w:i w:val="false"/>
+          <w:iCs w:val="false"/>
+        </w:rPr>
+      </w:pPr>
+      <w:r>
+        <w:rPr>
+          <w:rFonts w:eastAsia="Noto Serif CJK SC" w:cs="Noto Sans Devanagari" w:ascii="Garamond" w:hAnsi="Garamond"/>
+          <w:i w:val="false"/>
+          <w:iCs w:val="false"/>
+          <w:color w:val="00A0FC"/>
+          <w:kern w:val="2"/>
+          <w:sz w:val="36"/>
+          <w:szCs w:val="36"/>
+          <w:lang w:val="pt-BR" w:eastAsia="zh-CN" w:bidi="hi-IN"/>
+        </w:rPr>
+        <w:t>A resposta da Espiritualidade é categórica: não, isso não é possível. Um Espírito não pode tomar um corpo que não seja o seu, ainda que temporariamente, como alguém que entra em uma casa ou em um carro. O que acontece na verdade é que os dois Espíritos estabelecem uma sintonia baseada nos defeitos e qualidades comuns a ambos os Espíritos. O objetivo dessa sintonia é que, através dela, o Espírito desencarnado transmita ao Espírito encarnado - dono daquele corpo, vamos dizer assim - suas vontades e esse - o Espírito encarnado - atua sobre o corpo físico conforme as instruções do Espírito desencarnado.</w:t>
+      </w:r>
+    </w:p>
+    <w:p>
+      <w:pPr>
+        <w:pStyle w:val="Normal"/>
+        <w:bidi w:val="0"/>
+        <w:ind w:left="709" w:hanging="0"/>
+        <w:jc w:val="both"/>
+        <w:rPr>
+          <w:i w:val="false"/>
+          <w:i w:val="false"/>
+          <w:iCs w:val="false"/>
+        </w:rPr>
+      </w:pPr>
+      <w:r>
+        <w:rPr/>
+      </w:r>
+    </w:p>
+    <w:p>
+      <w:pPr>
+        <w:pStyle w:val="Normal"/>
+        <w:bidi w:val="0"/>
+        <w:ind w:left="709" w:hanging="0"/>
+        <w:jc w:val="both"/>
+        <w:rPr>
+          <w:i w:val="false"/>
+          <w:i w:val="false"/>
+          <w:iCs w:val="false"/>
+        </w:rPr>
+      </w:pPr>
+      <w:r>
+        <w:rPr>
+          <w:rFonts w:eastAsia="Noto Serif CJK SC" w:cs="Noto Sans Devanagari" w:ascii="Garamond" w:hAnsi="Garamond"/>
+          <w:i w:val="false"/>
+          <w:iCs w:val="false"/>
+          <w:color w:val="00A0FC"/>
+          <w:kern w:val="2"/>
+          <w:sz w:val="36"/>
+          <w:szCs w:val="36"/>
+          <w:lang w:val="pt-BR" w:eastAsia="zh-CN" w:bidi="hi-IN"/>
+        </w:rPr>
+        <w:t>Digamos então que eu crio sintonia com um Espírito desencarnado qualquer. Eu e esse Espírito temos gostos e tendências muito semelhantes. Esse Espírito quer utilizar o meu corpo para realizar alguma ação. Como nós já estamos sintonizados, ele transmite a mim suas vontades e eu, atuando sobre meu corpo físico, realizo as ações que aquele Espírito deseja.</w:t>
+      </w:r>
+    </w:p>
+    <w:p>
+      <w:pPr>
+        <w:pStyle w:val="Normal"/>
+        <w:bidi w:val="0"/>
+        <w:ind w:left="709" w:hanging="0"/>
+        <w:jc w:val="both"/>
+        <w:rPr>
+          <w:i w:val="false"/>
+          <w:i w:val="false"/>
+          <w:iCs w:val="false"/>
+        </w:rPr>
+      </w:pPr>
+      <w:r>
+        <w:rPr/>
+      </w:r>
+    </w:p>
+    <w:p>
+      <w:pPr>
+        <w:pStyle w:val="Normal"/>
+        <w:bidi w:val="0"/>
+        <w:ind w:left="709" w:hanging="0"/>
+        <w:jc w:val="both"/>
+        <w:rPr>
+          <w:i w:val="false"/>
+          <w:i w:val="false"/>
+          <w:iCs w:val="false"/>
+        </w:rPr>
+      </w:pPr>
+      <w:r>
+        <w:rPr>
+          <w:rFonts w:eastAsia="Noto Serif CJK SC" w:cs="Noto Sans Devanagari" w:ascii="Garamond" w:hAnsi="Garamond"/>
+          <w:i w:val="false"/>
+          <w:iCs w:val="false"/>
+          <w:color w:val="00A0FC"/>
+          <w:kern w:val="2"/>
+          <w:sz w:val="36"/>
+          <w:szCs w:val="36"/>
+          <w:lang w:val="pt-BR" w:eastAsia="zh-CN" w:bidi="hi-IN"/>
+        </w:rPr>
+        <w:t>Mas tem um ponto importantíssimo na resposta dada a Kardec: a Espiritualidade diz "</w:t>
+      </w:r>
+      <w:r>
+        <w:rPr>
+          <w:rFonts w:eastAsia="Noto Serif CJK SC" w:cs="Noto Sans Devanagari" w:ascii="Garamond" w:hAnsi="Garamond"/>
+          <w:i/>
+          <w:iCs/>
+          <w:color w:val="00A0FC"/>
+          <w:kern w:val="2"/>
+          <w:sz w:val="36"/>
+          <w:szCs w:val="36"/>
+          <w:lang w:val="pt-BR" w:eastAsia="zh-CN" w:bidi="hi-IN"/>
+        </w:rPr>
+        <w:t xml:space="preserve">O encarnado é sempre quem atua, conforme quer, sobre a matéria de que se acha revestido". </w:t>
+      </w:r>
+      <w:r>
+        <w:rPr>
+          <w:rFonts w:eastAsia="Noto Serif CJK SC" w:cs="Noto Sans Devanagari" w:ascii="Garamond" w:hAnsi="Garamond"/>
+          <w:i w:val="false"/>
+          <w:iCs w:val="false"/>
+          <w:color w:val="00A0FC"/>
+          <w:kern w:val="2"/>
+          <w:sz w:val="36"/>
+          <w:szCs w:val="36"/>
+          <w:lang w:val="pt-BR" w:eastAsia="zh-CN" w:bidi="hi-IN"/>
+        </w:rPr>
+        <w:t xml:space="preserve">Conforme quer. Isso significa que, por maior seja a sintonia estabelecida entre os dois Espíritos, a vontade do Encarnado sempre prevalece. </w:t>
+      </w:r>
+    </w:p>
+    <w:p>
+      <w:pPr>
+        <w:pStyle w:val="Normal"/>
+        <w:bidi w:val="0"/>
+        <w:ind w:left="709" w:hanging="0"/>
+        <w:jc w:val="both"/>
+        <w:rPr>
+          <w:i w:val="false"/>
+          <w:i w:val="false"/>
+          <w:iCs w:val="false"/>
+        </w:rPr>
+      </w:pPr>
+      <w:r>
+        <w:rPr/>
+      </w:r>
+    </w:p>
+    <w:p>
+      <w:pPr>
+        <w:pStyle w:val="Normal"/>
+        <w:bidi w:val="0"/>
+        <w:ind w:left="709" w:hanging="0"/>
+        <w:jc w:val="both"/>
+        <w:rPr>
+          <w:i w:val="false"/>
+          <w:i w:val="false"/>
+          <w:iCs w:val="false"/>
+        </w:rPr>
+      </w:pPr>
+      <w:r>
+        <w:rPr>
+          <w:rFonts w:eastAsia="Noto Serif CJK SC" w:cs="Noto Sans Devanagari" w:ascii="Garamond" w:hAnsi="Garamond"/>
+          <w:i w:val="false"/>
+          <w:iCs w:val="false"/>
+          <w:color w:val="00A0FC"/>
+          <w:kern w:val="2"/>
+          <w:sz w:val="36"/>
+          <w:szCs w:val="36"/>
+          <w:lang w:val="pt-BR" w:eastAsia="zh-CN" w:bidi="hi-IN"/>
+        </w:rPr>
+        <w:t>A Espiritualidade conclui a resposta dizendo que não é possível que um Espírito não pode substituir outro no uso da aparelhagem física porque essa substituição exigiria o completo rompimento dos laços do Espírito encarnado com o corpo, coisa que só se sucede por ocasião da morte.</w:t>
+      </w:r>
+    </w:p>
+    <w:p>
+      <w:pPr>
+        <w:pStyle w:val="Normal"/>
+        <w:bidi w:val="0"/>
+        <w:ind w:left="709" w:hanging="0"/>
+        <w:jc w:val="both"/>
+        <w:rPr>
+          <w:i w:val="false"/>
+          <w:i w:val="false"/>
+          <w:iCs w:val="false"/>
+        </w:rPr>
+      </w:pPr>
+      <w:r>
+        <w:rPr/>
+      </w:r>
+    </w:p>
+    <w:p>
+      <w:pPr>
+        <w:pStyle w:val="Normal"/>
+        <w:bidi w:val="0"/>
+        <w:ind w:left="709" w:hanging="0"/>
+        <w:jc w:val="both"/>
+        <w:rPr>
+          <w:i w:val="false"/>
+          <w:i w:val="false"/>
+          <w:iCs w:val="false"/>
+        </w:rPr>
+      </w:pPr>
+      <w:r>
+        <w:rPr>
+          <w:rFonts w:eastAsia="Noto Serif CJK SC" w:cs="Noto Sans Devanagari" w:ascii="Garamond" w:hAnsi="Garamond"/>
+          <w:i w:val="false"/>
+          <w:iCs w:val="false"/>
+          <w:color w:val="00A0FC"/>
+          <w:kern w:val="2"/>
+          <w:sz w:val="36"/>
+          <w:szCs w:val="36"/>
+          <w:lang w:val="pt-BR" w:eastAsia="zh-CN" w:bidi="hi-IN"/>
+        </w:rPr>
+        <w:t>As explicações que a Espiritualidade dá a Kardec nessa pergunta são o princípio básico da mediunidade. Diga-se de passsagem, quem não é espírita ou quem é, mas não estuda, pensa que os fenômenos mediúnicos ocorrem com o Espírito do médium abandonando completamente o corpo para que o Espírito comunicante se utilize dele ao bel prazer.</w:t>
+      </w:r>
+    </w:p>
+    <w:p>
+      <w:pPr>
+        <w:pStyle w:val="Normal"/>
+        <w:bidi w:val="0"/>
+        <w:ind w:left="709" w:hanging="0"/>
+        <w:jc w:val="both"/>
+        <w:rPr>
+          <w:i w:val="false"/>
+          <w:i w:val="false"/>
+          <w:iCs w:val="false"/>
+        </w:rPr>
+      </w:pPr>
+      <w:r>
+        <w:rPr/>
+      </w:r>
+    </w:p>
+    <w:p>
+      <w:pPr>
+        <w:pStyle w:val="Normal"/>
+        <w:bidi w:val="0"/>
+        <w:ind w:left="709" w:hanging="0"/>
+        <w:jc w:val="both"/>
+        <w:rPr>
+          <w:i w:val="false"/>
+          <w:i w:val="false"/>
+          <w:iCs w:val="false"/>
+        </w:rPr>
+      </w:pPr>
+      <w:r>
+        <w:rPr>
+          <w:rFonts w:eastAsia="Noto Serif CJK SC" w:cs="Noto Sans Devanagari" w:ascii="Garamond" w:hAnsi="Garamond"/>
+          <w:i w:val="false"/>
+          <w:iCs w:val="false"/>
+          <w:color w:val="00A0FC"/>
+          <w:kern w:val="2"/>
+          <w:sz w:val="36"/>
+          <w:szCs w:val="36"/>
+          <w:lang w:val="pt-BR" w:eastAsia="zh-CN" w:bidi="hi-IN"/>
+        </w:rPr>
+        <w:t>Se assim fosse, não haveria nenhuma necessidade de sintonia entre médium e Espírito, já que o médium apenas emprestaria seu corpo ao Espírito comunicante.</w:t>
+      </w:r>
+    </w:p>
+    <w:p>
+      <w:pPr>
+        <w:pStyle w:val="Normal"/>
+        <w:bidi w:val="0"/>
+        <w:ind w:left="709" w:hanging="0"/>
+        <w:jc w:val="both"/>
+        <w:rPr>
+          <w:i w:val="false"/>
+          <w:i w:val="false"/>
+          <w:iCs w:val="false"/>
+        </w:rPr>
+      </w:pPr>
+      <w:r>
+        <w:rPr/>
+      </w:r>
+    </w:p>
+    <w:p>
+      <w:pPr>
+        <w:pStyle w:val="Normal"/>
+        <w:bidi w:val="0"/>
+        <w:ind w:left="709" w:hanging="0"/>
+        <w:jc w:val="both"/>
+        <w:rPr>
+          <w:i w:val="false"/>
+          <w:i w:val="false"/>
+          <w:iCs w:val="false"/>
+        </w:rPr>
+      </w:pPr>
+      <w:r>
+        <w:rPr>
+          <w:rFonts w:eastAsia="Noto Serif CJK SC" w:cs="Noto Sans Devanagari" w:ascii="Garamond" w:hAnsi="Garamond"/>
+          <w:i w:val="false"/>
+          <w:iCs w:val="false"/>
+          <w:color w:val="00A0FC"/>
+          <w:kern w:val="2"/>
+          <w:sz w:val="36"/>
+          <w:szCs w:val="36"/>
+          <w:lang w:val="pt-BR" w:eastAsia="zh-CN" w:bidi="hi-IN"/>
+        </w:rPr>
+        <w:t>E a realidade é completamente diferente: às vezes são necessários anos de preparação para que um médium possa servir de instrumento a um determinado Espírito.</w:t>
+      </w:r>
+    </w:p>
+    <w:p>
+      <w:pPr>
+        <w:pStyle w:val="Normal"/>
+        <w:bidi w:val="0"/>
+        <w:ind w:left="709" w:hanging="0"/>
+        <w:jc w:val="both"/>
+        <w:rPr>
+          <w:i w:val="false"/>
+          <w:i w:val="false"/>
+          <w:iCs w:val="false"/>
+        </w:rPr>
+      </w:pPr>
+      <w:r>
+        <w:rPr/>
+      </w:r>
+    </w:p>
+    <w:p>
+      <w:pPr>
+        <w:pStyle w:val="Normal"/>
+        <w:bidi w:val="0"/>
+        <w:ind w:left="709" w:hanging="0"/>
+        <w:jc w:val="both"/>
+        <w:rPr>
+          <w:i w:val="false"/>
+          <w:i w:val="false"/>
+          <w:iCs w:val="false"/>
+        </w:rPr>
+      </w:pPr>
+      <w:r>
+        <w:rPr>
+          <w:i w:val="false"/>
+          <w:iCs w:val="false"/>
+        </w:rPr>
+      </w:r>
+    </w:p>
+    <w:p>
+      <w:pPr>
+        <w:pStyle w:val="Normal"/>
+        <w:bidi w:val="0"/>
+        <w:jc w:val="both"/>
+        <w:rPr>
+          <w:rFonts w:ascii="Garamond" w:hAnsi="Garamond"/>
+          <w:sz w:val="36"/>
+          <w:szCs w:val="36"/>
+        </w:rPr>
+      </w:pPr>
+      <w:r>
+        <w:rPr>
+          <w:rFonts w:eastAsia="Noto Serif CJK SC" w:cs="Noto Sans Devanagari" w:ascii="Garamond" w:hAnsi="Garamond"/>
+          <w:color w:val="auto"/>
+          <w:kern w:val="2"/>
+          <w:sz w:val="36"/>
+          <w:szCs w:val="36"/>
+          <w:lang w:val="pt-BR" w:eastAsia="zh-CN" w:bidi="hi-IN"/>
+        </w:rPr>
+        <w:t>4</w:t>
+      </w:r>
+      <w:r>
+        <w:rPr>
+          <w:rFonts w:eastAsia="Noto Serif CJK SC" w:cs="Noto Sans Devanagari" w:ascii="Garamond" w:hAnsi="Garamond"/>
+          <w:color w:val="auto"/>
+          <w:kern w:val="2"/>
+          <w:sz w:val="36"/>
+          <w:szCs w:val="36"/>
+          <w:lang w:val="pt-BR" w:eastAsia="zh-CN" w:bidi="hi-IN"/>
+        </w:rPr>
+        <w:t>74</w:t>
+      </w:r>
+      <w:r>
+        <w:rPr>
+          <w:rFonts w:ascii="Garamond" w:hAnsi="Garamond"/>
+          <w:sz w:val="36"/>
+          <w:szCs w:val="36"/>
+        </w:rPr>
+        <w:t>. Desde que não há possessão propriamente dita, isto é, coabitação de</w:t>
+      </w:r>
+      <w:r>
+        <w:rPr>
+          <w:rFonts w:ascii="Garamond" w:hAnsi="Garamond"/>
+          <w:sz w:val="36"/>
+          <w:szCs w:val="36"/>
+        </w:rPr>
+        <w:t xml:space="preserve"> </w:t>
+      </w:r>
+      <w:r>
+        <w:rPr>
+          <w:rFonts w:ascii="Garamond" w:hAnsi="Garamond"/>
+          <w:sz w:val="36"/>
+          <w:szCs w:val="36"/>
+        </w:rPr>
+        <w:t>dois Espíritos no mesmo corpo, pode a alma ficar na dependência de</w:t>
+      </w:r>
+      <w:r>
+        <w:rPr>
+          <w:rFonts w:ascii="Garamond" w:hAnsi="Garamond"/>
+          <w:sz w:val="36"/>
+          <w:szCs w:val="36"/>
+        </w:rPr>
+        <w:t xml:space="preserve"> </w:t>
+      </w:r>
+      <w:r>
+        <w:rPr>
+          <w:rFonts w:ascii="Garamond" w:hAnsi="Garamond"/>
+          <w:sz w:val="36"/>
+          <w:szCs w:val="36"/>
+        </w:rPr>
+        <w:t>outro Espírito, de modo a se achar subjugada ou obsidiada ao ponto</w:t>
+      </w:r>
+      <w:r>
+        <w:rPr>
+          <w:rFonts w:ascii="Garamond" w:hAnsi="Garamond"/>
+          <w:sz w:val="36"/>
+          <w:szCs w:val="36"/>
+        </w:rPr>
+        <w:t xml:space="preserve"> </w:t>
+      </w:r>
+      <w:r>
+        <w:rPr>
+          <w:rFonts w:ascii="Garamond" w:hAnsi="Garamond"/>
+          <w:sz w:val="36"/>
+          <w:szCs w:val="36"/>
+        </w:rPr>
+        <w:t>de a sua vontade vir a achar-se, de certa maneira, paralisada?</w:t>
+      </w:r>
+    </w:p>
+    <w:p>
+      <w:pPr>
+        <w:pStyle w:val="Normal"/>
+        <w:bidi w:val="0"/>
+        <w:jc w:val="both"/>
+        <w:rPr>
+          <w:rFonts w:ascii="Garamond" w:hAnsi="Garamond"/>
+          <w:sz w:val="36"/>
+          <w:szCs w:val="36"/>
+        </w:rPr>
+      </w:pPr>
+      <w:r>
+        <w:rPr>
+          <w:rFonts w:ascii="Garamond" w:hAnsi="Garamond"/>
+          <w:sz w:val="36"/>
+          <w:szCs w:val="36"/>
+        </w:rPr>
+      </w:r>
+    </w:p>
+    <w:p>
+      <w:pPr>
+        <w:pStyle w:val="Normal"/>
+        <w:bidi w:val="0"/>
+        <w:ind w:hanging="0"/>
+        <w:jc w:val="both"/>
+        <w:rPr>
+          <w:rFonts w:ascii="Garamond" w:hAnsi="Garamond"/>
+          <w:sz w:val="36"/>
+          <w:szCs w:val="36"/>
+        </w:rPr>
+      </w:pPr>
+      <w:r>
+        <w:rPr>
+          <w:rFonts w:ascii="Garamond" w:hAnsi="Garamond"/>
+          <w:i/>
+          <w:iCs/>
+          <w:sz w:val="36"/>
+          <w:szCs w:val="36"/>
+        </w:rPr>
+        <w:t>“</w:t>
+      </w:r>
+      <w:r>
+        <w:rPr>
+          <w:rFonts w:ascii="Garamond" w:hAnsi="Garamond"/>
+          <w:i/>
+          <w:iCs/>
+          <w:sz w:val="36"/>
+          <w:szCs w:val="36"/>
+        </w:rPr>
+        <w:t>Sem dúvida e são esses os verdadeiros possessos, mas é preciso</w:t>
+      </w:r>
+      <w:r>
+        <w:rPr>
+          <w:rFonts w:ascii="Garamond" w:hAnsi="Garamond"/>
+          <w:i/>
+          <w:iCs/>
+          <w:sz w:val="36"/>
+          <w:szCs w:val="36"/>
+        </w:rPr>
+        <w:t xml:space="preserve"> </w:t>
+      </w:r>
+      <w:r>
+        <w:rPr>
+          <w:rFonts w:ascii="Garamond" w:hAnsi="Garamond"/>
+          <w:i/>
+          <w:iCs/>
+          <w:sz w:val="36"/>
+          <w:szCs w:val="36"/>
+        </w:rPr>
+        <w:t>saibas que essa dominação não se efetua nunca sem que aquele</w:t>
+      </w:r>
+      <w:r>
+        <w:rPr>
+          <w:rFonts w:ascii="Garamond" w:hAnsi="Garamond"/>
+          <w:i/>
+          <w:iCs/>
+          <w:sz w:val="36"/>
+          <w:szCs w:val="36"/>
+        </w:rPr>
+        <w:t xml:space="preserve"> </w:t>
+      </w:r>
+      <w:r>
+        <w:rPr>
+          <w:rFonts w:ascii="Garamond" w:hAnsi="Garamond"/>
+          <w:i/>
+          <w:iCs/>
+          <w:sz w:val="36"/>
+          <w:szCs w:val="36"/>
+        </w:rPr>
+        <w:t>que a sofre o consinta, quer por sua fraqueza, quer por desejá-la.</w:t>
+      </w:r>
+      <w:r>
+        <w:rPr>
+          <w:rFonts w:ascii="Garamond" w:hAnsi="Garamond"/>
+          <w:i/>
+          <w:iCs/>
+          <w:sz w:val="36"/>
+          <w:szCs w:val="36"/>
+        </w:rPr>
+        <w:t xml:space="preserve"> </w:t>
+      </w:r>
+      <w:r>
+        <w:rPr>
+          <w:rFonts w:ascii="Garamond" w:hAnsi="Garamond"/>
+          <w:i/>
+          <w:iCs/>
+          <w:sz w:val="36"/>
+          <w:szCs w:val="36"/>
+        </w:rPr>
+        <w:t>Muitos epiléticos ou loucos, que mais necessitavam de médico</w:t>
+      </w:r>
+      <w:r>
+        <w:rPr>
+          <w:rFonts w:ascii="Garamond" w:hAnsi="Garamond"/>
+          <w:i/>
+          <w:iCs/>
+          <w:sz w:val="36"/>
+          <w:szCs w:val="36"/>
+        </w:rPr>
+        <w:t xml:space="preserve"> </w:t>
+      </w:r>
+      <w:r>
+        <w:rPr>
+          <w:rFonts w:ascii="Garamond" w:hAnsi="Garamond"/>
+          <w:i/>
+          <w:iCs/>
+          <w:sz w:val="36"/>
+          <w:szCs w:val="36"/>
+        </w:rPr>
+        <w:t>que de exorcismos, têm sido tomados por possessos.”</w:t>
       </w:r>
     </w:p>
     <w:p>
@@ -1745,7 +2210,137 @@
           <w:szCs w:val="28"/>
           <w:lang w:val="pt-BR" w:eastAsia="zh-CN" w:bidi="hi-IN"/>
         </w:rPr>
-        <w:t>O mesmo se dá com os que, tendo morrido, ainda se julgam vivos. Nenhuma alteração notando ao seu derredor e parecendo-lhes que os Espíritos têm corpos iguais aos nossos, tomam por corpos reais os corpos aparentes com que os mesmos Espíritos se lhes apresentam.</w:t>
+        <w:t>O vocábulo possesso, na sua acepção vulgar, supõe a existência de demônios, isto é, de uma categoria de seres maus por natureza, e a coabitação</w:t>
+      </w:r>
+      <w:r>
+        <w:rPr>
+          <w:rFonts w:eastAsia="Noto Serif CJK SC" w:cs="Noto Sans Devanagari" w:ascii="Garamond" w:hAnsi="Garamond"/>
+          <w:i w:val="false"/>
+          <w:iCs w:val="false"/>
+          <w:color w:val="000000"/>
+          <w:kern w:val="2"/>
+          <w:sz w:val="28"/>
+          <w:szCs w:val="28"/>
+          <w:lang w:val="pt-BR" w:eastAsia="zh-CN" w:bidi="hi-IN"/>
+        </w:rPr>
+        <w:t xml:space="preserve"> </w:t>
+      </w:r>
+      <w:r>
+        <w:rPr>
+          <w:rFonts w:eastAsia="Noto Serif CJK SC" w:cs="Noto Sans Devanagari" w:ascii="Garamond" w:hAnsi="Garamond"/>
+          <w:i w:val="false"/>
+          <w:iCs w:val="false"/>
+          <w:color w:val="000000"/>
+          <w:kern w:val="2"/>
+          <w:sz w:val="28"/>
+          <w:szCs w:val="28"/>
+          <w:lang w:val="pt-BR" w:eastAsia="zh-CN" w:bidi="hi-IN"/>
+        </w:rPr>
+        <w:t>de um desses seres com a alma de um indivíduo, no seu corpo. Pois que,</w:t>
+      </w:r>
+      <w:r>
+        <w:rPr>
+          <w:rFonts w:eastAsia="Noto Serif CJK SC" w:cs="Noto Sans Devanagari" w:ascii="Garamond" w:hAnsi="Garamond"/>
+          <w:i w:val="false"/>
+          <w:iCs w:val="false"/>
+          <w:color w:val="000000"/>
+          <w:kern w:val="2"/>
+          <w:sz w:val="28"/>
+          <w:szCs w:val="28"/>
+          <w:lang w:val="pt-BR" w:eastAsia="zh-CN" w:bidi="hi-IN"/>
+        </w:rPr>
+        <w:t xml:space="preserve"> </w:t>
+      </w:r>
+      <w:r>
+        <w:rPr>
+          <w:rFonts w:eastAsia="Noto Serif CJK SC" w:cs="Noto Sans Devanagari" w:ascii="Garamond" w:hAnsi="Garamond"/>
+          <w:i w:val="false"/>
+          <w:iCs w:val="false"/>
+          <w:color w:val="000000"/>
+          <w:kern w:val="2"/>
+          <w:sz w:val="28"/>
+          <w:szCs w:val="28"/>
+          <w:lang w:val="pt-BR" w:eastAsia="zh-CN" w:bidi="hi-IN"/>
+        </w:rPr>
+        <w:t>nesse sentido, não há demônios e que dois Espíritos não podem habitar</w:t>
+      </w:r>
+      <w:r>
+        <w:rPr>
+          <w:rFonts w:eastAsia="Noto Serif CJK SC" w:cs="Noto Sans Devanagari" w:ascii="Garamond" w:hAnsi="Garamond"/>
+          <w:i w:val="false"/>
+          <w:iCs w:val="false"/>
+          <w:color w:val="000000"/>
+          <w:kern w:val="2"/>
+          <w:sz w:val="28"/>
+          <w:szCs w:val="28"/>
+          <w:lang w:val="pt-BR" w:eastAsia="zh-CN" w:bidi="hi-IN"/>
+        </w:rPr>
+        <w:t xml:space="preserve"> </w:t>
+      </w:r>
+      <w:r>
+        <w:rPr>
+          <w:rFonts w:eastAsia="Noto Serif CJK SC" w:cs="Noto Sans Devanagari" w:ascii="Garamond" w:hAnsi="Garamond"/>
+          <w:i w:val="false"/>
+          <w:iCs w:val="false"/>
+          <w:color w:val="000000"/>
+          <w:kern w:val="2"/>
+          <w:sz w:val="28"/>
+          <w:szCs w:val="28"/>
+          <w:lang w:val="pt-BR" w:eastAsia="zh-CN" w:bidi="hi-IN"/>
+        </w:rPr>
+        <w:t>simultaneamente o mesmo corpo, não há possessos na conformidade da</w:t>
+      </w:r>
+      <w:r>
+        <w:rPr>
+          <w:rFonts w:eastAsia="Noto Serif CJK SC" w:cs="Noto Sans Devanagari" w:ascii="Garamond" w:hAnsi="Garamond"/>
+          <w:i w:val="false"/>
+          <w:iCs w:val="false"/>
+          <w:color w:val="000000"/>
+          <w:kern w:val="2"/>
+          <w:sz w:val="28"/>
+          <w:szCs w:val="28"/>
+          <w:lang w:val="pt-BR" w:eastAsia="zh-CN" w:bidi="hi-IN"/>
+        </w:rPr>
+        <w:t xml:space="preserve"> </w:t>
+      </w:r>
+      <w:r>
+        <w:rPr>
+          <w:rFonts w:eastAsia="Noto Serif CJK SC" w:cs="Noto Sans Devanagari" w:ascii="Garamond" w:hAnsi="Garamond"/>
+          <w:i w:val="false"/>
+          <w:iCs w:val="false"/>
+          <w:color w:val="000000"/>
+          <w:kern w:val="2"/>
+          <w:sz w:val="28"/>
+          <w:szCs w:val="28"/>
+          <w:lang w:val="pt-BR" w:eastAsia="zh-CN" w:bidi="hi-IN"/>
+        </w:rPr>
+        <w:t>ideia a que esta palavra se acha associada. O termo possesso só se deve admitir como exprimindo a dependência absoluta em que uma alma pode</w:t>
+      </w:r>
+      <w:r>
+        <w:rPr>
+          <w:rFonts w:eastAsia="Noto Serif CJK SC" w:cs="Noto Sans Devanagari" w:ascii="Garamond" w:hAnsi="Garamond"/>
+          <w:i w:val="false"/>
+          <w:iCs w:val="false"/>
+          <w:color w:val="000000"/>
+          <w:kern w:val="2"/>
+          <w:sz w:val="28"/>
+          <w:szCs w:val="28"/>
+          <w:lang w:val="pt-BR" w:eastAsia="zh-CN" w:bidi="hi-IN"/>
+        </w:rPr>
+        <w:t xml:space="preserve"> </w:t>
+      </w:r>
+      <w:r>
+        <w:rPr>
+          <w:rFonts w:eastAsia="Noto Serif CJK SC" w:cs="Noto Sans Devanagari" w:ascii="Garamond" w:hAnsi="Garamond"/>
+          <w:i w:val="false"/>
+          <w:iCs w:val="false"/>
+          <w:color w:val="000000"/>
+          <w:kern w:val="2"/>
+          <w:sz w:val="28"/>
+          <w:szCs w:val="28"/>
+          <w:lang w:val="pt-BR" w:eastAsia="zh-CN" w:bidi="hi-IN"/>
+        </w:rPr>
+        <w:t>achar-se com relação a Espíritos imperfeitos que a subjuguem.mesmo se dá com os que, tendo morrido, ainda se julgam vivos. Nenhuma alteração notando ao seu derredor e parecendo-lhes que os Espíritos têm corpos iguais aos nossos, tomam por corpos reais os corpos aparentes com que os mesmos Espíritos se lhes apresentam.</w:t>
       </w:r>
     </w:p>
     <w:p>

</xml_diff>

<commit_message>
13/09/2025 - 12:47 h
</commit_message>
<xml_diff>
--- a/Estudo de O Livro dos Espíritos - 29-09-2025.docx
+++ b/Estudo de O Livro dos Espíritos - 29-09-2025.docx
@@ -1316,39 +1316,7 @@
           <w:sz w:val="36"/>
           <w:szCs w:val="36"/>
         </w:rPr>
-        <w:t>. Pode um Espírito tomar temporariamente o invólucro corporal de</w:t>
-      </w:r>
-      <w:r>
-        <w:rPr>
-          <w:rFonts w:ascii="Garamond" w:hAnsi="Garamond"/>
-          <w:sz w:val="36"/>
-          <w:szCs w:val="36"/>
-        </w:rPr>
-        <w:t xml:space="preserve"> </w:t>
-      </w:r>
-      <w:r>
-        <w:rPr>
-          <w:rFonts w:ascii="Garamond" w:hAnsi="Garamond"/>
-          <w:sz w:val="36"/>
-          <w:szCs w:val="36"/>
-        </w:rPr>
-        <w:t>uma pessoa viva, isto é, introduzir-se num corpo animado e obrar em</w:t>
-      </w:r>
-      <w:r>
-        <w:rPr>
-          <w:rFonts w:ascii="Garamond" w:hAnsi="Garamond"/>
-          <w:sz w:val="36"/>
-          <w:szCs w:val="36"/>
-        </w:rPr>
-        <w:t xml:space="preserve"> </w:t>
-      </w:r>
-      <w:r>
-        <w:rPr>
-          <w:rFonts w:ascii="Garamond" w:hAnsi="Garamond"/>
-          <w:sz w:val="36"/>
-          <w:szCs w:val="36"/>
-        </w:rPr>
-        <w:t>lugar do outro que se acha encarnado neste corpo?</w:t>
+        <w:t>. Pode um Espírito tomar temporariamente o invólucro corporal de uma pessoa viva, isto é, introduzir-se num corpo animado e obrar em lugar do outro que se acha encarnado neste corpo?</w:t>
       </w:r>
     </w:p>
     <w:p>
@@ -1400,18 +1368,507 @@
           <w:sz w:val="36"/>
           <w:szCs w:val="36"/>
         </w:rPr>
-        <w:t>O Espírito não entra em um corpo como entras numa casa.</w:t>
-      </w:r>
-      <w:r>
-        <w:rPr>
-          <w:rFonts w:ascii="Garamond" w:hAnsi="Garamond"/>
+        <w:t>O Espírito não entra em um corpo como entras numa casa. Identifica-se com um Espírito encarnado, cujos defeitos e qualidades sejam os mesmos que os seus, a fim de obrar com ele. O encarnado é sempre quem atua, conforme quer, sobre a matéria de que se acha revestido. Um Espírito não pode substituir-se ao que está encarnado, por isso que este terá que permanecer ligado ao seu corpo até ao termo fixado para sua existência material.”</w:t>
+      </w:r>
+    </w:p>
+    <w:p>
+      <w:pPr>
+        <w:pStyle w:val="Normal"/>
+        <w:bidi w:val="0"/>
+        <w:ind w:left="709" w:hanging="0"/>
+        <w:jc w:val="both"/>
+        <w:rPr>
+          <w:rFonts w:ascii="Garamond" w:hAnsi="Garamond" w:eastAsia="Noto Serif CJK SC" w:cs="Noto Sans Devanagari"/>
+          <w:i w:val="false"/>
+          <w:i w:val="false"/>
+          <w:iCs w:val="false"/>
+          <w:color w:val="00A0FC"/>
+          <w:kern w:val="2"/>
+          <w:sz w:val="36"/>
+          <w:szCs w:val="36"/>
+          <w:lang w:val="pt-BR" w:eastAsia="zh-CN" w:bidi="hi-IN"/>
+        </w:rPr>
+      </w:pPr>
+      <w:r>
+        <w:rPr>
+          <w:rFonts w:eastAsia="Noto Serif CJK SC" w:cs="Noto Sans Devanagari" w:ascii="Garamond" w:hAnsi="Garamond"/>
+          <w:i w:val="false"/>
+          <w:iCs w:val="false"/>
+          <w:color w:val="00A0FC"/>
+          <w:kern w:val="2"/>
+          <w:sz w:val="36"/>
+          <w:szCs w:val="36"/>
+          <w:lang w:val="pt-BR" w:eastAsia="zh-CN" w:bidi="hi-IN"/>
+        </w:rPr>
+      </w:r>
+    </w:p>
+    <w:p>
+      <w:pPr>
+        <w:pStyle w:val="Normal"/>
+        <w:bidi w:val="0"/>
+        <w:ind w:left="709" w:hanging="0"/>
+        <w:jc w:val="both"/>
+        <w:rPr>
+          <w:i w:val="false"/>
+          <w:i w:val="false"/>
+          <w:iCs w:val="false"/>
+        </w:rPr>
+      </w:pPr>
+      <w:r>
+        <w:rPr>
+          <w:rFonts w:eastAsia="Noto Serif CJK SC" w:cs="Noto Sans Devanagari" w:ascii="Garamond" w:hAnsi="Garamond"/>
+          <w:i w:val="false"/>
+          <w:iCs w:val="false"/>
+          <w:color w:val="00A0FC"/>
+          <w:kern w:val="2"/>
+          <w:sz w:val="36"/>
+          <w:szCs w:val="36"/>
+          <w:lang w:val="pt-BR" w:eastAsia="zh-CN" w:bidi="hi-IN"/>
+        </w:rPr>
+        <w:t>Kardec pergunta o seguinte: é possível a um Espírito desencarnado apropriar-se temporariamente do corpo de um Espírito encarnado e utilizar aquele corpo como se fosse seu? Em outras palavras: pode um Espírito desencarnado entrar no corpo de uma pessoa e usar aquele corpo conforme deseja, anulando totalmente as ações do Espírito encarnado?</w:t>
+      </w:r>
+    </w:p>
+    <w:p>
+      <w:pPr>
+        <w:pStyle w:val="Normal"/>
+        <w:bidi w:val="0"/>
+        <w:ind w:left="709" w:hanging="0"/>
+        <w:jc w:val="both"/>
+        <w:rPr>
+          <w:i w:val="false"/>
+          <w:i w:val="false"/>
+          <w:iCs w:val="false"/>
+        </w:rPr>
+      </w:pPr>
+      <w:r>
+        <w:rPr>
+          <w:i w:val="false"/>
+          <w:iCs w:val="false"/>
+        </w:rPr>
+      </w:r>
+    </w:p>
+    <w:p>
+      <w:pPr>
+        <w:pStyle w:val="Normal"/>
+        <w:bidi w:val="0"/>
+        <w:ind w:left="709" w:hanging="0"/>
+        <w:jc w:val="both"/>
+        <w:rPr>
+          <w:i w:val="false"/>
+          <w:i w:val="false"/>
+          <w:iCs w:val="false"/>
+        </w:rPr>
+      </w:pPr>
+      <w:r>
+        <w:rPr>
+          <w:rFonts w:eastAsia="Noto Serif CJK SC" w:cs="Noto Sans Devanagari" w:ascii="Garamond" w:hAnsi="Garamond"/>
+          <w:i w:val="false"/>
+          <w:iCs w:val="false"/>
+          <w:color w:val="00A0FC"/>
+          <w:kern w:val="2"/>
+          <w:sz w:val="36"/>
+          <w:szCs w:val="36"/>
+          <w:lang w:val="pt-BR" w:eastAsia="zh-CN" w:bidi="hi-IN"/>
+        </w:rPr>
+        <w:t>A resposta da Espiritualidade é categórica: não, isso não é possível. Um Espírito não pode tomar um corpo que não seja o seu, ainda que temporariamente, como alguém que entra em uma casa ou em um carro. O que acontece na verdade é que os dois Espíritos estabelecem uma sintonia baseada nos defeitos e qualidades comuns a ambos os Espíritos. O objetivo dessa sintonia é que, através dela, o Espírito desencarnado transmita ao Espírito encarnado - dono daquele corpo, vamos dizer assim - suas vontades e esse - o Espírito encarnado - atua sobre o corpo físico conforme as instruções do Espírito desencarnado.</w:t>
+      </w:r>
+    </w:p>
+    <w:p>
+      <w:pPr>
+        <w:pStyle w:val="Normal"/>
+        <w:bidi w:val="0"/>
+        <w:ind w:left="709" w:hanging="0"/>
+        <w:jc w:val="both"/>
+        <w:rPr>
+          <w:i w:val="false"/>
+          <w:i w:val="false"/>
+          <w:iCs w:val="false"/>
+        </w:rPr>
+      </w:pPr>
+      <w:r>
+        <w:rPr>
+          <w:i w:val="false"/>
+          <w:iCs w:val="false"/>
+        </w:rPr>
+      </w:r>
+    </w:p>
+    <w:p>
+      <w:pPr>
+        <w:pStyle w:val="Normal"/>
+        <w:bidi w:val="0"/>
+        <w:ind w:left="709" w:hanging="0"/>
+        <w:jc w:val="both"/>
+        <w:rPr>
+          <w:i w:val="false"/>
+          <w:i w:val="false"/>
+          <w:iCs w:val="false"/>
+        </w:rPr>
+      </w:pPr>
+      <w:r>
+        <w:rPr>
+          <w:rFonts w:eastAsia="Noto Serif CJK SC" w:cs="Noto Sans Devanagari" w:ascii="Garamond" w:hAnsi="Garamond"/>
+          <w:i w:val="false"/>
+          <w:iCs w:val="false"/>
+          <w:color w:val="00A0FC"/>
+          <w:kern w:val="2"/>
+          <w:sz w:val="36"/>
+          <w:szCs w:val="36"/>
+          <w:lang w:val="pt-BR" w:eastAsia="zh-CN" w:bidi="hi-IN"/>
+        </w:rPr>
+        <w:t>Digamos então que eu crio sintonia com um Espírito desencarnado qualquer. Eu e esse Espírito temos gostos e tendências muito semelhantes. Esse Espírito quer utilizar o meu corpo para realizar alguma ação. Como nós já estamos sintonizados, ele transmite a mim suas vontades e eu, atuando sobre meu corpo físico, realizo as ações que aquele Espírito deseja.</w:t>
+      </w:r>
+    </w:p>
+    <w:p>
+      <w:pPr>
+        <w:pStyle w:val="Normal"/>
+        <w:bidi w:val="0"/>
+        <w:ind w:left="709" w:hanging="0"/>
+        <w:jc w:val="both"/>
+        <w:rPr>
+          <w:i w:val="false"/>
+          <w:i w:val="false"/>
+          <w:iCs w:val="false"/>
+        </w:rPr>
+      </w:pPr>
+      <w:r>
+        <w:rPr>
+          <w:i w:val="false"/>
+          <w:iCs w:val="false"/>
+        </w:rPr>
+      </w:r>
+    </w:p>
+    <w:p>
+      <w:pPr>
+        <w:pStyle w:val="Normal"/>
+        <w:bidi w:val="0"/>
+        <w:ind w:left="709" w:hanging="0"/>
+        <w:jc w:val="both"/>
+        <w:rPr>
+          <w:i w:val="false"/>
+          <w:i w:val="false"/>
+          <w:iCs w:val="false"/>
+        </w:rPr>
+      </w:pPr>
+      <w:r>
+        <w:rPr>
+          <w:rFonts w:eastAsia="Noto Serif CJK SC" w:cs="Noto Sans Devanagari" w:ascii="Garamond" w:hAnsi="Garamond"/>
+          <w:i w:val="false"/>
+          <w:iCs w:val="false"/>
+          <w:color w:val="00A0FC"/>
+          <w:kern w:val="2"/>
+          <w:sz w:val="36"/>
+          <w:szCs w:val="36"/>
+          <w:lang w:val="pt-BR" w:eastAsia="zh-CN" w:bidi="hi-IN"/>
+        </w:rPr>
+        <w:t>Mas tem um ponto importantíssimo na resposta dada a Kardec: a Espiritualidade diz "</w:t>
+      </w:r>
+      <w:r>
+        <w:rPr>
+          <w:rFonts w:eastAsia="Noto Serif CJK SC" w:cs="Noto Sans Devanagari" w:ascii="Garamond" w:hAnsi="Garamond"/>
           <w:i/>
           <w:iCs/>
-          <w:sz w:val="36"/>
-          <w:szCs w:val="36"/>
-        </w:rPr>
-        <w:t xml:space="preserve"> </w:t>
-      </w:r>
+          <w:color w:val="00A0FC"/>
+          <w:kern w:val="2"/>
+          <w:sz w:val="36"/>
+          <w:szCs w:val="36"/>
+          <w:lang w:val="pt-BR" w:eastAsia="zh-CN" w:bidi="hi-IN"/>
+        </w:rPr>
+        <w:t xml:space="preserve">O encarnado é sempre quem atua, conforme quer, sobre a matéria de que se acha revestido". </w:t>
+      </w:r>
+      <w:r>
+        <w:rPr>
+          <w:rFonts w:eastAsia="Noto Serif CJK SC" w:cs="Noto Sans Devanagari" w:ascii="Garamond" w:hAnsi="Garamond"/>
+          <w:i w:val="false"/>
+          <w:iCs w:val="false"/>
+          <w:color w:val="00A0FC"/>
+          <w:kern w:val="2"/>
+          <w:sz w:val="36"/>
+          <w:szCs w:val="36"/>
+          <w:lang w:val="pt-BR" w:eastAsia="zh-CN" w:bidi="hi-IN"/>
+        </w:rPr>
+        <w:t xml:space="preserve">Conforme quer. Isso significa que, por maior seja a sintonia estabelecida entre os dois Espíritos, a vontade do Encarnado sempre prevalece. </w:t>
+      </w:r>
+    </w:p>
+    <w:p>
+      <w:pPr>
+        <w:pStyle w:val="Normal"/>
+        <w:bidi w:val="0"/>
+        <w:ind w:left="709" w:hanging="0"/>
+        <w:jc w:val="both"/>
+        <w:rPr>
+          <w:i w:val="false"/>
+          <w:i w:val="false"/>
+          <w:iCs w:val="false"/>
+        </w:rPr>
+      </w:pPr>
+      <w:r>
+        <w:rPr>
+          <w:i w:val="false"/>
+          <w:iCs w:val="false"/>
+        </w:rPr>
+      </w:r>
+    </w:p>
+    <w:p>
+      <w:pPr>
+        <w:pStyle w:val="Normal"/>
+        <w:bidi w:val="0"/>
+        <w:ind w:left="709" w:hanging="0"/>
+        <w:jc w:val="both"/>
+        <w:rPr>
+          <w:i w:val="false"/>
+          <w:i w:val="false"/>
+          <w:iCs w:val="false"/>
+        </w:rPr>
+      </w:pPr>
+      <w:r>
+        <w:rPr>
+          <w:rFonts w:eastAsia="Noto Serif CJK SC" w:cs="Noto Sans Devanagari" w:ascii="Garamond" w:hAnsi="Garamond"/>
+          <w:i w:val="false"/>
+          <w:iCs w:val="false"/>
+          <w:color w:val="00A0FC"/>
+          <w:kern w:val="2"/>
+          <w:sz w:val="36"/>
+          <w:szCs w:val="36"/>
+          <w:lang w:val="pt-BR" w:eastAsia="zh-CN" w:bidi="hi-IN"/>
+        </w:rPr>
+        <w:t>A Espiritualidade conclui a resposta dizendo que não é possível que um Espírito não pode substituir outro no uso da aparelhagem física porque essa substituição exigiria o completo rompimento dos laços do Espírito encarnado com o corpo, coisa que só se sucede por ocasião da morte.</w:t>
+      </w:r>
+    </w:p>
+    <w:p>
+      <w:pPr>
+        <w:pStyle w:val="Normal"/>
+        <w:bidi w:val="0"/>
+        <w:ind w:left="709" w:hanging="0"/>
+        <w:jc w:val="both"/>
+        <w:rPr>
+          <w:i w:val="false"/>
+          <w:i w:val="false"/>
+          <w:iCs w:val="false"/>
+        </w:rPr>
+      </w:pPr>
+      <w:r>
+        <w:rPr>
+          <w:i w:val="false"/>
+          <w:iCs w:val="false"/>
+        </w:rPr>
+      </w:r>
+    </w:p>
+    <w:p>
+      <w:pPr>
+        <w:pStyle w:val="Normal"/>
+        <w:bidi w:val="0"/>
+        <w:ind w:left="709" w:hanging="0"/>
+        <w:jc w:val="both"/>
+        <w:rPr>
+          <w:i w:val="false"/>
+          <w:i w:val="false"/>
+          <w:iCs w:val="false"/>
+        </w:rPr>
+      </w:pPr>
+      <w:r>
+        <w:rPr>
+          <w:rFonts w:eastAsia="Noto Serif CJK SC" w:cs="Noto Sans Devanagari" w:ascii="Garamond" w:hAnsi="Garamond"/>
+          <w:i w:val="false"/>
+          <w:iCs w:val="false"/>
+          <w:color w:val="00A0FC"/>
+          <w:kern w:val="2"/>
+          <w:sz w:val="36"/>
+          <w:szCs w:val="36"/>
+          <w:lang w:val="pt-BR" w:eastAsia="zh-CN" w:bidi="hi-IN"/>
+        </w:rPr>
+        <w:t>As explicações que a Espiritualidade dá a Kardec nessa pergunta são o princípio básico da mediunidade. Diga-se de passsagem, quem não é espírita ou quem é, mas não estuda, pensa que os fenômenos mediúnicos ocorrem com o Espírito do médium abandonando completamente o corpo para que o Espírito comunicante se utilize dele ao bel prazer.</w:t>
+      </w:r>
+    </w:p>
+    <w:p>
+      <w:pPr>
+        <w:pStyle w:val="Normal"/>
+        <w:bidi w:val="0"/>
+        <w:ind w:left="709" w:hanging="0"/>
+        <w:jc w:val="both"/>
+        <w:rPr>
+          <w:i w:val="false"/>
+          <w:i w:val="false"/>
+          <w:iCs w:val="false"/>
+        </w:rPr>
+      </w:pPr>
+      <w:r>
+        <w:rPr>
+          <w:i w:val="false"/>
+          <w:iCs w:val="false"/>
+        </w:rPr>
+      </w:r>
+    </w:p>
+    <w:p>
+      <w:pPr>
+        <w:pStyle w:val="Normal"/>
+        <w:bidi w:val="0"/>
+        <w:ind w:left="709" w:hanging="0"/>
+        <w:jc w:val="both"/>
+        <w:rPr>
+          <w:i w:val="false"/>
+          <w:i w:val="false"/>
+          <w:iCs w:val="false"/>
+        </w:rPr>
+      </w:pPr>
+      <w:r>
+        <w:rPr>
+          <w:rFonts w:eastAsia="Noto Serif CJK SC" w:cs="Noto Sans Devanagari" w:ascii="Garamond" w:hAnsi="Garamond"/>
+          <w:i w:val="false"/>
+          <w:iCs w:val="false"/>
+          <w:color w:val="00A0FC"/>
+          <w:kern w:val="2"/>
+          <w:sz w:val="36"/>
+          <w:szCs w:val="36"/>
+          <w:lang w:val="pt-BR" w:eastAsia="zh-CN" w:bidi="hi-IN"/>
+        </w:rPr>
+        <w:t>Se assim fosse, não haveria nenhuma necessidade de sintonia entre médium e Espírito, já que o médium apenas emprestaria seu corpo ao Espírito comunicante.</w:t>
+      </w:r>
+    </w:p>
+    <w:p>
+      <w:pPr>
+        <w:pStyle w:val="Normal"/>
+        <w:bidi w:val="0"/>
+        <w:ind w:left="709" w:hanging="0"/>
+        <w:jc w:val="both"/>
+        <w:rPr>
+          <w:i w:val="false"/>
+          <w:i w:val="false"/>
+          <w:iCs w:val="false"/>
+        </w:rPr>
+      </w:pPr>
+      <w:r>
+        <w:rPr>
+          <w:i w:val="false"/>
+          <w:iCs w:val="false"/>
+        </w:rPr>
+      </w:r>
+    </w:p>
+    <w:p>
+      <w:pPr>
+        <w:pStyle w:val="Normal"/>
+        <w:bidi w:val="0"/>
+        <w:ind w:left="709" w:hanging="0"/>
+        <w:jc w:val="both"/>
+        <w:rPr>
+          <w:i w:val="false"/>
+          <w:i w:val="false"/>
+          <w:iCs w:val="false"/>
+        </w:rPr>
+      </w:pPr>
+      <w:r>
+        <w:rPr>
+          <w:rFonts w:eastAsia="Noto Serif CJK SC" w:cs="Noto Sans Devanagari" w:ascii="Garamond" w:hAnsi="Garamond"/>
+          <w:i w:val="false"/>
+          <w:iCs w:val="false"/>
+          <w:color w:val="00A0FC"/>
+          <w:kern w:val="2"/>
+          <w:sz w:val="36"/>
+          <w:szCs w:val="36"/>
+          <w:lang w:val="pt-BR" w:eastAsia="zh-CN" w:bidi="hi-IN"/>
+        </w:rPr>
+        <w:t>E a realidade é completamente diferente: às vezes são necessários anos de preparação para que um médium possa servir de instrumento a um determinado Espírito.</w:t>
+      </w:r>
+    </w:p>
+    <w:p>
+      <w:pPr>
+        <w:pStyle w:val="Normal"/>
+        <w:bidi w:val="0"/>
+        <w:ind w:left="709" w:hanging="0"/>
+        <w:jc w:val="both"/>
+        <w:rPr>
+          <w:i w:val="false"/>
+          <w:i w:val="false"/>
+          <w:iCs w:val="false"/>
+        </w:rPr>
+      </w:pPr>
+      <w:r>
+        <w:rPr>
+          <w:i w:val="false"/>
+          <w:iCs w:val="false"/>
+        </w:rPr>
+      </w:r>
+    </w:p>
+    <w:p>
+      <w:pPr>
+        <w:pStyle w:val="Normal"/>
+        <w:bidi w:val="0"/>
+        <w:ind w:left="709" w:hanging="0"/>
+        <w:jc w:val="both"/>
+        <w:rPr>
+          <w:i w:val="false"/>
+          <w:i w:val="false"/>
+          <w:iCs w:val="false"/>
+        </w:rPr>
+      </w:pPr>
+      <w:r>
+        <w:rPr>
+          <w:i w:val="false"/>
+          <w:iCs w:val="false"/>
+        </w:rPr>
+      </w:r>
+    </w:p>
+    <w:p>
+      <w:pPr>
+        <w:pStyle w:val="Normal"/>
+        <w:bidi w:val="0"/>
+        <w:jc w:val="both"/>
+        <w:rPr>
+          <w:rFonts w:ascii="Garamond" w:hAnsi="Garamond"/>
+          <w:sz w:val="36"/>
+          <w:szCs w:val="36"/>
+        </w:rPr>
+      </w:pPr>
+      <w:r>
+        <w:rPr>
+          <w:rFonts w:eastAsia="Noto Serif CJK SC" w:cs="Noto Sans Devanagari" w:ascii="Garamond" w:hAnsi="Garamond"/>
+          <w:color w:val="auto"/>
+          <w:kern w:val="2"/>
+          <w:sz w:val="36"/>
+          <w:szCs w:val="36"/>
+          <w:lang w:val="pt-BR" w:eastAsia="zh-CN" w:bidi="hi-IN"/>
+        </w:rPr>
+        <w:t>474</w:t>
+      </w:r>
+      <w:r>
+        <w:rPr>
+          <w:rFonts w:ascii="Garamond" w:hAnsi="Garamond"/>
+          <w:sz w:val="36"/>
+          <w:szCs w:val="36"/>
+        </w:rPr>
+        <w:t>. Desde que não há possessão propriamente dita, isto é, coabitação de dois Espíritos no mesmo corpo, pode a alma ficar na dependência de outro Espírito, de modo a se achar subjugada ou obsidiada ao ponto de a sua vontade vir a achar-se, de certa maneira, paralisada?</w:t>
+      </w:r>
+    </w:p>
+    <w:p>
+      <w:pPr>
+        <w:pStyle w:val="Normal"/>
+        <w:bidi w:val="0"/>
+        <w:jc w:val="both"/>
+        <w:rPr>
+          <w:rFonts w:ascii="Garamond" w:hAnsi="Garamond"/>
+          <w:sz w:val="36"/>
+          <w:szCs w:val="36"/>
+        </w:rPr>
+      </w:pPr>
+      <w:r>
+        <w:rPr>
+          <w:rFonts w:ascii="Garamond" w:hAnsi="Garamond"/>
+          <w:sz w:val="36"/>
+          <w:szCs w:val="36"/>
+        </w:rPr>
+      </w:r>
+    </w:p>
+    <w:p>
+      <w:pPr>
+        <w:pStyle w:val="Normal"/>
+        <w:bidi w:val="0"/>
+        <w:ind w:hanging="0"/>
+        <w:jc w:val="both"/>
+        <w:rPr>
+          <w:rFonts w:ascii="Garamond" w:hAnsi="Garamond"/>
+          <w:sz w:val="36"/>
+          <w:szCs w:val="36"/>
+        </w:rPr>
+      </w:pPr>
       <w:r>
         <w:rPr>
           <w:rFonts w:ascii="Garamond" w:hAnsi="Garamond"/>
@@ -1420,7 +1877,7 @@
           <w:sz w:val="36"/>
           <w:szCs w:val="36"/>
         </w:rPr>
-        <w:t>Identifica-se com um Espírito encarnado, cujos defeitos e qualidades sejam os mesmos que os seus, a fim de obrar com ele. O</w:t>
+        <w:t>“</w:t>
       </w:r>
       <w:r>
         <w:rPr>
@@ -1430,1500 +1887,739 @@
           <w:sz w:val="36"/>
           <w:szCs w:val="36"/>
         </w:rPr>
+        <w:t>Sem dúvida e são esses os verdadeiros possessos, mas é preciso saibas que essa dominação não se efetua nunca sem que aquele que a sofre o consinta, quer por sua fraqueza, quer por desejá-la. Muitos epiléticos ou loucos, que mais necessitavam de médico que de exorcismos, têm sido tomados por possessos.”</w:t>
+      </w:r>
+    </w:p>
+    <w:p>
+      <w:pPr>
+        <w:pStyle w:val="Normal"/>
+        <w:bidi w:val="0"/>
+        <w:ind w:left="709" w:hanging="0"/>
+        <w:jc w:val="both"/>
+        <w:rPr>
+          <w:rFonts w:ascii="Garamond" w:hAnsi="Garamond" w:eastAsia="Noto Serif CJK SC" w:cs="Noto Sans Devanagari"/>
+          <w:i w:val="false"/>
+          <w:i w:val="false"/>
+          <w:iCs w:val="false"/>
+          <w:color w:val="00A0FC"/>
+          <w:kern w:val="2"/>
+          <w:sz w:val="36"/>
+          <w:szCs w:val="36"/>
+          <w:lang w:val="pt-BR" w:eastAsia="zh-CN" w:bidi="hi-IN"/>
+        </w:rPr>
+      </w:pPr>
+      <w:r>
+        <w:rPr>
+          <w:rFonts w:eastAsia="Noto Serif CJK SC" w:cs="Noto Sans Devanagari" w:ascii="Garamond" w:hAnsi="Garamond"/>
+          <w:i w:val="false"/>
+          <w:iCs w:val="false"/>
+          <w:color w:val="00A0FC"/>
+          <w:kern w:val="2"/>
+          <w:sz w:val="36"/>
+          <w:szCs w:val="36"/>
+          <w:lang w:val="pt-BR" w:eastAsia="zh-CN" w:bidi="hi-IN"/>
+        </w:rPr>
+      </w:r>
+    </w:p>
+    <w:p>
+      <w:pPr>
+        <w:pStyle w:val="Normal"/>
+        <w:bidi w:val="0"/>
+        <w:ind w:left="709" w:hanging="0"/>
+        <w:jc w:val="both"/>
+        <w:rPr>
+          <w:rFonts w:ascii="Garamond" w:hAnsi="Garamond" w:eastAsia="Noto Serif CJK SC" w:cs="Noto Sans Devanagari"/>
+          <w:i w:val="false"/>
+          <w:i w:val="false"/>
+          <w:iCs w:val="false"/>
+          <w:color w:val="000000"/>
+          <w:kern w:val="2"/>
+          <w:sz w:val="36"/>
+          <w:szCs w:val="36"/>
+          <w:lang w:val="pt-BR" w:eastAsia="zh-CN" w:bidi="hi-IN"/>
+        </w:rPr>
+      </w:pPr>
+      <w:r>
+        <w:rPr>
+          <w:rFonts w:eastAsia="Noto Serif CJK SC" w:cs="Noto Sans Devanagari" w:ascii="Garamond" w:hAnsi="Garamond"/>
+          <w:i w:val="false"/>
+          <w:iCs w:val="false"/>
+          <w:color w:val="000000"/>
+          <w:kern w:val="2"/>
+          <w:sz w:val="28"/>
+          <w:szCs w:val="28"/>
+          <w:lang w:val="pt-BR" w:eastAsia="zh-CN" w:bidi="hi-IN"/>
+        </w:rPr>
+        <w:t>O vocábulo possesso, na sua acepção vulgar, supõe a existência de demônios, isto é, de uma categoria de seres maus por natureza, e a coabitação de um desses seres com a alma de um indivíduo, no seu corpo. Pois que, nesse sentido, não há demônios e que dois Espíritos não podem habitar simultaneamente o mesmo corpo, não há possessos na conformidade da ideia a que esta palavra se acha associada. O termo possesso só se deve admitir como exprimindo a dependência absoluta em que uma alma pode achar-se com relação a Espíritos imperfeitos que a subjuguem.</w:t>
+      </w:r>
+    </w:p>
+    <w:p>
+      <w:pPr>
+        <w:pStyle w:val="Normal"/>
+        <w:bidi w:val="0"/>
+        <w:ind w:left="709" w:hanging="0"/>
+        <w:jc w:val="both"/>
+        <w:rPr>
+          <w:rFonts w:ascii="Garamond" w:hAnsi="Garamond" w:eastAsia="Noto Serif CJK SC" w:cs="Noto Sans Devanagari"/>
+          <w:i w:val="false"/>
+          <w:i w:val="false"/>
+          <w:iCs w:val="false"/>
+          <w:color w:val="000000"/>
+          <w:kern w:val="2"/>
+          <w:sz w:val="36"/>
+          <w:szCs w:val="36"/>
+          <w:lang w:val="pt-BR" w:eastAsia="zh-CN" w:bidi="hi-IN"/>
+        </w:rPr>
+      </w:pPr>
+      <w:r>
+        <w:rPr>
+          <w:rFonts w:eastAsia="Noto Serif CJK SC" w:cs="Noto Sans Devanagari" w:ascii="Garamond" w:hAnsi="Garamond"/>
+          <w:i w:val="false"/>
+          <w:iCs w:val="false"/>
+          <w:color w:val="000000"/>
+          <w:kern w:val="2"/>
+          <w:sz w:val="36"/>
+          <w:szCs w:val="36"/>
+          <w:lang w:val="pt-BR" w:eastAsia="zh-CN" w:bidi="hi-IN"/>
+        </w:rPr>
+      </w:r>
+    </w:p>
+    <w:p>
+      <w:pPr>
+        <w:pStyle w:val="Normal"/>
+        <w:bidi w:val="0"/>
+        <w:ind w:left="709" w:hanging="0"/>
+        <w:jc w:val="both"/>
+        <w:rPr>
+          <w:rFonts w:ascii="Garamond" w:hAnsi="Garamond"/>
+          <w:color w:val="00A0FC"/>
+          <w:sz w:val="36"/>
+          <w:szCs w:val="36"/>
+        </w:rPr>
+      </w:pPr>
+      <w:r>
+        <w:rPr>
+          <w:rFonts w:eastAsia="Noto Serif CJK SC" w:cs="Noto Sans Devanagari" w:ascii="Garamond" w:hAnsi="Garamond"/>
+          <w:i w:val="false"/>
+          <w:iCs w:val="false"/>
+          <w:color w:val="00A0FC"/>
+          <w:kern w:val="2"/>
+          <w:sz w:val="36"/>
+          <w:szCs w:val="36"/>
+          <w:lang w:val="pt-BR" w:eastAsia="zh-CN" w:bidi="hi-IN"/>
+        </w:rPr>
+        <w:t xml:space="preserve">Bom, já que na resposta anterior a Espiritualidade esclareceu que não </w:t>
+      </w:r>
+      <w:r>
+        <w:rPr>
+          <w:rFonts w:eastAsia="Noto Serif CJK SC" w:cs="Noto Sans Devanagari" w:ascii="Garamond" w:hAnsi="Garamond"/>
+          <w:i w:val="false"/>
+          <w:iCs w:val="false"/>
+          <w:color w:val="00A0FC"/>
+          <w:kern w:val="2"/>
+          <w:sz w:val="36"/>
+          <w:szCs w:val="36"/>
+          <w:lang w:val="pt-BR" w:eastAsia="zh-CN" w:bidi="hi-IN"/>
+        </w:rPr>
+        <w:t>existe</w:t>
+      </w:r>
+      <w:r>
+        <w:rPr>
+          <w:rFonts w:eastAsia="Noto Serif CJK SC" w:cs="Noto Sans Devanagari" w:ascii="Garamond" w:hAnsi="Garamond"/>
+          <w:i w:val="false"/>
+          <w:iCs w:val="false"/>
+          <w:color w:val="00A0FC"/>
+          <w:kern w:val="2"/>
+          <w:sz w:val="36"/>
+          <w:szCs w:val="36"/>
+          <w:lang w:val="pt-BR" w:eastAsia="zh-CN" w:bidi="hi-IN"/>
+        </w:rPr>
+        <w:t xml:space="preserve"> a posse completa do corpo físico por um Espírito desencarnado, Kardec quer saber se </w:t>
+      </w:r>
+      <w:r>
+        <w:rPr>
+          <w:rFonts w:eastAsia="Noto Serif CJK SC" w:cs="Noto Sans Devanagari" w:ascii="Garamond" w:hAnsi="Garamond"/>
+          <w:i w:val="false"/>
+          <w:iCs w:val="false"/>
+          <w:color w:val="00A0FC"/>
+          <w:kern w:val="2"/>
+          <w:sz w:val="36"/>
+          <w:szCs w:val="36"/>
+          <w:lang w:val="pt-BR" w:eastAsia="zh-CN" w:bidi="hi-IN"/>
+        </w:rPr>
+        <w:t>há</w:t>
+      </w:r>
+      <w:r>
+        <w:rPr>
+          <w:rFonts w:eastAsia="Noto Serif CJK SC" w:cs="Noto Sans Devanagari" w:ascii="Garamond" w:hAnsi="Garamond"/>
+          <w:i w:val="false"/>
+          <w:iCs w:val="false"/>
+          <w:color w:val="00A0FC"/>
+          <w:kern w:val="2"/>
+          <w:sz w:val="36"/>
+          <w:szCs w:val="36"/>
+          <w:lang w:val="pt-BR" w:eastAsia="zh-CN" w:bidi="hi-IN"/>
+        </w:rPr>
+        <w:t xml:space="preserve"> casos em que o Espírito encarnado se encontre de tal maneira subordinado ao Espírito desencarnado, que sua vontade - no caso, a do Espírito encarnado - </w:t>
+      </w:r>
+      <w:r>
+        <w:rPr>
+          <w:rFonts w:eastAsia="Noto Serif CJK SC" w:cs="Noto Sans Devanagari" w:ascii="Garamond" w:hAnsi="Garamond"/>
+          <w:i w:val="false"/>
+          <w:iCs w:val="false"/>
+          <w:color w:val="00A0FC"/>
+          <w:kern w:val="2"/>
+          <w:sz w:val="36"/>
+          <w:szCs w:val="36"/>
+          <w:lang w:val="pt-BR" w:eastAsia="zh-CN" w:bidi="hi-IN"/>
+        </w:rPr>
+        <w:t>seja anulada.</w:t>
+      </w:r>
+    </w:p>
+    <w:p>
+      <w:pPr>
+        <w:pStyle w:val="Normal"/>
+        <w:bidi w:val="0"/>
+        <w:ind w:left="709" w:hanging="0"/>
+        <w:jc w:val="both"/>
+        <w:rPr>
+          <w:rFonts w:ascii="Garamond" w:hAnsi="Garamond"/>
+          <w:color w:val="00A0FC"/>
+          <w:sz w:val="36"/>
+          <w:szCs w:val="36"/>
+        </w:rPr>
+      </w:pPr>
+      <w:r>
+        <w:rPr/>
+      </w:r>
+    </w:p>
+    <w:p>
+      <w:pPr>
+        <w:pStyle w:val="Normal"/>
+        <w:bidi w:val="0"/>
+        <w:ind w:left="709" w:hanging="0"/>
+        <w:jc w:val="both"/>
+        <w:rPr>
+          <w:rFonts w:ascii="Garamond" w:hAnsi="Garamond"/>
+          <w:color w:val="00A0FC"/>
+          <w:sz w:val="36"/>
+          <w:szCs w:val="36"/>
+        </w:rPr>
+      </w:pPr>
+      <w:r>
+        <w:rPr>
+          <w:rFonts w:eastAsia="Noto Serif CJK SC" w:cs="Noto Sans Devanagari" w:ascii="Garamond" w:hAnsi="Garamond"/>
+          <w:i w:val="false"/>
+          <w:iCs w:val="false"/>
+          <w:color w:val="00A0FC"/>
+          <w:kern w:val="2"/>
+          <w:sz w:val="36"/>
+          <w:szCs w:val="36"/>
+          <w:lang w:val="pt-BR" w:eastAsia="zh-CN" w:bidi="hi-IN"/>
+        </w:rPr>
+        <w:t xml:space="preserve">A Espiritualidade responde que não há dúvidas quanto a isso, mas enfatiza uma vez mais que essa subjugação nunca acontece sem o consentimento ou a vontade do Espírito encarnado. </w:t>
+      </w:r>
+      <w:r>
+        <w:rPr>
+          <w:rFonts w:eastAsia="Noto Serif CJK SC" w:cs="Noto Sans Devanagari" w:ascii="Garamond" w:hAnsi="Garamond"/>
+          <w:i w:val="false"/>
+          <w:iCs w:val="false"/>
+          <w:color w:val="00A0FC"/>
+          <w:kern w:val="2"/>
+          <w:sz w:val="36"/>
+          <w:szCs w:val="36"/>
+          <w:lang w:val="pt-BR" w:eastAsia="zh-CN" w:bidi="hi-IN"/>
+        </w:rPr>
+        <w:t xml:space="preserve">Portanto, a possessão, conforme explicada pela Espiritualidade, só ocorre se o Espírito encarnado a permitir. </w:t>
+      </w:r>
+    </w:p>
+    <w:p>
+      <w:pPr>
+        <w:pStyle w:val="Normal"/>
+        <w:bidi w:val="0"/>
+        <w:ind w:left="709" w:hanging="0"/>
+        <w:jc w:val="both"/>
+        <w:rPr>
+          <w:rFonts w:ascii="Garamond" w:hAnsi="Garamond"/>
+          <w:color w:val="00A0FC"/>
+          <w:sz w:val="36"/>
+          <w:szCs w:val="36"/>
+        </w:rPr>
+      </w:pPr>
+      <w:r>
+        <w:rPr/>
+      </w:r>
+    </w:p>
+    <w:p>
+      <w:pPr>
+        <w:pStyle w:val="Normal"/>
+        <w:bidi w:val="0"/>
+        <w:ind w:left="709" w:hanging="0"/>
+        <w:jc w:val="both"/>
+        <w:rPr>
+          <w:rFonts w:ascii="Garamond" w:hAnsi="Garamond"/>
+          <w:color w:val="00A0FC"/>
+          <w:sz w:val="36"/>
+          <w:szCs w:val="36"/>
+        </w:rPr>
+      </w:pPr>
+      <w:r>
+        <w:rPr>
+          <w:rFonts w:eastAsia="Noto Serif CJK SC" w:cs="Noto Sans Devanagari" w:ascii="Garamond" w:hAnsi="Garamond"/>
+          <w:i w:val="false"/>
+          <w:iCs w:val="false"/>
+          <w:color w:val="00A0FC"/>
+          <w:kern w:val="2"/>
+          <w:sz w:val="36"/>
+          <w:szCs w:val="36"/>
+          <w:lang w:val="pt-BR" w:eastAsia="zh-CN" w:bidi="hi-IN"/>
+        </w:rPr>
+        <w:t>Diz ainda a Espiritualidade que muitos casos de loucura e epilepsia são interpretados equivocadamente como possessão e que não é de exorcistas que tais pessoas precisam; elas precisam de médicos. Ou seja: problemas de origem neurológica eram tratados como sendo de origem espiritual.</w:t>
+      </w:r>
+    </w:p>
+    <w:p>
+      <w:pPr>
+        <w:pStyle w:val="Normal"/>
+        <w:bidi w:val="0"/>
+        <w:ind w:left="709" w:hanging="0"/>
+        <w:jc w:val="both"/>
+        <w:rPr>
+          <w:rFonts w:ascii="Garamond" w:hAnsi="Garamond"/>
+          <w:color w:val="00A0FC"/>
+          <w:sz w:val="36"/>
+          <w:szCs w:val="36"/>
+        </w:rPr>
+      </w:pPr>
+      <w:r>
+        <w:rPr/>
+      </w:r>
+    </w:p>
+    <w:p>
+      <w:pPr>
+        <w:pStyle w:val="Normal"/>
+        <w:bidi w:val="0"/>
+        <w:ind w:left="709" w:hanging="0"/>
+        <w:jc w:val="both"/>
+        <w:rPr>
+          <w:rFonts w:ascii="Garamond" w:hAnsi="Garamond"/>
+          <w:color w:val="00A0FC"/>
+          <w:sz w:val="36"/>
+          <w:szCs w:val="36"/>
+        </w:rPr>
+      </w:pPr>
+      <w:r>
+        <w:rPr>
+          <w:rFonts w:eastAsia="Noto Serif CJK SC" w:cs="Noto Sans Devanagari" w:ascii="Garamond" w:hAnsi="Garamond"/>
+          <w:i w:val="false"/>
+          <w:iCs w:val="false"/>
+          <w:color w:val="00A0FC"/>
+          <w:kern w:val="2"/>
+          <w:sz w:val="36"/>
+          <w:szCs w:val="36"/>
+          <w:lang w:val="pt-BR" w:eastAsia="zh-CN" w:bidi="hi-IN"/>
+        </w:rPr>
+        <w:t>Na nota que Kardec adicionou à resposta da Espiritualidade, ele esclarece que a possessão não existe considerando o sentido mais popular que se dá à essa palavra. Isso porque ela pressupõe a existência de demônios e a capacidade do demônio coabitar o corpo físico do possesso.</w:t>
+      </w:r>
+    </w:p>
+    <w:p>
+      <w:pPr>
+        <w:pStyle w:val="Normal"/>
+        <w:bidi w:val="0"/>
+        <w:ind w:left="709" w:hanging="0"/>
+        <w:jc w:val="both"/>
+        <w:rPr>
+          <w:rFonts w:ascii="Garamond" w:hAnsi="Garamond"/>
+          <w:color w:val="00A0FC"/>
+          <w:sz w:val="36"/>
+          <w:szCs w:val="36"/>
+        </w:rPr>
+      </w:pPr>
+      <w:r>
+        <w:rPr/>
+      </w:r>
+    </w:p>
+    <w:p>
+      <w:pPr>
+        <w:pStyle w:val="Normal"/>
+        <w:bidi w:val="0"/>
+        <w:ind w:left="709" w:hanging="0"/>
+        <w:jc w:val="both"/>
+        <w:rPr>
+          <w:rFonts w:ascii="Garamond" w:hAnsi="Garamond"/>
+          <w:color w:val="00A0FC"/>
+          <w:sz w:val="36"/>
+          <w:szCs w:val="36"/>
+        </w:rPr>
+      </w:pPr>
+      <w:r>
+        <w:rPr>
+          <w:rFonts w:eastAsia="Noto Serif CJK SC" w:cs="Noto Sans Devanagari" w:ascii="Garamond" w:hAnsi="Garamond"/>
+          <w:i w:val="false"/>
+          <w:iCs w:val="false"/>
+          <w:color w:val="00A0FC"/>
+          <w:kern w:val="2"/>
+          <w:sz w:val="36"/>
+          <w:szCs w:val="36"/>
+          <w:lang w:val="pt-BR" w:eastAsia="zh-CN" w:bidi="hi-IN"/>
+        </w:rPr>
+        <w:t>A inexistência de demônios como seres à parte na criação e rivais diretos de Deus já foi provada em questões anteriores aqui mesmo em O Livro dos Espíritos. A impossibilidade de dois Espíritos habitarem o mesmo corpo físico foi demonstrada nas perguntas que acabamos de ler.</w:t>
+      </w:r>
+    </w:p>
+    <w:p>
+      <w:pPr>
+        <w:pStyle w:val="Normal"/>
+        <w:bidi w:val="0"/>
+        <w:ind w:left="709" w:hanging="0"/>
+        <w:jc w:val="both"/>
+        <w:rPr>
+          <w:rFonts w:ascii="Garamond" w:hAnsi="Garamond"/>
+          <w:color w:val="00A0FC"/>
+          <w:sz w:val="36"/>
+          <w:szCs w:val="36"/>
+        </w:rPr>
+      </w:pPr>
+      <w:r>
+        <w:rPr/>
+      </w:r>
+    </w:p>
+    <w:p>
+      <w:pPr>
+        <w:pStyle w:val="Normal"/>
+        <w:bidi w:val="0"/>
+        <w:ind w:left="709" w:hanging="0"/>
+        <w:jc w:val="both"/>
+        <w:rPr>
+          <w:rFonts w:ascii="Garamond" w:hAnsi="Garamond"/>
+          <w:color w:val="00A0FC"/>
+          <w:sz w:val="36"/>
+          <w:szCs w:val="36"/>
+        </w:rPr>
+      </w:pPr>
+      <w:r>
+        <w:rPr>
+          <w:rFonts w:eastAsia="Noto Serif CJK SC" w:cs="Noto Sans Devanagari" w:ascii="Garamond" w:hAnsi="Garamond"/>
+          <w:i w:val="false"/>
+          <w:iCs w:val="false"/>
+          <w:color w:val="00A0FC"/>
+          <w:kern w:val="2"/>
+          <w:sz w:val="36"/>
+          <w:szCs w:val="36"/>
+          <w:lang w:val="pt-BR" w:eastAsia="zh-CN" w:bidi="hi-IN"/>
+        </w:rPr>
+        <w:t>Portanto, na acepção mais comum do seu significado, a possessão simplesmente não existe.</w:t>
+      </w:r>
+    </w:p>
+    <w:p>
+      <w:pPr>
+        <w:pStyle w:val="Normal"/>
+        <w:bidi w:val="0"/>
+        <w:ind w:left="709" w:hanging="0"/>
+        <w:jc w:val="both"/>
+        <w:rPr>
+          <w:rFonts w:ascii="Garamond" w:hAnsi="Garamond"/>
+          <w:color w:val="00A0FC"/>
+          <w:sz w:val="36"/>
+          <w:szCs w:val="36"/>
+        </w:rPr>
+      </w:pPr>
+      <w:r>
+        <w:rPr/>
+      </w:r>
+    </w:p>
+    <w:p>
+      <w:pPr>
+        <w:pStyle w:val="Normal"/>
+        <w:bidi w:val="0"/>
+        <w:ind w:left="709" w:hanging="0"/>
+        <w:jc w:val="both"/>
+        <w:rPr>
+          <w:rFonts w:ascii="Garamond" w:hAnsi="Garamond"/>
+          <w:color w:val="00A0FC"/>
+          <w:sz w:val="36"/>
+          <w:szCs w:val="36"/>
+        </w:rPr>
+      </w:pPr>
+      <w:r>
+        <w:rPr>
+          <w:rFonts w:eastAsia="Noto Serif CJK SC" w:cs="Noto Sans Devanagari" w:ascii="Garamond" w:hAnsi="Garamond"/>
+          <w:i w:val="false"/>
+          <w:iCs w:val="false"/>
+          <w:color w:val="00A0FC"/>
+          <w:kern w:val="2"/>
+          <w:sz w:val="36"/>
+          <w:szCs w:val="36"/>
+          <w:lang w:val="pt-BR" w:eastAsia="zh-CN" w:bidi="hi-IN"/>
+        </w:rPr>
+        <w:t>Kardec esclarece então que o termo possesso só deve ser empregado para descrever os casos em que o Espírito encarnado encontra-se em total dependência de um ou mais Espíritos imperfeitos que o subjuguem.</w:t>
+      </w:r>
+    </w:p>
+    <w:p>
+      <w:pPr>
+        <w:pStyle w:val="Normal"/>
+        <w:bidi w:val="0"/>
+        <w:ind w:left="709" w:hanging="0"/>
+        <w:jc w:val="both"/>
+        <w:rPr>
+          <w:rFonts w:ascii="Garamond" w:hAnsi="Garamond"/>
+          <w:color w:val="00A0FC"/>
+          <w:sz w:val="36"/>
+          <w:szCs w:val="36"/>
+        </w:rPr>
+      </w:pPr>
+      <w:r>
+        <w:rPr/>
+      </w:r>
+    </w:p>
+    <w:p>
+      <w:pPr>
+        <w:pStyle w:val="Normal"/>
+        <w:bidi w:val="0"/>
+        <w:ind w:left="709" w:hanging="0"/>
+        <w:jc w:val="both"/>
+        <w:rPr>
+          <w:rFonts w:ascii="Garamond" w:hAnsi="Garamond"/>
+          <w:color w:val="00A0FC"/>
+          <w:sz w:val="36"/>
+          <w:szCs w:val="36"/>
+        </w:rPr>
+      </w:pPr>
+      <w:r>
+        <w:rPr>
+          <w:rFonts w:eastAsia="Noto Serif CJK SC" w:cs="Noto Sans Devanagari" w:ascii="Garamond" w:hAnsi="Garamond"/>
+          <w:i w:val="false"/>
+          <w:iCs w:val="false"/>
+          <w:color w:val="00A0FC"/>
+          <w:kern w:val="2"/>
+          <w:sz w:val="36"/>
+          <w:szCs w:val="36"/>
+          <w:lang w:val="pt-BR" w:eastAsia="zh-CN" w:bidi="hi-IN"/>
+        </w:rPr>
+        <w:t>Sobre esse grau de subordinação a quem um Espírito se submete, Kardec vai nos esclarecer detalhadamente lá na segunda parte de O Livro dos Médiuns, no capítulo XXIII intitulado "Da obsessão" onde ele fala da obsessão simples, da fascinação e da subjugação.</w:t>
+      </w:r>
+    </w:p>
+    <w:p>
+      <w:pPr>
+        <w:pStyle w:val="Normal"/>
+        <w:bidi w:val="0"/>
+        <w:ind w:left="709" w:hanging="0"/>
+        <w:jc w:val="both"/>
+        <w:rPr>
+          <w:rFonts w:ascii="Garamond" w:hAnsi="Garamond"/>
+          <w:color w:val="00A0FC"/>
+          <w:sz w:val="36"/>
+          <w:szCs w:val="36"/>
+        </w:rPr>
+      </w:pPr>
+      <w:r>
+        <w:rPr/>
+      </w:r>
+    </w:p>
+    <w:p>
+      <w:pPr>
+        <w:pStyle w:val="Normal"/>
+        <w:bidi w:val="0"/>
+        <w:ind w:left="709" w:hanging="0"/>
+        <w:jc w:val="both"/>
+        <w:rPr>
+          <w:rFonts w:ascii="Garamond" w:hAnsi="Garamond"/>
+          <w:color w:val="00A0FC"/>
+          <w:sz w:val="36"/>
+          <w:szCs w:val="36"/>
+        </w:rPr>
+      </w:pPr>
+      <w:r>
+        <w:rPr>
+          <w:rFonts w:eastAsia="Noto Serif CJK SC" w:cs="Noto Sans Devanagari" w:ascii="Garamond" w:hAnsi="Garamond"/>
+          <w:i w:val="false"/>
+          <w:iCs w:val="false"/>
+          <w:color w:val="00A0FC"/>
+          <w:kern w:val="2"/>
+          <w:sz w:val="36"/>
+          <w:szCs w:val="36"/>
+          <w:lang w:val="pt-BR" w:eastAsia="zh-CN" w:bidi="hi-IN"/>
+        </w:rPr>
+        <w:t>Não vamos entrar nesse tópico aqui já que nosso estudo não é sobre O Livro dos Médiuns, mas fica a referência para quem quiser se aprofundar no tema.</w:t>
+      </w:r>
+    </w:p>
+    <w:p>
+      <w:pPr>
+        <w:pStyle w:val="Normal"/>
+        <w:bidi w:val="0"/>
+        <w:ind w:left="709" w:hanging="0"/>
+        <w:jc w:val="both"/>
+        <w:rPr>
+          <w:rFonts w:ascii="Garamond" w:hAnsi="Garamond"/>
+          <w:color w:val="00A0FC"/>
+          <w:sz w:val="36"/>
+          <w:szCs w:val="36"/>
+        </w:rPr>
+      </w:pPr>
+      <w:r>
+        <w:rPr/>
+      </w:r>
+    </w:p>
+    <w:p>
+      <w:pPr>
+        <w:pStyle w:val="Normal"/>
+        <w:bidi w:val="0"/>
+        <w:ind w:left="709" w:hanging="0"/>
+        <w:jc w:val="both"/>
+        <w:rPr>
+          <w:rFonts w:ascii="Garamond" w:hAnsi="Garamond"/>
+          <w:color w:val="00A0FC"/>
+          <w:sz w:val="36"/>
+          <w:szCs w:val="36"/>
+        </w:rPr>
+      </w:pPr>
+      <w:r>
+        <w:rPr>
+          <w:rFonts w:ascii="Garamond" w:hAnsi="Garamond"/>
+          <w:color w:val="00A0FC"/>
+          <w:sz w:val="36"/>
+          <w:szCs w:val="36"/>
+        </w:rPr>
+      </w:r>
+    </w:p>
+    <w:p>
+      <w:pPr>
+        <w:pStyle w:val="Normal"/>
+        <w:bidi w:val="0"/>
+        <w:jc w:val="both"/>
+        <w:rPr>
+          <w:rFonts w:ascii="Garamond" w:hAnsi="Garamond"/>
+          <w:sz w:val="36"/>
+          <w:szCs w:val="36"/>
+        </w:rPr>
+      </w:pPr>
+      <w:r>
+        <w:rPr>
+          <w:rFonts w:eastAsia="Noto Serif CJK SC" w:cs="Noto Sans Devanagari" w:ascii="Garamond" w:hAnsi="Garamond"/>
+          <w:color w:val="auto"/>
+          <w:kern w:val="2"/>
+          <w:sz w:val="36"/>
+          <w:szCs w:val="36"/>
+          <w:lang w:val="pt-BR" w:eastAsia="zh-CN" w:bidi="hi-IN"/>
+        </w:rPr>
+        <w:t>4</w:t>
+      </w:r>
+      <w:r>
+        <w:rPr>
+          <w:rFonts w:eastAsia="Noto Serif CJK SC" w:cs="Noto Sans Devanagari" w:ascii="Garamond" w:hAnsi="Garamond"/>
+          <w:color w:val="auto"/>
+          <w:kern w:val="2"/>
+          <w:sz w:val="36"/>
+          <w:szCs w:val="36"/>
+          <w:lang w:val="pt-BR" w:eastAsia="zh-CN" w:bidi="hi-IN"/>
+        </w:rPr>
+        <w:t>75</w:t>
+      </w:r>
+      <w:r>
+        <w:rPr>
+          <w:rFonts w:ascii="Garamond" w:hAnsi="Garamond"/>
+          <w:sz w:val="36"/>
+          <w:szCs w:val="36"/>
+        </w:rPr>
+        <w:t>. Pode alguém por si mesmo afastar os maus Espíritos e libertar-se da</w:t>
+      </w:r>
+      <w:r>
+        <w:rPr>
+          <w:rFonts w:ascii="Garamond" w:hAnsi="Garamond"/>
+          <w:sz w:val="36"/>
+          <w:szCs w:val="36"/>
+        </w:rPr>
         <w:t xml:space="preserve"> </w:t>
       </w:r>
       <w:r>
         <w:rPr>
           <w:rFonts w:ascii="Garamond" w:hAnsi="Garamond"/>
+          <w:sz w:val="36"/>
+          <w:szCs w:val="36"/>
+        </w:rPr>
+        <w:t>dominação deles?</w:t>
+      </w:r>
+    </w:p>
+    <w:p>
+      <w:pPr>
+        <w:pStyle w:val="Normal"/>
+        <w:bidi w:val="0"/>
+        <w:jc w:val="both"/>
+        <w:rPr>
+          <w:rFonts w:ascii="Garamond" w:hAnsi="Garamond"/>
+          <w:color w:val="auto"/>
+          <w:sz w:val="36"/>
+          <w:szCs w:val="36"/>
+        </w:rPr>
+      </w:pPr>
+      <w:r>
+        <w:rPr>
+          <w:rFonts w:ascii="Garamond" w:hAnsi="Garamond"/>
+          <w:color w:val="auto"/>
+          <w:sz w:val="36"/>
+          <w:szCs w:val="36"/>
+        </w:rPr>
+      </w:r>
+    </w:p>
+    <w:p>
+      <w:pPr>
+        <w:pStyle w:val="Normal"/>
+        <w:bidi w:val="0"/>
+        <w:ind w:hanging="0"/>
+        <w:jc w:val="both"/>
+        <w:rPr>
+          <w:color w:val="auto"/>
+        </w:rPr>
+      </w:pPr>
+      <w:r>
+        <w:rPr>
+          <w:rFonts w:eastAsia="Noto Serif CJK SC" w:cs="Noto Sans Devanagari" w:ascii="Garamond" w:hAnsi="Garamond"/>
           <w:i/>
           <w:iCs/>
-          <w:sz w:val="36"/>
-          <w:szCs w:val="36"/>
-        </w:rPr>
-        <w:t>encarnado é sempre quem atua, conforme quer, sobre a matéria</w:t>
-      </w:r>
-      <w:r>
-        <w:rPr>
-          <w:rFonts w:ascii="Garamond" w:hAnsi="Garamond"/>
+          <w:color w:val="auto"/>
+          <w:kern w:val="2"/>
+          <w:sz w:val="36"/>
+          <w:szCs w:val="36"/>
+          <w:lang w:val="pt-BR" w:eastAsia="zh-CN" w:bidi="hi-IN"/>
+        </w:rPr>
+        <w:t>“</w:t>
+      </w:r>
+      <w:r>
+        <w:rPr>
+          <w:rFonts w:eastAsia="Noto Serif CJK SC" w:cs="Noto Sans Devanagari" w:ascii="Garamond" w:hAnsi="Garamond"/>
           <w:i/>
           <w:iCs/>
-          <w:sz w:val="36"/>
-          <w:szCs w:val="36"/>
-        </w:rPr>
-        <w:t xml:space="preserve"> </w:t>
-      </w:r>
-      <w:r>
-        <w:rPr>
-          <w:rFonts w:ascii="Garamond" w:hAnsi="Garamond"/>
+          <w:color w:val="auto"/>
+          <w:kern w:val="2"/>
+          <w:sz w:val="36"/>
+          <w:szCs w:val="36"/>
+          <w:lang w:val="pt-BR" w:eastAsia="zh-CN" w:bidi="hi-IN"/>
+        </w:rPr>
+        <w:t>Sempre é possível, a quem quer que seja, subtrair-se a um jugo,</w:t>
+      </w:r>
+      <w:r>
+        <w:rPr>
+          <w:rFonts w:eastAsia="Noto Serif CJK SC" w:cs="Noto Sans Devanagari" w:ascii="Garamond" w:hAnsi="Garamond"/>
           <w:i/>
           <w:iCs/>
-          <w:sz w:val="36"/>
-          <w:szCs w:val="36"/>
-        </w:rPr>
-        <w:t>de que se acha revestido. Um Espírito não pode substituir-se ao</w:t>
-      </w:r>
-      <w:r>
-        <w:rPr>
-          <w:rFonts w:ascii="Garamond" w:hAnsi="Garamond"/>
+          <w:color w:val="auto"/>
+          <w:kern w:val="2"/>
+          <w:sz w:val="36"/>
+          <w:szCs w:val="36"/>
+          <w:lang w:val="pt-BR" w:eastAsia="zh-CN" w:bidi="hi-IN"/>
+        </w:rPr>
+        <w:t xml:space="preserve"> </w:t>
+      </w:r>
+      <w:r>
+        <w:rPr>
+          <w:rFonts w:eastAsia="Noto Serif CJK SC" w:cs="Noto Sans Devanagari" w:ascii="Garamond" w:hAnsi="Garamond"/>
           <w:i/>
           <w:iCs/>
-          <w:sz w:val="36"/>
-          <w:szCs w:val="36"/>
-        </w:rPr>
-        <w:t xml:space="preserve"> </w:t>
-      </w:r>
-      <w:r>
-        <w:rPr>
-          <w:rFonts w:ascii="Garamond" w:hAnsi="Garamond"/>
-          <w:i/>
-          <w:iCs/>
-          <w:sz w:val="36"/>
-          <w:szCs w:val="36"/>
-        </w:rPr>
-        <w:t>que está encarnado, por isso que este terá que permanecer ligado</w:t>
-      </w:r>
-      <w:r>
-        <w:rPr>
-          <w:rFonts w:ascii="Garamond" w:hAnsi="Garamond"/>
-          <w:i/>
-          <w:iCs/>
-          <w:sz w:val="36"/>
-          <w:szCs w:val="36"/>
-        </w:rPr>
-        <w:t xml:space="preserve"> </w:t>
-      </w:r>
-      <w:r>
-        <w:rPr>
-          <w:rFonts w:ascii="Garamond" w:hAnsi="Garamond"/>
-          <w:i/>
-          <w:iCs/>
-          <w:sz w:val="36"/>
-          <w:szCs w:val="36"/>
-        </w:rPr>
-        <w:t>ao seu corpo até ao termo fixado para sua existência material.”</w:t>
-      </w:r>
-    </w:p>
-    <w:p>
-      <w:pPr>
-        <w:pStyle w:val="Normal"/>
-        <w:bidi w:val="0"/>
-        <w:ind w:left="709" w:hanging="0"/>
-        <w:jc w:val="both"/>
-        <w:rPr>
-          <w:rFonts w:ascii="Garamond" w:hAnsi="Garamond" w:eastAsia="Noto Serif CJK SC" w:cs="Noto Sans Devanagari"/>
-          <w:i w:val="false"/>
-          <w:i w:val="false"/>
-          <w:iCs w:val="false"/>
-          <w:color w:val="00A0FC"/>
-          <w:kern w:val="2"/>
-          <w:sz w:val="36"/>
-          <w:szCs w:val="36"/>
-          <w:lang w:val="pt-BR" w:eastAsia="zh-CN" w:bidi="hi-IN"/>
-        </w:rPr>
-      </w:pPr>
-      <w:r>
-        <w:rPr>
-          <w:rFonts w:eastAsia="Noto Serif CJK SC" w:cs="Noto Sans Devanagari" w:ascii="Garamond" w:hAnsi="Garamond"/>
-          <w:i w:val="false"/>
-          <w:iCs w:val="false"/>
-          <w:color w:val="00A0FC"/>
-          <w:kern w:val="2"/>
-          <w:sz w:val="36"/>
-          <w:szCs w:val="36"/>
-          <w:lang w:val="pt-BR" w:eastAsia="zh-CN" w:bidi="hi-IN"/>
-        </w:rPr>
-      </w:r>
-    </w:p>
-    <w:p>
-      <w:pPr>
-        <w:pStyle w:val="Normal"/>
-        <w:bidi w:val="0"/>
-        <w:ind w:left="709" w:hanging="0"/>
-        <w:jc w:val="both"/>
-        <w:rPr>
-          <w:i w:val="false"/>
-          <w:i w:val="false"/>
-          <w:iCs w:val="false"/>
-        </w:rPr>
-      </w:pPr>
-      <w:r>
-        <w:rPr>
-          <w:rFonts w:eastAsia="Noto Serif CJK SC" w:cs="Noto Sans Devanagari" w:ascii="Garamond" w:hAnsi="Garamond"/>
-          <w:i w:val="false"/>
-          <w:iCs w:val="false"/>
-          <w:color w:val="00A0FC"/>
-          <w:kern w:val="2"/>
-          <w:sz w:val="36"/>
-          <w:szCs w:val="36"/>
-          <w:lang w:val="pt-BR" w:eastAsia="zh-CN" w:bidi="hi-IN"/>
-        </w:rPr>
-        <w:t xml:space="preserve">Kardec </w:t>
-      </w:r>
-      <w:r>
-        <w:rPr>
-          <w:rFonts w:eastAsia="Noto Serif CJK SC" w:cs="Noto Sans Devanagari" w:ascii="Garamond" w:hAnsi="Garamond"/>
-          <w:i w:val="false"/>
-          <w:iCs w:val="false"/>
-          <w:color w:val="00A0FC"/>
-          <w:kern w:val="2"/>
-          <w:sz w:val="36"/>
-          <w:szCs w:val="36"/>
-          <w:lang w:val="pt-BR" w:eastAsia="zh-CN" w:bidi="hi-IN"/>
-        </w:rPr>
-        <w:t>pergunta o seguinte: é possível a um Espírito desencarnado apropriar-se temporariamente do corpo de um Espírito encarnado e utilizar aquele corpo como se fosse seu? Em outras palavras: pode um Espírito desencarnado entrar no corpo de uma pessoa e usar aquele corpo conforme deseja, anulando totalmente as ações do Espírito encarnado?</w:t>
-      </w:r>
-    </w:p>
-    <w:p>
-      <w:pPr>
-        <w:pStyle w:val="Normal"/>
-        <w:bidi w:val="0"/>
-        <w:ind w:left="709" w:hanging="0"/>
-        <w:jc w:val="both"/>
-        <w:rPr>
-          <w:i w:val="false"/>
-          <w:i w:val="false"/>
-          <w:iCs w:val="false"/>
-        </w:rPr>
-      </w:pPr>
-      <w:r>
-        <w:rPr/>
-      </w:r>
-    </w:p>
-    <w:p>
-      <w:pPr>
-        <w:pStyle w:val="Normal"/>
-        <w:bidi w:val="0"/>
-        <w:ind w:left="709" w:hanging="0"/>
-        <w:jc w:val="both"/>
-        <w:rPr>
-          <w:i w:val="false"/>
-          <w:i w:val="false"/>
-          <w:iCs w:val="false"/>
-        </w:rPr>
-      </w:pPr>
-      <w:r>
-        <w:rPr>
-          <w:rFonts w:eastAsia="Noto Serif CJK SC" w:cs="Noto Sans Devanagari" w:ascii="Garamond" w:hAnsi="Garamond"/>
-          <w:i w:val="false"/>
-          <w:iCs w:val="false"/>
-          <w:color w:val="00A0FC"/>
-          <w:kern w:val="2"/>
-          <w:sz w:val="36"/>
-          <w:szCs w:val="36"/>
-          <w:lang w:val="pt-BR" w:eastAsia="zh-CN" w:bidi="hi-IN"/>
-        </w:rPr>
-        <w:t>A resposta da Espiritualidade é categórica: não, isso não é possível. Um Espírito não pode tomar um corpo que não seja o seu, ainda que temporariamente, como alguém que entra em uma casa ou em um carro. O que acontece na verdade é que os dois Espíritos estabelecem uma sintonia baseada nos defeitos e qualidades comuns a ambos os Espíritos. O objetivo dessa sintonia é que, através dela, o Espírito desencarnado transmita ao Espírito encarnado - dono daquele corpo, vamos dizer assim - suas vontades e esse - o Espírito encarnado - atua sobre o corpo físico conforme as instruções do Espírito desencarnado.</w:t>
-      </w:r>
-    </w:p>
-    <w:p>
-      <w:pPr>
-        <w:pStyle w:val="Normal"/>
-        <w:bidi w:val="0"/>
-        <w:ind w:left="709" w:hanging="0"/>
-        <w:jc w:val="both"/>
-        <w:rPr>
-          <w:i w:val="false"/>
-          <w:i w:val="false"/>
-          <w:iCs w:val="false"/>
-        </w:rPr>
-      </w:pPr>
-      <w:r>
-        <w:rPr/>
-      </w:r>
-    </w:p>
-    <w:p>
-      <w:pPr>
-        <w:pStyle w:val="Normal"/>
-        <w:bidi w:val="0"/>
-        <w:ind w:left="709" w:hanging="0"/>
-        <w:jc w:val="both"/>
-        <w:rPr>
-          <w:i w:val="false"/>
-          <w:i w:val="false"/>
-          <w:iCs w:val="false"/>
-        </w:rPr>
-      </w:pPr>
-      <w:r>
-        <w:rPr>
-          <w:rFonts w:eastAsia="Noto Serif CJK SC" w:cs="Noto Sans Devanagari" w:ascii="Garamond" w:hAnsi="Garamond"/>
-          <w:i w:val="false"/>
-          <w:iCs w:val="false"/>
-          <w:color w:val="00A0FC"/>
-          <w:kern w:val="2"/>
-          <w:sz w:val="36"/>
-          <w:szCs w:val="36"/>
-          <w:lang w:val="pt-BR" w:eastAsia="zh-CN" w:bidi="hi-IN"/>
-        </w:rPr>
-        <w:t>Digamos então que eu crio sintonia com um Espírito desencarnado qualquer. Eu e esse Espírito temos gostos e tendências muito semelhantes. Esse Espírito quer utilizar o meu corpo para realizar alguma ação. Como nós já estamos sintonizados, ele transmite a mim suas vontades e eu, atuando sobre meu corpo físico, realizo as ações que aquele Espírito deseja.</w:t>
-      </w:r>
-    </w:p>
-    <w:p>
-      <w:pPr>
-        <w:pStyle w:val="Normal"/>
-        <w:bidi w:val="0"/>
-        <w:ind w:left="709" w:hanging="0"/>
-        <w:jc w:val="both"/>
-        <w:rPr>
-          <w:i w:val="false"/>
-          <w:i w:val="false"/>
-          <w:iCs w:val="false"/>
-        </w:rPr>
-      </w:pPr>
-      <w:r>
-        <w:rPr/>
-      </w:r>
-    </w:p>
-    <w:p>
-      <w:pPr>
-        <w:pStyle w:val="Normal"/>
-        <w:bidi w:val="0"/>
-        <w:ind w:left="709" w:hanging="0"/>
-        <w:jc w:val="both"/>
-        <w:rPr>
-          <w:i w:val="false"/>
-          <w:i w:val="false"/>
-          <w:iCs w:val="false"/>
-        </w:rPr>
-      </w:pPr>
-      <w:r>
-        <w:rPr>
-          <w:rFonts w:eastAsia="Noto Serif CJK SC" w:cs="Noto Sans Devanagari" w:ascii="Garamond" w:hAnsi="Garamond"/>
-          <w:i w:val="false"/>
-          <w:iCs w:val="false"/>
-          <w:color w:val="00A0FC"/>
-          <w:kern w:val="2"/>
-          <w:sz w:val="36"/>
-          <w:szCs w:val="36"/>
-          <w:lang w:val="pt-BR" w:eastAsia="zh-CN" w:bidi="hi-IN"/>
-        </w:rPr>
-        <w:t>Mas tem um ponto importantíssimo na resposta dada a Kardec: a Espiritualidade diz "</w:t>
-      </w:r>
-      <w:r>
-        <w:rPr>
-          <w:rFonts w:eastAsia="Noto Serif CJK SC" w:cs="Noto Sans Devanagari" w:ascii="Garamond" w:hAnsi="Garamond"/>
-          <w:i/>
-          <w:iCs/>
-          <w:color w:val="00A0FC"/>
-          <w:kern w:val="2"/>
-          <w:sz w:val="36"/>
-          <w:szCs w:val="36"/>
-          <w:lang w:val="pt-BR" w:eastAsia="zh-CN" w:bidi="hi-IN"/>
-        </w:rPr>
-        <w:t xml:space="preserve">O encarnado é sempre quem atua, conforme quer, sobre a matéria de que se acha revestido". </w:t>
-      </w:r>
-      <w:r>
-        <w:rPr>
-          <w:rFonts w:eastAsia="Noto Serif CJK SC" w:cs="Noto Sans Devanagari" w:ascii="Garamond" w:hAnsi="Garamond"/>
-          <w:i w:val="false"/>
-          <w:iCs w:val="false"/>
-          <w:color w:val="00A0FC"/>
-          <w:kern w:val="2"/>
-          <w:sz w:val="36"/>
-          <w:szCs w:val="36"/>
-          <w:lang w:val="pt-BR" w:eastAsia="zh-CN" w:bidi="hi-IN"/>
-        </w:rPr>
-        <w:t xml:space="preserve">Conforme quer. Isso significa que, por maior seja a sintonia estabelecida entre os dois Espíritos, a vontade do Encarnado sempre prevalece. </w:t>
-      </w:r>
-    </w:p>
-    <w:p>
-      <w:pPr>
-        <w:pStyle w:val="Normal"/>
-        <w:bidi w:val="0"/>
-        <w:ind w:left="709" w:hanging="0"/>
-        <w:jc w:val="both"/>
-        <w:rPr>
-          <w:i w:val="false"/>
-          <w:i w:val="false"/>
-          <w:iCs w:val="false"/>
-        </w:rPr>
-      </w:pPr>
-      <w:r>
-        <w:rPr/>
-      </w:r>
-    </w:p>
-    <w:p>
-      <w:pPr>
-        <w:pStyle w:val="Normal"/>
-        <w:bidi w:val="0"/>
-        <w:ind w:left="709" w:hanging="0"/>
-        <w:jc w:val="both"/>
-        <w:rPr>
-          <w:i w:val="false"/>
-          <w:i w:val="false"/>
-          <w:iCs w:val="false"/>
-        </w:rPr>
-      </w:pPr>
-      <w:r>
-        <w:rPr>
-          <w:rFonts w:eastAsia="Noto Serif CJK SC" w:cs="Noto Sans Devanagari" w:ascii="Garamond" w:hAnsi="Garamond"/>
-          <w:i w:val="false"/>
-          <w:iCs w:val="false"/>
-          <w:color w:val="00A0FC"/>
-          <w:kern w:val="2"/>
-          <w:sz w:val="36"/>
-          <w:szCs w:val="36"/>
-          <w:lang w:val="pt-BR" w:eastAsia="zh-CN" w:bidi="hi-IN"/>
-        </w:rPr>
-        <w:t>A Espiritualidade conclui a resposta dizendo que não é possível que um Espírito não pode substituir outro no uso da aparelhagem física porque essa substituição exigiria o completo rompimento dos laços do Espírito encarnado com o corpo, coisa que só se sucede por ocasião da morte.</w:t>
-      </w:r>
-    </w:p>
-    <w:p>
-      <w:pPr>
-        <w:pStyle w:val="Normal"/>
-        <w:bidi w:val="0"/>
-        <w:ind w:left="709" w:hanging="0"/>
-        <w:jc w:val="both"/>
-        <w:rPr>
-          <w:i w:val="false"/>
-          <w:i w:val="false"/>
-          <w:iCs w:val="false"/>
-        </w:rPr>
-      </w:pPr>
-      <w:r>
-        <w:rPr/>
-      </w:r>
-    </w:p>
-    <w:p>
-      <w:pPr>
-        <w:pStyle w:val="Normal"/>
-        <w:bidi w:val="0"/>
-        <w:ind w:left="709" w:hanging="0"/>
-        <w:jc w:val="both"/>
-        <w:rPr>
-          <w:i w:val="false"/>
-          <w:i w:val="false"/>
-          <w:iCs w:val="false"/>
-        </w:rPr>
-      </w:pPr>
-      <w:r>
-        <w:rPr>
-          <w:rFonts w:eastAsia="Noto Serif CJK SC" w:cs="Noto Sans Devanagari" w:ascii="Garamond" w:hAnsi="Garamond"/>
-          <w:i w:val="false"/>
-          <w:iCs w:val="false"/>
-          <w:color w:val="00A0FC"/>
-          <w:kern w:val="2"/>
-          <w:sz w:val="36"/>
-          <w:szCs w:val="36"/>
-          <w:lang w:val="pt-BR" w:eastAsia="zh-CN" w:bidi="hi-IN"/>
-        </w:rPr>
-        <w:t>As explicações que a Espiritualidade dá a Kardec nessa pergunta são o princípio básico da mediunidade. Diga-se de passsagem, quem não é espírita ou quem é, mas não estuda, pensa que os fenômenos mediúnicos ocorrem com o Espírito do médium abandonando completamente o corpo para que o Espírito comunicante se utilize dele ao bel prazer.</w:t>
-      </w:r>
-    </w:p>
-    <w:p>
-      <w:pPr>
-        <w:pStyle w:val="Normal"/>
-        <w:bidi w:val="0"/>
-        <w:ind w:left="709" w:hanging="0"/>
-        <w:jc w:val="both"/>
-        <w:rPr>
-          <w:i w:val="false"/>
-          <w:i w:val="false"/>
-          <w:iCs w:val="false"/>
-        </w:rPr>
-      </w:pPr>
-      <w:r>
-        <w:rPr/>
-      </w:r>
-    </w:p>
-    <w:p>
-      <w:pPr>
-        <w:pStyle w:val="Normal"/>
-        <w:bidi w:val="0"/>
-        <w:ind w:left="709" w:hanging="0"/>
-        <w:jc w:val="both"/>
-        <w:rPr>
-          <w:i w:val="false"/>
-          <w:i w:val="false"/>
-          <w:iCs w:val="false"/>
-        </w:rPr>
-      </w:pPr>
-      <w:r>
-        <w:rPr>
-          <w:rFonts w:eastAsia="Noto Serif CJK SC" w:cs="Noto Sans Devanagari" w:ascii="Garamond" w:hAnsi="Garamond"/>
-          <w:i w:val="false"/>
-          <w:iCs w:val="false"/>
-          <w:color w:val="00A0FC"/>
-          <w:kern w:val="2"/>
-          <w:sz w:val="36"/>
-          <w:szCs w:val="36"/>
-          <w:lang w:val="pt-BR" w:eastAsia="zh-CN" w:bidi="hi-IN"/>
-        </w:rPr>
-        <w:t>Se assim fosse, não haveria nenhuma necessidade de sintonia entre médium e Espírito, já que o médium apenas emprestaria seu corpo ao Espírito comunicante.</w:t>
-      </w:r>
-    </w:p>
-    <w:p>
-      <w:pPr>
-        <w:pStyle w:val="Normal"/>
-        <w:bidi w:val="0"/>
-        <w:ind w:left="709" w:hanging="0"/>
-        <w:jc w:val="both"/>
-        <w:rPr>
-          <w:i w:val="false"/>
-          <w:i w:val="false"/>
-          <w:iCs w:val="false"/>
-        </w:rPr>
-      </w:pPr>
-      <w:r>
-        <w:rPr/>
-      </w:r>
-    </w:p>
-    <w:p>
-      <w:pPr>
-        <w:pStyle w:val="Normal"/>
-        <w:bidi w:val="0"/>
-        <w:ind w:left="709" w:hanging="0"/>
-        <w:jc w:val="both"/>
-        <w:rPr>
-          <w:i w:val="false"/>
-          <w:i w:val="false"/>
-          <w:iCs w:val="false"/>
-        </w:rPr>
-      </w:pPr>
-      <w:r>
-        <w:rPr>
-          <w:rFonts w:eastAsia="Noto Serif CJK SC" w:cs="Noto Sans Devanagari" w:ascii="Garamond" w:hAnsi="Garamond"/>
-          <w:i w:val="false"/>
-          <w:iCs w:val="false"/>
-          <w:color w:val="00A0FC"/>
-          <w:kern w:val="2"/>
-          <w:sz w:val="36"/>
-          <w:szCs w:val="36"/>
-          <w:lang w:val="pt-BR" w:eastAsia="zh-CN" w:bidi="hi-IN"/>
-        </w:rPr>
-        <w:t>E a realidade é completamente diferente: às vezes são necessários anos de preparação para que um médium possa servir de instrumento a um determinado Espírito.</w:t>
-      </w:r>
-    </w:p>
-    <w:p>
-      <w:pPr>
-        <w:pStyle w:val="Normal"/>
-        <w:bidi w:val="0"/>
-        <w:ind w:left="709" w:hanging="0"/>
-        <w:jc w:val="both"/>
-        <w:rPr>
-          <w:i w:val="false"/>
-          <w:i w:val="false"/>
-          <w:iCs w:val="false"/>
-        </w:rPr>
-      </w:pPr>
-      <w:r>
-        <w:rPr/>
-      </w:r>
-    </w:p>
-    <w:p>
-      <w:pPr>
-        <w:pStyle w:val="Normal"/>
-        <w:bidi w:val="0"/>
-        <w:ind w:left="709" w:hanging="0"/>
-        <w:jc w:val="both"/>
-        <w:rPr>
-          <w:i w:val="false"/>
-          <w:i w:val="false"/>
-          <w:iCs w:val="false"/>
-        </w:rPr>
-      </w:pPr>
-      <w:r>
-        <w:rPr>
-          <w:i w:val="false"/>
-          <w:iCs w:val="false"/>
-        </w:rPr>
-      </w:r>
-    </w:p>
-    <w:p>
-      <w:pPr>
-        <w:pStyle w:val="Normal"/>
-        <w:bidi w:val="0"/>
-        <w:jc w:val="both"/>
-        <w:rPr>
-          <w:rFonts w:ascii="Garamond" w:hAnsi="Garamond"/>
-          <w:sz w:val="36"/>
-          <w:szCs w:val="36"/>
-        </w:rPr>
-      </w:pPr>
-      <w:r>
-        <w:rPr>
-          <w:rFonts w:eastAsia="Noto Serif CJK SC" w:cs="Noto Sans Devanagari" w:ascii="Garamond" w:hAnsi="Garamond"/>
-          <w:color w:val="auto"/>
-          <w:kern w:val="2"/>
-          <w:sz w:val="36"/>
-          <w:szCs w:val="36"/>
-          <w:lang w:val="pt-BR" w:eastAsia="zh-CN" w:bidi="hi-IN"/>
-        </w:rPr>
-        <w:t>4</w:t>
-      </w:r>
-      <w:r>
-        <w:rPr>
-          <w:rFonts w:eastAsia="Noto Serif CJK SC" w:cs="Noto Sans Devanagari" w:ascii="Garamond" w:hAnsi="Garamond"/>
-          <w:color w:val="auto"/>
-          <w:kern w:val="2"/>
-          <w:sz w:val="36"/>
-          <w:szCs w:val="36"/>
-          <w:lang w:val="pt-BR" w:eastAsia="zh-CN" w:bidi="hi-IN"/>
-        </w:rPr>
-        <w:t>74</w:t>
-      </w:r>
-      <w:r>
-        <w:rPr>
-          <w:rFonts w:ascii="Garamond" w:hAnsi="Garamond"/>
-          <w:sz w:val="36"/>
-          <w:szCs w:val="36"/>
-        </w:rPr>
-        <w:t>. Desde que não há possessão propriamente dita, isto é, coabitação de</w:t>
-      </w:r>
-      <w:r>
-        <w:rPr>
-          <w:rFonts w:ascii="Garamond" w:hAnsi="Garamond"/>
-          <w:sz w:val="36"/>
-          <w:szCs w:val="36"/>
-        </w:rPr>
-        <w:t xml:space="preserve"> </w:t>
-      </w:r>
-      <w:r>
-        <w:rPr>
-          <w:rFonts w:ascii="Garamond" w:hAnsi="Garamond"/>
-          <w:sz w:val="36"/>
-          <w:szCs w:val="36"/>
-        </w:rPr>
-        <w:t>dois Espíritos no mesmo corpo, pode a alma ficar na dependência de</w:t>
-      </w:r>
-      <w:r>
-        <w:rPr>
-          <w:rFonts w:ascii="Garamond" w:hAnsi="Garamond"/>
-          <w:sz w:val="36"/>
-          <w:szCs w:val="36"/>
-        </w:rPr>
-        <w:t xml:space="preserve"> </w:t>
-      </w:r>
-      <w:r>
-        <w:rPr>
-          <w:rFonts w:ascii="Garamond" w:hAnsi="Garamond"/>
-          <w:sz w:val="36"/>
-          <w:szCs w:val="36"/>
-        </w:rPr>
-        <w:t>outro Espírito, de modo a se achar subjugada ou obsidiada ao ponto</w:t>
-      </w:r>
-      <w:r>
-        <w:rPr>
-          <w:rFonts w:ascii="Garamond" w:hAnsi="Garamond"/>
-          <w:sz w:val="36"/>
-          <w:szCs w:val="36"/>
-        </w:rPr>
-        <w:t xml:space="preserve"> </w:t>
-      </w:r>
-      <w:r>
-        <w:rPr>
-          <w:rFonts w:ascii="Garamond" w:hAnsi="Garamond"/>
-          <w:sz w:val="36"/>
-          <w:szCs w:val="36"/>
-        </w:rPr>
-        <w:t>de a sua vontade vir a achar-se, de certa maneira, paralisada?</w:t>
-      </w:r>
-    </w:p>
-    <w:p>
-      <w:pPr>
-        <w:pStyle w:val="Normal"/>
-        <w:bidi w:val="0"/>
-        <w:jc w:val="both"/>
-        <w:rPr>
-          <w:rFonts w:ascii="Garamond" w:hAnsi="Garamond"/>
-          <w:sz w:val="36"/>
-          <w:szCs w:val="36"/>
-        </w:rPr>
-      </w:pPr>
-      <w:r>
-        <w:rPr>
-          <w:rFonts w:ascii="Garamond" w:hAnsi="Garamond"/>
-          <w:sz w:val="36"/>
-          <w:szCs w:val="36"/>
-        </w:rPr>
-      </w:r>
-    </w:p>
-    <w:p>
-      <w:pPr>
-        <w:pStyle w:val="Normal"/>
-        <w:bidi w:val="0"/>
-        <w:ind w:hanging="0"/>
-        <w:jc w:val="both"/>
-        <w:rPr>
-          <w:rFonts w:ascii="Garamond" w:hAnsi="Garamond"/>
-          <w:sz w:val="36"/>
-          <w:szCs w:val="36"/>
-        </w:rPr>
-      </w:pPr>
-      <w:r>
-        <w:rPr>
-          <w:rFonts w:ascii="Garamond" w:hAnsi="Garamond"/>
-          <w:i/>
-          <w:iCs/>
-          <w:sz w:val="36"/>
-          <w:szCs w:val="36"/>
-        </w:rPr>
-        <w:t>“</w:t>
-      </w:r>
-      <w:r>
-        <w:rPr>
-          <w:rFonts w:ascii="Garamond" w:hAnsi="Garamond"/>
-          <w:i/>
-          <w:iCs/>
-          <w:sz w:val="36"/>
-          <w:szCs w:val="36"/>
-        </w:rPr>
-        <w:t>Sem dúvida e são esses os verdadeiros possessos, mas é preciso</w:t>
-      </w:r>
-      <w:r>
-        <w:rPr>
-          <w:rFonts w:ascii="Garamond" w:hAnsi="Garamond"/>
-          <w:i/>
-          <w:iCs/>
-          <w:sz w:val="36"/>
-          <w:szCs w:val="36"/>
-        </w:rPr>
-        <w:t xml:space="preserve"> </w:t>
-      </w:r>
-      <w:r>
-        <w:rPr>
-          <w:rFonts w:ascii="Garamond" w:hAnsi="Garamond"/>
-          <w:i/>
-          <w:iCs/>
-          <w:sz w:val="36"/>
-          <w:szCs w:val="36"/>
-        </w:rPr>
-        <w:t>saibas que essa dominação não se efetua nunca sem que aquele</w:t>
-      </w:r>
-      <w:r>
-        <w:rPr>
-          <w:rFonts w:ascii="Garamond" w:hAnsi="Garamond"/>
-          <w:i/>
-          <w:iCs/>
-          <w:sz w:val="36"/>
-          <w:szCs w:val="36"/>
-        </w:rPr>
-        <w:t xml:space="preserve"> </w:t>
-      </w:r>
-      <w:r>
-        <w:rPr>
-          <w:rFonts w:ascii="Garamond" w:hAnsi="Garamond"/>
-          <w:i/>
-          <w:iCs/>
-          <w:sz w:val="36"/>
-          <w:szCs w:val="36"/>
-        </w:rPr>
-        <w:t>que a sofre o consinta, quer por sua fraqueza, quer por desejá-la.</w:t>
-      </w:r>
-      <w:r>
-        <w:rPr>
-          <w:rFonts w:ascii="Garamond" w:hAnsi="Garamond"/>
-          <w:i/>
-          <w:iCs/>
-          <w:sz w:val="36"/>
-          <w:szCs w:val="36"/>
-        </w:rPr>
-        <w:t xml:space="preserve"> </w:t>
-      </w:r>
-      <w:r>
-        <w:rPr>
-          <w:rFonts w:ascii="Garamond" w:hAnsi="Garamond"/>
-          <w:i/>
-          <w:iCs/>
-          <w:sz w:val="36"/>
-          <w:szCs w:val="36"/>
-        </w:rPr>
-        <w:t>Muitos epiléticos ou loucos, que mais necessitavam de médico</w:t>
-      </w:r>
-      <w:r>
-        <w:rPr>
-          <w:rFonts w:ascii="Garamond" w:hAnsi="Garamond"/>
-          <w:i/>
-          <w:iCs/>
-          <w:sz w:val="36"/>
-          <w:szCs w:val="36"/>
-        </w:rPr>
-        <w:t xml:space="preserve"> </w:t>
-      </w:r>
-      <w:r>
-        <w:rPr>
-          <w:rFonts w:ascii="Garamond" w:hAnsi="Garamond"/>
-          <w:i/>
-          <w:iCs/>
-          <w:sz w:val="36"/>
-          <w:szCs w:val="36"/>
-        </w:rPr>
-        <w:t>que de exorcismos, têm sido tomados por possessos.”</w:t>
-      </w:r>
-    </w:p>
-    <w:p>
-      <w:pPr>
-        <w:pStyle w:val="Normal"/>
-        <w:bidi w:val="0"/>
-        <w:ind w:left="709" w:hanging="0"/>
-        <w:jc w:val="both"/>
-        <w:rPr>
-          <w:rFonts w:ascii="Garamond" w:hAnsi="Garamond" w:eastAsia="Noto Serif CJK SC" w:cs="Noto Sans Devanagari"/>
-          <w:i w:val="false"/>
-          <w:i w:val="false"/>
-          <w:iCs w:val="false"/>
-          <w:color w:val="00A0FC"/>
-          <w:kern w:val="2"/>
-          <w:sz w:val="36"/>
-          <w:szCs w:val="36"/>
-          <w:lang w:val="pt-BR" w:eastAsia="zh-CN" w:bidi="hi-IN"/>
-        </w:rPr>
-      </w:pPr>
-      <w:r>
-        <w:rPr>
-          <w:rFonts w:eastAsia="Noto Serif CJK SC" w:cs="Noto Sans Devanagari" w:ascii="Garamond" w:hAnsi="Garamond"/>
-          <w:i w:val="false"/>
-          <w:iCs w:val="false"/>
-          <w:color w:val="00A0FC"/>
-          <w:kern w:val="2"/>
-          <w:sz w:val="36"/>
-          <w:szCs w:val="36"/>
-          <w:lang w:val="pt-BR" w:eastAsia="zh-CN" w:bidi="hi-IN"/>
-        </w:rPr>
-      </w:r>
-    </w:p>
-    <w:p>
-      <w:pPr>
-        <w:pStyle w:val="Normal"/>
-        <w:bidi w:val="0"/>
-        <w:ind w:left="709" w:hanging="0"/>
-        <w:jc w:val="both"/>
-        <w:rPr>
-          <w:rFonts w:ascii="Garamond" w:hAnsi="Garamond" w:eastAsia="Noto Serif CJK SC" w:cs="Noto Sans Devanagari"/>
-          <w:i w:val="false"/>
-          <w:i w:val="false"/>
-          <w:iCs w:val="false"/>
-          <w:color w:val="000000"/>
-          <w:kern w:val="2"/>
-          <w:sz w:val="36"/>
-          <w:szCs w:val="36"/>
-          <w:lang w:val="pt-BR" w:eastAsia="zh-CN" w:bidi="hi-IN"/>
-        </w:rPr>
-      </w:pPr>
-      <w:r>
-        <w:rPr>
-          <w:rFonts w:eastAsia="Noto Serif CJK SC" w:cs="Noto Sans Devanagari" w:ascii="Garamond" w:hAnsi="Garamond"/>
-          <w:i w:val="false"/>
-          <w:iCs w:val="false"/>
-          <w:color w:val="000000"/>
-          <w:kern w:val="2"/>
-          <w:sz w:val="28"/>
-          <w:szCs w:val="28"/>
-          <w:lang w:val="pt-BR" w:eastAsia="zh-CN" w:bidi="hi-IN"/>
-        </w:rPr>
-        <w:t>O vocábulo possesso, na sua acepção vulgar, supõe a existência de demônios, isto é, de uma categoria de seres maus por natureza, e a coabitação</w:t>
-      </w:r>
-      <w:r>
-        <w:rPr>
-          <w:rFonts w:eastAsia="Noto Serif CJK SC" w:cs="Noto Sans Devanagari" w:ascii="Garamond" w:hAnsi="Garamond"/>
-          <w:i w:val="false"/>
-          <w:iCs w:val="false"/>
-          <w:color w:val="000000"/>
-          <w:kern w:val="2"/>
-          <w:sz w:val="28"/>
-          <w:szCs w:val="28"/>
-          <w:lang w:val="pt-BR" w:eastAsia="zh-CN" w:bidi="hi-IN"/>
-        </w:rPr>
-        <w:t xml:space="preserve"> </w:t>
-      </w:r>
-      <w:r>
-        <w:rPr>
-          <w:rFonts w:eastAsia="Noto Serif CJK SC" w:cs="Noto Sans Devanagari" w:ascii="Garamond" w:hAnsi="Garamond"/>
-          <w:i w:val="false"/>
-          <w:iCs w:val="false"/>
-          <w:color w:val="000000"/>
-          <w:kern w:val="2"/>
-          <w:sz w:val="28"/>
-          <w:szCs w:val="28"/>
-          <w:lang w:val="pt-BR" w:eastAsia="zh-CN" w:bidi="hi-IN"/>
-        </w:rPr>
-        <w:t>de um desses seres com a alma de um indivíduo, no seu corpo. Pois que,</w:t>
-      </w:r>
-      <w:r>
-        <w:rPr>
-          <w:rFonts w:eastAsia="Noto Serif CJK SC" w:cs="Noto Sans Devanagari" w:ascii="Garamond" w:hAnsi="Garamond"/>
-          <w:i w:val="false"/>
-          <w:iCs w:val="false"/>
-          <w:color w:val="000000"/>
-          <w:kern w:val="2"/>
-          <w:sz w:val="28"/>
-          <w:szCs w:val="28"/>
-          <w:lang w:val="pt-BR" w:eastAsia="zh-CN" w:bidi="hi-IN"/>
-        </w:rPr>
-        <w:t xml:space="preserve"> </w:t>
-      </w:r>
-      <w:r>
-        <w:rPr>
-          <w:rFonts w:eastAsia="Noto Serif CJK SC" w:cs="Noto Sans Devanagari" w:ascii="Garamond" w:hAnsi="Garamond"/>
-          <w:i w:val="false"/>
-          <w:iCs w:val="false"/>
-          <w:color w:val="000000"/>
-          <w:kern w:val="2"/>
-          <w:sz w:val="28"/>
-          <w:szCs w:val="28"/>
-          <w:lang w:val="pt-BR" w:eastAsia="zh-CN" w:bidi="hi-IN"/>
-        </w:rPr>
-        <w:t>nesse sentido, não há demônios e que dois Espíritos não podem habitar</w:t>
-      </w:r>
-      <w:r>
-        <w:rPr>
-          <w:rFonts w:eastAsia="Noto Serif CJK SC" w:cs="Noto Sans Devanagari" w:ascii="Garamond" w:hAnsi="Garamond"/>
-          <w:i w:val="false"/>
-          <w:iCs w:val="false"/>
-          <w:color w:val="000000"/>
-          <w:kern w:val="2"/>
-          <w:sz w:val="28"/>
-          <w:szCs w:val="28"/>
-          <w:lang w:val="pt-BR" w:eastAsia="zh-CN" w:bidi="hi-IN"/>
-        </w:rPr>
-        <w:t xml:space="preserve"> </w:t>
-      </w:r>
-      <w:r>
-        <w:rPr>
-          <w:rFonts w:eastAsia="Noto Serif CJK SC" w:cs="Noto Sans Devanagari" w:ascii="Garamond" w:hAnsi="Garamond"/>
-          <w:i w:val="false"/>
-          <w:iCs w:val="false"/>
-          <w:color w:val="000000"/>
-          <w:kern w:val="2"/>
-          <w:sz w:val="28"/>
-          <w:szCs w:val="28"/>
-          <w:lang w:val="pt-BR" w:eastAsia="zh-CN" w:bidi="hi-IN"/>
-        </w:rPr>
-        <w:t>simultaneamente o mesmo corpo, não há possessos na conformidade da</w:t>
-      </w:r>
-      <w:r>
-        <w:rPr>
-          <w:rFonts w:eastAsia="Noto Serif CJK SC" w:cs="Noto Sans Devanagari" w:ascii="Garamond" w:hAnsi="Garamond"/>
-          <w:i w:val="false"/>
-          <w:iCs w:val="false"/>
-          <w:color w:val="000000"/>
-          <w:kern w:val="2"/>
-          <w:sz w:val="28"/>
-          <w:szCs w:val="28"/>
-          <w:lang w:val="pt-BR" w:eastAsia="zh-CN" w:bidi="hi-IN"/>
-        </w:rPr>
-        <w:t xml:space="preserve"> </w:t>
-      </w:r>
-      <w:r>
-        <w:rPr>
-          <w:rFonts w:eastAsia="Noto Serif CJK SC" w:cs="Noto Sans Devanagari" w:ascii="Garamond" w:hAnsi="Garamond"/>
-          <w:i w:val="false"/>
-          <w:iCs w:val="false"/>
-          <w:color w:val="000000"/>
-          <w:kern w:val="2"/>
-          <w:sz w:val="28"/>
-          <w:szCs w:val="28"/>
-          <w:lang w:val="pt-BR" w:eastAsia="zh-CN" w:bidi="hi-IN"/>
-        </w:rPr>
-        <w:t>ideia a que esta palavra se acha associada. O termo possesso só se deve admitir como exprimindo a dependência absoluta em que uma alma pode</w:t>
-      </w:r>
-      <w:r>
-        <w:rPr>
-          <w:rFonts w:eastAsia="Noto Serif CJK SC" w:cs="Noto Sans Devanagari" w:ascii="Garamond" w:hAnsi="Garamond"/>
-          <w:i w:val="false"/>
-          <w:iCs w:val="false"/>
-          <w:color w:val="000000"/>
-          <w:kern w:val="2"/>
-          <w:sz w:val="28"/>
-          <w:szCs w:val="28"/>
-          <w:lang w:val="pt-BR" w:eastAsia="zh-CN" w:bidi="hi-IN"/>
-        </w:rPr>
-        <w:t xml:space="preserve"> </w:t>
-      </w:r>
-      <w:r>
-        <w:rPr>
-          <w:rFonts w:eastAsia="Noto Serif CJK SC" w:cs="Noto Sans Devanagari" w:ascii="Garamond" w:hAnsi="Garamond"/>
-          <w:i w:val="false"/>
-          <w:iCs w:val="false"/>
-          <w:color w:val="000000"/>
-          <w:kern w:val="2"/>
-          <w:sz w:val="28"/>
-          <w:szCs w:val="28"/>
-          <w:lang w:val="pt-BR" w:eastAsia="zh-CN" w:bidi="hi-IN"/>
-        </w:rPr>
-        <w:t>achar-se com relação a Espíritos imperfeitos que a subjuguem.mesmo se dá com os que, tendo morrido, ainda se julgam vivos. Nenhuma alteração notando ao seu derredor e parecendo-lhes que os Espíritos têm corpos iguais aos nossos, tomam por corpos reais os corpos aparentes com que os mesmos Espíritos se lhes apresentam.</w:t>
-      </w:r>
-    </w:p>
-    <w:p>
-      <w:pPr>
-        <w:pStyle w:val="Normal"/>
-        <w:bidi w:val="0"/>
-        <w:ind w:left="709" w:hanging="0"/>
-        <w:jc w:val="both"/>
-        <w:rPr>
-          <w:rFonts w:ascii="Garamond" w:hAnsi="Garamond" w:eastAsia="Noto Serif CJK SC" w:cs="Noto Sans Devanagari"/>
-          <w:i w:val="false"/>
-          <w:i w:val="false"/>
-          <w:iCs w:val="false"/>
-          <w:color w:val="000000"/>
-          <w:kern w:val="2"/>
-          <w:sz w:val="36"/>
-          <w:szCs w:val="36"/>
-          <w:lang w:val="pt-BR" w:eastAsia="zh-CN" w:bidi="hi-IN"/>
-        </w:rPr>
-      </w:pPr>
-      <w:r>
-        <w:rPr>
-          <w:rFonts w:eastAsia="Noto Serif CJK SC" w:cs="Noto Sans Devanagari" w:ascii="Garamond" w:hAnsi="Garamond"/>
-          <w:i w:val="false"/>
-          <w:iCs w:val="false"/>
-          <w:color w:val="000000"/>
-          <w:kern w:val="2"/>
-          <w:sz w:val="36"/>
-          <w:szCs w:val="36"/>
-          <w:lang w:val="pt-BR" w:eastAsia="zh-CN" w:bidi="hi-IN"/>
-        </w:rPr>
-      </w:r>
-    </w:p>
-    <w:p>
-      <w:pPr>
-        <w:pStyle w:val="Normal"/>
-        <w:bidi w:val="0"/>
-        <w:ind w:left="709" w:hanging="0"/>
-        <w:jc w:val="both"/>
-        <w:rPr>
-          <w:rFonts w:ascii="Garamond" w:hAnsi="Garamond"/>
-          <w:color w:val="00A0FC"/>
-          <w:sz w:val="36"/>
-          <w:szCs w:val="36"/>
-        </w:rPr>
-      </w:pPr>
-      <w:r>
-        <w:rPr>
-          <w:rFonts w:eastAsia="Noto Serif CJK SC" w:cs="Noto Sans Devanagari" w:ascii="Garamond" w:hAnsi="Garamond"/>
-          <w:i w:val="false"/>
-          <w:iCs w:val="false"/>
-          <w:color w:val="00A0FC"/>
-          <w:kern w:val="2"/>
-          <w:sz w:val="36"/>
-          <w:szCs w:val="36"/>
-          <w:lang w:val="pt-BR" w:eastAsia="zh-CN" w:bidi="hi-IN"/>
-        </w:rPr>
-        <w:t xml:space="preserve">Nenhuma dúvida quanto à pergunta de Kardec: sonâmbulos podem ver espíritos? </w:t>
-      </w:r>
-    </w:p>
-    <w:p>
-      <w:pPr>
-        <w:pStyle w:val="Normal"/>
-        <w:bidi w:val="0"/>
-        <w:ind w:left="709" w:hanging="0"/>
-        <w:jc w:val="both"/>
-        <w:rPr>
-          <w:rFonts w:ascii="Garamond" w:hAnsi="Garamond"/>
-          <w:color w:val="00A0FC"/>
-          <w:sz w:val="36"/>
-          <w:szCs w:val="36"/>
-        </w:rPr>
-      </w:pPr>
-      <w:r>
-        <w:rPr>
-          <w:rFonts w:ascii="Garamond" w:hAnsi="Garamond"/>
-          <w:color w:val="00A0FC"/>
-          <w:sz w:val="36"/>
-          <w:szCs w:val="36"/>
-        </w:rPr>
-      </w:r>
-    </w:p>
-    <w:p>
-      <w:pPr>
-        <w:pStyle w:val="Normal"/>
-        <w:bidi w:val="0"/>
-        <w:ind w:left="709" w:hanging="0"/>
-        <w:jc w:val="both"/>
-        <w:rPr>
-          <w:rFonts w:ascii="Garamond" w:hAnsi="Garamond"/>
-          <w:color w:val="00A0FC"/>
-          <w:sz w:val="36"/>
-          <w:szCs w:val="36"/>
-        </w:rPr>
-      </w:pPr>
-      <w:r>
-        <w:rPr>
-          <w:rFonts w:eastAsia="Noto Serif CJK SC" w:cs="Noto Sans Devanagari" w:ascii="Garamond" w:hAnsi="Garamond"/>
-          <w:i w:val="false"/>
-          <w:iCs w:val="false"/>
-          <w:color w:val="00A0FC"/>
-          <w:kern w:val="2"/>
-          <w:sz w:val="36"/>
-          <w:szCs w:val="36"/>
-          <w:lang w:val="pt-BR" w:eastAsia="zh-CN" w:bidi="hi-IN"/>
-        </w:rPr>
-        <w:t xml:space="preserve">E a Espiritualidade responde que a maioria vê com clareza. Como comentei antes, a clarividência sonambúlica é uma espécie de mediunidade e como tal,  vai variar de pessoa para pessoa. </w:t>
-      </w:r>
-    </w:p>
-    <w:p>
-      <w:pPr>
-        <w:pStyle w:val="Normal"/>
-        <w:bidi w:val="0"/>
-        <w:ind w:left="709" w:hanging="0"/>
-        <w:jc w:val="both"/>
-        <w:rPr>
-          <w:rFonts w:ascii="Garamond" w:hAnsi="Garamond"/>
-          <w:color w:val="00A0FC"/>
-          <w:sz w:val="36"/>
-          <w:szCs w:val="36"/>
-        </w:rPr>
-      </w:pPr>
-      <w:r>
-        <w:rPr>
-          <w:rFonts w:ascii="Garamond" w:hAnsi="Garamond"/>
-          <w:color w:val="00A0FC"/>
-          <w:sz w:val="36"/>
-          <w:szCs w:val="36"/>
-        </w:rPr>
-      </w:r>
-    </w:p>
-    <w:p>
-      <w:pPr>
-        <w:pStyle w:val="Normal"/>
-        <w:bidi w:val="0"/>
-        <w:ind w:left="709" w:hanging="0"/>
-        <w:jc w:val="both"/>
-        <w:rPr>
-          <w:rFonts w:ascii="Garamond" w:hAnsi="Garamond"/>
-          <w:color w:val="00A0FC"/>
-          <w:sz w:val="36"/>
-          <w:szCs w:val="36"/>
-        </w:rPr>
-      </w:pPr>
-      <w:r>
-        <w:rPr>
-          <w:rFonts w:eastAsia="Noto Serif CJK SC" w:cs="Noto Sans Devanagari" w:ascii="Garamond" w:hAnsi="Garamond"/>
-          <w:i w:val="false"/>
-          <w:iCs w:val="false"/>
-          <w:color w:val="00A0FC"/>
-          <w:kern w:val="2"/>
-          <w:sz w:val="36"/>
-          <w:szCs w:val="36"/>
-          <w:lang w:val="pt-BR" w:eastAsia="zh-CN" w:bidi="hi-IN"/>
-        </w:rPr>
-        <w:t>O fato interessante é que muitas vezes o sonâmbulo não distingue desencarnados de encarnados. Eles pensam que todos são pessoas comuns,  tal como ele mesmo. Se nós pensarmos que o sonâmbulo anda, conversa, pega objetos, interage com o meio à volta dele, não é de estranhar que eles pensem que espíritos desencarnados são pessoas comuns. O sonâmbulo age como se tudo aquilo que ele faz e vê, fosse um ato comum do estado de vigília. Daí a dificuldade em distinguir os desencarnados dos encarnados.</w:t>
-      </w:r>
-    </w:p>
-    <w:p>
-      <w:pPr>
-        <w:pStyle w:val="Normal"/>
-        <w:bidi w:val="0"/>
-        <w:ind w:left="709" w:hanging="0"/>
-        <w:jc w:val="both"/>
-        <w:rPr>
-          <w:rFonts w:ascii="Garamond" w:hAnsi="Garamond"/>
-          <w:color w:val="00A0FC"/>
-          <w:sz w:val="36"/>
-          <w:szCs w:val="36"/>
-        </w:rPr>
-      </w:pPr>
-      <w:r>
-        <w:rPr>
-          <w:rFonts w:ascii="Garamond" w:hAnsi="Garamond"/>
-          <w:color w:val="00A0FC"/>
-          <w:sz w:val="36"/>
-          <w:szCs w:val="36"/>
-        </w:rPr>
-      </w:r>
-    </w:p>
-    <w:p>
-      <w:pPr>
-        <w:pStyle w:val="Normal"/>
-        <w:bidi w:val="0"/>
-        <w:ind w:left="709" w:hanging="0"/>
-        <w:jc w:val="both"/>
-        <w:rPr>
-          <w:rFonts w:ascii="Garamond" w:hAnsi="Garamond"/>
-          <w:color w:val="00A0FC"/>
-          <w:sz w:val="36"/>
-          <w:szCs w:val="36"/>
-        </w:rPr>
-      </w:pPr>
-      <w:r>
-        <w:rPr>
-          <w:rFonts w:eastAsia="Noto Serif CJK SC" w:cs="Noto Sans Devanagari" w:ascii="Garamond" w:hAnsi="Garamond"/>
-          <w:i w:val="false"/>
-          <w:iCs w:val="false"/>
-          <w:color w:val="00A0FC"/>
-          <w:kern w:val="2"/>
-          <w:sz w:val="36"/>
-          <w:szCs w:val="36"/>
-          <w:lang w:val="pt-BR" w:eastAsia="zh-CN" w:bidi="hi-IN"/>
-        </w:rPr>
-        <w:t>A Espiritualidade também diz que o desconhecimento do Espiritismo aumenta as chances do sonâmbulo tomar os mortos pelos vivos, vamos dizer assim.</w:t>
-      </w:r>
-    </w:p>
-    <w:p>
-      <w:pPr>
-        <w:pStyle w:val="Normal"/>
-        <w:bidi w:val="0"/>
-        <w:ind w:left="709" w:hanging="0"/>
-        <w:jc w:val="both"/>
-        <w:rPr>
-          <w:rFonts w:ascii="Garamond" w:hAnsi="Garamond"/>
-          <w:color w:val="00A0FC"/>
-          <w:sz w:val="36"/>
-          <w:szCs w:val="36"/>
-        </w:rPr>
-      </w:pPr>
-      <w:r>
-        <w:rPr>
-          <w:rFonts w:ascii="Garamond" w:hAnsi="Garamond"/>
-          <w:color w:val="00A0FC"/>
-          <w:sz w:val="36"/>
-          <w:szCs w:val="36"/>
-        </w:rPr>
-      </w:r>
-    </w:p>
-    <w:p>
-      <w:pPr>
-        <w:pStyle w:val="Normal"/>
-        <w:bidi w:val="0"/>
-        <w:ind w:left="709" w:hanging="0"/>
-        <w:jc w:val="both"/>
-        <w:rPr>
-          <w:rFonts w:ascii="Garamond" w:hAnsi="Garamond"/>
-          <w:color w:val="00A0FC"/>
-          <w:sz w:val="36"/>
-          <w:szCs w:val="36"/>
-        </w:rPr>
-      </w:pPr>
-      <w:r>
-        <w:rPr>
-          <w:rFonts w:eastAsia="Noto Serif CJK SC" w:cs="Noto Sans Devanagari" w:ascii="Garamond" w:hAnsi="Garamond"/>
-          <w:i w:val="false"/>
-          <w:iCs w:val="false"/>
-          <w:color w:val="00A0FC"/>
-          <w:kern w:val="2"/>
-          <w:sz w:val="36"/>
-          <w:szCs w:val="36"/>
-          <w:lang w:val="pt-BR" w:eastAsia="zh-CN" w:bidi="hi-IN"/>
-        </w:rPr>
-        <w:t xml:space="preserve">E aqui nós temos que considerar que o que falta é realmente o conhecimento do Espiritismo; não é uma questão do sonâmbulo ser adepto ou praticante de qualquer religião porque a grande maioria das religiões ocidentais não admite o intercâmbio entre o mundo material e espiritual. </w:t>
-      </w:r>
-    </w:p>
-    <w:p>
-      <w:pPr>
-        <w:pStyle w:val="Normal"/>
-        <w:bidi w:val="0"/>
-        <w:ind w:left="709" w:hanging="0"/>
-        <w:jc w:val="both"/>
-        <w:rPr>
-          <w:rFonts w:ascii="Garamond" w:hAnsi="Garamond"/>
-          <w:color w:val="00A0FC"/>
-          <w:sz w:val="36"/>
-          <w:szCs w:val="36"/>
-        </w:rPr>
-      </w:pPr>
-      <w:r>
-        <w:rPr>
-          <w:rFonts w:ascii="Garamond" w:hAnsi="Garamond"/>
-          <w:color w:val="00A0FC"/>
-          <w:sz w:val="36"/>
-          <w:szCs w:val="36"/>
-        </w:rPr>
-      </w:r>
-    </w:p>
-    <w:p>
-      <w:pPr>
-        <w:pStyle w:val="Normal"/>
-        <w:bidi w:val="0"/>
-        <w:ind w:left="709" w:hanging="0"/>
-        <w:jc w:val="both"/>
-        <w:rPr>
-          <w:rFonts w:ascii="Garamond" w:hAnsi="Garamond"/>
-          <w:color w:val="00A0FC"/>
-          <w:sz w:val="36"/>
-          <w:szCs w:val="36"/>
-        </w:rPr>
-      </w:pPr>
-      <w:r>
-        <w:rPr>
-          <w:rFonts w:eastAsia="Noto Serif CJK SC" w:cs="Noto Sans Devanagari" w:ascii="Garamond" w:hAnsi="Garamond"/>
-          <w:i w:val="false"/>
-          <w:iCs w:val="false"/>
-          <w:color w:val="00A0FC"/>
-          <w:kern w:val="2"/>
-          <w:sz w:val="36"/>
-          <w:szCs w:val="36"/>
-          <w:lang w:val="pt-BR" w:eastAsia="zh-CN" w:bidi="hi-IN"/>
-        </w:rPr>
-        <w:t>Um sonâmbulo católico ou evangélico pode sentir muito medo se durante o sonambulismo ele compreender que alguns dos seres que ele vê à sua volta já não pertencem mais ao mundo dos vivos. Isso fere os princípios da religião dele e pode causar muita confusão no sonâmbulo.</w:t>
-      </w:r>
-    </w:p>
-    <w:p>
-      <w:pPr>
-        <w:pStyle w:val="Normal"/>
-        <w:bidi w:val="0"/>
-        <w:ind w:left="709" w:hanging="0"/>
-        <w:jc w:val="both"/>
-        <w:rPr>
-          <w:rFonts w:ascii="Garamond" w:hAnsi="Garamond"/>
-          <w:color w:val="00A0FC"/>
-          <w:sz w:val="36"/>
-          <w:szCs w:val="36"/>
-        </w:rPr>
-      </w:pPr>
-      <w:r>
-        <w:rPr>
-          <w:rFonts w:ascii="Garamond" w:hAnsi="Garamond"/>
-          <w:color w:val="00A0FC"/>
-          <w:sz w:val="36"/>
-          <w:szCs w:val="36"/>
-        </w:rPr>
-      </w:r>
-    </w:p>
-    <w:p>
-      <w:pPr>
-        <w:pStyle w:val="Normal"/>
-        <w:bidi w:val="0"/>
-        <w:ind w:left="709" w:hanging="0"/>
-        <w:jc w:val="both"/>
-        <w:rPr>
-          <w:rFonts w:ascii="Garamond" w:hAnsi="Garamond"/>
-          <w:color w:val="00A0FC"/>
-          <w:sz w:val="36"/>
-          <w:szCs w:val="36"/>
-        </w:rPr>
-      </w:pPr>
-      <w:r>
-        <w:rPr>
-          <w:rFonts w:eastAsia="Noto Serif CJK SC" w:cs="Noto Sans Devanagari" w:ascii="Garamond" w:hAnsi="Garamond"/>
-          <w:i w:val="false"/>
-          <w:iCs w:val="false"/>
-          <w:color w:val="00A0FC"/>
-          <w:kern w:val="2"/>
-          <w:sz w:val="36"/>
-          <w:szCs w:val="36"/>
-          <w:lang w:val="pt-BR" w:eastAsia="zh-CN" w:bidi="hi-IN"/>
-        </w:rPr>
-        <w:t>Então aqui é realmente o Espiritismo que vai fazer diferença para o sonâmbulo compreender que algumas das pessoas que ele vê em estado sonambúlico são espirítos desencarnados.</w:t>
-      </w:r>
-    </w:p>
-    <w:p>
-      <w:pPr>
-        <w:pStyle w:val="Normal"/>
-        <w:bidi w:val="0"/>
-        <w:ind w:left="709" w:hanging="0"/>
-        <w:jc w:val="both"/>
-        <w:rPr>
-          <w:rFonts w:ascii="Garamond" w:hAnsi="Garamond"/>
-          <w:color w:val="00A0FC"/>
-          <w:sz w:val="36"/>
-          <w:szCs w:val="36"/>
-        </w:rPr>
-      </w:pPr>
-      <w:r>
-        <w:rPr>
-          <w:rFonts w:ascii="Garamond" w:hAnsi="Garamond"/>
-          <w:color w:val="00A0FC"/>
-          <w:sz w:val="36"/>
-          <w:szCs w:val="36"/>
-        </w:rPr>
-      </w:r>
-    </w:p>
-    <w:p>
-      <w:pPr>
-        <w:pStyle w:val="Normal"/>
-        <w:bidi w:val="0"/>
-        <w:ind w:left="709" w:hanging="0"/>
-        <w:jc w:val="both"/>
-        <w:rPr>
-          <w:rFonts w:ascii="Garamond" w:hAnsi="Garamond"/>
-          <w:color w:val="00A0FC"/>
-          <w:sz w:val="36"/>
-          <w:szCs w:val="36"/>
-        </w:rPr>
-      </w:pPr>
-      <w:r>
-        <w:rPr>
-          <w:rFonts w:eastAsia="Noto Serif CJK SC" w:cs="Noto Sans Devanagari" w:ascii="Garamond" w:hAnsi="Garamond"/>
-          <w:i w:val="false"/>
-          <w:iCs w:val="false"/>
-          <w:color w:val="00A0FC"/>
-          <w:kern w:val="2"/>
-          <w:sz w:val="36"/>
-          <w:szCs w:val="36"/>
-          <w:lang w:val="pt-BR" w:eastAsia="zh-CN" w:bidi="hi-IN"/>
-        </w:rPr>
-        <w:t>Na nota que Kardec adicionou à resposta da Espiritualidade, ele diz que a situação dos sonâmbulos que não distinguem os vivos dos mortos assemelha-se às pessoas que desencarnam e pensam que ainda vivem no mundo material.</w:t>
-      </w:r>
-    </w:p>
-    <w:p>
-      <w:pPr>
-        <w:pStyle w:val="Normal"/>
-        <w:bidi w:val="0"/>
-        <w:ind w:left="709" w:hanging="0"/>
-        <w:jc w:val="both"/>
-        <w:rPr>
-          <w:rFonts w:ascii="Garamond" w:hAnsi="Garamond"/>
-          <w:color w:val="00A0FC"/>
-          <w:sz w:val="36"/>
-          <w:szCs w:val="36"/>
-        </w:rPr>
-      </w:pPr>
-      <w:r>
-        <w:rPr>
-          <w:rFonts w:ascii="Garamond" w:hAnsi="Garamond"/>
-          <w:color w:val="00A0FC"/>
-          <w:sz w:val="36"/>
-          <w:szCs w:val="36"/>
-        </w:rPr>
-      </w:r>
-    </w:p>
-    <w:p>
-      <w:pPr>
-        <w:pStyle w:val="Normal"/>
-        <w:bidi w:val="0"/>
-        <w:ind w:left="709" w:hanging="0"/>
-        <w:jc w:val="both"/>
-        <w:rPr>
-          <w:rFonts w:ascii="Garamond" w:hAnsi="Garamond"/>
-          <w:color w:val="00A0FC"/>
-          <w:sz w:val="36"/>
-          <w:szCs w:val="36"/>
-        </w:rPr>
-      </w:pPr>
-      <w:r>
-        <w:rPr>
-          <w:rFonts w:eastAsia="Noto Serif CJK SC" w:cs="Noto Sans Devanagari" w:ascii="Garamond" w:hAnsi="Garamond"/>
-          <w:i w:val="false"/>
-          <w:iCs w:val="false"/>
-          <w:color w:val="00A0FC"/>
-          <w:kern w:val="2"/>
-          <w:sz w:val="36"/>
-          <w:szCs w:val="36"/>
-          <w:lang w:val="pt-BR" w:eastAsia="zh-CN" w:bidi="hi-IN"/>
-        </w:rPr>
-        <w:t>Elas verão outros espíritos à sua volta, mas vão tomá-las como se fossem pessoas vivas, como elas mesmas se consideram ser.</w:t>
-      </w:r>
-    </w:p>
-    <w:p>
-      <w:pPr>
-        <w:pStyle w:val="Normal"/>
-        <w:bidi w:val="0"/>
-        <w:ind w:left="709" w:hanging="0"/>
-        <w:jc w:val="both"/>
-        <w:rPr>
-          <w:rFonts w:ascii="Garamond" w:hAnsi="Garamond"/>
-          <w:color w:val="00A0FC"/>
-          <w:sz w:val="36"/>
-          <w:szCs w:val="36"/>
-        </w:rPr>
-      </w:pPr>
-      <w:r>
-        <w:rPr>
-          <w:rFonts w:ascii="Garamond" w:hAnsi="Garamond"/>
-          <w:color w:val="00A0FC"/>
-          <w:sz w:val="36"/>
-          <w:szCs w:val="36"/>
-        </w:rPr>
-      </w:r>
-    </w:p>
-    <w:p>
-      <w:pPr>
-        <w:pStyle w:val="Normal"/>
-        <w:bidi w:val="0"/>
-        <w:ind w:left="709" w:hanging="0"/>
-        <w:jc w:val="both"/>
-        <w:rPr>
-          <w:rFonts w:ascii="Garamond" w:hAnsi="Garamond"/>
-          <w:color w:val="00A0FC"/>
-          <w:sz w:val="36"/>
-          <w:szCs w:val="36"/>
-        </w:rPr>
-      </w:pPr>
-      <w:r>
-        <w:rPr>
-          <w:rFonts w:ascii="Garamond" w:hAnsi="Garamond"/>
-          <w:color w:val="00A0FC"/>
-          <w:sz w:val="36"/>
-          <w:szCs w:val="36"/>
-        </w:rPr>
-      </w:r>
-    </w:p>
-    <w:p>
-      <w:pPr>
-        <w:pStyle w:val="Normal"/>
-        <w:bidi w:val="0"/>
-        <w:jc w:val="both"/>
-        <w:rPr>
-          <w:rFonts w:ascii="Garamond" w:hAnsi="Garamond"/>
-          <w:sz w:val="36"/>
-          <w:szCs w:val="36"/>
-        </w:rPr>
-      </w:pPr>
-      <w:r>
-        <w:rPr>
-          <w:rFonts w:eastAsia="Noto Serif CJK SC" w:cs="Noto Sans Devanagari" w:ascii="Garamond" w:hAnsi="Garamond"/>
-          <w:color w:val="auto"/>
-          <w:kern w:val="2"/>
-          <w:sz w:val="36"/>
-          <w:szCs w:val="36"/>
-          <w:lang w:val="pt-BR" w:eastAsia="zh-CN" w:bidi="hi-IN"/>
-        </w:rPr>
-        <w:t>436</w:t>
-      </w:r>
-      <w:r>
-        <w:rPr>
-          <w:rFonts w:ascii="Garamond" w:hAnsi="Garamond"/>
-          <w:sz w:val="36"/>
-          <w:szCs w:val="36"/>
-        </w:rPr>
-        <w:t>. O sonâmbulo que vê, a distância, vê do ponto em que se acha o seu corpo, ou do em que está sua alma?</w:t>
-      </w:r>
-    </w:p>
-    <w:p>
-      <w:pPr>
-        <w:pStyle w:val="Normal"/>
-        <w:bidi w:val="0"/>
-        <w:jc w:val="both"/>
-        <w:rPr>
-          <w:rFonts w:ascii="Garamond" w:hAnsi="Garamond"/>
-          <w:color w:val="auto"/>
-          <w:sz w:val="36"/>
-          <w:szCs w:val="36"/>
-        </w:rPr>
-      </w:pPr>
-      <w:r>
-        <w:rPr>
-          <w:rFonts w:ascii="Garamond" w:hAnsi="Garamond"/>
-          <w:color w:val="auto"/>
-          <w:sz w:val="36"/>
-          <w:szCs w:val="36"/>
-        </w:rPr>
-      </w:r>
-    </w:p>
-    <w:p>
-      <w:pPr>
-        <w:pStyle w:val="Normal"/>
-        <w:bidi w:val="0"/>
-        <w:ind w:hanging="0"/>
-        <w:jc w:val="both"/>
-        <w:rPr>
-          <w:color w:val="auto"/>
-        </w:rPr>
-      </w:pPr>
-      <w:r>
-        <w:rPr>
-          <w:rFonts w:eastAsia="Noto Serif CJK SC" w:cs="Noto Sans Devanagari" w:ascii="Garamond" w:hAnsi="Garamond"/>
-          <w:i/>
-          <w:iCs/>
-          <w:color w:val="auto"/>
-          <w:kern w:val="2"/>
-          <w:sz w:val="36"/>
-          <w:szCs w:val="36"/>
-          <w:lang w:val="pt-BR" w:eastAsia="zh-CN" w:bidi="hi-IN"/>
-        </w:rPr>
-        <w:t>“</w:t>
-      </w:r>
-      <w:r>
-        <w:rPr>
-          <w:rFonts w:eastAsia="Noto Serif CJK SC" w:cs="Noto Sans Devanagari" w:ascii="Garamond" w:hAnsi="Garamond"/>
-          <w:i/>
-          <w:iCs/>
-          <w:color w:val="auto"/>
-          <w:kern w:val="2"/>
-          <w:sz w:val="36"/>
-          <w:szCs w:val="36"/>
-          <w:lang w:val="pt-BR" w:eastAsia="zh-CN" w:bidi="hi-IN"/>
-        </w:rPr>
-        <w:t>Por que esta pergunta, desde que sabes ser a alma quem vê e não o corpo?”</w:t>
+          <w:color w:val="auto"/>
+          <w:kern w:val="2"/>
+          <w:sz w:val="36"/>
+          <w:szCs w:val="36"/>
+          <w:lang w:val="pt-BR" w:eastAsia="zh-CN" w:bidi="hi-IN"/>
+        </w:rPr>
+        <w:t>desde que com vontade firme o queira.”</w:t>
       </w:r>
     </w:p>
     <w:p>
@@ -2979,207 +2675,373 @@
           <w:szCs w:val="36"/>
           <w:lang w:val="pt-BR" w:eastAsia="zh-CN" w:bidi="hi-IN"/>
         </w:rPr>
-        <w:t>A primeira vez que li essa pergunta eu estranhei o questionamento de Kardec porque, se prestarmos atenção, a dúvida que ele apresenta aqui já tinha sido esclarecida na resposta da pergunta 432.</w:t>
-      </w:r>
-    </w:p>
-    <w:p>
-      <w:pPr>
-        <w:pStyle w:val="Normal"/>
-        <w:bidi w:val="0"/>
-        <w:ind w:left="709" w:hanging="0"/>
-        <w:jc w:val="both"/>
-        <w:rPr>
-          <w:rFonts w:ascii="Garamond" w:hAnsi="Garamond"/>
-          <w:color w:val="00A0FC"/>
-          <w:sz w:val="36"/>
-          <w:szCs w:val="36"/>
-        </w:rPr>
-      </w:pPr>
-      <w:r>
-        <w:rPr>
-          <w:rFonts w:ascii="Garamond" w:hAnsi="Garamond"/>
-          <w:color w:val="00A0FC"/>
-          <w:sz w:val="36"/>
-          <w:szCs w:val="36"/>
-        </w:rPr>
-      </w:r>
-    </w:p>
-    <w:p>
-      <w:pPr>
-        <w:pStyle w:val="Normal"/>
-        <w:bidi w:val="0"/>
-        <w:ind w:left="709" w:hanging="0"/>
-        <w:jc w:val="both"/>
-        <w:rPr>
-          <w:rFonts w:ascii="Garamond" w:hAnsi="Garamond"/>
-          <w:color w:val="00A0FC"/>
-          <w:sz w:val="36"/>
-          <w:szCs w:val="36"/>
-        </w:rPr>
-      </w:pPr>
-      <w:r>
-        <w:rPr>
-          <w:rFonts w:eastAsia="Noto Serif CJK SC" w:cs="Noto Sans Devanagari" w:ascii="Garamond" w:hAnsi="Garamond"/>
-          <w:i w:val="false"/>
-          <w:iCs w:val="false"/>
-          <w:color w:val="00A0FC"/>
-          <w:kern w:val="2"/>
-          <w:sz w:val="36"/>
-          <w:szCs w:val="36"/>
-          <w:lang w:val="pt-BR" w:eastAsia="zh-CN" w:bidi="hi-IN"/>
-        </w:rPr>
-        <w:t>Só que num segundo momento eu entendi que Kardec queria saber se, embora seja a alma que vê, a localização do corpo poderia de alguma forma impor limitações ou influenciar a visão do Espírito.</w:t>
-      </w:r>
-    </w:p>
-    <w:p>
-      <w:pPr>
-        <w:pStyle w:val="Normal"/>
-        <w:bidi w:val="0"/>
-        <w:ind w:left="709" w:hanging="0"/>
-        <w:jc w:val="both"/>
-        <w:rPr>
-          <w:rFonts w:ascii="Garamond" w:hAnsi="Garamond"/>
-          <w:color w:val="00A0FC"/>
-          <w:sz w:val="36"/>
-          <w:szCs w:val="36"/>
-        </w:rPr>
-      </w:pPr>
-      <w:r>
-        <w:rPr>
-          <w:rFonts w:ascii="Garamond" w:hAnsi="Garamond"/>
-          <w:color w:val="00A0FC"/>
-          <w:sz w:val="36"/>
-          <w:szCs w:val="36"/>
-        </w:rPr>
-      </w:r>
-    </w:p>
-    <w:p>
-      <w:pPr>
-        <w:pStyle w:val="Normal"/>
-        <w:bidi w:val="0"/>
-        <w:ind w:left="709" w:hanging="0"/>
-        <w:jc w:val="both"/>
-        <w:rPr>
-          <w:rFonts w:ascii="Garamond" w:hAnsi="Garamond"/>
-          <w:color w:val="00A0FC"/>
-          <w:sz w:val="36"/>
-          <w:szCs w:val="36"/>
-        </w:rPr>
-      </w:pPr>
-      <w:r>
-        <w:rPr>
-          <w:rFonts w:eastAsia="Noto Serif CJK SC" w:cs="Noto Sans Devanagari" w:ascii="Garamond" w:hAnsi="Garamond"/>
-          <w:i w:val="false"/>
-          <w:iCs w:val="false"/>
-          <w:color w:val="00A0FC"/>
-          <w:kern w:val="2"/>
-          <w:sz w:val="36"/>
-          <w:szCs w:val="36"/>
-          <w:lang w:val="pt-BR" w:eastAsia="zh-CN" w:bidi="hi-IN"/>
-        </w:rPr>
-        <w:t>Mas a Espiritualidade reafirma o que foi respondido anteriormente: quem vê é a alma e a visão que ela tem é de acordo com o lugar onde ela, e não o corpo físico, se encontra.</w:t>
-      </w:r>
-    </w:p>
-    <w:p>
-      <w:pPr>
-        <w:pStyle w:val="Normal"/>
-        <w:bidi w:val="0"/>
-        <w:ind w:left="709" w:hanging="0"/>
-        <w:jc w:val="both"/>
-        <w:rPr>
-          <w:rFonts w:ascii="Garamond" w:hAnsi="Garamond"/>
-          <w:color w:val="00A0FC"/>
-          <w:sz w:val="36"/>
-          <w:szCs w:val="36"/>
-        </w:rPr>
-      </w:pPr>
-      <w:r>
-        <w:rPr>
-          <w:rFonts w:ascii="Garamond" w:hAnsi="Garamond"/>
-          <w:color w:val="00A0FC"/>
-          <w:sz w:val="36"/>
-          <w:szCs w:val="36"/>
-        </w:rPr>
-      </w:r>
-    </w:p>
-    <w:p>
-      <w:pPr>
-        <w:pStyle w:val="Normal"/>
-        <w:bidi w:val="0"/>
-        <w:ind w:left="709" w:hanging="0"/>
-        <w:jc w:val="both"/>
-        <w:rPr>
-          <w:rFonts w:ascii="Garamond" w:hAnsi="Garamond"/>
-          <w:color w:val="00A0FC"/>
-          <w:sz w:val="36"/>
-          <w:szCs w:val="36"/>
-        </w:rPr>
-      </w:pPr>
-      <w:r>
-        <w:rPr>
-          <w:rFonts w:eastAsia="Noto Serif CJK SC" w:cs="Noto Sans Devanagari" w:ascii="Garamond" w:hAnsi="Garamond"/>
-          <w:i w:val="false"/>
-          <w:iCs w:val="false"/>
-          <w:color w:val="00A0FC"/>
-          <w:kern w:val="2"/>
-          <w:sz w:val="36"/>
-          <w:szCs w:val="36"/>
-          <w:lang w:val="pt-BR" w:eastAsia="zh-CN" w:bidi="hi-IN"/>
-        </w:rPr>
-        <w:t>Assim, a distância do corpo físico não exerce influência nem na capacidade da alma de ver e nem na forma como ela vê.</w:t>
-      </w:r>
-    </w:p>
-    <w:p>
-      <w:pPr>
-        <w:pStyle w:val="Normal"/>
-        <w:bidi w:val="0"/>
-        <w:ind w:left="709" w:hanging="0"/>
-        <w:jc w:val="both"/>
-        <w:rPr>
-          <w:rFonts w:ascii="Garamond" w:hAnsi="Garamond"/>
-          <w:color w:val="00A0FC"/>
-          <w:sz w:val="36"/>
-          <w:szCs w:val="36"/>
-        </w:rPr>
-      </w:pPr>
-      <w:r>
-        <w:rPr>
-          <w:rFonts w:ascii="Garamond" w:hAnsi="Garamond"/>
-          <w:color w:val="00A0FC"/>
-          <w:sz w:val="36"/>
-          <w:szCs w:val="36"/>
-        </w:rPr>
-      </w:r>
-    </w:p>
-    <w:p>
-      <w:pPr>
-        <w:pStyle w:val="Normal"/>
-        <w:bidi w:val="0"/>
-        <w:jc w:val="both"/>
-        <w:rPr>
-          <w:rFonts w:ascii="Garamond" w:hAnsi="Garamond"/>
-          <w:sz w:val="36"/>
-          <w:szCs w:val="36"/>
-        </w:rPr>
-      </w:pPr>
-      <w:r>
-        <w:rPr>
-          <w:rFonts w:eastAsia="Noto Serif CJK SC" w:cs="Noto Sans Devanagari" w:ascii="Garamond" w:hAnsi="Garamond"/>
-          <w:color w:val="auto"/>
-          <w:kern w:val="2"/>
-          <w:sz w:val="36"/>
-          <w:szCs w:val="36"/>
-          <w:lang w:val="pt-BR" w:eastAsia="zh-CN" w:bidi="hi-IN"/>
-        </w:rPr>
-        <w:t>437</w:t>
-      </w:r>
-      <w:r>
-        <w:rPr>
-          <w:rFonts w:ascii="Garamond" w:hAnsi="Garamond"/>
-          <w:sz w:val="36"/>
-          <w:szCs w:val="36"/>
-        </w:rPr>
-        <w:t xml:space="preserve">. Posto que o que se dá, nos fenômenos sonambúlicos, é que a alma se transporta, como pode o sonâmbulo experimentar no corpo as sensações do frio e do calor existentes no lugar onde se acha sua alma, muitas vezes bem distante do seu invólucro? </w:t>
+        <w:t xml:space="preserve">A </w:t>
+      </w:r>
+      <w:r>
+        <w:rPr>
+          <w:rFonts w:eastAsia="Noto Serif CJK SC" w:cs="Noto Sans Devanagari" w:ascii="Garamond" w:hAnsi="Garamond"/>
+          <w:i w:val="false"/>
+          <w:iCs w:val="false"/>
+          <w:color w:val="00A0FC"/>
+          <w:kern w:val="2"/>
+          <w:sz w:val="36"/>
+          <w:szCs w:val="36"/>
+          <w:lang w:val="pt-BR" w:eastAsia="zh-CN" w:bidi="hi-IN"/>
+        </w:rPr>
+        <w:t>pergunta de Kardec é bem direta: pode o homem por si só, libertar-se da má influência e da dominação que os maus Espíritos porventura exerçam sobre ele?</w:t>
+      </w:r>
+    </w:p>
+    <w:p>
+      <w:pPr>
+        <w:pStyle w:val="Normal"/>
+        <w:bidi w:val="0"/>
+        <w:ind w:left="709" w:hanging="0"/>
+        <w:jc w:val="both"/>
+        <w:rPr>
+          <w:rFonts w:ascii="Garamond" w:hAnsi="Garamond"/>
+          <w:color w:val="00A0FC"/>
+          <w:sz w:val="36"/>
+          <w:szCs w:val="36"/>
+        </w:rPr>
+      </w:pPr>
+      <w:r>
+        <w:rPr/>
+      </w:r>
+    </w:p>
+    <w:p>
+      <w:pPr>
+        <w:pStyle w:val="Normal"/>
+        <w:bidi w:val="0"/>
+        <w:ind w:left="709" w:hanging="0"/>
+        <w:jc w:val="both"/>
+        <w:rPr>
+          <w:rFonts w:ascii="Garamond" w:hAnsi="Garamond"/>
+          <w:color w:val="00A0FC"/>
+          <w:sz w:val="36"/>
+          <w:szCs w:val="36"/>
+        </w:rPr>
+      </w:pPr>
+      <w:r>
+        <w:rPr>
+          <w:rFonts w:eastAsia="Noto Serif CJK SC" w:cs="Noto Sans Devanagari" w:ascii="Garamond" w:hAnsi="Garamond"/>
+          <w:i w:val="false"/>
+          <w:iCs w:val="false"/>
+          <w:color w:val="00A0FC"/>
+          <w:kern w:val="2"/>
+          <w:sz w:val="36"/>
+          <w:szCs w:val="36"/>
+          <w:lang w:val="pt-BR" w:eastAsia="zh-CN" w:bidi="hi-IN"/>
+        </w:rPr>
+        <w:t>Podemos nós mesmos romper os laços que nos unem a Espíritos inferiores ou isso só se alcança com o auxílio e a intervenção de outros?</w:t>
+      </w:r>
+    </w:p>
+    <w:p>
+      <w:pPr>
+        <w:pStyle w:val="Normal"/>
+        <w:bidi w:val="0"/>
+        <w:ind w:left="709" w:hanging="0"/>
+        <w:jc w:val="both"/>
+        <w:rPr>
+          <w:rFonts w:ascii="Garamond" w:hAnsi="Garamond"/>
+          <w:color w:val="00A0FC"/>
+          <w:sz w:val="36"/>
+          <w:szCs w:val="36"/>
+        </w:rPr>
+      </w:pPr>
+      <w:r>
+        <w:rPr/>
+      </w:r>
+    </w:p>
+    <w:p>
+      <w:pPr>
+        <w:pStyle w:val="Normal"/>
+        <w:bidi w:val="0"/>
+        <w:ind w:left="709" w:hanging="0"/>
+        <w:jc w:val="both"/>
+        <w:rPr>
+          <w:rFonts w:ascii="Garamond" w:hAnsi="Garamond"/>
+          <w:color w:val="00A0FC"/>
+          <w:sz w:val="36"/>
+          <w:szCs w:val="36"/>
+        </w:rPr>
+      </w:pPr>
+      <w:r>
+        <w:rPr>
+          <w:rFonts w:eastAsia="Noto Serif CJK SC" w:cs="Noto Sans Devanagari" w:ascii="Garamond" w:hAnsi="Garamond"/>
+          <w:i w:val="false"/>
+          <w:iCs w:val="false"/>
+          <w:color w:val="00A0FC"/>
+          <w:kern w:val="2"/>
+          <w:sz w:val="36"/>
+          <w:szCs w:val="36"/>
+          <w:lang w:val="pt-BR" w:eastAsia="zh-CN" w:bidi="hi-IN"/>
+        </w:rPr>
+        <w:t>Responde a Espiritualidade que é perfeitamente possível esse rompimento por nós mesmos, mas isso exige nossa vontade firme.</w:t>
+      </w:r>
+    </w:p>
+    <w:p>
+      <w:pPr>
+        <w:pStyle w:val="Normal"/>
+        <w:bidi w:val="0"/>
+        <w:ind w:left="709" w:hanging="0"/>
+        <w:jc w:val="both"/>
+        <w:rPr>
+          <w:rFonts w:ascii="Garamond" w:hAnsi="Garamond"/>
+          <w:color w:val="00A0FC"/>
+          <w:sz w:val="36"/>
+          <w:szCs w:val="36"/>
+        </w:rPr>
+      </w:pPr>
+      <w:r>
+        <w:rPr/>
+      </w:r>
+    </w:p>
+    <w:p>
+      <w:pPr>
+        <w:pStyle w:val="Normal"/>
+        <w:bidi w:val="0"/>
+        <w:ind w:left="709" w:hanging="0"/>
+        <w:jc w:val="both"/>
+        <w:rPr>
+          <w:rFonts w:ascii="Garamond" w:hAnsi="Garamond"/>
+          <w:color w:val="00A0FC"/>
+          <w:sz w:val="36"/>
+          <w:szCs w:val="36"/>
+        </w:rPr>
+      </w:pPr>
+      <w:r>
+        <w:rPr>
+          <w:rFonts w:eastAsia="Noto Serif CJK SC" w:cs="Noto Sans Devanagari" w:ascii="Garamond" w:hAnsi="Garamond"/>
+          <w:i w:val="false"/>
+          <w:iCs w:val="false"/>
+          <w:color w:val="00A0FC"/>
+          <w:kern w:val="2"/>
+          <w:sz w:val="36"/>
+          <w:szCs w:val="36"/>
+          <w:lang w:val="pt-BR" w:eastAsia="zh-CN" w:bidi="hi-IN"/>
+        </w:rPr>
+        <w:t>Anteriormente a Espiritualidade nos disse que a possessão só se dá pela vontade e permissão do Espírito encarnado. Se essa vontade permite a criação dos laços com Espíritos inferiores, é ela também que permite o rompimento desses laços.</w:t>
+      </w:r>
+    </w:p>
+    <w:p>
+      <w:pPr>
+        <w:pStyle w:val="Normal"/>
+        <w:bidi w:val="0"/>
+        <w:ind w:left="709" w:hanging="0"/>
+        <w:jc w:val="both"/>
+        <w:rPr>
+          <w:rFonts w:ascii="Garamond" w:hAnsi="Garamond"/>
+          <w:color w:val="00A0FC"/>
+          <w:sz w:val="36"/>
+          <w:szCs w:val="36"/>
+        </w:rPr>
+      </w:pPr>
+      <w:r>
+        <w:rPr/>
+      </w:r>
+    </w:p>
+    <w:p>
+      <w:pPr>
+        <w:pStyle w:val="Normal"/>
+        <w:bidi w:val="0"/>
+        <w:ind w:left="709" w:hanging="0"/>
+        <w:jc w:val="both"/>
+        <w:rPr>
+          <w:rFonts w:ascii="Garamond" w:hAnsi="Garamond"/>
+          <w:color w:val="00A0FC"/>
+          <w:sz w:val="36"/>
+          <w:szCs w:val="36"/>
+        </w:rPr>
+      </w:pPr>
+      <w:r>
+        <w:rPr>
+          <w:rFonts w:eastAsia="Noto Serif CJK SC" w:cs="Noto Sans Devanagari" w:ascii="Garamond" w:hAnsi="Garamond"/>
+          <w:i w:val="false"/>
+          <w:iCs w:val="false"/>
+          <w:color w:val="00A0FC"/>
+          <w:kern w:val="2"/>
+          <w:sz w:val="36"/>
+          <w:szCs w:val="36"/>
+          <w:lang w:val="pt-BR" w:eastAsia="zh-CN" w:bidi="hi-IN"/>
+        </w:rPr>
+        <w:t>Entretanto, é preciso levar em conta o nível da subjugação ao qual o Espírito encarnado se encontra. Quanto mais subordinado ele estiver aos Espíritos inferiores, mais difícil se torna para ele libertar-se sozinho dessa subordinação.</w:t>
+      </w:r>
+    </w:p>
+    <w:p>
+      <w:pPr>
+        <w:pStyle w:val="Normal"/>
+        <w:bidi w:val="0"/>
+        <w:ind w:left="709" w:hanging="0"/>
+        <w:jc w:val="both"/>
+        <w:rPr>
+          <w:rFonts w:ascii="Garamond" w:hAnsi="Garamond"/>
+          <w:color w:val="00A0FC"/>
+          <w:sz w:val="36"/>
+          <w:szCs w:val="36"/>
+        </w:rPr>
+      </w:pPr>
+      <w:r>
+        <w:rPr/>
+      </w:r>
+    </w:p>
+    <w:p>
+      <w:pPr>
+        <w:pStyle w:val="Normal"/>
+        <w:bidi w:val="0"/>
+        <w:ind w:left="709" w:hanging="0"/>
+        <w:jc w:val="both"/>
+        <w:rPr>
+          <w:rFonts w:ascii="Garamond" w:hAnsi="Garamond"/>
+          <w:color w:val="00A0FC"/>
+          <w:sz w:val="36"/>
+          <w:szCs w:val="36"/>
+        </w:rPr>
+      </w:pPr>
+      <w:r>
+        <w:rPr>
+          <w:rFonts w:eastAsia="Noto Serif CJK SC" w:cs="Noto Sans Devanagari" w:ascii="Garamond" w:hAnsi="Garamond"/>
+          <w:i w:val="false"/>
+          <w:iCs w:val="false"/>
+          <w:color w:val="00A0FC"/>
+          <w:kern w:val="2"/>
+          <w:sz w:val="36"/>
+          <w:szCs w:val="36"/>
+          <w:lang w:val="pt-BR" w:eastAsia="zh-CN" w:bidi="hi-IN"/>
+        </w:rPr>
+        <w:t>Nos casos mais graves faz-se necessária a intervação e auxílio de Espíritos superiores, pois o Espírito encarnado não encontra em si mesmo a força necessária para se ver livre da influência que sofre.</w:t>
+      </w:r>
+    </w:p>
+    <w:p>
+      <w:pPr>
+        <w:pStyle w:val="Normal"/>
+        <w:bidi w:val="0"/>
+        <w:ind w:left="709" w:hanging="0"/>
+        <w:jc w:val="both"/>
+        <w:rPr>
+          <w:rFonts w:ascii="Garamond" w:hAnsi="Garamond"/>
+          <w:color w:val="00A0FC"/>
+          <w:sz w:val="36"/>
+          <w:szCs w:val="36"/>
+        </w:rPr>
+      </w:pPr>
+      <w:r>
+        <w:rPr/>
+      </w:r>
+    </w:p>
+    <w:p>
+      <w:pPr>
+        <w:pStyle w:val="Normal"/>
+        <w:bidi w:val="0"/>
+        <w:ind w:left="709" w:hanging="0"/>
+        <w:jc w:val="both"/>
+        <w:rPr>
+          <w:rFonts w:ascii="Garamond" w:hAnsi="Garamond"/>
+          <w:color w:val="00A0FC"/>
+          <w:sz w:val="36"/>
+          <w:szCs w:val="36"/>
+        </w:rPr>
+      </w:pPr>
+      <w:r>
+        <w:rPr>
+          <w:rFonts w:ascii="Garamond" w:hAnsi="Garamond"/>
+          <w:color w:val="00A0FC"/>
+          <w:sz w:val="36"/>
+          <w:szCs w:val="36"/>
+        </w:rPr>
+      </w:r>
+    </w:p>
+    <w:p>
+      <w:pPr>
+        <w:pStyle w:val="Normal"/>
+        <w:bidi w:val="0"/>
+        <w:jc w:val="both"/>
+        <w:rPr>
+          <w:rFonts w:ascii="Garamond" w:hAnsi="Garamond"/>
+          <w:sz w:val="36"/>
+          <w:szCs w:val="36"/>
+        </w:rPr>
+      </w:pPr>
+      <w:r>
+        <w:rPr>
+          <w:rFonts w:eastAsia="Noto Serif CJK SC" w:cs="Noto Sans Devanagari" w:ascii="Garamond" w:hAnsi="Garamond"/>
+          <w:color w:val="auto"/>
+          <w:kern w:val="2"/>
+          <w:sz w:val="36"/>
+          <w:szCs w:val="36"/>
+          <w:lang w:val="pt-BR" w:eastAsia="zh-CN" w:bidi="hi-IN"/>
+        </w:rPr>
+        <w:t>4</w:t>
+      </w:r>
+      <w:r>
+        <w:rPr>
+          <w:rFonts w:eastAsia="Noto Serif CJK SC" w:cs="Noto Sans Devanagari" w:ascii="Garamond" w:hAnsi="Garamond"/>
+          <w:color w:val="auto"/>
+          <w:kern w:val="2"/>
+          <w:sz w:val="36"/>
+          <w:szCs w:val="36"/>
+          <w:lang w:val="pt-BR" w:eastAsia="zh-CN" w:bidi="hi-IN"/>
+        </w:rPr>
+        <w:t>76</w:t>
+      </w:r>
+      <w:r>
+        <w:rPr>
+          <w:rFonts w:ascii="Garamond" w:hAnsi="Garamond"/>
+          <w:sz w:val="36"/>
+          <w:szCs w:val="36"/>
+        </w:rPr>
+        <w:t>. Pode acontecer que a fascinação exercida pelo mau Espírito seja de</w:t>
+      </w:r>
+      <w:r>
+        <w:rPr>
+          <w:rFonts w:ascii="Garamond" w:hAnsi="Garamond"/>
+          <w:sz w:val="36"/>
+          <w:szCs w:val="36"/>
+        </w:rPr>
+        <w:t xml:space="preserve"> </w:t>
+      </w:r>
+      <w:r>
+        <w:rPr>
+          <w:rFonts w:ascii="Garamond" w:hAnsi="Garamond"/>
+          <w:sz w:val="36"/>
+          <w:szCs w:val="36"/>
+        </w:rPr>
+        <w:t>tal ordem que o subjugado não a perceba? Sendo assim, poderá uma</w:t>
+      </w:r>
+      <w:r>
+        <w:rPr>
+          <w:rFonts w:ascii="Garamond" w:hAnsi="Garamond"/>
+          <w:sz w:val="36"/>
+          <w:szCs w:val="36"/>
+        </w:rPr>
+        <w:t xml:space="preserve"> </w:t>
+      </w:r>
+      <w:r>
+        <w:rPr>
+          <w:rFonts w:ascii="Garamond" w:hAnsi="Garamond"/>
+          <w:sz w:val="36"/>
+          <w:szCs w:val="36"/>
+        </w:rPr>
+        <w:t>terceira pessoa fazer que cesse a sujeição da outra? E, nesse caso, qual</w:t>
+      </w:r>
+    </w:p>
+    <w:p>
+      <w:pPr>
+        <w:pStyle w:val="Normal"/>
+        <w:bidi w:val="0"/>
+        <w:jc w:val="both"/>
+        <w:rPr>
+          <w:rFonts w:ascii="Garamond" w:hAnsi="Garamond"/>
+          <w:sz w:val="36"/>
+          <w:szCs w:val="36"/>
+        </w:rPr>
+      </w:pPr>
+      <w:r>
+        <w:rPr>
+          <w:rFonts w:ascii="Garamond" w:hAnsi="Garamond"/>
+          <w:sz w:val="36"/>
+          <w:szCs w:val="36"/>
+        </w:rPr>
+        <w:t xml:space="preserve">deve ser a condição dessa terceira pessoa? </w:t>
       </w:r>
     </w:p>
     <w:p>
@@ -3237,7 +3099,189 @@
           <w:szCs w:val="36"/>
           <w:lang w:val="pt-BR" w:eastAsia="zh-CN" w:bidi="hi-IN"/>
         </w:rPr>
-        <w:t>A alma, em tais casos, não tem deixado inteiramente o corpo; conserva-se-lhe presa pelo laço que os liga e que então desempenha o papel de condutor das sensações. Quando duas pessoas se comunicam de uma cidade para outra, por meio da eletricidade, esta constitui o laço que lhes liga os pensamentos. Daí vem que confabulam como se estivessem ao lado uma da outra.”</w:t>
+        <w:t>Sendo ela um homem de bem, a sua vontade poderá ter eficácia,</w:t>
+      </w:r>
+      <w:r>
+        <w:rPr>
+          <w:rFonts w:eastAsia="Noto Serif CJK SC" w:cs="Noto Sans Devanagari" w:ascii="Garamond" w:hAnsi="Garamond"/>
+          <w:i/>
+          <w:iCs/>
+          <w:color w:val="auto"/>
+          <w:kern w:val="2"/>
+          <w:sz w:val="36"/>
+          <w:szCs w:val="36"/>
+          <w:lang w:val="pt-BR" w:eastAsia="zh-CN" w:bidi="hi-IN"/>
+        </w:rPr>
+        <w:t xml:space="preserve"> </w:t>
+      </w:r>
+      <w:r>
+        <w:rPr>
+          <w:rFonts w:eastAsia="Noto Serif CJK SC" w:cs="Noto Sans Devanagari" w:ascii="Garamond" w:hAnsi="Garamond"/>
+          <w:i/>
+          <w:iCs/>
+          <w:color w:val="auto"/>
+          <w:kern w:val="2"/>
+          <w:sz w:val="36"/>
+          <w:szCs w:val="36"/>
+          <w:lang w:val="pt-BR" w:eastAsia="zh-CN" w:bidi="hi-IN"/>
+        </w:rPr>
+        <w:t>desde que apele para o concurso dos bons Espíritos, porque, quanto</w:t>
+      </w:r>
+      <w:r>
+        <w:rPr>
+          <w:rFonts w:eastAsia="Noto Serif CJK SC" w:cs="Noto Sans Devanagari" w:ascii="Garamond" w:hAnsi="Garamond"/>
+          <w:i/>
+          <w:iCs/>
+          <w:color w:val="auto"/>
+          <w:kern w:val="2"/>
+          <w:sz w:val="36"/>
+          <w:szCs w:val="36"/>
+          <w:lang w:val="pt-BR" w:eastAsia="zh-CN" w:bidi="hi-IN"/>
+        </w:rPr>
+        <w:t xml:space="preserve"> </w:t>
+      </w:r>
+      <w:r>
+        <w:rPr>
+          <w:rFonts w:eastAsia="Noto Serif CJK SC" w:cs="Noto Sans Devanagari" w:ascii="Garamond" w:hAnsi="Garamond"/>
+          <w:i/>
+          <w:iCs/>
+          <w:color w:val="auto"/>
+          <w:kern w:val="2"/>
+          <w:sz w:val="36"/>
+          <w:szCs w:val="36"/>
+          <w:lang w:val="pt-BR" w:eastAsia="zh-CN" w:bidi="hi-IN"/>
+        </w:rPr>
+        <w:t>mais digna for a pessoa, tanto maior poder terá sobre os Espíritos</w:t>
+      </w:r>
+      <w:r>
+        <w:rPr>
+          <w:rFonts w:eastAsia="Noto Serif CJK SC" w:cs="Noto Sans Devanagari" w:ascii="Garamond" w:hAnsi="Garamond"/>
+          <w:i/>
+          <w:iCs/>
+          <w:color w:val="auto"/>
+          <w:kern w:val="2"/>
+          <w:sz w:val="36"/>
+          <w:szCs w:val="36"/>
+          <w:lang w:val="pt-BR" w:eastAsia="zh-CN" w:bidi="hi-IN"/>
+        </w:rPr>
+        <w:t xml:space="preserve"> </w:t>
+      </w:r>
+      <w:r>
+        <w:rPr>
+          <w:rFonts w:eastAsia="Noto Serif CJK SC" w:cs="Noto Sans Devanagari" w:ascii="Garamond" w:hAnsi="Garamond"/>
+          <w:i/>
+          <w:iCs/>
+          <w:color w:val="auto"/>
+          <w:kern w:val="2"/>
+          <w:sz w:val="36"/>
+          <w:szCs w:val="36"/>
+          <w:lang w:val="pt-BR" w:eastAsia="zh-CN" w:bidi="hi-IN"/>
+        </w:rPr>
+        <w:t>imperfeitos, para afastá-los, e sobre os bons, para os atrair. Todavia,</w:t>
+      </w:r>
+      <w:r>
+        <w:rPr>
+          <w:rFonts w:eastAsia="Noto Serif CJK SC" w:cs="Noto Sans Devanagari" w:ascii="Garamond" w:hAnsi="Garamond"/>
+          <w:i/>
+          <w:iCs/>
+          <w:color w:val="auto"/>
+          <w:kern w:val="2"/>
+          <w:sz w:val="36"/>
+          <w:szCs w:val="36"/>
+          <w:lang w:val="pt-BR" w:eastAsia="zh-CN" w:bidi="hi-IN"/>
+        </w:rPr>
+        <w:t xml:space="preserve"> </w:t>
+      </w:r>
+      <w:r>
+        <w:rPr>
+          <w:rFonts w:eastAsia="Noto Serif CJK SC" w:cs="Noto Sans Devanagari" w:ascii="Garamond" w:hAnsi="Garamond"/>
+          <w:i/>
+          <w:iCs/>
+          <w:color w:val="auto"/>
+          <w:kern w:val="2"/>
+          <w:sz w:val="36"/>
+          <w:szCs w:val="36"/>
+          <w:lang w:val="pt-BR" w:eastAsia="zh-CN" w:bidi="hi-IN"/>
+        </w:rPr>
+        <w:t>nada poderá, se o que estiver subjugado não lhe prestar o seu concurso. Há pessoas a quem agrada uma dependência que lhes lisonjeia</w:t>
+      </w:r>
+      <w:r>
+        <w:rPr>
+          <w:rFonts w:eastAsia="Noto Serif CJK SC" w:cs="Noto Sans Devanagari" w:ascii="Garamond" w:hAnsi="Garamond"/>
+          <w:i/>
+          <w:iCs/>
+          <w:color w:val="auto"/>
+          <w:kern w:val="2"/>
+          <w:sz w:val="36"/>
+          <w:szCs w:val="36"/>
+          <w:lang w:val="pt-BR" w:eastAsia="zh-CN" w:bidi="hi-IN"/>
+        </w:rPr>
+        <w:t xml:space="preserve"> </w:t>
+      </w:r>
+      <w:r>
+        <w:rPr>
+          <w:rFonts w:eastAsia="Noto Serif CJK SC" w:cs="Noto Sans Devanagari" w:ascii="Garamond" w:hAnsi="Garamond"/>
+          <w:i/>
+          <w:iCs/>
+          <w:color w:val="auto"/>
+          <w:kern w:val="2"/>
+          <w:sz w:val="36"/>
+          <w:szCs w:val="36"/>
+          <w:lang w:val="pt-BR" w:eastAsia="zh-CN" w:bidi="hi-IN"/>
+        </w:rPr>
+        <w:t>os gostos e os desejos. Qualquer, porém, que seja o caso, aquele</w:t>
+      </w:r>
+      <w:r>
+        <w:rPr>
+          <w:rFonts w:eastAsia="Noto Serif CJK SC" w:cs="Noto Sans Devanagari" w:ascii="Garamond" w:hAnsi="Garamond"/>
+          <w:i/>
+          <w:iCs/>
+          <w:color w:val="auto"/>
+          <w:kern w:val="2"/>
+          <w:sz w:val="36"/>
+          <w:szCs w:val="36"/>
+          <w:lang w:val="pt-BR" w:eastAsia="zh-CN" w:bidi="hi-IN"/>
+        </w:rPr>
+        <w:t xml:space="preserve"> </w:t>
+      </w:r>
+      <w:r>
+        <w:rPr>
+          <w:rFonts w:eastAsia="Noto Serif CJK SC" w:cs="Noto Sans Devanagari" w:ascii="Garamond" w:hAnsi="Garamond"/>
+          <w:i/>
+          <w:iCs/>
+          <w:color w:val="auto"/>
+          <w:kern w:val="2"/>
+          <w:sz w:val="36"/>
+          <w:szCs w:val="36"/>
+          <w:lang w:val="pt-BR" w:eastAsia="zh-CN" w:bidi="hi-IN"/>
+        </w:rPr>
+        <w:t>que não tiver puro o coração nenhuma influência exercerá. Os bons</w:t>
+      </w:r>
+      <w:r>
+        <w:rPr>
+          <w:rFonts w:eastAsia="Noto Serif CJK SC" w:cs="Noto Sans Devanagari" w:ascii="Garamond" w:hAnsi="Garamond"/>
+          <w:i/>
+          <w:iCs/>
+          <w:color w:val="auto"/>
+          <w:kern w:val="2"/>
+          <w:sz w:val="36"/>
+          <w:szCs w:val="36"/>
+          <w:lang w:val="pt-BR" w:eastAsia="zh-CN" w:bidi="hi-IN"/>
+        </w:rPr>
+        <w:t xml:space="preserve"> </w:t>
+      </w:r>
+      <w:r>
+        <w:rPr>
+          <w:rFonts w:eastAsia="Noto Serif CJK SC" w:cs="Noto Sans Devanagari" w:ascii="Garamond" w:hAnsi="Garamond"/>
+          <w:i/>
+          <w:iCs/>
+          <w:color w:val="auto"/>
+          <w:kern w:val="2"/>
+          <w:sz w:val="36"/>
+          <w:szCs w:val="36"/>
+          <w:lang w:val="pt-BR" w:eastAsia="zh-CN" w:bidi="hi-IN"/>
+        </w:rPr>
+        <w:t>Espíritos não lhe atendem ao chamado e os maus não o temem.”</w:t>
       </w:r>
     </w:p>
     <w:p>
@@ -8967,7 +9011,7 @@
     <w:pPr>
       <w:widowControl/>
       <w:suppressAutoHyphens w:val="true"/>
-      <w:overflowPunct w:val="true"/>
+      <w:overflowPunct w:val="false"/>
       <w:bidi w:val="0"/>
       <w:spacing w:before="0" w:after="0"/>
       <w:jc w:val="left"/>

</xml_diff>

<commit_message>
15/09/2025 - 22:15 h
</commit_message>
<xml_diff>
--- a/Estudo de O Livro dos Espíritos - 29-09-2025.docx
+++ b/Estudo de O Livro dos Espíritos - 29-09-2025.docx
@@ -2351,33 +2351,7 @@
           <w:szCs w:val="36"/>
           <w:lang w:val="pt-BR" w:eastAsia="zh-CN" w:bidi="hi-IN"/>
         </w:rPr>
-        <w:t xml:space="preserve">Sobre esse grau de subordinação </w:t>
-      </w:r>
-      <w:r>
-        <w:rPr>
-          <w:rFonts w:eastAsia="Noto Serif CJK SC" w:cs="Noto Sans Devanagari" w:ascii="Garamond" w:hAnsi="Garamond"/>
-          <w:i w:val="false"/>
-          <w:iCs w:val="false"/>
-          <w:color w:val="00A0FC"/>
-          <w:kern w:val="2"/>
-          <w:sz w:val="36"/>
-          <w:szCs w:val="36"/>
-          <w:lang w:val="pt-BR" w:eastAsia="zh-CN" w:bidi="hi-IN"/>
-        </w:rPr>
-        <w:t>ao qual</w:t>
-      </w:r>
-      <w:r>
-        <w:rPr>
-          <w:rFonts w:eastAsia="Noto Serif CJK SC" w:cs="Noto Sans Devanagari" w:ascii="Garamond" w:hAnsi="Garamond"/>
-          <w:i w:val="false"/>
-          <w:iCs w:val="false"/>
-          <w:color w:val="00A0FC"/>
-          <w:kern w:val="2"/>
-          <w:sz w:val="36"/>
-          <w:szCs w:val="36"/>
-          <w:lang w:val="pt-BR" w:eastAsia="zh-CN" w:bidi="hi-IN"/>
-        </w:rPr>
-        <w:t xml:space="preserve"> um Espírito se submete, Kardec vai nos esclarecer detalhadamente lá na segunda parte de O Livro dos Médiuns, no capítulo XXIII intitulado "Da obsessão" onde ele fala da obsessão simples, da fascinação e da subjugação.</w:t>
+        <w:t>Sobre esse grau de subordinação ao qual um Espírito se submete, Kardec vai nos esclarecer detalhadamente lá na segunda parte de O Livro dos Médiuns, no capítulo XXIII intitulado "Da obsessão" onde ele fala da obsessão simples, da fascinação e da subjugação.</w:t>
       </w:r>
     </w:p>
     <w:p>
@@ -2789,46 +2763,7 @@
           <w:szCs w:val="36"/>
           <w:lang w:val="pt-BR" w:eastAsia="zh-CN" w:bidi="hi-IN"/>
         </w:rPr>
-        <w:t xml:space="preserve">Nos casos mais graves faz-se necessária a </w:t>
-      </w:r>
-      <w:r>
-        <w:rPr>
-          <w:rFonts w:eastAsia="Noto Serif CJK SC" w:cs="Noto Sans Devanagari" w:ascii="Garamond" w:hAnsi="Garamond"/>
-          <w:i w:val="false"/>
-          <w:iCs w:val="false"/>
-          <w:color w:val="00A0FC"/>
-          <w:kern w:val="2"/>
-          <w:sz w:val="36"/>
-          <w:szCs w:val="36"/>
-          <w:lang w:val="pt-BR" w:eastAsia="zh-CN" w:bidi="hi-IN"/>
-        </w:rPr>
-        <w:t>intervenção</w:t>
-      </w:r>
-      <w:r>
-        <w:rPr>
-          <w:rFonts w:eastAsia="Noto Serif CJK SC" w:cs="Noto Sans Devanagari" w:ascii="Garamond" w:hAnsi="Garamond"/>
-          <w:i w:val="false"/>
-          <w:iCs w:val="false"/>
-          <w:color w:val="00A0FC"/>
-          <w:kern w:val="2"/>
-          <w:sz w:val="36"/>
-          <w:szCs w:val="36"/>
-          <w:lang w:val="pt-BR" w:eastAsia="zh-CN" w:bidi="hi-IN"/>
-        </w:rPr>
-        <w:t xml:space="preserve"> de Espíritos superiores, pois o Espírito encarnado não encontra em si mesmo a força necessária para se ver livre da influência que sofre</w:t>
-      </w:r>
-      <w:r>
-        <w:rPr>
-          <w:rFonts w:eastAsia="Noto Serif CJK SC" w:cs="Noto Sans Devanagari" w:ascii="Garamond" w:hAnsi="Garamond"/>
-          <w:i w:val="false"/>
-          <w:iCs w:val="false"/>
-          <w:color w:val="00A0FC"/>
-          <w:kern w:val="2"/>
-          <w:sz w:val="36"/>
-          <w:szCs w:val="36"/>
-          <w:lang w:val="pt-BR" w:eastAsia="zh-CN" w:bidi="hi-IN"/>
-        </w:rPr>
-        <w:t xml:space="preserve"> e que ele próprio permitiu que se estabelecesse.</w:t>
+        <w:t>Nos casos mais graves faz-se necessária a intervenção de Espíritos superiores, pois o Espírito encarnado não encontra em si mesmo a força necessária para se ver livre da influência que sofre e que ele próprio permitiu que se estabelecesse.</w:t>
       </w:r>
     </w:p>
     <w:p>
@@ -3015,50 +2950,29 @@
           <w:szCs w:val="36"/>
           <w:lang w:val="pt-BR" w:eastAsia="zh-CN" w:bidi="hi-IN"/>
         </w:rPr>
-        <w:t>Nessa pergunta Kardec fez 3</w:t>
-      </w:r>
-      <w:r>
-        <w:rPr>
-          <w:rFonts w:eastAsia="Noto Serif CJK SC" w:cs="Noto Sans Devanagari" w:ascii="Garamond" w:hAnsi="Garamond"/>
-          <w:i w:val="false"/>
-          <w:iCs w:val="false"/>
-          <w:color w:val="00A0FC"/>
-          <w:kern w:val="2"/>
-          <w:sz w:val="36"/>
-          <w:szCs w:val="36"/>
-          <w:lang w:val="pt-BR" w:eastAsia="zh-CN" w:bidi="hi-IN"/>
-        </w:rPr>
-        <w:t xml:space="preserve"> </w:t>
-      </w:r>
-      <w:r>
-        <w:rPr>
-          <w:rFonts w:eastAsia="Noto Serif CJK SC" w:cs="Noto Sans Devanagari" w:ascii="Garamond" w:hAnsi="Garamond"/>
-          <w:i w:val="false"/>
-          <w:iCs w:val="false"/>
-          <w:color w:val="00A0FC"/>
-          <w:kern w:val="2"/>
-          <w:sz w:val="36"/>
-          <w:szCs w:val="36"/>
-          <w:lang w:val="pt-BR" w:eastAsia="zh-CN" w:bidi="hi-IN"/>
-        </w:rPr>
-        <w:t>questionamentos à Espiritualidade:</w:t>
-      </w:r>
-    </w:p>
-    <w:p>
-      <w:pPr>
-        <w:pStyle w:val="Normal"/>
-        <w:bidi w:val="0"/>
-        <w:ind w:left="709" w:hanging="0"/>
-        <w:jc w:val="both"/>
-        <w:rPr>
-          <w:rFonts w:ascii="Garamond" w:hAnsi="Garamond"/>
-          <w:color w:val="00A0FC"/>
-          <w:sz w:val="36"/>
-          <w:szCs w:val="36"/>
-        </w:rPr>
-      </w:pPr>
-      <w:r>
-        <w:rPr/>
+        <w:t>Nessa pergunta Kardec fez 3 questionamentos à Espiritualidade:</w:t>
+      </w:r>
+    </w:p>
+    <w:p>
+      <w:pPr>
+        <w:pStyle w:val="Normal"/>
+        <w:bidi w:val="0"/>
+        <w:ind w:left="709" w:hanging="0"/>
+        <w:jc w:val="both"/>
+        <w:rPr>
+          <w:rFonts w:ascii="Garamond" w:hAnsi="Garamond"/>
+          <w:color w:val="00A0FC"/>
+          <w:sz w:val="36"/>
+          <w:szCs w:val="36"/>
+        </w:rPr>
+      </w:pPr>
+      <w:r>
+        <w:rPr>
+          <w:rFonts w:ascii="Garamond" w:hAnsi="Garamond"/>
+          <w:color w:val="00A0FC"/>
+          <w:sz w:val="36"/>
+          <w:szCs w:val="36"/>
+        </w:rPr>
       </w:r>
     </w:p>
     <w:p>
@@ -3108,33 +3022,7 @@
           <w:szCs w:val="36"/>
           <w:lang w:val="pt-BR" w:eastAsia="zh-CN" w:bidi="hi-IN"/>
         </w:rPr>
-        <w:t>se assim for</w:t>
-      </w:r>
-      <w:r>
-        <w:rPr>
-          <w:rFonts w:eastAsia="Noto Serif CJK SC" w:cs="Noto Sans Devanagari" w:ascii="Garamond" w:hAnsi="Garamond"/>
-          <w:i w:val="false"/>
-          <w:iCs w:val="false"/>
-          <w:color w:val="00A0FC"/>
-          <w:kern w:val="2"/>
-          <w:sz w:val="36"/>
-          <w:szCs w:val="36"/>
-          <w:lang w:val="pt-BR" w:eastAsia="zh-CN" w:bidi="hi-IN"/>
-        </w:rPr>
-        <w:t>,</w:t>
-      </w:r>
-      <w:r>
-        <w:rPr>
-          <w:rFonts w:eastAsia="Noto Serif CJK SC" w:cs="Noto Sans Devanagari" w:ascii="Garamond" w:hAnsi="Garamond"/>
-          <w:i w:val="false"/>
-          <w:iCs w:val="false"/>
-          <w:color w:val="00A0FC"/>
-          <w:kern w:val="2"/>
-          <w:sz w:val="36"/>
-          <w:szCs w:val="36"/>
-          <w:lang w:val="pt-BR" w:eastAsia="zh-CN" w:bidi="hi-IN"/>
-        </w:rPr>
-        <w:t xml:space="preserve"> poderia uma terceira pessoa intervir de maneira a interromper a fascinação?</w:t>
+        <w:t>se assim for, poderia uma terceira pessoa intervir de maneira a interromper a fascinação?</w:t>
       </w:r>
     </w:p>
     <w:p>
@@ -3181,77 +3069,61 @@
         </w:rPr>
       </w:pPr>
       <w:r>
-        <w:rPr/>
-      </w:r>
-    </w:p>
-    <w:p>
-      <w:pPr>
-        <w:pStyle w:val="Normal"/>
-        <w:bidi w:val="0"/>
-        <w:ind w:left="709" w:hanging="0"/>
-        <w:jc w:val="both"/>
-        <w:rPr>
-          <w:rFonts w:ascii="Garamond" w:hAnsi="Garamond"/>
-          <w:color w:val="00A0FC"/>
-          <w:sz w:val="36"/>
-          <w:szCs w:val="36"/>
-        </w:rPr>
-      </w:pPr>
-      <w:r>
-        <w:rPr>
-          <w:rFonts w:eastAsia="Noto Serif CJK SC" w:cs="Noto Sans Devanagari" w:ascii="Garamond" w:hAnsi="Garamond"/>
-          <w:i w:val="false"/>
-          <w:iCs w:val="false"/>
-          <w:color w:val="00A0FC"/>
-          <w:kern w:val="2"/>
-          <w:sz w:val="36"/>
-          <w:szCs w:val="36"/>
-          <w:lang w:val="pt-BR" w:eastAsia="zh-CN" w:bidi="hi-IN"/>
-        </w:rPr>
-        <w:t xml:space="preserve">A Espiritualidade respondeu "sim" de maneira implícita para os 2 primeiros questionamentos porque na resposta dada à Kardec, </w:t>
-      </w:r>
-      <w:r>
-        <w:rPr>
-          <w:rFonts w:eastAsia="Noto Serif CJK SC" w:cs="Noto Sans Devanagari" w:ascii="Garamond" w:hAnsi="Garamond"/>
-          <w:i w:val="false"/>
-          <w:iCs w:val="false"/>
-          <w:color w:val="00A0FC"/>
-          <w:kern w:val="2"/>
-          <w:sz w:val="36"/>
-          <w:szCs w:val="36"/>
-          <w:lang w:val="pt-BR" w:eastAsia="zh-CN" w:bidi="hi-IN"/>
-        </w:rPr>
-        <w:t>ela já fala</w:t>
-      </w:r>
-      <w:r>
-        <w:rPr>
-          <w:rFonts w:eastAsia="Noto Serif CJK SC" w:cs="Noto Sans Devanagari" w:ascii="Garamond" w:hAnsi="Garamond"/>
-          <w:i w:val="false"/>
-          <w:iCs w:val="false"/>
-          <w:color w:val="00A0FC"/>
-          <w:kern w:val="2"/>
-          <w:sz w:val="36"/>
-          <w:szCs w:val="36"/>
-          <w:lang w:val="pt-BR" w:eastAsia="zh-CN" w:bidi="hi-IN"/>
-        </w:rPr>
-        <w:t xml:space="preserve"> sobre a condição que o intercessor deve ter para auxiliar o fascinado de maneira eficaz e eficiente.</w:t>
-      </w:r>
-    </w:p>
-    <w:p>
-      <w:pPr>
-        <w:pStyle w:val="Normal"/>
-        <w:bidi w:val="0"/>
-        <w:ind w:left="709" w:hanging="0"/>
-        <w:jc w:val="both"/>
-        <w:rPr>
-          <w:rFonts w:ascii="Garamond" w:hAnsi="Garamond"/>
-          <w:color w:val="00A0FC"/>
-          <w:sz w:val="36"/>
-          <w:szCs w:val="36"/>
-        </w:rPr>
-      </w:pPr>
-      <w:r>
-        <w:rPr/>
+        <w:rPr>
+          <w:rFonts w:ascii="Garamond" w:hAnsi="Garamond"/>
+          <w:color w:val="00A0FC"/>
+          <w:sz w:val="36"/>
+          <w:szCs w:val="36"/>
+        </w:rPr>
+      </w:r>
+    </w:p>
+    <w:p>
+      <w:pPr>
+        <w:pStyle w:val="Normal"/>
+        <w:bidi w:val="0"/>
+        <w:ind w:left="709" w:hanging="0"/>
+        <w:jc w:val="both"/>
+        <w:rPr>
+          <w:rFonts w:ascii="Garamond" w:hAnsi="Garamond"/>
+          <w:color w:val="00A0FC"/>
+          <w:sz w:val="36"/>
+          <w:szCs w:val="36"/>
+        </w:rPr>
+      </w:pPr>
+      <w:r>
+        <w:rPr>
+          <w:rFonts w:eastAsia="Noto Serif CJK SC" w:cs="Noto Sans Devanagari" w:ascii="Garamond" w:hAnsi="Garamond"/>
+          <w:i w:val="false"/>
+          <w:iCs w:val="false"/>
+          <w:color w:val="00A0FC"/>
+          <w:kern w:val="2"/>
+          <w:sz w:val="36"/>
+          <w:szCs w:val="36"/>
+          <w:lang w:val="pt-BR" w:eastAsia="zh-CN" w:bidi="hi-IN"/>
+        </w:rPr>
+        <w:t>A Espiritualidade respondeu "sim" de maneira implícita para os 2 primeiros questionamentos porque na resposta dada à Kardec, ela já fala sobre a condição que o intercessor deve ter para auxiliar o fascinado de maneira eficaz e eficiente.</w:t>
+      </w:r>
+    </w:p>
+    <w:p>
+      <w:pPr>
+        <w:pStyle w:val="Normal"/>
+        <w:bidi w:val="0"/>
+        <w:ind w:left="709" w:hanging="0"/>
+        <w:jc w:val="both"/>
+        <w:rPr>
+          <w:rFonts w:ascii="Garamond" w:hAnsi="Garamond"/>
+          <w:color w:val="00A0FC"/>
+          <w:sz w:val="36"/>
+          <w:szCs w:val="36"/>
+        </w:rPr>
+      </w:pPr>
+      <w:r>
+        <w:rPr>
+          <w:rFonts w:ascii="Garamond" w:hAnsi="Garamond"/>
+          <w:color w:val="00A0FC"/>
+          <w:sz w:val="36"/>
+          <w:szCs w:val="36"/>
+        </w:rPr>
       </w:r>
     </w:p>
     <w:p>
@@ -3295,7 +3167,12 @@
         </w:rPr>
       </w:pPr>
       <w:r>
-        <w:rPr/>
+        <w:rPr>
+          <w:rFonts w:ascii="Garamond" w:hAnsi="Garamond"/>
+          <w:color w:val="00A0FC"/>
+          <w:sz w:val="36"/>
+          <w:szCs w:val="36"/>
+        </w:rPr>
       </w:r>
     </w:p>
     <w:p>
@@ -3339,7 +3216,12 @@
         </w:rPr>
       </w:pPr>
       <w:r>
-        <w:rPr/>
+        <w:rPr>
+          <w:rFonts w:ascii="Garamond" w:hAnsi="Garamond"/>
+          <w:color w:val="00A0FC"/>
+          <w:sz w:val="36"/>
+          <w:szCs w:val="36"/>
+        </w:rPr>
       </w:r>
     </w:p>
     <w:p>
@@ -3383,226 +3265,137 @@
         </w:rPr>
       </w:pPr>
       <w:r>
-        <w:rPr/>
-      </w:r>
-    </w:p>
-    <w:p>
-      <w:pPr>
-        <w:pStyle w:val="Normal"/>
-        <w:bidi w:val="0"/>
-        <w:ind w:left="709" w:hanging="0"/>
-        <w:jc w:val="both"/>
-        <w:rPr>
-          <w:rFonts w:ascii="Garamond" w:hAnsi="Garamond"/>
-          <w:color w:val="00A0FC"/>
-          <w:sz w:val="36"/>
-          <w:szCs w:val="36"/>
-        </w:rPr>
-      </w:pPr>
-      <w:r>
-        <w:rPr>
-          <w:rFonts w:eastAsia="Noto Serif CJK SC" w:cs="Noto Sans Devanagari" w:ascii="Garamond" w:hAnsi="Garamond"/>
-          <w:i w:val="false"/>
-          <w:iCs w:val="false"/>
-          <w:color w:val="00A0FC"/>
-          <w:kern w:val="2"/>
-          <w:sz w:val="36"/>
-          <w:szCs w:val="36"/>
-          <w:lang w:val="pt-BR" w:eastAsia="zh-CN" w:bidi="hi-IN"/>
-        </w:rPr>
-        <w:t>Foi exatamente esse</w:t>
-      </w:r>
-      <w:r>
-        <w:rPr>
-          <w:rFonts w:eastAsia="Noto Serif CJK SC" w:cs="Noto Sans Devanagari" w:ascii="Garamond" w:hAnsi="Garamond"/>
-          <w:i w:val="false"/>
-          <w:iCs w:val="false"/>
-          <w:color w:val="00A0FC"/>
-          <w:kern w:val="2"/>
-          <w:sz w:val="36"/>
-          <w:szCs w:val="36"/>
-          <w:lang w:val="pt-BR" w:eastAsia="zh-CN" w:bidi="hi-IN"/>
-        </w:rPr>
-        <w:t xml:space="preserve"> o primeiro dos questionamentos </w:t>
-      </w:r>
-      <w:r>
-        <w:rPr>
-          <w:rFonts w:eastAsia="Noto Serif CJK SC" w:cs="Noto Sans Devanagari" w:ascii="Garamond" w:hAnsi="Garamond"/>
-          <w:i w:val="false"/>
-          <w:iCs w:val="false"/>
-          <w:color w:val="00A0FC"/>
-          <w:kern w:val="2"/>
-          <w:sz w:val="36"/>
-          <w:szCs w:val="36"/>
-          <w:lang w:val="pt-BR" w:eastAsia="zh-CN" w:bidi="hi-IN"/>
-        </w:rPr>
-        <w:t xml:space="preserve">que Kardec </w:t>
-      </w:r>
-      <w:r>
-        <w:rPr>
-          <w:rFonts w:eastAsia="Noto Serif CJK SC" w:cs="Noto Sans Devanagari" w:ascii="Garamond" w:hAnsi="Garamond"/>
-          <w:i w:val="false"/>
-          <w:iCs w:val="false"/>
-          <w:color w:val="00A0FC"/>
-          <w:kern w:val="2"/>
-          <w:sz w:val="36"/>
-          <w:szCs w:val="36"/>
-          <w:lang w:val="pt-BR" w:eastAsia="zh-CN" w:bidi="hi-IN"/>
-        </w:rPr>
-        <w:t xml:space="preserve">fez nessa </w:t>
-      </w:r>
-      <w:r>
-        <w:rPr>
-          <w:rFonts w:eastAsia="Noto Serif CJK SC" w:cs="Noto Sans Devanagari" w:ascii="Garamond" w:hAnsi="Garamond"/>
-          <w:i w:val="false"/>
-          <w:iCs w:val="false"/>
-          <w:color w:val="00A0FC"/>
-          <w:kern w:val="2"/>
-          <w:sz w:val="36"/>
-          <w:szCs w:val="36"/>
-          <w:lang w:val="pt-BR" w:eastAsia="zh-CN" w:bidi="hi-IN"/>
-        </w:rPr>
-        <w:t>pergunta 476 que estamos estudando: pode a fascinação ser tão grande que o subjugado não consiga reconhecer sua condição?</w:t>
-      </w:r>
-    </w:p>
-    <w:p>
-      <w:pPr>
-        <w:pStyle w:val="Normal"/>
-        <w:bidi w:val="0"/>
-        <w:ind w:left="709" w:hanging="0"/>
-        <w:jc w:val="both"/>
-        <w:rPr>
-          <w:rFonts w:ascii="Garamond" w:hAnsi="Garamond"/>
-          <w:color w:val="00A0FC"/>
-          <w:sz w:val="36"/>
-          <w:szCs w:val="36"/>
-        </w:rPr>
-      </w:pPr>
-      <w:r>
-        <w:rPr/>
-      </w:r>
-    </w:p>
-    <w:p>
-      <w:pPr>
-        <w:pStyle w:val="Normal"/>
-        <w:bidi w:val="0"/>
-        <w:ind w:left="709" w:hanging="0"/>
-        <w:jc w:val="both"/>
-        <w:rPr>
-          <w:rFonts w:ascii="Garamond" w:hAnsi="Garamond"/>
-          <w:color w:val="00A0FC"/>
-          <w:sz w:val="36"/>
-          <w:szCs w:val="36"/>
-        </w:rPr>
-      </w:pPr>
-      <w:r>
-        <w:rPr>
-          <w:rFonts w:eastAsia="Noto Serif CJK SC" w:cs="Noto Sans Devanagari" w:ascii="Garamond" w:hAnsi="Garamond"/>
-          <w:i w:val="false"/>
-          <w:iCs w:val="false"/>
-          <w:color w:val="00A0FC"/>
-          <w:kern w:val="2"/>
-          <w:sz w:val="36"/>
-          <w:szCs w:val="36"/>
-          <w:lang w:val="pt-BR" w:eastAsia="zh-CN" w:bidi="hi-IN"/>
-        </w:rPr>
-        <w:t>O</w:t>
-      </w:r>
-      <w:r>
-        <w:rPr>
-          <w:rFonts w:eastAsia="Noto Serif CJK SC" w:cs="Noto Sans Devanagari" w:ascii="Garamond" w:hAnsi="Garamond"/>
-          <w:i w:val="false"/>
-          <w:iCs w:val="false"/>
-          <w:color w:val="00A0FC"/>
-          <w:kern w:val="2"/>
-          <w:sz w:val="36"/>
-          <w:szCs w:val="36"/>
-          <w:lang w:val="pt-BR" w:eastAsia="zh-CN" w:bidi="hi-IN"/>
-        </w:rPr>
-        <w:t xml:space="preserve"> fascinado acredita estar sob a tutela de um Espírito elevado, sábio, evoluído. Não consegue compreender que está sendo enganado. </w:t>
-      </w:r>
-      <w:r>
-        <w:rPr>
-          <w:rFonts w:eastAsia="Noto Serif CJK SC" w:cs="Noto Sans Devanagari" w:ascii="Garamond" w:hAnsi="Garamond"/>
-          <w:i w:val="false"/>
-          <w:iCs w:val="false"/>
-          <w:color w:val="00A0FC"/>
-          <w:kern w:val="2"/>
-          <w:sz w:val="36"/>
-          <w:szCs w:val="36"/>
-          <w:lang w:val="pt-BR" w:eastAsia="zh-CN" w:bidi="hi-IN"/>
-        </w:rPr>
-        <w:t xml:space="preserve"> Na mente do fascinado, </w:t>
-      </w:r>
-      <w:r>
-        <w:rPr>
-          <w:rFonts w:eastAsia="Noto Serif CJK SC" w:cs="Noto Sans Devanagari" w:ascii="Garamond" w:hAnsi="Garamond"/>
-          <w:i w:val="false"/>
-          <w:iCs w:val="false"/>
-          <w:color w:val="00A0FC"/>
-          <w:kern w:val="2"/>
-          <w:sz w:val="36"/>
-          <w:szCs w:val="36"/>
-          <w:lang w:val="pt-BR" w:eastAsia="zh-CN" w:bidi="hi-IN"/>
-        </w:rPr>
-        <w:t>não há nada de errado com a influência que ele vem recebendo.</w:t>
-      </w:r>
-    </w:p>
-    <w:p>
-      <w:pPr>
-        <w:pStyle w:val="Normal"/>
-        <w:bidi w:val="0"/>
-        <w:ind w:left="709" w:hanging="0"/>
-        <w:jc w:val="both"/>
-        <w:rPr>
-          <w:rFonts w:ascii="Garamond" w:hAnsi="Garamond"/>
-          <w:color w:val="00A0FC"/>
-          <w:sz w:val="36"/>
-          <w:szCs w:val="36"/>
-        </w:rPr>
-      </w:pPr>
-      <w:r>
-        <w:rPr/>
-      </w:r>
-    </w:p>
-    <w:p>
-      <w:pPr>
-        <w:pStyle w:val="Normal"/>
-        <w:bidi w:val="0"/>
-        <w:ind w:left="709" w:hanging="0"/>
-        <w:jc w:val="both"/>
-        <w:rPr>
-          <w:rFonts w:ascii="Garamond" w:hAnsi="Garamond"/>
-          <w:color w:val="00A0FC"/>
-          <w:sz w:val="36"/>
-          <w:szCs w:val="36"/>
-        </w:rPr>
-      </w:pPr>
-      <w:r>
-        <w:rPr>
-          <w:rFonts w:eastAsia="Noto Serif CJK SC" w:cs="Noto Sans Devanagari" w:ascii="Garamond" w:hAnsi="Garamond"/>
-          <w:i w:val="false"/>
-          <w:iCs w:val="false"/>
-          <w:color w:val="00A0FC"/>
-          <w:kern w:val="2"/>
-          <w:sz w:val="36"/>
-          <w:szCs w:val="36"/>
-          <w:lang w:val="pt-BR" w:eastAsia="zh-CN" w:bidi="hi-IN"/>
-        </w:rPr>
-        <w:t>K</w:t>
-      </w:r>
-      <w:r>
-        <w:rPr>
-          <w:rFonts w:eastAsia="Noto Serif CJK SC" w:cs="Noto Sans Devanagari" w:ascii="Garamond" w:hAnsi="Garamond"/>
-          <w:i w:val="false"/>
-          <w:iCs w:val="false"/>
-          <w:color w:val="00A0FC"/>
-          <w:kern w:val="2"/>
-          <w:sz w:val="36"/>
-          <w:szCs w:val="36"/>
-          <w:lang w:val="pt-BR" w:eastAsia="zh-CN" w:bidi="hi-IN"/>
-        </w:rPr>
-        <w:t>ardec diz não são apenas as pessoas simples e de pouca instrução que estão sujeitas à fascinação. Os mais instruídos e sábios nas ciências humanas são igualmente suscetíveis de se tornarem fascinados.</w:t>
+        <w:rPr>
+          <w:rFonts w:ascii="Garamond" w:hAnsi="Garamond"/>
+          <w:color w:val="00A0FC"/>
+          <w:sz w:val="36"/>
+          <w:szCs w:val="36"/>
+        </w:rPr>
+      </w:r>
+    </w:p>
+    <w:p>
+      <w:pPr>
+        <w:pStyle w:val="Normal"/>
+        <w:bidi w:val="0"/>
+        <w:ind w:left="709" w:hanging="0"/>
+        <w:jc w:val="both"/>
+        <w:rPr>
+          <w:rFonts w:ascii="Garamond" w:hAnsi="Garamond"/>
+          <w:color w:val="00A0FC"/>
+          <w:sz w:val="36"/>
+          <w:szCs w:val="36"/>
+        </w:rPr>
+      </w:pPr>
+      <w:r>
+        <w:rPr>
+          <w:rFonts w:eastAsia="Noto Serif CJK SC" w:cs="Noto Sans Devanagari" w:ascii="Garamond" w:hAnsi="Garamond"/>
+          <w:i w:val="false"/>
+          <w:iCs w:val="false"/>
+          <w:color w:val="00A0FC"/>
+          <w:kern w:val="2"/>
+          <w:sz w:val="36"/>
+          <w:szCs w:val="36"/>
+          <w:lang w:val="pt-BR" w:eastAsia="zh-CN" w:bidi="hi-IN"/>
+        </w:rPr>
+        <w:t>Foi exatamente esse o primeiro dos questionamentos que Kardec fez nessa pergunta 476 que estamos estudando: pode a fascinação ser tão grande que o subjugado não consiga reconhecer sua condição?</w:t>
+      </w:r>
+    </w:p>
+    <w:p>
+      <w:pPr>
+        <w:pStyle w:val="Normal"/>
+        <w:bidi w:val="0"/>
+        <w:ind w:left="709" w:hanging="0"/>
+        <w:jc w:val="both"/>
+        <w:rPr>
+          <w:rFonts w:ascii="Garamond" w:hAnsi="Garamond"/>
+          <w:color w:val="00A0FC"/>
+          <w:sz w:val="36"/>
+          <w:szCs w:val="36"/>
+        </w:rPr>
+      </w:pPr>
+      <w:r>
+        <w:rPr>
+          <w:rFonts w:ascii="Garamond" w:hAnsi="Garamond"/>
+          <w:color w:val="00A0FC"/>
+          <w:sz w:val="36"/>
+          <w:szCs w:val="36"/>
+        </w:rPr>
+      </w:r>
+    </w:p>
+    <w:p>
+      <w:pPr>
+        <w:pStyle w:val="Normal"/>
+        <w:bidi w:val="0"/>
+        <w:ind w:left="709" w:hanging="0"/>
+        <w:jc w:val="both"/>
+        <w:rPr>
+          <w:rFonts w:ascii="Garamond" w:hAnsi="Garamond"/>
+          <w:color w:val="00A0FC"/>
+          <w:sz w:val="36"/>
+          <w:szCs w:val="36"/>
+        </w:rPr>
+      </w:pPr>
+      <w:r>
+        <w:rPr>
+          <w:rFonts w:eastAsia="Noto Serif CJK SC" w:cs="Noto Sans Devanagari" w:ascii="Garamond" w:hAnsi="Garamond"/>
+          <w:i w:val="false"/>
+          <w:iCs w:val="false"/>
+          <w:color w:val="00A0FC"/>
+          <w:kern w:val="2"/>
+          <w:sz w:val="36"/>
+          <w:szCs w:val="36"/>
+          <w:lang w:val="pt-BR" w:eastAsia="zh-CN" w:bidi="hi-IN"/>
+        </w:rPr>
+        <w:t>O fascinado acredita estar sob a tutela de um Espírito elevado, sábio, evoluído. Não consegue compreender que está sendo enganado.  Na mente do fascinado, não há nada de errado com a influência que ele vem recebendo.</w:t>
+      </w:r>
+    </w:p>
+    <w:p>
+      <w:pPr>
+        <w:pStyle w:val="Normal"/>
+        <w:bidi w:val="0"/>
+        <w:ind w:left="709" w:hanging="0"/>
+        <w:jc w:val="both"/>
+        <w:rPr>
+          <w:rFonts w:ascii="Garamond" w:hAnsi="Garamond"/>
+          <w:color w:val="00A0FC"/>
+          <w:sz w:val="36"/>
+          <w:szCs w:val="36"/>
+        </w:rPr>
+      </w:pPr>
+      <w:r>
+        <w:rPr>
+          <w:rFonts w:ascii="Garamond" w:hAnsi="Garamond"/>
+          <w:color w:val="00A0FC"/>
+          <w:sz w:val="36"/>
+          <w:szCs w:val="36"/>
+        </w:rPr>
+      </w:r>
+    </w:p>
+    <w:p>
+      <w:pPr>
+        <w:pStyle w:val="Normal"/>
+        <w:bidi w:val="0"/>
+        <w:ind w:left="709" w:hanging="0"/>
+        <w:jc w:val="both"/>
+        <w:rPr>
+          <w:rFonts w:ascii="Garamond" w:hAnsi="Garamond"/>
+          <w:color w:val="00A0FC"/>
+          <w:sz w:val="36"/>
+          <w:szCs w:val="36"/>
+        </w:rPr>
+      </w:pPr>
+      <w:r>
+        <w:rPr>
+          <w:rFonts w:eastAsia="Noto Serif CJK SC" w:cs="Noto Sans Devanagari" w:ascii="Garamond" w:hAnsi="Garamond"/>
+          <w:i w:val="false"/>
+          <w:iCs w:val="false"/>
+          <w:color w:val="00A0FC"/>
+          <w:kern w:val="2"/>
+          <w:sz w:val="36"/>
+          <w:szCs w:val="36"/>
+          <w:lang w:val="pt-BR" w:eastAsia="zh-CN" w:bidi="hi-IN"/>
+        </w:rPr>
+        <w:t>Kardec diz não são apenas as pessoas simples e de pouca instrução que estão sujeitas à fascinação. Os mais instruídos e sábios nas ciências humanas são igualmente suscetíveis de se tornarem fascinados.</w:t>
       </w:r>
     </w:p>
     <w:p>
@@ -3646,77 +3439,61 @@
         </w:rPr>
       </w:pPr>
       <w:r>
-        <w:rPr/>
-      </w:r>
-    </w:p>
-    <w:p>
-      <w:pPr>
-        <w:pStyle w:val="Normal"/>
-        <w:bidi w:val="0"/>
-        <w:ind w:left="709" w:hanging="0"/>
-        <w:jc w:val="both"/>
-        <w:rPr>
-          <w:rFonts w:ascii="Garamond" w:hAnsi="Garamond"/>
-          <w:color w:val="00A0FC"/>
-          <w:sz w:val="36"/>
-          <w:szCs w:val="36"/>
-        </w:rPr>
-      </w:pPr>
-      <w:r>
-        <w:rPr>
-          <w:rFonts w:eastAsia="Noto Serif CJK SC" w:cs="Noto Sans Devanagari" w:ascii="Garamond" w:hAnsi="Garamond"/>
-          <w:i w:val="false"/>
-          <w:iCs w:val="false"/>
-          <w:color w:val="00A0FC"/>
-          <w:kern w:val="2"/>
-          <w:sz w:val="36"/>
-          <w:szCs w:val="36"/>
-          <w:lang w:val="pt-BR" w:eastAsia="zh-CN" w:bidi="hi-IN"/>
-        </w:rPr>
-        <w:t xml:space="preserve">Outra coisa que Kardec nos diz é que o </w:t>
-      </w:r>
-      <w:r>
-        <w:rPr>
-          <w:rFonts w:eastAsia="Noto Serif CJK SC" w:cs="Noto Sans Devanagari" w:ascii="Garamond" w:hAnsi="Garamond"/>
-          <w:i w:val="false"/>
-          <w:iCs w:val="false"/>
-          <w:color w:val="00A0FC"/>
-          <w:kern w:val="2"/>
-          <w:sz w:val="36"/>
-          <w:szCs w:val="36"/>
-          <w:lang w:val="pt-BR" w:eastAsia="zh-CN" w:bidi="hi-IN"/>
-        </w:rPr>
-        <w:t>Espírito que deseja enganar precisa ser ardiloso e hipócrita, ocultando-se sob aparência de virtude. Usa termos elevados como caridade e humildade para conquistar confiança. Apesar disso, deixa transparecer sinais de inferioridade que apenas os fascinados não percebem. Por temer os esclarecidos, procura afastar o intérprete de quem poderia revelar-lhe a fraude</w:t>
-      </w:r>
-      <w:r>
-        <w:rPr>
-          <w:rFonts w:eastAsia="Noto Serif CJK SC" w:cs="Noto Sans Devanagari" w:ascii="Garamond" w:hAnsi="Garamond"/>
-          <w:i w:val="false"/>
-          <w:iCs w:val="false"/>
-          <w:color w:val="00A0FC"/>
-          <w:kern w:val="2"/>
-          <w:sz w:val="36"/>
-          <w:szCs w:val="36"/>
-          <w:lang w:val="pt-BR" w:eastAsia="zh-CN" w:bidi="hi-IN"/>
-        </w:rPr>
-        <w:t>.</w:t>
-      </w:r>
-    </w:p>
-    <w:p>
-      <w:pPr>
-        <w:pStyle w:val="Normal"/>
-        <w:bidi w:val="0"/>
-        <w:ind w:left="709" w:hanging="0"/>
-        <w:jc w:val="both"/>
-        <w:rPr>
-          <w:rFonts w:ascii="Garamond" w:hAnsi="Garamond"/>
-          <w:color w:val="00A0FC"/>
-          <w:sz w:val="36"/>
-          <w:szCs w:val="36"/>
-        </w:rPr>
-      </w:pPr>
-      <w:r>
-        <w:rPr/>
+        <w:rPr>
+          <w:rFonts w:ascii="Garamond" w:hAnsi="Garamond"/>
+          <w:color w:val="00A0FC"/>
+          <w:sz w:val="36"/>
+          <w:szCs w:val="36"/>
+        </w:rPr>
+      </w:r>
+    </w:p>
+    <w:p>
+      <w:pPr>
+        <w:pStyle w:val="Normal"/>
+        <w:bidi w:val="0"/>
+        <w:ind w:left="709" w:hanging="0"/>
+        <w:jc w:val="both"/>
+        <w:rPr>
+          <w:rFonts w:ascii="Garamond" w:hAnsi="Garamond"/>
+          <w:color w:val="00A0FC"/>
+          <w:sz w:val="36"/>
+          <w:szCs w:val="36"/>
+        </w:rPr>
+      </w:pPr>
+      <w:r>
+        <w:rPr>
+          <w:rFonts w:eastAsia="Noto Serif CJK SC" w:cs="Noto Sans Devanagari" w:ascii="Garamond" w:hAnsi="Garamond"/>
+          <w:i w:val="false"/>
+          <w:iCs w:val="false"/>
+          <w:color w:val="00A0FC"/>
+          <w:kern w:val="2"/>
+          <w:sz w:val="36"/>
+          <w:szCs w:val="36"/>
+          <w:lang w:val="pt-BR" w:eastAsia="zh-CN" w:bidi="hi-IN"/>
+        </w:rPr>
+        <w:t>Outra coisa que Kardec nos diz é que o Espírito que deseja enganar precisa ser ardiloso e hipócrita, ocultando-se sob aparência de virtude. Usa termos elevados como caridade e humildade para conquistar confiança. Apesar disso, deixa transparecer sinais de inferioridade que apenas os fascinados não percebem. Por temer os esclarecidos, procura afastar o intérprete de quem poderia revelar-lhe a fraude.</w:t>
+      </w:r>
+    </w:p>
+    <w:p>
+      <w:pPr>
+        <w:pStyle w:val="Normal"/>
+        <w:bidi w:val="0"/>
+        <w:ind w:left="709" w:hanging="0"/>
+        <w:jc w:val="both"/>
+        <w:rPr>
+          <w:rFonts w:ascii="Garamond" w:hAnsi="Garamond"/>
+          <w:color w:val="00A0FC"/>
+          <w:sz w:val="36"/>
+          <w:szCs w:val="36"/>
+        </w:rPr>
+      </w:pPr>
+      <w:r>
+        <w:rPr>
+          <w:rFonts w:ascii="Garamond" w:hAnsi="Garamond"/>
+          <w:color w:val="00A0FC"/>
+          <w:sz w:val="36"/>
+          <w:szCs w:val="36"/>
+        </w:rPr>
       </w:r>
     </w:p>
     <w:p>
@@ -3760,7 +3537,12 @@
         </w:rPr>
       </w:pPr>
       <w:r>
-        <w:rPr/>
+        <w:rPr>
+          <w:rFonts w:ascii="Garamond" w:hAnsi="Garamond"/>
+          <w:color w:val="00A0FC"/>
+          <w:sz w:val="36"/>
+          <w:szCs w:val="36"/>
+        </w:rPr>
       </w:r>
     </w:p>
     <w:p>
@@ -3804,7 +3586,12 @@
         </w:rPr>
       </w:pPr>
       <w:r>
-        <w:rPr/>
+        <w:rPr>
+          <w:rFonts w:ascii="Garamond" w:hAnsi="Garamond"/>
+          <w:color w:val="00A0FC"/>
+          <w:sz w:val="36"/>
+          <w:szCs w:val="36"/>
+        </w:rPr>
       </w:r>
     </w:p>
     <w:p>
@@ -3848,7 +3635,12 @@
         </w:rPr>
       </w:pPr>
       <w:r>
-        <w:rPr/>
+        <w:rPr>
+          <w:rFonts w:ascii="Garamond" w:hAnsi="Garamond"/>
+          <w:color w:val="00A0FC"/>
+          <w:sz w:val="36"/>
+          <w:szCs w:val="36"/>
+        </w:rPr>
       </w:r>
     </w:p>
     <w:p>
@@ -3892,7 +3684,12 @@
         </w:rPr>
       </w:pPr>
       <w:r>
-        <w:rPr/>
+        <w:rPr>
+          <w:rFonts w:ascii="Garamond" w:hAnsi="Garamond"/>
+          <w:color w:val="00A0FC"/>
+          <w:sz w:val="36"/>
+          <w:szCs w:val="36"/>
+        </w:rPr>
       </w:r>
     </w:p>
     <w:p>
@@ -3936,7 +3733,12 @@
         </w:rPr>
       </w:pPr>
       <w:r>
-        <w:rPr/>
+        <w:rPr>
+          <w:rFonts w:ascii="Garamond" w:hAnsi="Garamond"/>
+          <w:color w:val="00A0FC"/>
+          <w:sz w:val="36"/>
+          <w:szCs w:val="36"/>
+        </w:rPr>
       </w:r>
     </w:p>
     <w:p>
@@ -3980,7 +3782,12 @@
         </w:rPr>
       </w:pPr>
       <w:r>
-        <w:rPr/>
+        <w:rPr>
+          <w:rFonts w:ascii="Garamond" w:hAnsi="Garamond"/>
+          <w:color w:val="00A0FC"/>
+          <w:sz w:val="36"/>
+          <w:szCs w:val="36"/>
+        </w:rPr>
       </w:r>
     </w:p>
     <w:p>
@@ -4024,7 +3831,12 @@
         </w:rPr>
       </w:pPr>
       <w:r>
-        <w:rPr/>
+        <w:rPr>
+          <w:rFonts w:ascii="Garamond" w:hAnsi="Garamond"/>
+          <w:color w:val="00A0FC"/>
+          <w:sz w:val="36"/>
+          <w:szCs w:val="36"/>
+        </w:rPr>
       </w:r>
     </w:p>
     <w:p>
@@ -4068,24 +3880,34 @@
         </w:rPr>
       </w:pPr>
       <w:r>
-        <w:rPr/>
-      </w:r>
-    </w:p>
-    <w:p>
-      <w:pPr>
-        <w:pStyle w:val="Normal"/>
-        <w:bidi w:val="0"/>
-        <w:ind w:left="709" w:hanging="0"/>
-        <w:jc w:val="both"/>
-        <w:rPr>
-          <w:rFonts w:ascii="Garamond" w:hAnsi="Garamond"/>
-          <w:color w:val="00A0FC"/>
-          <w:sz w:val="36"/>
-          <w:szCs w:val="36"/>
-        </w:rPr>
-      </w:pPr>
-      <w:r>
-        <w:rPr/>
+        <w:rPr>
+          <w:rFonts w:ascii="Garamond" w:hAnsi="Garamond"/>
+          <w:color w:val="00A0FC"/>
+          <w:sz w:val="36"/>
+          <w:szCs w:val="36"/>
+        </w:rPr>
+      </w:r>
+    </w:p>
+    <w:p>
+      <w:pPr>
+        <w:pStyle w:val="Normal"/>
+        <w:bidi w:val="0"/>
+        <w:ind w:left="709" w:hanging="0"/>
+        <w:jc w:val="both"/>
+        <w:rPr>
+          <w:rFonts w:ascii="Garamond" w:hAnsi="Garamond"/>
+          <w:color w:val="00A0FC"/>
+          <w:sz w:val="36"/>
+          <w:szCs w:val="36"/>
+        </w:rPr>
+      </w:pPr>
+      <w:r>
+        <w:rPr>
+          <w:rFonts w:ascii="Garamond" w:hAnsi="Garamond"/>
+          <w:color w:val="00A0FC"/>
+          <w:sz w:val="36"/>
+          <w:szCs w:val="36"/>
+        </w:rPr>
       </w:r>
     </w:p>
     <w:p>
@@ -4108,42 +3930,15 @@
           <w:szCs w:val="36"/>
           <w:lang w:val="pt-BR" w:eastAsia="zh-CN" w:bidi="hi-IN"/>
         </w:rPr>
-        <w:t>47</w:t>
-      </w:r>
-      <w:r>
-        <w:rPr>
-          <w:rFonts w:eastAsia="Noto Serif CJK SC" w:cs="Noto Sans Devanagari" w:ascii="Garamond" w:hAnsi="Garamond"/>
-          <w:color w:val="auto"/>
-          <w:kern w:val="2"/>
-          <w:sz w:val="36"/>
-          <w:szCs w:val="36"/>
-          <w:lang w:val="pt-BR" w:eastAsia="zh-CN" w:bidi="hi-IN"/>
-        </w:rPr>
-        <w:t>7</w:t>
-      </w:r>
-      <w:r>
-        <w:rPr>
-          <w:rFonts w:ascii="Garamond" w:hAnsi="Garamond"/>
-          <w:sz w:val="36"/>
-          <w:szCs w:val="36"/>
-        </w:rPr>
-        <w:t>. As fórmulas de exorcismo têm qualquer eficácia sobre os maus</w:t>
-      </w:r>
-      <w:r>
-        <w:rPr>
-          <w:rFonts w:ascii="Garamond" w:hAnsi="Garamond"/>
-          <w:sz w:val="36"/>
-          <w:szCs w:val="36"/>
-        </w:rPr>
-        <w:t xml:space="preserve"> </w:t>
-      </w:r>
-      <w:r>
-        <w:rPr>
-          <w:rFonts w:ascii="Garamond" w:hAnsi="Garamond"/>
-          <w:sz w:val="36"/>
-          <w:szCs w:val="36"/>
-        </w:rPr>
-        <w:t>Espíritos?</w:t>
+        <w:t>477</w:t>
+      </w:r>
+      <w:r>
+        <w:rPr>
+          <w:rFonts w:ascii="Garamond" w:hAnsi="Garamond"/>
+          <w:sz w:val="36"/>
+          <w:szCs w:val="36"/>
+        </w:rPr>
+        <w:t>. As fórmulas de exorcismo têm qualquer eficácia sobre os maus Espíritos?</w:t>
       </w:r>
     </w:p>
     <w:p>
@@ -4201,8 +3996,434 @@
           <w:szCs w:val="36"/>
           <w:lang w:val="pt-BR" w:eastAsia="zh-CN" w:bidi="hi-IN"/>
         </w:rPr>
-        <w:t>Não. Estes últimos riem e se obstinam, quando veem alguém</w:t>
-      </w:r>
+        <w:t>Não. Estes últimos riem e se obstinam, quando veem alguém tomar isso a sério.</w:t>
+      </w:r>
+    </w:p>
+    <w:p>
+      <w:pPr>
+        <w:pStyle w:val="Normal"/>
+        <w:bidi w:val="0"/>
+        <w:ind w:hanging="0"/>
+        <w:jc w:val="both"/>
+        <w:rPr>
+          <w:color w:val="auto"/>
+        </w:rPr>
+      </w:pPr>
+      <w:r>
+        <w:rPr>
+          <w:color w:val="auto"/>
+        </w:rPr>
+      </w:r>
+    </w:p>
+    <w:p>
+      <w:pPr>
+        <w:pStyle w:val="Normal"/>
+        <w:bidi w:val="0"/>
+        <w:ind w:left="709" w:hanging="0"/>
+        <w:jc w:val="both"/>
+        <w:rPr>
+          <w:rFonts w:ascii="Garamond" w:hAnsi="Garamond"/>
+          <w:color w:val="00A0FC"/>
+          <w:sz w:val="36"/>
+          <w:szCs w:val="36"/>
+        </w:rPr>
+      </w:pPr>
+      <w:r>
+        <w:rPr>
+          <w:rFonts w:eastAsia="Noto Serif CJK SC" w:cs="Noto Sans Devanagari" w:ascii="Garamond" w:hAnsi="Garamond"/>
+          <w:i w:val="false"/>
+          <w:iCs w:val="false"/>
+          <w:color w:val="00A0FC"/>
+          <w:kern w:val="2"/>
+          <w:sz w:val="36"/>
+          <w:szCs w:val="36"/>
+          <w:lang w:val="pt-BR" w:eastAsia="zh-CN" w:bidi="hi-IN"/>
+        </w:rPr>
+        <w:t xml:space="preserve">Embora a maioria das tradições religiosas que praticam rituais de expulsão de espíritos ou forças negativas se utilize de </w:t>
+      </w:r>
+      <w:r>
+        <w:rPr>
+          <w:rStyle w:val="StrongEmphasis"/>
+          <w:rFonts w:eastAsia="Noto Serif CJK SC" w:cs="Noto Sans Devanagari" w:ascii="Garamond" w:hAnsi="Garamond"/>
+          <w:b w:val="false"/>
+          <w:bCs w:val="false"/>
+          <w:i w:val="false"/>
+          <w:iCs w:val="false"/>
+          <w:color w:val="00A0FC"/>
+          <w:kern w:val="2"/>
+          <w:sz w:val="36"/>
+          <w:szCs w:val="36"/>
+          <w:lang w:val="pt-BR" w:eastAsia="zh-CN" w:bidi="hi-IN"/>
+        </w:rPr>
+        <w:t>fórmulas, palavras repetidas ou orações fixas, o termo exorcismo é mais utilizado nas igrejas católica e ortodoxa.</w:t>
+      </w:r>
+    </w:p>
+    <w:p>
+      <w:pPr>
+        <w:pStyle w:val="Normal"/>
+        <w:bidi w:val="0"/>
+        <w:ind w:left="709" w:hanging="0"/>
+        <w:jc w:val="both"/>
+        <w:rPr>
+          <w:rFonts w:ascii="Garamond" w:hAnsi="Garamond"/>
+          <w:color w:val="00A0FC"/>
+          <w:sz w:val="36"/>
+          <w:szCs w:val="36"/>
+        </w:rPr>
+      </w:pPr>
+      <w:r>
+        <w:rPr>
+          <w:rFonts w:ascii="Garamond" w:hAnsi="Garamond"/>
+          <w:color w:val="00A0FC"/>
+          <w:sz w:val="36"/>
+          <w:szCs w:val="36"/>
+        </w:rPr>
+      </w:r>
+    </w:p>
+    <w:p>
+      <w:pPr>
+        <w:pStyle w:val="Normal"/>
+        <w:bidi w:val="0"/>
+        <w:ind w:left="709" w:hanging="0"/>
+        <w:jc w:val="both"/>
+        <w:rPr>
+          <w:rFonts w:ascii="Garamond" w:hAnsi="Garamond"/>
+          <w:color w:val="00A0FC"/>
+          <w:sz w:val="36"/>
+          <w:szCs w:val="36"/>
+        </w:rPr>
+      </w:pPr>
+      <w:r>
+        <w:rPr>
+          <w:rStyle w:val="StrongEmphasis"/>
+          <w:rFonts w:eastAsia="Noto Serif CJK SC" w:cs="Noto Sans Devanagari" w:ascii="Garamond" w:hAnsi="Garamond"/>
+          <w:b w:val="false"/>
+          <w:bCs w:val="false"/>
+          <w:i w:val="false"/>
+          <w:iCs w:val="false"/>
+          <w:color w:val="00A0FC"/>
+          <w:kern w:val="2"/>
+          <w:sz w:val="36"/>
+          <w:szCs w:val="36"/>
+          <w:lang w:val="pt-BR" w:eastAsia="zh-CN" w:bidi="hi-IN"/>
+        </w:rPr>
+        <w:t>É sobre a eficácia desse ritual que Kardec pergunta à Espiritualidade; essas fórmulas funcionam? Elas têm mesmo a capacidade de repelir os maus Espíritos?</w:t>
+      </w:r>
+    </w:p>
+    <w:p>
+      <w:pPr>
+        <w:pStyle w:val="Normal"/>
+        <w:bidi w:val="0"/>
+        <w:ind w:left="709" w:hanging="0"/>
+        <w:jc w:val="both"/>
+        <w:rPr>
+          <w:rFonts w:ascii="Garamond" w:hAnsi="Garamond"/>
+          <w:color w:val="00A0FC"/>
+          <w:sz w:val="36"/>
+          <w:szCs w:val="36"/>
+        </w:rPr>
+      </w:pPr>
+      <w:r>
+        <w:rPr>
+          <w:rFonts w:ascii="Garamond" w:hAnsi="Garamond"/>
+          <w:color w:val="00A0FC"/>
+          <w:sz w:val="36"/>
+          <w:szCs w:val="36"/>
+        </w:rPr>
+      </w:r>
+    </w:p>
+    <w:p>
+      <w:pPr>
+        <w:pStyle w:val="Normal"/>
+        <w:bidi w:val="0"/>
+        <w:ind w:left="709" w:hanging="0"/>
+        <w:jc w:val="both"/>
+        <w:rPr>
+          <w:rFonts w:ascii="Garamond" w:hAnsi="Garamond"/>
+          <w:color w:val="00A0FC"/>
+          <w:sz w:val="36"/>
+          <w:szCs w:val="36"/>
+        </w:rPr>
+      </w:pPr>
+      <w:r>
+        <w:rPr>
+          <w:rStyle w:val="StrongEmphasis"/>
+          <w:rFonts w:eastAsia="Noto Serif CJK SC" w:cs="Noto Sans Devanagari" w:ascii="Garamond" w:hAnsi="Garamond"/>
+          <w:b w:val="false"/>
+          <w:bCs w:val="false"/>
+          <w:i w:val="false"/>
+          <w:iCs w:val="false"/>
+          <w:color w:val="00A0FC"/>
+          <w:kern w:val="2"/>
+          <w:sz w:val="36"/>
+          <w:szCs w:val="36"/>
+          <w:lang w:val="pt-BR" w:eastAsia="zh-CN" w:bidi="hi-IN"/>
+        </w:rPr>
+        <w:t>A Espiritualidade responde que, não apenas as fórmulas não funcionam como também os Espíritos maus chegam a rir e se mantêm irredutíveis diante desses rituais.</w:t>
+      </w:r>
+    </w:p>
+    <w:p>
+      <w:pPr>
+        <w:pStyle w:val="Normal"/>
+        <w:bidi w:val="0"/>
+        <w:ind w:left="709" w:hanging="0"/>
+        <w:jc w:val="both"/>
+        <w:rPr>
+          <w:rFonts w:ascii="Garamond" w:hAnsi="Garamond"/>
+          <w:color w:val="00A0FC"/>
+          <w:sz w:val="36"/>
+          <w:szCs w:val="36"/>
+        </w:rPr>
+      </w:pPr>
+      <w:r>
+        <w:rPr>
+          <w:rFonts w:ascii="Garamond" w:hAnsi="Garamond"/>
+          <w:color w:val="00A0FC"/>
+          <w:sz w:val="36"/>
+          <w:szCs w:val="36"/>
+        </w:rPr>
+      </w:r>
+    </w:p>
+    <w:p>
+      <w:pPr>
+        <w:pStyle w:val="Normal"/>
+        <w:bidi w:val="0"/>
+        <w:ind w:left="709" w:hanging="0"/>
+        <w:jc w:val="both"/>
+        <w:rPr>
+          <w:rFonts w:ascii="Garamond" w:hAnsi="Garamond"/>
+          <w:color w:val="00A0FC"/>
+          <w:sz w:val="36"/>
+          <w:szCs w:val="36"/>
+        </w:rPr>
+      </w:pPr>
+      <w:r>
+        <w:rPr>
+          <w:rStyle w:val="StrongEmphasis"/>
+          <w:rFonts w:eastAsia="Noto Serif CJK SC" w:cs="Noto Sans Devanagari" w:ascii="Garamond" w:hAnsi="Garamond"/>
+          <w:b w:val="false"/>
+          <w:bCs w:val="false"/>
+          <w:i w:val="false"/>
+          <w:iCs w:val="false"/>
+          <w:color w:val="00A0FC"/>
+          <w:kern w:val="2"/>
+          <w:sz w:val="36"/>
+          <w:szCs w:val="36"/>
+          <w:lang w:val="pt-BR" w:eastAsia="zh-CN" w:bidi="hi-IN"/>
+        </w:rPr>
+        <w:t>O Espiritismo nos ensina que as palavras, quando não são carregadas de sentimentos verdadeiros, nada valem. Se é assim na prece, não haveria de ser diferente ao lidarmos com Espíritos inferiores.</w:t>
+      </w:r>
+    </w:p>
+    <w:p>
+      <w:pPr>
+        <w:pStyle w:val="Normal"/>
+        <w:bidi w:val="0"/>
+        <w:ind w:left="709" w:hanging="0"/>
+        <w:jc w:val="both"/>
+        <w:rPr>
+          <w:rFonts w:ascii="Garamond" w:hAnsi="Garamond"/>
+          <w:color w:val="00A0FC"/>
+          <w:sz w:val="36"/>
+          <w:szCs w:val="36"/>
+        </w:rPr>
+      </w:pPr>
+      <w:r>
+        <w:rPr>
+          <w:rFonts w:ascii="Garamond" w:hAnsi="Garamond"/>
+          <w:color w:val="00A0FC"/>
+          <w:sz w:val="36"/>
+          <w:szCs w:val="36"/>
+        </w:rPr>
+      </w:r>
+    </w:p>
+    <w:p>
+      <w:pPr>
+        <w:pStyle w:val="Normal"/>
+        <w:bidi w:val="0"/>
+        <w:ind w:left="709" w:hanging="0"/>
+        <w:jc w:val="both"/>
+        <w:rPr>
+          <w:rFonts w:ascii="Garamond" w:hAnsi="Garamond"/>
+          <w:color w:val="00A0FC"/>
+          <w:sz w:val="36"/>
+          <w:szCs w:val="36"/>
+        </w:rPr>
+      </w:pPr>
+      <w:r>
+        <w:rPr>
+          <w:rStyle w:val="StrongEmphasis"/>
+          <w:rFonts w:eastAsia="Noto Serif CJK SC" w:cs="Noto Sans Devanagari" w:ascii="Garamond" w:hAnsi="Garamond"/>
+          <w:b w:val="false"/>
+          <w:bCs w:val="false"/>
+          <w:i w:val="false"/>
+          <w:iCs w:val="false"/>
+          <w:color w:val="00A0FC"/>
+          <w:kern w:val="2"/>
+          <w:sz w:val="36"/>
+          <w:szCs w:val="36"/>
+          <w:lang w:val="pt-BR" w:eastAsia="zh-CN" w:bidi="hi-IN"/>
+        </w:rPr>
+        <w:t>Na resposta da pergunta anterior a Espiritualidade nos disse que mesmo uma pessoa boa, se não estiver movida pelo desejo sincero de auxiliar e sem o auxílio dos bons Espíritos, não consegue livrar uma pessoa da fascinação.</w:t>
+      </w:r>
+    </w:p>
+    <w:p>
+      <w:pPr>
+        <w:pStyle w:val="Normal"/>
+        <w:bidi w:val="0"/>
+        <w:ind w:left="709" w:hanging="0"/>
+        <w:jc w:val="both"/>
+        <w:rPr>
+          <w:rFonts w:ascii="Garamond" w:hAnsi="Garamond"/>
+          <w:color w:val="00A0FC"/>
+          <w:sz w:val="36"/>
+          <w:szCs w:val="36"/>
+        </w:rPr>
+      </w:pPr>
+      <w:r>
+        <w:rPr>
+          <w:rFonts w:ascii="Garamond" w:hAnsi="Garamond"/>
+          <w:color w:val="00A0FC"/>
+          <w:sz w:val="36"/>
+          <w:szCs w:val="36"/>
+        </w:rPr>
+      </w:r>
+    </w:p>
+    <w:p>
+      <w:pPr>
+        <w:pStyle w:val="Normal"/>
+        <w:bidi w:val="0"/>
+        <w:ind w:left="709" w:hanging="0"/>
+        <w:jc w:val="both"/>
+        <w:rPr>
+          <w:rFonts w:ascii="Garamond" w:hAnsi="Garamond"/>
+          <w:color w:val="00A0FC"/>
+          <w:sz w:val="36"/>
+          <w:szCs w:val="36"/>
+        </w:rPr>
+      </w:pPr>
+      <w:r>
+        <w:rPr>
+          <w:rStyle w:val="StrongEmphasis"/>
+          <w:rFonts w:eastAsia="Noto Serif CJK SC" w:cs="Noto Sans Devanagari" w:ascii="Garamond" w:hAnsi="Garamond"/>
+          <w:b w:val="false"/>
+          <w:bCs w:val="false"/>
+          <w:i w:val="false"/>
+          <w:iCs w:val="false"/>
+          <w:color w:val="00A0FC"/>
+          <w:kern w:val="2"/>
+          <w:sz w:val="36"/>
+          <w:szCs w:val="36"/>
+          <w:lang w:val="pt-BR" w:eastAsia="zh-CN" w:bidi="hi-IN"/>
+        </w:rPr>
+        <w:t>Portanto, afastar um Espírito ruim de sua influência contra uma pessoa, não é possível com a mera repetição de palavras e a realização de rituais repetitivos.</w:t>
+      </w:r>
+    </w:p>
+    <w:p>
+      <w:pPr>
+        <w:pStyle w:val="Normal"/>
+        <w:bidi w:val="0"/>
+        <w:ind w:left="709" w:hanging="0"/>
+        <w:jc w:val="both"/>
+        <w:rPr>
+          <w:rFonts w:ascii="Garamond" w:hAnsi="Garamond"/>
+          <w:color w:val="00A0FC"/>
+          <w:sz w:val="36"/>
+          <w:szCs w:val="36"/>
+        </w:rPr>
+      </w:pPr>
+      <w:r>
+        <w:rPr>
+          <w:rFonts w:ascii="Garamond" w:hAnsi="Garamond"/>
+          <w:color w:val="00A0FC"/>
+          <w:sz w:val="36"/>
+          <w:szCs w:val="36"/>
+        </w:rPr>
+      </w:r>
+    </w:p>
+    <w:p>
+      <w:pPr>
+        <w:pStyle w:val="Normal"/>
+        <w:bidi w:val="0"/>
+        <w:ind w:left="709" w:hanging="0"/>
+        <w:jc w:val="both"/>
+        <w:rPr>
+          <w:rFonts w:ascii="Garamond" w:hAnsi="Garamond"/>
+          <w:color w:val="00A0FC"/>
+          <w:sz w:val="36"/>
+          <w:szCs w:val="36"/>
+        </w:rPr>
+      </w:pPr>
+      <w:r>
+        <w:rPr>
+          <w:rFonts w:ascii="Garamond" w:hAnsi="Garamond"/>
+          <w:color w:val="00A0FC"/>
+          <w:sz w:val="36"/>
+          <w:szCs w:val="36"/>
+        </w:rPr>
+      </w:r>
+    </w:p>
+    <w:p>
+      <w:pPr>
+        <w:pStyle w:val="Normal"/>
+        <w:bidi w:val="0"/>
+        <w:jc w:val="both"/>
+        <w:rPr>
+          <w:rFonts w:ascii="Garamond" w:hAnsi="Garamond"/>
+          <w:sz w:val="36"/>
+          <w:szCs w:val="36"/>
+        </w:rPr>
+      </w:pPr>
+      <w:r>
+        <w:rPr>
+          <w:rFonts w:eastAsia="Noto Serif CJK SC" w:cs="Noto Sans Devanagari" w:ascii="Garamond" w:hAnsi="Garamond"/>
+          <w:color w:val="auto"/>
+          <w:kern w:val="2"/>
+          <w:sz w:val="36"/>
+          <w:szCs w:val="36"/>
+          <w:lang w:val="pt-BR" w:eastAsia="zh-CN" w:bidi="hi-IN"/>
+        </w:rPr>
+        <w:t>478</w:t>
+      </w:r>
+      <w:r>
+        <w:rPr>
+          <w:rFonts w:ascii="Garamond" w:hAnsi="Garamond"/>
+          <w:sz w:val="36"/>
+          <w:szCs w:val="36"/>
+        </w:rPr>
+        <w:t>. Pessoas há, animadas de boas intenções e que, nada obstante, não deixam de ser obsidiadas. Qual, então, o melhor meio de nos livrarmos dos Espíritos obsessores?</w:t>
+      </w:r>
+    </w:p>
+    <w:p>
+      <w:pPr>
+        <w:pStyle w:val="Normal"/>
+        <w:bidi w:val="0"/>
+        <w:jc w:val="both"/>
+        <w:rPr>
+          <w:rFonts w:ascii="Garamond" w:hAnsi="Garamond"/>
+          <w:color w:val="auto"/>
+          <w:sz w:val="36"/>
+          <w:szCs w:val="36"/>
+        </w:rPr>
+      </w:pPr>
+      <w:r>
+        <w:rPr>
+          <w:rFonts w:ascii="Garamond" w:hAnsi="Garamond"/>
+          <w:color w:val="auto"/>
+          <w:sz w:val="36"/>
+          <w:szCs w:val="36"/>
+        </w:rPr>
+      </w:r>
+    </w:p>
+    <w:p>
+      <w:pPr>
+        <w:pStyle w:val="Normal"/>
+        <w:bidi w:val="0"/>
+        <w:ind w:hanging="0"/>
+        <w:jc w:val="both"/>
+        <w:rPr>
+          <w:color w:val="auto"/>
+        </w:rPr>
+      </w:pPr>
       <w:r>
         <w:rPr>
           <w:rFonts w:eastAsia="Noto Serif CJK SC" w:cs="Noto Sans Devanagari" w:ascii="Garamond" w:hAnsi="Garamond"/>
@@ -4214,7 +4435,7 @@
           <w:szCs w:val="36"/>
           <w:lang w:val="pt-BR" w:eastAsia="zh-CN" w:bidi="hi-IN"/>
         </w:rPr>
-        <w:t xml:space="preserve"> </w:t>
+        <w:t>“</w:t>
       </w:r>
       <w:r>
         <w:rPr>
@@ -4227,7 +4448,7 @@
           <w:szCs w:val="36"/>
           <w:lang w:val="pt-BR" w:eastAsia="zh-CN" w:bidi="hi-IN"/>
         </w:rPr>
-        <w:t>tomar isso a sério.</w:t>
+        <w:t>Cansar-lhes a paciência, nenhum valor lhes dar às sugestões, mostrar-lhes que perdem o tempo. Vendo que nada conseguem, afastam-se.</w:t>
       </w:r>
     </w:p>
     <w:p>
@@ -4241,6 +4462,101 @@
         </w:rPr>
       </w:pPr>
       <w:r>
+        <w:rPr>
+          <w:color w:val="auto"/>
+        </w:rPr>
+      </w:r>
+    </w:p>
+    <w:p>
+      <w:pPr>
+        <w:pStyle w:val="Normal"/>
+        <w:bidi w:val="0"/>
+        <w:ind w:left="709" w:hanging="0"/>
+        <w:jc w:val="both"/>
+        <w:rPr>
+          <w:rFonts w:ascii="Garamond" w:hAnsi="Garamond"/>
+          <w:color w:val="00A0FC"/>
+          <w:sz w:val="36"/>
+          <w:szCs w:val="36"/>
+        </w:rPr>
+      </w:pPr>
+      <w:r>
+        <w:rPr>
+          <w:rFonts w:eastAsia="Noto Serif CJK SC" w:cs="Noto Sans Devanagari" w:ascii="Garamond" w:hAnsi="Garamond"/>
+          <w:i w:val="false"/>
+          <w:iCs w:val="false"/>
+          <w:color w:val="00A0FC"/>
+          <w:kern w:val="2"/>
+          <w:sz w:val="36"/>
+          <w:szCs w:val="36"/>
+          <w:lang w:val="pt-BR" w:eastAsia="zh-CN" w:bidi="hi-IN"/>
+        </w:rPr>
+        <w:t>Nessa questão Kardec diz que existem pessoas que, apesar de carregarem boas intenções, continuam sendo obsidiadas. Podemos deduzir da pergunta de Kardec que pessoas de bom coração não deveriam sofrer o assédio de Espíritos obsessores. Contudo, isso acontece. Se assim é, qual então o melhor método para nos vermos livres dos ataques de Espíritos obsessores?</w:t>
+      </w:r>
+    </w:p>
+    <w:p>
+      <w:pPr>
+        <w:pStyle w:val="Normal"/>
+        <w:bidi w:val="0"/>
+        <w:ind w:left="709" w:hanging="0"/>
+        <w:jc w:val="both"/>
+        <w:rPr>
+          <w:rFonts w:ascii="Garamond" w:hAnsi="Garamond"/>
+          <w:color w:val="00A0FC"/>
+          <w:sz w:val="36"/>
+          <w:szCs w:val="36"/>
+        </w:rPr>
+      </w:pPr>
+      <w:r>
+        <w:rPr>
+          <w:rFonts w:ascii="Garamond" w:hAnsi="Garamond"/>
+          <w:color w:val="00A0FC"/>
+          <w:sz w:val="36"/>
+          <w:szCs w:val="36"/>
+        </w:rPr>
+      </w:r>
+    </w:p>
+    <w:p>
+      <w:pPr>
+        <w:pStyle w:val="Normal"/>
+        <w:bidi w:val="0"/>
+        <w:ind w:left="709" w:hanging="0"/>
+        <w:jc w:val="both"/>
+        <w:rPr>
+          <w:rFonts w:ascii="Garamond" w:hAnsi="Garamond"/>
+          <w:color w:val="00A0FC"/>
+          <w:sz w:val="36"/>
+          <w:szCs w:val="36"/>
+        </w:rPr>
+      </w:pPr>
+      <w:r>
+        <w:rPr>
+          <w:rFonts w:eastAsia="Noto Serif CJK SC" w:cs="Noto Sans Devanagari" w:ascii="Garamond" w:hAnsi="Garamond"/>
+          <w:i w:val="false"/>
+          <w:iCs w:val="false"/>
+          <w:color w:val="00A0FC"/>
+          <w:kern w:val="2"/>
+          <w:sz w:val="36"/>
+          <w:szCs w:val="36"/>
+          <w:lang w:val="pt-BR" w:eastAsia="zh-CN" w:bidi="hi-IN"/>
+        </w:rPr>
+        <w:t>A Espiritualidade responde que o melhor meio de nos livrarmos de tais ataques é minar a paciência dos obsessores; não dar valor às sugestões que eles nos fazem; fazer com que percebam que estão perdendo seu tempo investindo contra nós. Com o passar do tempo eles compreenderão que não terão êxito conosco e se afastarão.</w:t>
+      </w:r>
+    </w:p>
+    <w:p>
+      <w:pPr>
+        <w:pStyle w:val="Normal"/>
+        <w:bidi w:val="0"/>
+        <w:ind w:left="709" w:hanging="0"/>
+        <w:jc w:val="both"/>
+        <w:rPr>
+          <w:rFonts w:ascii="Garamond" w:hAnsi="Garamond"/>
+          <w:color w:val="00A0FC"/>
+          <w:sz w:val="36"/>
+          <w:szCs w:val="36"/>
+        </w:rPr>
+      </w:pPr>
+      <w:r>
         <w:rPr/>
       </w:r>
     </w:p>
@@ -4268,46 +4584,341 @@
           <w:szCs w:val="36"/>
           <w:lang w:val="pt-BR" w:eastAsia="zh-CN" w:bidi="hi-IN"/>
         </w:rPr>
-        <w:t>Embora</w:t>
-      </w:r>
-      <w:r>
-        <w:rPr>
-          <w:rFonts w:eastAsia="Noto Serif CJK SC" w:cs="Noto Sans Devanagari" w:ascii="Garamond" w:hAnsi="Garamond"/>
-          <w:i w:val="false"/>
-          <w:iCs w:val="false"/>
-          <w:color w:val="00A0FC"/>
-          <w:kern w:val="2"/>
-          <w:sz w:val="36"/>
-          <w:szCs w:val="36"/>
-          <w:lang w:val="pt-BR" w:eastAsia="zh-CN" w:bidi="hi-IN"/>
-        </w:rPr>
-        <w:t xml:space="preserve"> a maioria das tradições religiosas que praticam rituais de expulsão de espíritos ou forças negativas se utiliz</w:t>
-      </w:r>
-      <w:r>
-        <w:rPr>
-          <w:rFonts w:eastAsia="Noto Serif CJK SC" w:cs="Noto Sans Devanagari" w:ascii="Garamond" w:hAnsi="Garamond"/>
-          <w:i w:val="false"/>
-          <w:iCs w:val="false"/>
-          <w:color w:val="00A0FC"/>
-          <w:kern w:val="2"/>
-          <w:sz w:val="36"/>
-          <w:szCs w:val="36"/>
-          <w:lang w:val="pt-BR" w:eastAsia="zh-CN" w:bidi="hi-IN"/>
-        </w:rPr>
-        <w:t>e</w:t>
-      </w:r>
-      <w:r>
-        <w:rPr>
-          <w:rFonts w:eastAsia="Noto Serif CJK SC" w:cs="Noto Sans Devanagari" w:ascii="Garamond" w:hAnsi="Garamond"/>
-          <w:i w:val="false"/>
-          <w:iCs w:val="false"/>
-          <w:color w:val="00A0FC"/>
-          <w:kern w:val="2"/>
-          <w:sz w:val="36"/>
-          <w:szCs w:val="36"/>
-          <w:lang w:val="pt-BR" w:eastAsia="zh-CN" w:bidi="hi-IN"/>
-        </w:rPr>
-        <w:t xml:space="preserve"> de </w:t>
+        <w:t>Kardec aborda um tema interessante nessa pergunta. Nós temos uma ideia pré-concebida de que pessoas boas não deveriam sofrer as investidas de Espíritos inferiores. No entanto, a realidade nos mostra que é exatamente o contrário.</w:t>
+      </w:r>
+    </w:p>
+    <w:p>
+      <w:pPr>
+        <w:pStyle w:val="Normal"/>
+        <w:bidi w:val="0"/>
+        <w:ind w:left="709" w:hanging="0"/>
+        <w:jc w:val="both"/>
+        <w:rPr>
+          <w:rFonts w:ascii="Garamond" w:hAnsi="Garamond"/>
+          <w:color w:val="00A0FC"/>
+          <w:sz w:val="36"/>
+          <w:szCs w:val="36"/>
+        </w:rPr>
+      </w:pPr>
+      <w:r>
+        <w:rPr/>
+      </w:r>
+    </w:p>
+    <w:p>
+      <w:pPr>
+        <w:pStyle w:val="Normal"/>
+        <w:bidi w:val="0"/>
+        <w:ind w:left="709" w:hanging="0"/>
+        <w:jc w:val="both"/>
+        <w:rPr>
+          <w:rFonts w:ascii="Garamond" w:hAnsi="Garamond"/>
+          <w:color w:val="00A0FC"/>
+          <w:sz w:val="36"/>
+          <w:szCs w:val="36"/>
+        </w:rPr>
+      </w:pPr>
+      <w:r>
+        <w:rPr>
+          <w:rFonts w:eastAsia="Noto Serif CJK SC" w:cs="Noto Sans Devanagari" w:ascii="Garamond" w:hAnsi="Garamond"/>
+          <w:i w:val="false"/>
+          <w:iCs w:val="false"/>
+          <w:color w:val="00A0FC"/>
+          <w:kern w:val="2"/>
+          <w:sz w:val="36"/>
+          <w:szCs w:val="36"/>
+          <w:lang w:val="pt-BR" w:eastAsia="zh-CN" w:bidi="hi-IN"/>
+        </w:rPr>
+        <w:t>Existem inúmeros relatos das vidas de Chico Xavier e Divaldo Franco em que eles foram atacados de maneira enérgica por Espíritos inferiores. Ambos eram pessoas de uma bondade incomum e mesmo assim não ficaram isentos desses ataques.</w:t>
+      </w:r>
+    </w:p>
+    <w:p>
+      <w:pPr>
+        <w:pStyle w:val="Normal"/>
+        <w:bidi w:val="0"/>
+        <w:ind w:left="709" w:hanging="0"/>
+        <w:jc w:val="both"/>
+        <w:rPr>
+          <w:rFonts w:ascii="Garamond" w:hAnsi="Garamond"/>
+          <w:color w:val="00A0FC"/>
+          <w:sz w:val="36"/>
+          <w:szCs w:val="36"/>
+        </w:rPr>
+      </w:pPr>
+      <w:r>
+        <w:rPr/>
+      </w:r>
+    </w:p>
+    <w:p>
+      <w:pPr>
+        <w:pStyle w:val="Normal"/>
+        <w:bidi w:val="0"/>
+        <w:ind w:left="709" w:hanging="0"/>
+        <w:jc w:val="both"/>
+        <w:rPr>
+          <w:rFonts w:ascii="Garamond" w:hAnsi="Garamond"/>
+          <w:color w:val="00A0FC"/>
+          <w:sz w:val="36"/>
+          <w:szCs w:val="36"/>
+        </w:rPr>
+      </w:pPr>
+      <w:r>
+        <w:rPr>
+          <w:rFonts w:eastAsia="Noto Serif CJK SC" w:cs="Noto Sans Devanagari" w:ascii="Garamond" w:hAnsi="Garamond"/>
+          <w:i w:val="false"/>
+          <w:iCs w:val="false"/>
+          <w:color w:val="00A0FC"/>
+          <w:kern w:val="2"/>
+          <w:sz w:val="36"/>
+          <w:szCs w:val="36"/>
+          <w:lang w:val="pt-BR" w:eastAsia="zh-CN" w:bidi="hi-IN"/>
+        </w:rPr>
+        <w:t>Não podemos nos esquecer de que uma das coisas que mais incomoda Espíritos inferiores é o crescimento e a evolução espiritual dos outros. Esses Espíritos se recusam a evoluir, mas também não querem que nós evoluamos.</w:t>
+      </w:r>
+    </w:p>
+    <w:p>
+      <w:pPr>
+        <w:pStyle w:val="Normal"/>
+        <w:bidi w:val="0"/>
+        <w:ind w:left="709" w:hanging="0"/>
+        <w:jc w:val="both"/>
+        <w:rPr>
+          <w:rFonts w:ascii="Garamond" w:hAnsi="Garamond"/>
+          <w:color w:val="00A0FC"/>
+          <w:sz w:val="36"/>
+          <w:szCs w:val="36"/>
+        </w:rPr>
+      </w:pPr>
+      <w:r>
+        <w:rPr/>
+      </w:r>
+    </w:p>
+    <w:p>
+      <w:pPr>
+        <w:pStyle w:val="Normal"/>
+        <w:bidi w:val="0"/>
+        <w:ind w:left="709" w:hanging="0"/>
+        <w:jc w:val="both"/>
+        <w:rPr>
+          <w:rFonts w:ascii="Garamond" w:hAnsi="Garamond"/>
+          <w:color w:val="00A0FC"/>
+          <w:sz w:val="36"/>
+          <w:szCs w:val="36"/>
+        </w:rPr>
+      </w:pPr>
+      <w:r>
+        <w:rPr>
+          <w:rFonts w:eastAsia="Noto Serif CJK SC" w:cs="Noto Sans Devanagari" w:ascii="Garamond" w:hAnsi="Garamond"/>
+          <w:i w:val="false"/>
+          <w:iCs w:val="false"/>
+          <w:color w:val="00A0FC"/>
+          <w:kern w:val="2"/>
+          <w:sz w:val="36"/>
+          <w:szCs w:val="36"/>
+          <w:lang w:val="pt-BR" w:eastAsia="zh-CN" w:bidi="hi-IN"/>
+        </w:rPr>
+        <w:t>Q</w:t>
+      </w:r>
+      <w:r>
+        <w:rPr>
+          <w:rFonts w:eastAsia="Noto Serif CJK SC" w:cs="Noto Sans Devanagari" w:ascii="Garamond" w:hAnsi="Garamond"/>
+          <w:i w:val="false"/>
+          <w:iCs w:val="false"/>
+          <w:color w:val="00A0FC"/>
+          <w:kern w:val="2"/>
+          <w:sz w:val="36"/>
+          <w:szCs w:val="36"/>
+          <w:lang w:val="pt-BR" w:eastAsia="zh-CN" w:bidi="hi-IN"/>
+        </w:rPr>
+        <w:t xml:space="preserve">uando </w:t>
+      </w:r>
+      <w:r>
+        <w:rPr>
+          <w:rFonts w:eastAsia="Noto Serif CJK SC" w:cs="Noto Sans Devanagari" w:ascii="Garamond" w:hAnsi="Garamond"/>
+          <w:i w:val="false"/>
+          <w:iCs w:val="false"/>
+          <w:color w:val="00A0FC"/>
+          <w:kern w:val="2"/>
+          <w:sz w:val="36"/>
+          <w:szCs w:val="36"/>
+          <w:lang w:val="pt-BR" w:eastAsia="zh-CN" w:bidi="hi-IN"/>
+        </w:rPr>
+        <w:t xml:space="preserve">tomamos consciência da nossa necessidade de reforma íntima e damos início ao processo de transformação, automaticamente nos tornamos alvo daqueles Espíritos que não desejam nossa evolução espiritual. </w:t>
+      </w:r>
+    </w:p>
+    <w:p>
+      <w:pPr>
+        <w:pStyle w:val="Normal"/>
+        <w:bidi w:val="0"/>
+        <w:ind w:left="709" w:hanging="0"/>
+        <w:jc w:val="both"/>
+        <w:rPr>
+          <w:rFonts w:ascii="Garamond" w:hAnsi="Garamond"/>
+          <w:color w:val="00A0FC"/>
+          <w:sz w:val="36"/>
+          <w:szCs w:val="36"/>
+        </w:rPr>
+      </w:pPr>
+      <w:r>
+        <w:rPr/>
+      </w:r>
+    </w:p>
+    <w:p>
+      <w:pPr>
+        <w:pStyle w:val="Normal"/>
+        <w:bidi w:val="0"/>
+        <w:ind w:left="709" w:hanging="0"/>
+        <w:jc w:val="both"/>
+        <w:rPr>
+          <w:rFonts w:ascii="Garamond" w:hAnsi="Garamond"/>
+          <w:color w:val="00A0FC"/>
+          <w:sz w:val="36"/>
+          <w:szCs w:val="36"/>
+        </w:rPr>
+      </w:pPr>
+      <w:r>
+        <w:rPr>
+          <w:rFonts w:eastAsia="Noto Serif CJK SC" w:cs="Noto Sans Devanagari" w:ascii="Garamond" w:hAnsi="Garamond"/>
+          <w:i w:val="false"/>
+          <w:iCs w:val="false"/>
+          <w:color w:val="00A0FC"/>
+          <w:kern w:val="2"/>
+          <w:sz w:val="36"/>
+          <w:szCs w:val="36"/>
+          <w:lang w:val="pt-BR" w:eastAsia="zh-CN" w:bidi="hi-IN"/>
+        </w:rPr>
+        <w:t>É fácil constatar essa realidade: quase todos nós já passamos por momentos em que, quanto mais nos empenhamos em superar as dificuldades, maiores elas se tornam. Eu me esforço para superar um problema e surgem outros 2. Tudo à minha volta parece conspirar para que meus problemas sejam cada vez maiores.</w:t>
+      </w:r>
+    </w:p>
+    <w:p>
+      <w:pPr>
+        <w:pStyle w:val="Normal"/>
+        <w:bidi w:val="0"/>
+        <w:ind w:left="709" w:hanging="0"/>
+        <w:jc w:val="both"/>
+        <w:rPr>
+          <w:rFonts w:ascii="Garamond" w:hAnsi="Garamond"/>
+          <w:color w:val="00A0FC"/>
+          <w:sz w:val="36"/>
+          <w:szCs w:val="36"/>
+        </w:rPr>
+      </w:pPr>
+      <w:r>
+        <w:rPr/>
+      </w:r>
+    </w:p>
+    <w:p>
+      <w:pPr>
+        <w:pStyle w:val="Normal"/>
+        <w:bidi w:val="0"/>
+        <w:ind w:left="709" w:hanging="0"/>
+        <w:jc w:val="both"/>
+        <w:rPr>
+          <w:rFonts w:ascii="Garamond" w:hAnsi="Garamond"/>
+          <w:color w:val="00A0FC"/>
+          <w:sz w:val="36"/>
+          <w:szCs w:val="36"/>
+        </w:rPr>
+      </w:pPr>
+      <w:r>
+        <w:rPr>
+          <w:rFonts w:eastAsia="Noto Serif CJK SC" w:cs="Noto Sans Devanagari" w:ascii="Garamond" w:hAnsi="Garamond"/>
+          <w:i w:val="false"/>
+          <w:iCs w:val="false"/>
+          <w:color w:val="00A0FC"/>
+          <w:kern w:val="2"/>
+          <w:sz w:val="36"/>
+          <w:szCs w:val="36"/>
+          <w:lang w:val="pt-BR" w:eastAsia="zh-CN" w:bidi="hi-IN"/>
+        </w:rPr>
+        <w:t>Então é uma ilusão pensarmos que o fato de nos esforçarmos para evoluirmos espiritualmente irá nos isentar das investidas dos Espíritos inferiores contra nós.</w:t>
+      </w:r>
+    </w:p>
+    <w:p>
+      <w:pPr>
+        <w:pStyle w:val="Normal"/>
+        <w:bidi w:val="0"/>
+        <w:ind w:left="709" w:hanging="0"/>
+        <w:jc w:val="both"/>
+        <w:rPr>
+          <w:rFonts w:ascii="Garamond" w:hAnsi="Garamond"/>
+          <w:color w:val="00A0FC"/>
+          <w:sz w:val="36"/>
+          <w:szCs w:val="36"/>
+        </w:rPr>
+      </w:pPr>
+      <w:r>
+        <w:rPr/>
+      </w:r>
+    </w:p>
+    <w:p>
+      <w:pPr>
+        <w:pStyle w:val="Normal"/>
+        <w:bidi w:val="0"/>
+        <w:ind w:left="709" w:hanging="0"/>
+        <w:jc w:val="both"/>
+        <w:rPr>
+          <w:rFonts w:ascii="Garamond" w:hAnsi="Garamond"/>
+          <w:color w:val="00A0FC"/>
+          <w:sz w:val="36"/>
+          <w:szCs w:val="36"/>
+        </w:rPr>
+      </w:pPr>
+      <w:r>
+        <w:rPr>
+          <w:rFonts w:eastAsia="Noto Serif CJK SC" w:cs="Noto Sans Devanagari" w:ascii="Garamond" w:hAnsi="Garamond"/>
+          <w:i w:val="false"/>
+          <w:iCs w:val="false"/>
+          <w:color w:val="00A0FC"/>
+          <w:kern w:val="2"/>
+          <w:sz w:val="36"/>
+          <w:szCs w:val="36"/>
+          <w:lang w:val="pt-BR" w:eastAsia="zh-CN" w:bidi="hi-IN"/>
+        </w:rPr>
+        <w:t>Na resposta dada a Kardec, a Espiritualidade diz que não devemos dar ouvidos às sugestões desses Espíritos. Essa é uma das mais perigosas ferramentas que eles têm contra nós: a sugestão [ Prosseguir desse ponto desenvolvendo o raciocínio sobre os perigos das más sugestões dos Espíritos inferiores, sobretudo as ideias que diminuem nosso valor e que de nada valem os nossos esforços ]</w:t>
+      </w:r>
+    </w:p>
+    <w:p>
+      <w:pPr>
+        <w:pStyle w:val="Normal"/>
+        <w:bidi w:val="0"/>
+        <w:ind w:left="709" w:hanging="0"/>
+        <w:jc w:val="both"/>
+        <w:rPr>
+          <w:rFonts w:ascii="Garamond" w:hAnsi="Garamond"/>
+          <w:color w:val="00A0FC"/>
+          <w:sz w:val="36"/>
+          <w:szCs w:val="36"/>
+        </w:rPr>
+      </w:pPr>
+      <w:r>
+        <w:rPr/>
+      </w:r>
+    </w:p>
+    <w:p>
+      <w:pPr>
+        <w:pStyle w:val="Normal"/>
+        <w:bidi w:val="0"/>
+        <w:ind w:left="709" w:hanging="0"/>
+        <w:jc w:val="both"/>
+        <w:rPr>
+          <w:rFonts w:ascii="Garamond" w:hAnsi="Garamond"/>
+          <w:color w:val="00A0FC"/>
+          <w:sz w:val="36"/>
+          <w:szCs w:val="36"/>
+        </w:rPr>
+      </w:pPr>
+      <w:r>
+        <w:rPr>
+          <w:rFonts w:eastAsia="Noto Serif CJK SC" w:cs="Noto Sans Devanagari" w:ascii="Garamond" w:hAnsi="Garamond"/>
+          <w:i w:val="false"/>
+          <w:iCs w:val="false"/>
+          <w:color w:val="00A0FC"/>
+          <w:kern w:val="2"/>
+          <w:sz w:val="36"/>
+          <w:szCs w:val="36"/>
+          <w:lang w:val="pt-BR" w:eastAsia="zh-CN" w:bidi="hi-IN"/>
+        </w:rPr>
+        <w:t xml:space="preserve">Embora a maioria das tradições religiosas que praticam rituais de expulsão de espíritos ou forças negativas se utilize de </w:t>
       </w:r>
       <w:r>
         <w:rPr>
@@ -4323,1352 +4934,7 @@
           <w:szCs w:val="36"/>
           <w:lang w:val="pt-BR" w:eastAsia="zh-CN" w:bidi="hi-IN"/>
         </w:rPr>
-        <w:t>fórmulas, palavras repetidas ou orações fixas</w:t>
-      </w:r>
-      <w:r>
-        <w:rPr>
-          <w:rStyle w:val="StrongEmphasis"/>
-          <w:rFonts w:eastAsia="Noto Serif CJK SC" w:cs="Noto Sans Devanagari" w:ascii="Garamond" w:hAnsi="Garamond"/>
-          <w:b w:val="false"/>
-          <w:bCs w:val="false"/>
-          <w:i w:val="false"/>
-          <w:iCs w:val="false"/>
-          <w:color w:val="00A0FC"/>
-          <w:kern w:val="2"/>
-          <w:sz w:val="36"/>
-          <w:szCs w:val="36"/>
-          <w:lang w:val="pt-BR" w:eastAsia="zh-CN" w:bidi="hi-IN"/>
-        </w:rPr>
-        <w:t>, o termo exorcismo é mais utilizado nas igrejas católica e ortodoxa.</w:t>
-      </w:r>
-    </w:p>
-    <w:p>
-      <w:pPr>
-        <w:pStyle w:val="Normal"/>
-        <w:bidi w:val="0"/>
-        <w:ind w:left="709" w:hanging="0"/>
-        <w:jc w:val="both"/>
-        <w:rPr>
-          <w:rFonts w:ascii="Garamond" w:hAnsi="Garamond"/>
-          <w:color w:val="00A0FC"/>
-          <w:sz w:val="36"/>
-          <w:szCs w:val="36"/>
-        </w:rPr>
-      </w:pPr>
-      <w:r>
-        <w:rPr/>
-      </w:r>
-    </w:p>
-    <w:p>
-      <w:pPr>
-        <w:pStyle w:val="Normal"/>
-        <w:bidi w:val="0"/>
-        <w:ind w:left="709" w:hanging="0"/>
-        <w:jc w:val="both"/>
-        <w:rPr>
-          <w:rFonts w:ascii="Garamond" w:hAnsi="Garamond"/>
-          <w:color w:val="00A0FC"/>
-          <w:sz w:val="36"/>
-          <w:szCs w:val="36"/>
-        </w:rPr>
-      </w:pPr>
-      <w:r>
-        <w:rPr>
-          <w:rStyle w:val="StrongEmphasis"/>
-          <w:rFonts w:eastAsia="Noto Serif CJK SC" w:cs="Noto Sans Devanagari" w:ascii="Garamond" w:hAnsi="Garamond"/>
-          <w:b w:val="false"/>
-          <w:bCs w:val="false"/>
-          <w:i w:val="false"/>
-          <w:iCs w:val="false"/>
-          <w:color w:val="00A0FC"/>
-          <w:kern w:val="2"/>
-          <w:sz w:val="36"/>
-          <w:szCs w:val="36"/>
-          <w:lang w:val="pt-BR" w:eastAsia="zh-CN" w:bidi="hi-IN"/>
-        </w:rPr>
-        <w:t>É sobre a eficácia desse ritual que Kardec pergunta à Espiritualidade; essas fórmulas funcionam? Elas têm mesmo a capacidade de repelir os maus Espír</w:t>
-      </w:r>
-      <w:r>
-        <w:rPr>
-          <w:rStyle w:val="StrongEmphasis"/>
-          <w:rFonts w:eastAsia="Noto Serif CJK SC" w:cs="Noto Sans Devanagari" w:ascii="Garamond" w:hAnsi="Garamond"/>
-          <w:b w:val="false"/>
-          <w:bCs w:val="false"/>
-          <w:i w:val="false"/>
-          <w:iCs w:val="false"/>
-          <w:color w:val="00A0FC"/>
-          <w:kern w:val="2"/>
-          <w:sz w:val="36"/>
-          <w:szCs w:val="36"/>
-          <w:lang w:val="pt-BR" w:eastAsia="zh-CN" w:bidi="hi-IN"/>
-        </w:rPr>
-        <w:t>itos?</w:t>
-      </w:r>
-    </w:p>
-    <w:p>
-      <w:pPr>
-        <w:pStyle w:val="Normal"/>
-        <w:bidi w:val="0"/>
-        <w:ind w:left="709" w:hanging="0"/>
-        <w:jc w:val="both"/>
-        <w:rPr>
-          <w:rFonts w:ascii="Garamond" w:hAnsi="Garamond"/>
-          <w:color w:val="00A0FC"/>
-          <w:sz w:val="36"/>
-          <w:szCs w:val="36"/>
-        </w:rPr>
-      </w:pPr>
-      <w:r>
-        <w:rPr/>
-      </w:r>
-    </w:p>
-    <w:p>
-      <w:pPr>
-        <w:pStyle w:val="Normal"/>
-        <w:bidi w:val="0"/>
-        <w:ind w:left="709" w:hanging="0"/>
-        <w:jc w:val="both"/>
-        <w:rPr>
-          <w:rFonts w:ascii="Garamond" w:hAnsi="Garamond"/>
-          <w:color w:val="00A0FC"/>
-          <w:sz w:val="36"/>
-          <w:szCs w:val="36"/>
-        </w:rPr>
-      </w:pPr>
-      <w:r>
-        <w:rPr>
-          <w:rStyle w:val="StrongEmphasis"/>
-          <w:rFonts w:eastAsia="Noto Serif CJK SC" w:cs="Noto Sans Devanagari" w:ascii="Garamond" w:hAnsi="Garamond"/>
-          <w:b w:val="false"/>
-          <w:bCs w:val="false"/>
-          <w:i w:val="false"/>
-          <w:iCs w:val="false"/>
-          <w:color w:val="00A0FC"/>
-          <w:kern w:val="2"/>
-          <w:sz w:val="36"/>
-          <w:szCs w:val="36"/>
-          <w:lang w:val="pt-BR" w:eastAsia="zh-CN" w:bidi="hi-IN"/>
-        </w:rPr>
-        <w:t xml:space="preserve">A </w:t>
-      </w:r>
-      <w:r>
-        <w:rPr>
-          <w:rStyle w:val="StrongEmphasis"/>
-          <w:rFonts w:eastAsia="Noto Serif CJK SC" w:cs="Noto Sans Devanagari" w:ascii="Garamond" w:hAnsi="Garamond"/>
-          <w:b w:val="false"/>
-          <w:bCs w:val="false"/>
-          <w:i w:val="false"/>
-          <w:iCs w:val="false"/>
-          <w:color w:val="00A0FC"/>
-          <w:kern w:val="2"/>
-          <w:sz w:val="36"/>
-          <w:szCs w:val="36"/>
-          <w:lang w:val="pt-BR" w:eastAsia="zh-CN" w:bidi="hi-IN"/>
-        </w:rPr>
-        <w:t>Esp</w:t>
-      </w:r>
-      <w:r>
-        <w:rPr>
-          <w:rStyle w:val="StrongEmphasis"/>
-          <w:rFonts w:eastAsia="Noto Serif CJK SC" w:cs="Noto Sans Devanagari" w:ascii="Garamond" w:hAnsi="Garamond"/>
-          <w:b w:val="false"/>
-          <w:bCs w:val="false"/>
-          <w:i w:val="false"/>
-          <w:iCs w:val="false"/>
-          <w:color w:val="00A0FC"/>
-          <w:kern w:val="2"/>
-          <w:sz w:val="36"/>
-          <w:szCs w:val="36"/>
-          <w:lang w:val="pt-BR" w:eastAsia="zh-CN" w:bidi="hi-IN"/>
-        </w:rPr>
-        <w:t>ir</w:t>
-      </w:r>
-      <w:r>
-        <w:rPr>
-          <w:rStyle w:val="StrongEmphasis"/>
-          <w:rFonts w:eastAsia="Noto Serif CJK SC" w:cs="Noto Sans Devanagari" w:ascii="Garamond" w:hAnsi="Garamond"/>
-          <w:b w:val="false"/>
-          <w:bCs w:val="false"/>
-          <w:i w:val="false"/>
-          <w:iCs w:val="false"/>
-          <w:color w:val="00A0FC"/>
-          <w:kern w:val="2"/>
-          <w:sz w:val="36"/>
-          <w:szCs w:val="36"/>
-          <w:lang w:val="pt-BR" w:eastAsia="zh-CN" w:bidi="hi-IN"/>
-        </w:rPr>
-        <w:t>it</w:t>
-      </w:r>
-      <w:r>
-        <w:rPr>
-          <w:rStyle w:val="StrongEmphasis"/>
-          <w:rFonts w:eastAsia="Noto Serif CJK SC" w:cs="Noto Sans Devanagari" w:ascii="Garamond" w:hAnsi="Garamond"/>
-          <w:b w:val="false"/>
-          <w:bCs w:val="false"/>
-          <w:i w:val="false"/>
-          <w:iCs w:val="false"/>
-          <w:color w:val="00A0FC"/>
-          <w:kern w:val="2"/>
-          <w:sz w:val="36"/>
-          <w:szCs w:val="36"/>
-          <w:lang w:val="pt-BR" w:eastAsia="zh-CN" w:bidi="hi-IN"/>
-        </w:rPr>
-        <w:t>u</w:t>
-      </w:r>
-      <w:r>
-        <w:rPr>
-          <w:rStyle w:val="StrongEmphasis"/>
-          <w:rFonts w:eastAsia="Noto Serif CJK SC" w:cs="Noto Sans Devanagari" w:ascii="Garamond" w:hAnsi="Garamond"/>
-          <w:b w:val="false"/>
-          <w:bCs w:val="false"/>
-          <w:i w:val="false"/>
-          <w:iCs w:val="false"/>
-          <w:color w:val="00A0FC"/>
-          <w:kern w:val="2"/>
-          <w:sz w:val="36"/>
-          <w:szCs w:val="36"/>
-          <w:lang w:val="pt-BR" w:eastAsia="zh-CN" w:bidi="hi-IN"/>
-        </w:rPr>
-        <w:t xml:space="preserve">alidade responde </w:t>
-      </w:r>
-      <w:r>
-        <w:rPr>
-          <w:rStyle w:val="StrongEmphasis"/>
-          <w:rFonts w:eastAsia="Noto Serif CJK SC" w:cs="Noto Sans Devanagari" w:ascii="Garamond" w:hAnsi="Garamond"/>
-          <w:b w:val="false"/>
-          <w:bCs w:val="false"/>
-          <w:i w:val="false"/>
-          <w:iCs w:val="false"/>
-          <w:color w:val="00A0FC"/>
-          <w:kern w:val="2"/>
-          <w:sz w:val="36"/>
-          <w:szCs w:val="36"/>
-          <w:lang w:val="pt-BR" w:eastAsia="zh-CN" w:bidi="hi-IN"/>
-        </w:rPr>
-        <w:t>q</w:t>
-      </w:r>
-      <w:r>
-        <w:rPr>
-          <w:rStyle w:val="StrongEmphasis"/>
-          <w:rFonts w:eastAsia="Noto Serif CJK SC" w:cs="Noto Sans Devanagari" w:ascii="Garamond" w:hAnsi="Garamond"/>
-          <w:b w:val="false"/>
-          <w:bCs w:val="false"/>
-          <w:i w:val="false"/>
-          <w:iCs w:val="false"/>
-          <w:color w:val="00A0FC"/>
-          <w:kern w:val="2"/>
-          <w:sz w:val="36"/>
-          <w:szCs w:val="36"/>
-          <w:lang w:val="pt-BR" w:eastAsia="zh-CN" w:bidi="hi-IN"/>
-        </w:rPr>
-        <w:t xml:space="preserve">ue, </w:t>
-      </w:r>
-      <w:r>
-        <w:rPr>
-          <w:rStyle w:val="StrongEmphasis"/>
-          <w:rFonts w:eastAsia="Noto Serif CJK SC" w:cs="Noto Sans Devanagari" w:ascii="Garamond" w:hAnsi="Garamond"/>
-          <w:b w:val="false"/>
-          <w:bCs w:val="false"/>
-          <w:i w:val="false"/>
-          <w:iCs w:val="false"/>
-          <w:color w:val="00A0FC"/>
-          <w:kern w:val="2"/>
-          <w:sz w:val="36"/>
-          <w:szCs w:val="36"/>
-          <w:lang w:val="pt-BR" w:eastAsia="zh-CN" w:bidi="hi-IN"/>
-        </w:rPr>
-        <w:t>não</w:t>
-      </w:r>
-      <w:r>
-        <w:rPr>
-          <w:rStyle w:val="StrongEmphasis"/>
-          <w:rFonts w:eastAsia="Noto Serif CJK SC" w:cs="Noto Sans Devanagari" w:ascii="Garamond" w:hAnsi="Garamond"/>
-          <w:b w:val="false"/>
-          <w:bCs w:val="false"/>
-          <w:i w:val="false"/>
-          <w:iCs w:val="false"/>
-          <w:color w:val="00A0FC"/>
-          <w:kern w:val="2"/>
-          <w:sz w:val="36"/>
-          <w:szCs w:val="36"/>
-          <w:lang w:val="pt-BR" w:eastAsia="zh-CN" w:bidi="hi-IN"/>
-        </w:rPr>
-        <w:t xml:space="preserve"> </w:t>
-      </w:r>
-      <w:r>
-        <w:rPr>
-          <w:rStyle w:val="StrongEmphasis"/>
-          <w:rFonts w:eastAsia="Noto Serif CJK SC" w:cs="Noto Sans Devanagari" w:ascii="Garamond" w:hAnsi="Garamond"/>
-          <w:b w:val="false"/>
-          <w:bCs w:val="false"/>
-          <w:i w:val="false"/>
-          <w:iCs w:val="false"/>
-          <w:color w:val="00A0FC"/>
-          <w:kern w:val="2"/>
-          <w:sz w:val="36"/>
-          <w:szCs w:val="36"/>
-          <w:lang w:val="pt-BR" w:eastAsia="zh-CN" w:bidi="hi-IN"/>
-        </w:rPr>
-        <w:t>a</w:t>
-      </w:r>
-      <w:r>
-        <w:rPr>
-          <w:rStyle w:val="StrongEmphasis"/>
-          <w:rFonts w:eastAsia="Noto Serif CJK SC" w:cs="Noto Sans Devanagari" w:ascii="Garamond" w:hAnsi="Garamond"/>
-          <w:b w:val="false"/>
-          <w:bCs w:val="false"/>
-          <w:i w:val="false"/>
-          <w:iCs w:val="false"/>
-          <w:color w:val="00A0FC"/>
-          <w:kern w:val="2"/>
-          <w:sz w:val="36"/>
-          <w:szCs w:val="36"/>
-          <w:lang w:val="pt-BR" w:eastAsia="zh-CN" w:bidi="hi-IN"/>
-        </w:rPr>
-        <w:t>pen</w:t>
-      </w:r>
-      <w:r>
-        <w:rPr>
-          <w:rStyle w:val="StrongEmphasis"/>
-          <w:rFonts w:eastAsia="Noto Serif CJK SC" w:cs="Noto Sans Devanagari" w:ascii="Garamond" w:hAnsi="Garamond"/>
-          <w:b w:val="false"/>
-          <w:bCs w:val="false"/>
-          <w:i w:val="false"/>
-          <w:iCs w:val="false"/>
-          <w:color w:val="00A0FC"/>
-          <w:kern w:val="2"/>
-          <w:sz w:val="36"/>
-          <w:szCs w:val="36"/>
-          <w:lang w:val="pt-BR" w:eastAsia="zh-CN" w:bidi="hi-IN"/>
-        </w:rPr>
-        <w:t>a</w:t>
-      </w:r>
-      <w:r>
-        <w:rPr>
-          <w:rStyle w:val="StrongEmphasis"/>
-          <w:rFonts w:eastAsia="Noto Serif CJK SC" w:cs="Noto Sans Devanagari" w:ascii="Garamond" w:hAnsi="Garamond"/>
-          <w:b w:val="false"/>
-          <w:bCs w:val="false"/>
-          <w:i w:val="false"/>
-          <w:iCs w:val="false"/>
-          <w:color w:val="00A0FC"/>
-          <w:kern w:val="2"/>
-          <w:sz w:val="36"/>
-          <w:szCs w:val="36"/>
-          <w:lang w:val="pt-BR" w:eastAsia="zh-CN" w:bidi="hi-IN"/>
-        </w:rPr>
-        <w:t>s as</w:t>
-      </w:r>
-      <w:r>
-        <w:rPr>
-          <w:rStyle w:val="StrongEmphasis"/>
-          <w:rFonts w:eastAsia="Noto Serif CJK SC" w:cs="Noto Sans Devanagari" w:ascii="Garamond" w:hAnsi="Garamond"/>
-          <w:b w:val="false"/>
-          <w:bCs w:val="false"/>
-          <w:i w:val="false"/>
-          <w:iCs w:val="false"/>
-          <w:color w:val="00A0FC"/>
-          <w:kern w:val="2"/>
-          <w:sz w:val="36"/>
-          <w:szCs w:val="36"/>
-          <w:lang w:val="pt-BR" w:eastAsia="zh-CN" w:bidi="hi-IN"/>
-        </w:rPr>
-        <w:t xml:space="preserve"> </w:t>
-      </w:r>
-      <w:r>
-        <w:rPr>
-          <w:rStyle w:val="StrongEmphasis"/>
-          <w:rFonts w:eastAsia="Noto Serif CJK SC" w:cs="Noto Sans Devanagari" w:ascii="Garamond" w:hAnsi="Garamond"/>
-          <w:b w:val="false"/>
-          <w:bCs w:val="false"/>
-          <w:i w:val="false"/>
-          <w:iCs w:val="false"/>
-          <w:color w:val="00A0FC"/>
-          <w:kern w:val="2"/>
-          <w:sz w:val="36"/>
-          <w:szCs w:val="36"/>
-          <w:lang w:val="pt-BR" w:eastAsia="zh-CN" w:bidi="hi-IN"/>
-        </w:rPr>
-        <w:t>fórmu</w:t>
-      </w:r>
-      <w:r>
-        <w:rPr>
-          <w:rStyle w:val="StrongEmphasis"/>
-          <w:rFonts w:eastAsia="Noto Serif CJK SC" w:cs="Noto Sans Devanagari" w:ascii="Garamond" w:hAnsi="Garamond"/>
-          <w:b w:val="false"/>
-          <w:bCs w:val="false"/>
-          <w:i w:val="false"/>
-          <w:iCs w:val="false"/>
-          <w:color w:val="00A0FC"/>
-          <w:kern w:val="2"/>
-          <w:sz w:val="36"/>
-          <w:szCs w:val="36"/>
-          <w:lang w:val="pt-BR" w:eastAsia="zh-CN" w:bidi="hi-IN"/>
-        </w:rPr>
-        <w:t>la</w:t>
-      </w:r>
-      <w:r>
-        <w:rPr>
-          <w:rStyle w:val="StrongEmphasis"/>
-          <w:rFonts w:eastAsia="Noto Serif CJK SC" w:cs="Noto Sans Devanagari" w:ascii="Garamond" w:hAnsi="Garamond"/>
-          <w:b w:val="false"/>
-          <w:bCs w:val="false"/>
-          <w:i w:val="false"/>
-          <w:iCs w:val="false"/>
-          <w:color w:val="00A0FC"/>
-          <w:kern w:val="2"/>
-          <w:sz w:val="36"/>
-          <w:szCs w:val="36"/>
-          <w:lang w:val="pt-BR" w:eastAsia="zh-CN" w:bidi="hi-IN"/>
-        </w:rPr>
-        <w:t>s nã</w:t>
-      </w:r>
-      <w:r>
-        <w:rPr>
-          <w:rStyle w:val="StrongEmphasis"/>
-          <w:rFonts w:eastAsia="Noto Serif CJK SC" w:cs="Noto Sans Devanagari" w:ascii="Garamond" w:hAnsi="Garamond"/>
-          <w:b w:val="false"/>
-          <w:bCs w:val="false"/>
-          <w:i w:val="false"/>
-          <w:iCs w:val="false"/>
-          <w:color w:val="00A0FC"/>
-          <w:kern w:val="2"/>
-          <w:sz w:val="36"/>
-          <w:szCs w:val="36"/>
-          <w:lang w:val="pt-BR" w:eastAsia="zh-CN" w:bidi="hi-IN"/>
-        </w:rPr>
-        <w:t>o</w:t>
-      </w:r>
-      <w:r>
-        <w:rPr>
-          <w:rStyle w:val="StrongEmphasis"/>
-          <w:rFonts w:eastAsia="Noto Serif CJK SC" w:cs="Noto Sans Devanagari" w:ascii="Garamond" w:hAnsi="Garamond"/>
-          <w:b w:val="false"/>
-          <w:bCs w:val="false"/>
-          <w:i w:val="false"/>
-          <w:iCs w:val="false"/>
-          <w:color w:val="00A0FC"/>
-          <w:kern w:val="2"/>
-          <w:sz w:val="36"/>
-          <w:szCs w:val="36"/>
-          <w:lang w:val="pt-BR" w:eastAsia="zh-CN" w:bidi="hi-IN"/>
-        </w:rPr>
-        <w:t xml:space="preserve"> funcionam como também os Espíritos maus chegam a rir e se mantêm irredutíveis diante desses rituais.</w:t>
-      </w:r>
-    </w:p>
-    <w:p>
-      <w:pPr>
-        <w:pStyle w:val="Normal"/>
-        <w:bidi w:val="0"/>
-        <w:ind w:left="709" w:hanging="0"/>
-        <w:jc w:val="both"/>
-        <w:rPr>
-          <w:rFonts w:ascii="Garamond" w:hAnsi="Garamond"/>
-          <w:color w:val="00A0FC"/>
-          <w:sz w:val="36"/>
-          <w:szCs w:val="36"/>
-        </w:rPr>
-      </w:pPr>
-      <w:r>
-        <w:rPr/>
-      </w:r>
-    </w:p>
-    <w:p>
-      <w:pPr>
-        <w:pStyle w:val="Normal"/>
-        <w:bidi w:val="0"/>
-        <w:ind w:left="709" w:hanging="0"/>
-        <w:jc w:val="both"/>
-        <w:rPr>
-          <w:rFonts w:ascii="Garamond" w:hAnsi="Garamond"/>
-          <w:color w:val="00A0FC"/>
-          <w:sz w:val="36"/>
-          <w:szCs w:val="36"/>
-        </w:rPr>
-      </w:pPr>
-      <w:r>
-        <w:rPr>
-          <w:rStyle w:val="StrongEmphasis"/>
-          <w:rFonts w:eastAsia="Noto Serif CJK SC" w:cs="Noto Sans Devanagari" w:ascii="Garamond" w:hAnsi="Garamond"/>
-          <w:b w:val="false"/>
-          <w:bCs w:val="false"/>
-          <w:i w:val="false"/>
-          <w:iCs w:val="false"/>
-          <w:color w:val="00A0FC"/>
-          <w:kern w:val="2"/>
-          <w:sz w:val="36"/>
-          <w:szCs w:val="36"/>
-          <w:lang w:val="pt-BR" w:eastAsia="zh-CN" w:bidi="hi-IN"/>
-        </w:rPr>
-        <w:t>O Espiritis</w:t>
-      </w:r>
-      <w:r>
-        <w:rPr>
-          <w:rStyle w:val="StrongEmphasis"/>
-          <w:rFonts w:eastAsia="Noto Serif CJK SC" w:cs="Noto Sans Devanagari" w:ascii="Garamond" w:hAnsi="Garamond"/>
-          <w:b w:val="false"/>
-          <w:bCs w:val="false"/>
-          <w:i w:val="false"/>
-          <w:iCs w:val="false"/>
-          <w:color w:val="00A0FC"/>
-          <w:kern w:val="2"/>
-          <w:sz w:val="36"/>
-          <w:szCs w:val="36"/>
-          <w:lang w:val="pt-BR" w:eastAsia="zh-CN" w:bidi="hi-IN"/>
-        </w:rPr>
-        <w:t>mo</w:t>
-      </w:r>
-      <w:r>
-        <w:rPr>
-          <w:rStyle w:val="StrongEmphasis"/>
-          <w:rFonts w:eastAsia="Noto Serif CJK SC" w:cs="Noto Sans Devanagari" w:ascii="Garamond" w:hAnsi="Garamond"/>
-          <w:b w:val="false"/>
-          <w:bCs w:val="false"/>
-          <w:i w:val="false"/>
-          <w:iCs w:val="false"/>
-          <w:color w:val="00A0FC"/>
-          <w:kern w:val="2"/>
-          <w:sz w:val="36"/>
-          <w:szCs w:val="36"/>
-          <w:lang w:val="pt-BR" w:eastAsia="zh-CN" w:bidi="hi-IN"/>
-        </w:rPr>
-        <w:t xml:space="preserve"> nos en</w:t>
-      </w:r>
-      <w:r>
-        <w:rPr>
-          <w:rStyle w:val="StrongEmphasis"/>
-          <w:rFonts w:eastAsia="Noto Serif CJK SC" w:cs="Noto Sans Devanagari" w:ascii="Garamond" w:hAnsi="Garamond"/>
-          <w:b w:val="false"/>
-          <w:bCs w:val="false"/>
-          <w:i w:val="false"/>
-          <w:iCs w:val="false"/>
-          <w:color w:val="00A0FC"/>
-          <w:kern w:val="2"/>
-          <w:sz w:val="36"/>
-          <w:szCs w:val="36"/>
-          <w:lang w:val="pt-BR" w:eastAsia="zh-CN" w:bidi="hi-IN"/>
-        </w:rPr>
-        <w:t>s</w:t>
-      </w:r>
-      <w:r>
-        <w:rPr>
-          <w:rStyle w:val="StrongEmphasis"/>
-          <w:rFonts w:eastAsia="Noto Serif CJK SC" w:cs="Noto Sans Devanagari" w:ascii="Garamond" w:hAnsi="Garamond"/>
-          <w:b w:val="false"/>
-          <w:bCs w:val="false"/>
-          <w:i w:val="false"/>
-          <w:iCs w:val="false"/>
-          <w:color w:val="00A0FC"/>
-          <w:kern w:val="2"/>
-          <w:sz w:val="36"/>
-          <w:szCs w:val="36"/>
-          <w:lang w:val="pt-BR" w:eastAsia="zh-CN" w:bidi="hi-IN"/>
-        </w:rPr>
-        <w:t xml:space="preserve">ina </w:t>
-      </w:r>
-      <w:r>
-        <w:rPr>
-          <w:rStyle w:val="StrongEmphasis"/>
-          <w:rFonts w:eastAsia="Noto Serif CJK SC" w:cs="Noto Sans Devanagari" w:ascii="Garamond" w:hAnsi="Garamond"/>
-          <w:b w:val="false"/>
-          <w:bCs w:val="false"/>
-          <w:i w:val="false"/>
-          <w:iCs w:val="false"/>
-          <w:color w:val="00A0FC"/>
-          <w:kern w:val="2"/>
-          <w:sz w:val="36"/>
-          <w:szCs w:val="36"/>
-          <w:lang w:val="pt-BR" w:eastAsia="zh-CN" w:bidi="hi-IN"/>
-        </w:rPr>
-        <w:t>qu</w:t>
-      </w:r>
-      <w:r>
-        <w:rPr>
-          <w:rStyle w:val="StrongEmphasis"/>
-          <w:rFonts w:eastAsia="Noto Serif CJK SC" w:cs="Noto Sans Devanagari" w:ascii="Garamond" w:hAnsi="Garamond"/>
-          <w:b w:val="false"/>
-          <w:bCs w:val="false"/>
-          <w:i w:val="false"/>
-          <w:iCs w:val="false"/>
-          <w:color w:val="00A0FC"/>
-          <w:kern w:val="2"/>
-          <w:sz w:val="36"/>
-          <w:szCs w:val="36"/>
-          <w:lang w:val="pt-BR" w:eastAsia="zh-CN" w:bidi="hi-IN"/>
-        </w:rPr>
-        <w:t>e as p</w:t>
-      </w:r>
-      <w:r>
-        <w:rPr>
-          <w:rStyle w:val="StrongEmphasis"/>
-          <w:rFonts w:eastAsia="Noto Serif CJK SC" w:cs="Noto Sans Devanagari" w:ascii="Garamond" w:hAnsi="Garamond"/>
-          <w:b w:val="false"/>
-          <w:bCs w:val="false"/>
-          <w:i w:val="false"/>
-          <w:iCs w:val="false"/>
-          <w:color w:val="00A0FC"/>
-          <w:kern w:val="2"/>
-          <w:sz w:val="36"/>
-          <w:szCs w:val="36"/>
-          <w:lang w:val="pt-BR" w:eastAsia="zh-CN" w:bidi="hi-IN"/>
-        </w:rPr>
-        <w:t>a</w:t>
-      </w:r>
-      <w:r>
-        <w:rPr>
-          <w:rStyle w:val="StrongEmphasis"/>
-          <w:rFonts w:eastAsia="Noto Serif CJK SC" w:cs="Noto Sans Devanagari" w:ascii="Garamond" w:hAnsi="Garamond"/>
-          <w:b w:val="false"/>
-          <w:bCs w:val="false"/>
-          <w:i w:val="false"/>
-          <w:iCs w:val="false"/>
-          <w:color w:val="00A0FC"/>
-          <w:kern w:val="2"/>
-          <w:sz w:val="36"/>
-          <w:szCs w:val="36"/>
-          <w:lang w:val="pt-BR" w:eastAsia="zh-CN" w:bidi="hi-IN"/>
-        </w:rPr>
-        <w:t>la</w:t>
-      </w:r>
-      <w:r>
-        <w:rPr>
-          <w:rStyle w:val="StrongEmphasis"/>
-          <w:rFonts w:eastAsia="Noto Serif CJK SC" w:cs="Noto Sans Devanagari" w:ascii="Garamond" w:hAnsi="Garamond"/>
-          <w:b w:val="false"/>
-          <w:bCs w:val="false"/>
-          <w:i w:val="false"/>
-          <w:iCs w:val="false"/>
-          <w:color w:val="00A0FC"/>
-          <w:kern w:val="2"/>
-          <w:sz w:val="36"/>
-          <w:szCs w:val="36"/>
-          <w:lang w:val="pt-BR" w:eastAsia="zh-CN" w:bidi="hi-IN"/>
-        </w:rPr>
-        <w:t>vr</w:t>
-      </w:r>
-      <w:r>
-        <w:rPr>
-          <w:rStyle w:val="StrongEmphasis"/>
-          <w:rFonts w:eastAsia="Noto Serif CJK SC" w:cs="Noto Sans Devanagari" w:ascii="Garamond" w:hAnsi="Garamond"/>
-          <w:b w:val="false"/>
-          <w:bCs w:val="false"/>
-          <w:i w:val="false"/>
-          <w:iCs w:val="false"/>
-          <w:color w:val="00A0FC"/>
-          <w:kern w:val="2"/>
-          <w:sz w:val="36"/>
-          <w:szCs w:val="36"/>
-          <w:lang w:val="pt-BR" w:eastAsia="zh-CN" w:bidi="hi-IN"/>
-        </w:rPr>
-        <w:t>a</w:t>
-      </w:r>
-      <w:r>
-        <w:rPr>
-          <w:rStyle w:val="StrongEmphasis"/>
-          <w:rFonts w:eastAsia="Noto Serif CJK SC" w:cs="Noto Sans Devanagari" w:ascii="Garamond" w:hAnsi="Garamond"/>
-          <w:b w:val="false"/>
-          <w:bCs w:val="false"/>
-          <w:i w:val="false"/>
-          <w:iCs w:val="false"/>
-          <w:color w:val="00A0FC"/>
-          <w:kern w:val="2"/>
-          <w:sz w:val="36"/>
-          <w:szCs w:val="36"/>
-          <w:lang w:val="pt-BR" w:eastAsia="zh-CN" w:bidi="hi-IN"/>
-        </w:rPr>
-        <w:t>s</w:t>
-      </w:r>
-      <w:r>
-        <w:rPr>
-          <w:rStyle w:val="StrongEmphasis"/>
-          <w:rFonts w:eastAsia="Noto Serif CJK SC" w:cs="Noto Sans Devanagari" w:ascii="Garamond" w:hAnsi="Garamond"/>
-          <w:b w:val="false"/>
-          <w:bCs w:val="false"/>
-          <w:i w:val="false"/>
-          <w:iCs w:val="false"/>
-          <w:color w:val="00A0FC"/>
-          <w:kern w:val="2"/>
-          <w:sz w:val="36"/>
-          <w:szCs w:val="36"/>
-          <w:lang w:val="pt-BR" w:eastAsia="zh-CN" w:bidi="hi-IN"/>
-        </w:rPr>
-        <w:t>, quando não</w:t>
-      </w:r>
-      <w:r>
-        <w:rPr>
-          <w:rStyle w:val="StrongEmphasis"/>
-          <w:rFonts w:eastAsia="Noto Serif CJK SC" w:cs="Noto Sans Devanagari" w:ascii="Garamond" w:hAnsi="Garamond"/>
-          <w:b w:val="false"/>
-          <w:bCs w:val="false"/>
-          <w:i w:val="false"/>
-          <w:iCs w:val="false"/>
-          <w:color w:val="00A0FC"/>
-          <w:kern w:val="2"/>
-          <w:sz w:val="36"/>
-          <w:szCs w:val="36"/>
-          <w:lang w:val="pt-BR" w:eastAsia="zh-CN" w:bidi="hi-IN"/>
-        </w:rPr>
-        <w:t xml:space="preserve"> </w:t>
-      </w:r>
-      <w:r>
-        <w:rPr>
-          <w:rStyle w:val="StrongEmphasis"/>
-          <w:rFonts w:eastAsia="Noto Serif CJK SC" w:cs="Noto Sans Devanagari" w:ascii="Garamond" w:hAnsi="Garamond"/>
-          <w:b w:val="false"/>
-          <w:bCs w:val="false"/>
-          <w:i w:val="false"/>
-          <w:iCs w:val="false"/>
-          <w:color w:val="00A0FC"/>
-          <w:kern w:val="2"/>
-          <w:sz w:val="36"/>
-          <w:szCs w:val="36"/>
-          <w:lang w:val="pt-BR" w:eastAsia="zh-CN" w:bidi="hi-IN"/>
-        </w:rPr>
-        <w:t>são</w:t>
-      </w:r>
-      <w:r>
-        <w:rPr>
-          <w:rStyle w:val="StrongEmphasis"/>
-          <w:rFonts w:eastAsia="Noto Serif CJK SC" w:cs="Noto Sans Devanagari" w:ascii="Garamond" w:hAnsi="Garamond"/>
-          <w:b w:val="false"/>
-          <w:bCs w:val="false"/>
-          <w:i w:val="false"/>
-          <w:iCs w:val="false"/>
-          <w:color w:val="00A0FC"/>
-          <w:kern w:val="2"/>
-          <w:sz w:val="36"/>
-          <w:szCs w:val="36"/>
-          <w:lang w:val="pt-BR" w:eastAsia="zh-CN" w:bidi="hi-IN"/>
-        </w:rPr>
-        <w:t xml:space="preserve"> ca</w:t>
-      </w:r>
-      <w:r>
-        <w:rPr>
-          <w:rStyle w:val="StrongEmphasis"/>
-          <w:rFonts w:eastAsia="Noto Serif CJK SC" w:cs="Noto Sans Devanagari" w:ascii="Garamond" w:hAnsi="Garamond"/>
-          <w:b w:val="false"/>
-          <w:bCs w:val="false"/>
-          <w:i w:val="false"/>
-          <w:iCs w:val="false"/>
-          <w:color w:val="00A0FC"/>
-          <w:kern w:val="2"/>
-          <w:sz w:val="36"/>
-          <w:szCs w:val="36"/>
-          <w:lang w:val="pt-BR" w:eastAsia="zh-CN" w:bidi="hi-IN"/>
-        </w:rPr>
-        <w:t>rreg</w:t>
-      </w:r>
-      <w:r>
-        <w:rPr>
-          <w:rStyle w:val="StrongEmphasis"/>
-          <w:rFonts w:eastAsia="Noto Serif CJK SC" w:cs="Noto Sans Devanagari" w:ascii="Garamond" w:hAnsi="Garamond"/>
-          <w:b w:val="false"/>
-          <w:bCs w:val="false"/>
-          <w:i w:val="false"/>
-          <w:iCs w:val="false"/>
-          <w:color w:val="00A0FC"/>
-          <w:kern w:val="2"/>
-          <w:sz w:val="36"/>
-          <w:szCs w:val="36"/>
-          <w:lang w:val="pt-BR" w:eastAsia="zh-CN" w:bidi="hi-IN"/>
-        </w:rPr>
-        <w:t>a</w:t>
-      </w:r>
-      <w:r>
-        <w:rPr>
-          <w:rStyle w:val="StrongEmphasis"/>
-          <w:rFonts w:eastAsia="Noto Serif CJK SC" w:cs="Noto Sans Devanagari" w:ascii="Garamond" w:hAnsi="Garamond"/>
-          <w:b w:val="false"/>
-          <w:bCs w:val="false"/>
-          <w:i w:val="false"/>
-          <w:iCs w:val="false"/>
-          <w:color w:val="00A0FC"/>
-          <w:kern w:val="2"/>
-          <w:sz w:val="36"/>
-          <w:szCs w:val="36"/>
-          <w:lang w:val="pt-BR" w:eastAsia="zh-CN" w:bidi="hi-IN"/>
-        </w:rPr>
-        <w:t>d</w:t>
-      </w:r>
-      <w:r>
-        <w:rPr>
-          <w:rStyle w:val="StrongEmphasis"/>
-          <w:rFonts w:eastAsia="Noto Serif CJK SC" w:cs="Noto Sans Devanagari" w:ascii="Garamond" w:hAnsi="Garamond"/>
-          <w:b w:val="false"/>
-          <w:bCs w:val="false"/>
-          <w:i w:val="false"/>
-          <w:iCs w:val="false"/>
-          <w:color w:val="00A0FC"/>
-          <w:kern w:val="2"/>
-          <w:sz w:val="36"/>
-          <w:szCs w:val="36"/>
-          <w:lang w:val="pt-BR" w:eastAsia="zh-CN" w:bidi="hi-IN"/>
-        </w:rPr>
-        <w:t>a</w:t>
-      </w:r>
-      <w:r>
-        <w:rPr>
-          <w:rStyle w:val="StrongEmphasis"/>
-          <w:rFonts w:eastAsia="Noto Serif CJK SC" w:cs="Noto Sans Devanagari" w:ascii="Garamond" w:hAnsi="Garamond"/>
-          <w:b w:val="false"/>
-          <w:bCs w:val="false"/>
-          <w:i w:val="false"/>
-          <w:iCs w:val="false"/>
-          <w:color w:val="00A0FC"/>
-          <w:kern w:val="2"/>
-          <w:sz w:val="36"/>
-          <w:szCs w:val="36"/>
-          <w:lang w:val="pt-BR" w:eastAsia="zh-CN" w:bidi="hi-IN"/>
-        </w:rPr>
-        <w:t>s de s</w:t>
-      </w:r>
-      <w:r>
-        <w:rPr>
-          <w:rStyle w:val="StrongEmphasis"/>
-          <w:rFonts w:eastAsia="Noto Serif CJK SC" w:cs="Noto Sans Devanagari" w:ascii="Garamond" w:hAnsi="Garamond"/>
-          <w:b w:val="false"/>
-          <w:bCs w:val="false"/>
-          <w:i w:val="false"/>
-          <w:iCs w:val="false"/>
-          <w:color w:val="00A0FC"/>
-          <w:kern w:val="2"/>
-          <w:sz w:val="36"/>
-          <w:szCs w:val="36"/>
-          <w:lang w:val="pt-BR" w:eastAsia="zh-CN" w:bidi="hi-IN"/>
-        </w:rPr>
-        <w:t>e</w:t>
-      </w:r>
-      <w:r>
-        <w:rPr>
-          <w:rStyle w:val="StrongEmphasis"/>
-          <w:rFonts w:eastAsia="Noto Serif CJK SC" w:cs="Noto Sans Devanagari" w:ascii="Garamond" w:hAnsi="Garamond"/>
-          <w:b w:val="false"/>
-          <w:bCs w:val="false"/>
-          <w:i w:val="false"/>
-          <w:iCs w:val="false"/>
-          <w:color w:val="00A0FC"/>
-          <w:kern w:val="2"/>
-          <w:sz w:val="36"/>
-          <w:szCs w:val="36"/>
-          <w:lang w:val="pt-BR" w:eastAsia="zh-CN" w:bidi="hi-IN"/>
-        </w:rPr>
-        <w:t>ntimen</w:t>
-      </w:r>
-      <w:r>
-        <w:rPr>
-          <w:rStyle w:val="StrongEmphasis"/>
-          <w:rFonts w:eastAsia="Noto Serif CJK SC" w:cs="Noto Sans Devanagari" w:ascii="Garamond" w:hAnsi="Garamond"/>
-          <w:b w:val="false"/>
-          <w:bCs w:val="false"/>
-          <w:i w:val="false"/>
-          <w:iCs w:val="false"/>
-          <w:color w:val="00A0FC"/>
-          <w:kern w:val="2"/>
-          <w:sz w:val="36"/>
-          <w:szCs w:val="36"/>
-          <w:lang w:val="pt-BR" w:eastAsia="zh-CN" w:bidi="hi-IN"/>
-        </w:rPr>
-        <w:t>t</w:t>
-      </w:r>
-      <w:r>
-        <w:rPr>
-          <w:rStyle w:val="StrongEmphasis"/>
-          <w:rFonts w:eastAsia="Noto Serif CJK SC" w:cs="Noto Sans Devanagari" w:ascii="Garamond" w:hAnsi="Garamond"/>
-          <w:b w:val="false"/>
-          <w:bCs w:val="false"/>
-          <w:i w:val="false"/>
-          <w:iCs w:val="false"/>
-          <w:color w:val="00A0FC"/>
-          <w:kern w:val="2"/>
-          <w:sz w:val="36"/>
-          <w:szCs w:val="36"/>
-          <w:lang w:val="pt-BR" w:eastAsia="zh-CN" w:bidi="hi-IN"/>
-        </w:rPr>
-        <w:t>o</w:t>
-      </w:r>
-      <w:r>
-        <w:rPr>
-          <w:rStyle w:val="StrongEmphasis"/>
-          <w:rFonts w:eastAsia="Noto Serif CJK SC" w:cs="Noto Sans Devanagari" w:ascii="Garamond" w:hAnsi="Garamond"/>
-          <w:b w:val="false"/>
-          <w:bCs w:val="false"/>
-          <w:i w:val="false"/>
-          <w:iCs w:val="false"/>
-          <w:color w:val="00A0FC"/>
-          <w:kern w:val="2"/>
-          <w:sz w:val="36"/>
-          <w:szCs w:val="36"/>
-          <w:lang w:val="pt-BR" w:eastAsia="zh-CN" w:bidi="hi-IN"/>
-        </w:rPr>
-        <w:t>s</w:t>
-      </w:r>
-      <w:r>
-        <w:rPr>
-          <w:rStyle w:val="StrongEmphasis"/>
-          <w:rFonts w:eastAsia="Noto Serif CJK SC" w:cs="Noto Sans Devanagari" w:ascii="Garamond" w:hAnsi="Garamond"/>
-          <w:b w:val="false"/>
-          <w:bCs w:val="false"/>
-          <w:i w:val="false"/>
-          <w:iCs w:val="false"/>
-          <w:color w:val="00A0FC"/>
-          <w:kern w:val="2"/>
-          <w:sz w:val="36"/>
-          <w:szCs w:val="36"/>
-          <w:lang w:val="pt-BR" w:eastAsia="zh-CN" w:bidi="hi-IN"/>
-        </w:rPr>
-        <w:t xml:space="preserve"> verdadeiros, nada valem. Se é assim na prece, não haveria de ser diferente ao lidarmos com Espíritos inferiores.</w:t>
-      </w:r>
-    </w:p>
-    <w:p>
-      <w:pPr>
-        <w:pStyle w:val="Normal"/>
-        <w:bidi w:val="0"/>
-        <w:ind w:left="709" w:hanging="0"/>
-        <w:jc w:val="both"/>
-        <w:rPr>
-          <w:rFonts w:ascii="Garamond" w:hAnsi="Garamond"/>
-          <w:color w:val="00A0FC"/>
-          <w:sz w:val="36"/>
-          <w:szCs w:val="36"/>
-        </w:rPr>
-      </w:pPr>
-      <w:r>
-        <w:rPr/>
-      </w:r>
-    </w:p>
-    <w:p>
-      <w:pPr>
-        <w:pStyle w:val="Normal"/>
-        <w:bidi w:val="0"/>
-        <w:ind w:left="709" w:hanging="0"/>
-        <w:jc w:val="both"/>
-        <w:rPr>
-          <w:rFonts w:ascii="Garamond" w:hAnsi="Garamond"/>
-          <w:color w:val="00A0FC"/>
-          <w:sz w:val="36"/>
-          <w:szCs w:val="36"/>
-        </w:rPr>
-      </w:pPr>
-      <w:r>
-        <w:rPr>
-          <w:rStyle w:val="StrongEmphasis"/>
-          <w:rFonts w:eastAsia="Noto Serif CJK SC" w:cs="Noto Sans Devanagari" w:ascii="Garamond" w:hAnsi="Garamond"/>
-          <w:b w:val="false"/>
-          <w:bCs w:val="false"/>
-          <w:i w:val="false"/>
-          <w:iCs w:val="false"/>
-          <w:color w:val="00A0FC"/>
-          <w:kern w:val="2"/>
-          <w:sz w:val="36"/>
-          <w:szCs w:val="36"/>
-          <w:lang w:val="pt-BR" w:eastAsia="zh-CN" w:bidi="hi-IN"/>
-        </w:rPr>
-        <w:t>Na resposta da pergunta anterior a Espiritualidade nos disse que mesmo uma pessoa boa, se não estiver movida pelo desejo sincero de auxiliar e sem o auxílio dos bons Espíritos, não consegue livrar uma pessoa da fascinação.</w:t>
-      </w:r>
-    </w:p>
-    <w:p>
-      <w:pPr>
-        <w:pStyle w:val="Normal"/>
-        <w:bidi w:val="0"/>
-        <w:ind w:left="709" w:hanging="0"/>
-        <w:jc w:val="both"/>
-        <w:rPr>
-          <w:rFonts w:ascii="Garamond" w:hAnsi="Garamond"/>
-          <w:color w:val="00A0FC"/>
-          <w:sz w:val="36"/>
-          <w:szCs w:val="36"/>
-        </w:rPr>
-      </w:pPr>
-      <w:r>
-        <w:rPr/>
-      </w:r>
-    </w:p>
-    <w:p>
-      <w:pPr>
-        <w:pStyle w:val="Normal"/>
-        <w:bidi w:val="0"/>
-        <w:ind w:left="709" w:hanging="0"/>
-        <w:jc w:val="both"/>
-        <w:rPr>
-          <w:rFonts w:ascii="Garamond" w:hAnsi="Garamond"/>
-          <w:color w:val="00A0FC"/>
-          <w:sz w:val="36"/>
-          <w:szCs w:val="36"/>
-        </w:rPr>
-      </w:pPr>
-      <w:r>
-        <w:rPr>
-          <w:rStyle w:val="StrongEmphasis"/>
-          <w:rFonts w:eastAsia="Noto Serif CJK SC" w:cs="Noto Sans Devanagari" w:ascii="Garamond" w:hAnsi="Garamond"/>
-          <w:b w:val="false"/>
-          <w:bCs w:val="false"/>
-          <w:i w:val="false"/>
-          <w:iCs w:val="false"/>
-          <w:color w:val="00A0FC"/>
-          <w:kern w:val="2"/>
-          <w:sz w:val="36"/>
-          <w:szCs w:val="36"/>
-          <w:lang w:val="pt-BR" w:eastAsia="zh-CN" w:bidi="hi-IN"/>
-        </w:rPr>
-        <w:t>Portanto, afastar um Espírito ruim de sua influência contra uma pessoa, não é possível com a mera repetição de palavras e a realização de rituais repetitivos.</w:t>
-      </w:r>
-    </w:p>
-    <w:p>
-      <w:pPr>
-        <w:pStyle w:val="Normal"/>
-        <w:bidi w:val="0"/>
-        <w:ind w:left="709" w:hanging="0"/>
-        <w:jc w:val="both"/>
-        <w:rPr>
-          <w:rFonts w:ascii="Garamond" w:hAnsi="Garamond"/>
-          <w:color w:val="00A0FC"/>
-          <w:sz w:val="36"/>
-          <w:szCs w:val="36"/>
-        </w:rPr>
-      </w:pPr>
-      <w:r>
-        <w:rPr/>
-      </w:r>
-    </w:p>
-    <w:p>
-      <w:pPr>
-        <w:pStyle w:val="Normal"/>
-        <w:bidi w:val="0"/>
-        <w:ind w:left="709" w:hanging="0"/>
-        <w:jc w:val="both"/>
-        <w:rPr>
-          <w:rFonts w:ascii="Garamond" w:hAnsi="Garamond"/>
-          <w:color w:val="00A0FC"/>
-          <w:sz w:val="36"/>
-          <w:szCs w:val="36"/>
-        </w:rPr>
-      </w:pPr>
-      <w:r>
-        <w:rPr/>
-      </w:r>
-    </w:p>
-    <w:p>
-      <w:pPr>
-        <w:pStyle w:val="Normal"/>
-        <w:bidi w:val="0"/>
-        <w:jc w:val="both"/>
-        <w:rPr>
-          <w:rFonts w:ascii="Garamond" w:hAnsi="Garamond"/>
-          <w:sz w:val="36"/>
-          <w:szCs w:val="36"/>
-        </w:rPr>
-      </w:pPr>
-      <w:r>
-        <w:rPr>
-          <w:rFonts w:eastAsia="Noto Serif CJK SC" w:cs="Noto Sans Devanagari" w:ascii="Garamond" w:hAnsi="Garamond"/>
-          <w:color w:val="auto"/>
-          <w:kern w:val="2"/>
-          <w:sz w:val="36"/>
-          <w:szCs w:val="36"/>
-          <w:lang w:val="pt-BR" w:eastAsia="zh-CN" w:bidi="hi-IN"/>
-        </w:rPr>
-        <w:t>47</w:t>
-      </w:r>
-      <w:r>
-        <w:rPr>
-          <w:rFonts w:eastAsia="Noto Serif CJK SC" w:cs="Noto Sans Devanagari" w:ascii="Garamond" w:hAnsi="Garamond"/>
-          <w:color w:val="auto"/>
-          <w:kern w:val="2"/>
-          <w:sz w:val="36"/>
-          <w:szCs w:val="36"/>
-          <w:lang w:val="pt-BR" w:eastAsia="zh-CN" w:bidi="hi-IN"/>
-        </w:rPr>
-        <w:t>8</w:t>
-      </w:r>
-      <w:r>
-        <w:rPr>
-          <w:rFonts w:ascii="Garamond" w:hAnsi="Garamond"/>
-          <w:sz w:val="36"/>
-          <w:szCs w:val="36"/>
-        </w:rPr>
-        <w:t>. Pessoas há, animadas de boas intenções e que, nada obstante, não</w:t>
-      </w:r>
-      <w:r>
-        <w:rPr>
-          <w:rFonts w:ascii="Garamond" w:hAnsi="Garamond"/>
-          <w:sz w:val="36"/>
-          <w:szCs w:val="36"/>
-        </w:rPr>
-        <w:t xml:space="preserve"> </w:t>
-      </w:r>
-      <w:r>
-        <w:rPr>
-          <w:rFonts w:ascii="Garamond" w:hAnsi="Garamond"/>
-          <w:sz w:val="36"/>
-          <w:szCs w:val="36"/>
-        </w:rPr>
-        <w:t>deixam de ser obsidiadas. Qual, então, o melhor meio de nos livrarmos dos Espíritos obsessores?</w:t>
-      </w:r>
-    </w:p>
-    <w:p>
-      <w:pPr>
-        <w:pStyle w:val="Normal"/>
-        <w:bidi w:val="0"/>
-        <w:jc w:val="both"/>
-        <w:rPr>
-          <w:rFonts w:ascii="Garamond" w:hAnsi="Garamond"/>
-          <w:color w:val="auto"/>
-          <w:sz w:val="36"/>
-          <w:szCs w:val="36"/>
-        </w:rPr>
-      </w:pPr>
-      <w:r>
-        <w:rPr>
-          <w:rFonts w:ascii="Garamond" w:hAnsi="Garamond"/>
-          <w:color w:val="auto"/>
-          <w:sz w:val="36"/>
-          <w:szCs w:val="36"/>
-        </w:rPr>
-      </w:r>
-    </w:p>
-    <w:p>
-      <w:pPr>
-        <w:pStyle w:val="Normal"/>
-        <w:bidi w:val="0"/>
-        <w:ind w:hanging="0"/>
-        <w:jc w:val="both"/>
-        <w:rPr>
-          <w:color w:val="auto"/>
-        </w:rPr>
-      </w:pPr>
-      <w:r>
-        <w:rPr>
-          <w:rFonts w:eastAsia="Noto Serif CJK SC" w:cs="Noto Sans Devanagari" w:ascii="Garamond" w:hAnsi="Garamond"/>
-          <w:i/>
-          <w:iCs/>
-          <w:color w:val="auto"/>
-          <w:kern w:val="2"/>
-          <w:sz w:val="36"/>
-          <w:szCs w:val="36"/>
-          <w:lang w:val="pt-BR" w:eastAsia="zh-CN" w:bidi="hi-IN"/>
-        </w:rPr>
-        <w:t>“</w:t>
-      </w:r>
-      <w:r>
-        <w:rPr>
-          <w:rFonts w:eastAsia="Noto Serif CJK SC" w:cs="Noto Sans Devanagari" w:ascii="Garamond" w:hAnsi="Garamond"/>
-          <w:i/>
-          <w:iCs/>
-          <w:color w:val="auto"/>
-          <w:kern w:val="2"/>
-          <w:sz w:val="36"/>
-          <w:szCs w:val="36"/>
-          <w:lang w:val="pt-BR" w:eastAsia="zh-CN" w:bidi="hi-IN"/>
-        </w:rPr>
-        <w:t>Cansar-lhes a paciência, nenhum valor lhes dar às sugestões,</w:t>
-      </w:r>
-      <w:r>
-        <w:rPr>
-          <w:rFonts w:eastAsia="Noto Serif CJK SC" w:cs="Noto Sans Devanagari" w:ascii="Garamond" w:hAnsi="Garamond"/>
-          <w:i/>
-          <w:iCs/>
-          <w:color w:val="auto"/>
-          <w:kern w:val="2"/>
-          <w:sz w:val="36"/>
-          <w:szCs w:val="36"/>
-          <w:lang w:val="pt-BR" w:eastAsia="zh-CN" w:bidi="hi-IN"/>
-        </w:rPr>
-        <w:t xml:space="preserve"> </w:t>
-      </w:r>
-      <w:r>
-        <w:rPr>
-          <w:rFonts w:eastAsia="Noto Serif CJK SC" w:cs="Noto Sans Devanagari" w:ascii="Garamond" w:hAnsi="Garamond"/>
-          <w:i/>
-          <w:iCs/>
-          <w:color w:val="auto"/>
-          <w:kern w:val="2"/>
-          <w:sz w:val="36"/>
-          <w:szCs w:val="36"/>
-          <w:lang w:val="pt-BR" w:eastAsia="zh-CN" w:bidi="hi-IN"/>
-        </w:rPr>
-        <w:t>mostrar-lhes que perdem o tempo. Vendo que nada conseguem,</w:t>
-      </w:r>
-      <w:r>
-        <w:rPr>
-          <w:rFonts w:eastAsia="Noto Serif CJK SC" w:cs="Noto Sans Devanagari" w:ascii="Garamond" w:hAnsi="Garamond"/>
-          <w:i/>
-          <w:iCs/>
-          <w:color w:val="auto"/>
-          <w:kern w:val="2"/>
-          <w:sz w:val="36"/>
-          <w:szCs w:val="36"/>
-          <w:lang w:val="pt-BR" w:eastAsia="zh-CN" w:bidi="hi-IN"/>
-        </w:rPr>
-        <w:t xml:space="preserve"> </w:t>
-      </w:r>
-      <w:r>
-        <w:rPr>
-          <w:rFonts w:eastAsia="Noto Serif CJK SC" w:cs="Noto Sans Devanagari" w:ascii="Garamond" w:hAnsi="Garamond"/>
-          <w:i/>
-          <w:iCs/>
-          <w:color w:val="auto"/>
-          <w:kern w:val="2"/>
-          <w:sz w:val="36"/>
-          <w:szCs w:val="36"/>
-          <w:lang w:val="pt-BR" w:eastAsia="zh-CN" w:bidi="hi-IN"/>
-        </w:rPr>
-        <w:t>afastam-se.</w:t>
-      </w:r>
-    </w:p>
-    <w:p>
-      <w:pPr>
-        <w:pStyle w:val="Normal"/>
-        <w:bidi w:val="0"/>
-        <w:ind w:hanging="0"/>
-        <w:jc w:val="both"/>
-        <w:rPr>
-          <w:color w:val="auto"/>
-        </w:rPr>
-      </w:pPr>
-      <w:r>
-        <w:rPr/>
-      </w:r>
-    </w:p>
-    <w:p>
-      <w:pPr>
-        <w:pStyle w:val="Normal"/>
-        <w:bidi w:val="0"/>
-        <w:ind w:left="709" w:hanging="0"/>
-        <w:jc w:val="both"/>
-        <w:rPr>
-          <w:rFonts w:ascii="Garamond" w:hAnsi="Garamond"/>
-          <w:color w:val="00A0FC"/>
-          <w:sz w:val="36"/>
-          <w:szCs w:val="36"/>
-        </w:rPr>
-      </w:pPr>
-      <w:r>
-        <w:rPr>
-          <w:rFonts w:eastAsia="Noto Serif CJK SC" w:cs="Noto Sans Devanagari" w:ascii="Garamond" w:hAnsi="Garamond"/>
-          <w:i w:val="false"/>
-          <w:iCs w:val="false"/>
-          <w:color w:val="00A0FC"/>
-          <w:kern w:val="2"/>
-          <w:sz w:val="36"/>
-          <w:szCs w:val="36"/>
-          <w:lang w:val="pt-BR" w:eastAsia="zh-CN" w:bidi="hi-IN"/>
-        </w:rPr>
-        <w:t>Continuar desse ponto.</w:t>
-      </w:r>
-    </w:p>
-    <w:p>
-      <w:pPr>
-        <w:pStyle w:val="Normal"/>
-        <w:bidi w:val="0"/>
-        <w:ind w:left="709" w:hanging="0"/>
-        <w:jc w:val="both"/>
-        <w:rPr>
-          <w:rFonts w:ascii="Garamond" w:hAnsi="Garamond"/>
-          <w:color w:val="00A0FC"/>
-          <w:sz w:val="36"/>
-          <w:szCs w:val="36"/>
-        </w:rPr>
-      </w:pPr>
-      <w:r>
-        <w:rPr/>
-      </w:r>
-    </w:p>
-    <w:p>
-      <w:pPr>
-        <w:pStyle w:val="Normal"/>
-        <w:bidi w:val="0"/>
-        <w:ind w:left="709" w:hanging="0"/>
-        <w:jc w:val="both"/>
-        <w:rPr>
-          <w:rFonts w:ascii="Garamond" w:hAnsi="Garamond"/>
-          <w:color w:val="00A0FC"/>
-          <w:sz w:val="36"/>
-          <w:szCs w:val="36"/>
-        </w:rPr>
-      </w:pPr>
-      <w:r>
-        <w:rPr>
-          <w:rFonts w:eastAsia="Noto Serif CJK SC" w:cs="Noto Sans Devanagari" w:ascii="Garamond" w:hAnsi="Garamond"/>
-          <w:i w:val="false"/>
-          <w:iCs w:val="false"/>
-          <w:color w:val="00A0FC"/>
-          <w:kern w:val="2"/>
-          <w:sz w:val="36"/>
-          <w:szCs w:val="36"/>
-          <w:lang w:val="pt-BR" w:eastAsia="zh-CN" w:bidi="hi-IN"/>
-        </w:rPr>
-        <w:t>Embora</w:t>
-      </w:r>
-      <w:r>
-        <w:rPr>
-          <w:rFonts w:eastAsia="Noto Serif CJK SC" w:cs="Noto Sans Devanagari" w:ascii="Garamond" w:hAnsi="Garamond"/>
-          <w:i w:val="false"/>
-          <w:iCs w:val="false"/>
-          <w:color w:val="00A0FC"/>
-          <w:kern w:val="2"/>
-          <w:sz w:val="36"/>
-          <w:szCs w:val="36"/>
-          <w:lang w:val="pt-BR" w:eastAsia="zh-CN" w:bidi="hi-IN"/>
-        </w:rPr>
-        <w:t xml:space="preserve"> a maioria das tradições religiosas que praticam rituais de expulsão de espíritos ou forças negativas se utiliz</w:t>
-      </w:r>
-      <w:r>
-        <w:rPr>
-          <w:rFonts w:eastAsia="Noto Serif CJK SC" w:cs="Noto Sans Devanagari" w:ascii="Garamond" w:hAnsi="Garamond"/>
-          <w:i w:val="false"/>
-          <w:iCs w:val="false"/>
-          <w:color w:val="00A0FC"/>
-          <w:kern w:val="2"/>
-          <w:sz w:val="36"/>
-          <w:szCs w:val="36"/>
-          <w:lang w:val="pt-BR" w:eastAsia="zh-CN" w:bidi="hi-IN"/>
-        </w:rPr>
-        <w:t>e</w:t>
-      </w:r>
-      <w:r>
-        <w:rPr>
-          <w:rFonts w:eastAsia="Noto Serif CJK SC" w:cs="Noto Sans Devanagari" w:ascii="Garamond" w:hAnsi="Garamond"/>
-          <w:i w:val="false"/>
-          <w:iCs w:val="false"/>
-          <w:color w:val="00A0FC"/>
-          <w:kern w:val="2"/>
-          <w:sz w:val="36"/>
-          <w:szCs w:val="36"/>
-          <w:lang w:val="pt-BR" w:eastAsia="zh-CN" w:bidi="hi-IN"/>
-        </w:rPr>
-        <w:t xml:space="preserve"> de </w:t>
-      </w:r>
-      <w:r>
-        <w:rPr>
-          <w:rStyle w:val="StrongEmphasis"/>
-          <w:rFonts w:eastAsia="Noto Serif CJK SC" w:cs="Noto Sans Devanagari" w:ascii="Garamond" w:hAnsi="Garamond"/>
-          <w:b w:val="false"/>
-          <w:bCs w:val="false"/>
-          <w:i w:val="false"/>
-          <w:iCs w:val="false"/>
-          <w:color w:val="00A0FC"/>
-          <w:kern w:val="2"/>
-          <w:sz w:val="36"/>
-          <w:szCs w:val="36"/>
-          <w:lang w:val="pt-BR" w:eastAsia="zh-CN" w:bidi="hi-IN"/>
-        </w:rPr>
-        <w:t>fórmulas, palavras repetidas ou orações fixas</w:t>
-      </w:r>
-      <w:r>
-        <w:rPr>
-          <w:rStyle w:val="StrongEmphasis"/>
-          <w:rFonts w:eastAsia="Noto Serif CJK SC" w:cs="Noto Sans Devanagari" w:ascii="Garamond" w:hAnsi="Garamond"/>
-          <w:b w:val="false"/>
-          <w:bCs w:val="false"/>
-          <w:i w:val="false"/>
-          <w:iCs w:val="false"/>
-          <w:color w:val="00A0FC"/>
-          <w:kern w:val="2"/>
-          <w:sz w:val="36"/>
-          <w:szCs w:val="36"/>
-          <w:lang w:val="pt-BR" w:eastAsia="zh-CN" w:bidi="hi-IN"/>
-        </w:rPr>
-        <w:t>, o termo exorcismo é mais utilizado nas igrejas católica e ortodoxa.</w:t>
+        <w:t>fórmulas, palavras repetidas ou orações fixas, o termo exorcismo é mais utilizado nas igrejas católica e ortodoxa.</w:t>
       </w:r>
     </w:p>
     <w:sectPr>
@@ -5977,7 +5243,7 @@
     <w:pPr>
       <w:widowControl/>
       <w:suppressAutoHyphens w:val="true"/>
-      <w:overflowPunct w:val="true"/>
+      <w:overflowPunct w:val="false"/>
       <w:bidi w:val="0"/>
       <w:spacing w:before="0" w:after="0"/>
       <w:jc w:val="left"/>

</xml_diff>

<commit_message>
18/09/2025 - 21:33 h
</commit_message>
<xml_diff>
--- a/Estudo de O Livro dos Espíritos - 29-09-2025.docx
+++ b/Estudo de O Livro dos Espíritos - 29-09-2025.docx
@@ -4557,6 +4557,362 @@
         </w:rPr>
       </w:pPr>
       <w:r>
+        <w:rPr>
+          <w:rFonts w:ascii="Garamond" w:hAnsi="Garamond"/>
+          <w:color w:val="00A0FC"/>
+          <w:sz w:val="36"/>
+          <w:szCs w:val="36"/>
+        </w:rPr>
+      </w:r>
+    </w:p>
+    <w:p>
+      <w:pPr>
+        <w:pStyle w:val="Normal"/>
+        <w:bidi w:val="0"/>
+        <w:ind w:left="709" w:hanging="0"/>
+        <w:jc w:val="both"/>
+        <w:rPr>
+          <w:rFonts w:ascii="Garamond" w:hAnsi="Garamond"/>
+          <w:color w:val="00A0FC"/>
+          <w:sz w:val="36"/>
+          <w:szCs w:val="36"/>
+        </w:rPr>
+      </w:pPr>
+      <w:r>
+        <w:rPr>
+          <w:rFonts w:eastAsia="Noto Serif CJK SC" w:cs="Noto Sans Devanagari" w:ascii="Garamond" w:hAnsi="Garamond"/>
+          <w:i w:val="false"/>
+          <w:iCs w:val="false"/>
+          <w:color w:val="00A0FC"/>
+          <w:kern w:val="2"/>
+          <w:sz w:val="36"/>
+          <w:szCs w:val="36"/>
+          <w:lang w:val="pt-BR" w:eastAsia="zh-CN" w:bidi="hi-IN"/>
+        </w:rPr>
+        <w:t>Kardec aborda um tema interessante nessa pergunta. Nós temos uma ideia pré-concebida de que pessoas boas não deveriam sofrer as investidas de Espíritos inferiores. No entanto, a realidade nos mostra que é exatamente o contrário.</w:t>
+      </w:r>
+    </w:p>
+    <w:p>
+      <w:pPr>
+        <w:pStyle w:val="Normal"/>
+        <w:bidi w:val="0"/>
+        <w:ind w:left="709" w:hanging="0"/>
+        <w:jc w:val="both"/>
+        <w:rPr>
+          <w:rFonts w:ascii="Garamond" w:hAnsi="Garamond"/>
+          <w:color w:val="00A0FC"/>
+          <w:sz w:val="36"/>
+          <w:szCs w:val="36"/>
+        </w:rPr>
+      </w:pPr>
+      <w:r>
+        <w:rPr>
+          <w:rFonts w:ascii="Garamond" w:hAnsi="Garamond"/>
+          <w:color w:val="00A0FC"/>
+          <w:sz w:val="36"/>
+          <w:szCs w:val="36"/>
+        </w:rPr>
+      </w:r>
+    </w:p>
+    <w:p>
+      <w:pPr>
+        <w:pStyle w:val="Normal"/>
+        <w:bidi w:val="0"/>
+        <w:ind w:left="709" w:hanging="0"/>
+        <w:jc w:val="both"/>
+        <w:rPr>
+          <w:rFonts w:ascii="Garamond" w:hAnsi="Garamond"/>
+          <w:color w:val="00A0FC"/>
+          <w:sz w:val="36"/>
+          <w:szCs w:val="36"/>
+        </w:rPr>
+      </w:pPr>
+      <w:r>
+        <w:rPr>
+          <w:rFonts w:eastAsia="Noto Serif CJK SC" w:cs="Noto Sans Devanagari" w:ascii="Garamond" w:hAnsi="Garamond"/>
+          <w:i w:val="false"/>
+          <w:iCs w:val="false"/>
+          <w:color w:val="00A0FC"/>
+          <w:kern w:val="2"/>
+          <w:sz w:val="36"/>
+          <w:szCs w:val="36"/>
+          <w:lang w:val="pt-BR" w:eastAsia="zh-CN" w:bidi="hi-IN"/>
+        </w:rPr>
+        <w:t>Existem inúmeros relatos das vidas de Chico Xavier e Divaldo Franco em que eles foram atacados de maneira enérgica por Espíritos inferiores. Ambos eram pessoas de uma bondade incomum e mesmo assim não ficaram isentos desses ataques.</w:t>
+      </w:r>
+    </w:p>
+    <w:p>
+      <w:pPr>
+        <w:pStyle w:val="Normal"/>
+        <w:bidi w:val="0"/>
+        <w:ind w:left="709" w:hanging="0"/>
+        <w:jc w:val="both"/>
+        <w:rPr>
+          <w:rFonts w:ascii="Garamond" w:hAnsi="Garamond"/>
+          <w:color w:val="00A0FC"/>
+          <w:sz w:val="36"/>
+          <w:szCs w:val="36"/>
+        </w:rPr>
+      </w:pPr>
+      <w:r>
+        <w:rPr>
+          <w:rFonts w:ascii="Garamond" w:hAnsi="Garamond"/>
+          <w:color w:val="00A0FC"/>
+          <w:sz w:val="36"/>
+          <w:szCs w:val="36"/>
+        </w:rPr>
+      </w:r>
+    </w:p>
+    <w:p>
+      <w:pPr>
+        <w:pStyle w:val="Normal"/>
+        <w:bidi w:val="0"/>
+        <w:ind w:left="709" w:hanging="0"/>
+        <w:jc w:val="both"/>
+        <w:rPr>
+          <w:rFonts w:ascii="Garamond" w:hAnsi="Garamond"/>
+          <w:color w:val="00A0FC"/>
+          <w:sz w:val="36"/>
+          <w:szCs w:val="36"/>
+        </w:rPr>
+      </w:pPr>
+      <w:r>
+        <w:rPr>
+          <w:rFonts w:eastAsia="Noto Serif CJK SC" w:cs="Noto Sans Devanagari" w:ascii="Garamond" w:hAnsi="Garamond"/>
+          <w:i w:val="false"/>
+          <w:iCs w:val="false"/>
+          <w:color w:val="00A0FC"/>
+          <w:kern w:val="2"/>
+          <w:sz w:val="36"/>
+          <w:szCs w:val="36"/>
+          <w:lang w:val="pt-BR" w:eastAsia="zh-CN" w:bidi="hi-IN"/>
+        </w:rPr>
+        <w:t>Não podemos nos esquecer de que uma das coisas que mais incomoda Espíritos inferiores é o crescimento e a evolução espiritual dos outros. Esses Espíritos se recusam a evoluir, mas também não querem que nós evoluamos.</w:t>
+      </w:r>
+    </w:p>
+    <w:p>
+      <w:pPr>
+        <w:pStyle w:val="Normal"/>
+        <w:bidi w:val="0"/>
+        <w:ind w:left="709" w:hanging="0"/>
+        <w:jc w:val="both"/>
+        <w:rPr>
+          <w:rFonts w:ascii="Garamond" w:hAnsi="Garamond"/>
+          <w:color w:val="00A0FC"/>
+          <w:sz w:val="36"/>
+          <w:szCs w:val="36"/>
+        </w:rPr>
+      </w:pPr>
+      <w:r>
+        <w:rPr>
+          <w:rFonts w:ascii="Garamond" w:hAnsi="Garamond"/>
+          <w:color w:val="00A0FC"/>
+          <w:sz w:val="36"/>
+          <w:szCs w:val="36"/>
+        </w:rPr>
+      </w:r>
+    </w:p>
+    <w:p>
+      <w:pPr>
+        <w:pStyle w:val="Normal"/>
+        <w:bidi w:val="0"/>
+        <w:ind w:left="709" w:hanging="0"/>
+        <w:jc w:val="both"/>
+        <w:rPr>
+          <w:rFonts w:ascii="Garamond" w:hAnsi="Garamond"/>
+          <w:color w:val="00A0FC"/>
+          <w:sz w:val="36"/>
+          <w:szCs w:val="36"/>
+        </w:rPr>
+      </w:pPr>
+      <w:r>
+        <w:rPr>
+          <w:rFonts w:eastAsia="Noto Serif CJK SC" w:cs="Noto Sans Devanagari" w:ascii="Garamond" w:hAnsi="Garamond"/>
+          <w:i w:val="false"/>
+          <w:iCs w:val="false"/>
+          <w:color w:val="00A0FC"/>
+          <w:kern w:val="2"/>
+          <w:sz w:val="36"/>
+          <w:szCs w:val="36"/>
+          <w:lang w:val="pt-BR" w:eastAsia="zh-CN" w:bidi="hi-IN"/>
+        </w:rPr>
+        <w:t xml:space="preserve">Quando tomamos consciência da nossa necessidade de reforma íntima e damos início ao processo de transformação, automaticamente nos tornamos alvo daqueles Espíritos que não desejam nossa evolução espiritual. </w:t>
+      </w:r>
+    </w:p>
+    <w:p>
+      <w:pPr>
+        <w:pStyle w:val="Normal"/>
+        <w:bidi w:val="0"/>
+        <w:ind w:left="709" w:hanging="0"/>
+        <w:jc w:val="both"/>
+        <w:rPr>
+          <w:rFonts w:ascii="Garamond" w:hAnsi="Garamond"/>
+          <w:color w:val="00A0FC"/>
+          <w:sz w:val="36"/>
+          <w:szCs w:val="36"/>
+        </w:rPr>
+      </w:pPr>
+      <w:r>
+        <w:rPr>
+          <w:rFonts w:ascii="Garamond" w:hAnsi="Garamond"/>
+          <w:color w:val="00A0FC"/>
+          <w:sz w:val="36"/>
+          <w:szCs w:val="36"/>
+        </w:rPr>
+      </w:r>
+    </w:p>
+    <w:p>
+      <w:pPr>
+        <w:pStyle w:val="Normal"/>
+        <w:bidi w:val="0"/>
+        <w:ind w:left="709" w:hanging="0"/>
+        <w:jc w:val="both"/>
+        <w:rPr>
+          <w:rFonts w:ascii="Garamond" w:hAnsi="Garamond"/>
+          <w:color w:val="00A0FC"/>
+          <w:sz w:val="36"/>
+          <w:szCs w:val="36"/>
+        </w:rPr>
+      </w:pPr>
+      <w:r>
+        <w:rPr>
+          <w:rFonts w:eastAsia="Noto Serif CJK SC" w:cs="Noto Sans Devanagari" w:ascii="Garamond" w:hAnsi="Garamond"/>
+          <w:i w:val="false"/>
+          <w:iCs w:val="false"/>
+          <w:color w:val="00A0FC"/>
+          <w:kern w:val="2"/>
+          <w:sz w:val="36"/>
+          <w:szCs w:val="36"/>
+          <w:lang w:val="pt-BR" w:eastAsia="zh-CN" w:bidi="hi-IN"/>
+        </w:rPr>
+        <w:t>É fácil constatar essa realidade: quase todos nós já passamos por momentos em que, quanto mais nos empenhamos em superar as dificuldades, maiores elas se tornam. Eu me esforço para superar um problema e surgem outros 2. Tudo à minha volta parece conspirar para que meus problemas sejam cada vez maiores.</w:t>
+      </w:r>
+    </w:p>
+    <w:p>
+      <w:pPr>
+        <w:pStyle w:val="Normal"/>
+        <w:bidi w:val="0"/>
+        <w:ind w:left="709" w:hanging="0"/>
+        <w:jc w:val="both"/>
+        <w:rPr>
+          <w:rFonts w:ascii="Garamond" w:hAnsi="Garamond"/>
+          <w:color w:val="00A0FC"/>
+          <w:sz w:val="36"/>
+          <w:szCs w:val="36"/>
+        </w:rPr>
+      </w:pPr>
+      <w:r>
+        <w:rPr>
+          <w:rFonts w:ascii="Garamond" w:hAnsi="Garamond"/>
+          <w:color w:val="00A0FC"/>
+          <w:sz w:val="36"/>
+          <w:szCs w:val="36"/>
+        </w:rPr>
+      </w:r>
+    </w:p>
+    <w:p>
+      <w:pPr>
+        <w:pStyle w:val="Normal"/>
+        <w:bidi w:val="0"/>
+        <w:ind w:left="709" w:hanging="0"/>
+        <w:jc w:val="both"/>
+        <w:rPr>
+          <w:rFonts w:ascii="Garamond" w:hAnsi="Garamond"/>
+          <w:color w:val="00A0FC"/>
+          <w:sz w:val="36"/>
+          <w:szCs w:val="36"/>
+        </w:rPr>
+      </w:pPr>
+      <w:r>
+        <w:rPr>
+          <w:rFonts w:eastAsia="Noto Serif CJK SC" w:cs="Noto Sans Devanagari" w:ascii="Garamond" w:hAnsi="Garamond"/>
+          <w:i w:val="false"/>
+          <w:iCs w:val="false"/>
+          <w:color w:val="00A0FC"/>
+          <w:kern w:val="2"/>
+          <w:sz w:val="36"/>
+          <w:szCs w:val="36"/>
+          <w:lang w:val="pt-BR" w:eastAsia="zh-CN" w:bidi="hi-IN"/>
+        </w:rPr>
+        <w:t>Então é uma ilusão pensarmos que o fato de nos esforçarmos para evoluirmos espiritualmente irá nos isentar das investidas dos Espíritos inferiores contra nós.</w:t>
+      </w:r>
+    </w:p>
+    <w:p>
+      <w:pPr>
+        <w:pStyle w:val="Normal"/>
+        <w:bidi w:val="0"/>
+        <w:ind w:left="709" w:hanging="0"/>
+        <w:jc w:val="both"/>
+        <w:rPr>
+          <w:rFonts w:ascii="Garamond" w:hAnsi="Garamond"/>
+          <w:color w:val="00A0FC"/>
+          <w:sz w:val="36"/>
+          <w:szCs w:val="36"/>
+        </w:rPr>
+      </w:pPr>
+      <w:r>
+        <w:rPr>
+          <w:rFonts w:ascii="Garamond" w:hAnsi="Garamond"/>
+          <w:color w:val="00A0FC"/>
+          <w:sz w:val="36"/>
+          <w:szCs w:val="36"/>
+        </w:rPr>
+      </w:r>
+    </w:p>
+    <w:p>
+      <w:pPr>
+        <w:pStyle w:val="Normal"/>
+        <w:bidi w:val="0"/>
+        <w:ind w:left="709" w:hanging="0"/>
+        <w:jc w:val="both"/>
+        <w:rPr>
+          <w:rFonts w:ascii="Garamond" w:hAnsi="Garamond"/>
+          <w:color w:val="00A0FC"/>
+          <w:sz w:val="36"/>
+          <w:szCs w:val="36"/>
+        </w:rPr>
+      </w:pPr>
+      <w:r>
+        <w:rPr>
+          <w:rFonts w:eastAsia="Noto Serif CJK SC" w:cs="Noto Sans Devanagari" w:ascii="Garamond" w:hAnsi="Garamond"/>
+          <w:i w:val="false"/>
+          <w:iCs w:val="false"/>
+          <w:color w:val="00A0FC"/>
+          <w:kern w:val="2"/>
+          <w:sz w:val="36"/>
+          <w:szCs w:val="36"/>
+          <w:lang w:val="pt-BR" w:eastAsia="zh-CN" w:bidi="hi-IN"/>
+        </w:rPr>
+        <w:t>Na resposta dada a Kardec, a Espiritualidade diz que não devemos dar ouvidos às sugestões desses Espíritos. Essa é uma das mais perigosas ferramentas que eles têm contra nós</w:t>
+      </w:r>
+      <w:r>
+        <w:rPr>
+          <w:rFonts w:eastAsia="Noto Serif CJK SC" w:cs="Noto Sans Devanagari" w:ascii="Garamond" w:hAnsi="Garamond"/>
+          <w:i w:val="false"/>
+          <w:iCs w:val="false"/>
+          <w:color w:val="00A0FC"/>
+          <w:kern w:val="2"/>
+          <w:sz w:val="36"/>
+          <w:szCs w:val="36"/>
+          <w:lang w:val="pt-BR" w:eastAsia="zh-CN" w:bidi="hi-IN"/>
+        </w:rPr>
+        <w:t>.</w:t>
+      </w:r>
+    </w:p>
+    <w:p>
+      <w:pPr>
+        <w:pStyle w:val="Normal"/>
+        <w:bidi w:val="0"/>
+        <w:ind w:left="709" w:hanging="0"/>
+        <w:jc w:val="both"/>
+        <w:rPr>
+          <w:rFonts w:ascii="Garamond" w:hAnsi="Garamond"/>
+          <w:color w:val="00A0FC"/>
+          <w:sz w:val="36"/>
+          <w:szCs w:val="36"/>
+        </w:rPr>
+      </w:pPr>
+      <w:r>
         <w:rPr/>
       </w:r>
     </w:p>
@@ -4584,7 +4940,7 @@
           <w:szCs w:val="36"/>
           <w:lang w:val="pt-BR" w:eastAsia="zh-CN" w:bidi="hi-IN"/>
         </w:rPr>
-        <w:t>Kardec aborda um tema interessante nessa pergunta. Nós temos uma ideia pré-concebida de que pessoas boas não deveriam sofrer as investidas de Espíritos inferiores. No entanto, a realidade nos mostra que é exatamente o contrário.</w:t>
+        <w:t>Quando Espíritos inferiores querem nos sugerir más ideias, geralmente eles fazem isso de maneira gradativa. Se eles nos sugerissem a má ideia completa, explícita, provavelmente nós a recusaríamos porque uma ideia tão oposta às nossas, automaticamente iria disparar um mecanismo de defesa em nós. Nossa tendência seria de refutar imediatamente aquela ideia.</w:t>
       </w:r>
     </w:p>
     <w:p>
@@ -4628,7 +4984,7 @@
           <w:szCs w:val="36"/>
           <w:lang w:val="pt-BR" w:eastAsia="zh-CN" w:bidi="hi-IN"/>
         </w:rPr>
-        <w:t>Existem inúmeros relatos das vidas de Chico Xavier e Divaldo Franco em que eles foram atacados de maneira enérgica por Espíritos inferiores. Ambos eram pessoas de uma bondade incomum e mesmo assim não ficaram isentos desses ataques.</w:t>
+        <w:t>Sabendo disso, o quê esses Espíritos fazem? Eles nos sugerem apenas uma parte da ideia que eles querem que aceitemos. Uma vez aceita aquela pequena parte, eles trazem outra e depois outra e assim sucessivamente, até que a ideia completa já tenha sido aceita por nós.</w:t>
       </w:r>
     </w:p>
     <w:p>
@@ -4672,7 +5028,7 @@
           <w:szCs w:val="36"/>
           <w:lang w:val="pt-BR" w:eastAsia="zh-CN" w:bidi="hi-IN"/>
         </w:rPr>
-        <w:t>Não podemos nos esquecer de que uma das coisas que mais incomoda Espíritos inferiores é o crescimento e a evolução espiritual dos outros. Esses Espíritos se recusam a evoluir, mas também não querem que nós evoluamos.</w:t>
+        <w:t>Por exemplo; se um Espírito inferior vier até nós e nos sugerir a seguinte ideia: "Pare de trabalhar como passista na FEIG. Sua vida já é tão atribulada, você já trabalha muito, tem tantos problemas para resolver. É muito cansativo para você; quase não tem tempo para descansar. Abandone essa tarefa e dedique-se mais a você mesmo".</w:t>
       </w:r>
     </w:p>
     <w:p>
@@ -4716,33 +5072,7 @@
           <w:szCs w:val="36"/>
           <w:lang w:val="pt-BR" w:eastAsia="zh-CN" w:bidi="hi-IN"/>
         </w:rPr>
-        <w:t>Q</w:t>
-      </w:r>
-      <w:r>
-        <w:rPr>
-          <w:rFonts w:eastAsia="Noto Serif CJK SC" w:cs="Noto Sans Devanagari" w:ascii="Garamond" w:hAnsi="Garamond"/>
-          <w:i w:val="false"/>
-          <w:iCs w:val="false"/>
-          <w:color w:val="00A0FC"/>
-          <w:kern w:val="2"/>
-          <w:sz w:val="36"/>
-          <w:szCs w:val="36"/>
-          <w:lang w:val="pt-BR" w:eastAsia="zh-CN" w:bidi="hi-IN"/>
-        </w:rPr>
-        <w:t xml:space="preserve">uando </w:t>
-      </w:r>
-      <w:r>
-        <w:rPr>
-          <w:rFonts w:eastAsia="Noto Serif CJK SC" w:cs="Noto Sans Devanagari" w:ascii="Garamond" w:hAnsi="Garamond"/>
-          <w:i w:val="false"/>
-          <w:iCs w:val="false"/>
-          <w:color w:val="00A0FC"/>
-          <w:kern w:val="2"/>
-          <w:sz w:val="36"/>
-          <w:szCs w:val="36"/>
-          <w:lang w:val="pt-BR" w:eastAsia="zh-CN" w:bidi="hi-IN"/>
-        </w:rPr>
-        <w:t xml:space="preserve">tomamos consciência da nossa necessidade de reforma íntima e damos início ao processo de transformação, automaticamente nos tornamos alvo daqueles Espíritos que não desejam nossa evolução espiritual. </w:t>
+        <w:t>Tenho certeza de que qualquer um de nós que recebesse uma sugestão desse tipo, iria repudiar de imediato essa ideia.</w:t>
       </w:r>
     </w:p>
     <w:p>
@@ -4786,7 +5116,7 @@
           <w:szCs w:val="36"/>
           <w:lang w:val="pt-BR" w:eastAsia="zh-CN" w:bidi="hi-IN"/>
         </w:rPr>
-        <w:t>É fácil constatar essa realidade: quase todos nós já passamos por momentos em que, quanto mais nos empenhamos em superar as dificuldades, maiores elas se tornam. Eu me esforço para superar um problema e surgem outros 2. Tudo à minha volta parece conspirar para que meus problemas sejam cada vez maiores.</w:t>
+        <w:t>Mas, se esse mesmo Espírito inferior nos abordar em um dia difícil para nós, um dia com problemas no trabalho ou em casa, e nos sugerir o seguinte: "Não vá à FEIG hoje, só hoje. Seu dia foi difícil, precisa descansar. Na verdade, você está em uma condição que nem é adequada para realizar a tarefa. Só hoje fique em casa, distraia-se um pouco para renovar suas energias".</w:t>
       </w:r>
     </w:p>
     <w:p>
@@ -4830,7 +5160,7 @@
           <w:szCs w:val="36"/>
           <w:lang w:val="pt-BR" w:eastAsia="zh-CN" w:bidi="hi-IN"/>
         </w:rPr>
-        <w:t>Então é uma ilusão pensarmos que o fato de nos esforçarmos para evoluirmos espiritualmente irá nos isentar das investidas dos Espíritos inferiores contra nós.</w:t>
+        <w:t>Existe uma grande possibilidade de que a gente pense: "Realmente, hoje eu não estou legal para fazer a tarefa. É capaz de eu mais atrapalhar do que ajudar. Vou ficar em casa hoje. Semana que vem, se Deus quiser eu vou". Nós mordemos a isca.</w:t>
       </w:r>
     </w:p>
     <w:p>
@@ -4874,7 +5204,7 @@
           <w:szCs w:val="36"/>
           <w:lang w:val="pt-BR" w:eastAsia="zh-CN" w:bidi="hi-IN"/>
         </w:rPr>
-        <w:t>Na resposta dada a Kardec, a Espiritualidade diz que não devemos dar ouvidos às sugestões desses Espíritos. Essa é uma das mais perigosas ferramentas que eles têm contra nós: a sugestão [ Prosseguir desse ponto desenvolvendo o raciocínio sobre os perigos das más sugestões dos Espíritos inferiores, sobretudo as ideias que diminuem nosso valor e que de nada valem os nossos esforços ]</w:t>
+        <w:t>O Espírito inferior viu que deu certo. Quando surgir outra oportunidade, ele vai nos sugerir uma ideia semelhante e se nós aceitarmos uma segunda vez, ele virá uma terceira, uma quarta, virá quantas vezes as oportunidades surgirem para ele.</w:t>
       </w:r>
     </w:p>
     <w:p>
@@ -4918,8 +5248,342 @@
           <w:szCs w:val="36"/>
           <w:lang w:val="pt-BR" w:eastAsia="zh-CN" w:bidi="hi-IN"/>
         </w:rPr>
-        <w:t xml:space="preserve">Embora a maioria das tradições religiosas que praticam rituais de expulsão de espíritos ou forças negativas se utilize de </w:t>
-      </w:r>
+        <w:t>E aí, passado algum tempo, aquela ideia absurda que nós recusaríamos de imediata, foi aceita por nós em doses homeopáticas.</w:t>
+      </w:r>
+    </w:p>
+    <w:p>
+      <w:pPr>
+        <w:pStyle w:val="Normal"/>
+        <w:bidi w:val="0"/>
+        <w:ind w:left="709" w:hanging="0"/>
+        <w:jc w:val="both"/>
+        <w:rPr>
+          <w:rFonts w:ascii="Garamond" w:hAnsi="Garamond"/>
+          <w:color w:val="00A0FC"/>
+          <w:sz w:val="36"/>
+          <w:szCs w:val="36"/>
+        </w:rPr>
+      </w:pPr>
+      <w:r>
+        <w:rPr/>
+      </w:r>
+    </w:p>
+    <w:p>
+      <w:pPr>
+        <w:pStyle w:val="Normal"/>
+        <w:bidi w:val="0"/>
+        <w:ind w:left="709" w:hanging="0"/>
+        <w:jc w:val="both"/>
+        <w:rPr>
+          <w:rFonts w:ascii="Garamond" w:hAnsi="Garamond"/>
+          <w:color w:val="00A0FC"/>
+          <w:sz w:val="36"/>
+          <w:szCs w:val="36"/>
+        </w:rPr>
+      </w:pPr>
+      <w:r>
+        <w:rPr>
+          <w:rFonts w:eastAsia="Noto Serif CJK SC" w:cs="Noto Sans Devanagari" w:ascii="Garamond" w:hAnsi="Garamond"/>
+          <w:i w:val="false"/>
+          <w:iCs w:val="false"/>
+          <w:color w:val="00A0FC"/>
+          <w:kern w:val="2"/>
+          <w:sz w:val="36"/>
+          <w:szCs w:val="36"/>
+          <w:lang w:val="pt-BR" w:eastAsia="zh-CN" w:bidi="hi-IN"/>
+        </w:rPr>
+        <w:t>Por isso a Espiritualidade disse à Kardec que, para vencermos os obsessores, precisamos recusar todas as sugestões que eles nos fizerem. Eles conhecem nossas fraquezas, sabem em quais pontos somos mais vulneráveis. Não podemos e não devemos dar ouvidos à eles.  Como nos ensinou Jesus, precisamos orar e vigiar.</w:t>
+      </w:r>
+    </w:p>
+    <w:p>
+      <w:pPr>
+        <w:pStyle w:val="Normal"/>
+        <w:bidi w:val="0"/>
+        <w:ind w:left="709" w:hanging="0"/>
+        <w:jc w:val="both"/>
+        <w:rPr>
+          <w:rFonts w:ascii="Garamond" w:hAnsi="Garamond"/>
+          <w:color w:val="00A0FC"/>
+          <w:sz w:val="36"/>
+          <w:szCs w:val="36"/>
+        </w:rPr>
+      </w:pPr>
+      <w:r>
+        <w:rPr/>
+      </w:r>
+    </w:p>
+    <w:p>
+      <w:pPr>
+        <w:pStyle w:val="Normal"/>
+        <w:bidi w:val="0"/>
+        <w:jc w:val="both"/>
+        <w:rPr>
+          <w:rFonts w:ascii="Garamond" w:hAnsi="Garamond"/>
+          <w:sz w:val="36"/>
+          <w:szCs w:val="36"/>
+        </w:rPr>
+      </w:pPr>
+      <w:r>
+        <w:rPr>
+          <w:rFonts w:eastAsia="Noto Serif CJK SC" w:cs="Noto Sans Devanagari" w:ascii="Garamond" w:hAnsi="Garamond"/>
+          <w:color w:val="auto"/>
+          <w:kern w:val="2"/>
+          <w:sz w:val="36"/>
+          <w:szCs w:val="36"/>
+          <w:lang w:val="pt-BR" w:eastAsia="zh-CN" w:bidi="hi-IN"/>
+        </w:rPr>
+        <w:t>47</w:t>
+      </w:r>
+      <w:r>
+        <w:rPr>
+          <w:rFonts w:eastAsia="Noto Serif CJK SC" w:cs="Noto Sans Devanagari" w:ascii="Garamond" w:hAnsi="Garamond"/>
+          <w:color w:val="auto"/>
+          <w:kern w:val="2"/>
+          <w:sz w:val="36"/>
+          <w:szCs w:val="36"/>
+          <w:lang w:val="pt-BR" w:eastAsia="zh-CN" w:bidi="hi-IN"/>
+        </w:rPr>
+        <w:t>9</w:t>
+      </w:r>
+      <w:r>
+        <w:rPr>
+          <w:rFonts w:ascii="Garamond" w:hAnsi="Garamond"/>
+          <w:sz w:val="36"/>
+          <w:szCs w:val="36"/>
+        </w:rPr>
+        <w:t>. A prece é meio eficiente para a cura da obsessão?</w:t>
+      </w:r>
+    </w:p>
+    <w:p>
+      <w:pPr>
+        <w:pStyle w:val="Normal"/>
+        <w:bidi w:val="0"/>
+        <w:jc w:val="both"/>
+        <w:rPr>
+          <w:rFonts w:ascii="Garamond" w:hAnsi="Garamond"/>
+          <w:color w:val="auto"/>
+          <w:sz w:val="36"/>
+          <w:szCs w:val="36"/>
+        </w:rPr>
+      </w:pPr>
+      <w:r>
+        <w:rPr>
+          <w:rFonts w:ascii="Garamond" w:hAnsi="Garamond"/>
+          <w:color w:val="auto"/>
+          <w:sz w:val="36"/>
+          <w:szCs w:val="36"/>
+        </w:rPr>
+      </w:r>
+    </w:p>
+    <w:p>
+      <w:pPr>
+        <w:pStyle w:val="Normal"/>
+        <w:bidi w:val="0"/>
+        <w:ind w:hanging="0"/>
+        <w:jc w:val="both"/>
+        <w:rPr>
+          <w:color w:val="auto"/>
+        </w:rPr>
+      </w:pPr>
+      <w:r>
+        <w:rPr>
+          <w:rFonts w:eastAsia="Noto Serif CJK SC" w:cs="Noto Sans Devanagari" w:ascii="Garamond" w:hAnsi="Garamond"/>
+          <w:i/>
+          <w:iCs/>
+          <w:color w:val="auto"/>
+          <w:kern w:val="2"/>
+          <w:sz w:val="36"/>
+          <w:szCs w:val="36"/>
+          <w:lang w:val="pt-BR" w:eastAsia="zh-CN" w:bidi="hi-IN"/>
+        </w:rPr>
+        <w:t>“</w:t>
+      </w:r>
+      <w:r>
+        <w:rPr>
+          <w:rFonts w:eastAsia="Noto Serif CJK SC" w:cs="Noto Sans Devanagari" w:ascii="Garamond" w:hAnsi="Garamond"/>
+          <w:i/>
+          <w:iCs/>
+          <w:color w:val="auto"/>
+          <w:kern w:val="2"/>
+          <w:sz w:val="36"/>
+          <w:szCs w:val="36"/>
+          <w:lang w:val="pt-BR" w:eastAsia="zh-CN" w:bidi="hi-IN"/>
+        </w:rPr>
+        <w:t>A prece é em tudo um poderoso auxílio, mas crede que não basta</w:t>
+      </w:r>
+      <w:r>
+        <w:rPr>
+          <w:rFonts w:eastAsia="Noto Serif CJK SC" w:cs="Noto Sans Devanagari" w:ascii="Garamond" w:hAnsi="Garamond"/>
+          <w:i/>
+          <w:iCs/>
+          <w:color w:val="auto"/>
+          <w:kern w:val="2"/>
+          <w:sz w:val="36"/>
+          <w:szCs w:val="36"/>
+          <w:lang w:val="pt-BR" w:eastAsia="zh-CN" w:bidi="hi-IN"/>
+        </w:rPr>
+        <w:t xml:space="preserve"> </w:t>
+      </w:r>
+      <w:r>
+        <w:rPr>
+          <w:rFonts w:eastAsia="Noto Serif CJK SC" w:cs="Noto Sans Devanagari" w:ascii="Garamond" w:hAnsi="Garamond"/>
+          <w:i/>
+          <w:iCs/>
+          <w:color w:val="auto"/>
+          <w:kern w:val="2"/>
+          <w:sz w:val="36"/>
+          <w:szCs w:val="36"/>
+          <w:lang w:val="pt-BR" w:eastAsia="zh-CN" w:bidi="hi-IN"/>
+        </w:rPr>
+        <w:t>que alguém murmure algumas palavras, para que obtenha o que</w:t>
+      </w:r>
+      <w:r>
+        <w:rPr>
+          <w:rFonts w:eastAsia="Noto Serif CJK SC" w:cs="Noto Sans Devanagari" w:ascii="Garamond" w:hAnsi="Garamond"/>
+          <w:i/>
+          <w:iCs/>
+          <w:color w:val="auto"/>
+          <w:kern w:val="2"/>
+          <w:sz w:val="36"/>
+          <w:szCs w:val="36"/>
+          <w:lang w:val="pt-BR" w:eastAsia="zh-CN" w:bidi="hi-IN"/>
+        </w:rPr>
+        <w:t xml:space="preserve"> </w:t>
+      </w:r>
+      <w:r>
+        <w:rPr>
+          <w:rFonts w:eastAsia="Noto Serif CJK SC" w:cs="Noto Sans Devanagari" w:ascii="Garamond" w:hAnsi="Garamond"/>
+          <w:i/>
+          <w:iCs/>
+          <w:color w:val="auto"/>
+          <w:kern w:val="2"/>
+          <w:sz w:val="36"/>
+          <w:szCs w:val="36"/>
+          <w:lang w:val="pt-BR" w:eastAsia="zh-CN" w:bidi="hi-IN"/>
+        </w:rPr>
+        <w:t>deseja. Deus assiste os que obram, não os que se limitam a pedir.</w:t>
+      </w:r>
+      <w:r>
+        <w:rPr>
+          <w:rFonts w:eastAsia="Noto Serif CJK SC" w:cs="Noto Sans Devanagari" w:ascii="Garamond" w:hAnsi="Garamond"/>
+          <w:i/>
+          <w:iCs/>
+          <w:color w:val="auto"/>
+          <w:kern w:val="2"/>
+          <w:sz w:val="36"/>
+          <w:szCs w:val="36"/>
+          <w:lang w:val="pt-BR" w:eastAsia="zh-CN" w:bidi="hi-IN"/>
+        </w:rPr>
+        <w:t xml:space="preserve"> </w:t>
+      </w:r>
+      <w:r>
+        <w:rPr>
+          <w:rFonts w:eastAsia="Noto Serif CJK SC" w:cs="Noto Sans Devanagari" w:ascii="Garamond" w:hAnsi="Garamond"/>
+          <w:i/>
+          <w:iCs/>
+          <w:color w:val="auto"/>
+          <w:kern w:val="2"/>
+          <w:sz w:val="36"/>
+          <w:szCs w:val="36"/>
+          <w:lang w:val="pt-BR" w:eastAsia="zh-CN" w:bidi="hi-IN"/>
+        </w:rPr>
+        <w:t>É, pois, indispensável que o obsidiado faça, por sua parte, o que</w:t>
+      </w:r>
+      <w:r>
+        <w:rPr>
+          <w:rFonts w:eastAsia="Noto Serif CJK SC" w:cs="Noto Sans Devanagari" w:ascii="Garamond" w:hAnsi="Garamond"/>
+          <w:i/>
+          <w:iCs/>
+          <w:color w:val="auto"/>
+          <w:kern w:val="2"/>
+          <w:sz w:val="36"/>
+          <w:szCs w:val="36"/>
+          <w:lang w:val="pt-BR" w:eastAsia="zh-CN" w:bidi="hi-IN"/>
+        </w:rPr>
+        <w:t xml:space="preserve"> </w:t>
+      </w:r>
+      <w:r>
+        <w:rPr>
+          <w:rFonts w:eastAsia="Noto Serif CJK SC" w:cs="Noto Sans Devanagari" w:ascii="Garamond" w:hAnsi="Garamond"/>
+          <w:i/>
+          <w:iCs/>
+          <w:color w:val="auto"/>
+          <w:kern w:val="2"/>
+          <w:sz w:val="36"/>
+          <w:szCs w:val="36"/>
+          <w:lang w:val="pt-BR" w:eastAsia="zh-CN" w:bidi="hi-IN"/>
+        </w:rPr>
+        <w:t>se torne necessário para destruir em si mesmo a causa da atração</w:t>
+      </w:r>
+      <w:r>
+        <w:rPr>
+          <w:rFonts w:eastAsia="Noto Serif CJK SC" w:cs="Noto Sans Devanagari" w:ascii="Garamond" w:hAnsi="Garamond"/>
+          <w:i/>
+          <w:iCs/>
+          <w:color w:val="auto"/>
+          <w:kern w:val="2"/>
+          <w:sz w:val="36"/>
+          <w:szCs w:val="36"/>
+          <w:lang w:val="pt-BR" w:eastAsia="zh-CN" w:bidi="hi-IN"/>
+        </w:rPr>
+        <w:t xml:space="preserve"> </w:t>
+      </w:r>
+      <w:r>
+        <w:rPr>
+          <w:rFonts w:eastAsia="Noto Serif CJK SC" w:cs="Noto Sans Devanagari" w:ascii="Garamond" w:hAnsi="Garamond"/>
+          <w:i/>
+          <w:iCs/>
+          <w:color w:val="auto"/>
+          <w:kern w:val="2"/>
+          <w:sz w:val="36"/>
+          <w:szCs w:val="36"/>
+          <w:lang w:val="pt-BR" w:eastAsia="zh-CN" w:bidi="hi-IN"/>
+        </w:rPr>
+        <w:t>dos maus Espíritos.</w:t>
+      </w:r>
+      <w:r>
+        <w:rPr>
+          <w:rFonts w:eastAsia="Noto Serif CJK SC" w:cs="Noto Sans Devanagari" w:ascii="Garamond" w:hAnsi="Garamond"/>
+          <w:i/>
+          <w:iCs/>
+          <w:color w:val="auto"/>
+          <w:kern w:val="2"/>
+          <w:sz w:val="36"/>
+          <w:szCs w:val="36"/>
+          <w:lang w:val="pt-BR" w:eastAsia="zh-CN" w:bidi="hi-IN"/>
+        </w:rPr>
+        <w:t>"</w:t>
+      </w:r>
+    </w:p>
+    <w:p>
+      <w:pPr>
+        <w:pStyle w:val="Normal"/>
+        <w:bidi w:val="0"/>
+        <w:ind w:hanging="0"/>
+        <w:jc w:val="both"/>
+        <w:rPr>
+          <w:color w:val="auto"/>
+        </w:rPr>
+      </w:pPr>
+      <w:r>
+        <w:rPr>
+          <w:color w:val="auto"/>
+        </w:rPr>
+      </w:r>
+    </w:p>
+    <w:p>
+      <w:pPr>
+        <w:pStyle w:val="Normal"/>
+        <w:bidi w:val="0"/>
+        <w:ind w:left="709" w:hanging="0"/>
+        <w:jc w:val="both"/>
+        <w:rPr>
+          <w:rFonts w:ascii="Garamond" w:hAnsi="Garamond"/>
+          <w:color w:val="00A0FC"/>
+          <w:sz w:val="36"/>
+          <w:szCs w:val="36"/>
+        </w:rPr>
+      </w:pPr>
       <w:r>
         <w:rPr>
           <w:rStyle w:val="StrongEmphasis"/>
@@ -4934,7 +5598,1162 @@
           <w:szCs w:val="36"/>
           <w:lang w:val="pt-BR" w:eastAsia="zh-CN" w:bidi="hi-IN"/>
         </w:rPr>
-        <w:t>fórmulas, palavras repetidas ou orações fixas, o termo exorcismo é mais utilizado nas igrejas católica e ortodoxa.</w:t>
+        <w:t>Kardec pergunta se a prece é um recurso eficiente no tratamento da obsessão.</w:t>
+      </w:r>
+    </w:p>
+    <w:p>
+      <w:pPr>
+        <w:pStyle w:val="Normal"/>
+        <w:bidi w:val="0"/>
+        <w:ind w:left="709" w:hanging="0"/>
+        <w:jc w:val="both"/>
+        <w:rPr>
+          <w:rFonts w:ascii="Garamond" w:hAnsi="Garamond"/>
+          <w:color w:val="00A0FC"/>
+          <w:sz w:val="36"/>
+          <w:szCs w:val="36"/>
+        </w:rPr>
+      </w:pPr>
+      <w:r>
+        <w:rPr/>
+      </w:r>
+    </w:p>
+    <w:p>
+      <w:pPr>
+        <w:pStyle w:val="Normal"/>
+        <w:bidi w:val="0"/>
+        <w:ind w:left="709" w:hanging="0"/>
+        <w:jc w:val="both"/>
+        <w:rPr>
+          <w:rFonts w:ascii="Garamond" w:hAnsi="Garamond"/>
+          <w:color w:val="00A0FC"/>
+          <w:sz w:val="36"/>
+          <w:szCs w:val="36"/>
+        </w:rPr>
+      </w:pPr>
+      <w:r>
+        <w:rPr>
+          <w:rStyle w:val="StrongEmphasis"/>
+          <w:rFonts w:eastAsia="Noto Serif CJK SC" w:cs="Noto Sans Devanagari" w:ascii="Garamond" w:hAnsi="Garamond"/>
+          <w:b w:val="false"/>
+          <w:bCs w:val="false"/>
+          <w:i w:val="false"/>
+          <w:iCs w:val="false"/>
+          <w:color w:val="00A0FC"/>
+          <w:kern w:val="2"/>
+          <w:sz w:val="36"/>
+          <w:szCs w:val="36"/>
+          <w:lang w:val="pt-BR" w:eastAsia="zh-CN" w:bidi="hi-IN"/>
+        </w:rPr>
+        <w:t>Obviamente a Espiritualidade responde que sim, enfatizando que a prece é um recurso valioso em todas as ocasiões. Porém ela faz 3 ressalvas:</w:t>
+      </w:r>
+    </w:p>
+    <w:p>
+      <w:pPr>
+        <w:pStyle w:val="Normal"/>
+        <w:bidi w:val="0"/>
+        <w:ind w:left="709" w:hanging="0"/>
+        <w:jc w:val="both"/>
+        <w:rPr>
+          <w:rFonts w:ascii="Garamond" w:hAnsi="Garamond"/>
+          <w:color w:val="00A0FC"/>
+          <w:sz w:val="36"/>
+          <w:szCs w:val="36"/>
+        </w:rPr>
+      </w:pPr>
+      <w:r>
+        <w:rPr/>
+      </w:r>
+    </w:p>
+    <w:p>
+      <w:pPr>
+        <w:pStyle w:val="Normal"/>
+        <w:bidi w:val="0"/>
+        <w:ind w:left="709" w:hanging="0"/>
+        <w:jc w:val="both"/>
+        <w:rPr>
+          <w:rFonts w:ascii="Garamond" w:hAnsi="Garamond"/>
+          <w:color w:val="00A0FC"/>
+          <w:sz w:val="36"/>
+          <w:szCs w:val="36"/>
+        </w:rPr>
+      </w:pPr>
+      <w:r>
+        <w:rPr>
+          <w:rStyle w:val="StrongEmphasis"/>
+          <w:rFonts w:eastAsia="Noto Serif CJK SC" w:cs="Noto Sans Devanagari" w:ascii="Garamond" w:hAnsi="Garamond"/>
+          <w:b w:val="false"/>
+          <w:bCs w:val="false"/>
+          <w:i w:val="false"/>
+          <w:iCs w:val="false"/>
+          <w:color w:val="00A0FC"/>
+          <w:kern w:val="2"/>
+          <w:sz w:val="36"/>
+          <w:szCs w:val="36"/>
+          <w:lang w:val="pt-BR" w:eastAsia="zh-CN" w:bidi="hi-IN"/>
+        </w:rPr>
+        <w:t>Para que funcione, a prece deve ser verdadeira, nascida no coração. Preces recitadas mecanicamente não exercem nenhum poder contra os Espíritos obsessores;</w:t>
+      </w:r>
+    </w:p>
+    <w:p>
+      <w:pPr>
+        <w:pStyle w:val="Normal"/>
+        <w:bidi w:val="0"/>
+        <w:ind w:left="709" w:hanging="0"/>
+        <w:jc w:val="both"/>
+        <w:rPr>
+          <w:rFonts w:ascii="Garamond" w:hAnsi="Garamond"/>
+          <w:color w:val="00A0FC"/>
+          <w:sz w:val="36"/>
+          <w:szCs w:val="36"/>
+        </w:rPr>
+      </w:pPr>
+      <w:r>
+        <w:rPr/>
+      </w:r>
+    </w:p>
+    <w:p>
+      <w:pPr>
+        <w:pStyle w:val="Normal"/>
+        <w:bidi w:val="0"/>
+        <w:ind w:left="709" w:hanging="0"/>
+        <w:jc w:val="both"/>
+        <w:rPr>
+          <w:rFonts w:ascii="Garamond" w:hAnsi="Garamond"/>
+          <w:color w:val="00A0FC"/>
+          <w:sz w:val="36"/>
+          <w:szCs w:val="36"/>
+        </w:rPr>
+      </w:pPr>
+      <w:r>
+        <w:rPr>
+          <w:rStyle w:val="StrongEmphasis"/>
+          <w:rFonts w:eastAsia="Noto Serif CJK SC" w:cs="Noto Sans Devanagari" w:ascii="Garamond" w:hAnsi="Garamond"/>
+          <w:b w:val="false"/>
+          <w:bCs w:val="false"/>
+          <w:i w:val="false"/>
+          <w:iCs w:val="false"/>
+          <w:color w:val="00A0FC"/>
+          <w:kern w:val="2"/>
+          <w:sz w:val="36"/>
+          <w:szCs w:val="36"/>
+          <w:lang w:val="pt-BR" w:eastAsia="zh-CN" w:bidi="hi-IN"/>
+        </w:rPr>
+        <w:t xml:space="preserve">Não basta apenas permanecer em oração. Aquele que ora pedindo precisa oferecer de si mesmo algum trabalho realizado no bem. </w:t>
+      </w:r>
+    </w:p>
+    <w:p>
+      <w:pPr>
+        <w:pStyle w:val="Normal"/>
+        <w:bidi w:val="0"/>
+        <w:ind w:left="709" w:hanging="0"/>
+        <w:jc w:val="both"/>
+        <w:rPr>
+          <w:rFonts w:ascii="Garamond" w:hAnsi="Garamond"/>
+          <w:color w:val="00A0FC"/>
+          <w:sz w:val="36"/>
+          <w:szCs w:val="36"/>
+        </w:rPr>
+      </w:pPr>
+      <w:r>
+        <w:rPr>
+          <w:rStyle w:val="StrongEmphasis"/>
+          <w:rFonts w:eastAsia="Noto Serif CJK SC" w:cs="Noto Sans Devanagari" w:ascii="Garamond" w:hAnsi="Garamond"/>
+          <w:b w:val="false"/>
+          <w:bCs w:val="false"/>
+          <w:i w:val="false"/>
+          <w:iCs w:val="false"/>
+          <w:color w:val="00A0FC"/>
+          <w:kern w:val="2"/>
+          <w:sz w:val="36"/>
+          <w:szCs w:val="36"/>
+          <w:lang w:val="pt-BR" w:eastAsia="zh-CN" w:bidi="hi-IN"/>
+        </w:rPr>
+        <w:t>Por maior e melhor que seja a ajuda externa nos casos de obsessão, de nada ela servirá se o obsidiado não fizer a sua parte de forma a destruir em si mesmo, as causas da atração dos maus Espíritos.</w:t>
+      </w:r>
+    </w:p>
+    <w:p>
+      <w:pPr>
+        <w:pStyle w:val="Normal"/>
+        <w:bidi w:val="0"/>
+        <w:ind w:left="709" w:hanging="0"/>
+        <w:jc w:val="both"/>
+        <w:rPr>
+          <w:rFonts w:ascii="Garamond" w:hAnsi="Garamond"/>
+          <w:color w:val="00A0FC"/>
+          <w:sz w:val="36"/>
+          <w:szCs w:val="36"/>
+        </w:rPr>
+      </w:pPr>
+      <w:r>
+        <w:rPr/>
+      </w:r>
+    </w:p>
+    <w:p>
+      <w:pPr>
+        <w:pStyle w:val="Normal"/>
+        <w:bidi w:val="0"/>
+        <w:jc w:val="both"/>
+        <w:rPr>
+          <w:rFonts w:ascii="Garamond" w:hAnsi="Garamond"/>
+          <w:sz w:val="36"/>
+          <w:szCs w:val="36"/>
+        </w:rPr>
+      </w:pPr>
+      <w:r>
+        <w:rPr>
+          <w:rFonts w:eastAsia="Noto Serif CJK SC" w:cs="Noto Sans Devanagari" w:ascii="Garamond" w:hAnsi="Garamond"/>
+          <w:color w:val="auto"/>
+          <w:kern w:val="2"/>
+          <w:sz w:val="36"/>
+          <w:szCs w:val="36"/>
+          <w:lang w:val="pt-BR" w:eastAsia="zh-CN" w:bidi="hi-IN"/>
+        </w:rPr>
+        <w:t>4</w:t>
+      </w:r>
+      <w:r>
+        <w:rPr>
+          <w:rFonts w:eastAsia="Noto Serif CJK SC" w:cs="Noto Sans Devanagari" w:ascii="Garamond" w:hAnsi="Garamond"/>
+          <w:color w:val="auto"/>
+          <w:kern w:val="2"/>
+          <w:sz w:val="36"/>
+          <w:szCs w:val="36"/>
+          <w:lang w:val="pt-BR" w:eastAsia="zh-CN" w:bidi="hi-IN"/>
+        </w:rPr>
+        <w:t>80</w:t>
+      </w:r>
+      <w:r>
+        <w:rPr>
+          <w:rFonts w:ascii="Garamond" w:hAnsi="Garamond"/>
+          <w:sz w:val="36"/>
+          <w:szCs w:val="36"/>
+        </w:rPr>
+        <w:t>. Que se deve pensar da expulsão dos demônios, mencionada no Evangelho?</w:t>
+      </w:r>
+    </w:p>
+    <w:p>
+      <w:pPr>
+        <w:pStyle w:val="Normal"/>
+        <w:bidi w:val="0"/>
+        <w:jc w:val="both"/>
+        <w:rPr>
+          <w:rFonts w:ascii="Garamond" w:hAnsi="Garamond"/>
+          <w:color w:val="auto"/>
+          <w:sz w:val="36"/>
+          <w:szCs w:val="36"/>
+        </w:rPr>
+      </w:pPr>
+      <w:r>
+        <w:rPr>
+          <w:rFonts w:ascii="Garamond" w:hAnsi="Garamond"/>
+          <w:color w:val="auto"/>
+          <w:sz w:val="36"/>
+          <w:szCs w:val="36"/>
+        </w:rPr>
+      </w:r>
+    </w:p>
+    <w:p>
+      <w:pPr>
+        <w:pStyle w:val="Normal"/>
+        <w:bidi w:val="0"/>
+        <w:ind w:hanging="0"/>
+        <w:jc w:val="both"/>
+        <w:rPr>
+          <w:color w:val="auto"/>
+        </w:rPr>
+      </w:pPr>
+      <w:r>
+        <w:rPr>
+          <w:rFonts w:eastAsia="Noto Serif CJK SC" w:cs="Noto Sans Devanagari" w:ascii="Garamond" w:hAnsi="Garamond"/>
+          <w:i/>
+          <w:iCs/>
+          <w:color w:val="auto"/>
+          <w:kern w:val="2"/>
+          <w:sz w:val="36"/>
+          <w:szCs w:val="36"/>
+          <w:lang w:val="pt-BR" w:eastAsia="zh-CN" w:bidi="hi-IN"/>
+        </w:rPr>
+        <w:t>“</w:t>
+      </w:r>
+      <w:r>
+        <w:rPr>
+          <w:rFonts w:eastAsia="Noto Serif CJK SC" w:cs="Noto Sans Devanagari" w:ascii="Garamond" w:hAnsi="Garamond"/>
+          <w:i/>
+          <w:iCs/>
+          <w:color w:val="auto"/>
+          <w:kern w:val="2"/>
+          <w:sz w:val="36"/>
+          <w:szCs w:val="36"/>
+          <w:lang w:val="pt-BR" w:eastAsia="zh-CN" w:bidi="hi-IN"/>
+        </w:rPr>
+        <w:t>Depende da interpretação que se lhe dê. Se chamais demônio</w:t>
+      </w:r>
+      <w:r>
+        <w:rPr>
+          <w:rFonts w:eastAsia="Noto Serif CJK SC" w:cs="Noto Sans Devanagari" w:ascii="Garamond" w:hAnsi="Garamond"/>
+          <w:i/>
+          <w:iCs/>
+          <w:color w:val="auto"/>
+          <w:kern w:val="2"/>
+          <w:sz w:val="36"/>
+          <w:szCs w:val="36"/>
+          <w:lang w:val="pt-BR" w:eastAsia="zh-CN" w:bidi="hi-IN"/>
+        </w:rPr>
+        <w:t xml:space="preserve"> </w:t>
+      </w:r>
+      <w:r>
+        <w:rPr>
+          <w:rFonts w:eastAsia="Noto Serif CJK SC" w:cs="Noto Sans Devanagari" w:ascii="Garamond" w:hAnsi="Garamond"/>
+          <w:i/>
+          <w:iCs/>
+          <w:color w:val="auto"/>
+          <w:kern w:val="2"/>
+          <w:sz w:val="36"/>
+          <w:szCs w:val="36"/>
+          <w:lang w:val="pt-BR" w:eastAsia="zh-CN" w:bidi="hi-IN"/>
+        </w:rPr>
+        <w:t>ao mau Espírito que subjugue um indivíduo, desde que se lhe</w:t>
+      </w:r>
+      <w:r>
+        <w:rPr>
+          <w:rFonts w:eastAsia="Noto Serif CJK SC" w:cs="Noto Sans Devanagari" w:ascii="Garamond" w:hAnsi="Garamond"/>
+          <w:i/>
+          <w:iCs/>
+          <w:color w:val="auto"/>
+          <w:kern w:val="2"/>
+          <w:sz w:val="36"/>
+          <w:szCs w:val="36"/>
+          <w:lang w:val="pt-BR" w:eastAsia="zh-CN" w:bidi="hi-IN"/>
+        </w:rPr>
+        <w:t xml:space="preserve"> </w:t>
+      </w:r>
+      <w:r>
+        <w:rPr>
+          <w:rFonts w:eastAsia="Noto Serif CJK SC" w:cs="Noto Sans Devanagari" w:ascii="Garamond" w:hAnsi="Garamond"/>
+          <w:i/>
+          <w:iCs/>
+          <w:color w:val="auto"/>
+          <w:kern w:val="2"/>
+          <w:sz w:val="36"/>
+          <w:szCs w:val="36"/>
+          <w:lang w:val="pt-BR" w:eastAsia="zh-CN" w:bidi="hi-IN"/>
+        </w:rPr>
+        <w:t>destrua a influência, ele terá sido verdadeiramente expulso. Se</w:t>
+      </w:r>
+      <w:r>
+        <w:rPr>
+          <w:rFonts w:eastAsia="Noto Serif CJK SC" w:cs="Noto Sans Devanagari" w:ascii="Garamond" w:hAnsi="Garamond"/>
+          <w:i/>
+          <w:iCs/>
+          <w:color w:val="auto"/>
+          <w:kern w:val="2"/>
+          <w:sz w:val="36"/>
+          <w:szCs w:val="36"/>
+          <w:lang w:val="pt-BR" w:eastAsia="zh-CN" w:bidi="hi-IN"/>
+        </w:rPr>
+        <w:t xml:space="preserve"> </w:t>
+      </w:r>
+      <w:r>
+        <w:rPr>
+          <w:rFonts w:eastAsia="Noto Serif CJK SC" w:cs="Noto Sans Devanagari" w:ascii="Garamond" w:hAnsi="Garamond"/>
+          <w:i/>
+          <w:iCs/>
+          <w:color w:val="auto"/>
+          <w:kern w:val="2"/>
+          <w:sz w:val="36"/>
+          <w:szCs w:val="36"/>
+          <w:lang w:val="pt-BR" w:eastAsia="zh-CN" w:bidi="hi-IN"/>
+        </w:rPr>
+        <w:t>ao demônio atribuirdes a causa de uma enfermidade, quando a</w:t>
+      </w:r>
+      <w:r>
+        <w:rPr>
+          <w:rFonts w:eastAsia="Noto Serif CJK SC" w:cs="Noto Sans Devanagari" w:ascii="Garamond" w:hAnsi="Garamond"/>
+          <w:i/>
+          <w:iCs/>
+          <w:color w:val="auto"/>
+          <w:kern w:val="2"/>
+          <w:sz w:val="36"/>
+          <w:szCs w:val="36"/>
+          <w:lang w:val="pt-BR" w:eastAsia="zh-CN" w:bidi="hi-IN"/>
+        </w:rPr>
+        <w:t xml:space="preserve"> </w:t>
+      </w:r>
+      <w:r>
+        <w:rPr>
+          <w:rFonts w:eastAsia="Noto Serif CJK SC" w:cs="Noto Sans Devanagari" w:ascii="Garamond" w:hAnsi="Garamond"/>
+          <w:i/>
+          <w:iCs/>
+          <w:color w:val="auto"/>
+          <w:kern w:val="2"/>
+          <w:sz w:val="36"/>
+          <w:szCs w:val="36"/>
+          <w:lang w:val="pt-BR" w:eastAsia="zh-CN" w:bidi="hi-IN"/>
+        </w:rPr>
+        <w:t>houverdes curado direis com acerto que expulsastes o demônio.</w:t>
+      </w:r>
+      <w:r>
+        <w:rPr>
+          <w:rFonts w:eastAsia="Noto Serif CJK SC" w:cs="Noto Sans Devanagari" w:ascii="Garamond" w:hAnsi="Garamond"/>
+          <w:i/>
+          <w:iCs/>
+          <w:color w:val="auto"/>
+          <w:kern w:val="2"/>
+          <w:sz w:val="36"/>
+          <w:szCs w:val="36"/>
+          <w:lang w:val="pt-BR" w:eastAsia="zh-CN" w:bidi="hi-IN"/>
+        </w:rPr>
+        <w:t xml:space="preserve"> </w:t>
+      </w:r>
+      <w:r>
+        <w:rPr>
+          <w:rFonts w:eastAsia="Noto Serif CJK SC" w:cs="Noto Sans Devanagari" w:ascii="Garamond" w:hAnsi="Garamond"/>
+          <w:i/>
+          <w:iCs/>
+          <w:color w:val="auto"/>
+          <w:kern w:val="2"/>
+          <w:sz w:val="36"/>
+          <w:szCs w:val="36"/>
+          <w:lang w:val="pt-BR" w:eastAsia="zh-CN" w:bidi="hi-IN"/>
+        </w:rPr>
+        <w:t>Uma coisa pode ser verdadeira ou falsa, conforme o sentido que</w:t>
+      </w:r>
+      <w:r>
+        <w:rPr>
+          <w:rFonts w:eastAsia="Noto Serif CJK SC" w:cs="Noto Sans Devanagari" w:ascii="Garamond" w:hAnsi="Garamond"/>
+          <w:i/>
+          <w:iCs/>
+          <w:color w:val="auto"/>
+          <w:kern w:val="2"/>
+          <w:sz w:val="36"/>
+          <w:szCs w:val="36"/>
+          <w:lang w:val="pt-BR" w:eastAsia="zh-CN" w:bidi="hi-IN"/>
+        </w:rPr>
+        <w:t xml:space="preserve"> </w:t>
+      </w:r>
+      <w:r>
+        <w:rPr>
+          <w:rFonts w:eastAsia="Noto Serif CJK SC" w:cs="Noto Sans Devanagari" w:ascii="Garamond" w:hAnsi="Garamond"/>
+          <w:i/>
+          <w:iCs/>
+          <w:color w:val="auto"/>
+          <w:kern w:val="2"/>
+          <w:sz w:val="36"/>
+          <w:szCs w:val="36"/>
+          <w:lang w:val="pt-BR" w:eastAsia="zh-CN" w:bidi="hi-IN"/>
+        </w:rPr>
+        <w:t>empresteis às palavras. As maiores verdades estão sujeitas a parecer absurdos, uma vez que se atenda apenas à forma, ou que se</w:t>
+      </w:r>
+      <w:r>
+        <w:rPr>
+          <w:rFonts w:eastAsia="Noto Serif CJK SC" w:cs="Noto Sans Devanagari" w:ascii="Garamond" w:hAnsi="Garamond"/>
+          <w:i/>
+          <w:iCs/>
+          <w:color w:val="auto"/>
+          <w:kern w:val="2"/>
+          <w:sz w:val="36"/>
+          <w:szCs w:val="36"/>
+          <w:lang w:val="pt-BR" w:eastAsia="zh-CN" w:bidi="hi-IN"/>
+        </w:rPr>
+        <w:t xml:space="preserve"> </w:t>
+      </w:r>
+      <w:r>
+        <w:rPr>
+          <w:rFonts w:eastAsia="Noto Serif CJK SC" w:cs="Noto Sans Devanagari" w:ascii="Garamond" w:hAnsi="Garamond"/>
+          <w:i/>
+          <w:iCs/>
+          <w:color w:val="auto"/>
+          <w:kern w:val="2"/>
+          <w:sz w:val="36"/>
+          <w:szCs w:val="36"/>
+          <w:lang w:val="pt-BR" w:eastAsia="zh-CN" w:bidi="hi-IN"/>
+        </w:rPr>
+        <w:t>considere como realidade a alegoria. Compreendei bem isto e não</w:t>
+      </w:r>
+      <w:r>
+        <w:rPr>
+          <w:rFonts w:eastAsia="Noto Serif CJK SC" w:cs="Noto Sans Devanagari" w:ascii="Garamond" w:hAnsi="Garamond"/>
+          <w:i/>
+          <w:iCs/>
+          <w:color w:val="auto"/>
+          <w:kern w:val="2"/>
+          <w:sz w:val="36"/>
+          <w:szCs w:val="36"/>
+          <w:lang w:val="pt-BR" w:eastAsia="zh-CN" w:bidi="hi-IN"/>
+        </w:rPr>
+        <w:t xml:space="preserve"> </w:t>
+      </w:r>
+      <w:r>
+        <w:rPr>
+          <w:rFonts w:eastAsia="Noto Serif CJK SC" w:cs="Noto Sans Devanagari" w:ascii="Garamond" w:hAnsi="Garamond"/>
+          <w:i/>
+          <w:iCs/>
+          <w:color w:val="auto"/>
+          <w:kern w:val="2"/>
+          <w:sz w:val="36"/>
+          <w:szCs w:val="36"/>
+          <w:lang w:val="pt-BR" w:eastAsia="zh-CN" w:bidi="hi-IN"/>
+        </w:rPr>
+        <w:t>o esqueçais nunca, pois que se presta a uma aplicação geral.</w:t>
+      </w:r>
+      <w:r>
+        <w:rPr>
+          <w:rFonts w:eastAsia="Noto Serif CJK SC" w:cs="Noto Sans Devanagari" w:ascii="Garamond" w:hAnsi="Garamond"/>
+          <w:i/>
+          <w:iCs/>
+          <w:color w:val="auto"/>
+          <w:kern w:val="2"/>
+          <w:sz w:val="36"/>
+          <w:szCs w:val="36"/>
+          <w:lang w:val="pt-BR" w:eastAsia="zh-CN" w:bidi="hi-IN"/>
+        </w:rPr>
+        <w:t>"</w:t>
+      </w:r>
+    </w:p>
+    <w:p>
+      <w:pPr>
+        <w:pStyle w:val="Normal"/>
+        <w:bidi w:val="0"/>
+        <w:ind w:hanging="0"/>
+        <w:jc w:val="both"/>
+        <w:rPr>
+          <w:color w:val="auto"/>
+        </w:rPr>
+      </w:pPr>
+      <w:r>
+        <w:rPr/>
+      </w:r>
+    </w:p>
+    <w:p>
+      <w:pPr>
+        <w:pStyle w:val="Normal"/>
+        <w:bidi w:val="0"/>
+        <w:ind w:hanging="0"/>
+        <w:jc w:val="both"/>
+        <w:rPr>
+          <w:color w:val="auto"/>
+        </w:rPr>
+      </w:pPr>
+      <w:r>
+        <w:rPr>
+          <w:color w:val="auto"/>
+        </w:rPr>
+      </w:r>
+    </w:p>
+    <w:p>
+      <w:pPr>
+        <w:pStyle w:val="Normal"/>
+        <w:bidi w:val="0"/>
+        <w:ind w:left="709" w:hanging="0"/>
+        <w:jc w:val="both"/>
+        <w:rPr>
+          <w:rFonts w:ascii="Garamond" w:hAnsi="Garamond"/>
+          <w:color w:val="00A0FC"/>
+          <w:sz w:val="36"/>
+          <w:szCs w:val="36"/>
+        </w:rPr>
+      </w:pPr>
+      <w:r>
+        <w:rPr>
+          <w:rStyle w:val="StrongEmphasis"/>
+          <w:rFonts w:eastAsia="Noto Serif CJK SC" w:cs="Noto Sans Devanagari" w:ascii="Garamond" w:hAnsi="Garamond"/>
+          <w:b w:val="false"/>
+          <w:bCs w:val="false"/>
+          <w:i w:val="false"/>
+          <w:iCs w:val="false"/>
+          <w:color w:val="00A0FC"/>
+          <w:kern w:val="2"/>
+          <w:sz w:val="36"/>
+          <w:szCs w:val="36"/>
+          <w:lang w:val="pt-BR" w:eastAsia="zh-CN" w:bidi="hi-IN"/>
+        </w:rPr>
+        <w:t>Nos Evangelhos existem entre 17 e 20 passagens que mencionam, direta ou indiretamente, a expulsão de demônios.</w:t>
+      </w:r>
+    </w:p>
+    <w:p>
+      <w:pPr>
+        <w:pStyle w:val="Normal"/>
+        <w:bidi w:val="0"/>
+        <w:ind w:left="709" w:hanging="0"/>
+        <w:jc w:val="both"/>
+        <w:rPr>
+          <w:rFonts w:ascii="Garamond" w:hAnsi="Garamond"/>
+          <w:color w:val="00A0FC"/>
+          <w:sz w:val="36"/>
+          <w:szCs w:val="36"/>
+        </w:rPr>
+      </w:pPr>
+      <w:r>
+        <w:rPr/>
+      </w:r>
+    </w:p>
+    <w:p>
+      <w:pPr>
+        <w:pStyle w:val="Normal"/>
+        <w:bidi w:val="0"/>
+        <w:ind w:left="709" w:hanging="0"/>
+        <w:jc w:val="both"/>
+        <w:rPr>
+          <w:rFonts w:ascii="Garamond" w:hAnsi="Garamond"/>
+          <w:color w:val="00A0FC"/>
+          <w:sz w:val="36"/>
+          <w:szCs w:val="36"/>
+        </w:rPr>
+      </w:pPr>
+      <w:r>
+        <w:rPr>
+          <w:rStyle w:val="StrongEmphasis"/>
+          <w:rFonts w:eastAsia="Noto Serif CJK SC" w:cs="Noto Sans Devanagari" w:ascii="Garamond" w:hAnsi="Garamond"/>
+          <w:b w:val="false"/>
+          <w:bCs w:val="false"/>
+          <w:i w:val="false"/>
+          <w:iCs w:val="false"/>
+          <w:color w:val="00A0FC"/>
+          <w:kern w:val="2"/>
+          <w:sz w:val="36"/>
+          <w:szCs w:val="36"/>
+          <w:lang w:val="pt-BR" w:eastAsia="zh-CN" w:bidi="hi-IN"/>
+        </w:rPr>
+        <w:t>Kardec pergunta à Espiritualidade como nós devemos interpretar essas expulsões mencionadas nos evangelhos. Elas são verdadeiras? Devemos dar crédito a elas?</w:t>
+      </w:r>
+    </w:p>
+    <w:p>
+      <w:pPr>
+        <w:pStyle w:val="Normal"/>
+        <w:bidi w:val="0"/>
+        <w:ind w:left="709" w:hanging="0"/>
+        <w:jc w:val="both"/>
+        <w:rPr>
+          <w:rFonts w:ascii="Garamond" w:hAnsi="Garamond"/>
+          <w:color w:val="00A0FC"/>
+          <w:sz w:val="36"/>
+          <w:szCs w:val="36"/>
+        </w:rPr>
+      </w:pPr>
+      <w:r>
+        <w:rPr>
+          <w:rStyle w:val="StrongEmphasis"/>
+          <w:rFonts w:eastAsia="Noto Serif CJK SC" w:cs="Noto Sans Devanagari" w:ascii="Garamond" w:hAnsi="Garamond"/>
+          <w:b w:val="false"/>
+          <w:bCs w:val="false"/>
+          <w:i w:val="false"/>
+          <w:iCs w:val="false"/>
+          <w:color w:val="00A0FC"/>
+          <w:kern w:val="2"/>
+          <w:sz w:val="36"/>
+          <w:szCs w:val="36"/>
+          <w:lang w:val="pt-BR" w:eastAsia="zh-CN" w:bidi="hi-IN"/>
+        </w:rPr>
+        <w:t>A Espiritualidade responde que tudo depende da interpretação que se dê às palavras.</w:t>
+      </w:r>
+    </w:p>
+    <w:p>
+      <w:pPr>
+        <w:pStyle w:val="Normal"/>
+        <w:bidi w:val="0"/>
+        <w:ind w:left="709" w:hanging="0"/>
+        <w:jc w:val="both"/>
+        <w:rPr>
+          <w:rFonts w:ascii="Garamond" w:hAnsi="Garamond"/>
+          <w:color w:val="00A0FC"/>
+          <w:sz w:val="36"/>
+          <w:szCs w:val="36"/>
+        </w:rPr>
+      </w:pPr>
+      <w:r>
+        <w:rPr/>
+      </w:r>
+    </w:p>
+    <w:p>
+      <w:pPr>
+        <w:pStyle w:val="Normal"/>
+        <w:bidi w:val="0"/>
+        <w:ind w:left="709" w:hanging="0"/>
+        <w:jc w:val="both"/>
+        <w:rPr>
+          <w:rFonts w:ascii="Garamond" w:hAnsi="Garamond"/>
+          <w:color w:val="00A0FC"/>
+          <w:sz w:val="36"/>
+          <w:szCs w:val="36"/>
+        </w:rPr>
+      </w:pPr>
+      <w:r>
+        <w:rPr>
+          <w:rStyle w:val="StrongEmphasis"/>
+          <w:rFonts w:eastAsia="Noto Serif CJK SC" w:cs="Noto Sans Devanagari" w:ascii="Garamond" w:hAnsi="Garamond"/>
+          <w:b w:val="false"/>
+          <w:bCs w:val="false"/>
+          <w:i w:val="false"/>
+          <w:iCs w:val="false"/>
+          <w:color w:val="00A0FC"/>
+          <w:kern w:val="2"/>
+          <w:sz w:val="36"/>
+          <w:szCs w:val="36"/>
+          <w:lang w:val="pt-BR" w:eastAsia="zh-CN" w:bidi="hi-IN"/>
+        </w:rPr>
+        <w:t>A</w:t>
+      </w:r>
+      <w:r>
+        <w:rPr>
+          <w:rStyle w:val="StrongEmphasis"/>
+          <w:rFonts w:eastAsia="Noto Serif CJK SC" w:cs="Noto Sans Devanagari" w:ascii="Garamond" w:hAnsi="Garamond"/>
+          <w:b w:val="false"/>
+          <w:bCs w:val="false"/>
+          <w:i w:val="false"/>
+          <w:iCs w:val="false"/>
+          <w:color w:val="00A0FC"/>
+          <w:kern w:val="2"/>
+          <w:sz w:val="36"/>
+          <w:szCs w:val="36"/>
+          <w:lang w:val="pt-BR" w:eastAsia="zh-CN" w:bidi="hi-IN"/>
+        </w:rPr>
+        <w:t>nular a influência que um Espírito mau exerce sobre uma pessoa, pode</w:t>
+      </w:r>
+      <w:r>
+        <w:rPr>
+          <w:rStyle w:val="StrongEmphasis"/>
+          <w:rFonts w:eastAsia="Noto Serif CJK SC" w:cs="Noto Sans Devanagari" w:ascii="Garamond" w:hAnsi="Garamond"/>
+          <w:b w:val="false"/>
+          <w:bCs w:val="false"/>
+          <w:i w:val="false"/>
+          <w:iCs w:val="false"/>
+          <w:color w:val="00A0FC"/>
+          <w:kern w:val="2"/>
+          <w:sz w:val="36"/>
+          <w:szCs w:val="36"/>
+          <w:lang w:val="pt-BR" w:eastAsia="zh-CN" w:bidi="hi-IN"/>
+        </w:rPr>
+        <w:t xml:space="preserve"> </w:t>
+      </w:r>
+      <w:r>
+        <w:rPr>
+          <w:rStyle w:val="StrongEmphasis"/>
+          <w:rFonts w:eastAsia="Noto Serif CJK SC" w:cs="Noto Sans Devanagari" w:ascii="Garamond" w:hAnsi="Garamond"/>
+          <w:b w:val="false"/>
+          <w:bCs w:val="false"/>
+          <w:i w:val="false"/>
+          <w:iCs w:val="false"/>
+          <w:color w:val="00A0FC"/>
+          <w:kern w:val="2"/>
+          <w:sz w:val="36"/>
+          <w:szCs w:val="36"/>
+          <w:lang w:val="pt-BR" w:eastAsia="zh-CN" w:bidi="hi-IN"/>
+        </w:rPr>
+        <w:t>se</w:t>
+      </w:r>
+      <w:r>
+        <w:rPr>
+          <w:rStyle w:val="StrongEmphasis"/>
+          <w:rFonts w:eastAsia="Noto Serif CJK SC" w:cs="Noto Sans Devanagari" w:ascii="Garamond" w:hAnsi="Garamond"/>
+          <w:b w:val="false"/>
+          <w:bCs w:val="false"/>
+          <w:i w:val="false"/>
+          <w:iCs w:val="false"/>
+          <w:color w:val="00A0FC"/>
+          <w:kern w:val="2"/>
+          <w:sz w:val="36"/>
+          <w:szCs w:val="36"/>
+          <w:lang w:val="pt-BR" w:eastAsia="zh-CN" w:bidi="hi-IN"/>
+        </w:rPr>
+        <w:t>r interpretado como um demônio que foi expulso.</w:t>
+      </w:r>
+    </w:p>
+    <w:p>
+      <w:pPr>
+        <w:pStyle w:val="Normal"/>
+        <w:bidi w:val="0"/>
+        <w:ind w:left="709" w:hanging="0"/>
+        <w:jc w:val="both"/>
+        <w:rPr>
+          <w:rFonts w:ascii="Garamond" w:hAnsi="Garamond"/>
+          <w:color w:val="00A0FC"/>
+          <w:sz w:val="36"/>
+          <w:szCs w:val="36"/>
+        </w:rPr>
+      </w:pPr>
+      <w:r>
+        <w:rPr/>
+      </w:r>
+    </w:p>
+    <w:p>
+      <w:pPr>
+        <w:pStyle w:val="Normal"/>
+        <w:bidi w:val="0"/>
+        <w:ind w:left="709" w:hanging="0"/>
+        <w:jc w:val="both"/>
+        <w:rPr>
+          <w:rFonts w:ascii="Garamond" w:hAnsi="Garamond"/>
+          <w:color w:val="00A0FC"/>
+          <w:sz w:val="36"/>
+          <w:szCs w:val="36"/>
+        </w:rPr>
+      </w:pPr>
+      <w:r>
+        <w:rPr>
+          <w:rStyle w:val="StrongEmphasis"/>
+          <w:rFonts w:eastAsia="Noto Serif CJK SC" w:cs="Noto Sans Devanagari" w:ascii="Garamond" w:hAnsi="Garamond"/>
+          <w:b w:val="false"/>
+          <w:bCs w:val="false"/>
+          <w:i w:val="false"/>
+          <w:iCs w:val="false"/>
+          <w:color w:val="00A0FC"/>
+          <w:kern w:val="2"/>
+          <w:sz w:val="36"/>
+          <w:szCs w:val="36"/>
+          <w:lang w:val="pt-BR" w:eastAsia="zh-CN" w:bidi="hi-IN"/>
+        </w:rPr>
+        <w:t>Se uma enfermidade física for interpretada como um demônio e a pessoa enferma alcançar a cura, então também pode-se dizer que o demônio foi expulso.</w:t>
+      </w:r>
+    </w:p>
+    <w:p>
+      <w:pPr>
+        <w:pStyle w:val="Normal"/>
+        <w:bidi w:val="0"/>
+        <w:ind w:left="709" w:hanging="0"/>
+        <w:jc w:val="both"/>
+        <w:rPr>
+          <w:rFonts w:ascii="Garamond" w:hAnsi="Garamond"/>
+          <w:color w:val="00A0FC"/>
+          <w:sz w:val="36"/>
+          <w:szCs w:val="36"/>
+        </w:rPr>
+      </w:pPr>
+      <w:r>
+        <w:rPr/>
+      </w:r>
+    </w:p>
+    <w:p>
+      <w:pPr>
+        <w:pStyle w:val="Normal"/>
+        <w:bidi w:val="0"/>
+        <w:ind w:left="709" w:hanging="0"/>
+        <w:jc w:val="both"/>
+        <w:rPr>
+          <w:rFonts w:ascii="Garamond" w:hAnsi="Garamond"/>
+          <w:color w:val="00A0FC"/>
+          <w:sz w:val="36"/>
+          <w:szCs w:val="36"/>
+        </w:rPr>
+      </w:pPr>
+      <w:r>
+        <w:rPr>
+          <w:rStyle w:val="StrongEmphasis"/>
+          <w:rFonts w:eastAsia="Noto Serif CJK SC" w:cs="Noto Sans Devanagari" w:ascii="Garamond" w:hAnsi="Garamond"/>
+          <w:b w:val="false"/>
+          <w:bCs w:val="false"/>
+          <w:i w:val="false"/>
+          <w:iCs w:val="false"/>
+          <w:color w:val="00A0FC"/>
+          <w:kern w:val="2"/>
+          <w:sz w:val="36"/>
+          <w:szCs w:val="36"/>
+          <w:lang w:val="pt-BR" w:eastAsia="zh-CN" w:bidi="hi-IN"/>
+        </w:rPr>
+        <w:t>A Espiritualidade afirma que o sentido que se dá às palavras pode fazer uma coisa verdade ou mentira. Portanto, em tudo na vida não podemos nos ater apenas à forma, apenas à superficialidade das coisas.</w:t>
+      </w:r>
+    </w:p>
+    <w:p>
+      <w:pPr>
+        <w:pStyle w:val="Normal"/>
+        <w:bidi w:val="0"/>
+        <w:ind w:left="709" w:hanging="0"/>
+        <w:jc w:val="both"/>
+        <w:rPr>
+          <w:rFonts w:ascii="Garamond" w:hAnsi="Garamond"/>
+          <w:color w:val="00A0FC"/>
+          <w:sz w:val="36"/>
+          <w:szCs w:val="36"/>
+        </w:rPr>
+      </w:pPr>
+      <w:r>
+        <w:rPr/>
+      </w:r>
+    </w:p>
+    <w:p>
+      <w:pPr>
+        <w:pStyle w:val="Normal"/>
+        <w:bidi w:val="0"/>
+        <w:ind w:left="709" w:hanging="0"/>
+        <w:jc w:val="both"/>
+        <w:rPr>
+          <w:rFonts w:ascii="Garamond" w:hAnsi="Garamond"/>
+          <w:color w:val="00A0FC"/>
+          <w:sz w:val="36"/>
+          <w:szCs w:val="36"/>
+        </w:rPr>
+      </w:pPr>
+      <w:r>
+        <w:rPr>
+          <w:rStyle w:val="StrongEmphasis"/>
+          <w:rFonts w:eastAsia="Noto Serif CJK SC" w:cs="Noto Sans Devanagari" w:ascii="Garamond" w:hAnsi="Garamond"/>
+          <w:b w:val="false"/>
+          <w:bCs w:val="false"/>
+          <w:i w:val="false"/>
+          <w:iCs w:val="false"/>
+          <w:color w:val="00A0FC"/>
+          <w:kern w:val="2"/>
+          <w:sz w:val="36"/>
+          <w:szCs w:val="36"/>
+          <w:lang w:val="pt-BR" w:eastAsia="zh-CN" w:bidi="hi-IN"/>
+        </w:rPr>
+        <w:t>Com o Espiritismo nós temos aprendido a fazer esse discernimento. Frequentemente somos lembrados de que precisamos retirar o espírito da letra. Em outras palavras: precisamos ir mais a fundo nas ideias</w:t>
+      </w:r>
+      <w:r>
+        <w:rPr>
+          <w:rStyle w:val="StrongEmphasis"/>
+          <w:rFonts w:eastAsia="Noto Serif CJK SC" w:cs="Noto Sans Devanagari" w:ascii="Garamond" w:hAnsi="Garamond"/>
+          <w:b w:val="false"/>
+          <w:bCs w:val="false"/>
+          <w:i w:val="false"/>
+          <w:iCs w:val="false"/>
+          <w:color w:val="00A0FC"/>
+          <w:kern w:val="2"/>
+          <w:sz w:val="36"/>
+          <w:szCs w:val="36"/>
+          <w:lang w:val="pt-BR" w:eastAsia="zh-CN" w:bidi="hi-IN"/>
+        </w:rPr>
+        <w:t xml:space="preserve"> e nas palavras</w:t>
+      </w:r>
+      <w:r>
+        <w:rPr>
+          <w:rStyle w:val="StrongEmphasis"/>
+          <w:rFonts w:eastAsia="Noto Serif CJK SC" w:cs="Noto Sans Devanagari" w:ascii="Garamond" w:hAnsi="Garamond"/>
+          <w:b w:val="false"/>
+          <w:bCs w:val="false"/>
+          <w:i w:val="false"/>
+          <w:iCs w:val="false"/>
+          <w:color w:val="00A0FC"/>
+          <w:kern w:val="2"/>
+          <w:sz w:val="36"/>
+          <w:szCs w:val="36"/>
+          <w:lang w:val="pt-BR" w:eastAsia="zh-CN" w:bidi="hi-IN"/>
+        </w:rPr>
+        <w:t xml:space="preserve"> para compreender o verdadeiro significado delas.</w:t>
+      </w:r>
+    </w:p>
+    <w:p>
+      <w:pPr>
+        <w:pStyle w:val="Normal"/>
+        <w:bidi w:val="0"/>
+        <w:ind w:left="709" w:hanging="0"/>
+        <w:jc w:val="both"/>
+        <w:rPr>
+          <w:rFonts w:ascii="Garamond" w:hAnsi="Garamond"/>
+          <w:color w:val="00A0FC"/>
+          <w:sz w:val="36"/>
+          <w:szCs w:val="36"/>
+        </w:rPr>
+      </w:pPr>
+      <w:r>
+        <w:rPr/>
+      </w:r>
+    </w:p>
+    <w:p>
+      <w:pPr>
+        <w:pStyle w:val="Normal"/>
+        <w:bidi w:val="0"/>
+        <w:ind w:left="709" w:hanging="0"/>
+        <w:jc w:val="both"/>
+        <w:rPr>
+          <w:rFonts w:ascii="Garamond" w:hAnsi="Garamond"/>
+          <w:color w:val="00A0FC"/>
+          <w:sz w:val="36"/>
+          <w:szCs w:val="36"/>
+        </w:rPr>
+      </w:pPr>
+      <w:r>
+        <w:rPr/>
+      </w:r>
+    </w:p>
+    <w:p>
+      <w:pPr>
+        <w:pStyle w:val="Normal"/>
+        <w:bidi w:val="0"/>
+        <w:ind w:left="709" w:hanging="0"/>
+        <w:jc w:val="both"/>
+        <w:rPr>
+          <w:rFonts w:ascii="Garamond" w:hAnsi="Garamond"/>
+          <w:color w:val="00A0FC"/>
+          <w:sz w:val="36"/>
+          <w:szCs w:val="36"/>
+        </w:rPr>
+      </w:pPr>
+      <w:r>
+        <w:rPr>
+          <w:rStyle w:val="StrongEmphasis"/>
+          <w:rFonts w:eastAsia="Noto Serif CJK SC" w:cs="Noto Sans Devanagari" w:ascii="Garamond" w:hAnsi="Garamond"/>
+          <w:b w:val="false"/>
+          <w:bCs w:val="false"/>
+          <w:i w:val="false"/>
+          <w:iCs w:val="false"/>
+          <w:color w:val="00A0FC"/>
+          <w:kern w:val="2"/>
+          <w:sz w:val="36"/>
+          <w:szCs w:val="36"/>
+          <w:lang w:val="pt-BR" w:eastAsia="zh-CN" w:bidi="hi-IN"/>
+        </w:rPr>
+        <w:t>Segundo a tradição católica, os demônios são anjos que se revoltaram contra Deus, criados originalmente bons, assim como todos os outros anjos. Satanás, também criado por Deus e originalmente chamado Lúcifer, liderou essa rebelião por orgulho, tornando-se o maior adversário de Deus. Portanto, os demônios não foram criados por Satanás, mas sim por Deus, e sua separação de Deus se deve à escolha própria de se rebelarem, não à criação de Satanás.</w:t>
+      </w:r>
+    </w:p>
+    <w:p>
+      <w:pPr>
+        <w:pStyle w:val="Normal"/>
+        <w:bidi w:val="0"/>
+        <w:ind w:left="709" w:hanging="0"/>
+        <w:jc w:val="both"/>
+        <w:rPr>
+          <w:rFonts w:ascii="Garamond" w:hAnsi="Garamond"/>
+          <w:color w:val="00A0FC"/>
+          <w:sz w:val="36"/>
+          <w:szCs w:val="36"/>
+        </w:rPr>
+      </w:pPr>
+      <w:r>
+        <w:rPr/>
+      </w:r>
+    </w:p>
+    <w:p>
+      <w:pPr>
+        <w:pStyle w:val="Normal"/>
+        <w:bidi w:val="0"/>
+        <w:ind w:left="709" w:hanging="0"/>
+        <w:jc w:val="both"/>
+        <w:rPr>
+          <w:rFonts w:ascii="Garamond" w:hAnsi="Garamond"/>
+          <w:color w:val="00A0FC"/>
+          <w:sz w:val="36"/>
+          <w:szCs w:val="36"/>
+        </w:rPr>
+      </w:pPr>
+      <w:r>
+        <w:rPr>
+          <w:rStyle w:val="StrongEmphasis"/>
+          <w:rFonts w:eastAsia="Noto Serif CJK SC" w:cs="Noto Sans Devanagari" w:ascii="Garamond" w:hAnsi="Garamond"/>
+          <w:b w:val="false"/>
+          <w:bCs w:val="false"/>
+          <w:i w:val="false"/>
+          <w:iCs w:val="false"/>
+          <w:color w:val="00A0FC"/>
+          <w:kern w:val="2"/>
+          <w:sz w:val="36"/>
+          <w:szCs w:val="36"/>
+          <w:lang w:val="pt-BR" w:eastAsia="zh-CN" w:bidi="hi-IN"/>
+        </w:rPr>
+        <w:t>O Espiritismo nos ensina que essa é uma ideia equivocada pois, segundo ela, Deus teria encontrado em sua própria criação transviada, adversários tão poderosos quanto Ele próprio. Isso retiraria de Deus o atributo da onipotência e nós não podemos conceber Deus sem a perfeição em todos os seus atributos.</w:t>
+      </w:r>
+    </w:p>
+    <w:p>
+      <w:pPr>
+        <w:pStyle w:val="Normal"/>
+        <w:bidi w:val="0"/>
+        <w:ind w:left="709" w:hanging="0"/>
+        <w:jc w:val="both"/>
+        <w:rPr>
+          <w:rFonts w:ascii="Garamond" w:hAnsi="Garamond"/>
+          <w:color w:val="00A0FC"/>
+          <w:sz w:val="36"/>
+          <w:szCs w:val="36"/>
+        </w:rPr>
+      </w:pPr>
+      <w:r>
+        <w:rPr/>
+      </w:r>
+    </w:p>
+    <w:p>
+      <w:pPr>
+        <w:pStyle w:val="Normal"/>
+        <w:bidi w:val="0"/>
+        <w:ind w:left="709" w:hanging="0"/>
+        <w:jc w:val="both"/>
+        <w:rPr>
+          <w:rFonts w:ascii="Garamond" w:hAnsi="Garamond"/>
+          <w:color w:val="00A0FC"/>
+          <w:sz w:val="36"/>
+          <w:szCs w:val="36"/>
+        </w:rPr>
+      </w:pPr>
+      <w:r>
+        <w:rPr>
+          <w:rStyle w:val="StrongEmphasis"/>
+          <w:rFonts w:eastAsia="Noto Serif CJK SC" w:cs="Noto Sans Devanagari" w:ascii="Garamond" w:hAnsi="Garamond"/>
+          <w:b w:val="false"/>
+          <w:bCs w:val="false"/>
+          <w:i w:val="false"/>
+          <w:iCs w:val="false"/>
+          <w:color w:val="00A0FC"/>
+          <w:kern w:val="2"/>
+          <w:sz w:val="36"/>
+          <w:szCs w:val="36"/>
+          <w:lang w:val="pt-BR" w:eastAsia="zh-CN" w:bidi="hi-IN"/>
+        </w:rPr>
+        <w:t xml:space="preserve">Daí a Espiritualidade ter advertido Kardec a não entender os demônios </w:t>
+      </w:r>
+      <w:r>
+        <w:rPr>
+          <w:rStyle w:val="StrongEmphasis"/>
+          <w:rFonts w:eastAsia="Noto Serif CJK SC" w:cs="Noto Sans Devanagari" w:ascii="Garamond" w:hAnsi="Garamond"/>
+          <w:b w:val="false"/>
+          <w:bCs w:val="false"/>
+          <w:i w:val="false"/>
+          <w:iCs w:val="false"/>
+          <w:color w:val="00A0FC"/>
+          <w:kern w:val="2"/>
+          <w:sz w:val="36"/>
+          <w:szCs w:val="36"/>
+          <w:lang w:val="pt-BR" w:eastAsia="zh-CN" w:bidi="hi-IN"/>
+        </w:rPr>
+        <w:t>no sentido popular, mas sim, de acordo com cada situação. E a Espiritualidade ainda enfatiza que essa é uma regra que aplica-se a tudo na vida.</w:t>
+      </w:r>
+    </w:p>
+    <w:p>
+      <w:pPr>
+        <w:pStyle w:val="Normal"/>
+        <w:bidi w:val="0"/>
+        <w:ind w:left="709" w:hanging="0"/>
+        <w:jc w:val="both"/>
+        <w:rPr>
+          <w:rFonts w:ascii="Garamond" w:hAnsi="Garamond"/>
+          <w:color w:val="00A0FC"/>
+          <w:sz w:val="36"/>
+          <w:szCs w:val="36"/>
+        </w:rPr>
+      </w:pPr>
+      <w:r>
+        <w:rPr/>
+      </w:r>
+    </w:p>
+    <w:p>
+      <w:pPr>
+        <w:pStyle w:val="Normal"/>
+        <w:bidi w:val="0"/>
+        <w:ind w:left="709" w:hanging="0"/>
+        <w:jc w:val="both"/>
+        <w:rPr>
+          <w:rFonts w:ascii="Garamond" w:hAnsi="Garamond"/>
+          <w:color w:val="00A0FC"/>
+          <w:sz w:val="36"/>
+          <w:szCs w:val="36"/>
+        </w:rPr>
+      </w:pPr>
+      <w:r>
+        <w:rPr/>
+      </w:r>
+    </w:p>
+    <w:p>
+      <w:pPr>
+        <w:pStyle w:val="Normal"/>
+        <w:bidi w:val="0"/>
+        <w:ind w:left="709" w:hanging="0"/>
+        <w:jc w:val="both"/>
+        <w:rPr>
+          <w:rFonts w:ascii="Garamond" w:hAnsi="Garamond"/>
+          <w:color w:val="00A0FC"/>
+          <w:sz w:val="36"/>
+          <w:szCs w:val="36"/>
+        </w:rPr>
+      </w:pPr>
+      <w:r>
+        <w:rPr/>
       </w:r>
     </w:p>
     <w:sectPr>
@@ -5243,7 +7062,7 @@
     <w:pPr>
       <w:widowControl/>
       <w:suppressAutoHyphens w:val="true"/>
-      <w:overflowPunct w:val="false"/>
+      <w:overflowPunct w:val="true"/>
       <w:bidi w:val="0"/>
       <w:spacing w:before="0" w:after="0"/>
       <w:jc w:val="left"/>

</xml_diff>

<commit_message>
24/09/2025 - 22:36 h
</commit_message>
<xml_diff>
--- a/Estudo de O Livro dos Espíritos - 29-09-2025.docx
+++ b/Estudo de O Livro dos Espíritos - 29-09-2025.docx
@@ -451,101 +451,244 @@
           <w:szCs w:val="36"/>
           <w:lang w:val="pt-BR" w:eastAsia="zh-CN" w:bidi="hi-IN"/>
         </w:rPr>
-        <w:t>Na resposta dada a Kardec, a Espiritualidade diz ainda que, nos encontros que temos com os Espíritos e que deixam em nós essas sensações de aflição, angústia e alegria, essas comunicações se dão de maneira inconsciente.</w:t>
-      </w:r>
-    </w:p>
-    <w:p>
-      <w:pPr>
-        <w:pStyle w:val="Normal"/>
-        <w:bidi w:val="0"/>
-        <w:ind w:left="709" w:hanging="0"/>
-        <w:jc w:val="both"/>
-        <w:rPr>
-          <w:rFonts w:ascii="Garamond" w:hAnsi="Garamond"/>
-          <w:color w:val="00A0FC"/>
-          <w:sz w:val="36"/>
-          <w:szCs w:val="36"/>
-        </w:rPr>
-      </w:pPr>
-      <w:r>
-        <w:rPr>
-          <w:rFonts w:ascii="Garamond" w:hAnsi="Garamond"/>
-          <w:color w:val="00A0FC"/>
-          <w:sz w:val="36"/>
-          <w:szCs w:val="36"/>
-        </w:rPr>
-      </w:r>
-    </w:p>
-    <w:p>
-      <w:pPr>
-        <w:pStyle w:val="Normal"/>
-        <w:bidi w:val="0"/>
-        <w:ind w:left="709" w:hanging="0"/>
-        <w:jc w:val="both"/>
-        <w:rPr>
-          <w:rFonts w:ascii="Garamond" w:hAnsi="Garamond"/>
-          <w:color w:val="00A0FC"/>
-          <w:sz w:val="36"/>
-          <w:szCs w:val="36"/>
-        </w:rPr>
-      </w:pPr>
-      <w:r>
-        <w:rPr>
-          <w:rFonts w:eastAsia="Noto Serif CJK SC" w:cs="Noto Sans Devanagari" w:ascii="Garamond" w:hAnsi="Garamond"/>
-          <w:color w:val="00A0FC"/>
-          <w:kern w:val="2"/>
-          <w:sz w:val="36"/>
-          <w:szCs w:val="36"/>
-          <w:lang w:val="pt-BR" w:eastAsia="zh-CN" w:bidi="hi-IN"/>
-        </w:rPr>
-        <w:t>Quantas vezes um amigo, um familiar entra em contato conosco pouco tempo depois de termos pensado naquela pessoa? Ou alguém entra em contato conosco para nos dar notícias, boas ou más, a respeito daquela pessoa em quem estávamos pensando.</w:t>
-      </w:r>
-    </w:p>
-    <w:p>
-      <w:pPr>
-        <w:pStyle w:val="Normal"/>
-        <w:bidi w:val="0"/>
-        <w:ind w:left="709" w:hanging="0"/>
-        <w:jc w:val="both"/>
-        <w:rPr>
-          <w:rFonts w:ascii="Garamond" w:hAnsi="Garamond"/>
-          <w:color w:val="00A0FC"/>
-          <w:sz w:val="36"/>
-          <w:szCs w:val="36"/>
-        </w:rPr>
-      </w:pPr>
-      <w:r>
-        <w:rPr>
-          <w:rFonts w:ascii="Garamond" w:hAnsi="Garamond"/>
-          <w:color w:val="00A0FC"/>
-          <w:sz w:val="36"/>
-          <w:szCs w:val="36"/>
-        </w:rPr>
-      </w:r>
-    </w:p>
-    <w:p>
-      <w:pPr>
-        <w:pStyle w:val="Normal"/>
-        <w:bidi w:val="0"/>
-        <w:ind w:left="709" w:hanging="0"/>
-        <w:jc w:val="both"/>
-        <w:rPr>
-          <w:rFonts w:ascii="Garamond" w:hAnsi="Garamond"/>
-          <w:color w:val="00A0FC"/>
-          <w:sz w:val="36"/>
-          <w:szCs w:val="36"/>
-        </w:rPr>
-      </w:pPr>
-      <w:r>
-        <w:rPr>
-          <w:rFonts w:eastAsia="Noto Serif CJK SC" w:cs="Noto Sans Devanagari" w:ascii="Garamond" w:hAnsi="Garamond"/>
-          <w:color w:val="00A0FC"/>
-          <w:kern w:val="2"/>
-          <w:sz w:val="36"/>
-          <w:szCs w:val="36"/>
-          <w:lang w:val="pt-BR" w:eastAsia="zh-CN" w:bidi="hi-IN"/>
-        </w:rPr>
-        <w:t>Aquele sentimento de tristeza ou aflição é uma espécie de premonição de algo ruim ou triste que acontecerá com alguém querido por mim. De maneira semelhante, posso experimentar antecipadamente a alegria por algo de bom que vai acontecer a outra pessoa ou a mim mesmo.</w:t>
+        <w:t xml:space="preserve">Na resposta dada a Kardec, a Espiritualidade diz ainda que, </w:t>
+      </w:r>
+      <w:r>
+        <w:rPr>
+          <w:rFonts w:eastAsia="Noto Serif CJK SC" w:cs="Noto Sans Devanagari" w:ascii="Garamond" w:hAnsi="Garamond"/>
+          <w:color w:val="00A0FC"/>
+          <w:kern w:val="2"/>
+          <w:sz w:val="36"/>
+          <w:szCs w:val="36"/>
+          <w:lang w:val="pt-BR" w:eastAsia="zh-CN" w:bidi="hi-IN"/>
+        </w:rPr>
+        <w:t>as comunicações que estabelecemos</w:t>
+      </w:r>
+      <w:r>
+        <w:rPr>
+          <w:rFonts w:eastAsia="Noto Serif CJK SC" w:cs="Noto Sans Devanagari" w:ascii="Garamond" w:hAnsi="Garamond"/>
+          <w:color w:val="00A0FC"/>
+          <w:kern w:val="2"/>
+          <w:sz w:val="36"/>
+          <w:szCs w:val="36"/>
+          <w:lang w:val="pt-BR" w:eastAsia="zh-CN" w:bidi="hi-IN"/>
+        </w:rPr>
+        <w:t xml:space="preserve"> com os Espíritos e que deixam em nós as sensações </w:t>
+      </w:r>
+      <w:r>
+        <w:rPr>
+          <w:rFonts w:eastAsia="Noto Serif CJK SC" w:cs="Noto Sans Devanagari" w:ascii="Garamond" w:hAnsi="Garamond"/>
+          <w:color w:val="00A0FC"/>
+          <w:kern w:val="2"/>
+          <w:sz w:val="36"/>
+          <w:szCs w:val="36"/>
+          <w:lang w:val="pt-BR" w:eastAsia="zh-CN" w:bidi="hi-IN"/>
+        </w:rPr>
+        <w:t>descritas anteriormente</w:t>
+      </w:r>
+      <w:r>
+        <w:rPr>
+          <w:rFonts w:eastAsia="Noto Serif CJK SC" w:cs="Noto Sans Devanagari" w:ascii="Garamond" w:hAnsi="Garamond"/>
+          <w:color w:val="00A0FC"/>
+          <w:kern w:val="2"/>
+          <w:sz w:val="36"/>
+          <w:szCs w:val="36"/>
+          <w:lang w:val="pt-BR" w:eastAsia="zh-CN" w:bidi="hi-IN"/>
+        </w:rPr>
+        <w:t>, se dão de maneira inconsciente.</w:t>
+      </w:r>
+    </w:p>
+    <w:p>
+      <w:pPr>
+        <w:pStyle w:val="Normal"/>
+        <w:bidi w:val="0"/>
+        <w:ind w:left="709" w:hanging="0"/>
+        <w:jc w:val="both"/>
+        <w:rPr>
+          <w:rFonts w:ascii="Garamond" w:hAnsi="Garamond"/>
+          <w:color w:val="00A0FC"/>
+          <w:sz w:val="36"/>
+          <w:szCs w:val="36"/>
+        </w:rPr>
+      </w:pPr>
+      <w:r>
+        <w:rPr>
+          <w:rFonts w:ascii="Garamond" w:hAnsi="Garamond"/>
+          <w:color w:val="00A0FC"/>
+          <w:sz w:val="36"/>
+          <w:szCs w:val="36"/>
+        </w:rPr>
+      </w:r>
+    </w:p>
+    <w:p>
+      <w:pPr>
+        <w:pStyle w:val="Normal"/>
+        <w:bidi w:val="0"/>
+        <w:ind w:left="709" w:hanging="0"/>
+        <w:jc w:val="both"/>
+        <w:rPr>
+          <w:rFonts w:ascii="Garamond" w:hAnsi="Garamond"/>
+          <w:color w:val="00A0FC"/>
+          <w:sz w:val="36"/>
+          <w:szCs w:val="36"/>
+        </w:rPr>
+      </w:pPr>
+      <w:r>
+        <w:rPr>
+          <w:rFonts w:eastAsia="Noto Serif CJK SC" w:cs="Noto Sans Devanagari" w:ascii="Garamond" w:hAnsi="Garamond"/>
+          <w:color w:val="00A0FC"/>
+          <w:kern w:val="2"/>
+          <w:sz w:val="36"/>
+          <w:szCs w:val="36"/>
+          <w:lang w:val="pt-BR" w:eastAsia="zh-CN" w:bidi="hi-IN"/>
+        </w:rPr>
+        <w:t>Quantas vezes um amigo, um familiar entra em contato conosco pouco tempo depois de termos pensado naquela pessoa? Ou alguém entra em contato conosco para nos dar notícias, boas ou más, a respeito daquela pessoa em quem estávamos pensando</w:t>
+      </w:r>
+      <w:r>
+        <w:rPr>
+          <w:rFonts w:eastAsia="Noto Serif CJK SC" w:cs="Noto Sans Devanagari" w:ascii="Garamond" w:hAnsi="Garamond"/>
+          <w:color w:val="00A0FC"/>
+          <w:kern w:val="2"/>
+          <w:sz w:val="36"/>
+          <w:szCs w:val="36"/>
+          <w:lang w:val="pt-BR" w:eastAsia="zh-CN" w:bidi="hi-IN"/>
+        </w:rPr>
+        <w:t>?</w:t>
+      </w:r>
+    </w:p>
+    <w:p>
+      <w:pPr>
+        <w:pStyle w:val="Normal"/>
+        <w:bidi w:val="0"/>
+        <w:ind w:left="709" w:hanging="0"/>
+        <w:jc w:val="both"/>
+        <w:rPr>
+          <w:rFonts w:ascii="Garamond" w:hAnsi="Garamond"/>
+          <w:color w:val="00A0FC"/>
+          <w:sz w:val="36"/>
+          <w:szCs w:val="36"/>
+        </w:rPr>
+      </w:pPr>
+      <w:r>
+        <w:rPr>
+          <w:rFonts w:ascii="Garamond" w:hAnsi="Garamond"/>
+          <w:color w:val="00A0FC"/>
+          <w:sz w:val="36"/>
+          <w:szCs w:val="36"/>
+        </w:rPr>
+      </w:r>
+    </w:p>
+    <w:p>
+      <w:pPr>
+        <w:pStyle w:val="Normal"/>
+        <w:bidi w:val="0"/>
+        <w:ind w:left="709" w:hanging="0"/>
+        <w:jc w:val="both"/>
+        <w:rPr>
+          <w:rFonts w:ascii="Garamond" w:hAnsi="Garamond"/>
+          <w:color w:val="00A0FC"/>
+          <w:sz w:val="36"/>
+          <w:szCs w:val="36"/>
+        </w:rPr>
+      </w:pPr>
+      <w:r>
+        <w:rPr>
+          <w:rFonts w:eastAsia="Noto Serif CJK SC" w:cs="Noto Sans Devanagari" w:ascii="Garamond" w:hAnsi="Garamond"/>
+          <w:color w:val="00A0FC"/>
+          <w:kern w:val="2"/>
+          <w:sz w:val="36"/>
+          <w:szCs w:val="36"/>
+          <w:lang w:val="pt-BR" w:eastAsia="zh-CN" w:bidi="hi-IN"/>
+        </w:rPr>
+        <w:t xml:space="preserve">Aquele sentimento de tristeza ou aflição é uma espécie de premonição de algo ruim ou triste que acontecerá com alguém querido por </w:t>
+      </w:r>
+      <w:r>
+        <w:rPr>
+          <w:rFonts w:eastAsia="Noto Serif CJK SC" w:cs="Noto Sans Devanagari" w:ascii="Garamond" w:hAnsi="Garamond"/>
+          <w:color w:val="00A0FC"/>
+          <w:kern w:val="2"/>
+          <w:sz w:val="36"/>
+          <w:szCs w:val="36"/>
+          <w:lang w:val="pt-BR" w:eastAsia="zh-CN" w:bidi="hi-IN"/>
+        </w:rPr>
+        <w:t>nós</w:t>
+      </w:r>
+      <w:r>
+        <w:rPr>
+          <w:rFonts w:eastAsia="Noto Serif CJK SC" w:cs="Noto Sans Devanagari" w:ascii="Garamond" w:hAnsi="Garamond"/>
+          <w:color w:val="00A0FC"/>
+          <w:kern w:val="2"/>
+          <w:sz w:val="36"/>
+          <w:szCs w:val="36"/>
+          <w:lang w:val="pt-BR" w:eastAsia="zh-CN" w:bidi="hi-IN"/>
+        </w:rPr>
+        <w:t>. De maneira semelhante, po</w:t>
+      </w:r>
+      <w:r>
+        <w:rPr>
+          <w:rFonts w:eastAsia="Noto Serif CJK SC" w:cs="Noto Sans Devanagari" w:ascii="Garamond" w:hAnsi="Garamond"/>
+          <w:color w:val="00A0FC"/>
+          <w:kern w:val="2"/>
+          <w:sz w:val="36"/>
+          <w:szCs w:val="36"/>
+          <w:lang w:val="pt-BR" w:eastAsia="zh-CN" w:bidi="hi-IN"/>
+        </w:rPr>
+        <w:t>demos</w:t>
+      </w:r>
+      <w:r>
+        <w:rPr>
+          <w:rFonts w:eastAsia="Noto Serif CJK SC" w:cs="Noto Sans Devanagari" w:ascii="Garamond" w:hAnsi="Garamond"/>
+          <w:color w:val="00A0FC"/>
+          <w:kern w:val="2"/>
+          <w:sz w:val="36"/>
+          <w:szCs w:val="36"/>
+          <w:lang w:val="pt-BR" w:eastAsia="zh-CN" w:bidi="hi-IN"/>
+        </w:rPr>
+        <w:t xml:space="preserve"> experimentar antecipadamente a alegria por algo de bom que vai acontecer a outra pessoa ou a </w:t>
+      </w:r>
+      <w:r>
+        <w:rPr>
+          <w:rFonts w:eastAsia="Noto Serif CJK SC" w:cs="Noto Sans Devanagari" w:ascii="Garamond" w:hAnsi="Garamond"/>
+          <w:color w:val="00A0FC"/>
+          <w:kern w:val="2"/>
+          <w:sz w:val="36"/>
+          <w:szCs w:val="36"/>
+          <w:lang w:val="pt-BR" w:eastAsia="zh-CN" w:bidi="hi-IN"/>
+        </w:rPr>
+        <w:t>nós</w:t>
+      </w:r>
+      <w:r>
+        <w:rPr>
+          <w:rFonts w:eastAsia="Noto Serif CJK SC" w:cs="Noto Sans Devanagari" w:ascii="Garamond" w:hAnsi="Garamond"/>
+          <w:color w:val="00A0FC"/>
+          <w:kern w:val="2"/>
+          <w:sz w:val="36"/>
+          <w:szCs w:val="36"/>
+          <w:lang w:val="pt-BR" w:eastAsia="zh-CN" w:bidi="hi-IN"/>
+        </w:rPr>
+        <w:t xml:space="preserve"> mesmo</w:t>
+      </w:r>
+      <w:r>
+        <w:rPr>
+          <w:rFonts w:eastAsia="Noto Serif CJK SC" w:cs="Noto Sans Devanagari" w:ascii="Garamond" w:hAnsi="Garamond"/>
+          <w:color w:val="00A0FC"/>
+          <w:kern w:val="2"/>
+          <w:sz w:val="36"/>
+          <w:szCs w:val="36"/>
+          <w:lang w:val="pt-BR" w:eastAsia="zh-CN" w:bidi="hi-IN"/>
+        </w:rPr>
+        <w:t>s</w:t>
+      </w:r>
+      <w:r>
+        <w:rPr>
+          <w:rFonts w:eastAsia="Noto Serif CJK SC" w:cs="Noto Sans Devanagari" w:ascii="Garamond" w:hAnsi="Garamond"/>
+          <w:color w:val="00A0FC"/>
+          <w:kern w:val="2"/>
+          <w:sz w:val="36"/>
+          <w:szCs w:val="36"/>
+          <w:lang w:val="pt-BR" w:eastAsia="zh-CN" w:bidi="hi-IN"/>
+        </w:rPr>
+        <w:t>.</w:t>
       </w:r>
     </w:p>
     <w:p>
@@ -786,7 +929,7 @@
           <w:szCs w:val="36"/>
           <w:lang w:val="pt-BR" w:eastAsia="zh-CN" w:bidi="hi-IN"/>
         </w:rPr>
-        <w:t xml:space="preserve">A Espiritualidade responde que eles fazem as duas coisas. Em geral eles se utilizam das situações à nossa volta. Porém, podem também criá-las de maneira que nos encontremos diante daquilo que despertam a cobiça em nós. </w:t>
+        <w:t xml:space="preserve">A Espiritualidade responde que eles fazem as duas coisas. Em geral eles se utilizam das situações à nossa volta. Porém, podem também criá-las de maneira que nos encontremos diante daquilo que desperta a cobiça em nós. </w:t>
       </w:r>
     </w:p>
     <w:p>
@@ -876,7 +1019,7 @@
           <w:szCs w:val="36"/>
           <w:lang w:val="pt-BR" w:eastAsia="zh-CN" w:bidi="hi-IN"/>
         </w:rPr>
-        <w:t>A Espiritualidade dá um exemplo a Kardec: um homem que seja ganancioso pode ser induzidos pelos Espíritos que desejam sua queda a tomar um caminho no qual ele encontrará uma quantia em dinheiro. Sendo uma pessoa gananciosa, aquele homem ficará tentado a levar consigo o dinheiro em vez de  tentar localizar a pessoa que o perdeu e devolver o dinheiro a ela.</w:t>
+        <w:t>A Espiritualidade dá um exemplo a Kardec: um homem que seja ganancioso pode ser induzido pelos Espíritos que desejam sua queda a tomar um caminho no qual ele encontrará uma quantia em dinheiro. Sendo uma pessoa gananciosa, aquele homem ficará tentado a levar consigo o dinheiro em vez de  tentar localizar a pessoa que o perdeu e devolver o dinheiro a ela.</w:t>
       </w:r>
     </w:p>
     <w:p>
@@ -1146,7 +1289,7 @@
           <w:szCs w:val="36"/>
           <w:lang w:val="pt-BR" w:eastAsia="zh-CN" w:bidi="hi-IN"/>
         </w:rPr>
-        <w:t>Não é esse o nosso caso. Portanto, o que a Espiritualidade disse na resposta a Kardec é de grande importância para nós. Sabemos de nossas fraquezas, sabemos daquilo que desperta em nós desejos e sensações das quais queremos nos livrar.</w:t>
+        <w:t>Não é esse o nosso caso. Portanto, o que a Espiritualidade disse na resposta a Kardec é de grande importância para nós. Sabemos de nossas fraquezas, sabemos aquilo que desperta em nós desejos e sensações das quais queremos nos livrar.</w:t>
       </w:r>
     </w:p>
     <w:p>
@@ -1470,7 +1613,62 @@
           <w:szCs w:val="36"/>
           <w:lang w:val="pt-BR" w:eastAsia="zh-CN" w:bidi="hi-IN"/>
         </w:rPr>
-        <w:t>A resposta da Espiritualidade é categórica: não, isso não é possível. Um Espírito não pode tomar um corpo que não seja o seu, ainda que temporariamente, como alguém que entra em uma casa ou em um carro. O que acontece na verdade é que os dois Espíritos estabelecem uma sintonia baseada nos defeitos e qualidades comuns a ambos os Espíritos. O objetivo dessa sintonia é que, através dela, o Espírito desencarnado transmita ao Espírito encarnado - dono daquele corpo, vamos dizer assim - suas vontades e esse - o Espírito encarnado - atua sobre o corpo físico conforme as instruções do Espírito desencarnado.</w:t>
+        <w:t xml:space="preserve">A resposta da Espiritualidade é categórica: não, isso não é possível. Um Espírito não pode tomar um corpo que não seja o seu, ainda que temporariamente, como alguém que entra em uma casa ou em um carro. O que acontece na verdade é que os dois Espíritos estabelecem uma sintonia baseada nos defeitos e qualidades comuns a ambos. </w:t>
+      </w:r>
+    </w:p>
+    <w:p>
+      <w:pPr>
+        <w:pStyle w:val="Normal"/>
+        <w:bidi w:val="0"/>
+        <w:ind w:left="709" w:hanging="0"/>
+        <w:jc w:val="both"/>
+        <w:rPr>
+          <w:i w:val="false"/>
+          <w:i w:val="false"/>
+          <w:iCs w:val="false"/>
+        </w:rPr>
+      </w:pPr>
+      <w:r>
+        <w:rPr/>
+      </w:r>
+    </w:p>
+    <w:p>
+      <w:pPr>
+        <w:pStyle w:val="Normal"/>
+        <w:bidi w:val="0"/>
+        <w:ind w:left="709" w:hanging="0"/>
+        <w:jc w:val="both"/>
+        <w:rPr>
+          <w:i w:val="false"/>
+          <w:i w:val="false"/>
+          <w:iCs w:val="false"/>
+        </w:rPr>
+      </w:pPr>
+      <w:r>
+        <w:rPr>
+          <w:rFonts w:eastAsia="Noto Serif CJK SC" w:cs="Noto Sans Devanagari" w:ascii="Garamond" w:hAnsi="Garamond"/>
+          <w:i w:val="false"/>
+          <w:iCs w:val="false"/>
+          <w:color w:val="00A0FC"/>
+          <w:kern w:val="2"/>
+          <w:sz w:val="36"/>
+          <w:szCs w:val="36"/>
+          <w:lang w:val="pt-BR" w:eastAsia="zh-CN" w:bidi="hi-IN"/>
+        </w:rPr>
+        <w:t xml:space="preserve">Essa sintonia permite que o Espírito desencarnado transmita ao encarnado suas vontades, desejos e intenções de tal maneira que o encarnado atue sobre o corpo físico </w:t>
+      </w:r>
+      <w:r>
+        <w:rPr>
+          <w:rFonts w:eastAsia="Noto Serif CJK SC" w:cs="Noto Sans Devanagari" w:ascii="Garamond" w:hAnsi="Garamond"/>
+          <w:i w:val="false"/>
+          <w:iCs w:val="false"/>
+          <w:color w:val="00A0FC"/>
+          <w:kern w:val="2"/>
+          <w:sz w:val="36"/>
+          <w:szCs w:val="36"/>
+          <w:lang w:val="pt-BR" w:eastAsia="zh-CN" w:bidi="hi-IN"/>
+        </w:rPr>
+        <w:t>conforme as instruções do Espírito desencarnado.</w:t>
       </w:r>
     </w:p>
     <w:p>
@@ -1631,7 +1829,7 @@
           <w:szCs w:val="36"/>
           <w:lang w:val="pt-BR" w:eastAsia="zh-CN" w:bidi="hi-IN"/>
         </w:rPr>
-        <w:t>A Espiritualidade conclui a resposta dizendo que não é possível que um Espírito não pode substituir outro no uso da aparelhagem física porque essa substituição exigiria o completo rompimento dos laços do Espírito encarnado com o corpo, coisa que só se sucede por ocasião da morte.</w:t>
+        <w:t>A Espiritualidade conclui a resposta dizendo que não é possível um Espírito substituir outro no uso da aparelhagem física porque essa substituição exigiria o completo rompimento dos laços do Espírito encarnado com o corpo, coisa que só se sucede por ocasião da morte.</w:t>
       </w:r>
     </w:p>
     <w:p>
@@ -2008,56 +2206,225 @@
           <w:szCs w:val="36"/>
           <w:lang w:val="pt-BR" w:eastAsia="zh-CN" w:bidi="hi-IN"/>
         </w:rPr>
-        <w:t>Bom, já que na resposta anterior a Espiritualidade esclareceu que não existe a posse completa do corpo físico por um Espírito desencarnado, Kardec quer saber se há casos em que o Espírito encarnado se encontre de tal maneira subordinado ao Espírito desencarnado, que sua vontade - no caso, a do Espírito encarnado - seja anulada.</w:t>
-      </w:r>
-    </w:p>
-    <w:p>
-      <w:pPr>
-        <w:pStyle w:val="Normal"/>
-        <w:bidi w:val="0"/>
-        <w:ind w:left="709" w:hanging="0"/>
-        <w:jc w:val="both"/>
-        <w:rPr>
-          <w:rFonts w:ascii="Garamond" w:hAnsi="Garamond"/>
-          <w:color w:val="00A0FC"/>
-          <w:sz w:val="36"/>
-          <w:szCs w:val="36"/>
-        </w:rPr>
-      </w:pPr>
-      <w:r>
-        <w:rPr>
-          <w:rFonts w:ascii="Garamond" w:hAnsi="Garamond"/>
-          <w:color w:val="00A0FC"/>
-          <w:sz w:val="36"/>
-          <w:szCs w:val="36"/>
-        </w:rPr>
-      </w:r>
-    </w:p>
-    <w:p>
-      <w:pPr>
-        <w:pStyle w:val="Normal"/>
-        <w:bidi w:val="0"/>
-        <w:ind w:left="709" w:hanging="0"/>
-        <w:jc w:val="both"/>
-        <w:rPr>
-          <w:rFonts w:ascii="Garamond" w:hAnsi="Garamond"/>
-          <w:color w:val="00A0FC"/>
-          <w:sz w:val="36"/>
-          <w:szCs w:val="36"/>
-        </w:rPr>
-      </w:pPr>
-      <w:r>
-        <w:rPr>
-          <w:rFonts w:eastAsia="Noto Serif CJK SC" w:cs="Noto Sans Devanagari" w:ascii="Garamond" w:hAnsi="Garamond"/>
-          <w:i w:val="false"/>
-          <w:iCs w:val="false"/>
-          <w:color w:val="00A0FC"/>
-          <w:kern w:val="2"/>
-          <w:sz w:val="36"/>
-          <w:szCs w:val="36"/>
-          <w:lang w:val="pt-BR" w:eastAsia="zh-CN" w:bidi="hi-IN"/>
-        </w:rPr>
-        <w:t xml:space="preserve">A Espiritualidade responde que não há dúvidas quanto a isso, mas enfatiza uma vez mais que essa subjugação nunca acontece sem o consentimento ou a vontade do Espírito encarnado. Portanto, a possessão, conforme explicada pela Espiritualidade, só ocorre se o Espírito encarnado a permitir. </w:t>
+        <w:t>N</w:t>
+      </w:r>
+      <w:r>
+        <w:rPr>
+          <w:rFonts w:eastAsia="Noto Serif CJK SC" w:cs="Noto Sans Devanagari" w:ascii="Garamond" w:hAnsi="Garamond"/>
+          <w:i w:val="false"/>
+          <w:iCs w:val="false"/>
+          <w:color w:val="00A0FC"/>
+          <w:kern w:val="2"/>
+          <w:sz w:val="36"/>
+          <w:szCs w:val="36"/>
+          <w:lang w:val="pt-BR" w:eastAsia="zh-CN" w:bidi="hi-IN"/>
+        </w:rPr>
+        <w:t>a resposta anterior a Espiritualidade esclareceu que não existe a posse completa do corpo físico por um Espírito desencarnado</w:t>
+      </w:r>
+      <w:r>
+        <w:rPr>
+          <w:rFonts w:eastAsia="Noto Serif CJK SC" w:cs="Noto Sans Devanagari" w:ascii="Garamond" w:hAnsi="Garamond"/>
+          <w:i w:val="false"/>
+          <w:iCs w:val="false"/>
+          <w:color w:val="00A0FC"/>
+          <w:kern w:val="2"/>
+          <w:sz w:val="36"/>
+          <w:szCs w:val="36"/>
+          <w:lang w:val="pt-BR" w:eastAsia="zh-CN" w:bidi="hi-IN"/>
+        </w:rPr>
+        <w:t xml:space="preserve"> e que também não é possível que dois Espíritos habitem o mesmo corpo simultaneamente. Dado que é assim,</w:t>
+      </w:r>
+      <w:r>
+        <w:rPr>
+          <w:rFonts w:eastAsia="Noto Serif CJK SC" w:cs="Noto Sans Devanagari" w:ascii="Garamond" w:hAnsi="Garamond"/>
+          <w:i w:val="false"/>
+          <w:iCs w:val="false"/>
+          <w:color w:val="00A0FC"/>
+          <w:kern w:val="2"/>
+          <w:sz w:val="36"/>
+          <w:szCs w:val="36"/>
+          <w:lang w:val="pt-BR" w:eastAsia="zh-CN" w:bidi="hi-IN"/>
+        </w:rPr>
+        <w:t xml:space="preserve"> Kardec quer saber se </w:t>
+      </w:r>
+      <w:r>
+        <w:rPr>
+          <w:rFonts w:eastAsia="Noto Serif CJK SC" w:cs="Noto Sans Devanagari" w:ascii="Garamond" w:hAnsi="Garamond"/>
+          <w:i w:val="false"/>
+          <w:iCs w:val="false"/>
+          <w:color w:val="00A0FC"/>
+          <w:kern w:val="2"/>
+          <w:sz w:val="36"/>
+          <w:szCs w:val="36"/>
+          <w:lang w:val="pt-BR" w:eastAsia="zh-CN" w:bidi="hi-IN"/>
+        </w:rPr>
+        <w:t>existem</w:t>
+      </w:r>
+      <w:r>
+        <w:rPr>
+          <w:rFonts w:eastAsia="Noto Serif CJK SC" w:cs="Noto Sans Devanagari" w:ascii="Garamond" w:hAnsi="Garamond"/>
+          <w:i w:val="false"/>
+          <w:iCs w:val="false"/>
+          <w:color w:val="00A0FC"/>
+          <w:kern w:val="2"/>
+          <w:sz w:val="36"/>
+          <w:szCs w:val="36"/>
+          <w:lang w:val="pt-BR" w:eastAsia="zh-CN" w:bidi="hi-IN"/>
+        </w:rPr>
+        <w:t xml:space="preserve"> casos em que o Espírito encarnado se encontr</w:t>
+      </w:r>
+      <w:r>
+        <w:rPr>
+          <w:rFonts w:eastAsia="Noto Serif CJK SC" w:cs="Noto Sans Devanagari" w:ascii="Garamond" w:hAnsi="Garamond"/>
+          <w:i w:val="false"/>
+          <w:iCs w:val="false"/>
+          <w:color w:val="00A0FC"/>
+          <w:kern w:val="2"/>
+          <w:sz w:val="36"/>
+          <w:szCs w:val="36"/>
+          <w:lang w:val="pt-BR" w:eastAsia="zh-CN" w:bidi="hi-IN"/>
+        </w:rPr>
+        <w:t>a</w:t>
+      </w:r>
+      <w:r>
+        <w:rPr>
+          <w:rFonts w:eastAsia="Noto Serif CJK SC" w:cs="Noto Sans Devanagari" w:ascii="Garamond" w:hAnsi="Garamond"/>
+          <w:i w:val="false"/>
+          <w:iCs w:val="false"/>
+          <w:color w:val="00A0FC"/>
+          <w:kern w:val="2"/>
+          <w:sz w:val="36"/>
+          <w:szCs w:val="36"/>
+          <w:lang w:val="pt-BR" w:eastAsia="zh-CN" w:bidi="hi-IN"/>
+        </w:rPr>
+        <w:t xml:space="preserve"> de tal maneira subordinado ao Espírito desencarnado, que </w:t>
+      </w:r>
+      <w:r>
+        <w:rPr>
+          <w:rFonts w:eastAsia="Noto Serif CJK SC" w:cs="Noto Sans Devanagari" w:ascii="Garamond" w:hAnsi="Garamond"/>
+          <w:i w:val="false"/>
+          <w:iCs w:val="false"/>
+          <w:color w:val="00A0FC"/>
+          <w:kern w:val="2"/>
+          <w:sz w:val="36"/>
+          <w:szCs w:val="36"/>
+          <w:lang w:val="pt-BR" w:eastAsia="zh-CN" w:bidi="hi-IN"/>
+        </w:rPr>
+        <w:t>a</w:t>
+      </w:r>
+      <w:r>
+        <w:rPr>
+          <w:rFonts w:eastAsia="Noto Serif CJK SC" w:cs="Noto Sans Devanagari" w:ascii="Garamond" w:hAnsi="Garamond"/>
+          <w:i w:val="false"/>
+          <w:iCs w:val="false"/>
+          <w:color w:val="00A0FC"/>
+          <w:kern w:val="2"/>
+          <w:sz w:val="36"/>
+          <w:szCs w:val="36"/>
+          <w:lang w:val="pt-BR" w:eastAsia="zh-CN" w:bidi="hi-IN"/>
+        </w:rPr>
+        <w:t xml:space="preserve"> vontade </w:t>
+      </w:r>
+      <w:r>
+        <w:rPr>
+          <w:rFonts w:eastAsia="Noto Serif CJK SC" w:cs="Noto Sans Devanagari" w:ascii="Garamond" w:hAnsi="Garamond"/>
+          <w:i w:val="false"/>
+          <w:iCs w:val="false"/>
+          <w:color w:val="00A0FC"/>
+          <w:kern w:val="2"/>
+          <w:sz w:val="36"/>
+          <w:szCs w:val="36"/>
+          <w:lang w:val="pt-BR" w:eastAsia="zh-CN" w:bidi="hi-IN"/>
+        </w:rPr>
+        <w:t>do</w:t>
+      </w:r>
+      <w:r>
+        <w:rPr>
+          <w:rFonts w:eastAsia="Noto Serif CJK SC" w:cs="Noto Sans Devanagari" w:ascii="Garamond" w:hAnsi="Garamond"/>
+          <w:i w:val="false"/>
+          <w:iCs w:val="false"/>
+          <w:color w:val="00A0FC"/>
+          <w:kern w:val="2"/>
+          <w:sz w:val="36"/>
+          <w:szCs w:val="36"/>
+          <w:lang w:val="pt-BR" w:eastAsia="zh-CN" w:bidi="hi-IN"/>
+        </w:rPr>
+        <w:t xml:space="preserve"> encarnado seja </w:t>
+      </w:r>
+      <w:r>
+        <w:rPr>
+          <w:rFonts w:eastAsia="Noto Serif CJK SC" w:cs="Noto Sans Devanagari" w:ascii="Garamond" w:hAnsi="Garamond"/>
+          <w:i w:val="false"/>
+          <w:iCs w:val="false"/>
+          <w:color w:val="00A0FC"/>
+          <w:kern w:val="2"/>
+          <w:sz w:val="36"/>
+          <w:szCs w:val="36"/>
+          <w:lang w:val="pt-BR" w:eastAsia="zh-CN" w:bidi="hi-IN"/>
+        </w:rPr>
+        <w:t xml:space="preserve">completamente </w:t>
+      </w:r>
+      <w:r>
+        <w:rPr>
+          <w:rFonts w:eastAsia="Noto Serif CJK SC" w:cs="Noto Sans Devanagari" w:ascii="Garamond" w:hAnsi="Garamond"/>
+          <w:i w:val="false"/>
+          <w:iCs w:val="false"/>
+          <w:color w:val="00A0FC"/>
+          <w:kern w:val="2"/>
+          <w:sz w:val="36"/>
+          <w:szCs w:val="36"/>
+          <w:lang w:val="pt-BR" w:eastAsia="zh-CN" w:bidi="hi-IN"/>
+        </w:rPr>
+        <w:t>anulada.</w:t>
+      </w:r>
+    </w:p>
+    <w:p>
+      <w:pPr>
+        <w:pStyle w:val="Normal"/>
+        <w:bidi w:val="0"/>
+        <w:ind w:left="709" w:hanging="0"/>
+        <w:jc w:val="both"/>
+        <w:rPr>
+          <w:rFonts w:ascii="Garamond" w:hAnsi="Garamond"/>
+          <w:color w:val="00A0FC"/>
+          <w:sz w:val="36"/>
+          <w:szCs w:val="36"/>
+        </w:rPr>
+      </w:pPr>
+      <w:r>
+        <w:rPr>
+          <w:rFonts w:ascii="Garamond" w:hAnsi="Garamond"/>
+          <w:color w:val="00A0FC"/>
+          <w:sz w:val="36"/>
+          <w:szCs w:val="36"/>
+        </w:rPr>
+      </w:r>
+    </w:p>
+    <w:p>
+      <w:pPr>
+        <w:pStyle w:val="Normal"/>
+        <w:bidi w:val="0"/>
+        <w:ind w:left="709" w:hanging="0"/>
+        <w:jc w:val="both"/>
+        <w:rPr>
+          <w:rFonts w:ascii="Garamond" w:hAnsi="Garamond"/>
+          <w:color w:val="00A0FC"/>
+          <w:sz w:val="36"/>
+          <w:szCs w:val="36"/>
+        </w:rPr>
+      </w:pPr>
+      <w:r>
+        <w:rPr>
+          <w:rFonts w:eastAsia="Noto Serif CJK SC" w:cs="Noto Sans Devanagari" w:ascii="Garamond" w:hAnsi="Garamond"/>
+          <w:i w:val="false"/>
+          <w:iCs w:val="false"/>
+          <w:color w:val="00A0FC"/>
+          <w:kern w:val="2"/>
+          <w:sz w:val="36"/>
+          <w:szCs w:val="36"/>
+          <w:lang w:val="pt-BR" w:eastAsia="zh-CN" w:bidi="hi-IN"/>
+        </w:rPr>
+        <w:t xml:space="preserve">A Espiritualidade responde que não há dúvidas quanto a isso, mas enfatiza uma vez mais que essa subjugação nunca acontece sem o consentimento ou a vontade do Espírito encarnado. Portanto, a possessão, conforme explicada pela Espiritualidade, só ocorre se o Espírito encarnado permitir. </w:t>
       </w:r>
     </w:p>
     <w:p>
@@ -2665,7 +3032,7 @@
           <w:szCs w:val="36"/>
           <w:lang w:val="pt-BR" w:eastAsia="zh-CN" w:bidi="hi-IN"/>
         </w:rPr>
-        <w:t>Anteriormente a Espiritualidade nos disse que a possessão só se dá pela vontade e permissão do Espírito encarnado. Se essa vontade permite a criação dos laços com Espíritos inferiores, é ela também que permite o rompimento desses laços.</w:t>
+        <w:t>Anteriormente a Espiritualidade nos disse que a possessão só se dá pela vontade e permissão do Espírito encarnado. Se essa vontade permite a criação dos laços com Espíritos inferiores, ela também permite o rompimento desses laços.</w:t>
       </w:r>
     </w:p>
     <w:p>
@@ -3412,6 +3779,23 @@
         </w:rPr>
       </w:pPr>
       <w:r>
+        <w:rPr/>
+      </w:r>
+    </w:p>
+    <w:p>
+      <w:pPr>
+        <w:pStyle w:val="Normal"/>
+        <w:bidi w:val="0"/>
+        <w:ind w:left="709" w:hanging="0"/>
+        <w:jc w:val="both"/>
+        <w:rPr>
+          <w:rFonts w:ascii="Garamond" w:hAnsi="Garamond"/>
+          <w:color w:val="00A0FC"/>
+          <w:sz w:val="36"/>
+          <w:szCs w:val="36"/>
+        </w:rPr>
+      </w:pPr>
+      <w:r>
         <w:rPr>
           <w:rFonts w:eastAsia="Noto Serif CJK SC" w:cs="Noto Sans Devanagari" w:ascii="Garamond" w:hAnsi="Garamond"/>
           <w:i w:val="false"/>
@@ -3765,7 +4149,33 @@
           <w:szCs w:val="36"/>
           <w:lang w:val="pt-BR" w:eastAsia="zh-CN" w:bidi="hi-IN"/>
         </w:rPr>
-        <w:t>Entretanto, a Espiritualidade diz que de nada adiantam as condições daquele que quer ajudar se o subjugado não quiser ser ajudado. Por mais estranho que possa parecer, muitas vezes o subjugado se compraz na subordinação.</w:t>
+        <w:t xml:space="preserve">Entretanto, a Espiritualidade diz que de nada adiantam as condições daquele que quer ajudar se o </w:t>
+      </w:r>
+      <w:r>
+        <w:rPr>
+          <w:rFonts w:eastAsia="Noto Serif CJK SC" w:cs="Noto Sans Devanagari" w:ascii="Garamond" w:hAnsi="Garamond"/>
+          <w:i w:val="false"/>
+          <w:iCs w:val="false"/>
+          <w:color w:val="00A0FC"/>
+          <w:kern w:val="2"/>
+          <w:sz w:val="36"/>
+          <w:szCs w:val="36"/>
+          <w:lang w:val="pt-BR" w:eastAsia="zh-CN" w:bidi="hi-IN"/>
+        </w:rPr>
+        <w:t>fascinado</w:t>
+      </w:r>
+      <w:r>
+        <w:rPr>
+          <w:rFonts w:eastAsia="Noto Serif CJK SC" w:cs="Noto Sans Devanagari" w:ascii="Garamond" w:hAnsi="Garamond"/>
+          <w:i w:val="false"/>
+          <w:iCs w:val="false"/>
+          <w:color w:val="00A0FC"/>
+          <w:kern w:val="2"/>
+          <w:sz w:val="36"/>
+          <w:szCs w:val="36"/>
+          <w:lang w:val="pt-BR" w:eastAsia="zh-CN" w:bidi="hi-IN"/>
+        </w:rPr>
+        <w:t xml:space="preserve"> não quiser ser ajudado. Por mais estranho que possa parecer, muitas vezes o subjugado se compraz na subordinação.</w:t>
       </w:r>
     </w:p>
     <w:p>
@@ -3863,7 +4273,33 @@
           <w:szCs w:val="36"/>
           <w:lang w:val="pt-BR" w:eastAsia="zh-CN" w:bidi="hi-IN"/>
         </w:rPr>
-        <w:t>A Espiritualidade conclui dizendo que, independente do subjugado querer ser ajudado ou não, se a pessoa que pretende auxiliar não for boa de coração, nada poderá fazer pois, os bons Espíritos não lhe atendem ao chamado e os maus não a temem.</w:t>
+        <w:t>A Espiritualidade conclui dizendo que, independente do subjugado querer ser ajudado ou não, se a pessoa que pretende auxiliar não for boa de coração, nada poderá fazer</w:t>
+      </w:r>
+      <w:r>
+        <w:rPr>
+          <w:rFonts w:eastAsia="Noto Serif CJK SC" w:cs="Noto Sans Devanagari" w:ascii="Garamond" w:hAnsi="Garamond"/>
+          <w:i w:val="false"/>
+          <w:iCs w:val="false"/>
+          <w:color w:val="00A0FC"/>
+          <w:kern w:val="2"/>
+          <w:sz w:val="36"/>
+          <w:szCs w:val="36"/>
+          <w:lang w:val="pt-BR" w:eastAsia="zh-CN" w:bidi="hi-IN"/>
+        </w:rPr>
+        <w:t>,</w:t>
+      </w:r>
+      <w:r>
+        <w:rPr>
+          <w:rFonts w:eastAsia="Noto Serif CJK SC" w:cs="Noto Sans Devanagari" w:ascii="Garamond" w:hAnsi="Garamond"/>
+          <w:i w:val="false"/>
+          <w:iCs w:val="false"/>
+          <w:color w:val="00A0FC"/>
+          <w:kern w:val="2"/>
+          <w:sz w:val="36"/>
+          <w:szCs w:val="36"/>
+          <w:lang w:val="pt-BR" w:eastAsia="zh-CN" w:bidi="hi-IN"/>
+        </w:rPr>
+        <w:t xml:space="preserve"> pois os bons Espíritos não lhe atendem ao chamado e os maus não a temem.</w:t>
       </w:r>
     </w:p>
     <w:p>
@@ -4491,7 +4927,33 @@
           <w:szCs w:val="36"/>
           <w:lang w:val="pt-BR" w:eastAsia="zh-CN" w:bidi="hi-IN"/>
         </w:rPr>
-        <w:t>Nessa questão Kardec diz que existem pessoas que, apesar de carregarem boas intenções, continuam sendo obsidiadas. Podemos deduzir da pergunta de Kardec que pessoas de bom coração não deveriam sofrer o assédio de Espíritos obsessores. Contudo, isso acontece. Se assim é, qual então o melhor método para nos vermos livres dos ataques de Espíritos obsessores?</w:t>
+        <w:t xml:space="preserve">Nessa questão Kardec </w:t>
+      </w:r>
+      <w:r>
+        <w:rPr>
+          <w:rFonts w:eastAsia="Noto Serif CJK SC" w:cs="Noto Sans Devanagari" w:ascii="Garamond" w:hAnsi="Garamond"/>
+          <w:i w:val="false"/>
+          <w:iCs w:val="false"/>
+          <w:color w:val="00A0FC"/>
+          <w:kern w:val="2"/>
+          <w:sz w:val="36"/>
+          <w:szCs w:val="36"/>
+          <w:lang w:val="pt-BR" w:eastAsia="zh-CN" w:bidi="hi-IN"/>
+        </w:rPr>
+        <w:t>fala daquelas</w:t>
+      </w:r>
+      <w:r>
+        <w:rPr>
+          <w:rFonts w:eastAsia="Noto Serif CJK SC" w:cs="Noto Sans Devanagari" w:ascii="Garamond" w:hAnsi="Garamond"/>
+          <w:i w:val="false"/>
+          <w:iCs w:val="false"/>
+          <w:color w:val="00A0FC"/>
+          <w:kern w:val="2"/>
+          <w:sz w:val="36"/>
+          <w:szCs w:val="36"/>
+          <w:lang w:val="pt-BR" w:eastAsia="zh-CN" w:bidi="hi-IN"/>
+        </w:rPr>
+        <w:t xml:space="preserve"> pessoas que, apesar de carregarem boas intenções, continuam sendo obsidiadas. Podemos deduzir da pergunta que pessoas de bom coração não deveriam sofrer o assédio de Espíritos obsessores. Contudo, isso acontece. Se assim é, qual então o melhor método para nos vermos livres dos ataques de Espíritos obsessores?</w:t>
       </w:r>
     </w:p>
     <w:p>
@@ -4736,7 +5198,33 @@
           <w:szCs w:val="36"/>
           <w:lang w:val="pt-BR" w:eastAsia="zh-CN" w:bidi="hi-IN"/>
         </w:rPr>
-        <w:t xml:space="preserve">Quando tomamos consciência da nossa necessidade de reforma íntima e damos início ao processo de transformação, automaticamente nos tornamos alvo daqueles Espíritos que não desejam nossa evolução espiritual. </w:t>
+        <w:t>Quando tomamos consciência da nossa necessidade de reforma íntima e damos início ao processo de transformação, automaticamente nos tornamos alvo</w:t>
+      </w:r>
+      <w:r>
+        <w:rPr>
+          <w:rFonts w:eastAsia="Noto Serif CJK SC" w:cs="Noto Sans Devanagari" w:ascii="Garamond" w:hAnsi="Garamond"/>
+          <w:i w:val="false"/>
+          <w:iCs w:val="false"/>
+          <w:color w:val="00A0FC"/>
+          <w:kern w:val="2"/>
+          <w:sz w:val="36"/>
+          <w:szCs w:val="36"/>
+          <w:lang w:val="pt-BR" w:eastAsia="zh-CN" w:bidi="hi-IN"/>
+        </w:rPr>
+        <w:t>s</w:t>
+      </w:r>
+      <w:r>
+        <w:rPr>
+          <w:rFonts w:eastAsia="Noto Serif CJK SC" w:cs="Noto Sans Devanagari" w:ascii="Garamond" w:hAnsi="Garamond"/>
+          <w:i w:val="false"/>
+          <w:iCs w:val="false"/>
+          <w:color w:val="00A0FC"/>
+          <w:kern w:val="2"/>
+          <w:sz w:val="36"/>
+          <w:szCs w:val="36"/>
+          <w:lang w:val="pt-BR" w:eastAsia="zh-CN" w:bidi="hi-IN"/>
+        </w:rPr>
+        <w:t xml:space="preserve"> daqueles Espíritos que não desejam nossa evolução espiritual. </w:t>
       </w:r>
     </w:p>
     <w:p>
@@ -4834,86 +5322,78 @@
           <w:szCs w:val="36"/>
           <w:lang w:val="pt-BR" w:eastAsia="zh-CN" w:bidi="hi-IN"/>
         </w:rPr>
-        <w:t>Então é uma ilusão pensarmos que o fato de nos esforçarmos para evoluirmos espiritualmente irá nos isentar das investidas dos Espíritos inferiores contra nós.</w:t>
-      </w:r>
-    </w:p>
-    <w:p>
-      <w:pPr>
-        <w:pStyle w:val="Normal"/>
-        <w:bidi w:val="0"/>
-        <w:ind w:left="709" w:hanging="0"/>
-        <w:jc w:val="both"/>
-        <w:rPr>
-          <w:rFonts w:ascii="Garamond" w:hAnsi="Garamond"/>
-          <w:color w:val="00A0FC"/>
-          <w:sz w:val="36"/>
-          <w:szCs w:val="36"/>
-        </w:rPr>
-      </w:pPr>
-      <w:r>
-        <w:rPr>
-          <w:rFonts w:ascii="Garamond" w:hAnsi="Garamond"/>
-          <w:color w:val="00A0FC"/>
-          <w:sz w:val="36"/>
-          <w:szCs w:val="36"/>
-        </w:rPr>
-      </w:r>
-    </w:p>
-    <w:p>
-      <w:pPr>
-        <w:pStyle w:val="Normal"/>
-        <w:bidi w:val="0"/>
-        <w:ind w:left="709" w:hanging="0"/>
-        <w:jc w:val="both"/>
-        <w:rPr>
-          <w:rFonts w:ascii="Garamond" w:hAnsi="Garamond"/>
-          <w:color w:val="00A0FC"/>
-          <w:sz w:val="36"/>
-          <w:szCs w:val="36"/>
-        </w:rPr>
-      </w:pPr>
-      <w:r>
-        <w:rPr>
-          <w:rFonts w:eastAsia="Noto Serif CJK SC" w:cs="Noto Sans Devanagari" w:ascii="Garamond" w:hAnsi="Garamond"/>
-          <w:i w:val="false"/>
-          <w:iCs w:val="false"/>
-          <w:color w:val="00A0FC"/>
-          <w:kern w:val="2"/>
-          <w:sz w:val="36"/>
-          <w:szCs w:val="36"/>
-          <w:lang w:val="pt-BR" w:eastAsia="zh-CN" w:bidi="hi-IN"/>
-        </w:rPr>
-        <w:t>Na resposta dada a Kardec, a Espiritualidade diz que não devemos dar ouvidos às sugestões desses Espíritos. Essa é uma das mais perigosas ferramentas que eles têm contra nós</w:t>
-      </w:r>
-      <w:r>
-        <w:rPr>
-          <w:rFonts w:eastAsia="Noto Serif CJK SC" w:cs="Noto Sans Devanagari" w:ascii="Garamond" w:hAnsi="Garamond"/>
-          <w:i w:val="false"/>
-          <w:iCs w:val="false"/>
-          <w:color w:val="00A0FC"/>
-          <w:kern w:val="2"/>
-          <w:sz w:val="36"/>
-          <w:szCs w:val="36"/>
-          <w:lang w:val="pt-BR" w:eastAsia="zh-CN" w:bidi="hi-IN"/>
-        </w:rPr>
-        <w:t>.</w:t>
-      </w:r>
-    </w:p>
-    <w:p>
-      <w:pPr>
-        <w:pStyle w:val="Normal"/>
-        <w:bidi w:val="0"/>
-        <w:ind w:left="709" w:hanging="0"/>
-        <w:jc w:val="both"/>
-        <w:rPr>
-          <w:rFonts w:ascii="Garamond" w:hAnsi="Garamond"/>
-          <w:color w:val="00A0FC"/>
-          <w:sz w:val="36"/>
-          <w:szCs w:val="36"/>
-        </w:rPr>
-      </w:pPr>
-      <w:r>
-        <w:rPr/>
+        <w:t>Então é uma ilusão pensarmos que o fato de nos esforçarmos para evoluir espiritualmente irá nos isentar das investidas dos Espíritos inferiores contra nós.</w:t>
+      </w:r>
+    </w:p>
+    <w:p>
+      <w:pPr>
+        <w:pStyle w:val="Normal"/>
+        <w:bidi w:val="0"/>
+        <w:ind w:left="709" w:hanging="0"/>
+        <w:jc w:val="both"/>
+        <w:rPr>
+          <w:rFonts w:ascii="Garamond" w:hAnsi="Garamond"/>
+          <w:color w:val="00A0FC"/>
+          <w:sz w:val="36"/>
+          <w:szCs w:val="36"/>
+        </w:rPr>
+      </w:pPr>
+      <w:r>
+        <w:rPr>
+          <w:rFonts w:ascii="Garamond" w:hAnsi="Garamond"/>
+          <w:color w:val="00A0FC"/>
+          <w:sz w:val="36"/>
+          <w:szCs w:val="36"/>
+        </w:rPr>
+      </w:r>
+    </w:p>
+    <w:p>
+      <w:pPr>
+        <w:pStyle w:val="Normal"/>
+        <w:bidi w:val="0"/>
+        <w:ind w:left="709" w:hanging="0"/>
+        <w:jc w:val="both"/>
+        <w:rPr>
+          <w:rFonts w:ascii="Garamond" w:hAnsi="Garamond"/>
+          <w:color w:val="00A0FC"/>
+          <w:sz w:val="36"/>
+          <w:szCs w:val="36"/>
+        </w:rPr>
+      </w:pPr>
+      <w:r>
+        <w:rPr>
+          <w:rFonts w:eastAsia="Noto Serif CJK SC" w:cs="Noto Sans Devanagari" w:ascii="Garamond" w:hAnsi="Garamond"/>
+          <w:i w:val="false"/>
+          <w:iCs w:val="false"/>
+          <w:color w:val="00A0FC"/>
+          <w:kern w:val="2"/>
+          <w:sz w:val="36"/>
+          <w:szCs w:val="36"/>
+          <w:lang w:val="pt-BR" w:eastAsia="zh-CN" w:bidi="hi-IN"/>
+        </w:rPr>
+        <w:t>Na resposta dada a Kardec, a Espiritualidade diz que não devemos dar ouvidos às sugestões desses Espíritos. Essa é uma das mais perigosas ferramentas que eles têm contra nós.</w:t>
+      </w:r>
+    </w:p>
+    <w:p>
+      <w:pPr>
+        <w:pStyle w:val="Normal"/>
+        <w:bidi w:val="0"/>
+        <w:ind w:left="709" w:hanging="0"/>
+        <w:jc w:val="both"/>
+        <w:rPr>
+          <w:rFonts w:ascii="Garamond" w:hAnsi="Garamond"/>
+          <w:color w:val="00A0FC"/>
+          <w:sz w:val="36"/>
+          <w:szCs w:val="36"/>
+        </w:rPr>
+      </w:pPr>
+      <w:r>
+        <w:rPr>
+          <w:rFonts w:ascii="Garamond" w:hAnsi="Garamond"/>
+          <w:color w:val="00A0FC"/>
+          <w:sz w:val="36"/>
+          <w:szCs w:val="36"/>
+        </w:rPr>
       </w:r>
     </w:p>
     <w:p>
@@ -4957,51 +5437,87 @@
         </w:rPr>
       </w:pPr>
       <w:r>
-        <w:rPr/>
-      </w:r>
-    </w:p>
-    <w:p>
-      <w:pPr>
-        <w:pStyle w:val="Normal"/>
-        <w:bidi w:val="0"/>
-        <w:ind w:left="709" w:hanging="0"/>
-        <w:jc w:val="both"/>
-        <w:rPr>
-          <w:rFonts w:ascii="Garamond" w:hAnsi="Garamond"/>
-          <w:color w:val="00A0FC"/>
-          <w:sz w:val="36"/>
-          <w:szCs w:val="36"/>
-        </w:rPr>
-      </w:pPr>
-      <w:r>
-        <w:rPr>
-          <w:rFonts w:eastAsia="Noto Serif CJK SC" w:cs="Noto Sans Devanagari" w:ascii="Garamond" w:hAnsi="Garamond"/>
-          <w:i w:val="false"/>
-          <w:iCs w:val="false"/>
-          <w:color w:val="00A0FC"/>
-          <w:kern w:val="2"/>
-          <w:sz w:val="36"/>
-          <w:szCs w:val="36"/>
-          <w:lang w:val="pt-BR" w:eastAsia="zh-CN" w:bidi="hi-IN"/>
-        </w:rPr>
-        <w:t>Sabendo disso, o quê esses Espíritos fazem? Eles nos sugerem apenas uma parte da ideia que eles querem que aceitemos. Uma vez aceita aquela pequena parte, eles trazem outra e depois outra e assim sucessivamente, até que a ideia completa já tenha sido aceita por nós.</w:t>
-      </w:r>
-    </w:p>
-    <w:p>
-      <w:pPr>
-        <w:pStyle w:val="Normal"/>
-        <w:bidi w:val="0"/>
-        <w:ind w:left="709" w:hanging="0"/>
-        <w:jc w:val="both"/>
-        <w:rPr>
-          <w:rFonts w:ascii="Garamond" w:hAnsi="Garamond"/>
-          <w:color w:val="00A0FC"/>
-          <w:sz w:val="36"/>
-          <w:szCs w:val="36"/>
-        </w:rPr>
-      </w:pPr>
-      <w:r>
-        <w:rPr/>
+        <w:rPr>
+          <w:rFonts w:ascii="Garamond" w:hAnsi="Garamond"/>
+          <w:color w:val="00A0FC"/>
+          <w:sz w:val="36"/>
+          <w:szCs w:val="36"/>
+        </w:rPr>
+      </w:r>
+    </w:p>
+    <w:p>
+      <w:pPr>
+        <w:pStyle w:val="Normal"/>
+        <w:bidi w:val="0"/>
+        <w:ind w:left="709" w:hanging="0"/>
+        <w:jc w:val="both"/>
+        <w:rPr>
+          <w:rFonts w:ascii="Garamond" w:hAnsi="Garamond"/>
+          <w:color w:val="00A0FC"/>
+          <w:sz w:val="36"/>
+          <w:szCs w:val="36"/>
+        </w:rPr>
+      </w:pPr>
+      <w:r>
+        <w:rPr>
+          <w:rFonts w:eastAsia="Noto Serif CJK SC" w:cs="Noto Sans Devanagari" w:ascii="Garamond" w:hAnsi="Garamond"/>
+          <w:i w:val="false"/>
+          <w:iCs w:val="false"/>
+          <w:color w:val="00A0FC"/>
+          <w:kern w:val="2"/>
+          <w:sz w:val="36"/>
+          <w:szCs w:val="36"/>
+          <w:lang w:val="pt-BR" w:eastAsia="zh-CN" w:bidi="hi-IN"/>
+        </w:rPr>
+        <w:t>Sabendo disso, o qu</w:t>
+      </w:r>
+      <w:r>
+        <w:rPr>
+          <w:rFonts w:eastAsia="Noto Serif CJK SC" w:cs="Noto Sans Devanagari" w:ascii="Garamond" w:hAnsi="Garamond"/>
+          <w:i w:val="false"/>
+          <w:iCs w:val="false"/>
+          <w:color w:val="00A0FC"/>
+          <w:kern w:val="2"/>
+          <w:sz w:val="36"/>
+          <w:szCs w:val="36"/>
+          <w:lang w:val="pt-BR" w:eastAsia="zh-CN" w:bidi="hi-IN"/>
+        </w:rPr>
+        <w:t>e</w:t>
+      </w:r>
+      <w:r>
+        <w:rPr>
+          <w:rFonts w:eastAsia="Noto Serif CJK SC" w:cs="Noto Sans Devanagari" w:ascii="Garamond" w:hAnsi="Garamond"/>
+          <w:i w:val="false"/>
+          <w:iCs w:val="false"/>
+          <w:color w:val="00A0FC"/>
+          <w:kern w:val="2"/>
+          <w:sz w:val="36"/>
+          <w:szCs w:val="36"/>
+          <w:lang w:val="pt-BR" w:eastAsia="zh-CN" w:bidi="hi-IN"/>
+        </w:rPr>
+        <w:t xml:space="preserve"> esses Espíritos fazem? Eles nos sugerem apenas uma parte da ideia que eles querem que aceitemos. Uma vez aceita aquela pequena parte, eles trazem outra e depois outra e assim sucessivamente, até que a ideia completa já tenha sido aceita por nós.</w:t>
+      </w:r>
+    </w:p>
+    <w:p>
+      <w:pPr>
+        <w:pStyle w:val="Normal"/>
+        <w:bidi w:val="0"/>
+        <w:ind w:left="709" w:hanging="0"/>
+        <w:jc w:val="both"/>
+        <w:rPr>
+          <w:rFonts w:ascii="Garamond" w:hAnsi="Garamond"/>
+          <w:color w:val="00A0FC"/>
+          <w:sz w:val="36"/>
+          <w:szCs w:val="36"/>
+        </w:rPr>
+      </w:pPr>
+      <w:r>
+        <w:rPr>
+          <w:rFonts w:ascii="Garamond" w:hAnsi="Garamond"/>
+          <w:color w:val="00A0FC"/>
+          <w:sz w:val="36"/>
+          <w:szCs w:val="36"/>
+        </w:rPr>
       </w:r>
     </w:p>
     <w:p>
@@ -5045,7 +5561,12 @@
         </w:rPr>
       </w:pPr>
       <w:r>
-        <w:rPr/>
+        <w:rPr>
+          <w:rFonts w:ascii="Garamond" w:hAnsi="Garamond"/>
+          <w:color w:val="00A0FC"/>
+          <w:sz w:val="36"/>
+          <w:szCs w:val="36"/>
+        </w:rPr>
       </w:r>
     </w:p>
     <w:p>
@@ -5089,7 +5610,12 @@
         </w:rPr>
       </w:pPr>
       <w:r>
-        <w:rPr/>
+        <w:rPr>
+          <w:rFonts w:ascii="Garamond" w:hAnsi="Garamond"/>
+          <w:color w:val="00A0FC"/>
+          <w:sz w:val="36"/>
+          <w:szCs w:val="36"/>
+        </w:rPr>
       </w:r>
     </w:p>
     <w:p>
@@ -5133,7 +5659,12 @@
         </w:rPr>
       </w:pPr>
       <w:r>
-        <w:rPr/>
+        <w:rPr>
+          <w:rFonts w:ascii="Garamond" w:hAnsi="Garamond"/>
+          <w:color w:val="00A0FC"/>
+          <w:sz w:val="36"/>
+          <w:szCs w:val="36"/>
+        </w:rPr>
       </w:r>
     </w:p>
     <w:p>
@@ -5177,7 +5708,12 @@
         </w:rPr>
       </w:pPr>
       <w:r>
-        <w:rPr/>
+        <w:rPr>
+          <w:rFonts w:ascii="Garamond" w:hAnsi="Garamond"/>
+          <w:color w:val="00A0FC"/>
+          <w:sz w:val="36"/>
+          <w:szCs w:val="36"/>
+        </w:rPr>
       </w:r>
     </w:p>
     <w:p>
@@ -5221,7 +5757,12 @@
         </w:rPr>
       </w:pPr>
       <w:r>
-        <w:rPr/>
+        <w:rPr>
+          <w:rFonts w:ascii="Garamond" w:hAnsi="Garamond"/>
+          <w:color w:val="00A0FC"/>
+          <w:sz w:val="36"/>
+          <w:szCs w:val="36"/>
+        </w:rPr>
       </w:r>
     </w:p>
     <w:p>
@@ -5265,7 +5806,12 @@
         </w:rPr>
       </w:pPr>
       <w:r>
-        <w:rPr/>
+        <w:rPr>
+          <w:rFonts w:ascii="Garamond" w:hAnsi="Garamond"/>
+          <w:color w:val="00A0FC"/>
+          <w:sz w:val="36"/>
+          <w:szCs w:val="36"/>
+        </w:rPr>
       </w:r>
     </w:p>
     <w:p>
@@ -5309,7 +5855,12 @@
         </w:rPr>
       </w:pPr>
       <w:r>
-        <w:rPr/>
+        <w:rPr>
+          <w:rFonts w:ascii="Garamond" w:hAnsi="Garamond"/>
+          <w:color w:val="00A0FC"/>
+          <w:sz w:val="36"/>
+          <w:szCs w:val="36"/>
+        </w:rPr>
       </w:r>
     </w:p>
     <w:p>
@@ -5332,18 +5883,7 @@
           <w:szCs w:val="36"/>
           <w:lang w:val="pt-BR" w:eastAsia="zh-CN" w:bidi="hi-IN"/>
         </w:rPr>
-        <w:t>47</w:t>
-      </w:r>
-      <w:r>
-        <w:rPr>
-          <w:rFonts w:eastAsia="Noto Serif CJK SC" w:cs="Noto Sans Devanagari" w:ascii="Garamond" w:hAnsi="Garamond"/>
-          <w:color w:val="auto"/>
-          <w:kern w:val="2"/>
-          <w:sz w:val="36"/>
-          <w:szCs w:val="36"/>
-          <w:lang w:val="pt-BR" w:eastAsia="zh-CN" w:bidi="hi-IN"/>
-        </w:rPr>
-        <w:t>9</w:t>
+        <w:t>479</w:t>
       </w:r>
       <w:r>
         <w:rPr>
@@ -5409,8 +5949,342 @@
           <w:szCs w:val="36"/>
           <w:lang w:val="pt-BR" w:eastAsia="zh-CN" w:bidi="hi-IN"/>
         </w:rPr>
-        <w:t>A prece é em tudo um poderoso auxílio, mas crede que não basta</w:t>
-      </w:r>
+        <w:t>A prece é em tudo um poderoso auxílio, mas crede que não basta que alguém murmure algumas palavras, para que obtenha o que deseja. Deus assiste os que obram, não os que se limitam a pedir. É, pois, indispensável que o obsidiado faça, por sua parte, o que se torne necessário para destruir em si mesmo a causa da atração dos maus Espíritos."</w:t>
+      </w:r>
+    </w:p>
+    <w:p>
+      <w:pPr>
+        <w:pStyle w:val="Normal"/>
+        <w:bidi w:val="0"/>
+        <w:ind w:hanging="0"/>
+        <w:jc w:val="both"/>
+        <w:rPr>
+          <w:color w:val="auto"/>
+        </w:rPr>
+      </w:pPr>
+      <w:r>
+        <w:rPr>
+          <w:color w:val="auto"/>
+        </w:rPr>
+      </w:r>
+    </w:p>
+    <w:p>
+      <w:pPr>
+        <w:pStyle w:val="Normal"/>
+        <w:bidi w:val="0"/>
+        <w:ind w:left="709" w:hanging="0"/>
+        <w:jc w:val="both"/>
+        <w:rPr>
+          <w:rFonts w:ascii="Garamond" w:hAnsi="Garamond"/>
+          <w:color w:val="00A0FC"/>
+          <w:sz w:val="36"/>
+          <w:szCs w:val="36"/>
+        </w:rPr>
+      </w:pPr>
+      <w:r>
+        <w:rPr>
+          <w:rStyle w:val="StrongEmphasis"/>
+          <w:rFonts w:eastAsia="Noto Serif CJK SC" w:cs="Noto Sans Devanagari" w:ascii="Garamond" w:hAnsi="Garamond"/>
+          <w:b w:val="false"/>
+          <w:bCs w:val="false"/>
+          <w:i w:val="false"/>
+          <w:iCs w:val="false"/>
+          <w:color w:val="00A0FC"/>
+          <w:kern w:val="2"/>
+          <w:sz w:val="36"/>
+          <w:szCs w:val="36"/>
+          <w:lang w:val="pt-BR" w:eastAsia="zh-CN" w:bidi="hi-IN"/>
+        </w:rPr>
+        <w:t>Kardec pergunta se a prece é um recurso eficiente no tratamento da obsessão.</w:t>
+      </w:r>
+    </w:p>
+    <w:p>
+      <w:pPr>
+        <w:pStyle w:val="Normal"/>
+        <w:bidi w:val="0"/>
+        <w:ind w:left="709" w:hanging="0"/>
+        <w:jc w:val="both"/>
+        <w:rPr>
+          <w:rFonts w:ascii="Garamond" w:hAnsi="Garamond"/>
+          <w:color w:val="00A0FC"/>
+          <w:sz w:val="36"/>
+          <w:szCs w:val="36"/>
+        </w:rPr>
+      </w:pPr>
+      <w:r>
+        <w:rPr>
+          <w:rFonts w:ascii="Garamond" w:hAnsi="Garamond"/>
+          <w:color w:val="00A0FC"/>
+          <w:sz w:val="36"/>
+          <w:szCs w:val="36"/>
+        </w:rPr>
+      </w:r>
+    </w:p>
+    <w:p>
+      <w:pPr>
+        <w:pStyle w:val="Normal"/>
+        <w:bidi w:val="0"/>
+        <w:ind w:left="709" w:hanging="0"/>
+        <w:jc w:val="both"/>
+        <w:rPr>
+          <w:rFonts w:ascii="Garamond" w:hAnsi="Garamond"/>
+          <w:color w:val="00A0FC"/>
+          <w:sz w:val="36"/>
+          <w:szCs w:val="36"/>
+        </w:rPr>
+      </w:pPr>
+      <w:r>
+        <w:rPr>
+          <w:rStyle w:val="StrongEmphasis"/>
+          <w:rFonts w:eastAsia="Noto Serif CJK SC" w:cs="Noto Sans Devanagari" w:ascii="Garamond" w:hAnsi="Garamond"/>
+          <w:b w:val="false"/>
+          <w:bCs w:val="false"/>
+          <w:i w:val="false"/>
+          <w:iCs w:val="false"/>
+          <w:color w:val="00A0FC"/>
+          <w:kern w:val="2"/>
+          <w:sz w:val="36"/>
+          <w:szCs w:val="36"/>
+          <w:lang w:val="pt-BR" w:eastAsia="zh-CN" w:bidi="hi-IN"/>
+        </w:rPr>
+        <w:t>Obviamente a Espiritualidade responde que sim, enfatizando que a prece é um recurso valioso em todas as ocasiões. Porém ela faz 3 ressalvas:</w:t>
+      </w:r>
+    </w:p>
+    <w:p>
+      <w:pPr>
+        <w:pStyle w:val="Normal"/>
+        <w:bidi w:val="0"/>
+        <w:ind w:left="709" w:hanging="0"/>
+        <w:jc w:val="both"/>
+        <w:rPr>
+          <w:rFonts w:ascii="Garamond" w:hAnsi="Garamond"/>
+          <w:color w:val="00A0FC"/>
+          <w:sz w:val="36"/>
+          <w:szCs w:val="36"/>
+        </w:rPr>
+      </w:pPr>
+      <w:r>
+        <w:rPr>
+          <w:rFonts w:ascii="Garamond" w:hAnsi="Garamond"/>
+          <w:color w:val="00A0FC"/>
+          <w:sz w:val="36"/>
+          <w:szCs w:val="36"/>
+        </w:rPr>
+      </w:r>
+    </w:p>
+    <w:p>
+      <w:pPr>
+        <w:pStyle w:val="Normal"/>
+        <w:bidi w:val="0"/>
+        <w:ind w:left="709" w:hanging="0"/>
+        <w:jc w:val="both"/>
+        <w:rPr>
+          <w:rFonts w:ascii="Garamond" w:hAnsi="Garamond"/>
+          <w:color w:val="00A0FC"/>
+          <w:sz w:val="36"/>
+          <w:szCs w:val="36"/>
+        </w:rPr>
+      </w:pPr>
+      <w:r>
+        <w:rPr>
+          <w:rStyle w:val="StrongEmphasis"/>
+          <w:rFonts w:eastAsia="Noto Serif CJK SC" w:cs="Noto Sans Devanagari" w:ascii="Garamond" w:hAnsi="Garamond"/>
+          <w:b w:val="false"/>
+          <w:bCs w:val="false"/>
+          <w:i w:val="false"/>
+          <w:iCs w:val="false"/>
+          <w:color w:val="00A0FC"/>
+          <w:kern w:val="2"/>
+          <w:sz w:val="36"/>
+          <w:szCs w:val="36"/>
+          <w:lang w:val="pt-BR" w:eastAsia="zh-CN" w:bidi="hi-IN"/>
+        </w:rPr>
+        <w:t>Para que funcione, a prece deve ser verdadeira, nascida no coração. Preces recitadas mecanicamente não exercem nenhum poder contra os Espíritos obsessores;</w:t>
+      </w:r>
+    </w:p>
+    <w:p>
+      <w:pPr>
+        <w:pStyle w:val="Normal"/>
+        <w:bidi w:val="0"/>
+        <w:ind w:left="709" w:hanging="0"/>
+        <w:jc w:val="both"/>
+        <w:rPr>
+          <w:rFonts w:ascii="Garamond" w:hAnsi="Garamond"/>
+          <w:color w:val="00A0FC"/>
+          <w:sz w:val="36"/>
+          <w:szCs w:val="36"/>
+        </w:rPr>
+      </w:pPr>
+      <w:r>
+        <w:rPr>
+          <w:rFonts w:ascii="Garamond" w:hAnsi="Garamond"/>
+          <w:color w:val="00A0FC"/>
+          <w:sz w:val="36"/>
+          <w:szCs w:val="36"/>
+        </w:rPr>
+      </w:r>
+    </w:p>
+    <w:p>
+      <w:pPr>
+        <w:pStyle w:val="Normal"/>
+        <w:bidi w:val="0"/>
+        <w:ind w:left="709" w:hanging="0"/>
+        <w:jc w:val="both"/>
+        <w:rPr>
+          <w:rFonts w:ascii="Garamond" w:hAnsi="Garamond"/>
+          <w:color w:val="00A0FC"/>
+          <w:sz w:val="36"/>
+          <w:szCs w:val="36"/>
+        </w:rPr>
+      </w:pPr>
+      <w:r>
+        <w:rPr>
+          <w:rStyle w:val="StrongEmphasis"/>
+          <w:rFonts w:eastAsia="Noto Serif CJK SC" w:cs="Noto Sans Devanagari" w:ascii="Garamond" w:hAnsi="Garamond"/>
+          <w:b w:val="false"/>
+          <w:bCs w:val="false"/>
+          <w:i w:val="false"/>
+          <w:iCs w:val="false"/>
+          <w:color w:val="00A0FC"/>
+          <w:kern w:val="2"/>
+          <w:sz w:val="36"/>
+          <w:szCs w:val="36"/>
+          <w:lang w:val="pt-BR" w:eastAsia="zh-CN" w:bidi="hi-IN"/>
+        </w:rPr>
+        <w:t xml:space="preserve">Não basta apenas permanecer em oração. Aquele que ora pedindo precisa oferecer de si mesmo algum trabalho realizado no bem. </w:t>
+      </w:r>
+    </w:p>
+    <w:p>
+      <w:pPr>
+        <w:pStyle w:val="Normal"/>
+        <w:bidi w:val="0"/>
+        <w:ind w:left="709" w:hanging="0"/>
+        <w:jc w:val="both"/>
+        <w:rPr>
+          <w:rFonts w:ascii="Garamond" w:hAnsi="Garamond"/>
+          <w:color w:val="00A0FC"/>
+          <w:sz w:val="36"/>
+          <w:szCs w:val="36"/>
+        </w:rPr>
+      </w:pPr>
+      <w:r>
+        <w:rPr/>
+      </w:r>
+    </w:p>
+    <w:p>
+      <w:pPr>
+        <w:pStyle w:val="Normal"/>
+        <w:bidi w:val="0"/>
+        <w:ind w:left="709" w:hanging="0"/>
+        <w:jc w:val="both"/>
+        <w:rPr>
+          <w:rFonts w:ascii="Garamond" w:hAnsi="Garamond"/>
+          <w:color w:val="00A0FC"/>
+          <w:sz w:val="36"/>
+          <w:szCs w:val="36"/>
+        </w:rPr>
+      </w:pPr>
+      <w:r>
+        <w:rPr>
+          <w:rStyle w:val="StrongEmphasis"/>
+          <w:rFonts w:eastAsia="Noto Serif CJK SC" w:cs="Noto Sans Devanagari" w:ascii="Garamond" w:hAnsi="Garamond"/>
+          <w:b w:val="false"/>
+          <w:bCs w:val="false"/>
+          <w:i w:val="false"/>
+          <w:iCs w:val="false"/>
+          <w:color w:val="00A0FC"/>
+          <w:kern w:val="2"/>
+          <w:sz w:val="36"/>
+          <w:szCs w:val="36"/>
+          <w:lang w:val="pt-BR" w:eastAsia="zh-CN" w:bidi="hi-IN"/>
+        </w:rPr>
+        <w:t>Por maior e melhor que seja a ajuda externa nos casos de obsessão, de nada ela servirá se o obsidiado não fizer a sua parte de forma a destruir em si mesmo, as causas da atração dos maus Espíritos.</w:t>
+      </w:r>
+    </w:p>
+    <w:p>
+      <w:pPr>
+        <w:pStyle w:val="Normal"/>
+        <w:bidi w:val="0"/>
+        <w:ind w:left="709" w:hanging="0"/>
+        <w:jc w:val="both"/>
+        <w:rPr>
+          <w:rFonts w:ascii="Garamond" w:hAnsi="Garamond"/>
+          <w:color w:val="00A0FC"/>
+          <w:sz w:val="36"/>
+          <w:szCs w:val="36"/>
+        </w:rPr>
+      </w:pPr>
+      <w:r>
+        <w:rPr>
+          <w:rFonts w:ascii="Garamond" w:hAnsi="Garamond"/>
+          <w:color w:val="00A0FC"/>
+          <w:sz w:val="36"/>
+          <w:szCs w:val="36"/>
+        </w:rPr>
+      </w:r>
+    </w:p>
+    <w:p>
+      <w:pPr>
+        <w:pStyle w:val="Normal"/>
+        <w:bidi w:val="0"/>
+        <w:jc w:val="both"/>
+        <w:rPr>
+          <w:rFonts w:ascii="Garamond" w:hAnsi="Garamond"/>
+          <w:sz w:val="36"/>
+          <w:szCs w:val="36"/>
+        </w:rPr>
+      </w:pPr>
+      <w:r>
+        <w:rPr>
+          <w:rFonts w:eastAsia="Noto Serif CJK SC" w:cs="Noto Sans Devanagari" w:ascii="Garamond" w:hAnsi="Garamond"/>
+          <w:color w:val="auto"/>
+          <w:kern w:val="2"/>
+          <w:sz w:val="36"/>
+          <w:szCs w:val="36"/>
+          <w:lang w:val="pt-BR" w:eastAsia="zh-CN" w:bidi="hi-IN"/>
+        </w:rPr>
+        <w:t>480</w:t>
+      </w:r>
+      <w:r>
+        <w:rPr>
+          <w:rFonts w:ascii="Garamond" w:hAnsi="Garamond"/>
+          <w:sz w:val="36"/>
+          <w:szCs w:val="36"/>
+        </w:rPr>
+        <w:t>. Que se deve pensar da expulsão dos demônios, mencionada no Evangelho?</w:t>
+      </w:r>
+    </w:p>
+    <w:p>
+      <w:pPr>
+        <w:pStyle w:val="Normal"/>
+        <w:bidi w:val="0"/>
+        <w:jc w:val="both"/>
+        <w:rPr>
+          <w:rFonts w:ascii="Garamond" w:hAnsi="Garamond"/>
+          <w:color w:val="auto"/>
+          <w:sz w:val="36"/>
+          <w:szCs w:val="36"/>
+        </w:rPr>
+      </w:pPr>
+      <w:r>
+        <w:rPr>
+          <w:rFonts w:ascii="Garamond" w:hAnsi="Garamond"/>
+          <w:color w:val="auto"/>
+          <w:sz w:val="36"/>
+          <w:szCs w:val="36"/>
+        </w:rPr>
+      </w:r>
+    </w:p>
+    <w:p>
+      <w:pPr>
+        <w:pStyle w:val="Normal"/>
+        <w:bidi w:val="0"/>
+        <w:ind w:hanging="0"/>
+        <w:jc w:val="both"/>
+        <w:rPr>
+          <w:color w:val="auto"/>
+        </w:rPr>
+      </w:pPr>
       <w:r>
         <w:rPr>
           <w:rFonts w:eastAsia="Noto Serif CJK SC" w:cs="Noto Sans Devanagari" w:ascii="Garamond" w:hAnsi="Garamond"/>
@@ -5422,7 +6296,7 @@
           <w:szCs w:val="36"/>
           <w:lang w:val="pt-BR" w:eastAsia="zh-CN" w:bidi="hi-IN"/>
         </w:rPr>
-        <w:t xml:space="preserve"> </w:t>
+        <w:t>“</w:t>
       </w:r>
       <w:r>
         <w:rPr>
@@ -5435,124 +6309,23 @@
           <w:szCs w:val="36"/>
           <w:lang w:val="pt-BR" w:eastAsia="zh-CN" w:bidi="hi-IN"/>
         </w:rPr>
-        <w:t>que alguém murmure algumas palavras, para que obtenha o que</w:t>
-      </w:r>
-      <w:r>
-        <w:rPr>
-          <w:rFonts w:eastAsia="Noto Serif CJK SC" w:cs="Noto Sans Devanagari" w:ascii="Garamond" w:hAnsi="Garamond"/>
-          <w:i/>
-          <w:iCs/>
+        <w:t>Depende da interpretação que se lhe dê. Se chamais demônio ao mau Espírito que subjugue um indivíduo, desde que se lhe destrua a influência, ele terá sido verdadeiramente expulso. Se ao demônio atribuirdes a causa de uma enfermidade, quando a houverdes curado direis com acerto que expulsastes o demônio. Uma coisa pode ser verdadeira ou falsa, conforme o sentido que empresteis às palavras. As maiores verdades estão sujeitas a parecer absurdos, uma vez que se atenda apenas à forma, ou que se considere como realidade a alegoria. Compreendei bem isto e não o esqueçais nunca, pois que se presta a uma aplicação geral."</w:t>
+      </w:r>
+    </w:p>
+    <w:p>
+      <w:pPr>
+        <w:pStyle w:val="Normal"/>
+        <w:bidi w:val="0"/>
+        <w:ind w:hanging="0"/>
+        <w:jc w:val="both"/>
+        <w:rPr>
           <w:color w:val="auto"/>
-          <w:kern w:val="2"/>
-          <w:sz w:val="36"/>
-          <w:szCs w:val="36"/>
-          <w:lang w:val="pt-BR" w:eastAsia="zh-CN" w:bidi="hi-IN"/>
-        </w:rPr>
-        <w:t xml:space="preserve"> </w:t>
-      </w:r>
-      <w:r>
-        <w:rPr>
-          <w:rFonts w:eastAsia="Noto Serif CJK SC" w:cs="Noto Sans Devanagari" w:ascii="Garamond" w:hAnsi="Garamond"/>
-          <w:i/>
-          <w:iCs/>
+        </w:rPr>
+      </w:pPr>
+      <w:r>
+        <w:rPr>
           <w:color w:val="auto"/>
-          <w:kern w:val="2"/>
-          <w:sz w:val="36"/>
-          <w:szCs w:val="36"/>
-          <w:lang w:val="pt-BR" w:eastAsia="zh-CN" w:bidi="hi-IN"/>
-        </w:rPr>
-        <w:t>deseja. Deus assiste os que obram, não os que se limitam a pedir.</w:t>
-      </w:r>
-      <w:r>
-        <w:rPr>
-          <w:rFonts w:eastAsia="Noto Serif CJK SC" w:cs="Noto Sans Devanagari" w:ascii="Garamond" w:hAnsi="Garamond"/>
-          <w:i/>
-          <w:iCs/>
-          <w:color w:val="auto"/>
-          <w:kern w:val="2"/>
-          <w:sz w:val="36"/>
-          <w:szCs w:val="36"/>
-          <w:lang w:val="pt-BR" w:eastAsia="zh-CN" w:bidi="hi-IN"/>
-        </w:rPr>
-        <w:t xml:space="preserve"> </w:t>
-      </w:r>
-      <w:r>
-        <w:rPr>
-          <w:rFonts w:eastAsia="Noto Serif CJK SC" w:cs="Noto Sans Devanagari" w:ascii="Garamond" w:hAnsi="Garamond"/>
-          <w:i/>
-          <w:iCs/>
-          <w:color w:val="auto"/>
-          <w:kern w:val="2"/>
-          <w:sz w:val="36"/>
-          <w:szCs w:val="36"/>
-          <w:lang w:val="pt-BR" w:eastAsia="zh-CN" w:bidi="hi-IN"/>
-        </w:rPr>
-        <w:t>É, pois, indispensável que o obsidiado faça, por sua parte, o que</w:t>
-      </w:r>
-      <w:r>
-        <w:rPr>
-          <w:rFonts w:eastAsia="Noto Serif CJK SC" w:cs="Noto Sans Devanagari" w:ascii="Garamond" w:hAnsi="Garamond"/>
-          <w:i/>
-          <w:iCs/>
-          <w:color w:val="auto"/>
-          <w:kern w:val="2"/>
-          <w:sz w:val="36"/>
-          <w:szCs w:val="36"/>
-          <w:lang w:val="pt-BR" w:eastAsia="zh-CN" w:bidi="hi-IN"/>
-        </w:rPr>
-        <w:t xml:space="preserve"> </w:t>
-      </w:r>
-      <w:r>
-        <w:rPr>
-          <w:rFonts w:eastAsia="Noto Serif CJK SC" w:cs="Noto Sans Devanagari" w:ascii="Garamond" w:hAnsi="Garamond"/>
-          <w:i/>
-          <w:iCs/>
-          <w:color w:val="auto"/>
-          <w:kern w:val="2"/>
-          <w:sz w:val="36"/>
-          <w:szCs w:val="36"/>
-          <w:lang w:val="pt-BR" w:eastAsia="zh-CN" w:bidi="hi-IN"/>
-        </w:rPr>
-        <w:t>se torne necessário para destruir em si mesmo a causa da atração</w:t>
-      </w:r>
-      <w:r>
-        <w:rPr>
-          <w:rFonts w:eastAsia="Noto Serif CJK SC" w:cs="Noto Sans Devanagari" w:ascii="Garamond" w:hAnsi="Garamond"/>
-          <w:i/>
-          <w:iCs/>
-          <w:color w:val="auto"/>
-          <w:kern w:val="2"/>
-          <w:sz w:val="36"/>
-          <w:szCs w:val="36"/>
-          <w:lang w:val="pt-BR" w:eastAsia="zh-CN" w:bidi="hi-IN"/>
-        </w:rPr>
-        <w:t xml:space="preserve"> </w:t>
-      </w:r>
-      <w:r>
-        <w:rPr>
-          <w:rFonts w:eastAsia="Noto Serif CJK SC" w:cs="Noto Sans Devanagari" w:ascii="Garamond" w:hAnsi="Garamond"/>
-          <w:i/>
-          <w:iCs/>
-          <w:color w:val="auto"/>
-          <w:kern w:val="2"/>
-          <w:sz w:val="36"/>
-          <w:szCs w:val="36"/>
-          <w:lang w:val="pt-BR" w:eastAsia="zh-CN" w:bidi="hi-IN"/>
-        </w:rPr>
-        <w:t>dos maus Espíritos.</w:t>
-      </w:r>
-      <w:r>
-        <w:rPr>
-          <w:rFonts w:eastAsia="Noto Serif CJK SC" w:cs="Noto Sans Devanagari" w:ascii="Garamond" w:hAnsi="Garamond"/>
-          <w:i/>
-          <w:iCs/>
-          <w:color w:val="auto"/>
-          <w:kern w:val="2"/>
-          <w:sz w:val="36"/>
-          <w:szCs w:val="36"/>
-          <w:lang w:val="pt-BR" w:eastAsia="zh-CN" w:bidi="hi-IN"/>
-        </w:rPr>
-        <w:t>"</w:t>
+        </w:rPr>
       </w:r>
     </w:p>
     <w:p>
@@ -5598,24 +6371,29 @@
           <w:szCs w:val="36"/>
           <w:lang w:val="pt-BR" w:eastAsia="zh-CN" w:bidi="hi-IN"/>
         </w:rPr>
-        <w:t>Kardec pergunta se a prece é um recurso eficiente no tratamento da obsessão.</w:t>
-      </w:r>
-    </w:p>
-    <w:p>
-      <w:pPr>
-        <w:pStyle w:val="Normal"/>
-        <w:bidi w:val="0"/>
-        <w:ind w:left="709" w:hanging="0"/>
-        <w:jc w:val="both"/>
-        <w:rPr>
-          <w:rFonts w:ascii="Garamond" w:hAnsi="Garamond"/>
-          <w:color w:val="00A0FC"/>
-          <w:sz w:val="36"/>
-          <w:szCs w:val="36"/>
-        </w:rPr>
-      </w:pPr>
-      <w:r>
-        <w:rPr/>
+        <w:t>Nos Evangelhos existem entre 17 e 20 passagens que mencionam, direta ou indiretamente, a expulsão de demônios.</w:t>
+      </w:r>
+    </w:p>
+    <w:p>
+      <w:pPr>
+        <w:pStyle w:val="Normal"/>
+        <w:bidi w:val="0"/>
+        <w:ind w:left="709" w:hanging="0"/>
+        <w:jc w:val="both"/>
+        <w:rPr>
+          <w:rFonts w:ascii="Garamond" w:hAnsi="Garamond"/>
+          <w:color w:val="00A0FC"/>
+          <w:sz w:val="36"/>
+          <w:szCs w:val="36"/>
+        </w:rPr>
+      </w:pPr>
+      <w:r>
+        <w:rPr>
+          <w:rFonts w:ascii="Garamond" w:hAnsi="Garamond"/>
+          <w:color w:val="00A0FC"/>
+          <w:sz w:val="36"/>
+          <w:szCs w:val="36"/>
+        </w:rPr>
       </w:r>
     </w:p>
     <w:p>
@@ -5645,7 +6423,7 @@
           <w:szCs w:val="36"/>
           <w:lang w:val="pt-BR" w:eastAsia="zh-CN" w:bidi="hi-IN"/>
         </w:rPr>
-        <w:t>Obviamente a Espiritualidade responde que sim, enfatizando que a prece é um recurso valioso em todas as ocasiões. Porém ela faz 3 ressalvas:</w:t>
+        <w:t>Kardec pergunta à Espiritualidade como nós devemos interpretar essas expulsões mencionadas nos evangelhos. Elas são verdadeiras? Devemos dar crédito a elas?</w:t>
       </w:r>
     </w:p>
     <w:p>
@@ -5692,24 +6470,29 @@
           <w:szCs w:val="36"/>
           <w:lang w:val="pt-BR" w:eastAsia="zh-CN" w:bidi="hi-IN"/>
         </w:rPr>
-        <w:t>Para que funcione, a prece deve ser verdadeira, nascida no coração. Preces recitadas mecanicamente não exercem nenhum poder contra os Espíritos obsessores;</w:t>
-      </w:r>
-    </w:p>
-    <w:p>
-      <w:pPr>
-        <w:pStyle w:val="Normal"/>
-        <w:bidi w:val="0"/>
-        <w:ind w:left="709" w:hanging="0"/>
-        <w:jc w:val="both"/>
-        <w:rPr>
-          <w:rFonts w:ascii="Garamond" w:hAnsi="Garamond"/>
-          <w:color w:val="00A0FC"/>
-          <w:sz w:val="36"/>
-          <w:szCs w:val="36"/>
-        </w:rPr>
-      </w:pPr>
-      <w:r>
-        <w:rPr/>
+        <w:t>A Espiritualidade responde que tudo depende da interpretação que se dê às palavras.</w:t>
+      </w:r>
+    </w:p>
+    <w:p>
+      <w:pPr>
+        <w:pStyle w:val="Normal"/>
+        <w:bidi w:val="0"/>
+        <w:ind w:left="709" w:hanging="0"/>
+        <w:jc w:val="both"/>
+        <w:rPr>
+          <w:rFonts w:ascii="Garamond" w:hAnsi="Garamond"/>
+          <w:color w:val="00A0FC"/>
+          <w:sz w:val="36"/>
+          <w:szCs w:val="36"/>
+        </w:rPr>
+      </w:pPr>
+      <w:r>
+        <w:rPr>
+          <w:rFonts w:ascii="Garamond" w:hAnsi="Garamond"/>
+          <w:color w:val="00A0FC"/>
+          <w:sz w:val="36"/>
+          <w:szCs w:val="36"/>
+        </w:rPr>
       </w:r>
     </w:p>
     <w:p>
@@ -5739,7 +6522,29 @@
           <w:szCs w:val="36"/>
           <w:lang w:val="pt-BR" w:eastAsia="zh-CN" w:bidi="hi-IN"/>
         </w:rPr>
-        <w:t xml:space="preserve">Não basta apenas permanecer em oração. Aquele que ora pedindo precisa oferecer de si mesmo algum trabalho realizado no bem. </w:t>
+        <w:t>Anular a influência que um Espírito mau exerce sobre uma pessoa, pode ser interpretado como um demônio que foi expulso.</w:t>
+      </w:r>
+    </w:p>
+    <w:p>
+      <w:pPr>
+        <w:pStyle w:val="Normal"/>
+        <w:bidi w:val="0"/>
+        <w:ind w:left="709" w:hanging="0"/>
+        <w:jc w:val="both"/>
+        <w:rPr>
+          <w:rFonts w:ascii="Garamond" w:hAnsi="Garamond"/>
+          <w:color w:val="00A0FC"/>
+          <w:sz w:val="36"/>
+          <w:szCs w:val="36"/>
+        </w:rPr>
+      </w:pPr>
+      <w:r>
+        <w:rPr>
+          <w:rFonts w:ascii="Garamond" w:hAnsi="Garamond"/>
+          <w:color w:val="00A0FC"/>
+          <w:sz w:val="36"/>
+          <w:szCs w:val="36"/>
+        </w:rPr>
       </w:r>
     </w:p>
     <w:p>
@@ -5769,374 +6574,28 @@
           <w:szCs w:val="36"/>
           <w:lang w:val="pt-BR" w:eastAsia="zh-CN" w:bidi="hi-IN"/>
         </w:rPr>
-        <w:t>Por maior e melhor que seja a ajuda externa nos casos de obsessão, de nada ela servirá se o obsidiado não fizer a sua parte de forma a destruir em si mesmo, as causas da atração dos maus Espíritos.</w:t>
-      </w:r>
-    </w:p>
-    <w:p>
-      <w:pPr>
-        <w:pStyle w:val="Normal"/>
-        <w:bidi w:val="0"/>
-        <w:ind w:left="709" w:hanging="0"/>
-        <w:jc w:val="both"/>
-        <w:rPr>
-          <w:rFonts w:ascii="Garamond" w:hAnsi="Garamond"/>
-          <w:color w:val="00A0FC"/>
-          <w:sz w:val="36"/>
-          <w:szCs w:val="36"/>
-        </w:rPr>
-      </w:pPr>
-      <w:r>
-        <w:rPr/>
-      </w:r>
-    </w:p>
-    <w:p>
-      <w:pPr>
-        <w:pStyle w:val="Normal"/>
-        <w:bidi w:val="0"/>
-        <w:jc w:val="both"/>
-        <w:rPr>
-          <w:rFonts w:ascii="Garamond" w:hAnsi="Garamond"/>
-          <w:sz w:val="36"/>
-          <w:szCs w:val="36"/>
-        </w:rPr>
-      </w:pPr>
-      <w:r>
-        <w:rPr>
-          <w:rFonts w:eastAsia="Noto Serif CJK SC" w:cs="Noto Sans Devanagari" w:ascii="Garamond" w:hAnsi="Garamond"/>
-          <w:color w:val="auto"/>
-          <w:kern w:val="2"/>
-          <w:sz w:val="36"/>
-          <w:szCs w:val="36"/>
-          <w:lang w:val="pt-BR" w:eastAsia="zh-CN" w:bidi="hi-IN"/>
-        </w:rPr>
-        <w:t>4</w:t>
-      </w:r>
-      <w:r>
-        <w:rPr>
-          <w:rFonts w:eastAsia="Noto Serif CJK SC" w:cs="Noto Sans Devanagari" w:ascii="Garamond" w:hAnsi="Garamond"/>
-          <w:color w:val="auto"/>
-          <w:kern w:val="2"/>
-          <w:sz w:val="36"/>
-          <w:szCs w:val="36"/>
-          <w:lang w:val="pt-BR" w:eastAsia="zh-CN" w:bidi="hi-IN"/>
-        </w:rPr>
-        <w:t>80</w:t>
-      </w:r>
-      <w:r>
-        <w:rPr>
-          <w:rFonts w:ascii="Garamond" w:hAnsi="Garamond"/>
-          <w:sz w:val="36"/>
-          <w:szCs w:val="36"/>
-        </w:rPr>
-        <w:t>. Que se deve pensar da expulsão dos demônios, mencionada no Evangelho?</w:t>
-      </w:r>
-    </w:p>
-    <w:p>
-      <w:pPr>
-        <w:pStyle w:val="Normal"/>
-        <w:bidi w:val="0"/>
-        <w:jc w:val="both"/>
-        <w:rPr>
-          <w:rFonts w:ascii="Garamond" w:hAnsi="Garamond"/>
-          <w:color w:val="auto"/>
-          <w:sz w:val="36"/>
-          <w:szCs w:val="36"/>
-        </w:rPr>
-      </w:pPr>
-      <w:r>
-        <w:rPr>
-          <w:rFonts w:ascii="Garamond" w:hAnsi="Garamond"/>
-          <w:color w:val="auto"/>
-          <w:sz w:val="36"/>
-          <w:szCs w:val="36"/>
-        </w:rPr>
-      </w:r>
-    </w:p>
-    <w:p>
-      <w:pPr>
-        <w:pStyle w:val="Normal"/>
-        <w:bidi w:val="0"/>
-        <w:ind w:hanging="0"/>
-        <w:jc w:val="both"/>
-        <w:rPr>
-          <w:color w:val="auto"/>
-        </w:rPr>
-      </w:pPr>
-      <w:r>
-        <w:rPr>
-          <w:rFonts w:eastAsia="Noto Serif CJK SC" w:cs="Noto Sans Devanagari" w:ascii="Garamond" w:hAnsi="Garamond"/>
-          <w:i/>
-          <w:iCs/>
-          <w:color w:val="auto"/>
-          <w:kern w:val="2"/>
-          <w:sz w:val="36"/>
-          <w:szCs w:val="36"/>
-          <w:lang w:val="pt-BR" w:eastAsia="zh-CN" w:bidi="hi-IN"/>
-        </w:rPr>
-        <w:t>“</w:t>
-      </w:r>
-      <w:r>
-        <w:rPr>
-          <w:rFonts w:eastAsia="Noto Serif CJK SC" w:cs="Noto Sans Devanagari" w:ascii="Garamond" w:hAnsi="Garamond"/>
-          <w:i/>
-          <w:iCs/>
-          <w:color w:val="auto"/>
-          <w:kern w:val="2"/>
-          <w:sz w:val="36"/>
-          <w:szCs w:val="36"/>
-          <w:lang w:val="pt-BR" w:eastAsia="zh-CN" w:bidi="hi-IN"/>
-        </w:rPr>
-        <w:t>Depende da interpretação que se lhe dê. Se chamais demônio</w:t>
-      </w:r>
-      <w:r>
-        <w:rPr>
-          <w:rFonts w:eastAsia="Noto Serif CJK SC" w:cs="Noto Sans Devanagari" w:ascii="Garamond" w:hAnsi="Garamond"/>
-          <w:i/>
-          <w:iCs/>
-          <w:color w:val="auto"/>
-          <w:kern w:val="2"/>
-          <w:sz w:val="36"/>
-          <w:szCs w:val="36"/>
-          <w:lang w:val="pt-BR" w:eastAsia="zh-CN" w:bidi="hi-IN"/>
-        </w:rPr>
-        <w:t xml:space="preserve"> </w:t>
-      </w:r>
-      <w:r>
-        <w:rPr>
-          <w:rFonts w:eastAsia="Noto Serif CJK SC" w:cs="Noto Sans Devanagari" w:ascii="Garamond" w:hAnsi="Garamond"/>
-          <w:i/>
-          <w:iCs/>
-          <w:color w:val="auto"/>
-          <w:kern w:val="2"/>
-          <w:sz w:val="36"/>
-          <w:szCs w:val="36"/>
-          <w:lang w:val="pt-BR" w:eastAsia="zh-CN" w:bidi="hi-IN"/>
-        </w:rPr>
-        <w:t>ao mau Espírito que subjugue um indivíduo, desde que se lhe</w:t>
-      </w:r>
-      <w:r>
-        <w:rPr>
-          <w:rFonts w:eastAsia="Noto Serif CJK SC" w:cs="Noto Sans Devanagari" w:ascii="Garamond" w:hAnsi="Garamond"/>
-          <w:i/>
-          <w:iCs/>
-          <w:color w:val="auto"/>
-          <w:kern w:val="2"/>
-          <w:sz w:val="36"/>
-          <w:szCs w:val="36"/>
-          <w:lang w:val="pt-BR" w:eastAsia="zh-CN" w:bidi="hi-IN"/>
-        </w:rPr>
-        <w:t xml:space="preserve"> </w:t>
-      </w:r>
-      <w:r>
-        <w:rPr>
-          <w:rFonts w:eastAsia="Noto Serif CJK SC" w:cs="Noto Sans Devanagari" w:ascii="Garamond" w:hAnsi="Garamond"/>
-          <w:i/>
-          <w:iCs/>
-          <w:color w:val="auto"/>
-          <w:kern w:val="2"/>
-          <w:sz w:val="36"/>
-          <w:szCs w:val="36"/>
-          <w:lang w:val="pt-BR" w:eastAsia="zh-CN" w:bidi="hi-IN"/>
-        </w:rPr>
-        <w:t>destrua a influência, ele terá sido verdadeiramente expulso. Se</w:t>
-      </w:r>
-      <w:r>
-        <w:rPr>
-          <w:rFonts w:eastAsia="Noto Serif CJK SC" w:cs="Noto Sans Devanagari" w:ascii="Garamond" w:hAnsi="Garamond"/>
-          <w:i/>
-          <w:iCs/>
-          <w:color w:val="auto"/>
-          <w:kern w:val="2"/>
-          <w:sz w:val="36"/>
-          <w:szCs w:val="36"/>
-          <w:lang w:val="pt-BR" w:eastAsia="zh-CN" w:bidi="hi-IN"/>
-        </w:rPr>
-        <w:t xml:space="preserve"> </w:t>
-      </w:r>
-      <w:r>
-        <w:rPr>
-          <w:rFonts w:eastAsia="Noto Serif CJK SC" w:cs="Noto Sans Devanagari" w:ascii="Garamond" w:hAnsi="Garamond"/>
-          <w:i/>
-          <w:iCs/>
-          <w:color w:val="auto"/>
-          <w:kern w:val="2"/>
-          <w:sz w:val="36"/>
-          <w:szCs w:val="36"/>
-          <w:lang w:val="pt-BR" w:eastAsia="zh-CN" w:bidi="hi-IN"/>
-        </w:rPr>
-        <w:t>ao demônio atribuirdes a causa de uma enfermidade, quando a</w:t>
-      </w:r>
-      <w:r>
-        <w:rPr>
-          <w:rFonts w:eastAsia="Noto Serif CJK SC" w:cs="Noto Sans Devanagari" w:ascii="Garamond" w:hAnsi="Garamond"/>
-          <w:i/>
-          <w:iCs/>
-          <w:color w:val="auto"/>
-          <w:kern w:val="2"/>
-          <w:sz w:val="36"/>
-          <w:szCs w:val="36"/>
-          <w:lang w:val="pt-BR" w:eastAsia="zh-CN" w:bidi="hi-IN"/>
-        </w:rPr>
-        <w:t xml:space="preserve"> </w:t>
-      </w:r>
-      <w:r>
-        <w:rPr>
-          <w:rFonts w:eastAsia="Noto Serif CJK SC" w:cs="Noto Sans Devanagari" w:ascii="Garamond" w:hAnsi="Garamond"/>
-          <w:i/>
-          <w:iCs/>
-          <w:color w:val="auto"/>
-          <w:kern w:val="2"/>
-          <w:sz w:val="36"/>
-          <w:szCs w:val="36"/>
-          <w:lang w:val="pt-BR" w:eastAsia="zh-CN" w:bidi="hi-IN"/>
-        </w:rPr>
-        <w:t>houverdes curado direis com acerto que expulsastes o demônio.</w:t>
-      </w:r>
-      <w:r>
-        <w:rPr>
-          <w:rFonts w:eastAsia="Noto Serif CJK SC" w:cs="Noto Sans Devanagari" w:ascii="Garamond" w:hAnsi="Garamond"/>
-          <w:i/>
-          <w:iCs/>
-          <w:color w:val="auto"/>
-          <w:kern w:val="2"/>
-          <w:sz w:val="36"/>
-          <w:szCs w:val="36"/>
-          <w:lang w:val="pt-BR" w:eastAsia="zh-CN" w:bidi="hi-IN"/>
-        </w:rPr>
-        <w:t xml:space="preserve"> </w:t>
-      </w:r>
-      <w:r>
-        <w:rPr>
-          <w:rFonts w:eastAsia="Noto Serif CJK SC" w:cs="Noto Sans Devanagari" w:ascii="Garamond" w:hAnsi="Garamond"/>
-          <w:i/>
-          <w:iCs/>
-          <w:color w:val="auto"/>
-          <w:kern w:val="2"/>
-          <w:sz w:val="36"/>
-          <w:szCs w:val="36"/>
-          <w:lang w:val="pt-BR" w:eastAsia="zh-CN" w:bidi="hi-IN"/>
-        </w:rPr>
-        <w:t>Uma coisa pode ser verdadeira ou falsa, conforme o sentido que</w:t>
-      </w:r>
-      <w:r>
-        <w:rPr>
-          <w:rFonts w:eastAsia="Noto Serif CJK SC" w:cs="Noto Sans Devanagari" w:ascii="Garamond" w:hAnsi="Garamond"/>
-          <w:i/>
-          <w:iCs/>
-          <w:color w:val="auto"/>
-          <w:kern w:val="2"/>
-          <w:sz w:val="36"/>
-          <w:szCs w:val="36"/>
-          <w:lang w:val="pt-BR" w:eastAsia="zh-CN" w:bidi="hi-IN"/>
-        </w:rPr>
-        <w:t xml:space="preserve"> </w:t>
-      </w:r>
-      <w:r>
-        <w:rPr>
-          <w:rFonts w:eastAsia="Noto Serif CJK SC" w:cs="Noto Sans Devanagari" w:ascii="Garamond" w:hAnsi="Garamond"/>
-          <w:i/>
-          <w:iCs/>
-          <w:color w:val="auto"/>
-          <w:kern w:val="2"/>
-          <w:sz w:val="36"/>
-          <w:szCs w:val="36"/>
-          <w:lang w:val="pt-BR" w:eastAsia="zh-CN" w:bidi="hi-IN"/>
-        </w:rPr>
-        <w:t>empresteis às palavras. As maiores verdades estão sujeitas a parecer absurdos, uma vez que se atenda apenas à forma, ou que se</w:t>
-      </w:r>
-      <w:r>
-        <w:rPr>
-          <w:rFonts w:eastAsia="Noto Serif CJK SC" w:cs="Noto Sans Devanagari" w:ascii="Garamond" w:hAnsi="Garamond"/>
-          <w:i/>
-          <w:iCs/>
-          <w:color w:val="auto"/>
-          <w:kern w:val="2"/>
-          <w:sz w:val="36"/>
-          <w:szCs w:val="36"/>
-          <w:lang w:val="pt-BR" w:eastAsia="zh-CN" w:bidi="hi-IN"/>
-        </w:rPr>
-        <w:t xml:space="preserve"> </w:t>
-      </w:r>
-      <w:r>
-        <w:rPr>
-          <w:rFonts w:eastAsia="Noto Serif CJK SC" w:cs="Noto Sans Devanagari" w:ascii="Garamond" w:hAnsi="Garamond"/>
-          <w:i/>
-          <w:iCs/>
-          <w:color w:val="auto"/>
-          <w:kern w:val="2"/>
-          <w:sz w:val="36"/>
-          <w:szCs w:val="36"/>
-          <w:lang w:val="pt-BR" w:eastAsia="zh-CN" w:bidi="hi-IN"/>
-        </w:rPr>
-        <w:t>considere como realidade a alegoria. Compreendei bem isto e não</w:t>
-      </w:r>
-      <w:r>
-        <w:rPr>
-          <w:rFonts w:eastAsia="Noto Serif CJK SC" w:cs="Noto Sans Devanagari" w:ascii="Garamond" w:hAnsi="Garamond"/>
-          <w:i/>
-          <w:iCs/>
-          <w:color w:val="auto"/>
-          <w:kern w:val="2"/>
-          <w:sz w:val="36"/>
-          <w:szCs w:val="36"/>
-          <w:lang w:val="pt-BR" w:eastAsia="zh-CN" w:bidi="hi-IN"/>
-        </w:rPr>
-        <w:t xml:space="preserve"> </w:t>
-      </w:r>
-      <w:r>
-        <w:rPr>
-          <w:rFonts w:eastAsia="Noto Serif CJK SC" w:cs="Noto Sans Devanagari" w:ascii="Garamond" w:hAnsi="Garamond"/>
-          <w:i/>
-          <w:iCs/>
-          <w:color w:val="auto"/>
-          <w:kern w:val="2"/>
-          <w:sz w:val="36"/>
-          <w:szCs w:val="36"/>
-          <w:lang w:val="pt-BR" w:eastAsia="zh-CN" w:bidi="hi-IN"/>
-        </w:rPr>
-        <w:t>o esqueçais nunca, pois que se presta a uma aplicação geral.</w:t>
-      </w:r>
-      <w:r>
-        <w:rPr>
-          <w:rFonts w:eastAsia="Noto Serif CJK SC" w:cs="Noto Sans Devanagari" w:ascii="Garamond" w:hAnsi="Garamond"/>
-          <w:i/>
-          <w:iCs/>
-          <w:color w:val="auto"/>
-          <w:kern w:val="2"/>
-          <w:sz w:val="36"/>
-          <w:szCs w:val="36"/>
-          <w:lang w:val="pt-BR" w:eastAsia="zh-CN" w:bidi="hi-IN"/>
-        </w:rPr>
-        <w:t>"</w:t>
-      </w:r>
-    </w:p>
-    <w:p>
-      <w:pPr>
-        <w:pStyle w:val="Normal"/>
-        <w:bidi w:val="0"/>
-        <w:ind w:hanging="0"/>
-        <w:jc w:val="both"/>
-        <w:rPr>
-          <w:color w:val="auto"/>
-        </w:rPr>
-      </w:pPr>
-      <w:r>
-        <w:rPr/>
-      </w:r>
-    </w:p>
-    <w:p>
-      <w:pPr>
-        <w:pStyle w:val="Normal"/>
-        <w:bidi w:val="0"/>
-        <w:ind w:hanging="0"/>
-        <w:jc w:val="both"/>
-        <w:rPr>
-          <w:color w:val="auto"/>
-        </w:rPr>
-      </w:pPr>
-      <w:r>
-        <w:rPr>
-          <w:color w:val="auto"/>
+        <w:t>Se uma enfermidade física for interpretada como um demônio e a pessoa enferma alcançar a cura, então também pode-se dizer que o demônio foi expulso.</w:t>
+      </w:r>
+    </w:p>
+    <w:p>
+      <w:pPr>
+        <w:pStyle w:val="Normal"/>
+        <w:bidi w:val="0"/>
+        <w:ind w:left="709" w:hanging="0"/>
+        <w:jc w:val="both"/>
+        <w:rPr>
+          <w:rFonts w:ascii="Garamond" w:hAnsi="Garamond"/>
+          <w:color w:val="00A0FC"/>
+          <w:sz w:val="36"/>
+          <w:szCs w:val="36"/>
+        </w:rPr>
+      </w:pPr>
+      <w:r>
+        <w:rPr>
+          <w:rFonts w:ascii="Garamond" w:hAnsi="Garamond"/>
+          <w:color w:val="00A0FC"/>
+          <w:sz w:val="36"/>
+          <w:szCs w:val="36"/>
         </w:rPr>
       </w:r>
     </w:p>
@@ -6167,39 +6626,8 @@
           <w:szCs w:val="36"/>
           <w:lang w:val="pt-BR" w:eastAsia="zh-CN" w:bidi="hi-IN"/>
         </w:rPr>
-        <w:t>Nos Evangelhos existem entre 17 e 20 passagens que mencionam, direta ou indiretamente, a expulsão de demônios.</w:t>
-      </w:r>
-    </w:p>
-    <w:p>
-      <w:pPr>
-        <w:pStyle w:val="Normal"/>
-        <w:bidi w:val="0"/>
-        <w:ind w:left="709" w:hanging="0"/>
-        <w:jc w:val="both"/>
-        <w:rPr>
-          <w:rFonts w:ascii="Garamond" w:hAnsi="Garamond"/>
-          <w:color w:val="00A0FC"/>
-          <w:sz w:val="36"/>
-          <w:szCs w:val="36"/>
-        </w:rPr>
-      </w:pPr>
-      <w:r>
-        <w:rPr/>
-      </w:r>
-    </w:p>
-    <w:p>
-      <w:pPr>
-        <w:pStyle w:val="Normal"/>
-        <w:bidi w:val="0"/>
-        <w:ind w:left="709" w:hanging="0"/>
-        <w:jc w:val="both"/>
-        <w:rPr>
-          <w:rFonts w:ascii="Garamond" w:hAnsi="Garamond"/>
-          <w:color w:val="00A0FC"/>
-          <w:sz w:val="36"/>
-          <w:szCs w:val="36"/>
-        </w:rPr>
-      </w:pPr>
+        <w:t xml:space="preserve">A Espiritualidade afirma que o sentido que se dá às palavras pode fazer uma coisa </w:t>
+      </w:r>
       <w:r>
         <w:rPr>
           <w:rStyle w:val="StrongEmphasis"/>
@@ -6214,22 +6642,8 @@
           <w:szCs w:val="36"/>
           <w:lang w:val="pt-BR" w:eastAsia="zh-CN" w:bidi="hi-IN"/>
         </w:rPr>
-        <w:t>Kardec pergunta à Espiritualidade como nós devemos interpretar essas expulsões mencionadas nos evangelhos. Elas são verdadeiras? Devemos dar crédito a elas?</w:t>
-      </w:r>
-    </w:p>
-    <w:p>
-      <w:pPr>
-        <w:pStyle w:val="Normal"/>
-        <w:bidi w:val="0"/>
-        <w:ind w:left="709" w:hanging="0"/>
-        <w:jc w:val="both"/>
-        <w:rPr>
-          <w:rFonts w:ascii="Garamond" w:hAnsi="Garamond"/>
-          <w:color w:val="00A0FC"/>
-          <w:sz w:val="36"/>
-          <w:szCs w:val="36"/>
-        </w:rPr>
-      </w:pPr>
+        <w:t xml:space="preserve">parecer </w:t>
+      </w:r>
       <w:r>
         <w:rPr>
           <w:rStyle w:val="StrongEmphasis"/>
@@ -6244,24 +6658,29 @@
           <w:szCs w:val="36"/>
           <w:lang w:val="pt-BR" w:eastAsia="zh-CN" w:bidi="hi-IN"/>
         </w:rPr>
-        <w:t>A Espiritualidade responde que tudo depende da interpretação que se dê às palavras.</w:t>
-      </w:r>
-    </w:p>
-    <w:p>
-      <w:pPr>
-        <w:pStyle w:val="Normal"/>
-        <w:bidi w:val="0"/>
-        <w:ind w:left="709" w:hanging="0"/>
-        <w:jc w:val="both"/>
-        <w:rPr>
-          <w:rFonts w:ascii="Garamond" w:hAnsi="Garamond"/>
-          <w:color w:val="00A0FC"/>
-          <w:sz w:val="36"/>
-          <w:szCs w:val="36"/>
-        </w:rPr>
-      </w:pPr>
-      <w:r>
-        <w:rPr/>
+        <w:t>verdade ou mentira. Portanto, em tudo na vida não podemos nos ater apenas à forma, apenas à superficialidade das coisas.</w:t>
+      </w:r>
+    </w:p>
+    <w:p>
+      <w:pPr>
+        <w:pStyle w:val="Normal"/>
+        <w:bidi w:val="0"/>
+        <w:ind w:left="709" w:hanging="0"/>
+        <w:jc w:val="both"/>
+        <w:rPr>
+          <w:rFonts w:ascii="Garamond" w:hAnsi="Garamond"/>
+          <w:color w:val="00A0FC"/>
+          <w:sz w:val="36"/>
+          <w:szCs w:val="36"/>
+        </w:rPr>
+      </w:pPr>
+      <w:r>
+        <w:rPr>
+          <w:rFonts w:ascii="Garamond" w:hAnsi="Garamond"/>
+          <w:color w:val="00A0FC"/>
+          <w:sz w:val="36"/>
+          <w:szCs w:val="36"/>
+        </w:rPr>
       </w:r>
     </w:p>
     <w:p>
@@ -6291,8 +6710,44 @@
           <w:szCs w:val="36"/>
           <w:lang w:val="pt-BR" w:eastAsia="zh-CN" w:bidi="hi-IN"/>
         </w:rPr>
-        <w:t>A</w:t>
-      </w:r>
+        <w:t>Com o Espiritismo nós temos aprendido a fazer esse discernimento. Frequentemente somos lembrados de que precisamos retirar o espírito da letra. Em outras palavras: precisamos ir mais a fundo nas ideias e nas palavras para compreender o verdadeiro significado delas.</w:t>
+      </w:r>
+    </w:p>
+    <w:p>
+      <w:pPr>
+        <w:pStyle w:val="Normal"/>
+        <w:bidi w:val="0"/>
+        <w:ind w:left="709" w:hanging="0"/>
+        <w:jc w:val="both"/>
+        <w:rPr>
+          <w:rFonts w:ascii="Garamond" w:hAnsi="Garamond"/>
+          <w:color w:val="00A0FC"/>
+          <w:sz w:val="36"/>
+          <w:szCs w:val="36"/>
+        </w:rPr>
+      </w:pPr>
+      <w:r>
+        <w:rPr>
+          <w:rFonts w:ascii="Garamond" w:hAnsi="Garamond"/>
+          <w:color w:val="00A0FC"/>
+          <w:sz w:val="36"/>
+          <w:szCs w:val="36"/>
+        </w:rPr>
+      </w:r>
+    </w:p>
+    <w:p>
+      <w:pPr>
+        <w:pStyle w:val="Normal"/>
+        <w:bidi w:val="0"/>
+        <w:ind w:left="709" w:hanging="0"/>
+        <w:jc w:val="both"/>
+        <w:rPr>
+          <w:rFonts w:ascii="Garamond" w:hAnsi="Garamond"/>
+          <w:color w:val="00A0FC"/>
+          <w:sz w:val="36"/>
+          <w:szCs w:val="36"/>
+        </w:rPr>
+      </w:pPr>
       <w:r>
         <w:rPr>
           <w:rStyle w:val="StrongEmphasis"/>
@@ -6307,7 +6762,7 @@
           <w:szCs w:val="36"/>
           <w:lang w:val="pt-BR" w:eastAsia="zh-CN" w:bidi="hi-IN"/>
         </w:rPr>
-        <w:t>nular a influência que um Espírito mau exerce sobre uma pessoa, pode</w:t>
+        <w:t xml:space="preserve">Segundo a tradição católica, os demônios são anjos que se revoltaram contra Deus, criados originalmente bons, assim como todos os outros anjos. Satanás, também criado por Deus e originalmente chamado Lúcifer, liderou essa rebelião por orgulho, tornando-se o maior adversário de Deus. Portanto, os demônios não foram criados por Satanás, mas sim por Deus, e sua separação de Deus se deve </w:t>
       </w:r>
       <w:r>
         <w:rPr>
@@ -6323,8 +6778,44 @@
           <w:szCs w:val="36"/>
           <w:lang w:val="pt-BR" w:eastAsia="zh-CN" w:bidi="hi-IN"/>
         </w:rPr>
-        <w:t xml:space="preserve"> </w:t>
-      </w:r>
+        <w:t>à sua rebeldia.</w:t>
+      </w:r>
+    </w:p>
+    <w:p>
+      <w:pPr>
+        <w:pStyle w:val="Normal"/>
+        <w:bidi w:val="0"/>
+        <w:ind w:left="709" w:hanging="0"/>
+        <w:jc w:val="both"/>
+        <w:rPr>
+          <w:rFonts w:ascii="Garamond" w:hAnsi="Garamond"/>
+          <w:color w:val="00A0FC"/>
+          <w:sz w:val="36"/>
+          <w:szCs w:val="36"/>
+        </w:rPr>
+      </w:pPr>
+      <w:r>
+        <w:rPr>
+          <w:rFonts w:ascii="Garamond" w:hAnsi="Garamond"/>
+          <w:color w:val="00A0FC"/>
+          <w:sz w:val="36"/>
+          <w:szCs w:val="36"/>
+        </w:rPr>
+      </w:r>
+    </w:p>
+    <w:p>
+      <w:pPr>
+        <w:pStyle w:val="Normal"/>
+        <w:bidi w:val="0"/>
+        <w:ind w:left="709" w:hanging="0"/>
+        <w:jc w:val="both"/>
+        <w:rPr>
+          <w:rFonts w:ascii="Garamond" w:hAnsi="Garamond"/>
+          <w:color w:val="00A0FC"/>
+          <w:sz w:val="36"/>
+          <w:szCs w:val="36"/>
+        </w:rPr>
+      </w:pPr>
       <w:r>
         <w:rPr>
           <w:rStyle w:val="StrongEmphasis"/>
@@ -6339,8 +6830,44 @@
           <w:szCs w:val="36"/>
           <w:lang w:val="pt-BR" w:eastAsia="zh-CN" w:bidi="hi-IN"/>
         </w:rPr>
-        <w:t>se</w:t>
-      </w:r>
+        <w:t>O Espiritismo nos ensina que essa é uma ideia equivocada pois, segundo ela, Deus teria encontrado em sua própria criação transviada, adversários tão poderosos quanto Ele próprio. Isso retiraria de Deus o atributo da onipotência e nós não podemos conceber Deus sem a perfeição em todos os seus atributos.</w:t>
+      </w:r>
+    </w:p>
+    <w:p>
+      <w:pPr>
+        <w:pStyle w:val="Normal"/>
+        <w:bidi w:val="0"/>
+        <w:ind w:left="709" w:hanging="0"/>
+        <w:jc w:val="both"/>
+        <w:rPr>
+          <w:rFonts w:ascii="Garamond" w:hAnsi="Garamond"/>
+          <w:color w:val="00A0FC"/>
+          <w:sz w:val="36"/>
+          <w:szCs w:val="36"/>
+        </w:rPr>
+      </w:pPr>
+      <w:r>
+        <w:rPr>
+          <w:rFonts w:ascii="Garamond" w:hAnsi="Garamond"/>
+          <w:color w:val="00A0FC"/>
+          <w:sz w:val="36"/>
+          <w:szCs w:val="36"/>
+        </w:rPr>
+      </w:r>
+    </w:p>
+    <w:p>
+      <w:pPr>
+        <w:pStyle w:val="Normal"/>
+        <w:bidi w:val="0"/>
+        <w:ind w:left="709" w:hanging="0"/>
+        <w:jc w:val="both"/>
+        <w:rPr>
+          <w:rFonts w:ascii="Garamond" w:hAnsi="Garamond"/>
+          <w:color w:val="00A0FC"/>
+          <w:sz w:val="36"/>
+          <w:szCs w:val="36"/>
+        </w:rPr>
+      </w:pPr>
       <w:r>
         <w:rPr>
           <w:rStyle w:val="StrongEmphasis"/>
@@ -6355,39 +6882,8 @@
           <w:szCs w:val="36"/>
           <w:lang w:val="pt-BR" w:eastAsia="zh-CN" w:bidi="hi-IN"/>
         </w:rPr>
-        <w:t>r interpretado como um demônio que foi expulso.</w:t>
-      </w:r>
-    </w:p>
-    <w:p>
-      <w:pPr>
-        <w:pStyle w:val="Normal"/>
-        <w:bidi w:val="0"/>
-        <w:ind w:left="709" w:hanging="0"/>
-        <w:jc w:val="both"/>
-        <w:rPr>
-          <w:rFonts w:ascii="Garamond" w:hAnsi="Garamond"/>
-          <w:color w:val="00A0FC"/>
-          <w:sz w:val="36"/>
-          <w:szCs w:val="36"/>
-        </w:rPr>
-      </w:pPr>
-      <w:r>
-        <w:rPr/>
-      </w:r>
-    </w:p>
-    <w:p>
-      <w:pPr>
-        <w:pStyle w:val="Normal"/>
-        <w:bidi w:val="0"/>
-        <w:ind w:left="709" w:hanging="0"/>
-        <w:jc w:val="both"/>
-        <w:rPr>
-          <w:rFonts w:ascii="Garamond" w:hAnsi="Garamond"/>
-          <w:color w:val="00A0FC"/>
-          <w:sz w:val="36"/>
-          <w:szCs w:val="36"/>
-        </w:rPr>
-      </w:pPr>
+        <w:t xml:space="preserve">Daí a Espiritualidade ter advertido Kardec a não entender os demônios no sentido popular, mas sim, de acordo com cada situação. E a Espiritualidade ainda enfatiza que essa é uma regra que </w:t>
+      </w:r>
       <w:r>
         <w:rPr>
           <w:rStyle w:val="StrongEmphasis"/>
@@ -6402,341 +6898,29 @@
           <w:szCs w:val="36"/>
           <w:lang w:val="pt-BR" w:eastAsia="zh-CN" w:bidi="hi-IN"/>
         </w:rPr>
-        <w:t>Se uma enfermidade física for interpretada como um demônio e a pessoa enferma alcançar a cura, então também pode-se dizer que o demônio foi expulso.</w:t>
-      </w:r>
-    </w:p>
-    <w:p>
-      <w:pPr>
-        <w:pStyle w:val="Normal"/>
-        <w:bidi w:val="0"/>
-        <w:ind w:left="709" w:hanging="0"/>
-        <w:jc w:val="both"/>
-        <w:rPr>
-          <w:rFonts w:ascii="Garamond" w:hAnsi="Garamond"/>
-          <w:color w:val="00A0FC"/>
-          <w:sz w:val="36"/>
-          <w:szCs w:val="36"/>
-        </w:rPr>
-      </w:pPr>
-      <w:r>
-        <w:rPr/>
-      </w:r>
-    </w:p>
-    <w:p>
-      <w:pPr>
-        <w:pStyle w:val="Normal"/>
-        <w:bidi w:val="0"/>
-        <w:ind w:left="709" w:hanging="0"/>
-        <w:jc w:val="both"/>
-        <w:rPr>
-          <w:rFonts w:ascii="Garamond" w:hAnsi="Garamond"/>
-          <w:color w:val="00A0FC"/>
-          <w:sz w:val="36"/>
-          <w:szCs w:val="36"/>
-        </w:rPr>
-      </w:pPr>
-      <w:r>
-        <w:rPr>
-          <w:rStyle w:val="StrongEmphasis"/>
-          <w:rFonts w:eastAsia="Noto Serif CJK SC" w:cs="Noto Sans Devanagari" w:ascii="Garamond" w:hAnsi="Garamond"/>
-          <w:b w:val="false"/>
-          <w:bCs w:val="false"/>
-          <w:i w:val="false"/>
-          <w:iCs w:val="false"/>
-          <w:color w:val="00A0FC"/>
-          <w:kern w:val="2"/>
-          <w:sz w:val="36"/>
-          <w:szCs w:val="36"/>
-          <w:lang w:val="pt-BR" w:eastAsia="zh-CN" w:bidi="hi-IN"/>
-        </w:rPr>
-        <w:t>A Espiritualidade afirma que o sentido que se dá às palavras pode fazer uma coisa verdade ou mentira. Portanto, em tudo na vida não podemos nos ater apenas à forma, apenas à superficialidade das coisas.</w:t>
-      </w:r>
-    </w:p>
-    <w:p>
-      <w:pPr>
-        <w:pStyle w:val="Normal"/>
-        <w:bidi w:val="0"/>
-        <w:ind w:left="709" w:hanging="0"/>
-        <w:jc w:val="both"/>
-        <w:rPr>
-          <w:rFonts w:ascii="Garamond" w:hAnsi="Garamond"/>
-          <w:color w:val="00A0FC"/>
-          <w:sz w:val="36"/>
-          <w:szCs w:val="36"/>
-        </w:rPr>
-      </w:pPr>
-      <w:r>
-        <w:rPr/>
-      </w:r>
-    </w:p>
-    <w:p>
-      <w:pPr>
-        <w:pStyle w:val="Normal"/>
-        <w:bidi w:val="0"/>
-        <w:ind w:left="709" w:hanging="0"/>
-        <w:jc w:val="both"/>
-        <w:rPr>
-          <w:rFonts w:ascii="Garamond" w:hAnsi="Garamond"/>
-          <w:color w:val="00A0FC"/>
-          <w:sz w:val="36"/>
-          <w:szCs w:val="36"/>
-        </w:rPr>
-      </w:pPr>
-      <w:r>
-        <w:rPr>
-          <w:rStyle w:val="StrongEmphasis"/>
-          <w:rFonts w:eastAsia="Noto Serif CJK SC" w:cs="Noto Sans Devanagari" w:ascii="Garamond" w:hAnsi="Garamond"/>
-          <w:b w:val="false"/>
-          <w:bCs w:val="false"/>
-          <w:i w:val="false"/>
-          <w:iCs w:val="false"/>
-          <w:color w:val="00A0FC"/>
-          <w:kern w:val="2"/>
-          <w:sz w:val="36"/>
-          <w:szCs w:val="36"/>
-          <w:lang w:val="pt-BR" w:eastAsia="zh-CN" w:bidi="hi-IN"/>
-        </w:rPr>
-        <w:t>Com o Espiritismo nós temos aprendido a fazer esse discernimento. Frequentemente somos lembrados de que precisamos retirar o espírito da letra. Em outras palavras: precisamos ir mais a fundo nas ideias</w:t>
-      </w:r>
-      <w:r>
-        <w:rPr>
-          <w:rStyle w:val="StrongEmphasis"/>
-          <w:rFonts w:eastAsia="Noto Serif CJK SC" w:cs="Noto Sans Devanagari" w:ascii="Garamond" w:hAnsi="Garamond"/>
-          <w:b w:val="false"/>
-          <w:bCs w:val="false"/>
-          <w:i w:val="false"/>
-          <w:iCs w:val="false"/>
-          <w:color w:val="00A0FC"/>
-          <w:kern w:val="2"/>
-          <w:sz w:val="36"/>
-          <w:szCs w:val="36"/>
-          <w:lang w:val="pt-BR" w:eastAsia="zh-CN" w:bidi="hi-IN"/>
-        </w:rPr>
-        <w:t xml:space="preserve"> e nas palavras</w:t>
-      </w:r>
-      <w:r>
-        <w:rPr>
-          <w:rStyle w:val="StrongEmphasis"/>
-          <w:rFonts w:eastAsia="Noto Serif CJK SC" w:cs="Noto Sans Devanagari" w:ascii="Garamond" w:hAnsi="Garamond"/>
-          <w:b w:val="false"/>
-          <w:bCs w:val="false"/>
-          <w:i w:val="false"/>
-          <w:iCs w:val="false"/>
-          <w:color w:val="00A0FC"/>
-          <w:kern w:val="2"/>
-          <w:sz w:val="36"/>
-          <w:szCs w:val="36"/>
-          <w:lang w:val="pt-BR" w:eastAsia="zh-CN" w:bidi="hi-IN"/>
-        </w:rPr>
-        <w:t xml:space="preserve"> para compreender o verdadeiro significado delas.</w:t>
-      </w:r>
-    </w:p>
-    <w:p>
-      <w:pPr>
-        <w:pStyle w:val="Normal"/>
-        <w:bidi w:val="0"/>
-        <w:ind w:left="709" w:hanging="0"/>
-        <w:jc w:val="both"/>
-        <w:rPr>
-          <w:rFonts w:ascii="Garamond" w:hAnsi="Garamond"/>
-          <w:color w:val="00A0FC"/>
-          <w:sz w:val="36"/>
-          <w:szCs w:val="36"/>
-        </w:rPr>
-      </w:pPr>
-      <w:r>
-        <w:rPr/>
-      </w:r>
-    </w:p>
-    <w:p>
-      <w:pPr>
-        <w:pStyle w:val="Normal"/>
-        <w:bidi w:val="0"/>
-        <w:ind w:left="709" w:hanging="0"/>
-        <w:jc w:val="both"/>
-        <w:rPr>
-          <w:rFonts w:ascii="Garamond" w:hAnsi="Garamond"/>
-          <w:color w:val="00A0FC"/>
-          <w:sz w:val="36"/>
-          <w:szCs w:val="36"/>
-        </w:rPr>
-      </w:pPr>
-      <w:r>
-        <w:rPr/>
-      </w:r>
-    </w:p>
-    <w:p>
-      <w:pPr>
-        <w:pStyle w:val="Normal"/>
-        <w:bidi w:val="0"/>
-        <w:ind w:left="709" w:hanging="0"/>
-        <w:jc w:val="both"/>
-        <w:rPr>
-          <w:rFonts w:ascii="Garamond" w:hAnsi="Garamond"/>
-          <w:color w:val="00A0FC"/>
-          <w:sz w:val="36"/>
-          <w:szCs w:val="36"/>
-        </w:rPr>
-      </w:pPr>
-      <w:r>
-        <w:rPr>
-          <w:rStyle w:val="StrongEmphasis"/>
-          <w:rFonts w:eastAsia="Noto Serif CJK SC" w:cs="Noto Sans Devanagari" w:ascii="Garamond" w:hAnsi="Garamond"/>
-          <w:b w:val="false"/>
-          <w:bCs w:val="false"/>
-          <w:i w:val="false"/>
-          <w:iCs w:val="false"/>
-          <w:color w:val="00A0FC"/>
-          <w:kern w:val="2"/>
-          <w:sz w:val="36"/>
-          <w:szCs w:val="36"/>
-          <w:lang w:val="pt-BR" w:eastAsia="zh-CN" w:bidi="hi-IN"/>
-        </w:rPr>
-        <w:t>Segundo a tradição católica, os demônios são anjos que se revoltaram contra Deus, criados originalmente bons, assim como todos os outros anjos. Satanás, também criado por Deus e originalmente chamado Lúcifer, liderou essa rebelião por orgulho, tornando-se o maior adversário de Deus. Portanto, os demônios não foram criados por Satanás, mas sim por Deus, e sua separação de Deus se deve à escolha própria de se rebelarem, não à criação de Satanás.</w:t>
-      </w:r>
-    </w:p>
-    <w:p>
-      <w:pPr>
-        <w:pStyle w:val="Normal"/>
-        <w:bidi w:val="0"/>
-        <w:ind w:left="709" w:hanging="0"/>
-        <w:jc w:val="both"/>
-        <w:rPr>
-          <w:rFonts w:ascii="Garamond" w:hAnsi="Garamond"/>
-          <w:color w:val="00A0FC"/>
-          <w:sz w:val="36"/>
-          <w:szCs w:val="36"/>
-        </w:rPr>
-      </w:pPr>
-      <w:r>
-        <w:rPr/>
-      </w:r>
-    </w:p>
-    <w:p>
-      <w:pPr>
-        <w:pStyle w:val="Normal"/>
-        <w:bidi w:val="0"/>
-        <w:ind w:left="709" w:hanging="0"/>
-        <w:jc w:val="both"/>
-        <w:rPr>
-          <w:rFonts w:ascii="Garamond" w:hAnsi="Garamond"/>
-          <w:color w:val="00A0FC"/>
-          <w:sz w:val="36"/>
-          <w:szCs w:val="36"/>
-        </w:rPr>
-      </w:pPr>
-      <w:r>
-        <w:rPr>
-          <w:rStyle w:val="StrongEmphasis"/>
-          <w:rFonts w:eastAsia="Noto Serif CJK SC" w:cs="Noto Sans Devanagari" w:ascii="Garamond" w:hAnsi="Garamond"/>
-          <w:b w:val="false"/>
-          <w:bCs w:val="false"/>
-          <w:i w:val="false"/>
-          <w:iCs w:val="false"/>
-          <w:color w:val="00A0FC"/>
-          <w:kern w:val="2"/>
-          <w:sz w:val="36"/>
-          <w:szCs w:val="36"/>
-          <w:lang w:val="pt-BR" w:eastAsia="zh-CN" w:bidi="hi-IN"/>
-        </w:rPr>
-        <w:t>O Espiritismo nos ensina que essa é uma ideia equivocada pois, segundo ela, Deus teria encontrado em sua própria criação transviada, adversários tão poderosos quanto Ele próprio. Isso retiraria de Deus o atributo da onipotência e nós não podemos conceber Deus sem a perfeição em todos os seus atributos.</w:t>
-      </w:r>
-    </w:p>
-    <w:p>
-      <w:pPr>
-        <w:pStyle w:val="Normal"/>
-        <w:bidi w:val="0"/>
-        <w:ind w:left="709" w:hanging="0"/>
-        <w:jc w:val="both"/>
-        <w:rPr>
-          <w:rFonts w:ascii="Garamond" w:hAnsi="Garamond"/>
-          <w:color w:val="00A0FC"/>
-          <w:sz w:val="36"/>
-          <w:szCs w:val="36"/>
-        </w:rPr>
-      </w:pPr>
-      <w:r>
-        <w:rPr/>
-      </w:r>
-    </w:p>
-    <w:p>
-      <w:pPr>
-        <w:pStyle w:val="Normal"/>
-        <w:bidi w:val="0"/>
-        <w:ind w:left="709" w:hanging="0"/>
-        <w:jc w:val="both"/>
-        <w:rPr>
-          <w:rFonts w:ascii="Garamond" w:hAnsi="Garamond"/>
-          <w:color w:val="00A0FC"/>
-          <w:sz w:val="36"/>
-          <w:szCs w:val="36"/>
-        </w:rPr>
-      </w:pPr>
-      <w:r>
-        <w:rPr>
-          <w:rStyle w:val="StrongEmphasis"/>
-          <w:rFonts w:eastAsia="Noto Serif CJK SC" w:cs="Noto Sans Devanagari" w:ascii="Garamond" w:hAnsi="Garamond"/>
-          <w:b w:val="false"/>
-          <w:bCs w:val="false"/>
-          <w:i w:val="false"/>
-          <w:iCs w:val="false"/>
-          <w:color w:val="00A0FC"/>
-          <w:kern w:val="2"/>
-          <w:sz w:val="36"/>
-          <w:szCs w:val="36"/>
-          <w:lang w:val="pt-BR" w:eastAsia="zh-CN" w:bidi="hi-IN"/>
-        </w:rPr>
-        <w:t xml:space="preserve">Daí a Espiritualidade ter advertido Kardec a não entender os demônios </w:t>
-      </w:r>
-      <w:r>
-        <w:rPr>
-          <w:rStyle w:val="StrongEmphasis"/>
-          <w:rFonts w:eastAsia="Noto Serif CJK SC" w:cs="Noto Sans Devanagari" w:ascii="Garamond" w:hAnsi="Garamond"/>
-          <w:b w:val="false"/>
-          <w:bCs w:val="false"/>
-          <w:i w:val="false"/>
-          <w:iCs w:val="false"/>
-          <w:color w:val="00A0FC"/>
-          <w:kern w:val="2"/>
-          <w:sz w:val="36"/>
-          <w:szCs w:val="36"/>
-          <w:lang w:val="pt-BR" w:eastAsia="zh-CN" w:bidi="hi-IN"/>
-        </w:rPr>
-        <w:t>no sentido popular, mas sim, de acordo com cada situação. E a Espiritualidade ainda enfatiza que essa é uma regra que aplica-se a tudo na vida.</w:t>
-      </w:r>
-    </w:p>
-    <w:p>
-      <w:pPr>
-        <w:pStyle w:val="Normal"/>
-        <w:bidi w:val="0"/>
-        <w:ind w:left="709" w:hanging="0"/>
-        <w:jc w:val="both"/>
-        <w:rPr>
-          <w:rFonts w:ascii="Garamond" w:hAnsi="Garamond"/>
-          <w:color w:val="00A0FC"/>
-          <w:sz w:val="36"/>
-          <w:szCs w:val="36"/>
-        </w:rPr>
-      </w:pPr>
-      <w:r>
-        <w:rPr/>
-      </w:r>
-    </w:p>
-    <w:p>
-      <w:pPr>
-        <w:pStyle w:val="Normal"/>
-        <w:bidi w:val="0"/>
-        <w:ind w:left="709" w:hanging="0"/>
-        <w:jc w:val="both"/>
-        <w:rPr>
-          <w:rFonts w:ascii="Garamond" w:hAnsi="Garamond"/>
-          <w:color w:val="00A0FC"/>
-          <w:sz w:val="36"/>
-          <w:szCs w:val="36"/>
-        </w:rPr>
-      </w:pPr>
-      <w:r>
-        <w:rPr/>
+        <w:t>precisamos aplicar em todas as circunstâncias de nossas vidas.</w:t>
+      </w:r>
+    </w:p>
+    <w:p>
+      <w:pPr>
+        <w:pStyle w:val="Normal"/>
+        <w:bidi w:val="0"/>
+        <w:ind w:left="709" w:hanging="0"/>
+        <w:jc w:val="both"/>
+        <w:rPr>
+          <w:rFonts w:ascii="Garamond" w:hAnsi="Garamond"/>
+          <w:color w:val="00A0FC"/>
+          <w:sz w:val="36"/>
+          <w:szCs w:val="36"/>
+        </w:rPr>
+      </w:pPr>
+      <w:r>
+        <w:rPr>
+          <w:rFonts w:ascii="Garamond" w:hAnsi="Garamond"/>
+          <w:color w:val="00A0FC"/>
+          <w:sz w:val="36"/>
+          <w:szCs w:val="36"/>
+        </w:rPr>
       </w:r>
     </w:p>
     <w:p>
@@ -7062,7 +7246,7 @@
     <w:pPr>
       <w:widowControl/>
       <w:suppressAutoHyphens w:val="true"/>
-      <w:overflowPunct w:val="true"/>
+      <w:overflowPunct w:val="false"/>
       <w:bidi w:val="0"/>
       <w:spacing w:before="0" w:after="0"/>
       <w:jc w:val="left"/>

</xml_diff>

<commit_message>
06/02/2026 - 21:35 h
</commit_message>
<xml_diff>
--- a/Estudo de O Livro dos Espíritos - 29-09-2025.docx
+++ b/Estudo de O Livro dos Espíritos - 29-09-2025.docx
@@ -451,244 +451,101 @@
           <w:szCs w:val="36"/>
           <w:lang w:val="pt-BR" w:eastAsia="zh-CN" w:bidi="hi-IN"/>
         </w:rPr>
-        <w:t xml:space="preserve">Na resposta dada a Kardec, a Espiritualidade diz ainda que, </w:t>
-      </w:r>
-      <w:r>
-        <w:rPr>
-          <w:rFonts w:eastAsia="Noto Serif CJK SC" w:cs="Noto Sans Devanagari" w:ascii="Garamond" w:hAnsi="Garamond"/>
-          <w:color w:val="00A0FC"/>
-          <w:kern w:val="2"/>
-          <w:sz w:val="36"/>
-          <w:szCs w:val="36"/>
-          <w:lang w:val="pt-BR" w:eastAsia="zh-CN" w:bidi="hi-IN"/>
-        </w:rPr>
-        <w:t>as comunicações que estabelecemos</w:t>
-      </w:r>
-      <w:r>
-        <w:rPr>
-          <w:rFonts w:eastAsia="Noto Serif CJK SC" w:cs="Noto Sans Devanagari" w:ascii="Garamond" w:hAnsi="Garamond"/>
-          <w:color w:val="00A0FC"/>
-          <w:kern w:val="2"/>
-          <w:sz w:val="36"/>
-          <w:szCs w:val="36"/>
-          <w:lang w:val="pt-BR" w:eastAsia="zh-CN" w:bidi="hi-IN"/>
-        </w:rPr>
-        <w:t xml:space="preserve"> com os Espíritos e que deixam em nós as sensações </w:t>
-      </w:r>
-      <w:r>
-        <w:rPr>
-          <w:rFonts w:eastAsia="Noto Serif CJK SC" w:cs="Noto Sans Devanagari" w:ascii="Garamond" w:hAnsi="Garamond"/>
-          <w:color w:val="00A0FC"/>
-          <w:kern w:val="2"/>
-          <w:sz w:val="36"/>
-          <w:szCs w:val="36"/>
-          <w:lang w:val="pt-BR" w:eastAsia="zh-CN" w:bidi="hi-IN"/>
-        </w:rPr>
-        <w:t>descritas anteriormente</w:t>
-      </w:r>
-      <w:r>
-        <w:rPr>
-          <w:rFonts w:eastAsia="Noto Serif CJK SC" w:cs="Noto Sans Devanagari" w:ascii="Garamond" w:hAnsi="Garamond"/>
-          <w:color w:val="00A0FC"/>
-          <w:kern w:val="2"/>
-          <w:sz w:val="36"/>
-          <w:szCs w:val="36"/>
-          <w:lang w:val="pt-BR" w:eastAsia="zh-CN" w:bidi="hi-IN"/>
-        </w:rPr>
-        <w:t>, se dão de maneira inconsciente.</w:t>
-      </w:r>
-    </w:p>
-    <w:p>
-      <w:pPr>
-        <w:pStyle w:val="Normal"/>
-        <w:bidi w:val="0"/>
-        <w:ind w:left="709" w:hanging="0"/>
-        <w:jc w:val="both"/>
-        <w:rPr>
-          <w:rFonts w:ascii="Garamond" w:hAnsi="Garamond"/>
-          <w:color w:val="00A0FC"/>
-          <w:sz w:val="36"/>
-          <w:szCs w:val="36"/>
-        </w:rPr>
-      </w:pPr>
-      <w:r>
-        <w:rPr>
-          <w:rFonts w:ascii="Garamond" w:hAnsi="Garamond"/>
-          <w:color w:val="00A0FC"/>
-          <w:sz w:val="36"/>
-          <w:szCs w:val="36"/>
-        </w:rPr>
-      </w:r>
-    </w:p>
-    <w:p>
-      <w:pPr>
-        <w:pStyle w:val="Normal"/>
-        <w:bidi w:val="0"/>
-        <w:ind w:left="709" w:hanging="0"/>
-        <w:jc w:val="both"/>
-        <w:rPr>
-          <w:rFonts w:ascii="Garamond" w:hAnsi="Garamond"/>
-          <w:color w:val="00A0FC"/>
-          <w:sz w:val="36"/>
-          <w:szCs w:val="36"/>
-        </w:rPr>
-      </w:pPr>
-      <w:r>
-        <w:rPr>
-          <w:rFonts w:eastAsia="Noto Serif CJK SC" w:cs="Noto Sans Devanagari" w:ascii="Garamond" w:hAnsi="Garamond"/>
-          <w:color w:val="00A0FC"/>
-          <w:kern w:val="2"/>
-          <w:sz w:val="36"/>
-          <w:szCs w:val="36"/>
-          <w:lang w:val="pt-BR" w:eastAsia="zh-CN" w:bidi="hi-IN"/>
-        </w:rPr>
-        <w:t>Quantas vezes um amigo, um familiar entra em contato conosco pouco tempo depois de termos pensado naquela pessoa? Ou alguém entra em contato conosco para nos dar notícias, boas ou más, a respeito daquela pessoa em quem estávamos pensando</w:t>
-      </w:r>
-      <w:r>
-        <w:rPr>
-          <w:rFonts w:eastAsia="Noto Serif CJK SC" w:cs="Noto Sans Devanagari" w:ascii="Garamond" w:hAnsi="Garamond"/>
-          <w:color w:val="00A0FC"/>
-          <w:kern w:val="2"/>
-          <w:sz w:val="36"/>
-          <w:szCs w:val="36"/>
-          <w:lang w:val="pt-BR" w:eastAsia="zh-CN" w:bidi="hi-IN"/>
-        </w:rPr>
-        <w:t>?</w:t>
-      </w:r>
-    </w:p>
-    <w:p>
-      <w:pPr>
-        <w:pStyle w:val="Normal"/>
-        <w:bidi w:val="0"/>
-        <w:ind w:left="709" w:hanging="0"/>
-        <w:jc w:val="both"/>
-        <w:rPr>
-          <w:rFonts w:ascii="Garamond" w:hAnsi="Garamond"/>
-          <w:color w:val="00A0FC"/>
-          <w:sz w:val="36"/>
-          <w:szCs w:val="36"/>
-        </w:rPr>
-      </w:pPr>
-      <w:r>
-        <w:rPr>
-          <w:rFonts w:ascii="Garamond" w:hAnsi="Garamond"/>
-          <w:color w:val="00A0FC"/>
-          <w:sz w:val="36"/>
-          <w:szCs w:val="36"/>
-        </w:rPr>
-      </w:r>
-    </w:p>
-    <w:p>
-      <w:pPr>
-        <w:pStyle w:val="Normal"/>
-        <w:bidi w:val="0"/>
-        <w:ind w:left="709" w:hanging="0"/>
-        <w:jc w:val="both"/>
-        <w:rPr>
-          <w:rFonts w:ascii="Garamond" w:hAnsi="Garamond"/>
-          <w:color w:val="00A0FC"/>
-          <w:sz w:val="36"/>
-          <w:szCs w:val="36"/>
-        </w:rPr>
-      </w:pPr>
-      <w:r>
-        <w:rPr>
-          <w:rFonts w:eastAsia="Noto Serif CJK SC" w:cs="Noto Sans Devanagari" w:ascii="Garamond" w:hAnsi="Garamond"/>
-          <w:color w:val="00A0FC"/>
-          <w:kern w:val="2"/>
-          <w:sz w:val="36"/>
-          <w:szCs w:val="36"/>
-          <w:lang w:val="pt-BR" w:eastAsia="zh-CN" w:bidi="hi-IN"/>
-        </w:rPr>
-        <w:t xml:space="preserve">Aquele sentimento de tristeza ou aflição é uma espécie de premonição de algo ruim ou triste que acontecerá com alguém querido por </w:t>
-      </w:r>
-      <w:r>
-        <w:rPr>
-          <w:rFonts w:eastAsia="Noto Serif CJK SC" w:cs="Noto Sans Devanagari" w:ascii="Garamond" w:hAnsi="Garamond"/>
-          <w:color w:val="00A0FC"/>
-          <w:kern w:val="2"/>
-          <w:sz w:val="36"/>
-          <w:szCs w:val="36"/>
-          <w:lang w:val="pt-BR" w:eastAsia="zh-CN" w:bidi="hi-IN"/>
-        </w:rPr>
-        <w:t>nós</w:t>
-      </w:r>
-      <w:r>
-        <w:rPr>
-          <w:rFonts w:eastAsia="Noto Serif CJK SC" w:cs="Noto Sans Devanagari" w:ascii="Garamond" w:hAnsi="Garamond"/>
-          <w:color w:val="00A0FC"/>
-          <w:kern w:val="2"/>
-          <w:sz w:val="36"/>
-          <w:szCs w:val="36"/>
-          <w:lang w:val="pt-BR" w:eastAsia="zh-CN" w:bidi="hi-IN"/>
-        </w:rPr>
-        <w:t>. De maneira semelhante, po</w:t>
-      </w:r>
-      <w:r>
-        <w:rPr>
-          <w:rFonts w:eastAsia="Noto Serif CJK SC" w:cs="Noto Sans Devanagari" w:ascii="Garamond" w:hAnsi="Garamond"/>
-          <w:color w:val="00A0FC"/>
-          <w:kern w:val="2"/>
-          <w:sz w:val="36"/>
-          <w:szCs w:val="36"/>
-          <w:lang w:val="pt-BR" w:eastAsia="zh-CN" w:bidi="hi-IN"/>
-        </w:rPr>
-        <w:t>demos</w:t>
-      </w:r>
-      <w:r>
-        <w:rPr>
-          <w:rFonts w:eastAsia="Noto Serif CJK SC" w:cs="Noto Sans Devanagari" w:ascii="Garamond" w:hAnsi="Garamond"/>
-          <w:color w:val="00A0FC"/>
-          <w:kern w:val="2"/>
-          <w:sz w:val="36"/>
-          <w:szCs w:val="36"/>
-          <w:lang w:val="pt-BR" w:eastAsia="zh-CN" w:bidi="hi-IN"/>
-        </w:rPr>
-        <w:t xml:space="preserve"> experimentar antecipadamente a alegria por algo de bom que vai acontecer a outra pessoa ou a </w:t>
-      </w:r>
-      <w:r>
-        <w:rPr>
-          <w:rFonts w:eastAsia="Noto Serif CJK SC" w:cs="Noto Sans Devanagari" w:ascii="Garamond" w:hAnsi="Garamond"/>
-          <w:color w:val="00A0FC"/>
-          <w:kern w:val="2"/>
-          <w:sz w:val="36"/>
-          <w:szCs w:val="36"/>
-          <w:lang w:val="pt-BR" w:eastAsia="zh-CN" w:bidi="hi-IN"/>
-        </w:rPr>
-        <w:t>nós</w:t>
-      </w:r>
-      <w:r>
-        <w:rPr>
-          <w:rFonts w:eastAsia="Noto Serif CJK SC" w:cs="Noto Sans Devanagari" w:ascii="Garamond" w:hAnsi="Garamond"/>
-          <w:color w:val="00A0FC"/>
-          <w:kern w:val="2"/>
-          <w:sz w:val="36"/>
-          <w:szCs w:val="36"/>
-          <w:lang w:val="pt-BR" w:eastAsia="zh-CN" w:bidi="hi-IN"/>
-        </w:rPr>
-        <w:t xml:space="preserve"> mesmo</w:t>
-      </w:r>
-      <w:r>
-        <w:rPr>
-          <w:rFonts w:eastAsia="Noto Serif CJK SC" w:cs="Noto Sans Devanagari" w:ascii="Garamond" w:hAnsi="Garamond"/>
-          <w:color w:val="00A0FC"/>
-          <w:kern w:val="2"/>
-          <w:sz w:val="36"/>
-          <w:szCs w:val="36"/>
-          <w:lang w:val="pt-BR" w:eastAsia="zh-CN" w:bidi="hi-IN"/>
-        </w:rPr>
-        <w:t>s</w:t>
-      </w:r>
-      <w:r>
-        <w:rPr>
-          <w:rFonts w:eastAsia="Noto Serif CJK SC" w:cs="Noto Sans Devanagari" w:ascii="Garamond" w:hAnsi="Garamond"/>
-          <w:color w:val="00A0FC"/>
-          <w:kern w:val="2"/>
-          <w:sz w:val="36"/>
-          <w:szCs w:val="36"/>
-          <w:lang w:val="pt-BR" w:eastAsia="zh-CN" w:bidi="hi-IN"/>
-        </w:rPr>
-        <w:t>.</w:t>
+        <w:t>Na resposta dada a Kardec, a Espiritualidade diz ainda que, as comunicações que estabelecemos com os Espíritos e que deixam em nós as sensações descritas anteriormente, se dão de maneira inconsciente.</w:t>
+      </w:r>
+    </w:p>
+    <w:p>
+      <w:pPr>
+        <w:pStyle w:val="Normal"/>
+        <w:bidi w:val="0"/>
+        <w:ind w:left="709" w:hanging="0"/>
+        <w:jc w:val="both"/>
+        <w:rPr>
+          <w:rFonts w:ascii="Garamond" w:hAnsi="Garamond"/>
+          <w:color w:val="00A0FC"/>
+          <w:sz w:val="36"/>
+          <w:szCs w:val="36"/>
+        </w:rPr>
+      </w:pPr>
+      <w:r>
+        <w:rPr>
+          <w:rFonts w:ascii="Garamond" w:hAnsi="Garamond"/>
+          <w:color w:val="00A0FC"/>
+          <w:sz w:val="36"/>
+          <w:szCs w:val="36"/>
+        </w:rPr>
+      </w:r>
+    </w:p>
+    <w:p>
+      <w:pPr>
+        <w:pStyle w:val="Normal"/>
+        <w:bidi w:val="0"/>
+        <w:ind w:left="709" w:hanging="0"/>
+        <w:jc w:val="both"/>
+        <w:rPr>
+          <w:rFonts w:ascii="Garamond" w:hAnsi="Garamond"/>
+          <w:color w:val="00A0FC"/>
+          <w:sz w:val="36"/>
+          <w:szCs w:val="36"/>
+        </w:rPr>
+      </w:pPr>
+      <w:r>
+        <w:rPr>
+          <w:rFonts w:eastAsia="Noto Serif CJK SC" w:cs="Noto Sans Devanagari" w:ascii="Garamond" w:hAnsi="Garamond"/>
+          <w:color w:val="00A0FC"/>
+          <w:kern w:val="2"/>
+          <w:sz w:val="36"/>
+          <w:szCs w:val="36"/>
+          <w:lang w:val="pt-BR" w:eastAsia="zh-CN" w:bidi="hi-IN"/>
+        </w:rPr>
+        <w:t>Quantas vezes um amigo, um familiar entra em contato conosco pouco tempo depois de termos pensado naquela pessoa? Ou alguém entra em contato conosco para nos dar notícias, boas ou más, a respeito daquela pessoa em quem estávamos pensando?</w:t>
+      </w:r>
+    </w:p>
+    <w:p>
+      <w:pPr>
+        <w:pStyle w:val="Normal"/>
+        <w:bidi w:val="0"/>
+        <w:ind w:left="709" w:hanging="0"/>
+        <w:jc w:val="both"/>
+        <w:rPr>
+          <w:rFonts w:ascii="Garamond" w:hAnsi="Garamond"/>
+          <w:color w:val="00A0FC"/>
+          <w:sz w:val="36"/>
+          <w:szCs w:val="36"/>
+        </w:rPr>
+      </w:pPr>
+      <w:r>
+        <w:rPr>
+          <w:rFonts w:ascii="Garamond" w:hAnsi="Garamond"/>
+          <w:color w:val="00A0FC"/>
+          <w:sz w:val="36"/>
+          <w:szCs w:val="36"/>
+        </w:rPr>
+      </w:r>
+    </w:p>
+    <w:p>
+      <w:pPr>
+        <w:pStyle w:val="Normal"/>
+        <w:bidi w:val="0"/>
+        <w:ind w:left="709" w:hanging="0"/>
+        <w:jc w:val="both"/>
+        <w:rPr>
+          <w:rFonts w:ascii="Garamond" w:hAnsi="Garamond"/>
+          <w:color w:val="00A0FC"/>
+          <w:sz w:val="36"/>
+          <w:szCs w:val="36"/>
+        </w:rPr>
+      </w:pPr>
+      <w:r>
+        <w:rPr>
+          <w:rFonts w:eastAsia="Noto Serif CJK SC" w:cs="Noto Sans Devanagari" w:ascii="Garamond" w:hAnsi="Garamond"/>
+          <w:color w:val="00A0FC"/>
+          <w:kern w:val="2"/>
+          <w:sz w:val="36"/>
+          <w:szCs w:val="36"/>
+          <w:lang w:val="pt-BR" w:eastAsia="zh-CN" w:bidi="hi-IN"/>
+        </w:rPr>
+        <w:t>Aquele sentimento de tristeza ou aflição é uma espécie de premonição de algo ruim ou triste que acontecerá com alguém querido por nós. De maneira semelhante, podemos experimentar antecipadamente a alegria por algo de bom que vai acontecer a outra pessoa ou a nós mesmos.</w:t>
       </w:r>
     </w:p>
     <w:p>
@@ -1629,46 +1486,36 @@
         </w:rPr>
       </w:pPr>
       <w:r>
-        <w:rPr/>
-      </w:r>
-    </w:p>
-    <w:p>
-      <w:pPr>
-        <w:pStyle w:val="Normal"/>
-        <w:bidi w:val="0"/>
-        <w:ind w:left="709" w:hanging="0"/>
-        <w:jc w:val="both"/>
-        <w:rPr>
-          <w:i w:val="false"/>
-          <w:i w:val="false"/>
-          <w:iCs w:val="false"/>
-        </w:rPr>
-      </w:pPr>
-      <w:r>
-        <w:rPr>
-          <w:rFonts w:eastAsia="Noto Serif CJK SC" w:cs="Noto Sans Devanagari" w:ascii="Garamond" w:hAnsi="Garamond"/>
-          <w:i w:val="false"/>
-          <w:iCs w:val="false"/>
-          <w:color w:val="00A0FC"/>
-          <w:kern w:val="2"/>
-          <w:sz w:val="36"/>
-          <w:szCs w:val="36"/>
-          <w:lang w:val="pt-BR" w:eastAsia="zh-CN" w:bidi="hi-IN"/>
-        </w:rPr>
-        <w:t xml:space="preserve">Essa sintonia permite que o Espírito desencarnado transmita ao encarnado suas vontades, desejos e intenções de tal maneira que o encarnado atue sobre o corpo físico </w:t>
-      </w:r>
-      <w:r>
-        <w:rPr>
-          <w:rFonts w:eastAsia="Noto Serif CJK SC" w:cs="Noto Sans Devanagari" w:ascii="Garamond" w:hAnsi="Garamond"/>
-          <w:i w:val="false"/>
-          <w:iCs w:val="false"/>
-          <w:color w:val="00A0FC"/>
-          <w:kern w:val="2"/>
-          <w:sz w:val="36"/>
-          <w:szCs w:val="36"/>
-          <w:lang w:val="pt-BR" w:eastAsia="zh-CN" w:bidi="hi-IN"/>
-        </w:rPr>
-        <w:t>conforme as instruções do Espírito desencarnado.</w:t>
+        <w:rPr>
+          <w:i w:val="false"/>
+          <w:iCs w:val="false"/>
+        </w:rPr>
+      </w:r>
+    </w:p>
+    <w:p>
+      <w:pPr>
+        <w:pStyle w:val="Normal"/>
+        <w:bidi w:val="0"/>
+        <w:ind w:left="709" w:hanging="0"/>
+        <w:jc w:val="both"/>
+        <w:rPr>
+          <w:i w:val="false"/>
+          <w:i w:val="false"/>
+          <w:iCs w:val="false"/>
+        </w:rPr>
+      </w:pPr>
+      <w:r>
+        <w:rPr>
+          <w:rFonts w:eastAsia="Noto Serif CJK SC" w:cs="Noto Sans Devanagari" w:ascii="Garamond" w:hAnsi="Garamond"/>
+          <w:i w:val="false"/>
+          <w:iCs w:val="false"/>
+          <w:color w:val="00A0FC"/>
+          <w:kern w:val="2"/>
+          <w:sz w:val="36"/>
+          <w:szCs w:val="36"/>
+          <w:lang w:val="pt-BR" w:eastAsia="zh-CN" w:bidi="hi-IN"/>
+        </w:rPr>
+        <w:t>Essa sintonia permite que o Espírito desencarnado transmita ao encarnado suas vontades, desejos e intenções de tal maneira que o encarnado atue sobre o corpo físico conforme as instruções do Espírito desencarnado.</w:t>
       </w:r>
     </w:p>
     <w:p>
@@ -2206,176 +2053,7 @@
           <w:szCs w:val="36"/>
           <w:lang w:val="pt-BR" w:eastAsia="zh-CN" w:bidi="hi-IN"/>
         </w:rPr>
-        <w:t>N</w:t>
-      </w:r>
-      <w:r>
-        <w:rPr>
-          <w:rFonts w:eastAsia="Noto Serif CJK SC" w:cs="Noto Sans Devanagari" w:ascii="Garamond" w:hAnsi="Garamond"/>
-          <w:i w:val="false"/>
-          <w:iCs w:val="false"/>
-          <w:color w:val="00A0FC"/>
-          <w:kern w:val="2"/>
-          <w:sz w:val="36"/>
-          <w:szCs w:val="36"/>
-          <w:lang w:val="pt-BR" w:eastAsia="zh-CN" w:bidi="hi-IN"/>
-        </w:rPr>
-        <w:t>a resposta anterior a Espiritualidade esclareceu que não existe a posse completa do corpo físico por um Espírito desencarnado</w:t>
-      </w:r>
-      <w:r>
-        <w:rPr>
-          <w:rFonts w:eastAsia="Noto Serif CJK SC" w:cs="Noto Sans Devanagari" w:ascii="Garamond" w:hAnsi="Garamond"/>
-          <w:i w:val="false"/>
-          <w:iCs w:val="false"/>
-          <w:color w:val="00A0FC"/>
-          <w:kern w:val="2"/>
-          <w:sz w:val="36"/>
-          <w:szCs w:val="36"/>
-          <w:lang w:val="pt-BR" w:eastAsia="zh-CN" w:bidi="hi-IN"/>
-        </w:rPr>
-        <w:t xml:space="preserve"> e que também não é possível que dois Espíritos habitem o mesmo corpo simultaneamente. Dado que é assim,</w:t>
-      </w:r>
-      <w:r>
-        <w:rPr>
-          <w:rFonts w:eastAsia="Noto Serif CJK SC" w:cs="Noto Sans Devanagari" w:ascii="Garamond" w:hAnsi="Garamond"/>
-          <w:i w:val="false"/>
-          <w:iCs w:val="false"/>
-          <w:color w:val="00A0FC"/>
-          <w:kern w:val="2"/>
-          <w:sz w:val="36"/>
-          <w:szCs w:val="36"/>
-          <w:lang w:val="pt-BR" w:eastAsia="zh-CN" w:bidi="hi-IN"/>
-        </w:rPr>
-        <w:t xml:space="preserve"> Kardec quer saber se </w:t>
-      </w:r>
-      <w:r>
-        <w:rPr>
-          <w:rFonts w:eastAsia="Noto Serif CJK SC" w:cs="Noto Sans Devanagari" w:ascii="Garamond" w:hAnsi="Garamond"/>
-          <w:i w:val="false"/>
-          <w:iCs w:val="false"/>
-          <w:color w:val="00A0FC"/>
-          <w:kern w:val="2"/>
-          <w:sz w:val="36"/>
-          <w:szCs w:val="36"/>
-          <w:lang w:val="pt-BR" w:eastAsia="zh-CN" w:bidi="hi-IN"/>
-        </w:rPr>
-        <w:t>existem</w:t>
-      </w:r>
-      <w:r>
-        <w:rPr>
-          <w:rFonts w:eastAsia="Noto Serif CJK SC" w:cs="Noto Sans Devanagari" w:ascii="Garamond" w:hAnsi="Garamond"/>
-          <w:i w:val="false"/>
-          <w:iCs w:val="false"/>
-          <w:color w:val="00A0FC"/>
-          <w:kern w:val="2"/>
-          <w:sz w:val="36"/>
-          <w:szCs w:val="36"/>
-          <w:lang w:val="pt-BR" w:eastAsia="zh-CN" w:bidi="hi-IN"/>
-        </w:rPr>
-        <w:t xml:space="preserve"> casos em que o Espírito encarnado se encontr</w:t>
-      </w:r>
-      <w:r>
-        <w:rPr>
-          <w:rFonts w:eastAsia="Noto Serif CJK SC" w:cs="Noto Sans Devanagari" w:ascii="Garamond" w:hAnsi="Garamond"/>
-          <w:i w:val="false"/>
-          <w:iCs w:val="false"/>
-          <w:color w:val="00A0FC"/>
-          <w:kern w:val="2"/>
-          <w:sz w:val="36"/>
-          <w:szCs w:val="36"/>
-          <w:lang w:val="pt-BR" w:eastAsia="zh-CN" w:bidi="hi-IN"/>
-        </w:rPr>
-        <w:t>a</w:t>
-      </w:r>
-      <w:r>
-        <w:rPr>
-          <w:rFonts w:eastAsia="Noto Serif CJK SC" w:cs="Noto Sans Devanagari" w:ascii="Garamond" w:hAnsi="Garamond"/>
-          <w:i w:val="false"/>
-          <w:iCs w:val="false"/>
-          <w:color w:val="00A0FC"/>
-          <w:kern w:val="2"/>
-          <w:sz w:val="36"/>
-          <w:szCs w:val="36"/>
-          <w:lang w:val="pt-BR" w:eastAsia="zh-CN" w:bidi="hi-IN"/>
-        </w:rPr>
-        <w:t xml:space="preserve"> de tal maneira subordinado ao Espírito desencarnado, que </w:t>
-      </w:r>
-      <w:r>
-        <w:rPr>
-          <w:rFonts w:eastAsia="Noto Serif CJK SC" w:cs="Noto Sans Devanagari" w:ascii="Garamond" w:hAnsi="Garamond"/>
-          <w:i w:val="false"/>
-          <w:iCs w:val="false"/>
-          <w:color w:val="00A0FC"/>
-          <w:kern w:val="2"/>
-          <w:sz w:val="36"/>
-          <w:szCs w:val="36"/>
-          <w:lang w:val="pt-BR" w:eastAsia="zh-CN" w:bidi="hi-IN"/>
-        </w:rPr>
-        <w:t>a</w:t>
-      </w:r>
-      <w:r>
-        <w:rPr>
-          <w:rFonts w:eastAsia="Noto Serif CJK SC" w:cs="Noto Sans Devanagari" w:ascii="Garamond" w:hAnsi="Garamond"/>
-          <w:i w:val="false"/>
-          <w:iCs w:val="false"/>
-          <w:color w:val="00A0FC"/>
-          <w:kern w:val="2"/>
-          <w:sz w:val="36"/>
-          <w:szCs w:val="36"/>
-          <w:lang w:val="pt-BR" w:eastAsia="zh-CN" w:bidi="hi-IN"/>
-        </w:rPr>
-        <w:t xml:space="preserve"> vontade </w:t>
-      </w:r>
-      <w:r>
-        <w:rPr>
-          <w:rFonts w:eastAsia="Noto Serif CJK SC" w:cs="Noto Sans Devanagari" w:ascii="Garamond" w:hAnsi="Garamond"/>
-          <w:i w:val="false"/>
-          <w:iCs w:val="false"/>
-          <w:color w:val="00A0FC"/>
-          <w:kern w:val="2"/>
-          <w:sz w:val="36"/>
-          <w:szCs w:val="36"/>
-          <w:lang w:val="pt-BR" w:eastAsia="zh-CN" w:bidi="hi-IN"/>
-        </w:rPr>
-        <w:t>do</w:t>
-      </w:r>
-      <w:r>
-        <w:rPr>
-          <w:rFonts w:eastAsia="Noto Serif CJK SC" w:cs="Noto Sans Devanagari" w:ascii="Garamond" w:hAnsi="Garamond"/>
-          <w:i w:val="false"/>
-          <w:iCs w:val="false"/>
-          <w:color w:val="00A0FC"/>
-          <w:kern w:val="2"/>
-          <w:sz w:val="36"/>
-          <w:szCs w:val="36"/>
-          <w:lang w:val="pt-BR" w:eastAsia="zh-CN" w:bidi="hi-IN"/>
-        </w:rPr>
-        <w:t xml:space="preserve"> encarnado seja </w:t>
-      </w:r>
-      <w:r>
-        <w:rPr>
-          <w:rFonts w:eastAsia="Noto Serif CJK SC" w:cs="Noto Sans Devanagari" w:ascii="Garamond" w:hAnsi="Garamond"/>
-          <w:i w:val="false"/>
-          <w:iCs w:val="false"/>
-          <w:color w:val="00A0FC"/>
-          <w:kern w:val="2"/>
-          <w:sz w:val="36"/>
-          <w:szCs w:val="36"/>
-          <w:lang w:val="pt-BR" w:eastAsia="zh-CN" w:bidi="hi-IN"/>
-        </w:rPr>
-        <w:t xml:space="preserve">completamente </w:t>
-      </w:r>
-      <w:r>
-        <w:rPr>
-          <w:rFonts w:eastAsia="Noto Serif CJK SC" w:cs="Noto Sans Devanagari" w:ascii="Garamond" w:hAnsi="Garamond"/>
-          <w:i w:val="false"/>
-          <w:iCs w:val="false"/>
-          <w:color w:val="00A0FC"/>
-          <w:kern w:val="2"/>
-          <w:sz w:val="36"/>
-          <w:szCs w:val="36"/>
-          <w:lang w:val="pt-BR" w:eastAsia="zh-CN" w:bidi="hi-IN"/>
-        </w:rPr>
-        <w:t>anulada.</w:t>
+        <w:t>Na resposta anterior a Espiritualidade esclareceu que não existe a posse completa do corpo físico por um Espírito desencarnado e que também não é possível que dois Espíritos habitem o mesmo corpo simultaneamente. Dado que é assim, Kardec quer saber se existem casos em que o Espírito encarnado se encontra de tal maneira subordinado ao Espírito desencarnado, que a vontade do encarnado seja completamente anulada.</w:t>
       </w:r>
     </w:p>
     <w:p>
@@ -3779,7 +3457,12 @@
         </w:rPr>
       </w:pPr>
       <w:r>
-        <w:rPr/>
+        <w:rPr>
+          <w:rFonts w:ascii="Garamond" w:hAnsi="Garamond"/>
+          <w:color w:val="00A0FC"/>
+          <w:sz w:val="36"/>
+          <w:szCs w:val="36"/>
+        </w:rPr>
       </w:r>
     </w:p>
     <w:p>
@@ -4149,33 +3832,7 @@
           <w:szCs w:val="36"/>
           <w:lang w:val="pt-BR" w:eastAsia="zh-CN" w:bidi="hi-IN"/>
         </w:rPr>
-        <w:t xml:space="preserve">Entretanto, a Espiritualidade diz que de nada adiantam as condições daquele que quer ajudar se o </w:t>
-      </w:r>
-      <w:r>
-        <w:rPr>
-          <w:rFonts w:eastAsia="Noto Serif CJK SC" w:cs="Noto Sans Devanagari" w:ascii="Garamond" w:hAnsi="Garamond"/>
-          <w:i w:val="false"/>
-          <w:iCs w:val="false"/>
-          <w:color w:val="00A0FC"/>
-          <w:kern w:val="2"/>
-          <w:sz w:val="36"/>
-          <w:szCs w:val="36"/>
-          <w:lang w:val="pt-BR" w:eastAsia="zh-CN" w:bidi="hi-IN"/>
-        </w:rPr>
-        <w:t>fascinado</w:t>
-      </w:r>
-      <w:r>
-        <w:rPr>
-          <w:rFonts w:eastAsia="Noto Serif CJK SC" w:cs="Noto Sans Devanagari" w:ascii="Garamond" w:hAnsi="Garamond"/>
-          <w:i w:val="false"/>
-          <w:iCs w:val="false"/>
-          <w:color w:val="00A0FC"/>
-          <w:kern w:val="2"/>
-          <w:sz w:val="36"/>
-          <w:szCs w:val="36"/>
-          <w:lang w:val="pt-BR" w:eastAsia="zh-CN" w:bidi="hi-IN"/>
-        </w:rPr>
-        <w:t xml:space="preserve"> não quiser ser ajudado. Por mais estranho que possa parecer, muitas vezes o subjugado se compraz na subordinação.</w:t>
+        <w:t>Entretanto, a Espiritualidade diz que de nada adiantam as condições daquele que quer ajudar se o fascinado não quiser ser ajudado. Por mais estranho que possa parecer, muitas vezes o subjugado se compraz na subordinação.</w:t>
       </w:r>
     </w:p>
     <w:p>
@@ -4273,33 +3930,7 @@
           <w:szCs w:val="36"/>
           <w:lang w:val="pt-BR" w:eastAsia="zh-CN" w:bidi="hi-IN"/>
         </w:rPr>
-        <w:t>A Espiritualidade conclui dizendo que, independente do subjugado querer ser ajudado ou não, se a pessoa que pretende auxiliar não for boa de coração, nada poderá fazer</w:t>
-      </w:r>
-      <w:r>
-        <w:rPr>
-          <w:rFonts w:eastAsia="Noto Serif CJK SC" w:cs="Noto Sans Devanagari" w:ascii="Garamond" w:hAnsi="Garamond"/>
-          <w:i w:val="false"/>
-          <w:iCs w:val="false"/>
-          <w:color w:val="00A0FC"/>
-          <w:kern w:val="2"/>
-          <w:sz w:val="36"/>
-          <w:szCs w:val="36"/>
-          <w:lang w:val="pt-BR" w:eastAsia="zh-CN" w:bidi="hi-IN"/>
-        </w:rPr>
-        <w:t>,</w:t>
-      </w:r>
-      <w:r>
-        <w:rPr>
-          <w:rFonts w:eastAsia="Noto Serif CJK SC" w:cs="Noto Sans Devanagari" w:ascii="Garamond" w:hAnsi="Garamond"/>
-          <w:i w:val="false"/>
-          <w:iCs w:val="false"/>
-          <w:color w:val="00A0FC"/>
-          <w:kern w:val="2"/>
-          <w:sz w:val="36"/>
-          <w:szCs w:val="36"/>
-          <w:lang w:val="pt-BR" w:eastAsia="zh-CN" w:bidi="hi-IN"/>
-        </w:rPr>
-        <w:t xml:space="preserve"> pois os bons Espíritos não lhe atendem ao chamado e os maus não a temem.</w:t>
+        <w:t>A Espiritualidade conclui dizendo que, independente do subjugado querer ser ajudado ou não, se a pessoa que pretende auxiliar não for boa de coração, nada poderá fazer, pois os bons Espíritos não lhe atendem ao chamado e os maus não a temem.</w:t>
       </w:r>
     </w:p>
     <w:p>
@@ -4432,434 +4063,8 @@
           <w:szCs w:val="36"/>
           <w:lang w:val="pt-BR" w:eastAsia="zh-CN" w:bidi="hi-IN"/>
         </w:rPr>
-        <w:t>Não. Estes últimos riem e se obstinam, quando veem alguém tomar isso a sério.</w:t>
-      </w:r>
-    </w:p>
-    <w:p>
-      <w:pPr>
-        <w:pStyle w:val="Normal"/>
-        <w:bidi w:val="0"/>
-        <w:ind w:hanging="0"/>
-        <w:jc w:val="both"/>
-        <w:rPr>
-          <w:color w:val="auto"/>
-        </w:rPr>
-      </w:pPr>
-      <w:r>
-        <w:rPr>
-          <w:color w:val="auto"/>
-        </w:rPr>
-      </w:r>
-    </w:p>
-    <w:p>
-      <w:pPr>
-        <w:pStyle w:val="Normal"/>
-        <w:bidi w:val="0"/>
-        <w:ind w:left="709" w:hanging="0"/>
-        <w:jc w:val="both"/>
-        <w:rPr>
-          <w:rFonts w:ascii="Garamond" w:hAnsi="Garamond"/>
-          <w:color w:val="00A0FC"/>
-          <w:sz w:val="36"/>
-          <w:szCs w:val="36"/>
-        </w:rPr>
-      </w:pPr>
-      <w:r>
-        <w:rPr>
-          <w:rFonts w:eastAsia="Noto Serif CJK SC" w:cs="Noto Sans Devanagari" w:ascii="Garamond" w:hAnsi="Garamond"/>
-          <w:i w:val="false"/>
-          <w:iCs w:val="false"/>
-          <w:color w:val="00A0FC"/>
-          <w:kern w:val="2"/>
-          <w:sz w:val="36"/>
-          <w:szCs w:val="36"/>
-          <w:lang w:val="pt-BR" w:eastAsia="zh-CN" w:bidi="hi-IN"/>
-        </w:rPr>
-        <w:t xml:space="preserve">Embora a maioria das tradições religiosas que praticam rituais de expulsão de espíritos ou forças negativas se utilize de </w:t>
-      </w:r>
-      <w:r>
-        <w:rPr>
-          <w:rStyle w:val="StrongEmphasis"/>
-          <w:rFonts w:eastAsia="Noto Serif CJK SC" w:cs="Noto Sans Devanagari" w:ascii="Garamond" w:hAnsi="Garamond"/>
-          <w:b w:val="false"/>
-          <w:bCs w:val="false"/>
-          <w:i w:val="false"/>
-          <w:iCs w:val="false"/>
-          <w:color w:val="00A0FC"/>
-          <w:kern w:val="2"/>
-          <w:sz w:val="36"/>
-          <w:szCs w:val="36"/>
-          <w:lang w:val="pt-BR" w:eastAsia="zh-CN" w:bidi="hi-IN"/>
-        </w:rPr>
-        <w:t>fórmulas, palavras repetidas ou orações fixas, o termo exorcismo é mais utilizado nas igrejas católica e ortodoxa.</w:t>
-      </w:r>
-    </w:p>
-    <w:p>
-      <w:pPr>
-        <w:pStyle w:val="Normal"/>
-        <w:bidi w:val="0"/>
-        <w:ind w:left="709" w:hanging="0"/>
-        <w:jc w:val="both"/>
-        <w:rPr>
-          <w:rFonts w:ascii="Garamond" w:hAnsi="Garamond"/>
-          <w:color w:val="00A0FC"/>
-          <w:sz w:val="36"/>
-          <w:szCs w:val="36"/>
-        </w:rPr>
-      </w:pPr>
-      <w:r>
-        <w:rPr>
-          <w:rFonts w:ascii="Garamond" w:hAnsi="Garamond"/>
-          <w:color w:val="00A0FC"/>
-          <w:sz w:val="36"/>
-          <w:szCs w:val="36"/>
-        </w:rPr>
-      </w:r>
-    </w:p>
-    <w:p>
-      <w:pPr>
-        <w:pStyle w:val="Normal"/>
-        <w:bidi w:val="0"/>
-        <w:ind w:left="709" w:hanging="0"/>
-        <w:jc w:val="both"/>
-        <w:rPr>
-          <w:rFonts w:ascii="Garamond" w:hAnsi="Garamond"/>
-          <w:color w:val="00A0FC"/>
-          <w:sz w:val="36"/>
-          <w:szCs w:val="36"/>
-        </w:rPr>
-      </w:pPr>
-      <w:r>
-        <w:rPr>
-          <w:rStyle w:val="StrongEmphasis"/>
-          <w:rFonts w:eastAsia="Noto Serif CJK SC" w:cs="Noto Sans Devanagari" w:ascii="Garamond" w:hAnsi="Garamond"/>
-          <w:b w:val="false"/>
-          <w:bCs w:val="false"/>
-          <w:i w:val="false"/>
-          <w:iCs w:val="false"/>
-          <w:color w:val="00A0FC"/>
-          <w:kern w:val="2"/>
-          <w:sz w:val="36"/>
-          <w:szCs w:val="36"/>
-          <w:lang w:val="pt-BR" w:eastAsia="zh-CN" w:bidi="hi-IN"/>
-        </w:rPr>
-        <w:t>É sobre a eficácia desse ritual que Kardec pergunta à Espiritualidade; essas fórmulas funcionam? Elas têm mesmo a capacidade de repelir os maus Espíritos?</w:t>
-      </w:r>
-    </w:p>
-    <w:p>
-      <w:pPr>
-        <w:pStyle w:val="Normal"/>
-        <w:bidi w:val="0"/>
-        <w:ind w:left="709" w:hanging="0"/>
-        <w:jc w:val="both"/>
-        <w:rPr>
-          <w:rFonts w:ascii="Garamond" w:hAnsi="Garamond"/>
-          <w:color w:val="00A0FC"/>
-          <w:sz w:val="36"/>
-          <w:szCs w:val="36"/>
-        </w:rPr>
-      </w:pPr>
-      <w:r>
-        <w:rPr>
-          <w:rFonts w:ascii="Garamond" w:hAnsi="Garamond"/>
-          <w:color w:val="00A0FC"/>
-          <w:sz w:val="36"/>
-          <w:szCs w:val="36"/>
-        </w:rPr>
-      </w:r>
-    </w:p>
-    <w:p>
-      <w:pPr>
-        <w:pStyle w:val="Normal"/>
-        <w:bidi w:val="0"/>
-        <w:ind w:left="709" w:hanging="0"/>
-        <w:jc w:val="both"/>
-        <w:rPr>
-          <w:rFonts w:ascii="Garamond" w:hAnsi="Garamond"/>
-          <w:color w:val="00A0FC"/>
-          <w:sz w:val="36"/>
-          <w:szCs w:val="36"/>
-        </w:rPr>
-      </w:pPr>
-      <w:r>
-        <w:rPr>
-          <w:rStyle w:val="StrongEmphasis"/>
-          <w:rFonts w:eastAsia="Noto Serif CJK SC" w:cs="Noto Sans Devanagari" w:ascii="Garamond" w:hAnsi="Garamond"/>
-          <w:b w:val="false"/>
-          <w:bCs w:val="false"/>
-          <w:i w:val="false"/>
-          <w:iCs w:val="false"/>
-          <w:color w:val="00A0FC"/>
-          <w:kern w:val="2"/>
-          <w:sz w:val="36"/>
-          <w:szCs w:val="36"/>
-          <w:lang w:val="pt-BR" w:eastAsia="zh-CN" w:bidi="hi-IN"/>
-        </w:rPr>
-        <w:t>A Espiritualidade responde que, não apenas as fórmulas não funcionam como também os Espíritos maus chegam a rir e se mantêm irredutíveis diante desses rituais.</w:t>
-      </w:r>
-    </w:p>
-    <w:p>
-      <w:pPr>
-        <w:pStyle w:val="Normal"/>
-        <w:bidi w:val="0"/>
-        <w:ind w:left="709" w:hanging="0"/>
-        <w:jc w:val="both"/>
-        <w:rPr>
-          <w:rFonts w:ascii="Garamond" w:hAnsi="Garamond"/>
-          <w:color w:val="00A0FC"/>
-          <w:sz w:val="36"/>
-          <w:szCs w:val="36"/>
-        </w:rPr>
-      </w:pPr>
-      <w:r>
-        <w:rPr>
-          <w:rFonts w:ascii="Garamond" w:hAnsi="Garamond"/>
-          <w:color w:val="00A0FC"/>
-          <w:sz w:val="36"/>
-          <w:szCs w:val="36"/>
-        </w:rPr>
-      </w:r>
-    </w:p>
-    <w:p>
-      <w:pPr>
-        <w:pStyle w:val="Normal"/>
-        <w:bidi w:val="0"/>
-        <w:ind w:left="709" w:hanging="0"/>
-        <w:jc w:val="both"/>
-        <w:rPr>
-          <w:rFonts w:ascii="Garamond" w:hAnsi="Garamond"/>
-          <w:color w:val="00A0FC"/>
-          <w:sz w:val="36"/>
-          <w:szCs w:val="36"/>
-        </w:rPr>
-      </w:pPr>
-      <w:r>
-        <w:rPr>
-          <w:rStyle w:val="StrongEmphasis"/>
-          <w:rFonts w:eastAsia="Noto Serif CJK SC" w:cs="Noto Sans Devanagari" w:ascii="Garamond" w:hAnsi="Garamond"/>
-          <w:b w:val="false"/>
-          <w:bCs w:val="false"/>
-          <w:i w:val="false"/>
-          <w:iCs w:val="false"/>
-          <w:color w:val="00A0FC"/>
-          <w:kern w:val="2"/>
-          <w:sz w:val="36"/>
-          <w:szCs w:val="36"/>
-          <w:lang w:val="pt-BR" w:eastAsia="zh-CN" w:bidi="hi-IN"/>
-        </w:rPr>
-        <w:t>O Espiritismo nos ensina que as palavras, quando não são carregadas de sentimentos verdadeiros, nada valem. Se é assim na prece, não haveria de ser diferente ao lidarmos com Espíritos inferiores.</w:t>
-      </w:r>
-    </w:p>
-    <w:p>
-      <w:pPr>
-        <w:pStyle w:val="Normal"/>
-        <w:bidi w:val="0"/>
-        <w:ind w:left="709" w:hanging="0"/>
-        <w:jc w:val="both"/>
-        <w:rPr>
-          <w:rFonts w:ascii="Garamond" w:hAnsi="Garamond"/>
-          <w:color w:val="00A0FC"/>
-          <w:sz w:val="36"/>
-          <w:szCs w:val="36"/>
-        </w:rPr>
-      </w:pPr>
-      <w:r>
-        <w:rPr>
-          <w:rFonts w:ascii="Garamond" w:hAnsi="Garamond"/>
-          <w:color w:val="00A0FC"/>
-          <w:sz w:val="36"/>
-          <w:szCs w:val="36"/>
-        </w:rPr>
-      </w:r>
-    </w:p>
-    <w:p>
-      <w:pPr>
-        <w:pStyle w:val="Normal"/>
-        <w:bidi w:val="0"/>
-        <w:ind w:left="709" w:hanging="0"/>
-        <w:jc w:val="both"/>
-        <w:rPr>
-          <w:rFonts w:ascii="Garamond" w:hAnsi="Garamond"/>
-          <w:color w:val="00A0FC"/>
-          <w:sz w:val="36"/>
-          <w:szCs w:val="36"/>
-        </w:rPr>
-      </w:pPr>
-      <w:r>
-        <w:rPr>
-          <w:rStyle w:val="StrongEmphasis"/>
-          <w:rFonts w:eastAsia="Noto Serif CJK SC" w:cs="Noto Sans Devanagari" w:ascii="Garamond" w:hAnsi="Garamond"/>
-          <w:b w:val="false"/>
-          <w:bCs w:val="false"/>
-          <w:i w:val="false"/>
-          <w:iCs w:val="false"/>
-          <w:color w:val="00A0FC"/>
-          <w:kern w:val="2"/>
-          <w:sz w:val="36"/>
-          <w:szCs w:val="36"/>
-          <w:lang w:val="pt-BR" w:eastAsia="zh-CN" w:bidi="hi-IN"/>
-        </w:rPr>
-        <w:t>Na resposta da pergunta anterior a Espiritualidade nos disse que mesmo uma pessoa boa, se não estiver movida pelo desejo sincero de auxiliar e sem o auxílio dos bons Espíritos, não consegue livrar uma pessoa da fascinação.</w:t>
-      </w:r>
-    </w:p>
-    <w:p>
-      <w:pPr>
-        <w:pStyle w:val="Normal"/>
-        <w:bidi w:val="0"/>
-        <w:ind w:left="709" w:hanging="0"/>
-        <w:jc w:val="both"/>
-        <w:rPr>
-          <w:rFonts w:ascii="Garamond" w:hAnsi="Garamond"/>
-          <w:color w:val="00A0FC"/>
-          <w:sz w:val="36"/>
-          <w:szCs w:val="36"/>
-        </w:rPr>
-      </w:pPr>
-      <w:r>
-        <w:rPr>
-          <w:rFonts w:ascii="Garamond" w:hAnsi="Garamond"/>
-          <w:color w:val="00A0FC"/>
-          <w:sz w:val="36"/>
-          <w:szCs w:val="36"/>
-        </w:rPr>
-      </w:r>
-    </w:p>
-    <w:p>
-      <w:pPr>
-        <w:pStyle w:val="Normal"/>
-        <w:bidi w:val="0"/>
-        <w:ind w:left="709" w:hanging="0"/>
-        <w:jc w:val="both"/>
-        <w:rPr>
-          <w:rFonts w:ascii="Garamond" w:hAnsi="Garamond"/>
-          <w:color w:val="00A0FC"/>
-          <w:sz w:val="36"/>
-          <w:szCs w:val="36"/>
-        </w:rPr>
-      </w:pPr>
-      <w:r>
-        <w:rPr>
-          <w:rStyle w:val="StrongEmphasis"/>
-          <w:rFonts w:eastAsia="Noto Serif CJK SC" w:cs="Noto Sans Devanagari" w:ascii="Garamond" w:hAnsi="Garamond"/>
-          <w:b w:val="false"/>
-          <w:bCs w:val="false"/>
-          <w:i w:val="false"/>
-          <w:iCs w:val="false"/>
-          <w:color w:val="00A0FC"/>
-          <w:kern w:val="2"/>
-          <w:sz w:val="36"/>
-          <w:szCs w:val="36"/>
-          <w:lang w:val="pt-BR" w:eastAsia="zh-CN" w:bidi="hi-IN"/>
-        </w:rPr>
-        <w:t>Portanto, afastar um Espírito ruim de sua influência contra uma pessoa, não é possível com a mera repetição de palavras e a realização de rituais repetitivos.</w:t>
-      </w:r>
-    </w:p>
-    <w:p>
-      <w:pPr>
-        <w:pStyle w:val="Normal"/>
-        <w:bidi w:val="0"/>
-        <w:ind w:left="709" w:hanging="0"/>
-        <w:jc w:val="both"/>
-        <w:rPr>
-          <w:rFonts w:ascii="Garamond" w:hAnsi="Garamond"/>
-          <w:color w:val="00A0FC"/>
-          <w:sz w:val="36"/>
-          <w:szCs w:val="36"/>
-        </w:rPr>
-      </w:pPr>
-      <w:r>
-        <w:rPr>
-          <w:rFonts w:ascii="Garamond" w:hAnsi="Garamond"/>
-          <w:color w:val="00A0FC"/>
-          <w:sz w:val="36"/>
-          <w:szCs w:val="36"/>
-        </w:rPr>
-      </w:r>
-    </w:p>
-    <w:p>
-      <w:pPr>
-        <w:pStyle w:val="Normal"/>
-        <w:bidi w:val="0"/>
-        <w:ind w:left="709" w:hanging="0"/>
-        <w:jc w:val="both"/>
-        <w:rPr>
-          <w:rFonts w:ascii="Garamond" w:hAnsi="Garamond"/>
-          <w:color w:val="00A0FC"/>
-          <w:sz w:val="36"/>
-          <w:szCs w:val="36"/>
-        </w:rPr>
-      </w:pPr>
-      <w:r>
-        <w:rPr>
-          <w:rFonts w:ascii="Garamond" w:hAnsi="Garamond"/>
-          <w:color w:val="00A0FC"/>
-          <w:sz w:val="36"/>
-          <w:szCs w:val="36"/>
-        </w:rPr>
-      </w:r>
-    </w:p>
-    <w:p>
-      <w:pPr>
-        <w:pStyle w:val="Normal"/>
-        <w:bidi w:val="0"/>
-        <w:jc w:val="both"/>
-        <w:rPr>
-          <w:rFonts w:ascii="Garamond" w:hAnsi="Garamond"/>
-          <w:sz w:val="36"/>
-          <w:szCs w:val="36"/>
-        </w:rPr>
-      </w:pPr>
-      <w:r>
-        <w:rPr>
-          <w:rFonts w:eastAsia="Noto Serif CJK SC" w:cs="Noto Sans Devanagari" w:ascii="Garamond" w:hAnsi="Garamond"/>
-          <w:color w:val="auto"/>
-          <w:kern w:val="2"/>
-          <w:sz w:val="36"/>
-          <w:szCs w:val="36"/>
-          <w:lang w:val="pt-BR" w:eastAsia="zh-CN" w:bidi="hi-IN"/>
-        </w:rPr>
-        <w:t>478</w:t>
-      </w:r>
-      <w:r>
-        <w:rPr>
-          <w:rFonts w:ascii="Garamond" w:hAnsi="Garamond"/>
-          <w:sz w:val="36"/>
-          <w:szCs w:val="36"/>
-        </w:rPr>
-        <w:t>. Pessoas há, animadas de boas intenções e que, nada obstante, não deixam de ser obsidiadas. Qual, então, o melhor meio de nos livrarmos dos Espíritos obsessores?</w:t>
-      </w:r>
-    </w:p>
-    <w:p>
-      <w:pPr>
-        <w:pStyle w:val="Normal"/>
-        <w:bidi w:val="0"/>
-        <w:jc w:val="both"/>
-        <w:rPr>
-          <w:rFonts w:ascii="Garamond" w:hAnsi="Garamond"/>
-          <w:color w:val="auto"/>
-          <w:sz w:val="36"/>
-          <w:szCs w:val="36"/>
-        </w:rPr>
-      </w:pPr>
-      <w:r>
-        <w:rPr>
-          <w:rFonts w:ascii="Garamond" w:hAnsi="Garamond"/>
-          <w:color w:val="auto"/>
-          <w:sz w:val="36"/>
-          <w:szCs w:val="36"/>
-        </w:rPr>
-      </w:r>
-    </w:p>
-    <w:p>
-      <w:pPr>
-        <w:pStyle w:val="Normal"/>
-        <w:bidi w:val="0"/>
-        <w:ind w:hanging="0"/>
-        <w:jc w:val="both"/>
-        <w:rPr>
-          <w:color w:val="auto"/>
-        </w:rPr>
-      </w:pPr>
+        <w:t>Não. Estes últimos riem e se obstinam, quando veem alguém tomar isso a sério</w:t>
+      </w:r>
       <w:r>
         <w:rPr>
           <w:rFonts w:eastAsia="Noto Serif CJK SC" w:cs="Noto Sans Devanagari" w:ascii="Garamond" w:hAnsi="Garamond"/>
@@ -4871,8 +4076,434 @@
           <w:szCs w:val="36"/>
           <w:lang w:val="pt-BR" w:eastAsia="zh-CN" w:bidi="hi-IN"/>
         </w:rPr>
-        <w:t>“</w:t>
-      </w:r>
+        <w:t>.”</w:t>
+      </w:r>
+    </w:p>
+    <w:p>
+      <w:pPr>
+        <w:pStyle w:val="Normal"/>
+        <w:bidi w:val="0"/>
+        <w:ind w:hanging="0"/>
+        <w:jc w:val="both"/>
+        <w:rPr>
+          <w:color w:val="auto"/>
+        </w:rPr>
+      </w:pPr>
+      <w:r>
+        <w:rPr>
+          <w:color w:val="auto"/>
+        </w:rPr>
+      </w:r>
+    </w:p>
+    <w:p>
+      <w:pPr>
+        <w:pStyle w:val="Normal"/>
+        <w:bidi w:val="0"/>
+        <w:ind w:left="709" w:hanging="0"/>
+        <w:jc w:val="both"/>
+        <w:rPr>
+          <w:rFonts w:ascii="Garamond" w:hAnsi="Garamond"/>
+          <w:color w:val="00A0FC"/>
+          <w:sz w:val="36"/>
+          <w:szCs w:val="36"/>
+        </w:rPr>
+      </w:pPr>
+      <w:r>
+        <w:rPr>
+          <w:rFonts w:eastAsia="Noto Serif CJK SC" w:cs="Noto Sans Devanagari" w:ascii="Garamond" w:hAnsi="Garamond"/>
+          <w:i w:val="false"/>
+          <w:iCs w:val="false"/>
+          <w:color w:val="00A0FC"/>
+          <w:kern w:val="2"/>
+          <w:sz w:val="36"/>
+          <w:szCs w:val="36"/>
+          <w:lang w:val="pt-BR" w:eastAsia="zh-CN" w:bidi="hi-IN"/>
+        </w:rPr>
+        <w:t xml:space="preserve">Embora a maioria das tradições religiosas que praticam rituais de expulsão de espíritos ou forças negativas se utilize de </w:t>
+      </w:r>
+      <w:r>
+        <w:rPr>
+          <w:rStyle w:val="StrongEmphasis"/>
+          <w:rFonts w:eastAsia="Noto Serif CJK SC" w:cs="Noto Sans Devanagari" w:ascii="Garamond" w:hAnsi="Garamond"/>
+          <w:b w:val="false"/>
+          <w:bCs w:val="false"/>
+          <w:i w:val="false"/>
+          <w:iCs w:val="false"/>
+          <w:color w:val="00A0FC"/>
+          <w:kern w:val="2"/>
+          <w:sz w:val="36"/>
+          <w:szCs w:val="36"/>
+          <w:lang w:val="pt-BR" w:eastAsia="zh-CN" w:bidi="hi-IN"/>
+        </w:rPr>
+        <w:t>fórmulas, palavras repetidas ou orações fixas, o termo exorcismo é mais utilizado nas igrejas católica e ortodoxa.</w:t>
+      </w:r>
+    </w:p>
+    <w:p>
+      <w:pPr>
+        <w:pStyle w:val="Normal"/>
+        <w:bidi w:val="0"/>
+        <w:ind w:left="709" w:hanging="0"/>
+        <w:jc w:val="both"/>
+        <w:rPr>
+          <w:rFonts w:ascii="Garamond" w:hAnsi="Garamond"/>
+          <w:color w:val="00A0FC"/>
+          <w:sz w:val="36"/>
+          <w:szCs w:val="36"/>
+        </w:rPr>
+      </w:pPr>
+      <w:r>
+        <w:rPr>
+          <w:rFonts w:ascii="Garamond" w:hAnsi="Garamond"/>
+          <w:color w:val="00A0FC"/>
+          <w:sz w:val="36"/>
+          <w:szCs w:val="36"/>
+        </w:rPr>
+      </w:r>
+    </w:p>
+    <w:p>
+      <w:pPr>
+        <w:pStyle w:val="Normal"/>
+        <w:bidi w:val="0"/>
+        <w:ind w:left="709" w:hanging="0"/>
+        <w:jc w:val="both"/>
+        <w:rPr>
+          <w:rFonts w:ascii="Garamond" w:hAnsi="Garamond"/>
+          <w:color w:val="00A0FC"/>
+          <w:sz w:val="36"/>
+          <w:szCs w:val="36"/>
+        </w:rPr>
+      </w:pPr>
+      <w:r>
+        <w:rPr>
+          <w:rStyle w:val="StrongEmphasis"/>
+          <w:rFonts w:eastAsia="Noto Serif CJK SC" w:cs="Noto Sans Devanagari" w:ascii="Garamond" w:hAnsi="Garamond"/>
+          <w:b w:val="false"/>
+          <w:bCs w:val="false"/>
+          <w:i w:val="false"/>
+          <w:iCs w:val="false"/>
+          <w:color w:val="00A0FC"/>
+          <w:kern w:val="2"/>
+          <w:sz w:val="36"/>
+          <w:szCs w:val="36"/>
+          <w:lang w:val="pt-BR" w:eastAsia="zh-CN" w:bidi="hi-IN"/>
+        </w:rPr>
+        <w:t>É sobre a eficácia desse ritual que Kardec pergunta à Espiritualidade; essas fórmulas funcionam? Elas têm mesmo a capacidade de repelir os maus Espíritos?</w:t>
+      </w:r>
+    </w:p>
+    <w:p>
+      <w:pPr>
+        <w:pStyle w:val="Normal"/>
+        <w:bidi w:val="0"/>
+        <w:ind w:left="709" w:hanging="0"/>
+        <w:jc w:val="both"/>
+        <w:rPr>
+          <w:rFonts w:ascii="Garamond" w:hAnsi="Garamond"/>
+          <w:color w:val="00A0FC"/>
+          <w:sz w:val="36"/>
+          <w:szCs w:val="36"/>
+        </w:rPr>
+      </w:pPr>
+      <w:r>
+        <w:rPr>
+          <w:rFonts w:ascii="Garamond" w:hAnsi="Garamond"/>
+          <w:color w:val="00A0FC"/>
+          <w:sz w:val="36"/>
+          <w:szCs w:val="36"/>
+        </w:rPr>
+      </w:r>
+    </w:p>
+    <w:p>
+      <w:pPr>
+        <w:pStyle w:val="Normal"/>
+        <w:bidi w:val="0"/>
+        <w:ind w:left="709" w:hanging="0"/>
+        <w:jc w:val="both"/>
+        <w:rPr>
+          <w:rFonts w:ascii="Garamond" w:hAnsi="Garamond"/>
+          <w:color w:val="00A0FC"/>
+          <w:sz w:val="36"/>
+          <w:szCs w:val="36"/>
+        </w:rPr>
+      </w:pPr>
+      <w:r>
+        <w:rPr>
+          <w:rStyle w:val="StrongEmphasis"/>
+          <w:rFonts w:eastAsia="Noto Serif CJK SC" w:cs="Noto Sans Devanagari" w:ascii="Garamond" w:hAnsi="Garamond"/>
+          <w:b w:val="false"/>
+          <w:bCs w:val="false"/>
+          <w:i w:val="false"/>
+          <w:iCs w:val="false"/>
+          <w:color w:val="00A0FC"/>
+          <w:kern w:val="2"/>
+          <w:sz w:val="36"/>
+          <w:szCs w:val="36"/>
+          <w:lang w:val="pt-BR" w:eastAsia="zh-CN" w:bidi="hi-IN"/>
+        </w:rPr>
+        <w:t>A Espiritualidade responde que, não apenas as fórmulas não funcionam como também os Espíritos maus chegam a rir e se mantêm irredutíveis diante desses rituais.</w:t>
+      </w:r>
+    </w:p>
+    <w:p>
+      <w:pPr>
+        <w:pStyle w:val="Normal"/>
+        <w:bidi w:val="0"/>
+        <w:ind w:left="709" w:hanging="0"/>
+        <w:jc w:val="both"/>
+        <w:rPr>
+          <w:rFonts w:ascii="Garamond" w:hAnsi="Garamond"/>
+          <w:color w:val="00A0FC"/>
+          <w:sz w:val="36"/>
+          <w:szCs w:val="36"/>
+        </w:rPr>
+      </w:pPr>
+      <w:r>
+        <w:rPr>
+          <w:rFonts w:ascii="Garamond" w:hAnsi="Garamond"/>
+          <w:color w:val="00A0FC"/>
+          <w:sz w:val="36"/>
+          <w:szCs w:val="36"/>
+        </w:rPr>
+      </w:r>
+    </w:p>
+    <w:p>
+      <w:pPr>
+        <w:pStyle w:val="Normal"/>
+        <w:bidi w:val="0"/>
+        <w:ind w:left="709" w:hanging="0"/>
+        <w:jc w:val="both"/>
+        <w:rPr>
+          <w:rFonts w:ascii="Garamond" w:hAnsi="Garamond"/>
+          <w:color w:val="00A0FC"/>
+          <w:sz w:val="36"/>
+          <w:szCs w:val="36"/>
+        </w:rPr>
+      </w:pPr>
+      <w:r>
+        <w:rPr>
+          <w:rStyle w:val="StrongEmphasis"/>
+          <w:rFonts w:eastAsia="Noto Serif CJK SC" w:cs="Noto Sans Devanagari" w:ascii="Garamond" w:hAnsi="Garamond"/>
+          <w:b w:val="false"/>
+          <w:bCs w:val="false"/>
+          <w:i w:val="false"/>
+          <w:iCs w:val="false"/>
+          <w:color w:val="00A0FC"/>
+          <w:kern w:val="2"/>
+          <w:sz w:val="36"/>
+          <w:szCs w:val="36"/>
+          <w:lang w:val="pt-BR" w:eastAsia="zh-CN" w:bidi="hi-IN"/>
+        </w:rPr>
+        <w:t>O Espiritismo nos ensina que as palavras, quando não são carregadas de sentimentos verdadeiros, nada valem. Se é assim na prece, não haveria de ser diferente ao lidarmos com Espíritos inferiores.</w:t>
+      </w:r>
+    </w:p>
+    <w:p>
+      <w:pPr>
+        <w:pStyle w:val="Normal"/>
+        <w:bidi w:val="0"/>
+        <w:ind w:left="709" w:hanging="0"/>
+        <w:jc w:val="both"/>
+        <w:rPr>
+          <w:rFonts w:ascii="Garamond" w:hAnsi="Garamond"/>
+          <w:color w:val="00A0FC"/>
+          <w:sz w:val="36"/>
+          <w:szCs w:val="36"/>
+        </w:rPr>
+      </w:pPr>
+      <w:r>
+        <w:rPr>
+          <w:rFonts w:ascii="Garamond" w:hAnsi="Garamond"/>
+          <w:color w:val="00A0FC"/>
+          <w:sz w:val="36"/>
+          <w:szCs w:val="36"/>
+        </w:rPr>
+      </w:r>
+    </w:p>
+    <w:p>
+      <w:pPr>
+        <w:pStyle w:val="Normal"/>
+        <w:bidi w:val="0"/>
+        <w:ind w:left="709" w:hanging="0"/>
+        <w:jc w:val="both"/>
+        <w:rPr>
+          <w:rFonts w:ascii="Garamond" w:hAnsi="Garamond"/>
+          <w:color w:val="00A0FC"/>
+          <w:sz w:val="36"/>
+          <w:szCs w:val="36"/>
+        </w:rPr>
+      </w:pPr>
+      <w:r>
+        <w:rPr>
+          <w:rStyle w:val="StrongEmphasis"/>
+          <w:rFonts w:eastAsia="Noto Serif CJK SC" w:cs="Noto Sans Devanagari" w:ascii="Garamond" w:hAnsi="Garamond"/>
+          <w:b w:val="false"/>
+          <w:bCs w:val="false"/>
+          <w:i w:val="false"/>
+          <w:iCs w:val="false"/>
+          <w:color w:val="00A0FC"/>
+          <w:kern w:val="2"/>
+          <w:sz w:val="36"/>
+          <w:szCs w:val="36"/>
+          <w:lang w:val="pt-BR" w:eastAsia="zh-CN" w:bidi="hi-IN"/>
+        </w:rPr>
+        <w:t>Na resposta da pergunta anterior a Espiritualidade nos disse que mesmo uma pessoa boa, se não estiver movida pelo desejo sincero de auxiliar e sem o auxílio dos bons Espíritos, não consegue livrar uma pessoa da fascinação.</w:t>
+      </w:r>
+    </w:p>
+    <w:p>
+      <w:pPr>
+        <w:pStyle w:val="Normal"/>
+        <w:bidi w:val="0"/>
+        <w:ind w:left="709" w:hanging="0"/>
+        <w:jc w:val="both"/>
+        <w:rPr>
+          <w:rFonts w:ascii="Garamond" w:hAnsi="Garamond"/>
+          <w:color w:val="00A0FC"/>
+          <w:sz w:val="36"/>
+          <w:szCs w:val="36"/>
+        </w:rPr>
+      </w:pPr>
+      <w:r>
+        <w:rPr>
+          <w:rFonts w:ascii="Garamond" w:hAnsi="Garamond"/>
+          <w:color w:val="00A0FC"/>
+          <w:sz w:val="36"/>
+          <w:szCs w:val="36"/>
+        </w:rPr>
+      </w:r>
+    </w:p>
+    <w:p>
+      <w:pPr>
+        <w:pStyle w:val="Normal"/>
+        <w:bidi w:val="0"/>
+        <w:ind w:left="709" w:hanging="0"/>
+        <w:jc w:val="both"/>
+        <w:rPr>
+          <w:rFonts w:ascii="Garamond" w:hAnsi="Garamond"/>
+          <w:color w:val="00A0FC"/>
+          <w:sz w:val="36"/>
+          <w:szCs w:val="36"/>
+        </w:rPr>
+      </w:pPr>
+      <w:r>
+        <w:rPr>
+          <w:rStyle w:val="StrongEmphasis"/>
+          <w:rFonts w:eastAsia="Noto Serif CJK SC" w:cs="Noto Sans Devanagari" w:ascii="Garamond" w:hAnsi="Garamond"/>
+          <w:b w:val="false"/>
+          <w:bCs w:val="false"/>
+          <w:i w:val="false"/>
+          <w:iCs w:val="false"/>
+          <w:color w:val="00A0FC"/>
+          <w:kern w:val="2"/>
+          <w:sz w:val="36"/>
+          <w:szCs w:val="36"/>
+          <w:lang w:val="pt-BR" w:eastAsia="zh-CN" w:bidi="hi-IN"/>
+        </w:rPr>
+        <w:t>Portanto, afastar um Espírito ruim de sua influência contra uma pessoa, não é possível com a mera repetição de palavras e a realização de rituais repetitivos.</w:t>
+      </w:r>
+    </w:p>
+    <w:p>
+      <w:pPr>
+        <w:pStyle w:val="Normal"/>
+        <w:bidi w:val="0"/>
+        <w:ind w:left="709" w:hanging="0"/>
+        <w:jc w:val="both"/>
+        <w:rPr>
+          <w:rFonts w:ascii="Garamond" w:hAnsi="Garamond"/>
+          <w:color w:val="00A0FC"/>
+          <w:sz w:val="36"/>
+          <w:szCs w:val="36"/>
+        </w:rPr>
+      </w:pPr>
+      <w:r>
+        <w:rPr>
+          <w:rFonts w:ascii="Garamond" w:hAnsi="Garamond"/>
+          <w:color w:val="00A0FC"/>
+          <w:sz w:val="36"/>
+          <w:szCs w:val="36"/>
+        </w:rPr>
+      </w:r>
+    </w:p>
+    <w:p>
+      <w:pPr>
+        <w:pStyle w:val="Normal"/>
+        <w:bidi w:val="0"/>
+        <w:ind w:left="709" w:hanging="0"/>
+        <w:jc w:val="both"/>
+        <w:rPr>
+          <w:rFonts w:ascii="Garamond" w:hAnsi="Garamond"/>
+          <w:color w:val="00A0FC"/>
+          <w:sz w:val="36"/>
+          <w:szCs w:val="36"/>
+        </w:rPr>
+      </w:pPr>
+      <w:r>
+        <w:rPr>
+          <w:rFonts w:ascii="Garamond" w:hAnsi="Garamond"/>
+          <w:color w:val="00A0FC"/>
+          <w:sz w:val="36"/>
+          <w:szCs w:val="36"/>
+        </w:rPr>
+      </w:r>
+    </w:p>
+    <w:p>
+      <w:pPr>
+        <w:pStyle w:val="Normal"/>
+        <w:bidi w:val="0"/>
+        <w:jc w:val="both"/>
+        <w:rPr>
+          <w:rFonts w:ascii="Garamond" w:hAnsi="Garamond"/>
+          <w:sz w:val="36"/>
+          <w:szCs w:val="36"/>
+        </w:rPr>
+      </w:pPr>
+      <w:r>
+        <w:rPr>
+          <w:rFonts w:eastAsia="Noto Serif CJK SC" w:cs="Noto Sans Devanagari" w:ascii="Garamond" w:hAnsi="Garamond"/>
+          <w:color w:val="auto"/>
+          <w:kern w:val="2"/>
+          <w:sz w:val="36"/>
+          <w:szCs w:val="36"/>
+          <w:lang w:val="pt-BR" w:eastAsia="zh-CN" w:bidi="hi-IN"/>
+        </w:rPr>
+        <w:t>478</w:t>
+      </w:r>
+      <w:r>
+        <w:rPr>
+          <w:rFonts w:ascii="Garamond" w:hAnsi="Garamond"/>
+          <w:sz w:val="36"/>
+          <w:szCs w:val="36"/>
+        </w:rPr>
+        <w:t>. Pessoas há, animadas de boas intenções e que, nada obstante, não deixam de ser obsidiadas. Qual, então, o melhor meio de nos livrarmos dos Espíritos obsessores?</w:t>
+      </w:r>
+    </w:p>
+    <w:p>
+      <w:pPr>
+        <w:pStyle w:val="Normal"/>
+        <w:bidi w:val="0"/>
+        <w:jc w:val="both"/>
+        <w:rPr>
+          <w:rFonts w:ascii="Garamond" w:hAnsi="Garamond"/>
+          <w:color w:val="auto"/>
+          <w:sz w:val="36"/>
+          <w:szCs w:val="36"/>
+        </w:rPr>
+      </w:pPr>
+      <w:r>
+        <w:rPr>
+          <w:rFonts w:ascii="Garamond" w:hAnsi="Garamond"/>
+          <w:color w:val="auto"/>
+          <w:sz w:val="36"/>
+          <w:szCs w:val="36"/>
+        </w:rPr>
+      </w:r>
+    </w:p>
+    <w:p>
+      <w:pPr>
+        <w:pStyle w:val="Normal"/>
+        <w:bidi w:val="0"/>
+        <w:ind w:hanging="0"/>
+        <w:jc w:val="both"/>
+        <w:rPr>
+          <w:color w:val="auto"/>
+        </w:rPr>
+      </w:pPr>
       <w:r>
         <w:rPr>
           <w:rFonts w:eastAsia="Noto Serif CJK SC" w:cs="Noto Sans Devanagari" w:ascii="Garamond" w:hAnsi="Garamond"/>
@@ -4884,1047 +4515,8 @@
           <w:szCs w:val="36"/>
           <w:lang w:val="pt-BR" w:eastAsia="zh-CN" w:bidi="hi-IN"/>
         </w:rPr>
-        <w:t>Cansar-lhes a paciência, nenhum valor lhes dar às sugestões, mostrar-lhes que perdem o tempo. Vendo que nada conseguem, afastam-se.</w:t>
-      </w:r>
-    </w:p>
-    <w:p>
-      <w:pPr>
-        <w:pStyle w:val="Normal"/>
-        <w:bidi w:val="0"/>
-        <w:ind w:hanging="0"/>
-        <w:jc w:val="both"/>
-        <w:rPr>
-          <w:color w:val="auto"/>
-        </w:rPr>
-      </w:pPr>
-      <w:r>
-        <w:rPr>
-          <w:color w:val="auto"/>
-        </w:rPr>
-      </w:r>
-    </w:p>
-    <w:p>
-      <w:pPr>
-        <w:pStyle w:val="Normal"/>
-        <w:bidi w:val="0"/>
-        <w:ind w:left="709" w:hanging="0"/>
-        <w:jc w:val="both"/>
-        <w:rPr>
-          <w:rFonts w:ascii="Garamond" w:hAnsi="Garamond"/>
-          <w:color w:val="00A0FC"/>
-          <w:sz w:val="36"/>
-          <w:szCs w:val="36"/>
-        </w:rPr>
-      </w:pPr>
-      <w:r>
-        <w:rPr>
-          <w:rFonts w:eastAsia="Noto Serif CJK SC" w:cs="Noto Sans Devanagari" w:ascii="Garamond" w:hAnsi="Garamond"/>
-          <w:i w:val="false"/>
-          <w:iCs w:val="false"/>
-          <w:color w:val="00A0FC"/>
-          <w:kern w:val="2"/>
-          <w:sz w:val="36"/>
-          <w:szCs w:val="36"/>
-          <w:lang w:val="pt-BR" w:eastAsia="zh-CN" w:bidi="hi-IN"/>
-        </w:rPr>
-        <w:t xml:space="preserve">Nessa questão Kardec </w:t>
-      </w:r>
-      <w:r>
-        <w:rPr>
-          <w:rFonts w:eastAsia="Noto Serif CJK SC" w:cs="Noto Sans Devanagari" w:ascii="Garamond" w:hAnsi="Garamond"/>
-          <w:i w:val="false"/>
-          <w:iCs w:val="false"/>
-          <w:color w:val="00A0FC"/>
-          <w:kern w:val="2"/>
-          <w:sz w:val="36"/>
-          <w:szCs w:val="36"/>
-          <w:lang w:val="pt-BR" w:eastAsia="zh-CN" w:bidi="hi-IN"/>
-        </w:rPr>
-        <w:t>fala daquelas</w:t>
-      </w:r>
-      <w:r>
-        <w:rPr>
-          <w:rFonts w:eastAsia="Noto Serif CJK SC" w:cs="Noto Sans Devanagari" w:ascii="Garamond" w:hAnsi="Garamond"/>
-          <w:i w:val="false"/>
-          <w:iCs w:val="false"/>
-          <w:color w:val="00A0FC"/>
-          <w:kern w:val="2"/>
-          <w:sz w:val="36"/>
-          <w:szCs w:val="36"/>
-          <w:lang w:val="pt-BR" w:eastAsia="zh-CN" w:bidi="hi-IN"/>
-        </w:rPr>
-        <w:t xml:space="preserve"> pessoas que, apesar de carregarem boas intenções, continuam sendo obsidiadas. Podemos deduzir da pergunta que pessoas de bom coração não deveriam sofrer o assédio de Espíritos obsessores. Contudo, isso acontece. Se assim é, qual então o melhor método para nos vermos livres dos ataques de Espíritos obsessores?</w:t>
-      </w:r>
-    </w:p>
-    <w:p>
-      <w:pPr>
-        <w:pStyle w:val="Normal"/>
-        <w:bidi w:val="0"/>
-        <w:ind w:left="709" w:hanging="0"/>
-        <w:jc w:val="both"/>
-        <w:rPr>
-          <w:rFonts w:ascii="Garamond" w:hAnsi="Garamond"/>
-          <w:color w:val="00A0FC"/>
-          <w:sz w:val="36"/>
-          <w:szCs w:val="36"/>
-        </w:rPr>
-      </w:pPr>
-      <w:r>
-        <w:rPr>
-          <w:rFonts w:ascii="Garamond" w:hAnsi="Garamond"/>
-          <w:color w:val="00A0FC"/>
-          <w:sz w:val="36"/>
-          <w:szCs w:val="36"/>
-        </w:rPr>
-      </w:r>
-    </w:p>
-    <w:p>
-      <w:pPr>
-        <w:pStyle w:val="Normal"/>
-        <w:bidi w:val="0"/>
-        <w:ind w:left="709" w:hanging="0"/>
-        <w:jc w:val="both"/>
-        <w:rPr>
-          <w:rFonts w:ascii="Garamond" w:hAnsi="Garamond"/>
-          <w:color w:val="00A0FC"/>
-          <w:sz w:val="36"/>
-          <w:szCs w:val="36"/>
-        </w:rPr>
-      </w:pPr>
-      <w:r>
-        <w:rPr>
-          <w:rFonts w:eastAsia="Noto Serif CJK SC" w:cs="Noto Sans Devanagari" w:ascii="Garamond" w:hAnsi="Garamond"/>
-          <w:i w:val="false"/>
-          <w:iCs w:val="false"/>
-          <w:color w:val="00A0FC"/>
-          <w:kern w:val="2"/>
-          <w:sz w:val="36"/>
-          <w:szCs w:val="36"/>
-          <w:lang w:val="pt-BR" w:eastAsia="zh-CN" w:bidi="hi-IN"/>
-        </w:rPr>
-        <w:t>A Espiritualidade responde que o melhor meio de nos livrarmos de tais ataques é minar a paciência dos obsessores; não dar valor às sugestões que eles nos fazem; fazer com que percebam que estão perdendo seu tempo investindo contra nós. Com o passar do tempo eles compreenderão que não terão êxito conosco e se afastarão.</w:t>
-      </w:r>
-    </w:p>
-    <w:p>
-      <w:pPr>
-        <w:pStyle w:val="Normal"/>
-        <w:bidi w:val="0"/>
-        <w:ind w:left="709" w:hanging="0"/>
-        <w:jc w:val="both"/>
-        <w:rPr>
-          <w:rFonts w:ascii="Garamond" w:hAnsi="Garamond"/>
-          <w:color w:val="00A0FC"/>
-          <w:sz w:val="36"/>
-          <w:szCs w:val="36"/>
-        </w:rPr>
-      </w:pPr>
-      <w:r>
-        <w:rPr>
-          <w:rFonts w:ascii="Garamond" w:hAnsi="Garamond"/>
-          <w:color w:val="00A0FC"/>
-          <w:sz w:val="36"/>
-          <w:szCs w:val="36"/>
-        </w:rPr>
-      </w:r>
-    </w:p>
-    <w:p>
-      <w:pPr>
-        <w:pStyle w:val="Normal"/>
-        <w:bidi w:val="0"/>
-        <w:ind w:left="709" w:hanging="0"/>
-        <w:jc w:val="both"/>
-        <w:rPr>
-          <w:rFonts w:ascii="Garamond" w:hAnsi="Garamond"/>
-          <w:color w:val="00A0FC"/>
-          <w:sz w:val="36"/>
-          <w:szCs w:val="36"/>
-        </w:rPr>
-      </w:pPr>
-      <w:r>
-        <w:rPr>
-          <w:rFonts w:eastAsia="Noto Serif CJK SC" w:cs="Noto Sans Devanagari" w:ascii="Garamond" w:hAnsi="Garamond"/>
-          <w:i w:val="false"/>
-          <w:iCs w:val="false"/>
-          <w:color w:val="00A0FC"/>
-          <w:kern w:val="2"/>
-          <w:sz w:val="36"/>
-          <w:szCs w:val="36"/>
-          <w:lang w:val="pt-BR" w:eastAsia="zh-CN" w:bidi="hi-IN"/>
-        </w:rPr>
-        <w:t>Kardec aborda um tema interessante nessa pergunta. Nós temos uma ideia pré-concebida de que pessoas boas não deveriam sofrer as investidas de Espíritos inferiores. No entanto, a realidade nos mostra que é exatamente o contrário.</w:t>
-      </w:r>
-    </w:p>
-    <w:p>
-      <w:pPr>
-        <w:pStyle w:val="Normal"/>
-        <w:bidi w:val="0"/>
-        <w:ind w:left="709" w:hanging="0"/>
-        <w:jc w:val="both"/>
-        <w:rPr>
-          <w:rFonts w:ascii="Garamond" w:hAnsi="Garamond"/>
-          <w:color w:val="00A0FC"/>
-          <w:sz w:val="36"/>
-          <w:szCs w:val="36"/>
-        </w:rPr>
-      </w:pPr>
-      <w:r>
-        <w:rPr>
-          <w:rFonts w:ascii="Garamond" w:hAnsi="Garamond"/>
-          <w:color w:val="00A0FC"/>
-          <w:sz w:val="36"/>
-          <w:szCs w:val="36"/>
-        </w:rPr>
-      </w:r>
-    </w:p>
-    <w:p>
-      <w:pPr>
-        <w:pStyle w:val="Normal"/>
-        <w:bidi w:val="0"/>
-        <w:ind w:left="709" w:hanging="0"/>
-        <w:jc w:val="both"/>
-        <w:rPr>
-          <w:rFonts w:ascii="Garamond" w:hAnsi="Garamond"/>
-          <w:color w:val="00A0FC"/>
-          <w:sz w:val="36"/>
-          <w:szCs w:val="36"/>
-        </w:rPr>
-      </w:pPr>
-      <w:r>
-        <w:rPr>
-          <w:rFonts w:eastAsia="Noto Serif CJK SC" w:cs="Noto Sans Devanagari" w:ascii="Garamond" w:hAnsi="Garamond"/>
-          <w:i w:val="false"/>
-          <w:iCs w:val="false"/>
-          <w:color w:val="00A0FC"/>
-          <w:kern w:val="2"/>
-          <w:sz w:val="36"/>
-          <w:szCs w:val="36"/>
-          <w:lang w:val="pt-BR" w:eastAsia="zh-CN" w:bidi="hi-IN"/>
-        </w:rPr>
-        <w:t>Existem inúmeros relatos das vidas de Chico Xavier e Divaldo Franco em que eles foram atacados de maneira enérgica por Espíritos inferiores. Ambos eram pessoas de uma bondade incomum e mesmo assim não ficaram isentos desses ataques.</w:t>
-      </w:r>
-    </w:p>
-    <w:p>
-      <w:pPr>
-        <w:pStyle w:val="Normal"/>
-        <w:bidi w:val="0"/>
-        <w:ind w:left="709" w:hanging="0"/>
-        <w:jc w:val="both"/>
-        <w:rPr>
-          <w:rFonts w:ascii="Garamond" w:hAnsi="Garamond"/>
-          <w:color w:val="00A0FC"/>
-          <w:sz w:val="36"/>
-          <w:szCs w:val="36"/>
-        </w:rPr>
-      </w:pPr>
-      <w:r>
-        <w:rPr>
-          <w:rFonts w:ascii="Garamond" w:hAnsi="Garamond"/>
-          <w:color w:val="00A0FC"/>
-          <w:sz w:val="36"/>
-          <w:szCs w:val="36"/>
-        </w:rPr>
-      </w:r>
-    </w:p>
-    <w:p>
-      <w:pPr>
-        <w:pStyle w:val="Normal"/>
-        <w:bidi w:val="0"/>
-        <w:ind w:left="709" w:hanging="0"/>
-        <w:jc w:val="both"/>
-        <w:rPr>
-          <w:rFonts w:ascii="Garamond" w:hAnsi="Garamond"/>
-          <w:color w:val="00A0FC"/>
-          <w:sz w:val="36"/>
-          <w:szCs w:val="36"/>
-        </w:rPr>
-      </w:pPr>
-      <w:r>
-        <w:rPr>
-          <w:rFonts w:eastAsia="Noto Serif CJK SC" w:cs="Noto Sans Devanagari" w:ascii="Garamond" w:hAnsi="Garamond"/>
-          <w:i w:val="false"/>
-          <w:iCs w:val="false"/>
-          <w:color w:val="00A0FC"/>
-          <w:kern w:val="2"/>
-          <w:sz w:val="36"/>
-          <w:szCs w:val="36"/>
-          <w:lang w:val="pt-BR" w:eastAsia="zh-CN" w:bidi="hi-IN"/>
-        </w:rPr>
-        <w:t>Não podemos nos esquecer de que uma das coisas que mais incomoda Espíritos inferiores é o crescimento e a evolução espiritual dos outros. Esses Espíritos se recusam a evoluir, mas também não querem que nós evoluamos.</w:t>
-      </w:r>
-    </w:p>
-    <w:p>
-      <w:pPr>
-        <w:pStyle w:val="Normal"/>
-        <w:bidi w:val="0"/>
-        <w:ind w:left="709" w:hanging="0"/>
-        <w:jc w:val="both"/>
-        <w:rPr>
-          <w:rFonts w:ascii="Garamond" w:hAnsi="Garamond"/>
-          <w:color w:val="00A0FC"/>
-          <w:sz w:val="36"/>
-          <w:szCs w:val="36"/>
-        </w:rPr>
-      </w:pPr>
-      <w:r>
-        <w:rPr>
-          <w:rFonts w:ascii="Garamond" w:hAnsi="Garamond"/>
-          <w:color w:val="00A0FC"/>
-          <w:sz w:val="36"/>
-          <w:szCs w:val="36"/>
-        </w:rPr>
-      </w:r>
-    </w:p>
-    <w:p>
-      <w:pPr>
-        <w:pStyle w:val="Normal"/>
-        <w:bidi w:val="0"/>
-        <w:ind w:left="709" w:hanging="0"/>
-        <w:jc w:val="both"/>
-        <w:rPr>
-          <w:rFonts w:ascii="Garamond" w:hAnsi="Garamond"/>
-          <w:color w:val="00A0FC"/>
-          <w:sz w:val="36"/>
-          <w:szCs w:val="36"/>
-        </w:rPr>
-      </w:pPr>
-      <w:r>
-        <w:rPr>
-          <w:rFonts w:eastAsia="Noto Serif CJK SC" w:cs="Noto Sans Devanagari" w:ascii="Garamond" w:hAnsi="Garamond"/>
-          <w:i w:val="false"/>
-          <w:iCs w:val="false"/>
-          <w:color w:val="00A0FC"/>
-          <w:kern w:val="2"/>
-          <w:sz w:val="36"/>
-          <w:szCs w:val="36"/>
-          <w:lang w:val="pt-BR" w:eastAsia="zh-CN" w:bidi="hi-IN"/>
-        </w:rPr>
-        <w:t>Quando tomamos consciência da nossa necessidade de reforma íntima e damos início ao processo de transformação, automaticamente nos tornamos alvo</w:t>
-      </w:r>
-      <w:r>
-        <w:rPr>
-          <w:rFonts w:eastAsia="Noto Serif CJK SC" w:cs="Noto Sans Devanagari" w:ascii="Garamond" w:hAnsi="Garamond"/>
-          <w:i w:val="false"/>
-          <w:iCs w:val="false"/>
-          <w:color w:val="00A0FC"/>
-          <w:kern w:val="2"/>
-          <w:sz w:val="36"/>
-          <w:szCs w:val="36"/>
-          <w:lang w:val="pt-BR" w:eastAsia="zh-CN" w:bidi="hi-IN"/>
-        </w:rPr>
-        <w:t>s</w:t>
-      </w:r>
-      <w:r>
-        <w:rPr>
-          <w:rFonts w:eastAsia="Noto Serif CJK SC" w:cs="Noto Sans Devanagari" w:ascii="Garamond" w:hAnsi="Garamond"/>
-          <w:i w:val="false"/>
-          <w:iCs w:val="false"/>
-          <w:color w:val="00A0FC"/>
-          <w:kern w:val="2"/>
-          <w:sz w:val="36"/>
-          <w:szCs w:val="36"/>
-          <w:lang w:val="pt-BR" w:eastAsia="zh-CN" w:bidi="hi-IN"/>
-        </w:rPr>
-        <w:t xml:space="preserve"> daqueles Espíritos que não desejam nossa evolução espiritual. </w:t>
-      </w:r>
-    </w:p>
-    <w:p>
-      <w:pPr>
-        <w:pStyle w:val="Normal"/>
-        <w:bidi w:val="0"/>
-        <w:ind w:left="709" w:hanging="0"/>
-        <w:jc w:val="both"/>
-        <w:rPr>
-          <w:rFonts w:ascii="Garamond" w:hAnsi="Garamond"/>
-          <w:color w:val="00A0FC"/>
-          <w:sz w:val="36"/>
-          <w:szCs w:val="36"/>
-        </w:rPr>
-      </w:pPr>
-      <w:r>
-        <w:rPr>
-          <w:rFonts w:ascii="Garamond" w:hAnsi="Garamond"/>
-          <w:color w:val="00A0FC"/>
-          <w:sz w:val="36"/>
-          <w:szCs w:val="36"/>
-        </w:rPr>
-      </w:r>
-    </w:p>
-    <w:p>
-      <w:pPr>
-        <w:pStyle w:val="Normal"/>
-        <w:bidi w:val="0"/>
-        <w:ind w:left="709" w:hanging="0"/>
-        <w:jc w:val="both"/>
-        <w:rPr>
-          <w:rFonts w:ascii="Garamond" w:hAnsi="Garamond"/>
-          <w:color w:val="00A0FC"/>
-          <w:sz w:val="36"/>
-          <w:szCs w:val="36"/>
-        </w:rPr>
-      </w:pPr>
-      <w:r>
-        <w:rPr>
-          <w:rFonts w:eastAsia="Noto Serif CJK SC" w:cs="Noto Sans Devanagari" w:ascii="Garamond" w:hAnsi="Garamond"/>
-          <w:i w:val="false"/>
-          <w:iCs w:val="false"/>
-          <w:color w:val="00A0FC"/>
-          <w:kern w:val="2"/>
-          <w:sz w:val="36"/>
-          <w:szCs w:val="36"/>
-          <w:lang w:val="pt-BR" w:eastAsia="zh-CN" w:bidi="hi-IN"/>
-        </w:rPr>
-        <w:t>É fácil constatar essa realidade: quase todos nós já passamos por momentos em que, quanto mais nos empenhamos em superar as dificuldades, maiores elas se tornam. Eu me esforço para superar um problema e surgem outros 2. Tudo à minha volta parece conspirar para que meus problemas sejam cada vez maiores.</w:t>
-      </w:r>
-    </w:p>
-    <w:p>
-      <w:pPr>
-        <w:pStyle w:val="Normal"/>
-        <w:bidi w:val="0"/>
-        <w:ind w:left="709" w:hanging="0"/>
-        <w:jc w:val="both"/>
-        <w:rPr>
-          <w:rFonts w:ascii="Garamond" w:hAnsi="Garamond"/>
-          <w:color w:val="00A0FC"/>
-          <w:sz w:val="36"/>
-          <w:szCs w:val="36"/>
-        </w:rPr>
-      </w:pPr>
-      <w:r>
-        <w:rPr>
-          <w:rFonts w:ascii="Garamond" w:hAnsi="Garamond"/>
-          <w:color w:val="00A0FC"/>
-          <w:sz w:val="36"/>
-          <w:szCs w:val="36"/>
-        </w:rPr>
-      </w:r>
-    </w:p>
-    <w:p>
-      <w:pPr>
-        <w:pStyle w:val="Normal"/>
-        <w:bidi w:val="0"/>
-        <w:ind w:left="709" w:hanging="0"/>
-        <w:jc w:val="both"/>
-        <w:rPr>
-          <w:rFonts w:ascii="Garamond" w:hAnsi="Garamond"/>
-          <w:color w:val="00A0FC"/>
-          <w:sz w:val="36"/>
-          <w:szCs w:val="36"/>
-        </w:rPr>
-      </w:pPr>
-      <w:r>
-        <w:rPr>
-          <w:rFonts w:eastAsia="Noto Serif CJK SC" w:cs="Noto Sans Devanagari" w:ascii="Garamond" w:hAnsi="Garamond"/>
-          <w:i w:val="false"/>
-          <w:iCs w:val="false"/>
-          <w:color w:val="00A0FC"/>
-          <w:kern w:val="2"/>
-          <w:sz w:val="36"/>
-          <w:szCs w:val="36"/>
-          <w:lang w:val="pt-BR" w:eastAsia="zh-CN" w:bidi="hi-IN"/>
-        </w:rPr>
-        <w:t>Então é uma ilusão pensarmos que o fato de nos esforçarmos para evoluir espiritualmente irá nos isentar das investidas dos Espíritos inferiores contra nós.</w:t>
-      </w:r>
-    </w:p>
-    <w:p>
-      <w:pPr>
-        <w:pStyle w:val="Normal"/>
-        <w:bidi w:val="0"/>
-        <w:ind w:left="709" w:hanging="0"/>
-        <w:jc w:val="both"/>
-        <w:rPr>
-          <w:rFonts w:ascii="Garamond" w:hAnsi="Garamond"/>
-          <w:color w:val="00A0FC"/>
-          <w:sz w:val="36"/>
-          <w:szCs w:val="36"/>
-        </w:rPr>
-      </w:pPr>
-      <w:r>
-        <w:rPr>
-          <w:rFonts w:ascii="Garamond" w:hAnsi="Garamond"/>
-          <w:color w:val="00A0FC"/>
-          <w:sz w:val="36"/>
-          <w:szCs w:val="36"/>
-        </w:rPr>
-      </w:r>
-    </w:p>
-    <w:p>
-      <w:pPr>
-        <w:pStyle w:val="Normal"/>
-        <w:bidi w:val="0"/>
-        <w:ind w:left="709" w:hanging="0"/>
-        <w:jc w:val="both"/>
-        <w:rPr>
-          <w:rFonts w:ascii="Garamond" w:hAnsi="Garamond"/>
-          <w:color w:val="00A0FC"/>
-          <w:sz w:val="36"/>
-          <w:szCs w:val="36"/>
-        </w:rPr>
-      </w:pPr>
-      <w:r>
-        <w:rPr>
-          <w:rFonts w:eastAsia="Noto Serif CJK SC" w:cs="Noto Sans Devanagari" w:ascii="Garamond" w:hAnsi="Garamond"/>
-          <w:i w:val="false"/>
-          <w:iCs w:val="false"/>
-          <w:color w:val="00A0FC"/>
-          <w:kern w:val="2"/>
-          <w:sz w:val="36"/>
-          <w:szCs w:val="36"/>
-          <w:lang w:val="pt-BR" w:eastAsia="zh-CN" w:bidi="hi-IN"/>
-        </w:rPr>
-        <w:t>Na resposta dada a Kardec, a Espiritualidade diz que não devemos dar ouvidos às sugestões desses Espíritos. Essa é uma das mais perigosas ferramentas que eles têm contra nós.</w:t>
-      </w:r>
-    </w:p>
-    <w:p>
-      <w:pPr>
-        <w:pStyle w:val="Normal"/>
-        <w:bidi w:val="0"/>
-        <w:ind w:left="709" w:hanging="0"/>
-        <w:jc w:val="both"/>
-        <w:rPr>
-          <w:rFonts w:ascii="Garamond" w:hAnsi="Garamond"/>
-          <w:color w:val="00A0FC"/>
-          <w:sz w:val="36"/>
-          <w:szCs w:val="36"/>
-        </w:rPr>
-      </w:pPr>
-      <w:r>
-        <w:rPr>
-          <w:rFonts w:ascii="Garamond" w:hAnsi="Garamond"/>
-          <w:color w:val="00A0FC"/>
-          <w:sz w:val="36"/>
-          <w:szCs w:val="36"/>
-        </w:rPr>
-      </w:r>
-    </w:p>
-    <w:p>
-      <w:pPr>
-        <w:pStyle w:val="Normal"/>
-        <w:bidi w:val="0"/>
-        <w:ind w:left="709" w:hanging="0"/>
-        <w:jc w:val="both"/>
-        <w:rPr>
-          <w:rFonts w:ascii="Garamond" w:hAnsi="Garamond"/>
-          <w:color w:val="00A0FC"/>
-          <w:sz w:val="36"/>
-          <w:szCs w:val="36"/>
-        </w:rPr>
-      </w:pPr>
-      <w:r>
-        <w:rPr>
-          <w:rFonts w:eastAsia="Noto Serif CJK SC" w:cs="Noto Sans Devanagari" w:ascii="Garamond" w:hAnsi="Garamond"/>
-          <w:i w:val="false"/>
-          <w:iCs w:val="false"/>
-          <w:color w:val="00A0FC"/>
-          <w:kern w:val="2"/>
-          <w:sz w:val="36"/>
-          <w:szCs w:val="36"/>
-          <w:lang w:val="pt-BR" w:eastAsia="zh-CN" w:bidi="hi-IN"/>
-        </w:rPr>
-        <w:t>Quando Espíritos inferiores querem nos sugerir más ideias, geralmente eles fazem isso de maneira gradativa. Se eles nos sugerissem a má ideia completa, explícita, provavelmente nós a recusaríamos porque uma ideia tão oposta às nossas, automaticamente iria disparar um mecanismo de defesa em nós. Nossa tendência seria de refutar imediatamente aquela ideia.</w:t>
-      </w:r>
-    </w:p>
-    <w:p>
-      <w:pPr>
-        <w:pStyle w:val="Normal"/>
-        <w:bidi w:val="0"/>
-        <w:ind w:left="709" w:hanging="0"/>
-        <w:jc w:val="both"/>
-        <w:rPr>
-          <w:rFonts w:ascii="Garamond" w:hAnsi="Garamond"/>
-          <w:color w:val="00A0FC"/>
-          <w:sz w:val="36"/>
-          <w:szCs w:val="36"/>
-        </w:rPr>
-      </w:pPr>
-      <w:r>
-        <w:rPr>
-          <w:rFonts w:ascii="Garamond" w:hAnsi="Garamond"/>
-          <w:color w:val="00A0FC"/>
-          <w:sz w:val="36"/>
-          <w:szCs w:val="36"/>
-        </w:rPr>
-      </w:r>
-    </w:p>
-    <w:p>
-      <w:pPr>
-        <w:pStyle w:val="Normal"/>
-        <w:bidi w:val="0"/>
-        <w:ind w:left="709" w:hanging="0"/>
-        <w:jc w:val="both"/>
-        <w:rPr>
-          <w:rFonts w:ascii="Garamond" w:hAnsi="Garamond"/>
-          <w:color w:val="00A0FC"/>
-          <w:sz w:val="36"/>
-          <w:szCs w:val="36"/>
-        </w:rPr>
-      </w:pPr>
-      <w:r>
-        <w:rPr>
-          <w:rFonts w:eastAsia="Noto Serif CJK SC" w:cs="Noto Sans Devanagari" w:ascii="Garamond" w:hAnsi="Garamond"/>
-          <w:i w:val="false"/>
-          <w:iCs w:val="false"/>
-          <w:color w:val="00A0FC"/>
-          <w:kern w:val="2"/>
-          <w:sz w:val="36"/>
-          <w:szCs w:val="36"/>
-          <w:lang w:val="pt-BR" w:eastAsia="zh-CN" w:bidi="hi-IN"/>
-        </w:rPr>
-        <w:t>Sabendo disso, o qu</w:t>
-      </w:r>
-      <w:r>
-        <w:rPr>
-          <w:rFonts w:eastAsia="Noto Serif CJK SC" w:cs="Noto Sans Devanagari" w:ascii="Garamond" w:hAnsi="Garamond"/>
-          <w:i w:val="false"/>
-          <w:iCs w:val="false"/>
-          <w:color w:val="00A0FC"/>
-          <w:kern w:val="2"/>
-          <w:sz w:val="36"/>
-          <w:szCs w:val="36"/>
-          <w:lang w:val="pt-BR" w:eastAsia="zh-CN" w:bidi="hi-IN"/>
-        </w:rPr>
-        <w:t>e</w:t>
-      </w:r>
-      <w:r>
-        <w:rPr>
-          <w:rFonts w:eastAsia="Noto Serif CJK SC" w:cs="Noto Sans Devanagari" w:ascii="Garamond" w:hAnsi="Garamond"/>
-          <w:i w:val="false"/>
-          <w:iCs w:val="false"/>
-          <w:color w:val="00A0FC"/>
-          <w:kern w:val="2"/>
-          <w:sz w:val="36"/>
-          <w:szCs w:val="36"/>
-          <w:lang w:val="pt-BR" w:eastAsia="zh-CN" w:bidi="hi-IN"/>
-        </w:rPr>
-        <w:t xml:space="preserve"> esses Espíritos fazem? Eles nos sugerem apenas uma parte da ideia que eles querem que aceitemos. Uma vez aceita aquela pequena parte, eles trazem outra e depois outra e assim sucessivamente, até que a ideia completa já tenha sido aceita por nós.</w:t>
-      </w:r>
-    </w:p>
-    <w:p>
-      <w:pPr>
-        <w:pStyle w:val="Normal"/>
-        <w:bidi w:val="0"/>
-        <w:ind w:left="709" w:hanging="0"/>
-        <w:jc w:val="both"/>
-        <w:rPr>
-          <w:rFonts w:ascii="Garamond" w:hAnsi="Garamond"/>
-          <w:color w:val="00A0FC"/>
-          <w:sz w:val="36"/>
-          <w:szCs w:val="36"/>
-        </w:rPr>
-      </w:pPr>
-      <w:r>
-        <w:rPr>
-          <w:rFonts w:ascii="Garamond" w:hAnsi="Garamond"/>
-          <w:color w:val="00A0FC"/>
-          <w:sz w:val="36"/>
-          <w:szCs w:val="36"/>
-        </w:rPr>
-      </w:r>
-    </w:p>
-    <w:p>
-      <w:pPr>
-        <w:pStyle w:val="Normal"/>
-        <w:bidi w:val="0"/>
-        <w:ind w:left="709" w:hanging="0"/>
-        <w:jc w:val="both"/>
-        <w:rPr>
-          <w:rFonts w:ascii="Garamond" w:hAnsi="Garamond"/>
-          <w:color w:val="00A0FC"/>
-          <w:sz w:val="36"/>
-          <w:szCs w:val="36"/>
-        </w:rPr>
-      </w:pPr>
-      <w:r>
-        <w:rPr>
-          <w:rFonts w:eastAsia="Noto Serif CJK SC" w:cs="Noto Sans Devanagari" w:ascii="Garamond" w:hAnsi="Garamond"/>
-          <w:i w:val="false"/>
-          <w:iCs w:val="false"/>
-          <w:color w:val="00A0FC"/>
-          <w:kern w:val="2"/>
-          <w:sz w:val="36"/>
-          <w:szCs w:val="36"/>
-          <w:lang w:val="pt-BR" w:eastAsia="zh-CN" w:bidi="hi-IN"/>
-        </w:rPr>
-        <w:t>Por exemplo; se um Espírito inferior vier até nós e nos sugerir a seguinte ideia: "Pare de trabalhar como passista na FEIG. Sua vida já é tão atribulada, você já trabalha muito, tem tantos problemas para resolver. É muito cansativo para você; quase não tem tempo para descansar. Abandone essa tarefa e dedique-se mais a você mesmo".</w:t>
-      </w:r>
-    </w:p>
-    <w:p>
-      <w:pPr>
-        <w:pStyle w:val="Normal"/>
-        <w:bidi w:val="0"/>
-        <w:ind w:left="709" w:hanging="0"/>
-        <w:jc w:val="both"/>
-        <w:rPr>
-          <w:rFonts w:ascii="Garamond" w:hAnsi="Garamond"/>
-          <w:color w:val="00A0FC"/>
-          <w:sz w:val="36"/>
-          <w:szCs w:val="36"/>
-        </w:rPr>
-      </w:pPr>
-      <w:r>
-        <w:rPr>
-          <w:rFonts w:ascii="Garamond" w:hAnsi="Garamond"/>
-          <w:color w:val="00A0FC"/>
-          <w:sz w:val="36"/>
-          <w:szCs w:val="36"/>
-        </w:rPr>
-      </w:r>
-    </w:p>
-    <w:p>
-      <w:pPr>
-        <w:pStyle w:val="Normal"/>
-        <w:bidi w:val="0"/>
-        <w:ind w:left="709" w:hanging="0"/>
-        <w:jc w:val="both"/>
-        <w:rPr>
-          <w:rFonts w:ascii="Garamond" w:hAnsi="Garamond"/>
-          <w:color w:val="00A0FC"/>
-          <w:sz w:val="36"/>
-          <w:szCs w:val="36"/>
-        </w:rPr>
-      </w:pPr>
-      <w:r>
-        <w:rPr>
-          <w:rFonts w:eastAsia="Noto Serif CJK SC" w:cs="Noto Sans Devanagari" w:ascii="Garamond" w:hAnsi="Garamond"/>
-          <w:i w:val="false"/>
-          <w:iCs w:val="false"/>
-          <w:color w:val="00A0FC"/>
-          <w:kern w:val="2"/>
-          <w:sz w:val="36"/>
-          <w:szCs w:val="36"/>
-          <w:lang w:val="pt-BR" w:eastAsia="zh-CN" w:bidi="hi-IN"/>
-        </w:rPr>
-        <w:t>Tenho certeza de que qualquer um de nós que recebesse uma sugestão desse tipo, iria repudiar de imediato essa ideia.</w:t>
-      </w:r>
-    </w:p>
-    <w:p>
-      <w:pPr>
-        <w:pStyle w:val="Normal"/>
-        <w:bidi w:val="0"/>
-        <w:ind w:left="709" w:hanging="0"/>
-        <w:jc w:val="both"/>
-        <w:rPr>
-          <w:rFonts w:ascii="Garamond" w:hAnsi="Garamond"/>
-          <w:color w:val="00A0FC"/>
-          <w:sz w:val="36"/>
-          <w:szCs w:val="36"/>
-        </w:rPr>
-      </w:pPr>
-      <w:r>
-        <w:rPr>
-          <w:rFonts w:ascii="Garamond" w:hAnsi="Garamond"/>
-          <w:color w:val="00A0FC"/>
-          <w:sz w:val="36"/>
-          <w:szCs w:val="36"/>
-        </w:rPr>
-      </w:r>
-    </w:p>
-    <w:p>
-      <w:pPr>
-        <w:pStyle w:val="Normal"/>
-        <w:bidi w:val="0"/>
-        <w:ind w:left="709" w:hanging="0"/>
-        <w:jc w:val="both"/>
-        <w:rPr>
-          <w:rFonts w:ascii="Garamond" w:hAnsi="Garamond"/>
-          <w:color w:val="00A0FC"/>
-          <w:sz w:val="36"/>
-          <w:szCs w:val="36"/>
-        </w:rPr>
-      </w:pPr>
-      <w:r>
-        <w:rPr>
-          <w:rFonts w:eastAsia="Noto Serif CJK SC" w:cs="Noto Sans Devanagari" w:ascii="Garamond" w:hAnsi="Garamond"/>
-          <w:i w:val="false"/>
-          <w:iCs w:val="false"/>
-          <w:color w:val="00A0FC"/>
-          <w:kern w:val="2"/>
-          <w:sz w:val="36"/>
-          <w:szCs w:val="36"/>
-          <w:lang w:val="pt-BR" w:eastAsia="zh-CN" w:bidi="hi-IN"/>
-        </w:rPr>
-        <w:t>Mas, se esse mesmo Espírito inferior nos abordar em um dia difícil para nós, um dia com problemas no trabalho ou em casa, e nos sugerir o seguinte: "Não vá à FEIG hoje, só hoje. Seu dia foi difícil, precisa descansar. Na verdade, você está em uma condição que nem é adequada para realizar a tarefa. Só hoje fique em casa, distraia-se um pouco para renovar suas energias".</w:t>
-      </w:r>
-    </w:p>
-    <w:p>
-      <w:pPr>
-        <w:pStyle w:val="Normal"/>
-        <w:bidi w:val="0"/>
-        <w:ind w:left="709" w:hanging="0"/>
-        <w:jc w:val="both"/>
-        <w:rPr>
-          <w:rFonts w:ascii="Garamond" w:hAnsi="Garamond"/>
-          <w:color w:val="00A0FC"/>
-          <w:sz w:val="36"/>
-          <w:szCs w:val="36"/>
-        </w:rPr>
-      </w:pPr>
-      <w:r>
-        <w:rPr>
-          <w:rFonts w:ascii="Garamond" w:hAnsi="Garamond"/>
-          <w:color w:val="00A0FC"/>
-          <w:sz w:val="36"/>
-          <w:szCs w:val="36"/>
-        </w:rPr>
-      </w:r>
-    </w:p>
-    <w:p>
-      <w:pPr>
-        <w:pStyle w:val="Normal"/>
-        <w:bidi w:val="0"/>
-        <w:ind w:left="709" w:hanging="0"/>
-        <w:jc w:val="both"/>
-        <w:rPr>
-          <w:rFonts w:ascii="Garamond" w:hAnsi="Garamond"/>
-          <w:color w:val="00A0FC"/>
-          <w:sz w:val="36"/>
-          <w:szCs w:val="36"/>
-        </w:rPr>
-      </w:pPr>
-      <w:r>
-        <w:rPr>
-          <w:rFonts w:eastAsia="Noto Serif CJK SC" w:cs="Noto Sans Devanagari" w:ascii="Garamond" w:hAnsi="Garamond"/>
-          <w:i w:val="false"/>
-          <w:iCs w:val="false"/>
-          <w:color w:val="00A0FC"/>
-          <w:kern w:val="2"/>
-          <w:sz w:val="36"/>
-          <w:szCs w:val="36"/>
-          <w:lang w:val="pt-BR" w:eastAsia="zh-CN" w:bidi="hi-IN"/>
-        </w:rPr>
-        <w:t>Existe uma grande possibilidade de que a gente pense: "Realmente, hoje eu não estou legal para fazer a tarefa. É capaz de eu mais atrapalhar do que ajudar. Vou ficar em casa hoje. Semana que vem, se Deus quiser eu vou". Nós mordemos a isca.</w:t>
-      </w:r>
-    </w:p>
-    <w:p>
-      <w:pPr>
-        <w:pStyle w:val="Normal"/>
-        <w:bidi w:val="0"/>
-        <w:ind w:left="709" w:hanging="0"/>
-        <w:jc w:val="both"/>
-        <w:rPr>
-          <w:rFonts w:ascii="Garamond" w:hAnsi="Garamond"/>
-          <w:color w:val="00A0FC"/>
-          <w:sz w:val="36"/>
-          <w:szCs w:val="36"/>
-        </w:rPr>
-      </w:pPr>
-      <w:r>
-        <w:rPr>
-          <w:rFonts w:ascii="Garamond" w:hAnsi="Garamond"/>
-          <w:color w:val="00A0FC"/>
-          <w:sz w:val="36"/>
-          <w:szCs w:val="36"/>
-        </w:rPr>
-      </w:r>
-    </w:p>
-    <w:p>
-      <w:pPr>
-        <w:pStyle w:val="Normal"/>
-        <w:bidi w:val="0"/>
-        <w:ind w:left="709" w:hanging="0"/>
-        <w:jc w:val="both"/>
-        <w:rPr>
-          <w:rFonts w:ascii="Garamond" w:hAnsi="Garamond"/>
-          <w:color w:val="00A0FC"/>
-          <w:sz w:val="36"/>
-          <w:szCs w:val="36"/>
-        </w:rPr>
-      </w:pPr>
-      <w:r>
-        <w:rPr>
-          <w:rFonts w:eastAsia="Noto Serif CJK SC" w:cs="Noto Sans Devanagari" w:ascii="Garamond" w:hAnsi="Garamond"/>
-          <w:i w:val="false"/>
-          <w:iCs w:val="false"/>
-          <w:color w:val="00A0FC"/>
-          <w:kern w:val="2"/>
-          <w:sz w:val="36"/>
-          <w:szCs w:val="36"/>
-          <w:lang w:val="pt-BR" w:eastAsia="zh-CN" w:bidi="hi-IN"/>
-        </w:rPr>
-        <w:t>O Espírito inferior viu que deu certo. Quando surgir outra oportunidade, ele vai nos sugerir uma ideia semelhante e se nós aceitarmos uma segunda vez, ele virá uma terceira, uma quarta, virá quantas vezes as oportunidades surgirem para ele.</w:t>
-      </w:r>
-    </w:p>
-    <w:p>
-      <w:pPr>
-        <w:pStyle w:val="Normal"/>
-        <w:bidi w:val="0"/>
-        <w:ind w:left="709" w:hanging="0"/>
-        <w:jc w:val="both"/>
-        <w:rPr>
-          <w:rFonts w:ascii="Garamond" w:hAnsi="Garamond"/>
-          <w:color w:val="00A0FC"/>
-          <w:sz w:val="36"/>
-          <w:szCs w:val="36"/>
-        </w:rPr>
-      </w:pPr>
-      <w:r>
-        <w:rPr>
-          <w:rFonts w:ascii="Garamond" w:hAnsi="Garamond"/>
-          <w:color w:val="00A0FC"/>
-          <w:sz w:val="36"/>
-          <w:szCs w:val="36"/>
-        </w:rPr>
-      </w:r>
-    </w:p>
-    <w:p>
-      <w:pPr>
-        <w:pStyle w:val="Normal"/>
-        <w:bidi w:val="0"/>
-        <w:ind w:left="709" w:hanging="0"/>
-        <w:jc w:val="both"/>
-        <w:rPr>
-          <w:rFonts w:ascii="Garamond" w:hAnsi="Garamond"/>
-          <w:color w:val="00A0FC"/>
-          <w:sz w:val="36"/>
-          <w:szCs w:val="36"/>
-        </w:rPr>
-      </w:pPr>
-      <w:r>
-        <w:rPr>
-          <w:rFonts w:eastAsia="Noto Serif CJK SC" w:cs="Noto Sans Devanagari" w:ascii="Garamond" w:hAnsi="Garamond"/>
-          <w:i w:val="false"/>
-          <w:iCs w:val="false"/>
-          <w:color w:val="00A0FC"/>
-          <w:kern w:val="2"/>
-          <w:sz w:val="36"/>
-          <w:szCs w:val="36"/>
-          <w:lang w:val="pt-BR" w:eastAsia="zh-CN" w:bidi="hi-IN"/>
-        </w:rPr>
-        <w:t>E aí, passado algum tempo, aquela ideia absurda que nós recusaríamos de imediata, foi aceita por nós em doses homeopáticas.</w:t>
-      </w:r>
-    </w:p>
-    <w:p>
-      <w:pPr>
-        <w:pStyle w:val="Normal"/>
-        <w:bidi w:val="0"/>
-        <w:ind w:left="709" w:hanging="0"/>
-        <w:jc w:val="both"/>
-        <w:rPr>
-          <w:rFonts w:ascii="Garamond" w:hAnsi="Garamond"/>
-          <w:color w:val="00A0FC"/>
-          <w:sz w:val="36"/>
-          <w:szCs w:val="36"/>
-        </w:rPr>
-      </w:pPr>
-      <w:r>
-        <w:rPr>
-          <w:rFonts w:ascii="Garamond" w:hAnsi="Garamond"/>
-          <w:color w:val="00A0FC"/>
-          <w:sz w:val="36"/>
-          <w:szCs w:val="36"/>
-        </w:rPr>
-      </w:r>
-    </w:p>
-    <w:p>
-      <w:pPr>
-        <w:pStyle w:val="Normal"/>
-        <w:bidi w:val="0"/>
-        <w:ind w:left="709" w:hanging="0"/>
-        <w:jc w:val="both"/>
-        <w:rPr>
-          <w:rFonts w:ascii="Garamond" w:hAnsi="Garamond"/>
-          <w:color w:val="00A0FC"/>
-          <w:sz w:val="36"/>
-          <w:szCs w:val="36"/>
-        </w:rPr>
-      </w:pPr>
-      <w:r>
-        <w:rPr>
-          <w:rFonts w:eastAsia="Noto Serif CJK SC" w:cs="Noto Sans Devanagari" w:ascii="Garamond" w:hAnsi="Garamond"/>
-          <w:i w:val="false"/>
-          <w:iCs w:val="false"/>
-          <w:color w:val="00A0FC"/>
-          <w:kern w:val="2"/>
-          <w:sz w:val="36"/>
-          <w:szCs w:val="36"/>
-          <w:lang w:val="pt-BR" w:eastAsia="zh-CN" w:bidi="hi-IN"/>
-        </w:rPr>
-        <w:t>Por isso a Espiritualidade disse à Kardec que, para vencermos os obsessores, precisamos recusar todas as sugestões que eles nos fizerem. Eles conhecem nossas fraquezas, sabem em quais pontos somos mais vulneráveis. Não podemos e não devemos dar ouvidos à eles.  Como nos ensinou Jesus, precisamos orar e vigiar.</w:t>
-      </w:r>
-    </w:p>
-    <w:p>
-      <w:pPr>
-        <w:pStyle w:val="Normal"/>
-        <w:bidi w:val="0"/>
-        <w:ind w:left="709" w:hanging="0"/>
-        <w:jc w:val="both"/>
-        <w:rPr>
-          <w:rFonts w:ascii="Garamond" w:hAnsi="Garamond"/>
-          <w:color w:val="00A0FC"/>
-          <w:sz w:val="36"/>
-          <w:szCs w:val="36"/>
-        </w:rPr>
-      </w:pPr>
-      <w:r>
-        <w:rPr>
-          <w:rFonts w:ascii="Garamond" w:hAnsi="Garamond"/>
-          <w:color w:val="00A0FC"/>
-          <w:sz w:val="36"/>
-          <w:szCs w:val="36"/>
-        </w:rPr>
-      </w:r>
-    </w:p>
-    <w:p>
-      <w:pPr>
-        <w:pStyle w:val="Normal"/>
-        <w:bidi w:val="0"/>
-        <w:jc w:val="both"/>
-        <w:rPr>
-          <w:rFonts w:ascii="Garamond" w:hAnsi="Garamond"/>
-          <w:sz w:val="36"/>
-          <w:szCs w:val="36"/>
-        </w:rPr>
-      </w:pPr>
-      <w:r>
-        <w:rPr>
-          <w:rFonts w:eastAsia="Noto Serif CJK SC" w:cs="Noto Sans Devanagari" w:ascii="Garamond" w:hAnsi="Garamond"/>
-          <w:color w:val="auto"/>
-          <w:kern w:val="2"/>
-          <w:sz w:val="36"/>
-          <w:szCs w:val="36"/>
-          <w:lang w:val="pt-BR" w:eastAsia="zh-CN" w:bidi="hi-IN"/>
-        </w:rPr>
-        <w:t>479</w:t>
-      </w:r>
-      <w:r>
-        <w:rPr>
-          <w:rFonts w:ascii="Garamond" w:hAnsi="Garamond"/>
-          <w:sz w:val="36"/>
-          <w:szCs w:val="36"/>
-        </w:rPr>
-        <w:t>. A prece é meio eficiente para a cura da obsessão?</w:t>
-      </w:r>
-    </w:p>
-    <w:p>
-      <w:pPr>
-        <w:pStyle w:val="Normal"/>
-        <w:bidi w:val="0"/>
-        <w:jc w:val="both"/>
-        <w:rPr>
-          <w:rFonts w:ascii="Garamond" w:hAnsi="Garamond"/>
-          <w:color w:val="auto"/>
-          <w:sz w:val="36"/>
-          <w:szCs w:val="36"/>
-        </w:rPr>
-      </w:pPr>
-      <w:r>
-        <w:rPr>
-          <w:rFonts w:ascii="Garamond" w:hAnsi="Garamond"/>
-          <w:color w:val="auto"/>
-          <w:sz w:val="36"/>
-          <w:szCs w:val="36"/>
-        </w:rPr>
-      </w:r>
-    </w:p>
-    <w:p>
-      <w:pPr>
-        <w:pStyle w:val="Normal"/>
-        <w:bidi w:val="0"/>
-        <w:ind w:hanging="0"/>
-        <w:jc w:val="both"/>
-        <w:rPr>
-          <w:color w:val="auto"/>
-        </w:rPr>
-      </w:pPr>
+        <w:t>“</w:t>
+      </w:r>
       <w:r>
         <w:rPr>
           <w:rFonts w:eastAsia="Noto Serif CJK SC" w:cs="Noto Sans Devanagari" w:ascii="Garamond" w:hAnsi="Garamond"/>
@@ -5936,7 +4528,7 @@
           <w:szCs w:val="36"/>
           <w:lang w:val="pt-BR" w:eastAsia="zh-CN" w:bidi="hi-IN"/>
         </w:rPr>
-        <w:t>“</w:t>
+        <w:t>Cansar-lhes a paciência, nenhum valor lhes dar às sugestões, mostrar-lhes que perdem o tempo. Vendo que nada conseguem, afastam-se.</w:t>
       </w:r>
       <w:r>
         <w:rPr>
@@ -5949,7 +4541,7 @@
           <w:szCs w:val="36"/>
           <w:lang w:val="pt-BR" w:eastAsia="zh-CN" w:bidi="hi-IN"/>
         </w:rPr>
-        <w:t>A prece é em tudo um poderoso auxílio, mas crede que não basta que alguém murmure algumas palavras, para que obtenha o que deseja. Deus assiste os que obram, não os que se limitam a pedir. É, pois, indispensável que o obsidiado faça, por sua parte, o que se torne necessário para destruir em si mesmo a causa da atração dos maus Espíritos."</w:t>
+        <w:t>”</w:t>
       </w:r>
     </w:p>
     <w:p>
@@ -5983,222 +4575,849 @@
       </w:pPr>
       <w:r>
         <w:rPr>
-          <w:rStyle w:val="StrongEmphasis"/>
-          <w:rFonts w:eastAsia="Noto Serif CJK SC" w:cs="Noto Sans Devanagari" w:ascii="Garamond" w:hAnsi="Garamond"/>
-          <w:b w:val="false"/>
-          <w:bCs w:val="false"/>
-          <w:i w:val="false"/>
-          <w:iCs w:val="false"/>
-          <w:color w:val="00A0FC"/>
-          <w:kern w:val="2"/>
-          <w:sz w:val="36"/>
-          <w:szCs w:val="36"/>
-          <w:lang w:val="pt-BR" w:eastAsia="zh-CN" w:bidi="hi-IN"/>
-        </w:rPr>
-        <w:t>Kardec pergunta se a prece é um recurso eficiente no tratamento da obsessão.</w:t>
-      </w:r>
-    </w:p>
-    <w:p>
-      <w:pPr>
-        <w:pStyle w:val="Normal"/>
-        <w:bidi w:val="0"/>
-        <w:ind w:left="709" w:hanging="0"/>
-        <w:jc w:val="both"/>
-        <w:rPr>
-          <w:rFonts w:ascii="Garamond" w:hAnsi="Garamond"/>
-          <w:color w:val="00A0FC"/>
-          <w:sz w:val="36"/>
-          <w:szCs w:val="36"/>
-        </w:rPr>
-      </w:pPr>
-      <w:r>
-        <w:rPr>
-          <w:rFonts w:ascii="Garamond" w:hAnsi="Garamond"/>
-          <w:color w:val="00A0FC"/>
-          <w:sz w:val="36"/>
-          <w:szCs w:val="36"/>
-        </w:rPr>
-      </w:r>
-    </w:p>
-    <w:p>
-      <w:pPr>
-        <w:pStyle w:val="Normal"/>
-        <w:bidi w:val="0"/>
-        <w:ind w:left="709" w:hanging="0"/>
-        <w:jc w:val="both"/>
-        <w:rPr>
-          <w:rFonts w:ascii="Garamond" w:hAnsi="Garamond"/>
-          <w:color w:val="00A0FC"/>
-          <w:sz w:val="36"/>
-          <w:szCs w:val="36"/>
-        </w:rPr>
-      </w:pPr>
-      <w:r>
-        <w:rPr>
-          <w:rStyle w:val="StrongEmphasis"/>
-          <w:rFonts w:eastAsia="Noto Serif CJK SC" w:cs="Noto Sans Devanagari" w:ascii="Garamond" w:hAnsi="Garamond"/>
-          <w:b w:val="false"/>
-          <w:bCs w:val="false"/>
-          <w:i w:val="false"/>
-          <w:iCs w:val="false"/>
-          <w:color w:val="00A0FC"/>
-          <w:kern w:val="2"/>
-          <w:sz w:val="36"/>
-          <w:szCs w:val="36"/>
-          <w:lang w:val="pt-BR" w:eastAsia="zh-CN" w:bidi="hi-IN"/>
-        </w:rPr>
-        <w:t>Obviamente a Espiritualidade responde que sim, enfatizando que a prece é um recurso valioso em todas as ocasiões. Porém ela faz 3 ressalvas:</w:t>
-      </w:r>
-    </w:p>
-    <w:p>
-      <w:pPr>
-        <w:pStyle w:val="Normal"/>
-        <w:bidi w:val="0"/>
-        <w:ind w:left="709" w:hanging="0"/>
-        <w:jc w:val="both"/>
-        <w:rPr>
-          <w:rFonts w:ascii="Garamond" w:hAnsi="Garamond"/>
-          <w:color w:val="00A0FC"/>
-          <w:sz w:val="36"/>
-          <w:szCs w:val="36"/>
-        </w:rPr>
-      </w:pPr>
-      <w:r>
-        <w:rPr>
-          <w:rFonts w:ascii="Garamond" w:hAnsi="Garamond"/>
-          <w:color w:val="00A0FC"/>
-          <w:sz w:val="36"/>
-          <w:szCs w:val="36"/>
-        </w:rPr>
-      </w:r>
-    </w:p>
-    <w:p>
-      <w:pPr>
-        <w:pStyle w:val="Normal"/>
-        <w:bidi w:val="0"/>
-        <w:ind w:left="709" w:hanging="0"/>
-        <w:jc w:val="both"/>
-        <w:rPr>
-          <w:rFonts w:ascii="Garamond" w:hAnsi="Garamond"/>
-          <w:color w:val="00A0FC"/>
-          <w:sz w:val="36"/>
-          <w:szCs w:val="36"/>
-        </w:rPr>
-      </w:pPr>
-      <w:r>
-        <w:rPr>
-          <w:rStyle w:val="StrongEmphasis"/>
-          <w:rFonts w:eastAsia="Noto Serif CJK SC" w:cs="Noto Sans Devanagari" w:ascii="Garamond" w:hAnsi="Garamond"/>
-          <w:b w:val="false"/>
-          <w:bCs w:val="false"/>
-          <w:i w:val="false"/>
-          <w:iCs w:val="false"/>
-          <w:color w:val="00A0FC"/>
-          <w:kern w:val="2"/>
-          <w:sz w:val="36"/>
-          <w:szCs w:val="36"/>
-          <w:lang w:val="pt-BR" w:eastAsia="zh-CN" w:bidi="hi-IN"/>
-        </w:rPr>
-        <w:t>Para que funcione, a prece deve ser verdadeira, nascida no coração. Preces recitadas mecanicamente não exercem nenhum poder contra os Espíritos obsessores;</w:t>
-      </w:r>
-    </w:p>
-    <w:p>
-      <w:pPr>
-        <w:pStyle w:val="Normal"/>
-        <w:bidi w:val="0"/>
-        <w:ind w:left="709" w:hanging="0"/>
-        <w:jc w:val="both"/>
-        <w:rPr>
-          <w:rFonts w:ascii="Garamond" w:hAnsi="Garamond"/>
-          <w:color w:val="00A0FC"/>
-          <w:sz w:val="36"/>
-          <w:szCs w:val="36"/>
-        </w:rPr>
-      </w:pPr>
-      <w:r>
-        <w:rPr>
-          <w:rFonts w:ascii="Garamond" w:hAnsi="Garamond"/>
-          <w:color w:val="00A0FC"/>
-          <w:sz w:val="36"/>
-          <w:szCs w:val="36"/>
-        </w:rPr>
-      </w:r>
-    </w:p>
-    <w:p>
-      <w:pPr>
-        <w:pStyle w:val="Normal"/>
-        <w:bidi w:val="0"/>
-        <w:ind w:left="709" w:hanging="0"/>
-        <w:jc w:val="both"/>
-        <w:rPr>
-          <w:rFonts w:ascii="Garamond" w:hAnsi="Garamond"/>
-          <w:color w:val="00A0FC"/>
-          <w:sz w:val="36"/>
-          <w:szCs w:val="36"/>
-        </w:rPr>
-      </w:pPr>
-      <w:r>
-        <w:rPr>
-          <w:rStyle w:val="StrongEmphasis"/>
-          <w:rFonts w:eastAsia="Noto Serif CJK SC" w:cs="Noto Sans Devanagari" w:ascii="Garamond" w:hAnsi="Garamond"/>
-          <w:b w:val="false"/>
-          <w:bCs w:val="false"/>
-          <w:i w:val="false"/>
-          <w:iCs w:val="false"/>
-          <w:color w:val="00A0FC"/>
-          <w:kern w:val="2"/>
-          <w:sz w:val="36"/>
-          <w:szCs w:val="36"/>
-          <w:lang w:val="pt-BR" w:eastAsia="zh-CN" w:bidi="hi-IN"/>
-        </w:rPr>
-        <w:t xml:space="preserve">Não basta apenas permanecer em oração. Aquele que ora pedindo precisa oferecer de si mesmo algum trabalho realizado no bem. </w:t>
-      </w:r>
-    </w:p>
-    <w:p>
-      <w:pPr>
-        <w:pStyle w:val="Normal"/>
-        <w:bidi w:val="0"/>
-        <w:ind w:left="709" w:hanging="0"/>
-        <w:jc w:val="both"/>
-        <w:rPr>
-          <w:rFonts w:ascii="Garamond" w:hAnsi="Garamond"/>
-          <w:color w:val="00A0FC"/>
-          <w:sz w:val="36"/>
-          <w:szCs w:val="36"/>
-        </w:rPr>
-      </w:pPr>
-      <w:r>
-        <w:rPr/>
-      </w:r>
-    </w:p>
-    <w:p>
-      <w:pPr>
-        <w:pStyle w:val="Normal"/>
-        <w:bidi w:val="0"/>
-        <w:ind w:left="709" w:hanging="0"/>
-        <w:jc w:val="both"/>
-        <w:rPr>
-          <w:rFonts w:ascii="Garamond" w:hAnsi="Garamond"/>
-          <w:color w:val="00A0FC"/>
-          <w:sz w:val="36"/>
-          <w:szCs w:val="36"/>
-        </w:rPr>
-      </w:pPr>
-      <w:r>
-        <w:rPr>
-          <w:rStyle w:val="StrongEmphasis"/>
-          <w:rFonts w:eastAsia="Noto Serif CJK SC" w:cs="Noto Sans Devanagari" w:ascii="Garamond" w:hAnsi="Garamond"/>
-          <w:b w:val="false"/>
-          <w:bCs w:val="false"/>
-          <w:i w:val="false"/>
-          <w:iCs w:val="false"/>
-          <w:color w:val="00A0FC"/>
-          <w:kern w:val="2"/>
-          <w:sz w:val="36"/>
-          <w:szCs w:val="36"/>
-          <w:lang w:val="pt-BR" w:eastAsia="zh-CN" w:bidi="hi-IN"/>
-        </w:rPr>
-        <w:t>Por maior e melhor que seja a ajuda externa nos casos de obsessão, de nada ela servirá se o obsidiado não fizer a sua parte de forma a destruir em si mesmo, as causas da atração dos maus Espíritos.</w:t>
+          <w:rFonts w:eastAsia="Noto Serif CJK SC" w:cs="Noto Sans Devanagari" w:ascii="Garamond" w:hAnsi="Garamond"/>
+          <w:i w:val="false"/>
+          <w:iCs w:val="false"/>
+          <w:color w:val="00A0FC"/>
+          <w:kern w:val="2"/>
+          <w:sz w:val="36"/>
+          <w:szCs w:val="36"/>
+          <w:lang w:val="pt-BR" w:eastAsia="zh-CN" w:bidi="hi-IN"/>
+        </w:rPr>
+        <w:t>Nessa questão Kardec fala daquelas pessoas que, apesar de carregarem boas intenções, continuam sendo obsidiadas. Podemos deduzir da pergunta que pessoas de bom coração não deveriam sofrer o assédio de Espíritos obsessores. Contudo, isso acontece. Se assim é, qual então o melhor método para nos vermos livres dos ataques de Espíritos obsessores?</w:t>
+      </w:r>
+    </w:p>
+    <w:p>
+      <w:pPr>
+        <w:pStyle w:val="Normal"/>
+        <w:bidi w:val="0"/>
+        <w:ind w:left="709" w:hanging="0"/>
+        <w:jc w:val="both"/>
+        <w:rPr>
+          <w:rFonts w:ascii="Garamond" w:hAnsi="Garamond"/>
+          <w:color w:val="00A0FC"/>
+          <w:sz w:val="36"/>
+          <w:szCs w:val="36"/>
+        </w:rPr>
+      </w:pPr>
+      <w:r>
+        <w:rPr>
+          <w:rFonts w:ascii="Garamond" w:hAnsi="Garamond"/>
+          <w:color w:val="00A0FC"/>
+          <w:sz w:val="36"/>
+          <w:szCs w:val="36"/>
+        </w:rPr>
+      </w:r>
+    </w:p>
+    <w:p>
+      <w:pPr>
+        <w:pStyle w:val="Normal"/>
+        <w:bidi w:val="0"/>
+        <w:ind w:left="709" w:hanging="0"/>
+        <w:jc w:val="both"/>
+        <w:rPr>
+          <w:rFonts w:ascii="Garamond" w:hAnsi="Garamond"/>
+          <w:color w:val="00A0FC"/>
+          <w:sz w:val="36"/>
+          <w:szCs w:val="36"/>
+        </w:rPr>
+      </w:pPr>
+      <w:r>
+        <w:rPr>
+          <w:rFonts w:eastAsia="Noto Serif CJK SC" w:cs="Noto Sans Devanagari" w:ascii="Garamond" w:hAnsi="Garamond"/>
+          <w:i w:val="false"/>
+          <w:iCs w:val="false"/>
+          <w:color w:val="00A0FC"/>
+          <w:kern w:val="2"/>
+          <w:sz w:val="36"/>
+          <w:szCs w:val="36"/>
+          <w:lang w:val="pt-BR" w:eastAsia="zh-CN" w:bidi="hi-IN"/>
+        </w:rPr>
+        <w:t>A Espiritualidade responde que o melhor meio de nos livrarmos de tais ataques é minar a paciência dos obsessores; não dar valor às sugestões que eles nos fazem; fazer com que percebam que estão perdendo seu tempo investindo contra nós. Com o passar do tempo eles compreenderão que não terão êxito conosco e se afastarão.</w:t>
+      </w:r>
+    </w:p>
+    <w:p>
+      <w:pPr>
+        <w:pStyle w:val="Normal"/>
+        <w:bidi w:val="0"/>
+        <w:ind w:left="709" w:hanging="0"/>
+        <w:jc w:val="both"/>
+        <w:rPr>
+          <w:rFonts w:ascii="Garamond" w:hAnsi="Garamond"/>
+          <w:color w:val="00A0FC"/>
+          <w:sz w:val="36"/>
+          <w:szCs w:val="36"/>
+        </w:rPr>
+      </w:pPr>
+      <w:r>
+        <w:rPr>
+          <w:rFonts w:ascii="Garamond" w:hAnsi="Garamond"/>
+          <w:color w:val="00A0FC"/>
+          <w:sz w:val="36"/>
+          <w:szCs w:val="36"/>
+        </w:rPr>
+      </w:r>
+    </w:p>
+    <w:p>
+      <w:pPr>
+        <w:pStyle w:val="Normal"/>
+        <w:bidi w:val="0"/>
+        <w:ind w:left="709" w:hanging="0"/>
+        <w:jc w:val="both"/>
+        <w:rPr>
+          <w:rFonts w:ascii="Garamond" w:hAnsi="Garamond"/>
+          <w:color w:val="00A0FC"/>
+          <w:sz w:val="36"/>
+          <w:szCs w:val="36"/>
+        </w:rPr>
+      </w:pPr>
+      <w:r>
+        <w:rPr>
+          <w:rFonts w:eastAsia="Noto Serif CJK SC" w:cs="Noto Sans Devanagari" w:ascii="Garamond" w:hAnsi="Garamond"/>
+          <w:i w:val="false"/>
+          <w:iCs w:val="false"/>
+          <w:color w:val="00A0FC"/>
+          <w:kern w:val="2"/>
+          <w:sz w:val="36"/>
+          <w:szCs w:val="36"/>
+          <w:lang w:val="pt-BR" w:eastAsia="zh-CN" w:bidi="hi-IN"/>
+        </w:rPr>
+        <w:t>Kardec aborda um tema interessante nessa pergunta. Nós temos uma ideia pré-concebida de que pessoas boas não deveriam sofrer as investidas de Espíritos inferiores. No entanto, a realidade nos mostra que é exatamente o contrário.</w:t>
+      </w:r>
+    </w:p>
+    <w:p>
+      <w:pPr>
+        <w:pStyle w:val="Normal"/>
+        <w:bidi w:val="0"/>
+        <w:ind w:left="709" w:hanging="0"/>
+        <w:jc w:val="both"/>
+        <w:rPr>
+          <w:rFonts w:ascii="Garamond" w:hAnsi="Garamond"/>
+          <w:color w:val="00A0FC"/>
+          <w:sz w:val="36"/>
+          <w:szCs w:val="36"/>
+        </w:rPr>
+      </w:pPr>
+      <w:r>
+        <w:rPr>
+          <w:rFonts w:ascii="Garamond" w:hAnsi="Garamond"/>
+          <w:color w:val="00A0FC"/>
+          <w:sz w:val="36"/>
+          <w:szCs w:val="36"/>
+        </w:rPr>
+      </w:r>
+    </w:p>
+    <w:p>
+      <w:pPr>
+        <w:pStyle w:val="Normal"/>
+        <w:bidi w:val="0"/>
+        <w:ind w:left="709" w:hanging="0"/>
+        <w:jc w:val="both"/>
+        <w:rPr>
+          <w:rFonts w:ascii="Garamond" w:hAnsi="Garamond"/>
+          <w:color w:val="00A0FC"/>
+          <w:sz w:val="36"/>
+          <w:szCs w:val="36"/>
+        </w:rPr>
+      </w:pPr>
+      <w:r>
+        <w:rPr>
+          <w:rFonts w:eastAsia="Noto Serif CJK SC" w:cs="Noto Sans Devanagari" w:ascii="Garamond" w:hAnsi="Garamond"/>
+          <w:i w:val="false"/>
+          <w:iCs w:val="false"/>
+          <w:color w:val="00A0FC"/>
+          <w:kern w:val="2"/>
+          <w:sz w:val="36"/>
+          <w:szCs w:val="36"/>
+          <w:lang w:val="pt-BR" w:eastAsia="zh-CN" w:bidi="hi-IN"/>
+        </w:rPr>
+        <w:t>Existem inúmeros relatos das vidas de Chico Xavier e Divaldo Franco em que eles foram atacados de maneira enérgica por Espíritos inferiores. Ambos eram pessoas de uma bondade incomum e mesmo assim não ficaram isentos desses ataques.</w:t>
+      </w:r>
+    </w:p>
+    <w:p>
+      <w:pPr>
+        <w:pStyle w:val="Normal"/>
+        <w:bidi w:val="0"/>
+        <w:ind w:left="709" w:hanging="0"/>
+        <w:jc w:val="both"/>
+        <w:rPr>
+          <w:rFonts w:ascii="Garamond" w:hAnsi="Garamond"/>
+          <w:color w:val="00A0FC"/>
+          <w:sz w:val="36"/>
+          <w:szCs w:val="36"/>
+        </w:rPr>
+      </w:pPr>
+      <w:r>
+        <w:rPr>
+          <w:rFonts w:ascii="Garamond" w:hAnsi="Garamond"/>
+          <w:color w:val="00A0FC"/>
+          <w:sz w:val="36"/>
+          <w:szCs w:val="36"/>
+        </w:rPr>
+      </w:r>
+    </w:p>
+    <w:p>
+      <w:pPr>
+        <w:pStyle w:val="Normal"/>
+        <w:bidi w:val="0"/>
+        <w:ind w:left="709" w:hanging="0"/>
+        <w:jc w:val="both"/>
+        <w:rPr>
+          <w:rFonts w:ascii="Garamond" w:hAnsi="Garamond"/>
+          <w:color w:val="00A0FC"/>
+          <w:sz w:val="36"/>
+          <w:szCs w:val="36"/>
+        </w:rPr>
+      </w:pPr>
+      <w:r>
+        <w:rPr>
+          <w:rFonts w:eastAsia="Noto Serif CJK SC" w:cs="Noto Sans Devanagari" w:ascii="Garamond" w:hAnsi="Garamond"/>
+          <w:i w:val="false"/>
+          <w:iCs w:val="false"/>
+          <w:color w:val="00A0FC"/>
+          <w:kern w:val="2"/>
+          <w:sz w:val="36"/>
+          <w:szCs w:val="36"/>
+          <w:lang w:val="pt-BR" w:eastAsia="zh-CN" w:bidi="hi-IN"/>
+        </w:rPr>
+        <w:t>Não podemos nos esquecer de que uma das coisas que mais incomoda Espíritos inferiores é o crescimento e a evolução espiritual dos outros. Esses Espíritos se recusam a evoluir, mas também não querem que nós evoluamos.</w:t>
+      </w:r>
+    </w:p>
+    <w:p>
+      <w:pPr>
+        <w:pStyle w:val="Normal"/>
+        <w:bidi w:val="0"/>
+        <w:ind w:left="709" w:hanging="0"/>
+        <w:jc w:val="both"/>
+        <w:rPr>
+          <w:rFonts w:ascii="Garamond" w:hAnsi="Garamond"/>
+          <w:color w:val="00A0FC"/>
+          <w:sz w:val="36"/>
+          <w:szCs w:val="36"/>
+        </w:rPr>
+      </w:pPr>
+      <w:r>
+        <w:rPr>
+          <w:rFonts w:ascii="Garamond" w:hAnsi="Garamond"/>
+          <w:color w:val="00A0FC"/>
+          <w:sz w:val="36"/>
+          <w:szCs w:val="36"/>
+        </w:rPr>
+      </w:r>
+    </w:p>
+    <w:p>
+      <w:pPr>
+        <w:pStyle w:val="Normal"/>
+        <w:bidi w:val="0"/>
+        <w:ind w:left="709" w:hanging="0"/>
+        <w:jc w:val="both"/>
+        <w:rPr>
+          <w:rFonts w:ascii="Garamond" w:hAnsi="Garamond"/>
+          <w:color w:val="00A0FC"/>
+          <w:sz w:val="36"/>
+          <w:szCs w:val="36"/>
+        </w:rPr>
+      </w:pPr>
+      <w:r>
+        <w:rPr>
+          <w:rFonts w:eastAsia="Noto Serif CJK SC" w:cs="Noto Sans Devanagari" w:ascii="Garamond" w:hAnsi="Garamond"/>
+          <w:i w:val="false"/>
+          <w:iCs w:val="false"/>
+          <w:color w:val="00A0FC"/>
+          <w:kern w:val="2"/>
+          <w:sz w:val="36"/>
+          <w:szCs w:val="36"/>
+          <w:lang w:val="pt-BR" w:eastAsia="zh-CN" w:bidi="hi-IN"/>
+        </w:rPr>
+        <w:t xml:space="preserve">Quando tomamos consciência da nossa necessidade de reforma íntima e damos início ao processo de transformação, automaticamente nos tornamos alvos daqueles Espíritos que não desejam nossa evolução espiritual. </w:t>
+      </w:r>
+    </w:p>
+    <w:p>
+      <w:pPr>
+        <w:pStyle w:val="Normal"/>
+        <w:bidi w:val="0"/>
+        <w:ind w:left="709" w:hanging="0"/>
+        <w:jc w:val="both"/>
+        <w:rPr>
+          <w:rFonts w:ascii="Garamond" w:hAnsi="Garamond"/>
+          <w:color w:val="00A0FC"/>
+          <w:sz w:val="36"/>
+          <w:szCs w:val="36"/>
+        </w:rPr>
+      </w:pPr>
+      <w:r>
+        <w:rPr>
+          <w:rFonts w:ascii="Garamond" w:hAnsi="Garamond"/>
+          <w:color w:val="00A0FC"/>
+          <w:sz w:val="36"/>
+          <w:szCs w:val="36"/>
+        </w:rPr>
+      </w:r>
+    </w:p>
+    <w:p>
+      <w:pPr>
+        <w:pStyle w:val="Normal"/>
+        <w:bidi w:val="0"/>
+        <w:ind w:left="709" w:hanging="0"/>
+        <w:jc w:val="both"/>
+        <w:rPr>
+          <w:rFonts w:ascii="Garamond" w:hAnsi="Garamond"/>
+          <w:color w:val="00A0FC"/>
+          <w:sz w:val="36"/>
+          <w:szCs w:val="36"/>
+        </w:rPr>
+      </w:pPr>
+      <w:r>
+        <w:rPr>
+          <w:rFonts w:eastAsia="Noto Serif CJK SC" w:cs="Noto Sans Devanagari" w:ascii="Garamond" w:hAnsi="Garamond"/>
+          <w:i w:val="false"/>
+          <w:iCs w:val="false"/>
+          <w:color w:val="00A0FC"/>
+          <w:kern w:val="2"/>
+          <w:sz w:val="36"/>
+          <w:szCs w:val="36"/>
+          <w:lang w:val="pt-BR" w:eastAsia="zh-CN" w:bidi="hi-IN"/>
+        </w:rPr>
+        <w:t>É fácil constatar essa realidade: quase todos nós já passamos por momentos em que, quanto mais nos empenhamos em superar as dificuldades, maiores elas se tornam. Eu me esforço para superar um problema e surgem outros 2. Tudo à minha volta parece conspirar para que meus problemas sejam cada vez maiores.</w:t>
+      </w:r>
+    </w:p>
+    <w:p>
+      <w:pPr>
+        <w:pStyle w:val="Normal"/>
+        <w:bidi w:val="0"/>
+        <w:ind w:left="709" w:hanging="0"/>
+        <w:jc w:val="both"/>
+        <w:rPr>
+          <w:rFonts w:ascii="Garamond" w:hAnsi="Garamond"/>
+          <w:color w:val="00A0FC"/>
+          <w:sz w:val="36"/>
+          <w:szCs w:val="36"/>
+        </w:rPr>
+      </w:pPr>
+      <w:r>
+        <w:rPr>
+          <w:rFonts w:ascii="Garamond" w:hAnsi="Garamond"/>
+          <w:color w:val="00A0FC"/>
+          <w:sz w:val="36"/>
+          <w:szCs w:val="36"/>
+        </w:rPr>
+      </w:r>
+    </w:p>
+    <w:p>
+      <w:pPr>
+        <w:pStyle w:val="Normal"/>
+        <w:bidi w:val="0"/>
+        <w:ind w:left="709" w:hanging="0"/>
+        <w:jc w:val="both"/>
+        <w:rPr>
+          <w:rFonts w:ascii="Garamond" w:hAnsi="Garamond"/>
+          <w:color w:val="00A0FC"/>
+          <w:sz w:val="36"/>
+          <w:szCs w:val="36"/>
+        </w:rPr>
+      </w:pPr>
+      <w:r>
+        <w:rPr>
+          <w:rFonts w:eastAsia="Noto Serif CJK SC" w:cs="Noto Sans Devanagari" w:ascii="Garamond" w:hAnsi="Garamond"/>
+          <w:i w:val="false"/>
+          <w:iCs w:val="false"/>
+          <w:color w:val="00A0FC"/>
+          <w:kern w:val="2"/>
+          <w:sz w:val="36"/>
+          <w:szCs w:val="36"/>
+          <w:lang w:val="pt-BR" w:eastAsia="zh-CN" w:bidi="hi-IN"/>
+        </w:rPr>
+        <w:t>Então é uma ilusão pensarmos que o fato de nos esforçarmos para evoluir espiritualmente irá nos isentar das investidas dos Espíritos inferiores contra nós.</w:t>
+      </w:r>
+    </w:p>
+    <w:p>
+      <w:pPr>
+        <w:pStyle w:val="Normal"/>
+        <w:bidi w:val="0"/>
+        <w:ind w:left="709" w:hanging="0"/>
+        <w:jc w:val="both"/>
+        <w:rPr>
+          <w:rFonts w:ascii="Garamond" w:hAnsi="Garamond"/>
+          <w:color w:val="00A0FC"/>
+          <w:sz w:val="36"/>
+          <w:szCs w:val="36"/>
+        </w:rPr>
+      </w:pPr>
+      <w:r>
+        <w:rPr>
+          <w:rFonts w:ascii="Garamond" w:hAnsi="Garamond"/>
+          <w:color w:val="00A0FC"/>
+          <w:sz w:val="36"/>
+          <w:szCs w:val="36"/>
+        </w:rPr>
+      </w:r>
+    </w:p>
+    <w:p>
+      <w:pPr>
+        <w:pStyle w:val="Normal"/>
+        <w:bidi w:val="0"/>
+        <w:ind w:left="709" w:hanging="0"/>
+        <w:jc w:val="both"/>
+        <w:rPr>
+          <w:rFonts w:ascii="Garamond" w:hAnsi="Garamond"/>
+          <w:color w:val="00A0FC"/>
+          <w:sz w:val="36"/>
+          <w:szCs w:val="36"/>
+        </w:rPr>
+      </w:pPr>
+      <w:r>
+        <w:rPr>
+          <w:rFonts w:eastAsia="Noto Serif CJK SC" w:cs="Noto Sans Devanagari" w:ascii="Garamond" w:hAnsi="Garamond"/>
+          <w:i w:val="false"/>
+          <w:iCs w:val="false"/>
+          <w:color w:val="00A0FC"/>
+          <w:kern w:val="2"/>
+          <w:sz w:val="36"/>
+          <w:szCs w:val="36"/>
+          <w:lang w:val="pt-BR" w:eastAsia="zh-CN" w:bidi="hi-IN"/>
+        </w:rPr>
+        <w:t>Na resposta dada a Kardec, a Espiritualidade diz que não devemos dar ouvidos às sugestões desses Espíritos. Essa é uma das mais perigosas ferramentas que eles têm contra nós.</w:t>
+      </w:r>
+    </w:p>
+    <w:p>
+      <w:pPr>
+        <w:pStyle w:val="Normal"/>
+        <w:bidi w:val="0"/>
+        <w:ind w:left="709" w:hanging="0"/>
+        <w:jc w:val="both"/>
+        <w:rPr>
+          <w:rFonts w:ascii="Garamond" w:hAnsi="Garamond"/>
+          <w:color w:val="00A0FC"/>
+          <w:sz w:val="36"/>
+          <w:szCs w:val="36"/>
+        </w:rPr>
+      </w:pPr>
+      <w:r>
+        <w:rPr>
+          <w:rFonts w:ascii="Garamond" w:hAnsi="Garamond"/>
+          <w:color w:val="00A0FC"/>
+          <w:sz w:val="36"/>
+          <w:szCs w:val="36"/>
+        </w:rPr>
+      </w:r>
+    </w:p>
+    <w:p>
+      <w:pPr>
+        <w:pStyle w:val="Normal"/>
+        <w:bidi w:val="0"/>
+        <w:ind w:left="709" w:hanging="0"/>
+        <w:jc w:val="both"/>
+        <w:rPr>
+          <w:rFonts w:ascii="Garamond" w:hAnsi="Garamond"/>
+          <w:color w:val="00A0FC"/>
+          <w:sz w:val="36"/>
+          <w:szCs w:val="36"/>
+        </w:rPr>
+      </w:pPr>
+      <w:r>
+        <w:rPr>
+          <w:rFonts w:eastAsia="Noto Serif CJK SC" w:cs="Noto Sans Devanagari" w:ascii="Garamond" w:hAnsi="Garamond"/>
+          <w:i w:val="false"/>
+          <w:iCs w:val="false"/>
+          <w:color w:val="00A0FC"/>
+          <w:kern w:val="2"/>
+          <w:sz w:val="36"/>
+          <w:szCs w:val="36"/>
+          <w:lang w:val="pt-BR" w:eastAsia="zh-CN" w:bidi="hi-IN"/>
+        </w:rPr>
+        <w:t>Quando Espíritos inferiores querem nos sugerir más ideias, geralmente eles fazem isso de maneira gradativa. Se eles nos sugerissem a má ideia completa, explícita, provavelmente nós a recusaríamos porque uma ideia tão oposta às nossas, automaticamente iria disparar um mecanismo de defesa em nós. Nossa tendência seria de refutar imediatamente aquela ideia.</w:t>
+      </w:r>
+    </w:p>
+    <w:p>
+      <w:pPr>
+        <w:pStyle w:val="Normal"/>
+        <w:bidi w:val="0"/>
+        <w:ind w:left="709" w:hanging="0"/>
+        <w:jc w:val="both"/>
+        <w:rPr>
+          <w:rFonts w:ascii="Garamond" w:hAnsi="Garamond"/>
+          <w:color w:val="00A0FC"/>
+          <w:sz w:val="36"/>
+          <w:szCs w:val="36"/>
+        </w:rPr>
+      </w:pPr>
+      <w:r>
+        <w:rPr>
+          <w:rFonts w:ascii="Garamond" w:hAnsi="Garamond"/>
+          <w:color w:val="00A0FC"/>
+          <w:sz w:val="36"/>
+          <w:szCs w:val="36"/>
+        </w:rPr>
+      </w:r>
+    </w:p>
+    <w:p>
+      <w:pPr>
+        <w:pStyle w:val="Normal"/>
+        <w:bidi w:val="0"/>
+        <w:ind w:left="709" w:hanging="0"/>
+        <w:jc w:val="both"/>
+        <w:rPr>
+          <w:rFonts w:ascii="Garamond" w:hAnsi="Garamond"/>
+          <w:color w:val="00A0FC"/>
+          <w:sz w:val="36"/>
+          <w:szCs w:val="36"/>
+        </w:rPr>
+      </w:pPr>
+      <w:r>
+        <w:rPr>
+          <w:rFonts w:eastAsia="Noto Serif CJK SC" w:cs="Noto Sans Devanagari" w:ascii="Garamond" w:hAnsi="Garamond"/>
+          <w:i w:val="false"/>
+          <w:iCs w:val="false"/>
+          <w:color w:val="00A0FC"/>
+          <w:kern w:val="2"/>
+          <w:sz w:val="36"/>
+          <w:szCs w:val="36"/>
+          <w:lang w:val="pt-BR" w:eastAsia="zh-CN" w:bidi="hi-IN"/>
+        </w:rPr>
+        <w:t>Sabendo disso, o que esses Espíritos fazem? Eles nos sugerem apenas uma parte da ideia que eles querem que aceitemos. Uma vez aceita aquela pequena parte, eles trazem outra e depois outra e assim sucessivamente, até que a ideia completa já tenha sido aceita por nós.</w:t>
+      </w:r>
+    </w:p>
+    <w:p>
+      <w:pPr>
+        <w:pStyle w:val="Normal"/>
+        <w:bidi w:val="0"/>
+        <w:ind w:left="709" w:hanging="0"/>
+        <w:jc w:val="both"/>
+        <w:rPr>
+          <w:rFonts w:ascii="Garamond" w:hAnsi="Garamond"/>
+          <w:color w:val="00A0FC"/>
+          <w:sz w:val="36"/>
+          <w:szCs w:val="36"/>
+        </w:rPr>
+      </w:pPr>
+      <w:r>
+        <w:rPr>
+          <w:rFonts w:ascii="Garamond" w:hAnsi="Garamond"/>
+          <w:color w:val="00A0FC"/>
+          <w:sz w:val="36"/>
+          <w:szCs w:val="36"/>
+        </w:rPr>
+      </w:r>
+    </w:p>
+    <w:p>
+      <w:pPr>
+        <w:pStyle w:val="Normal"/>
+        <w:bidi w:val="0"/>
+        <w:ind w:left="709" w:hanging="0"/>
+        <w:jc w:val="both"/>
+        <w:rPr>
+          <w:rFonts w:ascii="Garamond" w:hAnsi="Garamond"/>
+          <w:color w:val="00A0FC"/>
+          <w:sz w:val="36"/>
+          <w:szCs w:val="36"/>
+        </w:rPr>
+      </w:pPr>
+      <w:r>
+        <w:rPr>
+          <w:rFonts w:eastAsia="Noto Serif CJK SC" w:cs="Noto Sans Devanagari" w:ascii="Garamond" w:hAnsi="Garamond"/>
+          <w:i w:val="false"/>
+          <w:iCs w:val="false"/>
+          <w:color w:val="00A0FC"/>
+          <w:kern w:val="2"/>
+          <w:sz w:val="36"/>
+          <w:szCs w:val="36"/>
+          <w:lang w:val="pt-BR" w:eastAsia="zh-CN" w:bidi="hi-IN"/>
+        </w:rPr>
+        <w:t>Por exemplo; se um Espírito inferior vier até nós e nos sugerir a seguinte ideia: "Pare de trabalhar como passista na FEIG. Sua vida já é tão atribulada, você já trabalha muito, tem tantos problemas para resolver. É muito cansativo para você; quase não tem tempo para descansar. Abandone essa tarefa e dedique-se mais a você mesmo".</w:t>
+      </w:r>
+    </w:p>
+    <w:p>
+      <w:pPr>
+        <w:pStyle w:val="Normal"/>
+        <w:bidi w:val="0"/>
+        <w:ind w:left="709" w:hanging="0"/>
+        <w:jc w:val="both"/>
+        <w:rPr>
+          <w:rFonts w:ascii="Garamond" w:hAnsi="Garamond"/>
+          <w:color w:val="00A0FC"/>
+          <w:sz w:val="36"/>
+          <w:szCs w:val="36"/>
+        </w:rPr>
+      </w:pPr>
+      <w:r>
+        <w:rPr>
+          <w:rFonts w:ascii="Garamond" w:hAnsi="Garamond"/>
+          <w:color w:val="00A0FC"/>
+          <w:sz w:val="36"/>
+          <w:szCs w:val="36"/>
+        </w:rPr>
+      </w:r>
+    </w:p>
+    <w:p>
+      <w:pPr>
+        <w:pStyle w:val="Normal"/>
+        <w:bidi w:val="0"/>
+        <w:ind w:left="709" w:hanging="0"/>
+        <w:jc w:val="both"/>
+        <w:rPr>
+          <w:rFonts w:ascii="Garamond" w:hAnsi="Garamond"/>
+          <w:color w:val="00A0FC"/>
+          <w:sz w:val="36"/>
+          <w:szCs w:val="36"/>
+        </w:rPr>
+      </w:pPr>
+      <w:r>
+        <w:rPr>
+          <w:rFonts w:eastAsia="Noto Serif CJK SC" w:cs="Noto Sans Devanagari" w:ascii="Garamond" w:hAnsi="Garamond"/>
+          <w:i w:val="false"/>
+          <w:iCs w:val="false"/>
+          <w:color w:val="00A0FC"/>
+          <w:kern w:val="2"/>
+          <w:sz w:val="36"/>
+          <w:szCs w:val="36"/>
+          <w:lang w:val="pt-BR" w:eastAsia="zh-CN" w:bidi="hi-IN"/>
+        </w:rPr>
+        <w:t>Tenho certeza de que qualquer um de nós que recebesse uma sugestão desse tipo, iria repudiar de imediato essa ideia.</w:t>
+      </w:r>
+    </w:p>
+    <w:p>
+      <w:pPr>
+        <w:pStyle w:val="Normal"/>
+        <w:bidi w:val="0"/>
+        <w:ind w:left="709" w:hanging="0"/>
+        <w:jc w:val="both"/>
+        <w:rPr>
+          <w:rFonts w:ascii="Garamond" w:hAnsi="Garamond"/>
+          <w:color w:val="00A0FC"/>
+          <w:sz w:val="36"/>
+          <w:szCs w:val="36"/>
+        </w:rPr>
+      </w:pPr>
+      <w:r>
+        <w:rPr>
+          <w:rFonts w:ascii="Garamond" w:hAnsi="Garamond"/>
+          <w:color w:val="00A0FC"/>
+          <w:sz w:val="36"/>
+          <w:szCs w:val="36"/>
+        </w:rPr>
+      </w:r>
+    </w:p>
+    <w:p>
+      <w:pPr>
+        <w:pStyle w:val="Normal"/>
+        <w:bidi w:val="0"/>
+        <w:ind w:left="709" w:hanging="0"/>
+        <w:jc w:val="both"/>
+        <w:rPr>
+          <w:rFonts w:ascii="Garamond" w:hAnsi="Garamond"/>
+          <w:color w:val="00A0FC"/>
+          <w:sz w:val="36"/>
+          <w:szCs w:val="36"/>
+        </w:rPr>
+      </w:pPr>
+      <w:r>
+        <w:rPr>
+          <w:rFonts w:eastAsia="Noto Serif CJK SC" w:cs="Noto Sans Devanagari" w:ascii="Garamond" w:hAnsi="Garamond"/>
+          <w:i w:val="false"/>
+          <w:iCs w:val="false"/>
+          <w:color w:val="00A0FC"/>
+          <w:kern w:val="2"/>
+          <w:sz w:val="36"/>
+          <w:szCs w:val="36"/>
+          <w:lang w:val="pt-BR" w:eastAsia="zh-CN" w:bidi="hi-IN"/>
+        </w:rPr>
+        <w:t>Mas, se esse mesmo Espírito inferior nos abordar em um dia difícil para nós, um dia com problemas no trabalho ou em casa, e nos sugerir o seguinte: "Não vá à FEIG hoje, só hoje. Seu dia foi difícil, precisa descansar. Na verdade, você está em uma condição que nem é adequada para realizar a tarefa. Só hoje fique em casa, distraia-se um pouco para renovar suas energias".</w:t>
+      </w:r>
+    </w:p>
+    <w:p>
+      <w:pPr>
+        <w:pStyle w:val="Normal"/>
+        <w:bidi w:val="0"/>
+        <w:ind w:left="709" w:hanging="0"/>
+        <w:jc w:val="both"/>
+        <w:rPr>
+          <w:rFonts w:ascii="Garamond" w:hAnsi="Garamond"/>
+          <w:color w:val="00A0FC"/>
+          <w:sz w:val="36"/>
+          <w:szCs w:val="36"/>
+        </w:rPr>
+      </w:pPr>
+      <w:r>
+        <w:rPr>
+          <w:rFonts w:ascii="Garamond" w:hAnsi="Garamond"/>
+          <w:color w:val="00A0FC"/>
+          <w:sz w:val="36"/>
+          <w:szCs w:val="36"/>
+        </w:rPr>
+      </w:r>
+    </w:p>
+    <w:p>
+      <w:pPr>
+        <w:pStyle w:val="Normal"/>
+        <w:bidi w:val="0"/>
+        <w:ind w:left="709" w:hanging="0"/>
+        <w:jc w:val="both"/>
+        <w:rPr>
+          <w:rFonts w:ascii="Garamond" w:hAnsi="Garamond"/>
+          <w:color w:val="00A0FC"/>
+          <w:sz w:val="36"/>
+          <w:szCs w:val="36"/>
+        </w:rPr>
+      </w:pPr>
+      <w:r>
+        <w:rPr>
+          <w:rFonts w:eastAsia="Noto Serif CJK SC" w:cs="Noto Sans Devanagari" w:ascii="Garamond" w:hAnsi="Garamond"/>
+          <w:i w:val="false"/>
+          <w:iCs w:val="false"/>
+          <w:color w:val="00A0FC"/>
+          <w:kern w:val="2"/>
+          <w:sz w:val="36"/>
+          <w:szCs w:val="36"/>
+          <w:lang w:val="pt-BR" w:eastAsia="zh-CN" w:bidi="hi-IN"/>
+        </w:rPr>
+        <w:t>Existe uma grande possibilidade de que a gente pense: "Realmente, hoje eu não estou legal para fazer a tarefa. É capaz de eu mais atrapalhar do que ajudar. Vou ficar em casa hoje. Semana que vem, se Deus quiser eu vou". Nós mordemos a isca.</w:t>
+      </w:r>
+    </w:p>
+    <w:p>
+      <w:pPr>
+        <w:pStyle w:val="Normal"/>
+        <w:bidi w:val="0"/>
+        <w:ind w:left="709" w:hanging="0"/>
+        <w:jc w:val="both"/>
+        <w:rPr>
+          <w:rFonts w:ascii="Garamond" w:hAnsi="Garamond"/>
+          <w:color w:val="00A0FC"/>
+          <w:sz w:val="36"/>
+          <w:szCs w:val="36"/>
+        </w:rPr>
+      </w:pPr>
+      <w:r>
+        <w:rPr>
+          <w:rFonts w:ascii="Garamond" w:hAnsi="Garamond"/>
+          <w:color w:val="00A0FC"/>
+          <w:sz w:val="36"/>
+          <w:szCs w:val="36"/>
+        </w:rPr>
+      </w:r>
+    </w:p>
+    <w:p>
+      <w:pPr>
+        <w:pStyle w:val="Normal"/>
+        <w:bidi w:val="0"/>
+        <w:ind w:left="709" w:hanging="0"/>
+        <w:jc w:val="both"/>
+        <w:rPr>
+          <w:rFonts w:ascii="Garamond" w:hAnsi="Garamond"/>
+          <w:color w:val="00A0FC"/>
+          <w:sz w:val="36"/>
+          <w:szCs w:val="36"/>
+        </w:rPr>
+      </w:pPr>
+      <w:r>
+        <w:rPr>
+          <w:rFonts w:eastAsia="Noto Serif CJK SC" w:cs="Noto Sans Devanagari" w:ascii="Garamond" w:hAnsi="Garamond"/>
+          <w:i w:val="false"/>
+          <w:iCs w:val="false"/>
+          <w:color w:val="00A0FC"/>
+          <w:kern w:val="2"/>
+          <w:sz w:val="36"/>
+          <w:szCs w:val="36"/>
+          <w:lang w:val="pt-BR" w:eastAsia="zh-CN" w:bidi="hi-IN"/>
+        </w:rPr>
+        <w:t>O Espírito inferior viu que deu certo. Quando surgir outra oportunidade, ele vai nos sugerir uma ideia semelhante e se nós aceitarmos uma segunda vez, ele virá uma terceira, uma quarta, virá quantas vezes as oportunidades surgirem para ele.</w:t>
+      </w:r>
+    </w:p>
+    <w:p>
+      <w:pPr>
+        <w:pStyle w:val="Normal"/>
+        <w:bidi w:val="0"/>
+        <w:ind w:left="709" w:hanging="0"/>
+        <w:jc w:val="both"/>
+        <w:rPr>
+          <w:rFonts w:ascii="Garamond" w:hAnsi="Garamond"/>
+          <w:color w:val="00A0FC"/>
+          <w:sz w:val="36"/>
+          <w:szCs w:val="36"/>
+        </w:rPr>
+      </w:pPr>
+      <w:r>
+        <w:rPr>
+          <w:rFonts w:ascii="Garamond" w:hAnsi="Garamond"/>
+          <w:color w:val="00A0FC"/>
+          <w:sz w:val="36"/>
+          <w:szCs w:val="36"/>
+        </w:rPr>
+      </w:r>
+    </w:p>
+    <w:p>
+      <w:pPr>
+        <w:pStyle w:val="Normal"/>
+        <w:bidi w:val="0"/>
+        <w:ind w:left="709" w:hanging="0"/>
+        <w:jc w:val="both"/>
+        <w:rPr>
+          <w:rFonts w:ascii="Garamond" w:hAnsi="Garamond"/>
+          <w:color w:val="00A0FC"/>
+          <w:sz w:val="36"/>
+          <w:szCs w:val="36"/>
+        </w:rPr>
+      </w:pPr>
+      <w:r>
+        <w:rPr>
+          <w:rFonts w:eastAsia="Noto Serif CJK SC" w:cs="Noto Sans Devanagari" w:ascii="Garamond" w:hAnsi="Garamond"/>
+          <w:i w:val="false"/>
+          <w:iCs w:val="false"/>
+          <w:color w:val="00A0FC"/>
+          <w:kern w:val="2"/>
+          <w:sz w:val="36"/>
+          <w:szCs w:val="36"/>
+          <w:lang w:val="pt-BR" w:eastAsia="zh-CN" w:bidi="hi-IN"/>
+        </w:rPr>
+        <w:t>E aí, passado algum tempo, aquela ideia absurda que nós recusaríamos de imediata, foi aceita por nós em doses homeopáticas.</w:t>
+      </w:r>
+    </w:p>
+    <w:p>
+      <w:pPr>
+        <w:pStyle w:val="Normal"/>
+        <w:bidi w:val="0"/>
+        <w:ind w:left="709" w:hanging="0"/>
+        <w:jc w:val="both"/>
+        <w:rPr>
+          <w:rFonts w:ascii="Garamond" w:hAnsi="Garamond"/>
+          <w:color w:val="00A0FC"/>
+          <w:sz w:val="36"/>
+          <w:szCs w:val="36"/>
+        </w:rPr>
+      </w:pPr>
+      <w:r>
+        <w:rPr>
+          <w:rFonts w:ascii="Garamond" w:hAnsi="Garamond"/>
+          <w:color w:val="00A0FC"/>
+          <w:sz w:val="36"/>
+          <w:szCs w:val="36"/>
+        </w:rPr>
+      </w:r>
+    </w:p>
+    <w:p>
+      <w:pPr>
+        <w:pStyle w:val="Normal"/>
+        <w:bidi w:val="0"/>
+        <w:ind w:left="709" w:hanging="0"/>
+        <w:jc w:val="both"/>
+        <w:rPr>
+          <w:rFonts w:ascii="Garamond" w:hAnsi="Garamond"/>
+          <w:color w:val="00A0FC"/>
+          <w:sz w:val="36"/>
+          <w:szCs w:val="36"/>
+        </w:rPr>
+      </w:pPr>
+      <w:r>
+        <w:rPr>
+          <w:rFonts w:eastAsia="Noto Serif CJK SC" w:cs="Noto Sans Devanagari" w:ascii="Garamond" w:hAnsi="Garamond"/>
+          <w:i w:val="false"/>
+          <w:iCs w:val="false"/>
+          <w:color w:val="00A0FC"/>
+          <w:kern w:val="2"/>
+          <w:sz w:val="36"/>
+          <w:szCs w:val="36"/>
+          <w:lang w:val="pt-BR" w:eastAsia="zh-CN" w:bidi="hi-IN"/>
+        </w:rPr>
+        <w:t>Por isso a Espiritualidade disse à Kardec que, para vencermos os obsessores, precisamos recusar todas as sugestões que eles nos fizerem. Eles conhecem nossas fraquezas, sabem em quais pontos somos mais vulneráveis. Não podemos e não devemos dar ouvidos à eles.  Como nos ensinou Jesus, precisamos orar e vigiar.</w:t>
       </w:r>
     </w:p>
     <w:p>
@@ -6243,15 +5462,15 @@
           <w:szCs w:val="36"/>
           <w:lang w:val="pt-BR" w:eastAsia="zh-CN" w:bidi="hi-IN"/>
         </w:rPr>
-        <w:t>480</w:t>
-      </w:r>
-      <w:r>
-        <w:rPr>
-          <w:rFonts w:ascii="Garamond" w:hAnsi="Garamond"/>
-          <w:sz w:val="36"/>
-          <w:szCs w:val="36"/>
-        </w:rPr>
-        <w:t>. Que se deve pensar da expulsão dos demônios, mencionada no Evangelho?</w:t>
+        <w:t>479</w:t>
+      </w:r>
+      <w:r>
+        <w:rPr>
+          <w:rFonts w:ascii="Garamond" w:hAnsi="Garamond"/>
+          <w:sz w:val="36"/>
+          <w:szCs w:val="36"/>
+        </w:rPr>
+        <w:t>. A prece é meio eficiente para a cura da obsessão?</w:t>
       </w:r>
     </w:p>
     <w:p>
@@ -6309,23 +5528,7 @@
           <w:szCs w:val="36"/>
           <w:lang w:val="pt-BR" w:eastAsia="zh-CN" w:bidi="hi-IN"/>
         </w:rPr>
-        <w:t>Depende da interpretação que se lhe dê. Se chamais demônio ao mau Espírito que subjugue um indivíduo, desde que se lhe destrua a influência, ele terá sido verdadeiramente expulso. Se ao demônio atribuirdes a causa de uma enfermidade, quando a houverdes curado direis com acerto que expulsastes o demônio. Uma coisa pode ser verdadeira ou falsa, conforme o sentido que empresteis às palavras. As maiores verdades estão sujeitas a parecer absurdos, uma vez que se atenda apenas à forma, ou que se considere como realidade a alegoria. Compreendei bem isto e não o esqueçais nunca, pois que se presta a uma aplicação geral."</w:t>
-      </w:r>
-    </w:p>
-    <w:p>
-      <w:pPr>
-        <w:pStyle w:val="Normal"/>
-        <w:bidi w:val="0"/>
-        <w:ind w:hanging="0"/>
-        <w:jc w:val="both"/>
-        <w:rPr>
-          <w:color w:val="auto"/>
-        </w:rPr>
-      </w:pPr>
-      <w:r>
-        <w:rPr>
-          <w:color w:val="auto"/>
-        </w:rPr>
+        <w:t>A prece é em tudo um poderoso auxílio, mas crede que não basta que alguém murmure algumas palavras, para que obtenha o que deseja. Deus assiste os que obram, não os que se limitam a pedir. É, pois, indispensável que o obsidiado faça, por sua parte, o que se torne necessário para destruir em si mesmo a causa da atração dos maus Espíritos."</w:t>
       </w:r>
     </w:p>
     <w:p>
@@ -6371,7 +5574,7 @@
           <w:szCs w:val="36"/>
           <w:lang w:val="pt-BR" w:eastAsia="zh-CN" w:bidi="hi-IN"/>
         </w:rPr>
-        <w:t>Nos Evangelhos existem entre 17 e 20 passagens que mencionam, direta ou indiretamente, a expulsão de demônios.</w:t>
+        <w:t>Kardec pergunta se a prece é um recurso eficiente no tratamento da obsessão.</w:t>
       </w:r>
     </w:p>
     <w:p>
@@ -6423,24 +5626,29 @@
           <w:szCs w:val="36"/>
           <w:lang w:val="pt-BR" w:eastAsia="zh-CN" w:bidi="hi-IN"/>
         </w:rPr>
-        <w:t>Kardec pergunta à Espiritualidade como nós devemos interpretar essas expulsões mencionadas nos evangelhos. Elas são verdadeiras? Devemos dar crédito a elas?</w:t>
-      </w:r>
-    </w:p>
-    <w:p>
-      <w:pPr>
-        <w:pStyle w:val="Normal"/>
-        <w:bidi w:val="0"/>
-        <w:ind w:left="709" w:hanging="0"/>
-        <w:jc w:val="both"/>
-        <w:rPr>
-          <w:rFonts w:ascii="Garamond" w:hAnsi="Garamond"/>
-          <w:color w:val="00A0FC"/>
-          <w:sz w:val="36"/>
-          <w:szCs w:val="36"/>
-        </w:rPr>
-      </w:pPr>
-      <w:r>
-        <w:rPr/>
+        <w:t>Obviamente a Espiritualidade responde que sim, enfatizando que a prece é um recurso valioso em todas as ocasiões. Porém ela faz 3 ressalvas:</w:t>
+      </w:r>
+    </w:p>
+    <w:p>
+      <w:pPr>
+        <w:pStyle w:val="Normal"/>
+        <w:bidi w:val="0"/>
+        <w:ind w:left="709" w:hanging="0"/>
+        <w:jc w:val="both"/>
+        <w:rPr>
+          <w:rFonts w:ascii="Garamond" w:hAnsi="Garamond"/>
+          <w:color w:val="00A0FC"/>
+          <w:sz w:val="36"/>
+          <w:szCs w:val="36"/>
+        </w:rPr>
+      </w:pPr>
+      <w:r>
+        <w:rPr>
+          <w:rFonts w:ascii="Garamond" w:hAnsi="Garamond"/>
+          <w:color w:val="00A0FC"/>
+          <w:sz w:val="36"/>
+          <w:szCs w:val="36"/>
+        </w:rPr>
       </w:r>
     </w:p>
     <w:p>
@@ -6470,7 +5678,7 @@
           <w:szCs w:val="36"/>
           <w:lang w:val="pt-BR" w:eastAsia="zh-CN" w:bidi="hi-IN"/>
         </w:rPr>
-        <w:t>A Espiritualidade responde que tudo depende da interpretação que se dê às palavras.</w:t>
+        <w:t>Para que funcione, a prece deve ser verdadeira, nascida no coração. Preces recitadas mecanicamente não exercem nenhum poder contra os Espíritos obsessores;</w:t>
       </w:r>
     </w:p>
     <w:p>
@@ -6522,7 +5730,7 @@
           <w:szCs w:val="36"/>
           <w:lang w:val="pt-BR" w:eastAsia="zh-CN" w:bidi="hi-IN"/>
         </w:rPr>
-        <w:t>Anular a influência que um Espírito mau exerce sobre uma pessoa, pode ser interpretado como um demônio que foi expulso.</w:t>
+        <w:t xml:space="preserve">Não basta apenas permanecer em oração. Aquele que ora pedindo precisa oferecer de si mesmo algum trabalho realizado no bem. </w:t>
       </w:r>
     </w:p>
     <w:p>
@@ -6574,28 +5782,149 @@
           <w:szCs w:val="36"/>
           <w:lang w:val="pt-BR" w:eastAsia="zh-CN" w:bidi="hi-IN"/>
         </w:rPr>
-        <w:t>Se uma enfermidade física for interpretada como um demônio e a pessoa enferma alcançar a cura, então também pode-se dizer que o demônio foi expulso.</w:t>
-      </w:r>
-    </w:p>
-    <w:p>
-      <w:pPr>
-        <w:pStyle w:val="Normal"/>
-        <w:bidi w:val="0"/>
-        <w:ind w:left="709" w:hanging="0"/>
-        <w:jc w:val="both"/>
-        <w:rPr>
-          <w:rFonts w:ascii="Garamond" w:hAnsi="Garamond"/>
-          <w:color w:val="00A0FC"/>
-          <w:sz w:val="36"/>
-          <w:szCs w:val="36"/>
-        </w:rPr>
-      </w:pPr>
-      <w:r>
-        <w:rPr>
-          <w:rFonts w:ascii="Garamond" w:hAnsi="Garamond"/>
-          <w:color w:val="00A0FC"/>
-          <w:sz w:val="36"/>
-          <w:szCs w:val="36"/>
+        <w:t>Por maior e melhor que seja a ajuda externa nos casos de obsessão, de nada ela servirá se o obsidiado não fizer a sua parte de forma a destruir em si mesmo, as causas da atração dos maus Espíritos.</w:t>
+      </w:r>
+    </w:p>
+    <w:p>
+      <w:pPr>
+        <w:pStyle w:val="Normal"/>
+        <w:bidi w:val="0"/>
+        <w:ind w:left="709" w:hanging="0"/>
+        <w:jc w:val="both"/>
+        <w:rPr>
+          <w:rFonts w:ascii="Garamond" w:hAnsi="Garamond"/>
+          <w:color w:val="00A0FC"/>
+          <w:sz w:val="36"/>
+          <w:szCs w:val="36"/>
+        </w:rPr>
+      </w:pPr>
+      <w:r>
+        <w:rPr>
+          <w:rFonts w:ascii="Garamond" w:hAnsi="Garamond"/>
+          <w:color w:val="00A0FC"/>
+          <w:sz w:val="36"/>
+          <w:szCs w:val="36"/>
+        </w:rPr>
+      </w:r>
+    </w:p>
+    <w:p>
+      <w:pPr>
+        <w:pStyle w:val="Normal"/>
+        <w:bidi w:val="0"/>
+        <w:jc w:val="both"/>
+        <w:rPr>
+          <w:rFonts w:ascii="Garamond" w:hAnsi="Garamond"/>
+          <w:sz w:val="36"/>
+          <w:szCs w:val="36"/>
+        </w:rPr>
+      </w:pPr>
+      <w:r>
+        <w:rPr>
+          <w:rFonts w:eastAsia="Noto Serif CJK SC" w:cs="Noto Sans Devanagari" w:ascii="Garamond" w:hAnsi="Garamond"/>
+          <w:color w:val="auto"/>
+          <w:kern w:val="2"/>
+          <w:sz w:val="36"/>
+          <w:szCs w:val="36"/>
+          <w:lang w:val="pt-BR" w:eastAsia="zh-CN" w:bidi="hi-IN"/>
+        </w:rPr>
+        <w:t>480</w:t>
+      </w:r>
+      <w:r>
+        <w:rPr>
+          <w:rFonts w:ascii="Garamond" w:hAnsi="Garamond"/>
+          <w:sz w:val="36"/>
+          <w:szCs w:val="36"/>
+        </w:rPr>
+        <w:t>. Que se deve pensar da expulsão dos demônios, mencionada no Evangelho?</w:t>
+      </w:r>
+    </w:p>
+    <w:p>
+      <w:pPr>
+        <w:pStyle w:val="Normal"/>
+        <w:bidi w:val="0"/>
+        <w:jc w:val="both"/>
+        <w:rPr>
+          <w:rFonts w:ascii="Garamond" w:hAnsi="Garamond"/>
+          <w:color w:val="auto"/>
+          <w:sz w:val="36"/>
+          <w:szCs w:val="36"/>
+        </w:rPr>
+      </w:pPr>
+      <w:r>
+        <w:rPr>
+          <w:rFonts w:ascii="Garamond" w:hAnsi="Garamond"/>
+          <w:color w:val="auto"/>
+          <w:sz w:val="36"/>
+          <w:szCs w:val="36"/>
+        </w:rPr>
+      </w:r>
+    </w:p>
+    <w:p>
+      <w:pPr>
+        <w:pStyle w:val="Normal"/>
+        <w:bidi w:val="0"/>
+        <w:ind w:hanging="0"/>
+        <w:jc w:val="both"/>
+        <w:rPr>
+          <w:color w:val="auto"/>
+        </w:rPr>
+      </w:pPr>
+      <w:r>
+        <w:rPr>
+          <w:rFonts w:eastAsia="Noto Serif CJK SC" w:cs="Noto Sans Devanagari" w:ascii="Garamond" w:hAnsi="Garamond"/>
+          <w:i/>
+          <w:iCs/>
+          <w:color w:val="auto"/>
+          <w:kern w:val="2"/>
+          <w:sz w:val="36"/>
+          <w:szCs w:val="36"/>
+          <w:lang w:val="pt-BR" w:eastAsia="zh-CN" w:bidi="hi-IN"/>
+        </w:rPr>
+        <w:t>“</w:t>
+      </w:r>
+      <w:r>
+        <w:rPr>
+          <w:rFonts w:eastAsia="Noto Serif CJK SC" w:cs="Noto Sans Devanagari" w:ascii="Garamond" w:hAnsi="Garamond"/>
+          <w:i/>
+          <w:iCs/>
+          <w:color w:val="auto"/>
+          <w:kern w:val="2"/>
+          <w:sz w:val="36"/>
+          <w:szCs w:val="36"/>
+          <w:lang w:val="pt-BR" w:eastAsia="zh-CN" w:bidi="hi-IN"/>
+        </w:rPr>
+        <w:t>Depende da interpretação que se lhe dê. Se chamais demônio ao mau Espírito que subjugue um indivíduo, desde que se lhe destrua a influência, ele terá sido verdadeiramente expulso. Se ao demônio atribuirdes a causa de uma enfermidade, quando a houverdes curado direis com acerto que expulsastes o demônio. Uma coisa pode ser verdadeira ou falsa, conforme o sentido que empresteis às palavras. As maiores verdades estão sujeitas a parecer absurdos, uma vez que se atenda apenas à forma, ou que se considere como realidade a alegoria. Compreendei bem isto e não o esqueçais nunca, pois que se presta a uma aplicação geral."</w:t>
+      </w:r>
+    </w:p>
+    <w:p>
+      <w:pPr>
+        <w:pStyle w:val="Normal"/>
+        <w:bidi w:val="0"/>
+        <w:ind w:hanging="0"/>
+        <w:jc w:val="both"/>
+        <w:rPr>
+          <w:color w:val="auto"/>
+        </w:rPr>
+      </w:pPr>
+      <w:r>
+        <w:rPr>
+          <w:color w:val="auto"/>
+        </w:rPr>
+      </w:r>
+    </w:p>
+    <w:p>
+      <w:pPr>
+        <w:pStyle w:val="Normal"/>
+        <w:bidi w:val="0"/>
+        <w:ind w:hanging="0"/>
+        <w:jc w:val="both"/>
+        <w:rPr>
+          <w:color w:val="auto"/>
+        </w:rPr>
+      </w:pPr>
+      <w:r>
+        <w:rPr>
+          <w:color w:val="auto"/>
         </w:rPr>
       </w:r>
     </w:p>
@@ -6626,8 +5955,44 @@
           <w:szCs w:val="36"/>
           <w:lang w:val="pt-BR" w:eastAsia="zh-CN" w:bidi="hi-IN"/>
         </w:rPr>
-        <w:t xml:space="preserve">A Espiritualidade afirma que o sentido que se dá às palavras pode fazer uma coisa </w:t>
-      </w:r>
+        <w:t>Nos Evangelhos existem entre 17 e 20 passagens que mencionam, direta ou indiretamente, a expulsão de demônios.</w:t>
+      </w:r>
+    </w:p>
+    <w:p>
+      <w:pPr>
+        <w:pStyle w:val="Normal"/>
+        <w:bidi w:val="0"/>
+        <w:ind w:left="709" w:hanging="0"/>
+        <w:jc w:val="both"/>
+        <w:rPr>
+          <w:rFonts w:ascii="Garamond" w:hAnsi="Garamond"/>
+          <w:color w:val="00A0FC"/>
+          <w:sz w:val="36"/>
+          <w:szCs w:val="36"/>
+        </w:rPr>
+      </w:pPr>
+      <w:r>
+        <w:rPr>
+          <w:rFonts w:ascii="Garamond" w:hAnsi="Garamond"/>
+          <w:color w:val="00A0FC"/>
+          <w:sz w:val="36"/>
+          <w:szCs w:val="36"/>
+        </w:rPr>
+      </w:r>
+    </w:p>
+    <w:p>
+      <w:pPr>
+        <w:pStyle w:val="Normal"/>
+        <w:bidi w:val="0"/>
+        <w:ind w:left="709" w:hanging="0"/>
+        <w:jc w:val="both"/>
+        <w:rPr>
+          <w:rFonts w:ascii="Garamond" w:hAnsi="Garamond"/>
+          <w:color w:val="00A0FC"/>
+          <w:sz w:val="36"/>
+          <w:szCs w:val="36"/>
+        </w:rPr>
+      </w:pPr>
       <w:r>
         <w:rPr>
           <w:rStyle w:val="StrongEmphasis"/>
@@ -6642,8 +6007,44 @@
           <w:szCs w:val="36"/>
           <w:lang w:val="pt-BR" w:eastAsia="zh-CN" w:bidi="hi-IN"/>
         </w:rPr>
-        <w:t xml:space="preserve">parecer </w:t>
-      </w:r>
+        <w:t>Kardec pergunta à Espiritualidade como nós devemos interpretar essas expulsões mencionadas nos evangelhos. Elas são verdadeiras? Devemos dar crédito a elas?</w:t>
+      </w:r>
+    </w:p>
+    <w:p>
+      <w:pPr>
+        <w:pStyle w:val="Normal"/>
+        <w:bidi w:val="0"/>
+        <w:ind w:left="709" w:hanging="0"/>
+        <w:jc w:val="both"/>
+        <w:rPr>
+          <w:rFonts w:ascii="Garamond" w:hAnsi="Garamond"/>
+          <w:color w:val="00A0FC"/>
+          <w:sz w:val="36"/>
+          <w:szCs w:val="36"/>
+        </w:rPr>
+      </w:pPr>
+      <w:r>
+        <w:rPr>
+          <w:rFonts w:ascii="Garamond" w:hAnsi="Garamond"/>
+          <w:color w:val="00A0FC"/>
+          <w:sz w:val="36"/>
+          <w:szCs w:val="36"/>
+        </w:rPr>
+      </w:r>
+    </w:p>
+    <w:p>
+      <w:pPr>
+        <w:pStyle w:val="Normal"/>
+        <w:bidi w:val="0"/>
+        <w:ind w:left="709" w:hanging="0"/>
+        <w:jc w:val="both"/>
+        <w:rPr>
+          <w:rFonts w:ascii="Garamond" w:hAnsi="Garamond"/>
+          <w:color w:val="00A0FC"/>
+          <w:sz w:val="36"/>
+          <w:szCs w:val="36"/>
+        </w:rPr>
+      </w:pPr>
       <w:r>
         <w:rPr>
           <w:rStyle w:val="StrongEmphasis"/>
@@ -6658,7 +6059,7 @@
           <w:szCs w:val="36"/>
           <w:lang w:val="pt-BR" w:eastAsia="zh-CN" w:bidi="hi-IN"/>
         </w:rPr>
-        <w:t>verdade ou mentira. Portanto, em tudo na vida não podemos nos ater apenas à forma, apenas à superficialidade das coisas.</w:t>
+        <w:t>A Espiritualidade responde que tudo depende da interpretação que se dê às palavras.</w:t>
       </w:r>
     </w:p>
     <w:p>
@@ -6710,7 +6111,7 @@
           <w:szCs w:val="36"/>
           <w:lang w:val="pt-BR" w:eastAsia="zh-CN" w:bidi="hi-IN"/>
         </w:rPr>
-        <w:t>Com o Espiritismo nós temos aprendido a fazer esse discernimento. Frequentemente somos lembrados de que precisamos retirar o espírito da letra. Em outras palavras: precisamos ir mais a fundo nas ideias e nas palavras para compreender o verdadeiro significado delas.</w:t>
+        <w:t>Anular a influência que um Espírito mau exerce sobre uma pessoa, pode ser interpretado como um demônio que foi expulso.</w:t>
       </w:r>
     </w:p>
     <w:p>
@@ -6762,8 +6163,44 @@
           <w:szCs w:val="36"/>
           <w:lang w:val="pt-BR" w:eastAsia="zh-CN" w:bidi="hi-IN"/>
         </w:rPr>
-        <w:t xml:space="preserve">Segundo a tradição católica, os demônios são anjos que se revoltaram contra Deus, criados originalmente bons, assim como todos os outros anjos. Satanás, também criado por Deus e originalmente chamado Lúcifer, liderou essa rebelião por orgulho, tornando-se o maior adversário de Deus. Portanto, os demônios não foram criados por Satanás, mas sim por Deus, e sua separação de Deus se deve </w:t>
-      </w:r>
+        <w:t>Se uma enfermidade física for interpretada como um demônio e a pessoa enferma alcançar a cura, então também pode-se dizer que o demônio foi expulso.</w:t>
+      </w:r>
+    </w:p>
+    <w:p>
+      <w:pPr>
+        <w:pStyle w:val="Normal"/>
+        <w:bidi w:val="0"/>
+        <w:ind w:left="709" w:hanging="0"/>
+        <w:jc w:val="both"/>
+        <w:rPr>
+          <w:rFonts w:ascii="Garamond" w:hAnsi="Garamond"/>
+          <w:color w:val="00A0FC"/>
+          <w:sz w:val="36"/>
+          <w:szCs w:val="36"/>
+        </w:rPr>
+      </w:pPr>
+      <w:r>
+        <w:rPr>
+          <w:rFonts w:ascii="Garamond" w:hAnsi="Garamond"/>
+          <w:color w:val="00A0FC"/>
+          <w:sz w:val="36"/>
+          <w:szCs w:val="36"/>
+        </w:rPr>
+      </w:r>
+    </w:p>
+    <w:p>
+      <w:pPr>
+        <w:pStyle w:val="Normal"/>
+        <w:bidi w:val="0"/>
+        <w:ind w:left="709" w:hanging="0"/>
+        <w:jc w:val="both"/>
+        <w:rPr>
+          <w:rFonts w:ascii="Garamond" w:hAnsi="Garamond"/>
+          <w:color w:val="00A0FC"/>
+          <w:sz w:val="36"/>
+          <w:szCs w:val="36"/>
+        </w:rPr>
+      </w:pPr>
       <w:r>
         <w:rPr>
           <w:rStyle w:val="StrongEmphasis"/>
@@ -6778,7 +6215,7 @@
           <w:szCs w:val="36"/>
           <w:lang w:val="pt-BR" w:eastAsia="zh-CN" w:bidi="hi-IN"/>
         </w:rPr>
-        <w:t>à sua rebeldia.</w:t>
+        <w:t>A Espiritualidade afirma que o sentido que se dá às palavras pode fazer uma coisa parecer verdade ou mentira. Portanto, em tudo na vida não podemos nos ater apenas à forma, apenas à superficialidade das coisas.</w:t>
       </w:r>
     </w:p>
     <w:p>
@@ -6830,7 +6267,7 @@
           <w:szCs w:val="36"/>
           <w:lang w:val="pt-BR" w:eastAsia="zh-CN" w:bidi="hi-IN"/>
         </w:rPr>
-        <w:t>O Espiritismo nos ensina que essa é uma ideia equivocada pois, segundo ela, Deus teria encontrado em sua própria criação transviada, adversários tão poderosos quanto Ele próprio. Isso retiraria de Deus o atributo da onipotência e nós não podemos conceber Deus sem a perfeição em todos os seus atributos.</w:t>
+        <w:t>Com o Espiritismo nós temos aprendido a fazer esse discernimento. Frequentemente somos lembrados de que precisamos retirar o espírito da letra. Em outras palavras: precisamos ir mais a fundo nas ideias e nas palavras para compreender o verdadeiro significado delas.</w:t>
       </w:r>
     </w:p>
     <w:p>
@@ -6882,8 +6319,44 @@
           <w:szCs w:val="36"/>
           <w:lang w:val="pt-BR" w:eastAsia="zh-CN" w:bidi="hi-IN"/>
         </w:rPr>
-        <w:t xml:space="preserve">Daí a Espiritualidade ter advertido Kardec a não entender os demônios no sentido popular, mas sim, de acordo com cada situação. E a Espiritualidade ainda enfatiza que essa é uma regra que </w:t>
-      </w:r>
+        <w:t>Segundo a tradição católica, os demônios são anjos que se revoltaram contra Deus, criados originalmente bons, assim como todos os outros anjos. Satanás, também criado por Deus e originalmente chamado Lúcifer, liderou essa rebelião por orgulho, tornando-se o maior adversário de Deus. Portanto, os demônios não foram criados por Satanás, mas sim por Deus, e sua separação de Deus se deve à sua rebeldia.</w:t>
+      </w:r>
+    </w:p>
+    <w:p>
+      <w:pPr>
+        <w:pStyle w:val="Normal"/>
+        <w:bidi w:val="0"/>
+        <w:ind w:left="709" w:hanging="0"/>
+        <w:jc w:val="both"/>
+        <w:rPr>
+          <w:rFonts w:ascii="Garamond" w:hAnsi="Garamond"/>
+          <w:color w:val="00A0FC"/>
+          <w:sz w:val="36"/>
+          <w:szCs w:val="36"/>
+        </w:rPr>
+      </w:pPr>
+      <w:r>
+        <w:rPr>
+          <w:rFonts w:ascii="Garamond" w:hAnsi="Garamond"/>
+          <w:color w:val="00A0FC"/>
+          <w:sz w:val="36"/>
+          <w:szCs w:val="36"/>
+        </w:rPr>
+      </w:r>
+    </w:p>
+    <w:p>
+      <w:pPr>
+        <w:pStyle w:val="Normal"/>
+        <w:bidi w:val="0"/>
+        <w:ind w:left="709" w:hanging="0"/>
+        <w:jc w:val="both"/>
+        <w:rPr>
+          <w:rFonts w:ascii="Garamond" w:hAnsi="Garamond"/>
+          <w:color w:val="00A0FC"/>
+          <w:sz w:val="36"/>
+          <w:szCs w:val="36"/>
+        </w:rPr>
+      </w:pPr>
       <w:r>
         <w:rPr>
           <w:rStyle w:val="StrongEmphasis"/>
@@ -6898,7 +6371,59 @@
           <w:szCs w:val="36"/>
           <w:lang w:val="pt-BR" w:eastAsia="zh-CN" w:bidi="hi-IN"/>
         </w:rPr>
-        <w:t>precisamos aplicar em todas as circunstâncias de nossas vidas.</w:t>
+        <w:t>O Espiritismo nos ensina que essa é uma ideia equivocada pois, segundo ela, Deus teria encontrado em sua própria criação transviada, adversários tão poderosos quanto Ele próprio. Isso retiraria de Deus o atributo da onipotência e nós não podemos conceber Deus sem a perfeição em todos os seus atributos.</w:t>
+      </w:r>
+    </w:p>
+    <w:p>
+      <w:pPr>
+        <w:pStyle w:val="Normal"/>
+        <w:bidi w:val="0"/>
+        <w:ind w:left="709" w:hanging="0"/>
+        <w:jc w:val="both"/>
+        <w:rPr>
+          <w:rFonts w:ascii="Garamond" w:hAnsi="Garamond"/>
+          <w:color w:val="00A0FC"/>
+          <w:sz w:val="36"/>
+          <w:szCs w:val="36"/>
+        </w:rPr>
+      </w:pPr>
+      <w:r>
+        <w:rPr>
+          <w:rFonts w:ascii="Garamond" w:hAnsi="Garamond"/>
+          <w:color w:val="00A0FC"/>
+          <w:sz w:val="36"/>
+          <w:szCs w:val="36"/>
+        </w:rPr>
+      </w:r>
+    </w:p>
+    <w:p>
+      <w:pPr>
+        <w:pStyle w:val="Normal"/>
+        <w:bidi w:val="0"/>
+        <w:ind w:left="709" w:hanging="0"/>
+        <w:jc w:val="both"/>
+        <w:rPr>
+          <w:rFonts w:ascii="Garamond" w:hAnsi="Garamond"/>
+          <w:color w:val="00A0FC"/>
+          <w:sz w:val="36"/>
+          <w:szCs w:val="36"/>
+        </w:rPr>
+      </w:pPr>
+      <w:r>
+        <w:rPr>
+          <w:rStyle w:val="StrongEmphasis"/>
+          <w:rFonts w:eastAsia="Noto Serif CJK SC" w:cs="Noto Sans Devanagari" w:ascii="Garamond" w:hAnsi="Garamond"/>
+          <w:b w:val="false"/>
+          <w:bCs w:val="false"/>
+          <w:i w:val="false"/>
+          <w:iCs w:val="false"/>
+          <w:color w:val="00A0FC"/>
+          <w:kern w:val="2"/>
+          <w:sz w:val="36"/>
+          <w:szCs w:val="36"/>
+          <w:lang w:val="pt-BR" w:eastAsia="zh-CN" w:bidi="hi-IN"/>
+        </w:rPr>
+        <w:t>Daí a Espiritualidade ter advertido Kardec a não entender os demônios no sentido popular, mas sim, de acordo com cada situação. E a Espiritualidade ainda enfatiza que essa é uma regra que precisamos aplicar em todas as circunstâncias de nossas vidas.</w:t>
       </w:r>
     </w:p>
     <w:p>
@@ -7246,7 +6771,7 @@
     <w:pPr>
       <w:widowControl/>
       <w:suppressAutoHyphens w:val="true"/>
-      <w:overflowPunct w:val="false"/>
+      <w:overflowPunct w:val="true"/>
       <w:bidi w:val="0"/>
       <w:spacing w:before="0" w:after="0"/>
       <w:jc w:val="left"/>

</xml_diff>